<commit_message>
add view packag's diagram to the report
</commit_message>
<xml_diff>
--- a/Laboratories/Laboratory3/docs/Método de la Ingeniería.docx
+++ b/Laboratories/Laboratory3/docs/Método de la Ingeniería.docx
@@ -814,21 +814,7 @@
                 <w:rStyle w:val="Hipervnculo"/>
                 <w:noProof/>
               </w:rPr>
-              <w:t>Diagrama de cla</w:t>
-            </w:r>
-            <w:r>
-              <w:rPr>
-                <w:rStyle w:val="Hipervnculo"/>
-                <w:noProof/>
-              </w:rPr>
-              <w:t>s</w:t>
-            </w:r>
-            <w:r>
-              <w:rPr>
-                <w:rStyle w:val="Hipervnculo"/>
-                <w:noProof/>
-              </w:rPr>
-              <w:t>e:</w:t>
+              <w:t>Diagrama de clase:</w:t>
             </w:r>
             <w:r>
               <w:rPr>
@@ -999,6 +985,7 @@
       <w:r>
         <w:rPr>
           <w:sz w:val="28"/>
+          <w:lang w:val="es-CO"/>
         </w:rPr>
         <w:t>Identificación del problema:</w:t>
       </w:r>
@@ -1092,28 +1079,26 @@
           <w:rFonts w:asciiTheme="minorHAnsi" w:hAnsiTheme="minorHAnsi" w:cstheme="minorHAnsi"/>
         </w:rPr>
       </w:pPr>
-      <w:bookmarkStart w:id="2" w:name="_GoBack"/>
+    </w:p>
+    <w:p>
+      <w:pPr>
+        <w:pStyle w:val="Ttulo1"/>
+        <w:rPr>
+          <w:rFonts w:eastAsia="Times New Roman"/>
+          <w:lang w:val="es-CO"/>
+        </w:rPr>
+      </w:pPr>
+      <w:bookmarkStart w:id="2" w:name="_Toc527662344"/>
+      <w:r>
+        <w:rPr>
+          <w:sz w:val="28"/>
+        </w:rPr>
+        <w:t>Requerimientos</w:t>
+      </w:r>
+      <w:r>
+        <w:t>:</w:t>
+      </w:r>
       <w:bookmarkEnd w:id="2"/>
-    </w:p>
-    <w:p>
-      <w:pPr>
-        <w:pStyle w:val="Ttulo1"/>
-        <w:rPr>
-          <w:rFonts w:eastAsia="Times New Roman"/>
-          <w:lang w:val="es-CO"/>
-        </w:rPr>
-      </w:pPr>
-      <w:bookmarkStart w:id="3" w:name="_Toc527662344"/>
-      <w:r>
-        <w:rPr>
-          <w:sz w:val="28"/>
-        </w:rPr>
-        <w:t>Requerimientos</w:t>
-      </w:r>
-      <w:r>
-        <w:t>:</w:t>
-      </w:r>
-      <w:bookmarkEnd w:id="3"/>
     </w:p>
     <w:p/>
     <w:p>
@@ -3091,7 +3076,7 @@
           <w:lang w:val="es-CO"/>
         </w:rPr>
       </w:pPr>
-      <w:bookmarkStart w:id="4" w:name="_Toc527662345"/>
+      <w:bookmarkStart w:id="3" w:name="_Toc527662345"/>
       <w:r>
         <w:rPr>
           <w:sz w:val="28"/>
@@ -3106,7 +3091,7 @@
         </w:rPr>
         <w:t>Información:</w:t>
       </w:r>
-      <w:bookmarkEnd w:id="4"/>
+      <w:bookmarkEnd w:id="3"/>
     </w:p>
     <w:p/>
     <w:p>
@@ -3871,21 +3856,36 @@
     <w:p>
       <w:pPr>
         <w:pStyle w:val="Ttulo1"/>
-      </w:pPr>
-      <w:bookmarkStart w:id="5" w:name="_Toc527662346"/>
-      <w:r>
+        <w:rPr>
+          <w:lang w:val="es-CO"/>
+        </w:rPr>
+      </w:pPr>
+      <w:bookmarkStart w:id="4" w:name="_Toc527662346"/>
+      <w:r>
+        <w:rPr>
+          <w:lang w:val="es-CO"/>
+        </w:rPr>
         <w:t>Altern</w:t>
       </w:r>
       <w:r>
+        <w:rPr>
+          <w:lang w:val="es-CO"/>
+        </w:rPr>
         <w:t>ati</w:t>
       </w:r>
       <w:r>
+        <w:rPr>
+          <w:lang w:val="es-CO"/>
+        </w:rPr>
         <w:t xml:space="preserve">vas </w:t>
       </w:r>
       <w:r>
+        <w:rPr>
+          <w:lang w:val="es-CO"/>
+        </w:rPr>
         <w:t>Creativas:</w:t>
       </w:r>
-      <w:bookmarkEnd w:id="5"/>
+      <w:bookmarkEnd w:id="4"/>
     </w:p>
     <w:p>
       <w:pPr>
@@ -4794,7 +4794,7 @@
           <w:lang w:val="es-CO"/>
         </w:rPr>
       </w:pPr>
-      <w:bookmarkStart w:id="6" w:name="_Toc527662347"/>
+      <w:bookmarkStart w:id="5" w:name="_Toc527662347"/>
       <w:r>
         <w:rPr>
           <w:sz w:val="28"/>
@@ -4816,7 +4816,7 @@
         </w:rPr>
         <w:t>:</w:t>
       </w:r>
-      <w:bookmarkEnd w:id="6"/>
+      <w:bookmarkEnd w:id="5"/>
     </w:p>
     <w:p>
       <w:pPr>
@@ -4901,7 +4901,7 @@
           <w:lang w:val="es-CO"/>
         </w:rPr>
       </w:pPr>
-      <w:bookmarkStart w:id="7" w:name="_Toc527662348"/>
+      <w:bookmarkStart w:id="6" w:name="_Toc527662348"/>
       <w:r>
         <w:rPr>
           <w:sz w:val="28"/>
@@ -4923,7 +4923,7 @@
         </w:rPr>
         <w:t>:</w:t>
       </w:r>
-      <w:bookmarkEnd w:id="7"/>
+      <w:bookmarkEnd w:id="6"/>
     </w:p>
     <w:p>
       <w:pPr>
@@ -4939,13 +4939,7 @@
         <w:t>método generador de ideas:</w:t>
       </w:r>
     </w:p>
-    <w:p>
-      <w:pPr>
-        <w:rPr>
-          <w:lang w:val="en-US"/>
-        </w:rPr>
-      </w:pPr>
-    </w:p>
+    <w:p/>
     <w:p>
       <w:pPr>
         <w:spacing w:after="0" w:line="240" w:lineRule="auto"/>
@@ -5567,7 +5561,7 @@
           <w:lang w:val="es-CO"/>
         </w:rPr>
       </w:pPr>
-      <w:bookmarkStart w:id="8" w:name="_Toc527662349"/>
+      <w:bookmarkStart w:id="7" w:name="_Toc527662349"/>
       <w:r>
         <w:rPr>
           <w:lang w:val="es-CO"/>
@@ -5580,7 +5574,7 @@
         </w:rPr>
         <w:t>:</w:t>
       </w:r>
-      <w:bookmarkEnd w:id="8"/>
+      <w:bookmarkEnd w:id="7"/>
     </w:p>
     <w:p/>
     <w:p>
@@ -5820,7 +5814,7 @@
       <w:r>
         <w:t xml:space="preserve">los jugadores que hayan obtenido un </w:t>
       </w:r>
-      <w:bookmarkStart w:id="9" w:name="_Hlk527211059"/>
+      <w:bookmarkStart w:id="8" w:name="_Hlk527211059"/>
       <w:r>
         <w:t xml:space="preserve">puntaje por partido de 10 puntos o </w:t>
       </w:r>
@@ -5830,7 +5824,7 @@
       <w:r>
         <w:t xml:space="preserve"> de 20 rebotes en el partido, puntos por partido, asistencia de por partido del jugador, robos por partido, y bloqueos por partido</w:t>
       </w:r>
-      <w:bookmarkEnd w:id="9"/>
+      <w:bookmarkEnd w:id="8"/>
       <w:r>
         <w:t>, se harán llamado a los algoritmos de recursividad, ya que esto permitiría que la búsqueda del elemento no sea de manera lineal, ya que es un gran volumen de elementos que serán ingresados al sistema, se tendrán en cuenta lo que es la recursividad a la hora de la búsqueda o la eliminación de un elementos dentro del árbol. Una vez el usuario haya escogido cualquiera de las opciones anteriormente descritas, el programa le devolverá la respuesta por medio de un archivo que se exportara.</w:t>
       </w:r>
@@ -5857,7 +5851,7 @@
       <w:pPr>
         <w:pStyle w:val="Subttulo"/>
       </w:pPr>
-      <w:bookmarkStart w:id="10" w:name="_Hlk527408761"/>
+      <w:bookmarkStart w:id="9" w:name="_Hlk527408761"/>
       <w:r>
         <w:t>Alternativa</w:t>
       </w:r>
@@ -5865,7 +5859,7 @@
         <w:t xml:space="preserve"> 4:</w:t>
       </w:r>
     </w:p>
-    <w:bookmarkEnd w:id="10"/>
+    <w:bookmarkEnd w:id="9"/>
     <w:p>
       <w:pPr>
         <w:spacing w:before="240"/>
@@ -6071,13 +6065,11 @@
         <w:ind w:left="0" w:firstLine="0"/>
         <w:rPr>
           <w:b/>
-          <w:lang w:val="en-US"/>
         </w:rPr>
       </w:pPr>
       <w:r>
         <w:rPr>
           <w:b/>
-          <w:lang w:val="en-US"/>
         </w:rPr>
         <w:t>Rubro deseado</w:t>
       </w:r>
@@ -6088,13 +6080,11 @@
         <w:ind w:left="0" w:firstLine="0"/>
         <w:rPr>
           <w:b/>
-          <w:lang w:val="en-US"/>
         </w:rPr>
       </w:pPr>
       <w:r>
         <w:rPr>
           <w:b/>
-          <w:lang w:val="en-US"/>
         </w:rPr>
         <w:t>Eliminar, modififcar</w:t>
       </w:r>
@@ -6103,45 +6093,30 @@
       <w:pPr>
         <w:spacing w:before="240"/>
         <w:ind w:left="0" w:firstLine="0"/>
-        <w:rPr>
-          <w:lang w:val="en-US"/>
-        </w:rPr>
       </w:pPr>
     </w:p>
     <w:p>
       <w:pPr>
         <w:spacing w:before="240"/>
         <w:ind w:left="0" w:firstLine="0"/>
-        <w:rPr>
-          <w:lang w:val="en-US"/>
-        </w:rPr>
       </w:pPr>
     </w:p>
     <w:p>
       <w:pPr>
         <w:spacing w:before="240"/>
         <w:ind w:left="0" w:firstLine="0"/>
-        <w:rPr>
-          <w:lang w:val="en-US"/>
-        </w:rPr>
       </w:pPr>
     </w:p>
     <w:p>
       <w:pPr>
         <w:spacing w:before="240"/>
         <w:ind w:left="0" w:firstLine="0"/>
-        <w:rPr>
-          <w:lang w:val="en-US"/>
-        </w:rPr>
       </w:pPr>
     </w:p>
     <w:p>
       <w:pPr>
         <w:spacing w:before="240"/>
         <w:ind w:left="0" w:firstLine="0"/>
-        <w:rPr>
-          <w:lang w:val="en-US"/>
-        </w:rPr>
       </w:pPr>
     </w:p>
     <w:p>
@@ -6149,30 +6124,27 @@
         <w:pStyle w:val="Ttulo1"/>
         <w:rPr>
           <w:sz w:val="28"/>
-        </w:rPr>
-      </w:pPr>
-      <w:bookmarkStart w:id="11" w:name="_Toc527662350"/>
+          <w:lang w:val="es-CO"/>
+        </w:rPr>
+      </w:pPr>
+      <w:bookmarkStart w:id="10" w:name="_Toc527662350"/>
       <w:r>
         <w:rPr>
           <w:sz w:val="28"/>
+          <w:lang w:val="es-CO"/>
         </w:rPr>
         <w:t>Ventajas y desventajas</w:t>
       </w:r>
       <w:r>
         <w:rPr>
           <w:sz w:val="28"/>
+          <w:lang w:val="es-CO"/>
         </w:rPr>
         <w:t>:</w:t>
       </w:r>
-      <w:bookmarkEnd w:id="11"/>
-    </w:p>
-    <w:p>
-      <w:pPr>
-        <w:rPr>
-          <w:lang w:val="en-US"/>
-        </w:rPr>
-      </w:pPr>
-    </w:p>
+      <w:bookmarkEnd w:id="10"/>
+    </w:p>
+    <w:p/>
     <w:p>
       <w:pPr>
         <w:pStyle w:val="Subttulo"/>
@@ -6198,7 +6170,7 @@
       <w:r>
         <w:t xml:space="preserve">Una vez los datos ya sean ingresados al sistema se creará el árbol rojo y negro. </w:t>
       </w:r>
-      <w:bookmarkStart w:id="12" w:name="_Hlk527410145"/>
+      <w:bookmarkStart w:id="11" w:name="_Hlk527410145"/>
       <w:r>
         <w:t xml:space="preserve">Una de las ventajas de usar esta clase de estructuras de datos es que </w:t>
       </w:r>
@@ -6271,7 +6243,7 @@
       <w:r>
         <w:t>Para ello, se llevan a cabo una o varias rotaciones, que no son más que reestructuraciones en las relaciones padre-hijo-tío nieto.</w:t>
       </w:r>
-      <w:bookmarkEnd w:id="12"/>
+      <w:bookmarkEnd w:id="11"/>
       <w:r>
         <w:t xml:space="preserve"> En las ventajas que encontramos a la hora de implementar un Árbol binario es que e</w:t>
       </w:r>
@@ -6717,7 +6689,7 @@
           <w:lang w:val="es-CO"/>
         </w:rPr>
       </w:pPr>
-      <w:bookmarkStart w:id="13" w:name="_Toc527662351"/>
+      <w:bookmarkStart w:id="12" w:name="_Toc527662351"/>
       <w:r>
         <w:rPr>
           <w:lang w:val="es-CO"/>
@@ -6749,7 +6721,7 @@
         </w:rPr>
         <w:t>:</w:t>
       </w:r>
-      <w:bookmarkEnd w:id="13"/>
+      <w:bookmarkEnd w:id="12"/>
     </w:p>
     <w:p>
       <w:pPr>
@@ -6859,10 +6831,7 @@
         <w:pStyle w:val="Subttulo"/>
       </w:pPr>
       <w:r>
-        <w:t>Diagrama del paquete de la vista</w:t>
-      </w:r>
-      <w:r>
-        <w:t>:</w:t>
+        <w:t>Diagrama del paquete de la vista:</w:t>
       </w:r>
     </w:p>
     <w:p>
@@ -6874,6 +6843,67 @@
           <w:lang w:val="es-ES"/>
         </w:rPr>
       </w:pPr>
+      <w:bookmarkStart w:id="13" w:name="_GoBack"/>
+      <w:r>
+        <w:rPr>
+          <w:b/>
+          <w:noProof/>
+          <w:lang w:val="es-ES"/>
+        </w:rPr>
+        <w:drawing>
+          <wp:inline distT="0" distB="0" distL="0" distR="0" wp14:anchorId="0D20EDCD" wp14:editId="2FB0EAFF">
+            <wp:extent cx="6991350" cy="800100"/>
+            <wp:effectExtent l="0" t="0" r="0" b="0"/>
+            <wp:docPr id="4" name="Imagen 4">
+              <a:hlinkClick xmlns:a="http://schemas.openxmlformats.org/drawingml/2006/main" r:id="rId16"/>
+            </wp:docPr>
+            <wp:cNvGraphicFramePr>
+              <a:graphicFrameLocks xmlns:a="http://schemas.openxmlformats.org/drawingml/2006/main" noChangeAspect="1"/>
+            </wp:cNvGraphicFramePr>
+            <a:graphic xmlns:a="http://schemas.openxmlformats.org/drawingml/2006/main">
+              <a:graphicData uri="http://schemas.openxmlformats.org/drawingml/2006/picture">
+                <pic:pic xmlns:pic="http://schemas.openxmlformats.org/drawingml/2006/picture">
+                  <pic:nvPicPr>
+                    <pic:cNvPr id="4" name="Imagen 4">
+                      <a:hlinkClick r:id="rId16"/>
+                    </pic:cNvPr>
+                    <pic:cNvPicPr>
+                      <a:picLocks noChangeAspect="1" noChangeArrowheads="1"/>
+                    </pic:cNvPicPr>
+                  </pic:nvPicPr>
+                  <pic:blipFill>
+                    <a:blip r:embed="rId17" cstate="print">
+                      <a:extLst>
+                        <a:ext uri="{28A0092B-C50C-407E-A947-70E740481C1C}">
+                          <a14:useLocalDpi xmlns:a14="http://schemas.microsoft.com/office/drawing/2010/main" val="0"/>
+                        </a:ext>
+                      </a:extLst>
+                    </a:blip>
+                    <a:srcRect/>
+                    <a:stretch>
+                      <a:fillRect/>
+                    </a:stretch>
+                  </pic:blipFill>
+                  <pic:spPr bwMode="auto">
+                    <a:xfrm>
+                      <a:off x="0" y="0"/>
+                      <a:ext cx="6991350" cy="800100"/>
+                    </a:xfrm>
+                    <a:prstGeom prst="rect">
+                      <a:avLst/>
+                    </a:prstGeom>
+                    <a:noFill/>
+                    <a:ln>
+                      <a:noFill/>
+                    </a:ln>
+                  </pic:spPr>
+                </pic:pic>
+              </a:graphicData>
+            </a:graphic>
+          </wp:inline>
+        </w:drawing>
+      </w:r>
+      <w:bookmarkEnd w:id="13"/>
     </w:p>
     <w:p>
       <w:pPr>
@@ -6916,7 +6946,7 @@
         </w:rPr>
         <w:t>https://rua.ua.es/dspace/bitstream/10045/16037/7/ped-09_10-tema3_5.pdf</w:t>
       </w:r>
-      <w:hyperlink r:id="rId16" w:history="1">
+      <w:hyperlink r:id="rId18" w:history="1">
         <w:r>
           <w:rPr>
             <w:b/>
@@ -6928,7 +6958,7 @@
       </w:hyperlink>
     </w:p>
     <w:p>
-      <w:hyperlink r:id="rId17" w:history="1">
+      <w:hyperlink r:id="rId19" w:history="1">
         <w:r>
           <w:rPr>
             <w:rStyle w:val="Hipervnculo"/>
@@ -11416,7 +11446,7 @@
 </file>
 
 <file path=customXml/itemProps1.xml><?xml version="1.0" encoding="utf-8"?>
-<ds:datastoreItem xmlns:ds="http://schemas.openxmlformats.org/officeDocument/2006/customXml" ds:itemID="{7EC2E70A-7309-4CD8-95EE-8F439B4555F2}">
+<ds:datastoreItem xmlns:ds="http://schemas.openxmlformats.org/officeDocument/2006/customXml" ds:itemID="{836D2EC6-5C3C-423A-961D-DDD3525CF238}">
   <ds:schemaRefs>
     <ds:schemaRef ds:uri="http://schemas.openxmlformats.org/officeDocument/2006/bibliography"/>
   </ds:schemaRefs>

</xml_diff>

<commit_message>
I am workin in the criteria to choose the best solution
</commit_message>
<xml_diff>
--- a/Laboratories/Laboratory3/docs/Método de la Ingeniería.docx
+++ b/Laboratories/Laboratory3/docs/Método de la Ingeniería.docx
@@ -7053,10 +7053,7 @@
         <w:t>En esta alternativa encontramos que el usuario tendrá la opción de ingresar los datos por un archivo plano. Una de las ventajas de ingresar los elementos por un archivo plano es que este ya viene con unos criterios de lectura y el usuario no tendrá que escribirlos en un cuadro de texto, esto reduciría el margen de error a la hora de la lectura de archivos</w:t>
       </w:r>
       <w:r>
-        <w:t>.</w:t>
-      </w:r>
-      <w:r>
-        <w:t xml:space="preserve"> Las ventajas que encontramos a la hora de usar el árbol rojo y negro es que todas sus operaciones son </w:t>
+        <w:t xml:space="preserve">. Las ventajas que encontramos a la hora de usar el árbol rojo y negro es que todas sus operaciones son </w:t>
       </w:r>
       <w:proofErr w:type="gramStart"/>
       <w:r>
@@ -7075,10 +7072,7 @@
         <w:t>Una tabla hash tiene como principal ventaja que el acceso a los datos suele ser muy rápido si se cumplen las siguientes condiciones:</w:t>
       </w:r>
       <w:r>
-        <w:t xml:space="preserve"> </w:t>
-      </w:r>
-      <w:r>
-        <w:t>Una razón de ocupación no muy elevada (a partir del 75% de ocupación se producen demasiadas colisiones y la tabla se vuelve ineficiente).</w:t>
+        <w:t xml:space="preserve"> Una razón de ocupación no muy elevada (a partir del 75% de ocupación se producen demasiadas colisiones y la tabla se vuelve ineficiente).</w:t>
       </w:r>
     </w:p>
     <w:p>
@@ -7090,10 +7084,7 @@
         </w:rPr>
       </w:pPr>
       <w:r>
-        <w:t>Una función resumen que distribuya uniformemente las claves. Si la función está mal diseñada, se producirán muchas colisiones.</w:t>
-      </w:r>
-      <w:r>
-        <w:t xml:space="preserve"> Por otra parte, los inconvenientes que podemos encontrar en </w:t>
+        <w:t xml:space="preserve">Una función resumen que distribuya uniformemente las claves. Si la función está mal diseñada, se producirán muchas colisiones. Por otra parte, los inconvenientes que podemos encontrar en </w:t>
       </w:r>
       <w:r>
         <w:t>la tabla</w:t>
@@ -7107,25 +7098,7 @@
       </w:r>
       <w:proofErr w:type="gramEnd"/>
       <w:r>
-        <w:t xml:space="preserve"> </w:t>
-      </w:r>
-      <w:r>
-        <w:t>Necesidad de ampliar el espacio de la tabla si el volumen de datos almacenados crece. Se trata de una operación costosa.</w:t>
-      </w:r>
-      <w:r>
-        <w:t xml:space="preserve"> </w:t>
-      </w:r>
-      <w:r>
-        <w:t>Dificultad para recorrer todos los elementos. Se suelen emplear listas para procesar la totalidad de los elementos.</w:t>
-      </w:r>
-      <w:r>
-        <w:t xml:space="preserve"> </w:t>
-      </w:r>
-      <w:r>
-        <w:t>Desaprovechamiento de la memoria. Si se reserva espacio para todos los posibles elementos, se consume más memoria de la necesaria; se suele resolver reservando espacio únicamente para punteros a los elementos.</w:t>
-      </w:r>
-      <w:r>
-        <w:t xml:space="preserve"> Por otra parte, </w:t>
+        <w:t xml:space="preserve"> Necesidad de ampliar el espacio de la tabla si el volumen de datos almacenados crece. Se trata de una operación costosa. Dificultad para recorrer todos los elementos. Se suelen emplear listas para procesar la totalidad de los elementos. Desaprovechamiento de la memoria. Si se reserva espacio para todos los posibles elementos, se consume más memoria de la necesaria; se suele resolver reservando espacio únicamente para punteros a los elementos. Por otra parte, </w:t>
       </w:r>
       <w:r>
         <w:t>a la hora de mostrar los elementos se hará por medio de una lista, pero no tendría una buena visualización si no se implementara correctamente.</w:t>
@@ -7967,8 +7940,16 @@
         <w:rPr>
           <w:rFonts w:eastAsiaTheme="minorEastAsia"/>
         </w:rPr>
-        <w:t xml:space="preserve">B) Media ---) Valor: 2 </w:t>
-      </w:r>
+        <w:t xml:space="preserve">B) Media ---) Valor: </w:t>
+      </w:r>
+      <w:r>
+        <w:rPr>
+          <w:rFonts w:eastAsiaTheme="minorEastAsia"/>
+        </w:rPr>
+        <w:t>2</w:t>
+      </w:r>
+      <w:bookmarkStart w:id="13" w:name="_GoBack"/>
+      <w:bookmarkEnd w:id="13"/>
     </w:p>
     <w:p>
       <w:pPr>
@@ -8028,7 +8009,6 @@
         <w:ind w:left="0" w:firstLine="0"/>
         <w:rPr>
           <w:b/>
-          <w:lang w:val="en-US"/>
         </w:rPr>
       </w:pPr>
     </w:p>
@@ -8038,7 +8018,6 @@
         <w:ind w:left="0" w:firstLine="0"/>
         <w:rPr>
           <w:b/>
-          <w:lang w:val="en-US"/>
         </w:rPr>
       </w:pPr>
     </w:p>
@@ -8048,7 +8027,6 @@
         <w:ind w:left="0" w:firstLine="0"/>
         <w:rPr>
           <w:b/>
-          <w:lang w:val="en-US"/>
         </w:rPr>
       </w:pPr>
     </w:p>
@@ -8058,20 +8036,14 @@
         <w:ind w:left="0" w:firstLine="0"/>
         <w:rPr>
           <w:b/>
-          <w:lang w:val="en-US"/>
-        </w:rPr>
-      </w:pPr>
-      <w:bookmarkStart w:id="13" w:name="_GoBack"/>
-      <w:bookmarkEnd w:id="13"/>
+        </w:rPr>
+      </w:pPr>
     </w:p>
     <w:p>
       <w:pPr>
         <w:spacing w:after="0" w:line="259" w:lineRule="auto"/>
         <w:ind w:left="-706" w:right="591" w:firstLine="0"/>
         <w:jc w:val="left"/>
-        <w:rPr>
-          <w:lang w:val="en-US"/>
-        </w:rPr>
       </w:pPr>
     </w:p>
     <w:tbl>
@@ -9938,24 +9910,28 @@
               <w:spacing w:after="242" w:line="264" w:lineRule="auto"/>
               <w:ind w:left="0" w:right="0" w:firstLine="0"/>
               <w:jc w:val="left"/>
-              <w:rPr>
-                <w:lang w:val="en-US"/>
-              </w:rPr>
-            </w:pPr>
-            <w:r>
-              <w:rPr>
-                <w:b/>
-                <w:sz w:val="18"/>
-                <w:lang w:val="en-US"/>
-              </w:rPr>
-              <w:t>Sort: O(n</w:t>
+            </w:pPr>
+            <w:proofErr w:type="spellStart"/>
+            <w:r>
+              <w:rPr>
+                <w:b/>
+                <w:sz w:val="18"/>
+              </w:rPr>
+              <w:t>Sort</w:t>
+            </w:r>
+            <w:proofErr w:type="spellEnd"/>
+            <w:r>
+              <w:rPr>
+                <w:b/>
+                <w:sz w:val="18"/>
+              </w:rPr>
+              <w:t>: O(n</w:t>
             </w:r>
             <w:proofErr w:type="gramStart"/>
             <w:r>
               <w:rPr>
                 <w:b/>
                 <w:sz w:val="18"/>
-                <w:lang w:val="en-US"/>
               </w:rPr>
               <w:t>) :</w:t>
             </w:r>
@@ -9964,7 +9940,6 @@
               <w:rPr>
                 <w:b/>
                 <w:sz w:val="18"/>
-                <w:lang w:val="en-US"/>
               </w:rPr>
               <w:t xml:space="preserve"> </w:t>
             </w:r>
@@ -9973,7 +9948,6 @@
                 <w:b/>
                 <w:color w:val="FF0000"/>
                 <w:sz w:val="18"/>
-                <w:lang w:val="en-US"/>
               </w:rPr>
               <w:t>5</w:t>
             </w:r>
@@ -9981,7 +9955,6 @@
               <w:rPr>
                 <w:b/>
                 <w:sz w:val="18"/>
-                <w:lang w:val="en-US"/>
               </w:rPr>
               <w:t xml:space="preserve"> </w:t>
             </w:r>
@@ -9991,16 +9964,12 @@
               <w:spacing w:after="274" w:line="264" w:lineRule="auto"/>
               <w:ind w:left="0" w:right="0" w:firstLine="0"/>
               <w:jc w:val="left"/>
-              <w:rPr>
-                <w:lang w:val="en-US"/>
-              </w:rPr>
             </w:pPr>
             <w:proofErr w:type="spellStart"/>
             <w:r>
               <w:rPr>
                 <w:b/>
                 <w:sz w:val="18"/>
-                <w:lang w:val="en-US"/>
               </w:rPr>
               <w:t>Quizksort</w:t>
             </w:r>
@@ -10009,7 +9978,6 @@
               <w:rPr>
                 <w:b/>
                 <w:sz w:val="18"/>
-                <w:lang w:val="en-US"/>
               </w:rPr>
               <w:t xml:space="preserve">: </w:t>
             </w:r>
@@ -10018,7 +9986,6 @@
               <w:rPr>
                 <w:b/>
                 <w:sz w:val="18"/>
-                <w:lang w:val="en-US"/>
               </w:rPr>
               <w:t>O(</w:t>
             </w:r>
@@ -10027,7 +9994,6 @@
               <w:rPr>
                 <w:b/>
                 <w:sz w:val="18"/>
-                <w:lang w:val="en-US"/>
               </w:rPr>
               <w:t xml:space="preserve">log n): </w:t>
             </w:r>
@@ -10036,7 +10002,6 @@
                 <w:b/>
                 <w:color w:val="FF0000"/>
                 <w:sz w:val="18"/>
-                <w:lang w:val="en-US"/>
               </w:rPr>
               <w:t xml:space="preserve">6 </w:t>
             </w:r>
@@ -12757,34 +12722,19 @@
               <w:spacing w:after="273" w:line="266" w:lineRule="auto"/>
               <w:ind w:left="0" w:right="0" w:firstLine="0"/>
               <w:jc w:val="left"/>
-              <w:rPr>
-                <w:lang w:val="en-US"/>
-              </w:rPr>
-            </w:pPr>
-            <w:proofErr w:type="spellStart"/>
-            <w:r>
-              <w:rPr>
-                <w:b/>
-                <w:sz w:val="18"/>
-                <w:lang w:val="en-US"/>
-              </w:rPr>
-              <w:t>Tablas</w:t>
-            </w:r>
-            <w:proofErr w:type="spellEnd"/>
-            <w:r>
-              <w:rPr>
-                <w:b/>
-                <w:sz w:val="18"/>
-                <w:lang w:val="en-US"/>
-              </w:rPr>
-              <w:t xml:space="preserve"> Hash: </w:t>
+            </w:pPr>
+            <w:r>
+              <w:rPr>
+                <w:b/>
+                <w:sz w:val="18"/>
+              </w:rPr>
+              <w:t xml:space="preserve">Tablas Hash: </w:t>
             </w:r>
             <w:proofErr w:type="gramStart"/>
             <w:r>
               <w:rPr>
                 <w:b/>
                 <w:sz w:val="18"/>
-                <w:lang w:val="en-US"/>
               </w:rPr>
               <w:t>O(</w:t>
             </w:r>
@@ -12793,7 +12743,6 @@
               <w:rPr>
                 <w:b/>
                 <w:sz w:val="18"/>
-                <w:lang w:val="en-US"/>
               </w:rPr>
               <w:t xml:space="preserve">1): </w:t>
             </w:r>
@@ -12802,7 +12751,6 @@
                 <w:b/>
                 <w:color w:val="FF0000"/>
                 <w:sz w:val="18"/>
-                <w:lang w:val="en-US"/>
               </w:rPr>
               <w:t xml:space="preserve">1 </w:t>
             </w:r>
@@ -18838,7 +18786,7 @@
 </file>
 
 <file path=customXml/itemProps1.xml><?xml version="1.0" encoding="utf-8"?>
-<ds:datastoreItem xmlns:ds="http://schemas.openxmlformats.org/officeDocument/2006/customXml" ds:itemID="{110785DF-6CB0-4B19-80C2-F007CD6A7A7C}">
+<ds:datastoreItem xmlns:ds="http://schemas.openxmlformats.org/officeDocument/2006/customXml" ds:itemID="{6B6729B1-0A9E-4521-8130-C52C0305024B}">
   <ds:schemaRefs>
     <ds:schemaRef ds:uri="http://schemas.openxmlformats.org/officeDocument/2006/bibliography"/>
   </ds:schemaRefs>

</xml_diff>

<commit_message>
I am working in the solutions
</commit_message>
<xml_diff>
--- a/Laboratories/Laboratory3/docs/Método de la Ingeniería.docx
+++ b/Laboratories/Laboratory3/docs/Método de la Ingeniería.docx
@@ -986,6 +986,7 @@
       <w:r>
         <w:rPr>
           <w:sz w:val="28"/>
+          <w:lang w:val="es-CO"/>
         </w:rPr>
         <w:t xml:space="preserve"> </w:t>
       </w:r>
@@ -6215,10 +6216,13 @@
         <w:t>s</w:t>
       </w:r>
       <w:r>
-        <w:t xml:space="preserve"> elementos por medio de un archivo CSV</w:t>
-      </w:r>
-      <w:r>
-        <w:t xml:space="preserve">, y cuando los elementos sean ingresados al sistema este procederá a crear una tabla hash con los elementos ingresados. Como los elementos serán de gran volumen, ya que estaremos ingresados demasiados elementos al mismo instante, procedemos a utilizar la estructura de datos </w:t>
+        <w:t xml:space="preserve"> elementos por medio de un </w:t>
+      </w:r>
+      <w:r>
+        <w:t>campo de texto</w:t>
+      </w:r>
+      <w:r>
+        <w:t xml:space="preserve"> y cuando los elementos sean ingresados al sistema este procederá a crear una tabla hash con los elementos ingresados. Como los elementos serán de gran volumen, ya que estaremos ingresados demasiados elementos al mismo instante, procedemos a utilizar la estructura de datos </w:t>
       </w:r>
       <w:r>
         <w:t>de</w:t>
@@ -6300,7 +6304,13 @@
         <w:t>árbol</w:t>
       </w:r>
       <w:r>
-        <w:t xml:space="preserve"> rojo y negro con todas sus características correspondientes y al mismo tiempo serán agregados en una tabla hash con sus respectivas </w:t>
+        <w:t xml:space="preserve"> rojo y negro con todas sus características correspondientes y al mismo tiempo serán agregados en </w:t>
+      </w:r>
+      <w:r>
+        <w:t>un árbol AVL</w:t>
+      </w:r>
+      <w:r>
+        <w:t xml:space="preserve"> con sus respectivas </w:t>
       </w:r>
       <w:r>
         <w:t>características</w:t>
@@ -6882,10 +6892,32 @@
         <w:ind w:left="0" w:firstLine="0"/>
       </w:pPr>
       <w:r>
-        <w:t>En esta alternativa encontramos que el usuario tendrá la opción de ingresar los datos por un archivo plano. Una de las ventajas de ingresar los elementos por un archivo plano es que este ya viene con unos criterios de lectura y el usuario no tendrá que escribirlos en un cuadro de texto, esto reduciría el margen de error a la hora de la lectura de archivos</w:t>
-      </w:r>
-      <w:r>
-        <w:t>. Una vez los datos sean ingresados se procederá a la creación de la tabla hash, las ventajas que podríamos encontrar a la hora de la implementación es que u</w:t>
+        <w:t xml:space="preserve">En esta alternativa encontramos que el usuario tendrá la opción de ingresar los datos por </w:t>
+      </w:r>
+      <w:r>
+        <w:t>medio de un cuadro emergente</w:t>
+      </w:r>
+      <w:proofErr w:type="gramStart"/>
+      <w:r>
+        <w:t>.</w:t>
+      </w:r>
+      <w:r>
+        <w:t xml:space="preserve"> </w:t>
+      </w:r>
+      <w:proofErr w:type="gramEnd"/>
+      <w:r>
+        <w:t xml:space="preserve">Una de las desventajas de usar un cuadro de texto como método para ingresar los elementos es que el margen de error sería muy </w:t>
+      </w:r>
+      <w:proofErr w:type="gramStart"/>
+      <w:r>
+        <w:t xml:space="preserve">grande </w:t>
+      </w:r>
+      <w:r>
+        <w:t>.</w:t>
+      </w:r>
+      <w:proofErr w:type="gramEnd"/>
+      <w:r>
+        <w:t xml:space="preserve"> Una vez los datos sean ingresados se procederá a la creación de la tabla hash, las ventajas que podríamos encontrar a la hora de la implementación es que u</w:t>
       </w:r>
       <w:r>
         <w:t>na tabla hash tiene como principal ventaja que el acceso a los datos suele ser muy rápido si se cumplen las siguientes condiciones:</w:t>
@@ -7066,13 +7098,18 @@
       </w:r>
       <w:proofErr w:type="spellEnd"/>
       <w:r>
-        <w:t xml:space="preserve"> n), se mantienen más balanceados que otras estructuras, permite organizar un listado de números de manera sencilla. Por otra parte, dentro de las desventajas que encontraremos a la hora de agregar los datos dentro de un árbol rojo y negro es que su costo espacial es mayor que el de otros arboles por el uso de nodos centinelas. Cuando vayamos a agregar los datos en la tabla hash nos encontraremos con sus ventajas las cuales son </w:t>
-      </w:r>
-      <w:r>
-        <w:t>Una tabla hash tiene como principal ventaja que el acceso a los datos suele ser muy rápido si se cumplen las siguientes condiciones:</w:t>
-      </w:r>
-      <w:r>
-        <w:t xml:space="preserve"> Una razón de ocupación no muy elevada (a partir del 75% de ocupación se producen demasiadas colisiones y la tabla se vuelve ineficiente).</w:t>
+        <w:t xml:space="preserve"> n), se mantienen más balanceados que otras estructuras, permite organizar un listado de números de manera sencilla. Por otra parte, dentro de las desventajas que encontraremos a la hora de agregar los datos dentro de un árbol rojo y negro es que su costo espacial es mayor que el de otros arboles por el uso de nodos centinelas. Cuando vayamos a agregar los datos en </w:t>
+      </w:r>
+      <w:r>
+        <w:t xml:space="preserve">el árbol AVL nos encontraremos con la ventaja de que su complejidad tanto espacial como temporal es </w:t>
+      </w:r>
+      <w:proofErr w:type="gramStart"/>
+      <w:r>
+        <w:t>O(</w:t>
+      </w:r>
+      <w:proofErr w:type="gramEnd"/>
+      <w:r>
+        <w:t>Log n), lo que seria de gran ayuda  ala hora de usar un gran volumen de datos, como es en este caso. Por otra parte, al utilizar los arboles AVL se nos resultara no tan complejo de implementar como otras estructuras de datos y la facilidad de la búsqueda de elementos dentro de esta estructura de datos no es tan complicada tampoco.</w:t>
       </w:r>
     </w:p>
     <w:p>
@@ -7084,24 +7121,26 @@
         </w:rPr>
       </w:pPr>
       <w:r>
-        <w:t xml:space="preserve">Una función resumen que distribuya uniformemente las claves. Si la función está mal diseñada, se producirán muchas colisiones. Por otra parte, los inconvenientes que podemos encontrar en </w:t>
-      </w:r>
-      <w:r>
-        <w:t>la tabla</w:t>
-      </w:r>
-      <w:r>
-        <w:t xml:space="preserve"> hash </w:t>
-      </w:r>
-      <w:proofErr w:type="gramStart"/>
-      <w:r>
-        <w:t>son :</w:t>
-      </w:r>
-      <w:proofErr w:type="gramEnd"/>
-      <w:r>
-        <w:t xml:space="preserve"> Necesidad de ampliar el espacio de la tabla si el volumen de datos almacenados crece. Se trata de una operación costosa. Dificultad para recorrer todos los elementos. Se suelen emplear listas para procesar la totalidad de los elementos. Desaprovechamiento de la memoria. Si se reserva espacio para todos los posibles elementos, se consume más memoria de la necesaria; se suele resolver reservando espacio únicamente para punteros a los elementos. Por otra parte, </w:t>
-      </w:r>
-      <w:r>
-        <w:t>a la hora de mostrar los elementos se hará por medio de una lista, pero no tendría una buena visualización si no se implementara correctamente.</w:t>
+        <w:t xml:space="preserve">Por otra parte, </w:t>
+      </w:r>
+      <w:r>
+        <w:t>a la hora de mostrar los elementos se hará por medio de una lista, pero no tendría una buena visualización si no se implementara correctamente</w:t>
+      </w:r>
+      <w:r>
+        <w:t>, ya que esto haría que la persona que estará visualizando los elementos dentro del programa no entienda correctamente como están</w:t>
+      </w:r>
+      <w:bookmarkStart w:id="13" w:name="_GoBack"/>
+      <w:bookmarkEnd w:id="13"/>
+      <w:r>
+        <w:t xml:space="preserve"> organizados lo jugadores dentro de </w:t>
+      </w:r>
+      <w:proofErr w:type="spellStart"/>
+      <w:r>
+        <w:t>el</w:t>
+      </w:r>
+      <w:proofErr w:type="spellEnd"/>
+      <w:r>
+        <w:t>.</w:t>
       </w:r>
     </w:p>
     <w:p>
@@ -7137,7 +7176,14 @@
         <w:rPr>
           <w:rFonts w:eastAsiaTheme="minorEastAsia"/>
         </w:rPr>
-        <w:t xml:space="preserve">definir los criterios que nos permitirán evaluar las alternativas de las soluciones anteriormente propuestas y con base en este resultado elegir la solución que mejor satisface las necesidades del problema planteado. Los criterios que escogimos en este caso son los que enumeramos a continuación. Al lado de cada uno se ha establecido un valor numérico con el objetivo de establecer un peso que indique cuáles de los valores posibles de cada criterio tienen más </w:t>
+        <w:t xml:space="preserve">definir los criterios que nos permitirán evaluar las alternativas de las soluciones anteriormente propuestas y con base en este resultado elegir la solución que mejor satisface las necesidades del problema planteado. Los criterios que escogimos en este caso son los que enumeramos a </w:t>
+      </w:r>
+      <w:r>
+        <w:rPr>
+          <w:rFonts w:eastAsiaTheme="minorEastAsia"/>
+        </w:rPr>
+        <w:lastRenderedPageBreak/>
+        <w:t xml:space="preserve">continuación. Al lado de cada uno se ha establecido un valor numérico con el objetivo de establecer un peso que indique cuáles de los valores posibles de cada criterio tienen más </w:t>
       </w:r>
     </w:p>
     <w:p>
@@ -7948,8 +7994,6 @@
         </w:rPr>
         <w:t>2</w:t>
       </w:r>
-      <w:bookmarkStart w:id="13" w:name="_GoBack"/>
-      <w:bookmarkEnd w:id="13"/>
     </w:p>
     <w:p>
       <w:pPr>
@@ -8097,7 +8141,6 @@
                 <w:b/>
                 <w:lang w:val="en-US"/>
               </w:rPr>
-              <w:lastRenderedPageBreak/>
               <w:t xml:space="preserve">Alternatives </w:t>
             </w:r>
           </w:p>
@@ -8359,6 +8402,7 @@
                 <w:b/>
                 <w:lang w:val="en-US"/>
               </w:rPr>
+              <w:lastRenderedPageBreak/>
               <w:t xml:space="preserve"> </w:t>
             </w:r>
           </w:p>
@@ -8858,75 +8902,60 @@
           </w:tcPr>
           <w:p>
             <w:pPr>
-              <w:spacing w:after="0" w:line="250" w:lineRule="auto"/>
-              <w:ind w:left="0" w:right="35" w:firstLine="0"/>
-              <w:jc w:val="left"/>
-              <w:rPr>
-                <w:lang w:val="en-US"/>
-              </w:rPr>
-            </w:pPr>
-            <w:r>
-              <w:rPr>
-                <w:b/>
-                <w:sz w:val="18"/>
-                <w:lang w:val="en-US"/>
-              </w:rPr>
-              <w:t>Merge Sort:</w:t>
-            </w:r>
-            <w:r>
-              <w:rPr>
-                <w:lang w:val="en-US"/>
-              </w:rPr>
-              <w:t xml:space="preserve"> </w:t>
-            </w:r>
-            <w:r>
-              <w:rPr>
-                <w:lang w:val="en-US"/>
-              </w:rPr>
-              <w:tab/>
-            </w:r>
-            <w:proofErr w:type="gramStart"/>
-            <w:r>
-              <w:rPr>
-                <w:b/>
-                <w:sz w:val="18"/>
-                <w:lang w:val="en-US"/>
-              </w:rPr>
-              <w:t>O(</w:t>
-            </w:r>
-            <w:proofErr w:type="gramEnd"/>
-            <w:r>
-              <w:rPr>
-                <w:b/>
-                <w:sz w:val="18"/>
-                <w:lang w:val="en-US"/>
-              </w:rPr>
-              <w:t xml:space="preserve">n </w:t>
-            </w:r>
-          </w:p>
-          <w:p>
-            <w:pPr>
               <w:spacing w:after="244" w:line="259" w:lineRule="auto"/>
               <w:ind w:left="0" w:right="0" w:firstLine="0"/>
               <w:jc w:val="left"/>
-              <w:rPr>
-                <w:lang w:val="en-US"/>
-              </w:rPr>
-            </w:pPr>
-            <w:r>
-              <w:rPr>
-                <w:b/>
-                <w:sz w:val="18"/>
-                <w:lang w:val="en-US"/>
-              </w:rPr>
-              <w:t xml:space="preserve">log n): </w:t>
+            </w:pPr>
+            <w:proofErr w:type="spellStart"/>
+            <w:r>
+              <w:rPr>
+                <w:b/>
+                <w:sz w:val="18"/>
+              </w:rPr>
+              <w:t>Arbol</w:t>
+            </w:r>
+            <w:proofErr w:type="spellEnd"/>
+            <w:r>
+              <w:rPr>
+                <w:b/>
+                <w:sz w:val="18"/>
+              </w:rPr>
+              <w:t xml:space="preserve"> Rojo y negro: </w:t>
+            </w:r>
+            <w:proofErr w:type="gramStart"/>
+            <w:r>
+              <w:rPr>
+                <w:b/>
+                <w:color w:val="333333"/>
+                <w:sz w:val="21"/>
+                <w:szCs w:val="21"/>
+                <w:shd w:val="clear" w:color="auto" w:fill="FFFFFF"/>
+              </w:rPr>
+              <w:t>O(</w:t>
+            </w:r>
+            <w:proofErr w:type="gramEnd"/>
+            <w:r>
+              <w:rPr>
+                <w:b/>
+                <w:color w:val="333333"/>
+                <w:sz w:val="21"/>
+                <w:szCs w:val="21"/>
+                <w:shd w:val="clear" w:color="auto" w:fill="FFFFFF"/>
+              </w:rPr>
+              <w:t>log n)</w:t>
+            </w:r>
+            <w:r>
+              <w:rPr>
+                <w:b/>
+                <w:sz w:val="18"/>
+              </w:rPr>
+              <w:t xml:space="preserve"> </w:t>
             </w:r>
             <w:r>
               <w:rPr>
                 <w:b/>
                 <w:color w:val="FF0000"/>
                 <w:sz w:val="18"/>
-                <w:lang w:val="en-US"/>
               </w:rPr>
               <w:t>6</w:t>
             </w:r>
@@ -8934,7 +8963,6 @@
               <w:rPr>
                 <w:b/>
                 <w:sz w:val="18"/>
-                <w:lang w:val="en-US"/>
               </w:rPr>
               <w:t xml:space="preserve">  </w:t>
             </w:r>
@@ -8944,54 +8972,74 @@
               <w:spacing w:after="242" w:line="264" w:lineRule="auto"/>
               <w:ind w:left="0" w:right="0" w:firstLine="0"/>
               <w:jc w:val="left"/>
-              <w:rPr>
-                <w:lang w:val="en-US"/>
-              </w:rPr>
             </w:pPr>
             <w:proofErr w:type="spellStart"/>
             <w:r>
               <w:rPr>
                 <w:b/>
                 <w:sz w:val="18"/>
-                <w:lang w:val="en-US"/>
-              </w:rPr>
-              <w:t>Selecction</w:t>
+              </w:rPr>
+              <w:t>Arbol</w:t>
             </w:r>
             <w:proofErr w:type="spellEnd"/>
             <w:r>
               <w:rPr>
                 <w:b/>
                 <w:sz w:val="18"/>
-                <w:lang w:val="en-US"/>
-              </w:rPr>
-              <w:t xml:space="preserve"> Sort: O(n²): </w:t>
+              </w:rPr>
+              <w:t xml:space="preserve"> binario: </w:t>
+            </w:r>
+            <w:proofErr w:type="gramStart"/>
+            <w:r>
+              <w:rPr>
+                <w:b/>
+                <w:color w:val="333333"/>
+                <w:sz w:val="21"/>
+                <w:szCs w:val="21"/>
+                <w:shd w:val="clear" w:color="auto" w:fill="FFFFFF"/>
+              </w:rPr>
+              <w:t>O(</w:t>
+            </w:r>
+            <w:proofErr w:type="gramEnd"/>
+            <w:r>
+              <w:rPr>
+                <w:b/>
+                <w:color w:val="333333"/>
+                <w:sz w:val="21"/>
+                <w:szCs w:val="21"/>
+                <w:shd w:val="clear" w:color="auto" w:fill="FFFFFF"/>
+              </w:rPr>
+              <w:t>log n)</w:t>
+            </w:r>
+            <w:r>
+              <w:rPr>
+                <w:b/>
+                <w:sz w:val="18"/>
+              </w:rPr>
+              <w:t xml:space="preserve"> </w:t>
             </w:r>
             <w:r>
               <w:rPr>
                 <w:b/>
                 <w:color w:val="FF0000"/>
                 <w:sz w:val="18"/>
-                <w:lang w:val="en-US"/>
-              </w:rPr>
-              <w:t xml:space="preserve">4 </w:t>
-            </w:r>
-          </w:p>
-          <w:p>
-            <w:pPr>
-              <w:spacing w:after="5" w:line="259" w:lineRule="auto"/>
-              <w:ind w:left="0" w:right="0" w:firstLine="0"/>
-              <w:jc w:val="left"/>
-              <w:rPr>
-                <w:lang w:val="en-US"/>
-              </w:rPr>
-            </w:pPr>
-            <w:r>
-              <w:rPr>
-                <w:b/>
-                <w:sz w:val="18"/>
-                <w:lang w:val="en-US"/>
-              </w:rPr>
-              <w:t xml:space="preserve">Shell Sort: </w:t>
+              </w:rPr>
+              <w:t>6</w:t>
+            </w:r>
+            <w:r>
+              <w:rPr>
+                <w:b/>
+                <w:sz w:val="18"/>
+              </w:rPr>
+              <w:t xml:space="preserve">  </w:t>
+            </w:r>
+            <w:r>
+              <w:rPr>
+                <w:b/>
+                <w:color w:val="FF0000"/>
+                <w:sz w:val="18"/>
+              </w:rPr>
+              <w:t xml:space="preserve"> </w:t>
             </w:r>
           </w:p>
           <w:p>
@@ -9003,23 +9051,6 @@
                 <w:lang w:val="en-US"/>
               </w:rPr>
             </w:pPr>
-            <w:r>
-              <w:rPr>
-                <w:b/>
-                <w:sz w:val="18"/>
-                <w:lang w:val="en-US"/>
-              </w:rPr>
-              <w:t xml:space="preserve">O(n1.25): </w:t>
-            </w:r>
-            <w:r>
-              <w:rPr>
-                <w:b/>
-                <w:color w:val="FF0000"/>
-                <w:sz w:val="18"/>
-                <w:lang w:val="en-US"/>
-              </w:rPr>
-              <w:t>2</w:t>
-            </w:r>
             <w:r>
               <w:rPr>
                 <w:b/>
@@ -9043,45 +9074,46 @@
           </w:tcPr>
           <w:p>
             <w:pPr>
-              <w:spacing w:after="7" w:line="259" w:lineRule="auto"/>
-              <w:ind w:left="0" w:right="0" w:firstLine="0"/>
-              <w:jc w:val="left"/>
-              <w:rPr>
-                <w:lang w:val="en-US"/>
-              </w:rPr>
-            </w:pPr>
-            <w:r>
-              <w:rPr>
-                <w:b/>
-                <w:sz w:val="18"/>
-                <w:lang w:val="en-US"/>
-              </w:rPr>
-              <w:t xml:space="preserve">Merge </w:t>
-            </w:r>
-          </w:p>
-          <w:p>
-            <w:pPr>
               <w:spacing w:after="240" w:line="264" w:lineRule="auto"/>
               <w:ind w:left="0" w:right="0" w:firstLine="0"/>
               <w:jc w:val="left"/>
               <w:rPr>
-                <w:lang w:val="en-US"/>
-              </w:rPr>
-            </w:pPr>
-            <w:r>
-              <w:rPr>
-                <w:b/>
-                <w:sz w:val="18"/>
-                <w:lang w:val="en-US"/>
-              </w:rPr>
-              <w:t>Sort: O(n</w:t>
+                <w:sz w:val="18"/>
+                <w:szCs w:val="18"/>
+              </w:rPr>
+            </w:pPr>
+            <w:proofErr w:type="spellStart"/>
+            <w:r>
+              <w:rPr>
+                <w:b/>
+                <w:sz w:val="18"/>
+                <w:szCs w:val="18"/>
+              </w:rPr>
+              <w:t>Arbol</w:t>
+            </w:r>
+            <w:proofErr w:type="spellEnd"/>
+            <w:r>
+              <w:rPr>
+                <w:b/>
+                <w:sz w:val="18"/>
+                <w:szCs w:val="18"/>
+              </w:rPr>
+              <w:t xml:space="preserve"> rojo y negro</w:t>
+            </w:r>
+            <w:r>
+              <w:rPr>
+                <w:b/>
+                <w:sz w:val="18"/>
+                <w:szCs w:val="18"/>
+              </w:rPr>
+              <w:t xml:space="preserve"> O(n</w:t>
             </w:r>
             <w:proofErr w:type="gramStart"/>
             <w:r>
               <w:rPr>
                 <w:b/>
                 <w:sz w:val="18"/>
-                <w:lang w:val="en-US"/>
+                <w:szCs w:val="18"/>
               </w:rPr>
               <w:t>) :</w:t>
             </w:r>
@@ -9090,7 +9122,7 @@
               <w:rPr>
                 <w:b/>
                 <w:sz w:val="18"/>
-                <w:lang w:val="en-US"/>
+                <w:szCs w:val="18"/>
               </w:rPr>
               <w:t xml:space="preserve"> </w:t>
             </w:r>
@@ -9099,17 +9131,9 @@
                 <w:b/>
                 <w:color w:val="FF0000"/>
                 <w:sz w:val="18"/>
-                <w:lang w:val="en-US"/>
+                <w:szCs w:val="18"/>
               </w:rPr>
               <w:t>5</w:t>
-            </w:r>
-            <w:r>
-              <w:rPr>
-                <w:b/>
-                <w:sz w:val="18"/>
-                <w:lang w:val="en-US"/>
-              </w:rPr>
-              <w:t xml:space="preserve"> </w:t>
             </w:r>
           </w:p>
           <w:p>
@@ -9118,33 +9142,39 @@
               <w:ind w:left="0" w:right="0" w:firstLine="0"/>
               <w:jc w:val="left"/>
               <w:rPr>
-                <w:lang w:val="en-US"/>
-              </w:rPr>
-            </w:pPr>
+                <w:sz w:val="18"/>
+                <w:szCs w:val="18"/>
+                <w:lang w:val="en-US"/>
+              </w:rPr>
+            </w:pPr>
+            <w:r>
+              <w:rPr>
+                <w:b/>
+                <w:sz w:val="18"/>
+                <w:szCs w:val="18"/>
+                <w:lang w:val="en-US"/>
+              </w:rPr>
+              <w:t xml:space="preserve">Arbol </w:t>
+            </w:r>
             <w:proofErr w:type="spellStart"/>
             <w:r>
               <w:rPr>
                 <w:b/>
                 <w:sz w:val="18"/>
-                <w:lang w:val="en-US"/>
-              </w:rPr>
-              <w:t>Selecction</w:t>
+                <w:szCs w:val="18"/>
+                <w:lang w:val="en-US"/>
+              </w:rPr>
+              <w:t>binario</w:t>
             </w:r>
             <w:proofErr w:type="spellEnd"/>
             <w:r>
               <w:rPr>
                 <w:b/>
                 <w:sz w:val="18"/>
-                <w:lang w:val="en-US"/>
-              </w:rPr>
-              <w:t xml:space="preserve"> Sort:</w:t>
-            </w:r>
-            <w:r>
-              <w:rPr>
-                <w:sz w:val="23"/>
-                <w:lang w:val="en-US"/>
-              </w:rPr>
-              <w:t xml:space="preserve"> </w:t>
+                <w:szCs w:val="18"/>
+                <w:lang w:val="en-US"/>
+              </w:rPr>
+              <w:t>:</w:t>
             </w:r>
           </w:p>
           <w:p>
@@ -9153,43 +9183,74 @@
               <w:ind w:left="0" w:right="0" w:firstLine="0"/>
               <w:jc w:val="left"/>
               <w:rPr>
-                <w:lang w:val="en-US"/>
-              </w:rPr>
-            </w:pPr>
-            <w:proofErr w:type="gramStart"/>
-            <w:r>
-              <w:rPr>
-                <w:sz w:val="23"/>
+                <w:color w:val="FF0000"/>
+                <w:sz w:val="18"/>
+                <w:szCs w:val="18"/>
                 <w:shd w:val="clear" w:color="auto" w:fill="F9F9F9"/>
                 <w:lang w:val="en-US"/>
               </w:rPr>
+            </w:pPr>
+            <w:r>
+              <w:rPr>
+                <w:sz w:val="18"/>
+                <w:szCs w:val="18"/>
+                <w:shd w:val="clear" w:color="auto" w:fill="F9F9F9"/>
+                <w:lang w:val="en-US"/>
+              </w:rPr>
               <w:t>O(</w:t>
             </w:r>
-            <w:proofErr w:type="gramEnd"/>
-            <w:r>
-              <w:rPr>
-                <w:sz w:val="23"/>
+            <w:r>
+              <w:rPr>
+                <w:sz w:val="18"/>
+                <w:szCs w:val="18"/>
                 <w:shd w:val="clear" w:color="auto" w:fill="F9F9F9"/>
                 <w:lang w:val="en-US"/>
               </w:rPr>
-              <w:t xml:space="preserve">1): </w:t>
+              <w:t>n</w:t>
+            </w:r>
+            <w:r>
+              <w:rPr>
+                <w:sz w:val="18"/>
+                <w:szCs w:val="18"/>
+                <w:shd w:val="clear" w:color="auto" w:fill="F9F9F9"/>
+                <w:lang w:val="en-US"/>
+              </w:rPr>
+              <w:t xml:space="preserve">): </w:t>
             </w:r>
             <w:r>
               <w:rPr>
                 <w:color w:val="FF0000"/>
-                <w:sz w:val="23"/>
+                <w:sz w:val="18"/>
+                <w:szCs w:val="18"/>
                 <w:shd w:val="clear" w:color="auto" w:fill="F9F9F9"/>
                 <w:lang w:val="en-US"/>
               </w:rPr>
-              <w:t>1</w:t>
-            </w:r>
-            <w:r>
-              <w:rPr>
-                <w:sz w:val="23"/>
-                <w:lang w:val="en-US"/>
-              </w:rPr>
-              <w:t xml:space="preserve"> </w:t>
-            </w:r>
+              <w:t>5</w:t>
+            </w:r>
+          </w:p>
+          <w:p>
+            <w:pPr>
+              <w:spacing w:after="231" w:line="259" w:lineRule="auto"/>
+              <w:ind w:left="0" w:right="0" w:firstLine="0"/>
+              <w:jc w:val="left"/>
+              <w:rPr>
+                <w:sz w:val="18"/>
+                <w:szCs w:val="18"/>
+                <w:lang w:val="en-US"/>
+              </w:rPr>
+            </w:pPr>
+          </w:p>
+          <w:p>
+            <w:pPr>
+              <w:spacing w:after="231" w:line="259" w:lineRule="auto"/>
+              <w:ind w:left="0" w:right="0" w:firstLine="0"/>
+              <w:jc w:val="left"/>
+              <w:rPr>
+                <w:sz w:val="18"/>
+                <w:szCs w:val="18"/>
+                <w:lang w:val="en-US"/>
+              </w:rPr>
+            </w:pPr>
           </w:p>
           <w:p>
             <w:pPr>
@@ -9200,83 +9261,6 @@
                 <w:lang w:val="en-US"/>
               </w:rPr>
             </w:pPr>
-            <w:r>
-              <w:rPr>
-                <w:b/>
-                <w:sz w:val="18"/>
-                <w:lang w:val="en-US"/>
-              </w:rPr>
-              <w:t>Shell Sort:</w:t>
-            </w:r>
-            <w:r>
-              <w:rPr>
-                <w:lang w:val="en-US"/>
-              </w:rPr>
-              <w:t xml:space="preserve"> </w:t>
-            </w:r>
-          </w:p>
-          <w:p>
-            <w:pPr>
-              <w:spacing w:after="247" w:line="259" w:lineRule="auto"/>
-              <w:ind w:left="0" w:right="0" w:firstLine="0"/>
-              <w:jc w:val="left"/>
-              <w:rPr>
-                <w:lang w:val="en-US"/>
-              </w:rPr>
-            </w:pPr>
-            <w:proofErr w:type="gramStart"/>
-            <w:r>
-              <w:rPr>
-                <w:b/>
-                <w:sz w:val="18"/>
-                <w:lang w:val="en-US"/>
-              </w:rPr>
-              <w:t>O(</w:t>
-            </w:r>
-            <w:proofErr w:type="gramEnd"/>
-            <w:r>
-              <w:rPr>
-                <w:b/>
-                <w:sz w:val="18"/>
-                <w:lang w:val="en-US"/>
-              </w:rPr>
-              <w:t xml:space="preserve">1): </w:t>
-            </w:r>
-            <w:r>
-              <w:rPr>
-                <w:b/>
-                <w:color w:val="FF0000"/>
-                <w:sz w:val="18"/>
-                <w:lang w:val="en-US"/>
-              </w:rPr>
-              <w:t>1</w:t>
-            </w:r>
-            <w:r>
-              <w:rPr>
-                <w:b/>
-                <w:sz w:val="18"/>
-                <w:lang w:val="en-US"/>
-              </w:rPr>
-              <w:t xml:space="preserve"> </w:t>
-            </w:r>
-          </w:p>
-          <w:p>
-            <w:pPr>
-              <w:spacing w:after="0" w:line="259" w:lineRule="auto"/>
-              <w:ind w:left="0" w:right="0" w:firstLine="0"/>
-              <w:jc w:val="left"/>
-              <w:rPr>
-                <w:lang w:val="en-US"/>
-              </w:rPr>
-            </w:pPr>
-            <w:r>
-              <w:rPr>
-                <w:b/>
-                <w:sz w:val="18"/>
-                <w:lang w:val="en-US"/>
-              </w:rPr>
-              <w:t xml:space="preserve"> </w:t>
-            </w:r>
           </w:p>
         </w:tc>
         <w:tc>
@@ -9291,24 +9275,6 @@
           </w:tcPr>
           <w:p>
             <w:pPr>
-              <w:spacing w:after="7" w:line="259" w:lineRule="auto"/>
-              <w:ind w:left="0" w:right="0" w:firstLine="0"/>
-              <w:jc w:val="left"/>
-              <w:rPr>
-                <w:lang w:val="en-US"/>
-              </w:rPr>
-            </w:pPr>
-            <w:r>
-              <w:rPr>
-                <w:b/>
-                <w:sz w:val="18"/>
-                <w:lang w:val="en-US"/>
-              </w:rPr>
-              <w:t xml:space="preserve">Merge </w:t>
-            </w:r>
-          </w:p>
-          <w:p>
-            <w:pPr>
               <w:spacing w:after="244" w:line="259" w:lineRule="auto"/>
               <w:ind w:left="0" w:right="0" w:firstLine="0"/>
               <w:jc w:val="left"/>
@@ -9316,13 +9282,59 @@
                 <w:lang w:val="en-US"/>
               </w:rPr>
             </w:pPr>
-            <w:r>
-              <w:rPr>
-                <w:b/>
-                <w:sz w:val="18"/>
-                <w:lang w:val="en-US"/>
-              </w:rPr>
-              <w:t xml:space="preserve">Sort: </w:t>
+            <w:proofErr w:type="spellStart"/>
+            <w:r>
+              <w:rPr>
+                <w:b/>
+                <w:sz w:val="18"/>
+                <w:lang w:val="en-US"/>
+              </w:rPr>
+              <w:t>Arlbol</w:t>
+            </w:r>
+            <w:proofErr w:type="spellEnd"/>
+            <w:r>
+              <w:rPr>
+                <w:b/>
+                <w:sz w:val="18"/>
+                <w:lang w:val="en-US"/>
+              </w:rPr>
+              <w:t xml:space="preserve"> </w:t>
+            </w:r>
+            <w:proofErr w:type="spellStart"/>
+            <w:proofErr w:type="gramStart"/>
+            <w:r>
+              <w:rPr>
+                <w:b/>
+                <w:sz w:val="18"/>
+                <w:lang w:val="en-US"/>
+              </w:rPr>
+              <w:t>Rojo</w:t>
+            </w:r>
+            <w:proofErr w:type="spellEnd"/>
+            <w:r>
+              <w:rPr>
+                <w:b/>
+                <w:sz w:val="18"/>
+                <w:lang w:val="en-US"/>
+              </w:rPr>
+              <w:t xml:space="preserve">  y</w:t>
+            </w:r>
+            <w:proofErr w:type="gramEnd"/>
+            <w:r>
+              <w:rPr>
+                <w:b/>
+                <w:sz w:val="18"/>
+                <w:lang w:val="en-US"/>
+              </w:rPr>
+              <w:t xml:space="preserve"> Negro</w:t>
+            </w:r>
+            <w:r>
+              <w:rPr>
+                <w:b/>
+                <w:sz w:val="18"/>
+                <w:lang w:val="en-US"/>
+              </w:rPr>
+              <w:t xml:space="preserve">: </w:t>
             </w:r>
             <w:r>
               <w:rPr>
@@ -9333,34 +9345,6 @@
               </w:rPr>
               <w:t>2</w:t>
             </w:r>
-            <w:r>
-              <w:rPr>
-                <w:b/>
-                <w:sz w:val="18"/>
-                <w:lang w:val="en-US"/>
-              </w:rPr>
-              <w:t xml:space="preserve"> </w:t>
-            </w:r>
-          </w:p>
-          <w:p>
-            <w:pPr>
-              <w:spacing w:after="4" w:line="259" w:lineRule="auto"/>
-              <w:ind w:left="0" w:right="0" w:firstLine="0"/>
-              <w:jc w:val="left"/>
-              <w:rPr>
-                <w:lang w:val="en-US"/>
-              </w:rPr>
-            </w:pPr>
-            <w:proofErr w:type="spellStart"/>
-            <w:r>
-              <w:rPr>
-                <w:b/>
-                <w:sz w:val="18"/>
-                <w:lang w:val="en-US"/>
-              </w:rPr>
-              <w:t>Selecction</w:t>
-            </w:r>
-            <w:proofErr w:type="spellEnd"/>
             <w:r>
               <w:rPr>
                 <w:b/>
@@ -9385,7 +9369,33 @@
                 <w:sz w:val="18"/>
                 <w:lang w:val="en-US"/>
               </w:rPr>
-              <w:t xml:space="preserve">Sort: </w:t>
+              <w:t xml:space="preserve">Arbol </w:t>
+            </w:r>
+            <w:proofErr w:type="spellStart"/>
+            <w:r>
+              <w:rPr>
+                <w:b/>
+                <w:sz w:val="18"/>
+                <w:lang w:val="en-US"/>
+              </w:rPr>
+              <w:t>Binario</w:t>
+            </w:r>
+            <w:proofErr w:type="spellEnd"/>
+            <w:r>
+              <w:rPr>
+                <w:b/>
+                <w:sz w:val="18"/>
+                <w:lang w:val="en-US"/>
+              </w:rPr>
+              <w:t>:</w:t>
+            </w:r>
+            <w:r>
+              <w:rPr>
+                <w:b/>
+                <w:sz w:val="18"/>
+                <w:lang w:val="en-US"/>
+              </w:rPr>
+              <w:t xml:space="preserve"> </w:t>
             </w:r>
             <w:r>
               <w:rPr>
@@ -9424,31 +9434,6 @@
                 <w:lang w:val="en-US"/>
               </w:rPr>
             </w:pPr>
-            <w:r>
-              <w:rPr>
-                <w:b/>
-                <w:sz w:val="18"/>
-                <w:lang w:val="en-US"/>
-              </w:rPr>
-              <w:t xml:space="preserve">Shell Sort: </w:t>
-            </w:r>
-            <w:r>
-              <w:rPr>
-                <w:b/>
-                <w:color w:val="FF0000"/>
-                <w:sz w:val="18"/>
-                <w:lang w:val="en-US"/>
-              </w:rPr>
-              <w:t>2</w:t>
-            </w:r>
-            <w:r>
-              <w:rPr>
-                <w:b/>
-                <w:sz w:val="18"/>
-                <w:lang w:val="en-US"/>
-              </w:rPr>
-              <w:t xml:space="preserve"> </w:t>
-            </w:r>
           </w:p>
         </w:tc>
       </w:tr>
@@ -9646,75 +9631,60 @@
           </w:tcPr>
           <w:p>
             <w:pPr>
-              <w:spacing w:after="0" w:line="248" w:lineRule="auto"/>
-              <w:ind w:left="0" w:right="35" w:firstLine="0"/>
-              <w:jc w:val="left"/>
-              <w:rPr>
-                <w:lang w:val="en-US"/>
-              </w:rPr>
-            </w:pPr>
-            <w:r>
-              <w:rPr>
-                <w:b/>
-                <w:sz w:val="18"/>
-                <w:lang w:val="en-US"/>
-              </w:rPr>
-              <w:t>Merge Sort:</w:t>
-            </w:r>
-            <w:r>
-              <w:rPr>
-                <w:lang w:val="en-US"/>
-              </w:rPr>
-              <w:t xml:space="preserve"> </w:t>
-            </w:r>
-            <w:r>
-              <w:rPr>
-                <w:lang w:val="en-US"/>
-              </w:rPr>
-              <w:tab/>
-            </w:r>
-            <w:proofErr w:type="gramStart"/>
-            <w:r>
-              <w:rPr>
-                <w:b/>
-                <w:sz w:val="18"/>
-                <w:lang w:val="en-US"/>
-              </w:rPr>
-              <w:t>O(</w:t>
-            </w:r>
-            <w:proofErr w:type="gramEnd"/>
-            <w:r>
-              <w:rPr>
-                <w:b/>
-                <w:sz w:val="18"/>
-                <w:lang w:val="en-US"/>
-              </w:rPr>
-              <w:t xml:space="preserve">n </w:t>
-            </w:r>
-          </w:p>
-          <w:p>
-            <w:pPr>
-              <w:spacing w:after="281" w:line="259" w:lineRule="auto"/>
+              <w:spacing w:after="242" w:line="264" w:lineRule="auto"/>
               <w:ind w:left="0" w:right="0" w:firstLine="0"/>
               <w:jc w:val="left"/>
-              <w:rPr>
-                <w:lang w:val="en-US"/>
-              </w:rPr>
-            </w:pPr>
-            <w:r>
-              <w:rPr>
-                <w:b/>
-                <w:sz w:val="18"/>
-                <w:lang w:val="en-US"/>
-              </w:rPr>
-              <w:t xml:space="preserve">log n): </w:t>
+            </w:pPr>
+            <w:proofErr w:type="spellStart"/>
+            <w:r>
+              <w:rPr>
+                <w:b/>
+                <w:sz w:val="18"/>
+              </w:rPr>
+              <w:t>Arbol</w:t>
+            </w:r>
+            <w:proofErr w:type="spellEnd"/>
+            <w:r>
+              <w:rPr>
+                <w:b/>
+                <w:sz w:val="18"/>
+              </w:rPr>
+              <w:t xml:space="preserve"> binario: </w:t>
+            </w:r>
+            <w:proofErr w:type="gramStart"/>
+            <w:r>
+              <w:rPr>
+                <w:b/>
+                <w:color w:val="333333"/>
+                <w:sz w:val="21"/>
+                <w:szCs w:val="21"/>
+                <w:shd w:val="clear" w:color="auto" w:fill="FFFFFF"/>
+              </w:rPr>
+              <w:t>O(</w:t>
+            </w:r>
+            <w:proofErr w:type="gramEnd"/>
+            <w:r>
+              <w:rPr>
+                <w:b/>
+                <w:color w:val="333333"/>
+                <w:sz w:val="21"/>
+                <w:szCs w:val="21"/>
+                <w:shd w:val="clear" w:color="auto" w:fill="FFFFFF"/>
+              </w:rPr>
+              <w:t>log n)</w:t>
+            </w:r>
+            <w:r>
+              <w:rPr>
+                <w:b/>
+                <w:sz w:val="18"/>
+              </w:rPr>
+              <w:t xml:space="preserve"> </w:t>
             </w:r>
             <w:r>
               <w:rPr>
                 <w:b/>
                 <w:color w:val="FF0000"/>
                 <w:sz w:val="18"/>
-                <w:lang w:val="en-US"/>
               </w:rPr>
               <w:t>6</w:t>
             </w:r>
@@ -9722,60 +9692,16 @@
               <w:rPr>
                 <w:b/>
                 <w:sz w:val="18"/>
-                <w:lang w:val="en-US"/>
               </w:rPr>
               <w:t xml:space="preserve">  </w:t>
             </w:r>
-          </w:p>
-          <w:p>
-            <w:pPr>
-              <w:spacing w:after="266" w:line="274" w:lineRule="auto"/>
-              <w:ind w:left="0" w:right="0" w:firstLine="0"/>
-              <w:jc w:val="left"/>
-              <w:rPr>
-                <w:lang w:val="en-US"/>
-              </w:rPr>
-            </w:pPr>
-            <w:proofErr w:type="spellStart"/>
-            <w:r>
-              <w:rPr>
-                <w:b/>
-                <w:sz w:val="18"/>
-                <w:lang w:val="en-US"/>
-              </w:rPr>
-              <w:t>Quizksort</w:t>
-            </w:r>
-            <w:proofErr w:type="spellEnd"/>
-            <w:r>
-              <w:rPr>
-                <w:b/>
-                <w:sz w:val="18"/>
-                <w:lang w:val="en-US"/>
-              </w:rPr>
-              <w:t>:</w:t>
-            </w:r>
-            <w:r>
-              <w:rPr>
-                <w:lang w:val="en-US"/>
+            <w:r>
+              <w:rPr>
+                <w:b/>
+                <w:color w:val="FF0000"/>
+                <w:sz w:val="18"/>
               </w:rPr>
               <w:t xml:space="preserve"> </w:t>
-            </w:r>
-            <w:r>
-              <w:rPr>
-                <w:b/>
-                <w:sz w:val="18"/>
-                <w:lang w:val="en-US"/>
-              </w:rPr>
-              <w:t xml:space="preserve">O(n²): </w:t>
-            </w:r>
-            <w:r>
-              <w:rPr>
-                <w:b/>
-                <w:color w:val="FF0000"/>
-                <w:sz w:val="18"/>
-                <w:lang w:val="en-US"/>
-              </w:rPr>
-              <w:t xml:space="preserve">4 </w:t>
             </w:r>
           </w:p>
           <w:p>
@@ -9784,39 +9710,26 @@
               <w:ind w:left="0" w:right="0" w:firstLine="0"/>
               <w:jc w:val="left"/>
               <w:rPr>
-                <w:lang w:val="en-US"/>
-              </w:rPr>
-            </w:pPr>
-            <w:r>
-              <w:rPr>
-                <w:b/>
-                <w:sz w:val="18"/>
-                <w:lang w:val="en-US"/>
-              </w:rPr>
-              <w:t>Heapsort:</w:t>
-            </w:r>
-            <w:r>
-              <w:rPr>
-                <w:lang w:val="en-US"/>
-              </w:rPr>
-              <w:t xml:space="preserve"> </w:t>
-            </w:r>
-          </w:p>
-          <w:p>
-            <w:pPr>
-              <w:spacing w:after="7" w:line="259" w:lineRule="auto"/>
-              <w:ind w:left="0" w:right="0" w:firstLine="0"/>
-              <w:jc w:val="left"/>
-              <w:rPr>
-                <w:lang w:val="en-US"/>
-              </w:rPr>
-            </w:pPr>
+                <w:b/>
+                <w:color w:val="FF0000"/>
+                <w:sz w:val="18"/>
+                <w:szCs w:val="18"/>
+              </w:rPr>
+            </w:pPr>
+            <w:r>
+              <w:rPr>
+                <w:b/>
+                <w:sz w:val="18"/>
+                <w:szCs w:val="18"/>
+              </w:rPr>
+              <w:t xml:space="preserve">Tablas Hash: </w:t>
+            </w:r>
             <w:proofErr w:type="gramStart"/>
             <w:r>
               <w:rPr>
                 <w:b/>
                 <w:sz w:val="18"/>
-                <w:lang w:val="en-US"/>
+                <w:szCs w:val="18"/>
               </w:rPr>
               <w:t>O(</w:t>
             </w:r>
@@ -9825,36 +9738,26 @@
               <w:rPr>
                 <w:b/>
                 <w:sz w:val="18"/>
-                <w:lang w:val="en-US"/>
-              </w:rPr>
-              <w:t xml:space="preserve">n log n): </w:t>
-            </w:r>
-          </w:p>
-          <w:p>
-            <w:pPr>
-              <w:spacing w:after="245" w:line="259" w:lineRule="auto"/>
-              <w:ind w:left="0" w:right="0" w:firstLine="0"/>
-              <w:jc w:val="left"/>
-              <w:rPr>
-                <w:lang w:val="en-US"/>
-              </w:rPr>
-            </w:pPr>
+                <w:szCs w:val="18"/>
+              </w:rPr>
+              <w:t>1)</w:t>
+            </w:r>
+            <w:r>
+              <w:rPr>
+                <w:b/>
+                <w:sz w:val="18"/>
+                <w:szCs w:val="18"/>
+              </w:rPr>
+              <w:t xml:space="preserve">: </w:t>
+            </w:r>
             <w:r>
               <w:rPr>
                 <w:b/>
                 <w:color w:val="FF0000"/>
                 <w:sz w:val="18"/>
-                <w:lang w:val="en-US"/>
-              </w:rPr>
-              <w:t>6</w:t>
-            </w:r>
-            <w:r>
-              <w:rPr>
-                <w:b/>
-                <w:sz w:val="18"/>
-                <w:lang w:val="en-US"/>
-              </w:rPr>
-              <w:t xml:space="preserve"> </w:t>
+                <w:szCs w:val="18"/>
+              </w:rPr>
+              <w:t>1</w:t>
             </w:r>
           </w:p>
           <w:p>
@@ -9863,17 +9766,55 @@
               <w:ind w:left="0" w:right="0" w:firstLine="0"/>
               <w:jc w:val="left"/>
               <w:rPr>
-                <w:lang w:val="en-US"/>
-              </w:rPr>
-            </w:pPr>
-            <w:r>
-              <w:rPr>
-                <w:b/>
-                <w:sz w:val="18"/>
-                <w:lang w:val="en-US"/>
-              </w:rPr>
-              <w:t xml:space="preserve"> </w:t>
-            </w:r>
+                <w:b/>
+                <w:sz w:val="18"/>
+                <w:lang w:val="en-US"/>
+              </w:rPr>
+            </w:pPr>
+          </w:p>
+          <w:p>
+            <w:pPr>
+              <w:spacing w:after="0" w:line="259" w:lineRule="auto"/>
+              <w:ind w:left="0" w:right="0" w:firstLine="0"/>
+              <w:jc w:val="left"/>
+              <w:rPr>
+                <w:b/>
+                <w:sz w:val="18"/>
+                <w:lang w:val="en-US"/>
+              </w:rPr>
+            </w:pPr>
+          </w:p>
+          <w:p>
+            <w:pPr>
+              <w:spacing w:after="0" w:line="259" w:lineRule="auto"/>
+              <w:ind w:left="0" w:right="0" w:firstLine="0"/>
+              <w:jc w:val="left"/>
+              <w:rPr>
+                <w:b/>
+                <w:sz w:val="18"/>
+                <w:lang w:val="en-US"/>
+              </w:rPr>
+            </w:pPr>
+          </w:p>
+          <w:p>
+            <w:pPr>
+              <w:spacing w:after="0" w:line="259" w:lineRule="auto"/>
+              <w:ind w:left="0" w:right="0" w:firstLine="0"/>
+              <w:jc w:val="left"/>
+              <w:rPr>
+                <w:lang w:val="en-US"/>
+              </w:rPr>
+            </w:pPr>
+          </w:p>
+          <w:p>
+            <w:pPr>
+              <w:spacing w:after="0" w:line="259" w:lineRule="auto"/>
+              <w:ind w:left="0" w:right="0" w:firstLine="0"/>
+              <w:jc w:val="left"/>
+              <w:rPr>
+                <w:lang w:val="en-US"/>
+              </w:rPr>
+            </w:pPr>
           </w:p>
         </w:tc>
         <w:tc>
@@ -9889,57 +9830,55 @@
           </w:tcPr>
           <w:p>
             <w:pPr>
-              <w:spacing w:after="4" w:line="259" w:lineRule="auto"/>
+              <w:spacing w:after="240" w:line="264" w:lineRule="auto"/>
               <w:ind w:left="0" w:right="0" w:firstLine="0"/>
               <w:jc w:val="left"/>
               <w:rPr>
-                <w:lang w:val="en-US"/>
-              </w:rPr>
-            </w:pPr>
-            <w:r>
-              <w:rPr>
-                <w:b/>
-                <w:sz w:val="18"/>
-                <w:lang w:val="en-US"/>
-              </w:rPr>
-              <w:t xml:space="preserve">Merge </w:t>
-            </w:r>
-          </w:p>
-          <w:p>
-            <w:pPr>
-              <w:spacing w:after="242" w:line="264" w:lineRule="auto"/>
-              <w:ind w:left="0" w:right="0" w:firstLine="0"/>
-              <w:jc w:val="left"/>
+                <w:sz w:val="18"/>
+                <w:szCs w:val="18"/>
+              </w:rPr>
             </w:pPr>
             <w:proofErr w:type="spellStart"/>
             <w:r>
               <w:rPr>
                 <w:b/>
                 <w:sz w:val="18"/>
-              </w:rPr>
-              <w:t>Sort</w:t>
+                <w:szCs w:val="18"/>
+              </w:rPr>
+              <w:t>Arbol</w:t>
             </w:r>
             <w:proofErr w:type="spellEnd"/>
             <w:r>
               <w:rPr>
                 <w:b/>
                 <w:sz w:val="18"/>
-              </w:rPr>
-              <w:t>: O(n</w:t>
+                <w:szCs w:val="18"/>
+              </w:rPr>
+              <w:t xml:space="preserve"> rojo y </w:t>
             </w:r>
             <w:proofErr w:type="gramStart"/>
             <w:r>
               <w:rPr>
                 <w:b/>
                 <w:sz w:val="18"/>
-              </w:rPr>
-              <w:t>) :</w:t>
+                <w:szCs w:val="18"/>
+              </w:rPr>
+              <w:t>Binario</w:t>
+            </w:r>
+            <w:r>
+              <w:rPr>
+                <w:b/>
+                <w:sz w:val="18"/>
+                <w:szCs w:val="18"/>
+              </w:rPr>
+              <w:t xml:space="preserve"> :</w:t>
             </w:r>
             <w:proofErr w:type="gramEnd"/>
             <w:r>
               <w:rPr>
                 <w:b/>
                 <w:sz w:val="18"/>
+                <w:szCs w:val="18"/>
               </w:rPr>
               <w:t xml:space="preserve"> </w:t>
             </w:r>
@@ -9948,62 +9887,9 @@
                 <w:b/>
                 <w:color w:val="FF0000"/>
                 <w:sz w:val="18"/>
+                <w:szCs w:val="18"/>
               </w:rPr>
               <w:t>5</w:t>
-            </w:r>
-            <w:r>
-              <w:rPr>
-                <w:b/>
-                <w:sz w:val="18"/>
-              </w:rPr>
-              <w:t xml:space="preserve"> </w:t>
-            </w:r>
-          </w:p>
-          <w:p>
-            <w:pPr>
-              <w:spacing w:after="274" w:line="264" w:lineRule="auto"/>
-              <w:ind w:left="0" w:right="0" w:firstLine="0"/>
-              <w:jc w:val="left"/>
-            </w:pPr>
-            <w:proofErr w:type="spellStart"/>
-            <w:r>
-              <w:rPr>
-                <w:b/>
-                <w:sz w:val="18"/>
-              </w:rPr>
-              <w:t>Quizksort</w:t>
-            </w:r>
-            <w:proofErr w:type="spellEnd"/>
-            <w:r>
-              <w:rPr>
-                <w:b/>
-                <w:sz w:val="18"/>
-              </w:rPr>
-              <w:t xml:space="preserve">: </w:t>
-            </w:r>
-            <w:proofErr w:type="gramStart"/>
-            <w:r>
-              <w:rPr>
-                <w:b/>
-                <w:sz w:val="18"/>
-              </w:rPr>
-              <w:t>O(</w:t>
-            </w:r>
-            <w:proofErr w:type="gramEnd"/>
-            <w:r>
-              <w:rPr>
-                <w:b/>
-                <w:sz w:val="18"/>
-              </w:rPr>
-              <w:t xml:space="preserve">log n): </w:t>
-            </w:r>
-            <w:r>
-              <w:rPr>
-                <w:b/>
-                <w:color w:val="FF0000"/>
-                <w:sz w:val="18"/>
-              </w:rPr>
-              <w:t xml:space="preserve">6 </w:t>
             </w:r>
           </w:p>
           <w:p>
@@ -10012,57 +9898,40 @@
               <w:ind w:left="0" w:right="0" w:firstLine="0"/>
               <w:jc w:val="left"/>
               <w:rPr>
-                <w:lang w:val="en-US"/>
-              </w:rPr>
-            </w:pPr>
-            <w:r>
-              <w:rPr>
-                <w:b/>
-                <w:sz w:val="18"/>
-                <w:lang w:val="en-US"/>
-              </w:rPr>
-              <w:t>Heapsort:</w:t>
-            </w:r>
-            <w:r>
-              <w:rPr>
-                <w:lang w:val="en-US"/>
-              </w:rPr>
-              <w:t xml:space="preserve"> </w:t>
-            </w:r>
-          </w:p>
-          <w:p>
-            <w:pPr>
-              <w:spacing w:after="247" w:line="259" w:lineRule="auto"/>
-              <w:ind w:left="0" w:right="0" w:firstLine="0"/>
-              <w:jc w:val="left"/>
-              <w:rPr>
-                <w:lang w:val="en-US"/>
-              </w:rPr>
-            </w:pPr>
-            <w:proofErr w:type="gramStart"/>
-            <w:r>
-              <w:rPr>
-                <w:b/>
-                <w:sz w:val="18"/>
-                <w:lang w:val="en-US"/>
-              </w:rPr>
-              <w:t>O(</w:t>
-            </w:r>
-            <w:proofErr w:type="gramEnd"/>
-            <w:r>
-              <w:rPr>
-                <w:b/>
-                <w:sz w:val="18"/>
-                <w:lang w:val="en-US"/>
-              </w:rPr>
-              <w:t xml:space="preserve">1): </w:t>
+                <w:b/>
+                <w:sz w:val="18"/>
+              </w:rPr>
+            </w:pPr>
+            <w:r>
+              <w:rPr>
+                <w:b/>
+                <w:sz w:val="18"/>
+                <w:szCs w:val="18"/>
+              </w:rPr>
+              <w:t xml:space="preserve">Tablas Hash: </w:t>
+            </w:r>
+            <w:r>
+              <w:rPr>
+                <w:b/>
+                <w:sz w:val="18"/>
+                <w:szCs w:val="18"/>
+              </w:rPr>
+              <w:t>O(c)</w:t>
+            </w:r>
+            <w:r>
+              <w:rPr>
+                <w:b/>
+                <w:sz w:val="18"/>
+                <w:szCs w:val="18"/>
+              </w:rPr>
+              <w:t xml:space="preserve">: </w:t>
             </w:r>
             <w:r>
               <w:rPr>
                 <w:b/>
                 <w:color w:val="FF0000"/>
                 <w:sz w:val="18"/>
-                <w:lang w:val="en-US"/>
+                <w:szCs w:val="18"/>
               </w:rPr>
               <w:t>1</w:t>
             </w:r>
@@ -10070,7 +9939,6 @@
               <w:rPr>
                 <w:b/>
                 <w:sz w:val="18"/>
-                <w:lang w:val="en-US"/>
               </w:rPr>
               <w:t xml:space="preserve"> </w:t>
             </w:r>
@@ -10081,17 +9949,35 @@
               <w:ind w:left="0" w:right="0" w:firstLine="0"/>
               <w:jc w:val="left"/>
               <w:rPr>
-                <w:lang w:val="en-US"/>
-              </w:rPr>
-            </w:pPr>
-            <w:r>
-              <w:rPr>
-                <w:b/>
-                <w:sz w:val="18"/>
-                <w:lang w:val="en-US"/>
-              </w:rPr>
-              <w:t xml:space="preserve"> </w:t>
-            </w:r>
+                <w:b/>
+                <w:sz w:val="18"/>
+              </w:rPr>
+            </w:pPr>
+          </w:p>
+          <w:p>
+            <w:pPr>
+              <w:spacing w:after="0" w:line="259" w:lineRule="auto"/>
+              <w:ind w:left="0" w:right="0" w:firstLine="0"/>
+              <w:jc w:val="left"/>
+              <w:rPr>
+                <w:b/>
+                <w:sz w:val="18"/>
+              </w:rPr>
+            </w:pPr>
+          </w:p>
+          <w:p>
+            <w:pPr>
+              <w:spacing w:after="0" w:line="259" w:lineRule="auto"/>
+              <w:ind w:left="0" w:right="0" w:firstLine="0"/>
+              <w:jc w:val="left"/>
+            </w:pPr>
+          </w:p>
+          <w:p>
+            <w:pPr>
+              <w:spacing w:after="0" w:line="259" w:lineRule="auto"/>
+              <w:ind w:left="0" w:right="0" w:firstLine="0"/>
+              <w:jc w:val="left"/>
+            </w:pPr>
           </w:p>
         </w:tc>
         <w:tc>
@@ -10106,45 +9992,38 @@
           </w:tcPr>
           <w:p>
             <w:pPr>
-              <w:spacing w:after="4" w:line="259" w:lineRule="auto"/>
-              <w:ind w:left="0" w:right="0" w:firstLine="0"/>
-              <w:jc w:val="left"/>
-              <w:rPr>
-                <w:lang w:val="en-US"/>
-              </w:rPr>
-            </w:pPr>
-            <w:r>
-              <w:rPr>
-                <w:b/>
-                <w:sz w:val="18"/>
-                <w:lang w:val="en-US"/>
-              </w:rPr>
-              <w:t xml:space="preserve">Merge </w:t>
-            </w:r>
-          </w:p>
-          <w:p>
-            <w:pPr>
               <w:spacing w:after="244" w:line="259" w:lineRule="auto"/>
               <w:ind w:left="0" w:right="0" w:firstLine="0"/>
               <w:jc w:val="left"/>
-              <w:rPr>
-                <w:lang w:val="en-US"/>
-              </w:rPr>
-            </w:pPr>
-            <w:r>
-              <w:rPr>
-                <w:b/>
-                <w:sz w:val="18"/>
-                <w:lang w:val="en-US"/>
-              </w:rPr>
-              <w:t xml:space="preserve">Sort: </w:t>
+            </w:pPr>
+            <w:proofErr w:type="spellStart"/>
+            <w:r>
+              <w:rPr>
+                <w:b/>
+                <w:sz w:val="18"/>
+              </w:rPr>
+              <w:t>Arlbol</w:t>
+            </w:r>
+            <w:proofErr w:type="spellEnd"/>
+            <w:r>
+              <w:rPr>
+                <w:b/>
+                <w:sz w:val="18"/>
+              </w:rPr>
+              <w:t xml:space="preserve"> Binario</w:t>
+            </w:r>
+            <w:r>
+              <w:rPr>
+                <w:b/>
+                <w:sz w:val="18"/>
+              </w:rPr>
+              <w:t xml:space="preserve">: </w:t>
             </w:r>
             <w:r>
               <w:rPr>
                 <w:b/>
                 <w:color w:val="FF0000"/>
                 <w:sz w:val="18"/>
-                <w:lang w:val="en-US"/>
               </w:rPr>
               <w:t>2</w:t>
             </w:r>
@@ -10152,79 +10031,6 @@
               <w:rPr>
                 <w:b/>
                 <w:sz w:val="18"/>
-                <w:lang w:val="en-US"/>
-              </w:rPr>
-              <w:t xml:space="preserve"> </w:t>
-            </w:r>
-          </w:p>
-          <w:p>
-            <w:pPr>
-              <w:spacing w:after="238" w:line="267" w:lineRule="auto"/>
-              <w:ind w:left="0" w:right="45" w:firstLine="0"/>
-              <w:jc w:val="left"/>
-              <w:rPr>
-                <w:lang w:val="en-US"/>
-              </w:rPr>
-            </w:pPr>
-            <w:proofErr w:type="spellStart"/>
-            <w:r>
-              <w:rPr>
-                <w:b/>
-                <w:sz w:val="18"/>
-                <w:lang w:val="en-US"/>
-              </w:rPr>
-              <w:t>Quizksort</w:t>
-            </w:r>
-            <w:proofErr w:type="spellEnd"/>
-            <w:r>
-              <w:rPr>
-                <w:b/>
-                <w:sz w:val="18"/>
-                <w:lang w:val="en-US"/>
-              </w:rPr>
-              <w:t xml:space="preserve">: </w:t>
-            </w:r>
-            <w:r>
-              <w:rPr>
-                <w:b/>
-                <w:color w:val="FF0000"/>
-                <w:sz w:val="18"/>
-                <w:lang w:val="en-US"/>
-              </w:rPr>
-              <w:t xml:space="preserve">3 </w:t>
-            </w:r>
-          </w:p>
-          <w:p>
-            <w:pPr>
-              <w:spacing w:after="244" w:line="259" w:lineRule="auto"/>
-              <w:ind w:left="0" w:right="0" w:firstLine="0"/>
-              <w:jc w:val="left"/>
-              <w:rPr>
-                <w:lang w:val="en-US"/>
-              </w:rPr>
-            </w:pPr>
-            <w:r>
-              <w:rPr>
-                <w:b/>
-                <w:sz w:val="18"/>
-                <w:lang w:val="en-US"/>
-              </w:rPr>
-              <w:t xml:space="preserve">Heapsort: </w:t>
-            </w:r>
-            <w:r>
-              <w:rPr>
-                <w:b/>
-                <w:color w:val="FF0000"/>
-                <w:sz w:val="18"/>
-                <w:lang w:val="en-US"/>
-              </w:rPr>
-              <w:t>2</w:t>
-            </w:r>
-            <w:r>
-              <w:rPr>
-                <w:b/>
-                <w:sz w:val="18"/>
-                <w:lang w:val="en-US"/>
               </w:rPr>
               <w:t xml:space="preserve"> </w:t>
             </w:r>
@@ -10234,15 +10040,41 @@
               <w:spacing w:after="0" w:line="259" w:lineRule="auto"/>
               <w:ind w:left="0" w:right="0" w:firstLine="0"/>
               <w:jc w:val="left"/>
-              <w:rPr>
-                <w:lang w:val="en-US"/>
-              </w:rPr>
-            </w:pPr>
-            <w:r>
-              <w:rPr>
-                <w:b/>
-                <w:sz w:val="18"/>
-                <w:lang w:val="en-US"/>
+            </w:pPr>
+            <w:proofErr w:type="spellStart"/>
+            <w:r>
+              <w:rPr>
+                <w:b/>
+                <w:sz w:val="18"/>
+                <w:szCs w:val="18"/>
+                <w:lang w:val="en-US"/>
+              </w:rPr>
+              <w:t>Tablas</w:t>
+            </w:r>
+            <w:proofErr w:type="spellEnd"/>
+            <w:r>
+              <w:rPr>
+                <w:b/>
+                <w:sz w:val="18"/>
+                <w:szCs w:val="18"/>
+                <w:lang w:val="en-US"/>
+              </w:rPr>
+              <w:t xml:space="preserve"> Hash: </w:t>
+            </w:r>
+            <w:r>
+              <w:rPr>
+                <w:b/>
+                <w:color w:val="FF0000"/>
+                <w:sz w:val="18"/>
+                <w:szCs w:val="18"/>
+                <w:lang w:val="en-US"/>
+              </w:rPr>
+              <w:t>1</w:t>
+            </w:r>
+            <w:r>
+              <w:rPr>
+                <w:b/>
+                <w:sz w:val="18"/>
               </w:rPr>
               <w:t xml:space="preserve"> </w:t>
             </w:r>
@@ -10322,44 +10154,6 @@
           </w:tcPr>
           <w:p>
             <w:pPr>
-              <w:spacing w:after="4" w:line="259" w:lineRule="auto"/>
-              <w:ind w:left="0" w:right="0" w:firstLine="0"/>
-              <w:jc w:val="left"/>
-              <w:rPr>
-                <w:lang w:val="en-US"/>
-              </w:rPr>
-            </w:pPr>
-            <w:r>
-              <w:rPr>
-                <w:b/>
-                <w:sz w:val="18"/>
-                <w:lang w:val="en-US"/>
-              </w:rPr>
-              <w:t xml:space="preserve">Campo </w:t>
-            </w:r>
-          </w:p>
-          <w:p>
-            <w:pPr>
-              <w:spacing w:after="7" w:line="259" w:lineRule="auto"/>
-              <w:ind w:left="0" w:right="0" w:firstLine="0"/>
-              <w:jc w:val="left"/>
-              <w:rPr>
-                <w:lang w:val="en-US"/>
-              </w:rPr>
-            </w:pPr>
-            <w:proofErr w:type="spellStart"/>
-            <w:r>
-              <w:rPr>
-                <w:b/>
-                <w:sz w:val="18"/>
-                <w:lang w:val="en-US"/>
-              </w:rPr>
-              <w:t>Emergente</w:t>
-            </w:r>
-            <w:proofErr w:type="spellEnd"/>
-          </w:p>
-          <w:p>
-            <w:pPr>
               <w:spacing w:after="0" w:line="259" w:lineRule="auto"/>
               <w:ind w:left="0" w:right="0" w:firstLine="0"/>
               <w:jc w:val="left"/>
@@ -10371,26 +10165,16 @@
               <w:rPr>
                 <w:b/>
                 <w:sz w:val="18"/>
-                <w:lang w:val="en-US"/>
-              </w:rPr>
-              <w:t xml:space="preserve">: </w:t>
+              </w:rPr>
+              <w:t xml:space="preserve">Archivos de texto Plano: </w:t>
             </w:r>
             <w:r>
               <w:rPr>
                 <w:b/>
                 <w:color w:val="FF0000"/>
                 <w:sz w:val="18"/>
-                <w:lang w:val="en-US"/>
-              </w:rPr>
-              <w:t>3</w:t>
-            </w:r>
-            <w:r>
-              <w:rPr>
-                <w:b/>
-                <w:sz w:val="18"/>
-                <w:lang w:val="en-US"/>
-              </w:rPr>
-              <w:t xml:space="preserve"> </w:t>
+              </w:rPr>
+              <w:t>2</w:t>
             </w:r>
           </w:p>
         </w:tc>
@@ -10463,85 +10247,25 @@
           </w:tcPr>
           <w:p>
             <w:pPr>
-              <w:spacing w:after="0" w:line="248" w:lineRule="auto"/>
-              <w:ind w:left="0" w:right="35" w:firstLine="0"/>
-              <w:jc w:val="left"/>
-              <w:rPr>
-                <w:lang w:val="en-US"/>
-              </w:rPr>
-            </w:pPr>
-            <w:r>
-              <w:rPr>
-                <w:b/>
-                <w:sz w:val="18"/>
-                <w:lang w:val="en-US"/>
-              </w:rPr>
-              <w:t>Merge Sort:</w:t>
-            </w:r>
-            <w:r>
-              <w:rPr>
-                <w:lang w:val="en-US"/>
-              </w:rPr>
-              <w:t xml:space="preserve"> </w:t>
-            </w:r>
-            <w:r>
-              <w:rPr>
-                <w:lang w:val="en-US"/>
-              </w:rPr>
-              <w:tab/>
-            </w:r>
-            <w:proofErr w:type="gramStart"/>
-            <w:r>
-              <w:rPr>
-                <w:b/>
-                <w:sz w:val="18"/>
-                <w:lang w:val="en-US"/>
-              </w:rPr>
-              <w:t>O(</w:t>
-            </w:r>
-            <w:proofErr w:type="gramEnd"/>
-            <w:r>
-              <w:rPr>
-                <w:b/>
-                <w:sz w:val="18"/>
-                <w:lang w:val="en-US"/>
-              </w:rPr>
-              <w:t xml:space="preserve">n </w:t>
-            </w:r>
-          </w:p>
-          <w:p>
-            <w:pPr>
-              <w:spacing w:after="279" w:line="259" w:lineRule="auto"/>
+              <w:spacing w:after="41" w:line="259" w:lineRule="auto"/>
               <w:ind w:left="0" w:right="0" w:firstLine="0"/>
               <w:jc w:val="left"/>
-              <w:rPr>
-                <w:lang w:val="en-US"/>
-              </w:rPr>
-            </w:pPr>
-            <w:r>
-              <w:rPr>
-                <w:b/>
-                <w:sz w:val="18"/>
-                <w:lang w:val="en-US"/>
-              </w:rPr>
-              <w:t xml:space="preserve">log n): </w:t>
-            </w:r>
-            <w:r>
-              <w:rPr>
-                <w:b/>
-                <w:color w:val="FF0000"/>
-                <w:sz w:val="18"/>
-                <w:lang w:val="en-US"/>
-              </w:rPr>
-              <w:t>6</w:t>
-            </w:r>
-            <w:r>
-              <w:rPr>
-                <w:b/>
-                <w:sz w:val="18"/>
-                <w:lang w:val="en-US"/>
-              </w:rPr>
-              <w:t xml:space="preserve">  </w:t>
+            </w:pPr>
+            <w:proofErr w:type="spellStart"/>
+            <w:r>
+              <w:rPr>
+                <w:b/>
+                <w:sz w:val="18"/>
+              </w:rPr>
+              <w:t>Arbol</w:t>
+            </w:r>
+            <w:proofErr w:type="spellEnd"/>
+            <w:r>
+              <w:rPr>
+                <w:b/>
+                <w:sz w:val="18"/>
+              </w:rPr>
+              <w:t xml:space="preserve"> </w:t>
             </w:r>
           </w:p>
           <w:p>
@@ -10549,32 +10273,22 @@
               <w:spacing w:after="0" w:line="259" w:lineRule="auto"/>
               <w:ind w:left="0" w:right="0" w:firstLine="0"/>
               <w:jc w:val="left"/>
-              <w:rPr>
-                <w:lang w:val="en-US"/>
-              </w:rPr>
-            </w:pPr>
-            <w:proofErr w:type="spellStart"/>
-            <w:r>
-              <w:rPr>
-                <w:b/>
-                <w:sz w:val="18"/>
-                <w:lang w:val="en-US"/>
-              </w:rPr>
-              <w:t>Quizksort</w:t>
-            </w:r>
-            <w:proofErr w:type="spellEnd"/>
-            <w:r>
-              <w:rPr>
-                <w:b/>
-                <w:sz w:val="18"/>
-                <w:lang w:val="en-US"/>
+            </w:pPr>
+            <w:r>
+              <w:rPr>
+                <w:b/>
+                <w:sz w:val="18"/>
+              </w:rPr>
+              <w:t>N ario</w:t>
+            </w:r>
+            <w:r>
+              <w:rPr>
+                <w:b/>
+                <w:sz w:val="18"/>
               </w:rPr>
               <w:t>:</w:t>
             </w:r>
             <w:r>
-              <w:rPr>
-                <w:lang w:val="en-US"/>
-              </w:rPr>
               <w:t xml:space="preserve"> </w:t>
             </w:r>
           </w:p>
@@ -10583,13 +10297,26 @@
               <w:spacing w:after="244" w:line="259" w:lineRule="auto"/>
               <w:ind w:left="0" w:right="0" w:firstLine="0"/>
               <w:jc w:val="left"/>
-            </w:pPr>
-            <w:r>
-              <w:rPr>
-                <w:b/>
-                <w:sz w:val="18"/>
-              </w:rPr>
-              <w:t xml:space="preserve">O(n²): </w:t>
+              <w:rPr>
+                <w:b/>
+                <w:sz w:val="18"/>
+              </w:rPr>
+            </w:pPr>
+            <w:proofErr w:type="gramStart"/>
+            <w:r>
+              <w:rPr>
+                <w:b/>
+                <w:sz w:val="18"/>
+              </w:rPr>
+              <w:t>O(</w:t>
+            </w:r>
+            <w:proofErr w:type="gramEnd"/>
+            <w:r>
+              <w:rPr>
+                <w:b/>
+                <w:sz w:val="18"/>
+              </w:rPr>
+              <w:t xml:space="preserve">log n): </w:t>
             </w:r>
             <w:r>
               <w:rPr>
@@ -10597,46 +10324,13 @@
                 <w:color w:val="FF0000"/>
                 <w:sz w:val="18"/>
               </w:rPr>
-              <w:t xml:space="preserve">4 </w:t>
-            </w:r>
-          </w:p>
-          <w:p>
-            <w:pPr>
-              <w:spacing w:after="41" w:line="259" w:lineRule="auto"/>
-              <w:ind w:left="0" w:right="0" w:firstLine="0"/>
-              <w:jc w:val="left"/>
-            </w:pPr>
-            <w:proofErr w:type="spellStart"/>
-            <w:r>
-              <w:rPr>
-                <w:b/>
-                <w:sz w:val="18"/>
-              </w:rPr>
-              <w:t>Arbol</w:t>
-            </w:r>
-            <w:proofErr w:type="spellEnd"/>
-            <w:r>
-              <w:rPr>
-                <w:b/>
-                <w:sz w:val="18"/>
-              </w:rPr>
-              <w:t xml:space="preserve"> </w:t>
-            </w:r>
-          </w:p>
-          <w:p>
-            <w:pPr>
-              <w:spacing w:after="0" w:line="259" w:lineRule="auto"/>
-              <w:ind w:left="0" w:right="0" w:firstLine="0"/>
-              <w:jc w:val="left"/>
-            </w:pPr>
-            <w:r>
-              <w:rPr>
-                <w:b/>
-                <w:sz w:val="18"/>
-              </w:rPr>
-              <w:t>Binario:</w:t>
-            </w:r>
-            <w:r>
+              <w:t>6</w:t>
+            </w:r>
+            <w:r>
+              <w:rPr>
+                <w:b/>
+                <w:sz w:val="18"/>
+              </w:rPr>
               <w:t xml:space="preserve"> </w:t>
             </w:r>
           </w:p>
@@ -10646,11 +10340,30 @@
               <w:ind w:left="0" w:right="0" w:firstLine="0"/>
               <w:jc w:val="left"/>
             </w:pPr>
+            <w:proofErr w:type="spellStart"/>
+            <w:r>
+              <w:rPr>
+                <w:b/>
+                <w:sz w:val="18"/>
+              </w:rPr>
+              <w:t>Arbol</w:t>
+            </w:r>
+            <w:proofErr w:type="spellEnd"/>
+            <w:r>
+              <w:rPr>
+                <w:b/>
+                <w:sz w:val="18"/>
+              </w:rPr>
+              <w:t xml:space="preserve"> Rojo y negro: </w:t>
+            </w:r>
             <w:proofErr w:type="gramStart"/>
             <w:r>
               <w:rPr>
                 <w:b/>
-                <w:sz w:val="18"/>
+                <w:color w:val="333333"/>
+                <w:sz w:val="21"/>
+                <w:szCs w:val="21"/>
+                <w:shd w:val="clear" w:color="auto" w:fill="FFFFFF"/>
               </w:rPr>
               <w:t>O(</w:t>
             </w:r>
@@ -10658,9 +10371,19 @@
             <w:r>
               <w:rPr>
                 <w:b/>
-                <w:sz w:val="18"/>
-              </w:rPr>
-              <w:t xml:space="preserve">log n): </w:t>
+                <w:color w:val="333333"/>
+                <w:sz w:val="21"/>
+                <w:szCs w:val="21"/>
+                <w:shd w:val="clear" w:color="auto" w:fill="FFFFFF"/>
+              </w:rPr>
+              <w:t>log n)</w:t>
+            </w:r>
+            <w:r>
+              <w:rPr>
+                <w:b/>
+                <w:sz w:val="18"/>
+              </w:rPr>
+              <w:t xml:space="preserve"> </w:t>
             </w:r>
             <w:r>
               <w:rPr>
@@ -10675,8 +10398,29 @@
                 <w:b/>
                 <w:sz w:val="18"/>
               </w:rPr>
-              <w:t xml:space="preserve"> </w:t>
-            </w:r>
+              <w:t xml:space="preserve">  </w:t>
+            </w:r>
+          </w:p>
+          <w:p>
+            <w:pPr>
+              <w:spacing w:after="244" w:line="259" w:lineRule="auto"/>
+              <w:ind w:left="0" w:right="0" w:firstLine="0"/>
+              <w:jc w:val="left"/>
+            </w:pPr>
+          </w:p>
+          <w:p>
+            <w:pPr>
+              <w:spacing w:after="244" w:line="259" w:lineRule="auto"/>
+              <w:ind w:left="0" w:right="0" w:firstLine="0"/>
+              <w:jc w:val="left"/>
+            </w:pPr>
+          </w:p>
+          <w:p>
+            <w:pPr>
+              <w:spacing w:after="244" w:line="259" w:lineRule="auto"/>
+              <w:ind w:left="0" w:right="0" w:firstLine="0"/>
+              <w:jc w:val="left"/>
+            </w:pPr>
           </w:p>
           <w:p>
             <w:pPr>
@@ -10705,45 +10449,110 @@
           </w:tcPr>
           <w:p>
             <w:pPr>
-              <w:spacing w:after="4" w:line="259" w:lineRule="auto"/>
+              <w:spacing w:after="240" w:line="264" w:lineRule="auto"/>
               <w:ind w:left="0" w:right="0" w:firstLine="0"/>
               <w:jc w:val="left"/>
               <w:rPr>
-                <w:lang w:val="en-US"/>
-              </w:rPr>
-            </w:pPr>
-            <w:r>
-              <w:rPr>
-                <w:b/>
-                <w:sz w:val="18"/>
-                <w:lang w:val="en-US"/>
-              </w:rPr>
-              <w:t xml:space="preserve">Merge </w:t>
-            </w:r>
-          </w:p>
-          <w:p>
-            <w:pPr>
-              <w:spacing w:after="238" w:line="267" w:lineRule="auto"/>
+                <w:sz w:val="18"/>
+                <w:szCs w:val="18"/>
+              </w:rPr>
+            </w:pPr>
+            <w:proofErr w:type="spellStart"/>
+            <w:r>
+              <w:rPr>
+                <w:b/>
+                <w:sz w:val="18"/>
+                <w:szCs w:val="18"/>
+              </w:rPr>
+              <w:t>Arbol</w:t>
+            </w:r>
+            <w:proofErr w:type="spellEnd"/>
+            <w:r>
+              <w:rPr>
+                <w:b/>
+                <w:sz w:val="18"/>
+                <w:szCs w:val="18"/>
+              </w:rPr>
+              <w:t xml:space="preserve"> </w:t>
+            </w:r>
+            <w:r>
+              <w:rPr>
+                <w:b/>
+                <w:sz w:val="18"/>
+                <w:szCs w:val="18"/>
+              </w:rPr>
+              <w:t xml:space="preserve">N </w:t>
+            </w:r>
+            <w:proofErr w:type="gramStart"/>
+            <w:r>
+              <w:rPr>
+                <w:b/>
+                <w:sz w:val="18"/>
+                <w:szCs w:val="18"/>
+              </w:rPr>
+              <w:t>Ario</w:t>
+            </w:r>
+            <w:r>
+              <w:rPr>
+                <w:b/>
+                <w:sz w:val="18"/>
+                <w:szCs w:val="18"/>
+              </w:rPr>
+              <w:t xml:space="preserve"> :</w:t>
+            </w:r>
+            <w:proofErr w:type="gramEnd"/>
+            <w:r>
+              <w:rPr>
+                <w:b/>
+                <w:sz w:val="18"/>
+                <w:szCs w:val="18"/>
+              </w:rPr>
+              <w:t xml:space="preserve"> </w:t>
+            </w:r>
+            <w:r>
+              <w:rPr>
+                <w:b/>
+                <w:color w:val="FF0000"/>
+                <w:sz w:val="18"/>
+                <w:szCs w:val="18"/>
+              </w:rPr>
+              <w:t>5</w:t>
+            </w:r>
+          </w:p>
+          <w:p>
+            <w:pPr>
+              <w:spacing w:after="240" w:line="264" w:lineRule="auto"/>
               <w:ind w:left="0" w:right="0" w:firstLine="0"/>
               <w:jc w:val="left"/>
               <w:rPr>
-                <w:lang w:val="en-US"/>
-              </w:rPr>
-            </w:pPr>
-            <w:r>
-              <w:rPr>
-                <w:b/>
-                <w:sz w:val="18"/>
-                <w:lang w:val="en-US"/>
-              </w:rPr>
-              <w:t>Sort: O(n</w:t>
+                <w:sz w:val="18"/>
+                <w:szCs w:val="18"/>
+              </w:rPr>
+            </w:pPr>
+            <w:proofErr w:type="spellStart"/>
+            <w:r>
+              <w:rPr>
+                <w:b/>
+                <w:sz w:val="18"/>
+                <w:szCs w:val="18"/>
+              </w:rPr>
+              <w:t>Arbol</w:t>
+            </w:r>
+            <w:proofErr w:type="spellEnd"/>
+            <w:r>
+              <w:rPr>
+                <w:b/>
+                <w:sz w:val="18"/>
+                <w:szCs w:val="18"/>
+              </w:rPr>
+              <w:t xml:space="preserve"> rojo y negro O(n</w:t>
             </w:r>
             <w:proofErr w:type="gramStart"/>
             <w:r>
               <w:rPr>
                 <w:b/>
                 <w:sz w:val="18"/>
-                <w:lang w:val="en-US"/>
+                <w:szCs w:val="18"/>
               </w:rPr>
               <w:t>) :</w:t>
             </w:r>
@@ -10752,7 +10561,7 @@
               <w:rPr>
                 <w:b/>
                 <w:sz w:val="18"/>
-                <w:lang w:val="en-US"/>
+                <w:szCs w:val="18"/>
               </w:rPr>
               <w:t xml:space="preserve"> </w:t>
             </w:r>
@@ -10761,82 +10570,9 @@
                 <w:b/>
                 <w:color w:val="FF0000"/>
                 <w:sz w:val="18"/>
-                <w:lang w:val="en-US"/>
+                <w:szCs w:val="18"/>
               </w:rPr>
               <w:t>5</w:t>
-            </w:r>
-            <w:r>
-              <w:rPr>
-                <w:b/>
-                <w:sz w:val="18"/>
-                <w:lang w:val="en-US"/>
-              </w:rPr>
-              <w:t xml:space="preserve"> </w:t>
-            </w:r>
-          </w:p>
-          <w:p>
-            <w:pPr>
-              <w:spacing w:after="4" w:line="259" w:lineRule="auto"/>
-              <w:ind w:left="0" w:right="0" w:firstLine="0"/>
-              <w:jc w:val="left"/>
-              <w:rPr>
-                <w:lang w:val="en-US"/>
-              </w:rPr>
-            </w:pPr>
-            <w:proofErr w:type="spellStart"/>
-            <w:r>
-              <w:rPr>
-                <w:b/>
-                <w:sz w:val="18"/>
-                <w:lang w:val="en-US"/>
-              </w:rPr>
-              <w:t>Quizksort</w:t>
-            </w:r>
-            <w:proofErr w:type="spellEnd"/>
-            <w:r>
-              <w:rPr>
-                <w:b/>
-                <w:sz w:val="18"/>
-                <w:lang w:val="en-US"/>
-              </w:rPr>
-              <w:t>:</w:t>
-            </w:r>
-          </w:p>
-          <w:p>
-            <w:pPr>
-              <w:spacing w:after="244" w:line="259" w:lineRule="auto"/>
-              <w:ind w:left="0" w:right="0" w:firstLine="0"/>
-              <w:jc w:val="left"/>
-              <w:rPr>
-                <w:lang w:val="en-US"/>
-              </w:rPr>
-            </w:pPr>
-            <w:proofErr w:type="gramStart"/>
-            <w:r>
-              <w:rPr>
-                <w:b/>
-                <w:sz w:val="18"/>
-                <w:lang w:val="en-US"/>
-              </w:rPr>
-              <w:t>O(</w:t>
-            </w:r>
-            <w:proofErr w:type="gramEnd"/>
-            <w:r>
-              <w:rPr>
-                <w:b/>
-                <w:sz w:val="18"/>
-                <w:lang w:val="en-US"/>
-              </w:rPr>
-              <w:t xml:space="preserve">log n): </w:t>
-            </w:r>
-            <w:r>
-              <w:rPr>
-                <w:b/>
-                <w:color w:val="FF0000"/>
-                <w:sz w:val="18"/>
-                <w:lang w:val="en-US"/>
-              </w:rPr>
-              <w:t xml:space="preserve">6 </w:t>
             </w:r>
           </w:p>
           <w:p>
@@ -10844,15 +10580,11 @@
               <w:spacing w:after="0" w:line="259" w:lineRule="auto"/>
               <w:ind w:left="0" w:right="0" w:firstLine="0"/>
               <w:jc w:val="left"/>
-              <w:rPr>
-                <w:lang w:val="en-US"/>
-              </w:rPr>
-            </w:pPr>
-            <w:r>
-              <w:rPr>
-                <w:b/>
-                <w:sz w:val="18"/>
-                <w:lang w:val="en-US"/>
+            </w:pPr>
+            <w:r>
+              <w:rPr>
+                <w:b/>
+                <w:sz w:val="18"/>
               </w:rPr>
               <w:t xml:space="preserve"> </w:t>
             </w:r>
@@ -10870,45 +10602,38 @@
           </w:tcPr>
           <w:p>
             <w:pPr>
-              <w:spacing w:after="4" w:line="259" w:lineRule="auto"/>
-              <w:ind w:left="0" w:right="0" w:firstLine="0"/>
-              <w:jc w:val="left"/>
-              <w:rPr>
-                <w:lang w:val="en-US"/>
-              </w:rPr>
-            </w:pPr>
-            <w:r>
-              <w:rPr>
-                <w:b/>
-                <w:sz w:val="18"/>
-                <w:lang w:val="en-US"/>
-              </w:rPr>
-              <w:t xml:space="preserve">Merge </w:t>
-            </w:r>
-          </w:p>
-          <w:p>
-            <w:pPr>
               <w:spacing w:after="247" w:line="259" w:lineRule="auto"/>
               <w:ind w:left="0" w:right="0" w:firstLine="0"/>
               <w:jc w:val="left"/>
-              <w:rPr>
-                <w:lang w:val="en-US"/>
-              </w:rPr>
-            </w:pPr>
-            <w:r>
-              <w:rPr>
-                <w:b/>
-                <w:sz w:val="18"/>
-                <w:lang w:val="en-US"/>
-              </w:rPr>
-              <w:t xml:space="preserve">Sort: </w:t>
+            </w:pPr>
+            <w:proofErr w:type="spellStart"/>
+            <w:r>
+              <w:rPr>
+                <w:b/>
+                <w:sz w:val="18"/>
+              </w:rPr>
+              <w:t>Arbol</w:t>
+            </w:r>
+            <w:proofErr w:type="spellEnd"/>
+            <w:r>
+              <w:rPr>
+                <w:b/>
+                <w:sz w:val="18"/>
+              </w:rPr>
+              <w:t xml:space="preserve"> n Ario</w:t>
+            </w:r>
+            <w:r>
+              <w:rPr>
+                <w:b/>
+                <w:sz w:val="18"/>
+              </w:rPr>
+              <w:t xml:space="preserve">: </w:t>
             </w:r>
             <w:r>
               <w:rPr>
                 <w:b/>
                 <w:color w:val="FF0000"/>
                 <w:sz w:val="18"/>
-                <w:lang w:val="en-US"/>
               </w:rPr>
               <w:t>2</w:t>
             </w:r>
@@ -10916,7 +10641,6 @@
               <w:rPr>
                 <w:b/>
                 <w:sz w:val="18"/>
-                <w:lang w:val="en-US"/>
               </w:rPr>
               <w:t xml:space="preserve"> </w:t>
             </w:r>
@@ -10926,25 +10650,27 @@
               <w:spacing w:after="240" w:line="264" w:lineRule="auto"/>
               <w:ind w:left="0" w:right="45" w:firstLine="0"/>
               <w:jc w:val="left"/>
-              <w:rPr>
-                <w:lang w:val="en-US"/>
-              </w:rPr>
             </w:pPr>
             <w:proofErr w:type="spellStart"/>
             <w:r>
               <w:rPr>
                 <w:b/>
                 <w:sz w:val="18"/>
-                <w:lang w:val="en-US"/>
-              </w:rPr>
-              <w:t>Quizksort</w:t>
+              </w:rPr>
+              <w:t>Arbol</w:t>
             </w:r>
             <w:proofErr w:type="spellEnd"/>
             <w:r>
               <w:rPr>
                 <w:b/>
                 <w:sz w:val="18"/>
-                <w:lang w:val="en-US"/>
+              </w:rPr>
+              <w:t xml:space="preserve"> Rojo y negro</w:t>
+            </w:r>
+            <w:r>
+              <w:rPr>
+                <w:b/>
+                <w:sz w:val="18"/>
               </w:rPr>
               <w:t xml:space="preserve">: </w:t>
             </w:r>
@@ -10953,30 +10679,17 @@
                 <w:b/>
                 <w:color w:val="FF0000"/>
                 <w:sz w:val="18"/>
-                <w:lang w:val="en-US"/>
-              </w:rPr>
-              <w:t xml:space="preserve">3 </w:t>
-            </w:r>
-          </w:p>
-          <w:p>
-            <w:pPr>
-              <w:spacing w:after="4" w:line="259" w:lineRule="auto"/>
-              <w:ind w:left="0" w:right="0" w:firstLine="0"/>
-              <w:jc w:val="left"/>
-              <w:rPr>
-                <w:lang w:val="en-US"/>
-              </w:rPr>
-            </w:pPr>
-            <w:proofErr w:type="spellStart"/>
-            <w:r>
-              <w:rPr>
-                <w:b/>
-                <w:sz w:val="18"/>
-                <w:lang w:val="en-US"/>
-              </w:rPr>
-              <w:t>ArbolBinar</w:t>
-            </w:r>
-            <w:proofErr w:type="spellEnd"/>
+              </w:rPr>
+              <w:t>2</w:t>
+            </w:r>
+            <w:r>
+              <w:rPr>
+                <w:b/>
+                <w:color w:val="FF0000"/>
+                <w:sz w:val="18"/>
+              </w:rPr>
+              <w:t xml:space="preserve"> </w:t>
+            </w:r>
           </w:p>
           <w:p>
             <w:pPr>
@@ -10987,33 +10700,6 @@
                 <w:lang w:val="en-US"/>
               </w:rPr>
             </w:pPr>
-            <w:proofErr w:type="spellStart"/>
-            <w:r>
-              <w:rPr>
-                <w:b/>
-                <w:sz w:val="18"/>
-                <w:lang w:val="en-US"/>
-              </w:rPr>
-              <w:t>io</w:t>
-            </w:r>
-            <w:proofErr w:type="spellEnd"/>
-            <w:r>
-              <w:rPr>
-                <w:b/>
-                <w:sz w:val="18"/>
-                <w:lang w:val="en-US"/>
-              </w:rPr>
-              <w:t xml:space="preserve">: </w:t>
-            </w:r>
-            <w:r>
-              <w:rPr>
-                <w:b/>
-                <w:color w:val="FF0000"/>
-                <w:sz w:val="18"/>
-                <w:lang w:val="en-US"/>
-              </w:rPr>
-              <w:t>3</w:t>
-            </w:r>
             <w:r>
               <w:rPr>
                 <w:b/>
@@ -11105,6 +10791,14 @@
                 <w:lang w:val="en-US"/>
               </w:rPr>
             </w:pPr>
+            <w:r>
+              <w:rPr>
+                <w:b/>
+                <w:sz w:val="18"/>
+                <w:lang w:val="en-US"/>
+              </w:rPr>
+              <w:t xml:space="preserve">Campo de </w:t>
+            </w:r>
             <w:proofErr w:type="spellStart"/>
             <w:r>
               <w:rPr>
@@ -11112,7 +10806,7 @@
                 <w:sz w:val="18"/>
                 <w:lang w:val="en-US"/>
               </w:rPr>
-              <w:t>Archivo</w:t>
+              <w:t>texto</w:t>
             </w:r>
             <w:proofErr w:type="spellEnd"/>
             <w:r>
@@ -11121,52 +10815,15 @@
                 <w:sz w:val="18"/>
                 <w:lang w:val="en-US"/>
               </w:rPr>
-              <w:t xml:space="preserve"> de </w:t>
-            </w:r>
-            <w:proofErr w:type="spellStart"/>
-            <w:r>
-              <w:rPr>
-                <w:b/>
-                <w:sz w:val="18"/>
-                <w:lang w:val="en-US"/>
-              </w:rPr>
-              <w:t>texto</w:t>
-            </w:r>
-            <w:proofErr w:type="spellEnd"/>
-            <w:r>
-              <w:rPr>
-                <w:b/>
-                <w:sz w:val="18"/>
-                <w:lang w:val="en-US"/>
-              </w:rPr>
-              <w:t xml:space="preserve"> </w:t>
-            </w:r>
-            <w:proofErr w:type="spellStart"/>
-            <w:r>
-              <w:rPr>
-                <w:b/>
-                <w:sz w:val="18"/>
-                <w:lang w:val="en-US"/>
-              </w:rPr>
-              <w:t>plano</w:t>
-            </w:r>
-            <w:proofErr w:type="spellEnd"/>
-            <w:r>
-              <w:rPr>
-                <w:b/>
-                <w:sz w:val="18"/>
-                <w:lang w:val="en-US"/>
-              </w:rPr>
               <w:t xml:space="preserve">: </w:t>
             </w:r>
             <w:r>
               <w:rPr>
                 <w:b/>
-                <w:color w:val="FF0000"/>
-                <w:sz w:val="18"/>
-                <w:lang w:val="en-US"/>
-              </w:rPr>
-              <w:t>2</w:t>
+                <w:sz w:val="18"/>
+                <w:lang w:val="en-US"/>
+              </w:rPr>
+              <w:t>3</w:t>
             </w:r>
             <w:r>
               <w:rPr>
@@ -11237,162 +10894,138 @@
           </w:tcPr>
           <w:p>
             <w:pPr>
-              <w:spacing w:after="239" w:line="266" w:lineRule="auto"/>
-              <w:ind w:left="0" w:right="35" w:firstLine="0"/>
-              <w:jc w:val="left"/>
-              <w:rPr>
-                <w:lang w:val="en-US"/>
-              </w:rPr>
-            </w:pPr>
-            <w:r>
-              <w:rPr>
-                <w:b/>
-                <w:sz w:val="18"/>
-                <w:lang w:val="en-US"/>
-              </w:rPr>
-              <w:t>Merge Sort:</w:t>
-            </w:r>
-            <w:r>
-              <w:rPr>
-                <w:lang w:val="en-US"/>
-              </w:rPr>
-              <w:t xml:space="preserve"> </w:t>
-            </w:r>
-            <w:r>
-              <w:rPr>
-                <w:lang w:val="en-US"/>
-              </w:rPr>
-              <w:tab/>
-            </w:r>
-            <w:proofErr w:type="gramStart"/>
-            <w:r>
-              <w:rPr>
-                <w:b/>
-                <w:sz w:val="18"/>
-                <w:lang w:val="en-US"/>
-              </w:rPr>
-              <w:t>O(</w:t>
-            </w:r>
-            <w:proofErr w:type="gramEnd"/>
-            <w:r>
-              <w:rPr>
-                <w:b/>
-                <w:sz w:val="18"/>
-                <w:lang w:val="en-US"/>
-              </w:rPr>
-              <w:t xml:space="preserve">n log n): </w:t>
-            </w:r>
-            <w:r>
-              <w:rPr>
-                <w:b/>
-                <w:color w:val="FF0000"/>
-                <w:sz w:val="18"/>
-                <w:lang w:val="en-US"/>
-              </w:rPr>
-              <w:t>6</w:t>
-            </w:r>
-            <w:r>
-              <w:rPr>
-                <w:b/>
-                <w:sz w:val="18"/>
-                <w:lang w:val="en-US"/>
-              </w:rPr>
-              <w:t xml:space="preserve">  </w:t>
-            </w:r>
-          </w:p>
-          <w:p>
-            <w:pPr>
-              <w:spacing w:after="277" w:line="264" w:lineRule="auto"/>
-              <w:ind w:left="0" w:right="0" w:firstLine="0"/>
-              <w:rPr>
-                <w:lang w:val="en-US"/>
-              </w:rPr>
-            </w:pPr>
-            <w:r>
-              <w:rPr>
-                <w:b/>
-                <w:sz w:val="18"/>
-                <w:lang w:val="en-US"/>
-              </w:rPr>
-              <w:t xml:space="preserve">Shell Sort: O(n1.25): </w:t>
-            </w:r>
-            <w:r>
-              <w:rPr>
-                <w:b/>
-                <w:color w:val="FF0000"/>
-                <w:sz w:val="18"/>
-                <w:lang w:val="en-US"/>
-              </w:rPr>
-              <w:t xml:space="preserve">2 </w:t>
-            </w:r>
-          </w:p>
-          <w:p>
-            <w:pPr>
               <w:spacing w:after="0" w:line="259" w:lineRule="auto"/>
               <w:ind w:left="0" w:right="0" w:firstLine="0"/>
               <w:jc w:val="left"/>
               <w:rPr>
-                <w:lang w:val="en-US"/>
-              </w:rPr>
-            </w:pPr>
-            <w:r>
-              <w:rPr>
-                <w:b/>
-                <w:sz w:val="18"/>
-                <w:lang w:val="en-US"/>
-              </w:rPr>
-              <w:t>Heapsort:</w:t>
-            </w:r>
-            <w:r>
-              <w:rPr>
-                <w:lang w:val="en-US"/>
-              </w:rPr>
-              <w:t xml:space="preserve"> </w:t>
-            </w:r>
-          </w:p>
-          <w:p>
-            <w:pPr>
-              <w:spacing w:after="4" w:line="259" w:lineRule="auto"/>
+                <w:b/>
+                <w:color w:val="FF0000"/>
+                <w:sz w:val="18"/>
+                <w:szCs w:val="18"/>
+                <w:lang w:val="en-US"/>
+              </w:rPr>
+            </w:pPr>
+            <w:proofErr w:type="spellStart"/>
+            <w:r>
+              <w:rPr>
+                <w:b/>
+                <w:sz w:val="18"/>
+                <w:szCs w:val="18"/>
+                <w:lang w:val="en-US"/>
+              </w:rPr>
+              <w:t>Tablas</w:t>
+            </w:r>
+            <w:proofErr w:type="spellEnd"/>
+            <w:r>
+              <w:rPr>
+                <w:b/>
+                <w:sz w:val="18"/>
+                <w:szCs w:val="18"/>
+                <w:lang w:val="en-US"/>
+              </w:rPr>
+              <w:t xml:space="preserve"> Hash: </w:t>
+            </w:r>
+            <w:proofErr w:type="gramStart"/>
+            <w:r>
+              <w:rPr>
+                <w:b/>
+                <w:sz w:val="18"/>
+                <w:szCs w:val="18"/>
+                <w:lang w:val="en-US"/>
+              </w:rPr>
+              <w:t>O(</w:t>
+            </w:r>
+            <w:proofErr w:type="gramEnd"/>
+            <w:r>
+              <w:rPr>
+                <w:b/>
+                <w:sz w:val="18"/>
+                <w:szCs w:val="18"/>
+                <w:lang w:val="en-US"/>
+              </w:rPr>
+              <w:t xml:space="preserve">1): </w:t>
+            </w:r>
+            <w:r>
+              <w:rPr>
+                <w:b/>
+                <w:color w:val="FF0000"/>
+                <w:sz w:val="18"/>
+                <w:szCs w:val="18"/>
+                <w:lang w:val="en-US"/>
+              </w:rPr>
+              <w:t>1</w:t>
+            </w:r>
+          </w:p>
+          <w:p>
+            <w:pPr>
+              <w:spacing w:after="0" w:line="259" w:lineRule="auto"/>
               <w:ind w:left="0" w:right="0" w:firstLine="0"/>
               <w:jc w:val="left"/>
               <w:rPr>
-                <w:lang w:val="en-US"/>
-              </w:rPr>
-            </w:pPr>
-            <w:proofErr w:type="gramStart"/>
-            <w:r>
-              <w:rPr>
-                <w:b/>
-                <w:sz w:val="18"/>
-                <w:lang w:val="en-US"/>
-              </w:rPr>
-              <w:t>O(</w:t>
-            </w:r>
-            <w:proofErr w:type="gramEnd"/>
-            <w:r>
-              <w:rPr>
-                <w:b/>
-                <w:sz w:val="18"/>
-                <w:lang w:val="en-US"/>
-              </w:rPr>
-              <w:t xml:space="preserve">n log n): </w:t>
-            </w:r>
+                <w:b/>
+                <w:color w:val="FF0000"/>
+                <w:sz w:val="18"/>
+                <w:szCs w:val="18"/>
+                <w:lang w:val="en-US"/>
+              </w:rPr>
+            </w:pPr>
           </w:p>
           <w:p>
             <w:pPr>
               <w:spacing w:after="244" w:line="259" w:lineRule="auto"/>
               <w:ind w:left="0" w:right="0" w:firstLine="0"/>
               <w:jc w:val="left"/>
-              <w:rPr>
-                <w:lang w:val="en-US"/>
-              </w:rPr>
-            </w:pPr>
+            </w:pPr>
+            <w:proofErr w:type="spellStart"/>
+            <w:r>
+              <w:rPr>
+                <w:b/>
+                <w:sz w:val="18"/>
+              </w:rPr>
+              <w:t>Arbol</w:t>
+            </w:r>
+            <w:proofErr w:type="spellEnd"/>
+            <w:r>
+              <w:rPr>
+                <w:b/>
+                <w:sz w:val="18"/>
+              </w:rPr>
+              <w:t xml:space="preserve"> Rojo y negro: </w:t>
+            </w:r>
+            <w:proofErr w:type="gramStart"/>
+            <w:r>
+              <w:rPr>
+                <w:b/>
+                <w:color w:val="333333"/>
+                <w:sz w:val="21"/>
+                <w:szCs w:val="21"/>
+                <w:shd w:val="clear" w:color="auto" w:fill="FFFFFF"/>
+              </w:rPr>
+              <w:t>O(</w:t>
+            </w:r>
+            <w:proofErr w:type="gramEnd"/>
+            <w:r>
+              <w:rPr>
+                <w:b/>
+                <w:color w:val="333333"/>
+                <w:sz w:val="21"/>
+                <w:szCs w:val="21"/>
+                <w:shd w:val="clear" w:color="auto" w:fill="FFFFFF"/>
+              </w:rPr>
+              <w:t>log n)</w:t>
+            </w:r>
+            <w:r>
+              <w:rPr>
+                <w:b/>
+                <w:sz w:val="18"/>
+              </w:rPr>
+              <w:t xml:space="preserve"> </w:t>
+            </w:r>
             <w:r>
               <w:rPr>
                 <w:b/>
                 <w:color w:val="FF0000"/>
                 <w:sz w:val="18"/>
-                <w:lang w:val="en-US"/>
               </w:rPr>
               <w:t>6</w:t>
             </w:r>
@@ -11400,9 +11033,8 @@
               <w:rPr>
                 <w:b/>
                 <w:sz w:val="18"/>
-                <w:lang w:val="en-US"/>
-              </w:rPr>
-              <w:t xml:space="preserve"> </w:t>
+              </w:rPr>
+              <w:t xml:space="preserve">  </w:t>
             </w:r>
           </w:p>
           <w:p>
@@ -11411,18 +11043,41 @@
               <w:ind w:left="0" w:right="0" w:firstLine="0"/>
               <w:jc w:val="left"/>
               <w:rPr>
-                <w:lang w:val="en-US"/>
-              </w:rPr>
-            </w:pPr>
-            <w:r>
-              <w:rPr>
-                <w:b/>
-                <w:color w:val="FF0000"/>
-                <w:sz w:val="18"/>
-                <w:lang w:val="en-US"/>
-              </w:rPr>
-              <w:t xml:space="preserve"> </w:t>
-            </w:r>
+                <w:b/>
+                <w:sz w:val="18"/>
+                <w:lang w:val="en-US"/>
+              </w:rPr>
+            </w:pPr>
+          </w:p>
+          <w:p>
+            <w:pPr>
+              <w:spacing w:after="0" w:line="259" w:lineRule="auto"/>
+              <w:ind w:left="0" w:right="0" w:firstLine="0"/>
+              <w:jc w:val="left"/>
+              <w:rPr>
+                <w:lang w:val="en-US"/>
+              </w:rPr>
+            </w:pPr>
+          </w:p>
+          <w:p>
+            <w:pPr>
+              <w:spacing w:after="0" w:line="259" w:lineRule="auto"/>
+              <w:ind w:left="0" w:right="0" w:firstLine="0"/>
+              <w:jc w:val="left"/>
+              <w:rPr>
+                <w:lang w:val="en-US"/>
+              </w:rPr>
+            </w:pPr>
+          </w:p>
+          <w:p>
+            <w:pPr>
+              <w:spacing w:after="0" w:line="259" w:lineRule="auto"/>
+              <w:ind w:left="0" w:right="0" w:firstLine="0"/>
+              <w:jc w:val="left"/>
+              <w:rPr>
+                <w:lang w:val="en-US"/>
+              </w:rPr>
+            </w:pPr>
           </w:p>
         </w:tc>
         <w:tc>
@@ -11438,201 +11093,158 @@
           </w:tcPr>
           <w:p>
             <w:pPr>
-              <w:spacing w:after="7" w:line="259" w:lineRule="auto"/>
-              <w:ind w:left="0" w:right="0" w:firstLine="0"/>
-              <w:jc w:val="left"/>
-              <w:rPr>
-                <w:lang w:val="en-US"/>
-              </w:rPr>
-            </w:pPr>
-            <w:r>
-              <w:rPr>
-                <w:b/>
-                <w:sz w:val="18"/>
-                <w:lang w:val="en-US"/>
-              </w:rPr>
-              <w:t xml:space="preserve">Merge </w:t>
-            </w:r>
-          </w:p>
-          <w:p>
-            <w:pPr>
-              <w:spacing w:after="275" w:line="264" w:lineRule="auto"/>
-              <w:ind w:left="0" w:right="0" w:firstLine="0"/>
-              <w:jc w:val="left"/>
-              <w:rPr>
-                <w:lang w:val="en-US"/>
-              </w:rPr>
-            </w:pPr>
-            <w:r>
-              <w:rPr>
-                <w:b/>
-                <w:sz w:val="18"/>
-                <w:lang w:val="en-US"/>
-              </w:rPr>
-              <w:t>Sort: O(n</w:t>
-            </w:r>
-            <w:proofErr w:type="gramStart"/>
-            <w:r>
-              <w:rPr>
-                <w:b/>
-                <w:sz w:val="18"/>
-                <w:lang w:val="en-US"/>
-              </w:rPr>
-              <w:t>) :</w:t>
-            </w:r>
-            <w:proofErr w:type="gramEnd"/>
-            <w:r>
-              <w:rPr>
-                <w:b/>
-                <w:sz w:val="18"/>
-                <w:lang w:val="en-US"/>
-              </w:rPr>
-              <w:t xml:space="preserve"> </w:t>
-            </w:r>
-            <w:r>
-              <w:rPr>
-                <w:b/>
-                <w:color w:val="FF0000"/>
-                <w:sz w:val="18"/>
-                <w:lang w:val="en-US"/>
-              </w:rPr>
-              <w:t>5</w:t>
-            </w:r>
-            <w:r>
-              <w:rPr>
-                <w:b/>
-                <w:sz w:val="18"/>
-                <w:lang w:val="en-US"/>
-              </w:rPr>
-              <w:t xml:space="preserve"> </w:t>
-            </w:r>
-          </w:p>
-          <w:p>
-            <w:pPr>
-              <w:spacing w:after="269" w:line="274" w:lineRule="auto"/>
-              <w:ind w:left="0" w:right="0" w:firstLine="0"/>
-              <w:rPr>
-                <w:lang w:val="en-US"/>
-              </w:rPr>
-            </w:pPr>
-            <w:r>
-              <w:rPr>
-                <w:b/>
-                <w:sz w:val="18"/>
-                <w:lang w:val="en-US"/>
-              </w:rPr>
-              <w:t>Shell Sort:</w:t>
-            </w:r>
-            <w:r>
-              <w:rPr>
-                <w:lang w:val="en-US"/>
-              </w:rPr>
-              <w:t xml:space="preserve"> </w:t>
-            </w:r>
-            <w:proofErr w:type="gramStart"/>
-            <w:r>
-              <w:rPr>
-                <w:b/>
-                <w:sz w:val="18"/>
-                <w:lang w:val="en-US"/>
-              </w:rPr>
-              <w:t>O(</w:t>
-            </w:r>
-            <w:proofErr w:type="gramEnd"/>
-            <w:r>
-              <w:rPr>
-                <w:b/>
-                <w:sz w:val="18"/>
-                <w:lang w:val="en-US"/>
-              </w:rPr>
-              <w:t xml:space="preserve">1): </w:t>
-            </w:r>
-            <w:r>
-              <w:rPr>
-                <w:b/>
-                <w:color w:val="FF0000"/>
-                <w:sz w:val="18"/>
-                <w:lang w:val="en-US"/>
-              </w:rPr>
-              <w:t>1</w:t>
-            </w:r>
-            <w:r>
-              <w:rPr>
-                <w:b/>
-                <w:sz w:val="18"/>
-                <w:lang w:val="en-US"/>
-              </w:rPr>
-              <w:t xml:space="preserve"> </w:t>
-            </w:r>
-          </w:p>
-          <w:p>
-            <w:pPr>
               <w:spacing w:after="0" w:line="259" w:lineRule="auto"/>
               <w:ind w:left="0" w:right="0" w:firstLine="0"/>
               <w:jc w:val="left"/>
               <w:rPr>
-                <w:lang w:val="en-US"/>
-              </w:rPr>
-            </w:pPr>
-            <w:r>
-              <w:rPr>
-                <w:b/>
-                <w:sz w:val="18"/>
-                <w:lang w:val="en-US"/>
-              </w:rPr>
-              <w:t>Heapsort:</w:t>
-            </w:r>
-            <w:r>
-              <w:rPr>
-                <w:lang w:val="en-US"/>
+                <w:b/>
+                <w:sz w:val="18"/>
+              </w:rPr>
+            </w:pPr>
+            <w:r>
+              <w:rPr>
+                <w:b/>
+                <w:sz w:val="18"/>
+                <w:szCs w:val="18"/>
               </w:rPr>
               <w:t xml:space="preserve"> </w:t>
             </w:r>
-          </w:p>
-          <w:p>
-            <w:pPr>
-              <w:spacing w:after="244" w:line="259" w:lineRule="auto"/>
+            <w:r>
+              <w:rPr>
+                <w:b/>
+                <w:sz w:val="18"/>
+                <w:szCs w:val="18"/>
+              </w:rPr>
+              <w:t xml:space="preserve">Tablas Hash: </w:t>
+            </w:r>
+            <w:r>
+              <w:rPr>
+                <w:b/>
+                <w:sz w:val="18"/>
+                <w:szCs w:val="18"/>
+              </w:rPr>
+              <w:t>O(c)</w:t>
+            </w:r>
+            <w:r>
+              <w:rPr>
+                <w:b/>
+                <w:sz w:val="18"/>
+                <w:szCs w:val="18"/>
+              </w:rPr>
+              <w:t xml:space="preserve">: </w:t>
+            </w:r>
+            <w:r>
+              <w:rPr>
+                <w:b/>
+                <w:color w:val="FF0000"/>
+                <w:sz w:val="18"/>
+                <w:szCs w:val="18"/>
+              </w:rPr>
+              <w:t>1</w:t>
+            </w:r>
+            <w:r>
+              <w:rPr>
+                <w:b/>
+                <w:sz w:val="18"/>
+              </w:rPr>
+              <w:t xml:space="preserve"> </w:t>
+            </w:r>
+          </w:p>
+          <w:p>
+            <w:pPr>
+              <w:spacing w:after="240" w:line="264" w:lineRule="auto"/>
               <w:ind w:left="0" w:right="0" w:firstLine="0"/>
               <w:jc w:val="left"/>
               <w:rPr>
-                <w:lang w:val="en-US"/>
-              </w:rPr>
-            </w:pPr>
+                <w:b/>
+                <w:color w:val="FF0000"/>
+                <w:sz w:val="18"/>
+                <w:szCs w:val="18"/>
+              </w:rPr>
+            </w:pPr>
+            <w:proofErr w:type="spellStart"/>
+            <w:r>
+              <w:rPr>
+                <w:b/>
+                <w:sz w:val="18"/>
+                <w:szCs w:val="18"/>
+              </w:rPr>
+              <w:t>Arbol</w:t>
+            </w:r>
+            <w:proofErr w:type="spellEnd"/>
+            <w:r>
+              <w:rPr>
+                <w:b/>
+                <w:sz w:val="18"/>
+                <w:szCs w:val="18"/>
+              </w:rPr>
+              <w:t xml:space="preserve"> </w:t>
+            </w:r>
+            <w:r>
+              <w:rPr>
+                <w:b/>
+                <w:sz w:val="18"/>
+                <w:szCs w:val="18"/>
+              </w:rPr>
+              <w:t xml:space="preserve">N </w:t>
+            </w:r>
             <w:proofErr w:type="gramStart"/>
             <w:r>
               <w:rPr>
                 <w:b/>
                 <w:sz w:val="18"/>
-                <w:lang w:val="en-US"/>
-              </w:rPr>
-              <w:t>O(</w:t>
+                <w:szCs w:val="18"/>
+              </w:rPr>
+              <w:t>Ario</w:t>
+            </w:r>
+            <w:r>
+              <w:rPr>
+                <w:b/>
+                <w:sz w:val="18"/>
+                <w:szCs w:val="18"/>
+              </w:rPr>
+              <w:t xml:space="preserve"> :</w:t>
             </w:r>
             <w:proofErr w:type="gramEnd"/>
             <w:r>
               <w:rPr>
                 <w:b/>
                 <w:sz w:val="18"/>
-                <w:lang w:val="en-US"/>
-              </w:rPr>
-              <w:t xml:space="preserve">1): </w:t>
+                <w:szCs w:val="18"/>
+              </w:rPr>
+              <w:t xml:space="preserve"> </w:t>
             </w:r>
             <w:r>
               <w:rPr>
                 <w:b/>
                 <w:color w:val="FF0000"/>
                 <w:sz w:val="18"/>
-                <w:lang w:val="en-US"/>
-              </w:rPr>
-              <w:t>1</w:t>
-            </w:r>
-            <w:r>
-              <w:rPr>
-                <w:b/>
-                <w:sz w:val="18"/>
-                <w:lang w:val="en-US"/>
-              </w:rPr>
-              <w:t xml:space="preserve"> </w:t>
-            </w:r>
+                <w:szCs w:val="18"/>
+              </w:rPr>
+              <w:t>5</w:t>
+            </w:r>
+          </w:p>
+          <w:p>
+            <w:pPr>
+              <w:spacing w:after="240" w:line="264" w:lineRule="auto"/>
+              <w:ind w:left="0" w:right="0" w:firstLine="0"/>
+              <w:jc w:val="left"/>
+              <w:rPr>
+                <w:sz w:val="18"/>
+                <w:szCs w:val="18"/>
+              </w:rPr>
+            </w:pPr>
+          </w:p>
+          <w:p>
+            <w:pPr>
+              <w:spacing w:after="240" w:line="264" w:lineRule="auto"/>
+              <w:ind w:left="0" w:right="0" w:firstLine="0"/>
+              <w:jc w:val="left"/>
+              <w:rPr>
+                <w:sz w:val="18"/>
+                <w:szCs w:val="18"/>
+              </w:rPr>
+            </w:pPr>
           </w:p>
           <w:p>
             <w:pPr>
@@ -11643,14 +11255,6 @@
                 <w:lang w:val="en-US"/>
               </w:rPr>
             </w:pPr>
-            <w:r>
-              <w:rPr>
-                <w:b/>
-                <w:sz w:val="18"/>
-                <w:lang w:val="en-US"/>
-              </w:rPr>
-              <w:t xml:space="preserve"> </w:t>
-            </w:r>
           </w:p>
         </w:tc>
         <w:tc>
@@ -11665,82 +11269,37 @@
           </w:tcPr>
           <w:p>
             <w:pPr>
-              <w:spacing w:after="7" w:line="259" w:lineRule="auto"/>
-              <w:ind w:left="0" w:right="0" w:firstLine="0"/>
-              <w:jc w:val="left"/>
-              <w:rPr>
-                <w:lang w:val="en-US"/>
-              </w:rPr>
-            </w:pPr>
-            <w:r>
-              <w:rPr>
-                <w:b/>
-                <w:sz w:val="18"/>
-                <w:lang w:val="en-US"/>
-              </w:rPr>
-              <w:t xml:space="preserve">Merge </w:t>
-            </w:r>
-          </w:p>
-          <w:p>
-            <w:pPr>
-              <w:spacing w:after="244" w:line="259" w:lineRule="auto"/>
-              <w:ind w:left="0" w:right="0" w:firstLine="0"/>
-              <w:jc w:val="left"/>
-              <w:rPr>
-                <w:lang w:val="en-US"/>
-              </w:rPr>
-            </w:pPr>
-            <w:r>
-              <w:rPr>
-                <w:b/>
-                <w:sz w:val="18"/>
-                <w:lang w:val="en-US"/>
-              </w:rPr>
-              <w:t xml:space="preserve">Sort: </w:t>
-            </w:r>
-            <w:r>
-              <w:rPr>
-                <w:b/>
-                <w:color w:val="FF0000"/>
-                <w:sz w:val="18"/>
-                <w:lang w:val="en-US"/>
-              </w:rPr>
-              <w:t>2</w:t>
-            </w:r>
-            <w:r>
-              <w:rPr>
-                <w:b/>
-                <w:sz w:val="18"/>
-                <w:lang w:val="en-US"/>
-              </w:rPr>
-              <w:t xml:space="preserve"> </w:t>
-            </w:r>
-          </w:p>
-          <w:p>
-            <w:pPr>
               <w:spacing w:after="240" w:line="264" w:lineRule="auto"/>
               <w:ind w:left="0" w:right="0" w:firstLine="0"/>
               <w:jc w:val="left"/>
               <w:rPr>
-                <w:lang w:val="en-US"/>
-              </w:rPr>
-            </w:pPr>
-            <w:r>
-              <w:rPr>
-                <w:b/>
-                <w:sz w:val="18"/>
-                <w:lang w:val="en-US"/>
-              </w:rPr>
-              <w:t xml:space="preserve">Shell Sort: </w:t>
+                <w:b/>
+                <w:sz w:val="18"/>
+              </w:rPr>
+            </w:pPr>
+            <w:r>
+              <w:rPr>
+                <w:b/>
+                <w:sz w:val="18"/>
+                <w:szCs w:val="18"/>
+              </w:rPr>
+              <w:t xml:space="preserve">Tablas Hash: </w:t>
             </w:r>
             <w:r>
               <w:rPr>
                 <w:b/>
                 <w:color w:val="FF0000"/>
                 <w:sz w:val="18"/>
-                <w:lang w:val="en-US"/>
-              </w:rPr>
-              <w:t xml:space="preserve">2 </w:t>
+                <w:szCs w:val="18"/>
+              </w:rPr>
+              <w:t>1</w:t>
+            </w:r>
+            <w:r>
+              <w:rPr>
+                <w:b/>
+                <w:sz w:val="18"/>
+              </w:rPr>
+              <w:t xml:space="preserve"> </w:t>
             </w:r>
           </w:p>
           <w:p>
@@ -11748,24 +11307,28 @@
               <w:spacing w:after="247" w:line="259" w:lineRule="auto"/>
               <w:ind w:left="0" w:right="0" w:firstLine="0"/>
               <w:jc w:val="left"/>
-              <w:rPr>
-                <w:lang w:val="en-US"/>
-              </w:rPr>
-            </w:pPr>
-            <w:r>
-              <w:rPr>
-                <w:b/>
-                <w:sz w:val="18"/>
-                <w:lang w:val="en-US"/>
-              </w:rPr>
-              <w:t xml:space="preserve">Heapsort: </w:t>
+            </w:pPr>
+            <w:proofErr w:type="spellStart"/>
+            <w:r>
+              <w:rPr>
+                <w:b/>
+                <w:sz w:val="18"/>
+              </w:rPr>
+              <w:t>Arbol</w:t>
+            </w:r>
+            <w:proofErr w:type="spellEnd"/>
+            <w:r>
+              <w:rPr>
+                <w:b/>
+                <w:sz w:val="18"/>
+              </w:rPr>
+              <w:t xml:space="preserve"> n Ario: </w:t>
             </w:r>
             <w:r>
               <w:rPr>
                 <w:b/>
                 <w:color w:val="FF0000"/>
                 <w:sz w:val="18"/>
-                <w:lang w:val="en-US"/>
               </w:rPr>
               <w:t>2</w:t>
             </w:r>
@@ -11773,7 +11336,6 @@
               <w:rPr>
                 <w:b/>
                 <w:sz w:val="18"/>
-                <w:lang w:val="en-US"/>
               </w:rPr>
               <w:t xml:space="preserve"> </w:t>
             </w:r>
@@ -11787,14 +11349,6 @@
                 <w:lang w:val="en-US"/>
               </w:rPr>
             </w:pPr>
-            <w:r>
-              <w:rPr>
-                <w:b/>
-                <w:sz w:val="18"/>
-                <w:lang w:val="en-US"/>
-              </w:rPr>
-              <w:t xml:space="preserve"> </w:t>
-            </w:r>
           </w:p>
         </w:tc>
       </w:tr>
@@ -12449,7 +12003,7 @@
       </w:tr>
       <w:tr>
         <w:trPr>
-          <w:trHeight w:val="3281"/>
+          <w:trHeight w:val="3126"/>
         </w:trPr>
         <w:tc>
           <w:tcPr>
@@ -13220,665 +12774,6 @@
           </w:p>
         </w:tc>
       </w:tr>
-      <w:tr>
-        <w:trPr>
-          <w:trHeight w:val="2127"/>
-        </w:trPr>
-        <w:tc>
-          <w:tcPr>
-            <w:tcW w:w="1795" w:type="dxa"/>
-            <w:tcBorders>
-              <w:top w:val="single" w:sz="4" w:space="0" w:color="000000"/>
-              <w:left w:val="single" w:sz="4" w:space="0" w:color="000000"/>
-              <w:bottom w:val="single" w:sz="4" w:space="0" w:color="000000"/>
-              <w:right w:val="single" w:sz="4" w:space="0" w:color="000000"/>
-            </w:tcBorders>
-          </w:tcPr>
-          <w:p>
-            <w:pPr>
-              <w:spacing w:after="0" w:line="259" w:lineRule="auto"/>
-              <w:ind w:left="0" w:right="0" w:firstLine="0"/>
-              <w:jc w:val="left"/>
-              <w:rPr>
-                <w:lang w:val="en-US"/>
-              </w:rPr>
-            </w:pPr>
-            <w:r>
-              <w:rPr>
-                <w:b/>
-                <w:lang w:val="en-US"/>
-              </w:rPr>
-              <w:t xml:space="preserve">Alternative 7 </w:t>
-            </w:r>
-          </w:p>
-        </w:tc>
-        <w:tc>
-          <w:tcPr>
-            <w:tcW w:w="1440" w:type="dxa"/>
-            <w:tcBorders>
-              <w:top w:val="single" w:sz="4" w:space="0" w:color="000000"/>
-              <w:left w:val="single" w:sz="4" w:space="0" w:color="000000"/>
-              <w:bottom w:val="single" w:sz="4" w:space="0" w:color="000000"/>
-              <w:right w:val="single" w:sz="4" w:space="0" w:color="000000"/>
-            </w:tcBorders>
-          </w:tcPr>
-          <w:p>
-            <w:pPr>
-              <w:spacing w:after="0" w:line="259" w:lineRule="auto"/>
-              <w:ind w:left="0" w:right="0" w:firstLine="0"/>
-              <w:jc w:val="left"/>
-              <w:rPr>
-                <w:lang w:val="en-US"/>
-              </w:rPr>
-            </w:pPr>
-            <w:r>
-              <w:rPr>
-                <w:b/>
-                <w:sz w:val="18"/>
-                <w:lang w:val="en-US"/>
-              </w:rPr>
-              <w:t xml:space="preserve"> </w:t>
-            </w:r>
-          </w:p>
-        </w:tc>
-        <w:tc>
-          <w:tcPr>
-            <w:tcW w:w="1441" w:type="dxa"/>
-            <w:tcBorders>
-              <w:top w:val="single" w:sz="4" w:space="0" w:color="000000"/>
-              <w:left w:val="single" w:sz="4" w:space="0" w:color="000000"/>
-              <w:bottom w:val="single" w:sz="4" w:space="0" w:color="000000"/>
-              <w:right w:val="single" w:sz="4" w:space="0" w:color="000000"/>
-            </w:tcBorders>
-          </w:tcPr>
-          <w:p>
-            <w:pPr>
-              <w:spacing w:after="243" w:line="264" w:lineRule="auto"/>
-              <w:ind w:left="0" w:right="62" w:firstLine="0"/>
-            </w:pPr>
-            <w:r>
-              <w:rPr>
-                <w:b/>
-                <w:sz w:val="18"/>
-              </w:rPr>
-              <w:t xml:space="preserve">Archivo de texto plano: </w:t>
-            </w:r>
-            <w:r>
-              <w:rPr>
-                <w:b/>
-                <w:color w:val="FF0000"/>
-                <w:sz w:val="18"/>
-              </w:rPr>
-              <w:t xml:space="preserve">2 </w:t>
-            </w:r>
-          </w:p>
-          <w:p>
-            <w:pPr>
-              <w:spacing w:after="4" w:line="259" w:lineRule="auto"/>
-              <w:ind w:left="0" w:right="0" w:firstLine="0"/>
-              <w:jc w:val="left"/>
-            </w:pPr>
-            <w:r>
-              <w:rPr>
-                <w:b/>
-                <w:sz w:val="18"/>
-              </w:rPr>
-              <w:t xml:space="preserve">Campo de </w:t>
-            </w:r>
-          </w:p>
-          <w:p>
-            <w:pPr>
-              <w:spacing w:after="0" w:line="259" w:lineRule="auto"/>
-              <w:ind w:left="0" w:right="0" w:firstLine="0"/>
-              <w:jc w:val="left"/>
-              <w:rPr>
-                <w:lang w:val="en-US"/>
-              </w:rPr>
-            </w:pPr>
-            <w:proofErr w:type="spellStart"/>
-            <w:r>
-              <w:rPr>
-                <w:b/>
-                <w:sz w:val="18"/>
-                <w:lang w:val="en-US"/>
-              </w:rPr>
-              <w:t>texto</w:t>
-            </w:r>
-            <w:proofErr w:type="spellEnd"/>
-            <w:r>
-              <w:rPr>
-                <w:b/>
-                <w:sz w:val="18"/>
-                <w:lang w:val="en-US"/>
-              </w:rPr>
-              <w:t xml:space="preserve">: </w:t>
-            </w:r>
-            <w:r>
-              <w:rPr>
-                <w:b/>
-                <w:color w:val="FF0000"/>
-                <w:sz w:val="18"/>
-                <w:lang w:val="en-US"/>
-              </w:rPr>
-              <w:t>3</w:t>
-            </w:r>
-            <w:r>
-              <w:rPr>
-                <w:b/>
-                <w:sz w:val="18"/>
-                <w:lang w:val="en-US"/>
-              </w:rPr>
-              <w:t xml:space="preserve"> </w:t>
-            </w:r>
-          </w:p>
-        </w:tc>
-        <w:tc>
-          <w:tcPr>
-            <w:tcW w:w="1440" w:type="dxa"/>
-            <w:tcBorders>
-              <w:top w:val="single" w:sz="4" w:space="0" w:color="000000"/>
-              <w:left w:val="single" w:sz="4" w:space="0" w:color="000000"/>
-              <w:bottom w:val="single" w:sz="4" w:space="0" w:color="000000"/>
-              <w:right w:val="single" w:sz="4" w:space="0" w:color="000000"/>
-            </w:tcBorders>
-          </w:tcPr>
-          <w:p>
-            <w:pPr>
-              <w:spacing w:after="0" w:line="259" w:lineRule="auto"/>
-              <w:ind w:left="0" w:right="0" w:firstLine="0"/>
-              <w:jc w:val="left"/>
-              <w:rPr>
-                <w:lang w:val="en-US"/>
-              </w:rPr>
-            </w:pPr>
-            <w:r>
-              <w:rPr>
-                <w:b/>
-                <w:sz w:val="18"/>
-                <w:lang w:val="en-US"/>
-              </w:rPr>
-              <w:t xml:space="preserve">Medio: </w:t>
-            </w:r>
-            <w:r>
-              <w:rPr>
-                <w:b/>
-                <w:color w:val="FF0000"/>
-                <w:sz w:val="18"/>
-                <w:lang w:val="en-US"/>
-              </w:rPr>
-              <w:t>2</w:t>
-            </w:r>
-            <w:r>
-              <w:rPr>
-                <w:b/>
-                <w:sz w:val="18"/>
-                <w:lang w:val="en-US"/>
-              </w:rPr>
-              <w:t xml:space="preserve"> </w:t>
-            </w:r>
-          </w:p>
-        </w:tc>
-        <w:tc>
-          <w:tcPr>
-            <w:tcW w:w="1440" w:type="dxa"/>
-            <w:tcBorders>
-              <w:top w:val="single" w:sz="4" w:space="0" w:color="000000"/>
-              <w:left w:val="single" w:sz="4" w:space="0" w:color="000000"/>
-              <w:bottom w:val="single" w:sz="4" w:space="0" w:color="000000"/>
-              <w:right w:val="single" w:sz="4" w:space="0" w:color="000000"/>
-            </w:tcBorders>
-            <w:vAlign w:val="bottom"/>
-          </w:tcPr>
-          <w:p>
-            <w:pPr>
-              <w:spacing w:after="232" w:line="274" w:lineRule="auto"/>
-              <w:ind w:left="0" w:right="0" w:firstLine="0"/>
-              <w:jc w:val="left"/>
-              <w:rPr>
-                <w:lang w:val="en-US"/>
-              </w:rPr>
-            </w:pPr>
-            <w:proofErr w:type="spellStart"/>
-            <w:r>
-              <w:rPr>
-                <w:b/>
-                <w:sz w:val="18"/>
-                <w:lang w:val="en-US"/>
-              </w:rPr>
-              <w:t>Quizksort</w:t>
-            </w:r>
-            <w:proofErr w:type="spellEnd"/>
-            <w:r>
-              <w:rPr>
-                <w:b/>
-                <w:sz w:val="18"/>
-                <w:lang w:val="en-US"/>
-              </w:rPr>
-              <w:t>:</w:t>
-            </w:r>
-            <w:r>
-              <w:rPr>
-                <w:lang w:val="en-US"/>
-              </w:rPr>
-              <w:t xml:space="preserve"> </w:t>
-            </w:r>
-            <w:r>
-              <w:rPr>
-                <w:b/>
-                <w:sz w:val="18"/>
-                <w:lang w:val="en-US"/>
-              </w:rPr>
-              <w:t xml:space="preserve">O(n²): </w:t>
-            </w:r>
-            <w:r>
-              <w:rPr>
-                <w:b/>
-                <w:color w:val="FF0000"/>
-                <w:sz w:val="18"/>
-                <w:lang w:val="en-US"/>
-              </w:rPr>
-              <w:t xml:space="preserve">4 </w:t>
-            </w:r>
-          </w:p>
-          <w:p>
-            <w:pPr>
-              <w:spacing w:after="0" w:line="250" w:lineRule="auto"/>
-              <w:ind w:left="0" w:right="35" w:firstLine="0"/>
-              <w:jc w:val="left"/>
-              <w:rPr>
-                <w:lang w:val="en-US"/>
-              </w:rPr>
-            </w:pPr>
-            <w:r>
-              <w:rPr>
-                <w:b/>
-                <w:sz w:val="18"/>
-                <w:lang w:val="en-US"/>
-              </w:rPr>
-              <w:t>Merge Sort:</w:t>
-            </w:r>
-            <w:r>
-              <w:rPr>
-                <w:lang w:val="en-US"/>
-              </w:rPr>
-              <w:t xml:space="preserve"> </w:t>
-            </w:r>
-            <w:r>
-              <w:rPr>
-                <w:lang w:val="en-US"/>
-              </w:rPr>
-              <w:tab/>
-            </w:r>
-            <w:proofErr w:type="gramStart"/>
-            <w:r>
-              <w:rPr>
-                <w:b/>
-                <w:sz w:val="18"/>
-                <w:lang w:val="en-US"/>
-              </w:rPr>
-              <w:t>O(</w:t>
-            </w:r>
-            <w:proofErr w:type="gramEnd"/>
-            <w:r>
-              <w:rPr>
-                <w:b/>
-                <w:sz w:val="18"/>
-                <w:lang w:val="en-US"/>
-              </w:rPr>
-              <w:t xml:space="preserve">n </w:t>
-            </w:r>
-          </w:p>
-          <w:p>
-            <w:pPr>
-              <w:spacing w:after="244" w:line="259" w:lineRule="auto"/>
-              <w:ind w:left="0" w:right="0" w:firstLine="0"/>
-              <w:jc w:val="left"/>
-              <w:rPr>
-                <w:lang w:val="en-US"/>
-              </w:rPr>
-            </w:pPr>
-            <w:r>
-              <w:rPr>
-                <w:b/>
-                <w:sz w:val="18"/>
-                <w:lang w:val="en-US"/>
-              </w:rPr>
-              <w:t xml:space="preserve">log n): </w:t>
-            </w:r>
-            <w:r>
-              <w:rPr>
-                <w:b/>
-                <w:color w:val="FF0000"/>
-                <w:sz w:val="18"/>
-                <w:lang w:val="en-US"/>
-              </w:rPr>
-              <w:t>6</w:t>
-            </w:r>
-            <w:r>
-              <w:rPr>
-                <w:b/>
-                <w:sz w:val="18"/>
-                <w:lang w:val="en-US"/>
-              </w:rPr>
-              <w:t xml:space="preserve">  </w:t>
-            </w:r>
-          </w:p>
-          <w:p>
-            <w:pPr>
-              <w:spacing w:after="0" w:line="259" w:lineRule="auto"/>
-              <w:ind w:left="0" w:right="0" w:firstLine="0"/>
-              <w:jc w:val="left"/>
-              <w:rPr>
-                <w:lang w:val="en-US"/>
-              </w:rPr>
-            </w:pPr>
-            <w:r>
-              <w:rPr>
-                <w:b/>
-                <w:sz w:val="18"/>
-                <w:lang w:val="en-US"/>
-              </w:rPr>
-              <w:t xml:space="preserve"> </w:t>
-            </w:r>
-          </w:p>
-        </w:tc>
-        <w:tc>
-          <w:tcPr>
-            <w:tcW w:w="1441" w:type="dxa"/>
-            <w:tcBorders>
-              <w:top w:val="single" w:sz="4" w:space="0" w:color="000000"/>
-              <w:left w:val="single" w:sz="4" w:space="0" w:color="000000"/>
-              <w:bottom w:val="single" w:sz="4" w:space="0" w:color="000000"/>
-              <w:right w:val="single" w:sz="4" w:space="0" w:color="000000"/>
-            </w:tcBorders>
-            <w:vAlign w:val="bottom"/>
-          </w:tcPr>
-          <w:p>
-            <w:pPr>
-              <w:spacing w:after="4" w:line="259" w:lineRule="auto"/>
-              <w:ind w:left="0" w:right="0" w:firstLine="0"/>
-              <w:jc w:val="left"/>
-              <w:rPr>
-                <w:lang w:val="en-US"/>
-              </w:rPr>
-            </w:pPr>
-            <w:proofErr w:type="spellStart"/>
-            <w:r>
-              <w:rPr>
-                <w:b/>
-                <w:sz w:val="18"/>
-                <w:lang w:val="en-US"/>
-              </w:rPr>
-              <w:t>Quizksort</w:t>
-            </w:r>
-            <w:proofErr w:type="spellEnd"/>
-            <w:r>
-              <w:rPr>
-                <w:b/>
-                <w:sz w:val="18"/>
-                <w:lang w:val="en-US"/>
-              </w:rPr>
-              <w:t>:</w:t>
-            </w:r>
-          </w:p>
-          <w:p>
-            <w:pPr>
-              <w:spacing w:after="245" w:line="259" w:lineRule="auto"/>
-              <w:ind w:left="0" w:right="0" w:firstLine="0"/>
-              <w:jc w:val="left"/>
-              <w:rPr>
-                <w:lang w:val="en-US"/>
-              </w:rPr>
-            </w:pPr>
-            <w:proofErr w:type="gramStart"/>
-            <w:r>
-              <w:rPr>
-                <w:b/>
-                <w:sz w:val="18"/>
-                <w:lang w:val="en-US"/>
-              </w:rPr>
-              <w:t>O(</w:t>
-            </w:r>
-            <w:proofErr w:type="gramEnd"/>
-            <w:r>
-              <w:rPr>
-                <w:b/>
-                <w:sz w:val="18"/>
-                <w:lang w:val="en-US"/>
-              </w:rPr>
-              <w:t xml:space="preserve">log n): </w:t>
-            </w:r>
-            <w:r>
-              <w:rPr>
-                <w:b/>
-                <w:color w:val="FF0000"/>
-                <w:sz w:val="18"/>
-                <w:lang w:val="en-US"/>
-              </w:rPr>
-              <w:t xml:space="preserve">6 </w:t>
-            </w:r>
-          </w:p>
-          <w:p>
-            <w:pPr>
-              <w:spacing w:after="7" w:line="259" w:lineRule="auto"/>
-              <w:ind w:left="0" w:right="0" w:firstLine="0"/>
-              <w:jc w:val="left"/>
-              <w:rPr>
-                <w:lang w:val="en-US"/>
-              </w:rPr>
-            </w:pPr>
-            <w:r>
-              <w:rPr>
-                <w:b/>
-                <w:sz w:val="18"/>
-                <w:lang w:val="en-US"/>
-              </w:rPr>
-              <w:t xml:space="preserve">Merge </w:t>
-            </w:r>
-          </w:p>
-          <w:p>
-            <w:pPr>
-              <w:spacing w:after="4" w:line="259" w:lineRule="auto"/>
-              <w:ind w:left="0" w:right="0" w:firstLine="0"/>
-              <w:jc w:val="left"/>
-              <w:rPr>
-                <w:lang w:val="en-US"/>
-              </w:rPr>
-            </w:pPr>
-            <w:r>
-              <w:rPr>
-                <w:b/>
-                <w:sz w:val="18"/>
-                <w:lang w:val="en-US"/>
-              </w:rPr>
-              <w:t>Sort: O(n</w:t>
-            </w:r>
-            <w:proofErr w:type="gramStart"/>
-            <w:r>
-              <w:rPr>
-                <w:b/>
-                <w:sz w:val="18"/>
-                <w:lang w:val="en-US"/>
-              </w:rPr>
-              <w:t>) :</w:t>
-            </w:r>
-            <w:proofErr w:type="gramEnd"/>
-            <w:r>
-              <w:rPr>
-                <w:b/>
-                <w:sz w:val="18"/>
-                <w:lang w:val="en-US"/>
-              </w:rPr>
-              <w:t xml:space="preserve"> </w:t>
-            </w:r>
-          </w:p>
-          <w:p>
-            <w:pPr>
-              <w:spacing w:after="244" w:line="259" w:lineRule="auto"/>
-              <w:ind w:left="0" w:right="0" w:firstLine="0"/>
-              <w:jc w:val="left"/>
-              <w:rPr>
-                <w:lang w:val="en-US"/>
-              </w:rPr>
-            </w:pPr>
-            <w:r>
-              <w:rPr>
-                <w:b/>
-                <w:color w:val="FF0000"/>
-                <w:sz w:val="18"/>
-                <w:lang w:val="en-US"/>
-              </w:rPr>
-              <w:t>5</w:t>
-            </w:r>
-            <w:r>
-              <w:rPr>
-                <w:b/>
-                <w:sz w:val="18"/>
-                <w:lang w:val="en-US"/>
-              </w:rPr>
-              <w:t xml:space="preserve"> </w:t>
-            </w:r>
-          </w:p>
-          <w:p>
-            <w:pPr>
-              <w:spacing w:after="0" w:line="259" w:lineRule="auto"/>
-              <w:ind w:left="0" w:right="0" w:firstLine="0"/>
-              <w:jc w:val="left"/>
-              <w:rPr>
-                <w:lang w:val="en-US"/>
-              </w:rPr>
-            </w:pPr>
-            <w:r>
-              <w:rPr>
-                <w:b/>
-                <w:sz w:val="18"/>
-                <w:lang w:val="en-US"/>
-              </w:rPr>
-              <w:t xml:space="preserve"> </w:t>
-            </w:r>
-          </w:p>
-        </w:tc>
-        <w:tc>
-          <w:tcPr>
-            <w:tcW w:w="1440" w:type="dxa"/>
-            <w:tcBorders>
-              <w:top w:val="single" w:sz="4" w:space="0" w:color="000000"/>
-              <w:left w:val="single" w:sz="4" w:space="0" w:color="000000"/>
-              <w:bottom w:val="single" w:sz="4" w:space="0" w:color="000000"/>
-              <w:right w:val="single" w:sz="4" w:space="0" w:color="000000"/>
-            </w:tcBorders>
-            <w:vAlign w:val="center"/>
-          </w:tcPr>
-          <w:p>
-            <w:pPr>
-              <w:spacing w:after="240" w:line="264" w:lineRule="auto"/>
-              <w:ind w:left="0" w:right="45" w:firstLine="0"/>
-              <w:jc w:val="left"/>
-              <w:rPr>
-                <w:lang w:val="en-US"/>
-              </w:rPr>
-            </w:pPr>
-            <w:proofErr w:type="spellStart"/>
-            <w:r>
-              <w:rPr>
-                <w:b/>
-                <w:sz w:val="18"/>
-                <w:lang w:val="en-US"/>
-              </w:rPr>
-              <w:t>Quizksort</w:t>
-            </w:r>
-            <w:proofErr w:type="spellEnd"/>
-            <w:r>
-              <w:rPr>
-                <w:b/>
-                <w:sz w:val="18"/>
-                <w:lang w:val="en-US"/>
-              </w:rPr>
-              <w:t xml:space="preserve">: </w:t>
-            </w:r>
-            <w:r>
-              <w:rPr>
-                <w:b/>
-                <w:color w:val="FF0000"/>
-                <w:sz w:val="18"/>
-                <w:lang w:val="en-US"/>
-              </w:rPr>
-              <w:t xml:space="preserve">3 </w:t>
-            </w:r>
-          </w:p>
-          <w:p>
-            <w:pPr>
-              <w:spacing w:after="7" w:line="259" w:lineRule="auto"/>
-              <w:ind w:left="0" w:right="0" w:firstLine="0"/>
-              <w:jc w:val="left"/>
-              <w:rPr>
-                <w:lang w:val="en-US"/>
-              </w:rPr>
-            </w:pPr>
-            <w:r>
-              <w:rPr>
-                <w:b/>
-                <w:sz w:val="18"/>
-                <w:lang w:val="en-US"/>
-              </w:rPr>
-              <w:t xml:space="preserve">Merge </w:t>
-            </w:r>
-          </w:p>
-          <w:p>
-            <w:pPr>
-              <w:spacing w:after="244" w:line="259" w:lineRule="auto"/>
-              <w:ind w:left="0" w:right="0" w:firstLine="0"/>
-              <w:jc w:val="left"/>
-              <w:rPr>
-                <w:lang w:val="en-US"/>
-              </w:rPr>
-            </w:pPr>
-            <w:r>
-              <w:rPr>
-                <w:b/>
-                <w:sz w:val="18"/>
-                <w:lang w:val="en-US"/>
-              </w:rPr>
-              <w:t xml:space="preserve">Sort: </w:t>
-            </w:r>
-            <w:r>
-              <w:rPr>
-                <w:b/>
-                <w:color w:val="FF0000"/>
-                <w:sz w:val="18"/>
-                <w:lang w:val="en-US"/>
-              </w:rPr>
-              <w:t>2</w:t>
-            </w:r>
-            <w:r>
-              <w:rPr>
-                <w:b/>
-                <w:sz w:val="18"/>
-                <w:lang w:val="en-US"/>
-              </w:rPr>
-              <w:t xml:space="preserve"> </w:t>
-            </w:r>
-          </w:p>
-          <w:p>
-            <w:pPr>
-              <w:spacing w:after="0" w:line="259" w:lineRule="auto"/>
-              <w:ind w:left="0" w:right="0" w:firstLine="0"/>
-              <w:jc w:val="left"/>
-              <w:rPr>
-                <w:lang w:val="en-US"/>
-              </w:rPr>
-            </w:pPr>
-            <w:r>
-              <w:rPr>
-                <w:b/>
-                <w:sz w:val="18"/>
-                <w:lang w:val="en-US"/>
-              </w:rPr>
-              <w:t xml:space="preserve"> </w:t>
-            </w:r>
-          </w:p>
-        </w:tc>
-      </w:tr>
     </w:tbl>
     <w:p>
       <w:pPr>
@@ -13949,6 +12844,36 @@
     </w:p>
     <w:p>
       <w:pPr>
+        <w:spacing w:before="240"/>
+        <w:ind w:left="0" w:firstLine="0"/>
+        <w:rPr>
+          <w:b/>
+          <w:lang w:val="en-US"/>
+        </w:rPr>
+      </w:pPr>
+    </w:p>
+    <w:p>
+      <w:pPr>
+        <w:spacing w:before="240"/>
+        <w:ind w:left="0" w:firstLine="0"/>
+        <w:rPr>
+          <w:b/>
+          <w:lang w:val="en-US"/>
+        </w:rPr>
+      </w:pPr>
+    </w:p>
+    <w:p>
+      <w:pPr>
+        <w:spacing w:before="240"/>
+        <w:ind w:left="0" w:firstLine="0"/>
+        <w:rPr>
+          <w:b/>
+          <w:lang w:val="en-US"/>
+        </w:rPr>
+      </w:pPr>
+    </w:p>
+    <w:p>
+      <w:pPr>
         <w:pStyle w:val="Heading1"/>
         <w:rPr>
           <w:lang w:val="es-CO"/>
@@ -13959,6 +12884,7 @@
         <w:rPr>
           <w:lang w:val="es-CO"/>
         </w:rPr>
+        <w:lastRenderedPageBreak/>
         <w:t>Diagrama</w:t>
       </w:r>
       <w:r>
@@ -18786,7 +17712,7 @@
 </file>
 
 <file path=customXml/itemProps1.xml><?xml version="1.0" encoding="utf-8"?>
-<ds:datastoreItem xmlns:ds="http://schemas.openxmlformats.org/officeDocument/2006/customXml" ds:itemID="{6B6729B1-0A9E-4521-8130-C52C0305024B}">
+<ds:datastoreItem xmlns:ds="http://schemas.openxmlformats.org/officeDocument/2006/customXml" ds:itemID="{901B9035-750C-4E01-9E97-FA173DAACC4C}">
   <ds:schemaRefs>
     <ds:schemaRef ds:uri="http://schemas.openxmlformats.org/officeDocument/2006/bibliography"/>
   </ds:schemaRefs>

</xml_diff>

<commit_message>
Almost done with Analysis
</commit_message>
<xml_diff>
--- a/Laboratories/Laboratory3/docs/Método de la Ingeniería.docx
+++ b/Laboratories/Laboratory3/docs/Método de la Ingeniería.docx
@@ -7127,12 +7127,7 @@
         <w:t>a la hora de mostrar los elementos se hará por medio de una lista, pero no tendría una buena visualización si no se implementara correctamente</w:t>
       </w:r>
       <w:r>
-        <w:t>, ya que esto haría que la persona que estará visualizando los elementos dentro del programa no entienda correctamente como están</w:t>
-      </w:r>
-      <w:bookmarkStart w:id="13" w:name="_GoBack"/>
-      <w:bookmarkEnd w:id="13"/>
-      <w:r>
-        <w:t xml:space="preserve"> organizados lo jugadores dentro de </w:t>
+        <w:t xml:space="preserve">, ya que esto haría que la persona que estará visualizando los elementos dentro del programa no entienda correctamente como están organizados lo jugadores dentro de </w:t>
       </w:r>
       <w:proofErr w:type="spellStart"/>
       <w:r>
@@ -7142,6 +7137,15 @@
       <w:r>
         <w:t>.</w:t>
       </w:r>
+    </w:p>
+    <w:p>
+      <w:pPr>
+        <w:spacing w:before="240"/>
+        <w:ind w:left="0" w:firstLine="0"/>
+        <w:rPr>
+          <w:b/>
+        </w:rPr>
+      </w:pPr>
     </w:p>
     <w:p>
       <w:pPr>
@@ -7170,20 +7174,14 @@
           <w:b/>
           <w:bCs/>
         </w:rPr>
+        <w:lastRenderedPageBreak/>
         <w:t xml:space="preserve">Fase 6. En este paso procedemos a </w:t>
       </w:r>
       <w:r>
         <w:rPr>
           <w:rFonts w:eastAsiaTheme="minorEastAsia"/>
         </w:rPr>
-        <w:t xml:space="preserve">definir los criterios que nos permitirán evaluar las alternativas de las soluciones anteriormente propuestas y con base en este resultado elegir la solución que mejor satisface las necesidades del problema planteado. Los criterios que escogimos en este caso son los que enumeramos a </w:t>
-      </w:r>
-      <w:r>
-        <w:rPr>
-          <w:rFonts w:eastAsiaTheme="minorEastAsia"/>
-        </w:rPr>
-        <w:lastRenderedPageBreak/>
-        <w:t xml:space="preserve">continuación. Al lado de cada uno se ha establecido un valor numérico con el objetivo de establecer un peso que indique cuáles de los valores posibles de cada criterio tienen más </w:t>
+        <w:t xml:space="preserve">definir los criterios que nos permitirán evaluar las alternativas de las soluciones anteriormente propuestas y con base en este resultado elegir la solución que mejor satisface las necesidades del problema planteado. Los criterios que escogimos en este caso son los que enumeramos a continuación. Al lado de cada uno se ha establecido un valor numérico con el objetivo de establecer un peso que indique cuáles de los valores posibles de cada criterio tienen más </w:t>
       </w:r>
     </w:p>
     <w:p>
@@ -8044,6 +8042,15 @@
         <w:jc w:val="left"/>
         <w:rPr>
           <w:rFonts w:eastAsiaTheme="minorEastAsia"/>
+        </w:rPr>
+      </w:pPr>
+    </w:p>
+    <w:p>
+      <w:pPr>
+        <w:spacing w:before="240"/>
+        <w:ind w:left="0" w:firstLine="0"/>
+        <w:rPr>
+          <w:b/>
         </w:rPr>
       </w:pPr>
     </w:p>
@@ -8141,6 +8148,7 @@
                 <w:b/>
                 <w:lang w:val="en-US"/>
               </w:rPr>
+              <w:lastRenderedPageBreak/>
               <w:t xml:space="preserve">Alternatives </w:t>
             </w:r>
           </w:p>
@@ -8402,7 +8410,6 @@
                 <w:b/>
                 <w:lang w:val="en-US"/>
               </w:rPr>
-              <w:lastRenderedPageBreak/>
               <w:t xml:space="preserve"> </w:t>
             </w:r>
           </w:p>
@@ -11345,9 +11352,6 @@
               <w:spacing w:after="0" w:line="259" w:lineRule="auto"/>
               <w:ind w:left="0" w:right="0" w:firstLine="0"/>
               <w:jc w:val="left"/>
-              <w:rPr>
-                <w:lang w:val="en-US"/>
-              </w:rPr>
             </w:pPr>
           </w:p>
         </w:tc>
@@ -11545,65 +11549,69 @@
           </w:tcPr>
           <w:p>
             <w:pPr>
-              <w:spacing w:after="239" w:line="266" w:lineRule="auto"/>
+              <w:spacing w:after="244" w:line="259" w:lineRule="auto"/>
               <w:ind w:left="0" w:right="0" w:firstLine="0"/>
               <w:jc w:val="left"/>
-              <w:rPr>
-                <w:lang w:val="en-US"/>
-              </w:rPr>
             </w:pPr>
             <w:proofErr w:type="spellStart"/>
             <w:r>
               <w:rPr>
                 <w:b/>
                 <w:sz w:val="18"/>
-                <w:lang w:val="en-US"/>
-              </w:rPr>
-              <w:t>Selecction</w:t>
+              </w:rPr>
+              <w:t>Arbol</w:t>
             </w:r>
             <w:proofErr w:type="spellEnd"/>
             <w:r>
               <w:rPr>
                 <w:b/>
                 <w:sz w:val="18"/>
-                <w:lang w:val="en-US"/>
-              </w:rPr>
-              <w:t xml:space="preserve"> Sort: O(n²): </w:t>
+              </w:rPr>
+              <w:t xml:space="preserve"> Rojo y negro: </w:t>
+            </w:r>
+            <w:proofErr w:type="gramStart"/>
+            <w:r>
+              <w:rPr>
+                <w:b/>
+                <w:color w:val="333333"/>
+                <w:sz w:val="21"/>
+                <w:szCs w:val="21"/>
+                <w:shd w:val="clear" w:color="auto" w:fill="FFFFFF"/>
+              </w:rPr>
+              <w:t>O(</w:t>
+            </w:r>
+            <w:proofErr w:type="gramEnd"/>
+            <w:r>
+              <w:rPr>
+                <w:b/>
+                <w:color w:val="333333"/>
+                <w:sz w:val="21"/>
+                <w:szCs w:val="21"/>
+                <w:shd w:val="clear" w:color="auto" w:fill="FFFFFF"/>
+              </w:rPr>
+              <w:t>log n)</w:t>
+            </w:r>
+            <w:r>
+              <w:rPr>
+                <w:b/>
+                <w:sz w:val="18"/>
+              </w:rPr>
+              <w:t xml:space="preserve"> </w:t>
             </w:r>
             <w:r>
               <w:rPr>
                 <w:b/>
                 <w:color w:val="FF0000"/>
                 <w:sz w:val="18"/>
-                <w:lang w:val="en-US"/>
-              </w:rPr>
-              <w:t xml:space="preserve">4 </w:t>
-            </w:r>
-          </w:p>
-          <w:p>
-            <w:pPr>
-              <w:spacing w:after="240" w:line="264" w:lineRule="auto"/>
-              <w:ind w:left="0" w:right="0" w:firstLine="0"/>
-              <w:rPr>
-                <w:lang w:val="en-US"/>
-              </w:rPr>
-            </w:pPr>
-            <w:r>
-              <w:rPr>
-                <w:b/>
-                <w:sz w:val="18"/>
-                <w:lang w:val="en-US"/>
-              </w:rPr>
-              <w:t xml:space="preserve">Shell Sort: O(n1.25): </w:t>
-            </w:r>
-            <w:r>
-              <w:rPr>
-                <w:b/>
-                <w:color w:val="FF0000"/>
-                <w:sz w:val="18"/>
-                <w:lang w:val="en-US"/>
-              </w:rPr>
-              <w:t xml:space="preserve">2 </w:t>
+              </w:rPr>
+              <w:t>6</w:t>
+            </w:r>
+            <w:r>
+              <w:rPr>
+                <w:b/>
+                <w:sz w:val="18"/>
+              </w:rPr>
+              <w:t xml:space="preserve">  </w:t>
             </w:r>
           </w:p>
           <w:p>
@@ -11612,33 +11620,32 @@
               <w:ind w:left="0" w:right="0" w:firstLine="0"/>
               <w:jc w:val="left"/>
               <w:rPr>
-                <w:lang w:val="en-US"/>
-              </w:rPr>
-            </w:pPr>
-            <w:proofErr w:type="spellStart"/>
-            <w:r>
-              <w:rPr>
-                <w:b/>
-                <w:sz w:val="18"/>
-                <w:lang w:val="en-US"/>
-              </w:rPr>
-              <w:t>Tablas</w:t>
-            </w:r>
-            <w:proofErr w:type="spellEnd"/>
-            <w:r>
-              <w:rPr>
-                <w:b/>
-                <w:sz w:val="18"/>
-                <w:lang w:val="en-US"/>
-              </w:rPr>
-              <w:t xml:space="preserve"> Hash: </w:t>
+                <w:b/>
+                <w:sz w:val="18"/>
+              </w:rPr>
+            </w:pPr>
+            <w:r>
+              <w:rPr>
+                <w:b/>
+                <w:sz w:val="18"/>
+              </w:rPr>
+              <w:t>ARBOL AVL</w:t>
+            </w:r>
+            <w:r>
+              <w:rPr>
+                <w:b/>
+                <w:sz w:val="18"/>
+              </w:rPr>
+              <w:t xml:space="preserve">: </w:t>
             </w:r>
             <w:proofErr w:type="gramStart"/>
             <w:r>
               <w:rPr>
                 <w:b/>
-                <w:sz w:val="18"/>
-                <w:lang w:val="en-US"/>
+                <w:color w:val="333333"/>
+                <w:sz w:val="21"/>
+                <w:szCs w:val="21"/>
+                <w:shd w:val="clear" w:color="auto" w:fill="FFFFFF"/>
               </w:rPr>
               <w:t>O(</w:t>
             </w:r>
@@ -11646,28 +11653,60 @@
             <w:r>
               <w:rPr>
                 <w:b/>
-                <w:sz w:val="18"/>
-                <w:lang w:val="en-US"/>
-              </w:rPr>
-              <w:t xml:space="preserve">1): </w:t>
+                <w:color w:val="333333"/>
+                <w:sz w:val="21"/>
+                <w:szCs w:val="21"/>
+                <w:shd w:val="clear" w:color="auto" w:fill="FFFFFF"/>
+              </w:rPr>
+              <w:t>log n)</w:t>
+            </w:r>
+            <w:r>
+              <w:rPr>
+                <w:b/>
+                <w:sz w:val="18"/>
+              </w:rPr>
+              <w:t xml:space="preserve"> </w:t>
             </w:r>
             <w:r>
               <w:rPr>
                 <w:b/>
                 <w:color w:val="FF0000"/>
                 <w:sz w:val="18"/>
-                <w:lang w:val="en-US"/>
-              </w:rPr>
-              <w:t>1</w:t>
-            </w:r>
-            <w:r>
-              <w:rPr>
-                <w:b/>
-                <w:sz w:val="18"/>
-                <w:lang w:val="en-US"/>
-              </w:rPr>
-              <w:t xml:space="preserve"> </w:t>
-            </w:r>
+              </w:rPr>
+              <w:t>6</w:t>
+            </w:r>
+            <w:r>
+              <w:rPr>
+                <w:b/>
+                <w:sz w:val="18"/>
+              </w:rPr>
+              <w:t xml:space="preserve">  </w:t>
+            </w:r>
+          </w:p>
+          <w:p>
+            <w:pPr>
+              <w:spacing w:after="0" w:line="259" w:lineRule="auto"/>
+              <w:ind w:left="0" w:right="0" w:firstLine="0"/>
+              <w:jc w:val="left"/>
+              <w:rPr>
+                <w:b/>
+                <w:sz w:val="18"/>
+              </w:rPr>
+            </w:pPr>
+          </w:p>
+          <w:p>
+            <w:pPr>
+              <w:spacing w:after="0" w:line="259" w:lineRule="auto"/>
+              <w:ind w:left="0" w:right="0" w:firstLine="0"/>
+              <w:jc w:val="left"/>
+            </w:pPr>
+          </w:p>
+          <w:p>
+            <w:pPr>
+              <w:spacing w:after="0" w:line="259" w:lineRule="auto"/>
+              <w:ind w:left="0" w:right="0" w:firstLine="0"/>
+              <w:jc w:val="left"/>
+            </w:pPr>
           </w:p>
         </w:tc>
         <w:tc>
@@ -11683,11 +11722,12 @@
           </w:tcPr>
           <w:p>
             <w:pPr>
-              <w:spacing w:after="22" w:line="242" w:lineRule="auto"/>
+              <w:spacing w:after="240" w:line="264" w:lineRule="auto"/>
               <w:ind w:left="0" w:right="0" w:firstLine="0"/>
               <w:jc w:val="left"/>
               <w:rPr>
-                <w:lang w:val="en-US"/>
+                <w:sz w:val="18"/>
+                <w:szCs w:val="18"/>
               </w:rPr>
             </w:pPr>
             <w:proofErr w:type="spellStart"/>
@@ -11695,69 +11735,45 @@
               <w:rPr>
                 <w:b/>
                 <w:sz w:val="18"/>
-                <w:lang w:val="en-US"/>
-              </w:rPr>
-              <w:t>Selecction</w:t>
+                <w:szCs w:val="18"/>
+              </w:rPr>
+              <w:t>Arbol</w:t>
             </w:r>
             <w:proofErr w:type="spellEnd"/>
             <w:r>
               <w:rPr>
                 <w:b/>
                 <w:sz w:val="18"/>
-                <w:lang w:val="en-US"/>
-              </w:rPr>
-              <w:t xml:space="preserve"> Sort:</w:t>
-            </w:r>
-            <w:r>
-              <w:rPr>
-                <w:sz w:val="23"/>
-                <w:lang w:val="en-US"/>
+                <w:szCs w:val="18"/>
+              </w:rPr>
+              <w:t xml:space="preserve"> rojo y negro O(n</w:t>
+            </w:r>
+            <w:proofErr w:type="gramStart"/>
+            <w:r>
+              <w:rPr>
+                <w:b/>
+                <w:sz w:val="18"/>
+                <w:szCs w:val="18"/>
+              </w:rPr>
+              <w:t>) :</w:t>
+            </w:r>
+            <w:proofErr w:type="gramEnd"/>
+            <w:r>
+              <w:rPr>
+                <w:b/>
+                <w:sz w:val="18"/>
+                <w:szCs w:val="18"/>
               </w:rPr>
               <w:t xml:space="preserve"> </w:t>
             </w:r>
-          </w:p>
-          <w:p>
-            <w:pPr>
-              <w:spacing w:after="228" w:line="259" w:lineRule="auto"/>
-              <w:ind w:left="0" w:right="0" w:firstLine="0"/>
-              <w:jc w:val="left"/>
-              <w:rPr>
-                <w:lang w:val="en-US"/>
-              </w:rPr>
-            </w:pPr>
-            <w:proofErr w:type="gramStart"/>
-            <w:r>
-              <w:rPr>
-                <w:sz w:val="23"/>
-                <w:shd w:val="clear" w:color="auto" w:fill="F9F9F9"/>
-                <w:lang w:val="en-US"/>
-              </w:rPr>
-              <w:t>O(</w:t>
-            </w:r>
-            <w:proofErr w:type="gramEnd"/>
-            <w:r>
-              <w:rPr>
-                <w:sz w:val="23"/>
-                <w:shd w:val="clear" w:color="auto" w:fill="F9F9F9"/>
-                <w:lang w:val="en-US"/>
-              </w:rPr>
-              <w:t xml:space="preserve">1): </w:t>
-            </w:r>
-            <w:r>
-              <w:rPr>
+            <w:r>
+              <w:rPr>
+                <w:b/>
                 <w:color w:val="FF0000"/>
-                <w:sz w:val="23"/>
-                <w:shd w:val="clear" w:color="auto" w:fill="F9F9F9"/>
-                <w:lang w:val="en-US"/>
-              </w:rPr>
-              <w:t>1</w:t>
-            </w:r>
-            <w:r>
-              <w:rPr>
-                <w:sz w:val="23"/>
-                <w:lang w:val="en-US"/>
-              </w:rPr>
-              <w:t xml:space="preserve"> </w:t>
+                <w:sz w:val="18"/>
+                <w:szCs w:val="18"/>
+              </w:rPr>
+              <w:t>5</w:t>
             </w:r>
           </w:p>
           <w:p>
@@ -11766,45 +11782,46 @@
               <w:ind w:left="0" w:right="0" w:firstLine="0"/>
               <w:jc w:val="left"/>
               <w:rPr>
-                <w:lang w:val="en-US"/>
-              </w:rPr>
-            </w:pPr>
-            <w:r>
-              <w:rPr>
-                <w:b/>
-                <w:sz w:val="18"/>
-                <w:lang w:val="en-US"/>
-              </w:rPr>
-              <w:t>Shell Sort:</w:t>
-            </w:r>
-            <w:r>
-              <w:rPr>
-                <w:lang w:val="en-US"/>
-              </w:rPr>
-              <w:t xml:space="preserve"> </w:t>
-            </w:r>
-          </w:p>
-          <w:p>
-            <w:pPr>
-              <w:spacing w:after="247" w:line="259" w:lineRule="auto"/>
-              <w:ind w:left="0" w:right="0" w:firstLine="0"/>
-              <w:jc w:val="left"/>
-            </w:pPr>
-            <w:proofErr w:type="gramStart"/>
-            <w:r>
-              <w:rPr>
-                <w:b/>
-                <w:sz w:val="18"/>
-              </w:rPr>
-              <w:t>O(</w:t>
-            </w:r>
-            <w:proofErr w:type="gramEnd"/>
-            <w:r>
-              <w:rPr>
-                <w:b/>
-                <w:sz w:val="18"/>
-              </w:rPr>
-              <w:t xml:space="preserve">1): </w:t>
+                <w:b/>
+                <w:sz w:val="18"/>
+              </w:rPr>
+            </w:pPr>
+            <w:proofErr w:type="spellStart"/>
+            <w:r>
+              <w:rPr>
+                <w:b/>
+                <w:sz w:val="18"/>
+              </w:rPr>
+              <w:t>Arbol</w:t>
+            </w:r>
+            <w:proofErr w:type="spellEnd"/>
+            <w:r>
+              <w:rPr>
+                <w:b/>
+                <w:sz w:val="18"/>
+              </w:rPr>
+              <w:t xml:space="preserve"> AVL</w:t>
+            </w:r>
+            <w:r>
+              <w:rPr>
+                <w:b/>
+                <w:sz w:val="18"/>
+              </w:rPr>
+              <w:t>: O(</w:t>
+            </w:r>
+            <w:r>
+              <w:rPr>
+                <w:b/>
+                <w:sz w:val="18"/>
+              </w:rPr>
+              <w:t>n</w:t>
+            </w:r>
+            <w:r>
+              <w:rPr>
+                <w:b/>
+                <w:sz w:val="18"/>
+              </w:rPr>
+              <w:t xml:space="preserve">): </w:t>
             </w:r>
             <w:r>
               <w:rPr>
@@ -11812,7 +11829,7 @@
                 <w:color w:val="FF0000"/>
                 <w:sz w:val="18"/>
               </w:rPr>
-              <w:t>1</w:t>
+              <w:t>5</w:t>
             </w:r>
             <w:r>
               <w:rPr>
@@ -11828,28 +11845,27 @@
               <w:ind w:left="0" w:right="0" w:firstLine="0"/>
               <w:jc w:val="left"/>
             </w:pPr>
-            <w:r>
-              <w:rPr>
-                <w:b/>
-                <w:sz w:val="18"/>
-              </w:rPr>
-              <w:t xml:space="preserve">Tablas Hash: O(c): </w:t>
-            </w:r>
-            <w:r>
-              <w:rPr>
-                <w:b/>
-                <w:color w:val="FF0000"/>
-                <w:sz w:val="18"/>
-              </w:rPr>
-              <w:t>1</w:t>
-            </w:r>
-            <w:r>
-              <w:rPr>
-                <w:b/>
-                <w:sz w:val="18"/>
-              </w:rPr>
-              <w:t xml:space="preserve"> </w:t>
-            </w:r>
+          </w:p>
+          <w:p>
+            <w:pPr>
+              <w:spacing w:after="0" w:line="259" w:lineRule="auto"/>
+              <w:ind w:left="0" w:right="0" w:firstLine="0"/>
+              <w:jc w:val="left"/>
+            </w:pPr>
+          </w:p>
+          <w:p>
+            <w:pPr>
+              <w:spacing w:after="0" w:line="259" w:lineRule="auto"/>
+              <w:ind w:left="0" w:right="0" w:firstLine="0"/>
+              <w:jc w:val="left"/>
+            </w:pPr>
+          </w:p>
+          <w:p>
+            <w:pPr>
+              <w:spacing w:after="0" w:line="259" w:lineRule="auto"/>
+              <w:ind w:left="0" w:right="0" w:firstLine="0"/>
+              <w:jc w:val="left"/>
+            </w:pPr>
           </w:p>
         </w:tc>
         <w:tc>
@@ -11864,104 +11880,40 @@
           </w:tcPr>
           <w:p>
             <w:pPr>
-              <w:spacing w:after="242" w:line="264" w:lineRule="auto"/>
-              <w:ind w:left="0" w:right="0" w:firstLine="0"/>
+              <w:spacing w:after="240" w:line="264" w:lineRule="auto"/>
+              <w:ind w:left="0" w:right="45" w:firstLine="0"/>
               <w:jc w:val="left"/>
-              <w:rPr>
-                <w:lang w:val="en-US"/>
-              </w:rPr>
             </w:pPr>
             <w:proofErr w:type="spellStart"/>
             <w:r>
               <w:rPr>
                 <w:b/>
                 <w:sz w:val="18"/>
-                <w:lang w:val="en-US"/>
-              </w:rPr>
-              <w:t>Selecction</w:t>
+              </w:rPr>
+              <w:t>Arbol</w:t>
             </w:r>
             <w:proofErr w:type="spellEnd"/>
             <w:r>
               <w:rPr>
                 <w:b/>
                 <w:sz w:val="18"/>
-                <w:lang w:val="en-US"/>
-              </w:rPr>
-              <w:t xml:space="preserve"> Sort: </w:t>
+              </w:rPr>
+              <w:t xml:space="preserve"> Rojo y negro</w:t>
+            </w:r>
+            <w:r>
+              <w:rPr>
+                <w:b/>
+                <w:sz w:val="18"/>
+              </w:rPr>
+              <w:t xml:space="preserve">: </w:t>
             </w:r>
             <w:r>
               <w:rPr>
                 <w:b/>
                 <w:color w:val="FF0000"/>
                 <w:sz w:val="18"/>
-                <w:lang w:val="en-US"/>
-              </w:rPr>
-              <w:t xml:space="preserve">3 </w:t>
-            </w:r>
-          </w:p>
-          <w:p>
-            <w:pPr>
-              <w:spacing w:after="4" w:line="259" w:lineRule="auto"/>
-              <w:ind w:left="0" w:right="0" w:firstLine="0"/>
-              <w:jc w:val="left"/>
-              <w:rPr>
-                <w:lang w:val="en-US"/>
-              </w:rPr>
-            </w:pPr>
-            <w:r>
-              <w:rPr>
-                <w:b/>
-                <w:sz w:val="18"/>
-                <w:lang w:val="en-US"/>
-              </w:rPr>
-              <w:t xml:space="preserve">Shell Sort: </w:t>
-            </w:r>
-          </w:p>
-          <w:p>
-            <w:pPr>
-              <w:spacing w:after="244" w:line="259" w:lineRule="auto"/>
-              <w:ind w:left="0" w:right="0" w:firstLine="0"/>
-              <w:jc w:val="left"/>
-              <w:rPr>
-                <w:lang w:val="en-US"/>
-              </w:rPr>
-            </w:pPr>
-            <w:r>
-              <w:rPr>
-                <w:b/>
-                <w:color w:val="FF0000"/>
-                <w:sz w:val="18"/>
-                <w:lang w:val="en-US"/>
               </w:rPr>
               <w:t xml:space="preserve">2 </w:t>
-            </w:r>
-          </w:p>
-          <w:p>
-            <w:pPr>
-              <w:spacing w:after="4" w:line="259" w:lineRule="auto"/>
-              <w:ind w:left="0" w:right="0" w:firstLine="0"/>
-              <w:jc w:val="left"/>
-              <w:rPr>
-                <w:lang w:val="en-US"/>
-              </w:rPr>
-            </w:pPr>
-            <w:proofErr w:type="spellStart"/>
-            <w:r>
-              <w:rPr>
-                <w:b/>
-                <w:sz w:val="18"/>
-                <w:lang w:val="en-US"/>
-              </w:rPr>
-              <w:t>Tablas</w:t>
-            </w:r>
-            <w:proofErr w:type="spellEnd"/>
-            <w:r>
-              <w:rPr>
-                <w:b/>
-                <w:sz w:val="18"/>
-                <w:lang w:val="en-US"/>
-              </w:rPr>
-              <w:t xml:space="preserve"> </w:t>
             </w:r>
           </w:p>
           <w:p>
@@ -11969,32 +11921,42 @@
               <w:spacing w:after="0" w:line="259" w:lineRule="auto"/>
               <w:ind w:left="0" w:right="0" w:firstLine="0"/>
               <w:jc w:val="left"/>
-              <w:rPr>
-                <w:lang w:val="en-US"/>
-              </w:rPr>
-            </w:pPr>
-            <w:r>
-              <w:rPr>
-                <w:b/>
-                <w:sz w:val="18"/>
-                <w:lang w:val="en-US"/>
-              </w:rPr>
-              <w:t xml:space="preserve">Hash: </w:t>
+            </w:pPr>
+            <w:proofErr w:type="spellStart"/>
+            <w:r>
+              <w:rPr>
+                <w:b/>
+                <w:sz w:val="18"/>
+              </w:rPr>
+              <w:t>Arvol</w:t>
+            </w:r>
+            <w:proofErr w:type="spellEnd"/>
+            <w:r>
+              <w:rPr>
+                <w:b/>
+                <w:sz w:val="18"/>
+              </w:rPr>
+              <w:t xml:space="preserve"> AVL</w:t>
+            </w:r>
+            <w:r>
+              <w:rPr>
+                <w:b/>
+                <w:sz w:val="18"/>
+              </w:rPr>
+              <w:t xml:space="preserve">: </w:t>
             </w:r>
             <w:r>
               <w:rPr>
                 <w:b/>
                 <w:color w:val="FF0000"/>
                 <w:sz w:val="18"/>
-                <w:lang w:val="en-US"/>
-              </w:rPr>
-              <w:t>1</w:t>
-            </w:r>
-            <w:r>
-              <w:rPr>
-                <w:b/>
-                <w:sz w:val="18"/>
-                <w:lang w:val="en-US"/>
+              </w:rPr>
+              <w:t>3</w:t>
+            </w:r>
+            <w:r>
+              <w:rPr>
+                <w:b/>
+                <w:sz w:val="18"/>
               </w:rPr>
               <w:t xml:space="preserve"> </w:t>
             </w:r>
@@ -12195,39 +12157,119 @@
           </w:tcPr>
           <w:p>
             <w:pPr>
-              <w:spacing w:after="38" w:line="259" w:lineRule="auto"/>
-              <w:ind w:left="0" w:right="0" w:firstLine="0"/>
-              <w:jc w:val="left"/>
-            </w:pPr>
-            <w:proofErr w:type="spellStart"/>
-            <w:r>
-              <w:rPr>
-                <w:b/>
-                <w:sz w:val="18"/>
-              </w:rPr>
-              <w:t>Arbol</w:t>
-            </w:r>
-            <w:proofErr w:type="spellEnd"/>
-            <w:r>
-              <w:rPr>
-                <w:b/>
-                <w:sz w:val="18"/>
-              </w:rPr>
-              <w:t xml:space="preserve"> </w:t>
-            </w:r>
-          </w:p>
-          <w:p>
-            <w:pPr>
               <w:spacing w:after="0" w:line="259" w:lineRule="auto"/>
               <w:ind w:left="0" w:right="0" w:firstLine="0"/>
               <w:jc w:val="left"/>
-            </w:pPr>
-            <w:r>
-              <w:rPr>
-                <w:b/>
-                <w:sz w:val="18"/>
-              </w:rPr>
-              <w:t>Binario:</w:t>
+              <w:rPr>
+                <w:b/>
+                <w:sz w:val="18"/>
+              </w:rPr>
+            </w:pPr>
+            <w:r>
+              <w:rPr>
+                <w:b/>
+                <w:sz w:val="18"/>
+              </w:rPr>
+              <w:t xml:space="preserve">ARBOL AVL: </w:t>
+            </w:r>
+            <w:proofErr w:type="gramStart"/>
+            <w:r>
+              <w:rPr>
+                <w:b/>
+                <w:color w:val="333333"/>
+                <w:sz w:val="21"/>
+                <w:szCs w:val="21"/>
+                <w:shd w:val="clear" w:color="auto" w:fill="FFFFFF"/>
+              </w:rPr>
+              <w:t>O(</w:t>
+            </w:r>
+            <w:proofErr w:type="gramEnd"/>
+            <w:r>
+              <w:rPr>
+                <w:b/>
+                <w:color w:val="333333"/>
+                <w:sz w:val="21"/>
+                <w:szCs w:val="21"/>
+                <w:shd w:val="clear" w:color="auto" w:fill="FFFFFF"/>
+              </w:rPr>
+              <w:t>log n)</w:t>
+            </w:r>
+            <w:r>
+              <w:rPr>
+                <w:b/>
+                <w:sz w:val="18"/>
+              </w:rPr>
+              <w:t xml:space="preserve"> </w:t>
+            </w:r>
+            <w:r>
+              <w:rPr>
+                <w:b/>
+                <w:color w:val="FF0000"/>
+                <w:sz w:val="18"/>
+              </w:rPr>
+              <w:t>6</w:t>
+            </w:r>
+            <w:r>
+              <w:rPr>
+                <w:b/>
+                <w:sz w:val="18"/>
+              </w:rPr>
+              <w:t xml:space="preserve">  </w:t>
+            </w:r>
+          </w:p>
+          <w:p>
+            <w:pPr>
+              <w:spacing w:after="0" w:line="259" w:lineRule="auto"/>
+              <w:ind w:left="0" w:right="0" w:firstLine="0"/>
+              <w:jc w:val="left"/>
+              <w:rPr>
+                <w:b/>
+                <w:sz w:val="18"/>
+              </w:rPr>
+            </w:pPr>
+          </w:p>
+          <w:p>
+            <w:pPr>
+              <w:spacing w:after="41" w:line="259" w:lineRule="auto"/>
+              <w:ind w:left="0" w:right="0" w:firstLine="0"/>
+              <w:jc w:val="left"/>
+            </w:pPr>
+            <w:proofErr w:type="spellStart"/>
+            <w:r>
+              <w:rPr>
+                <w:b/>
+                <w:sz w:val="18"/>
+              </w:rPr>
+              <w:t>Arbol</w:t>
+            </w:r>
+            <w:proofErr w:type="spellEnd"/>
+            <w:r>
+              <w:rPr>
+                <w:b/>
+                <w:sz w:val="18"/>
+              </w:rPr>
+              <w:t xml:space="preserve"> </w:t>
+            </w:r>
+          </w:p>
+          <w:p>
+            <w:pPr>
+              <w:spacing w:after="0" w:line="259" w:lineRule="auto"/>
+              <w:ind w:left="0" w:right="0" w:firstLine="0"/>
+              <w:jc w:val="left"/>
+            </w:pPr>
+            <w:r>
+              <w:rPr>
+                <w:b/>
+                <w:sz w:val="18"/>
+              </w:rPr>
+              <w:t>N ario</w:t>
+            </w:r>
+            <w:r>
+              <w:rPr>
+                <w:b/>
+                <w:sz w:val="18"/>
+              </w:rPr>
+              <w:t>:</w:t>
             </w:r>
             <w:r>
               <w:t xml:space="preserve"> </w:t>
@@ -12238,6 +12280,10 @@
               <w:spacing w:after="244" w:line="259" w:lineRule="auto"/>
               <w:ind w:left="0" w:right="0" w:firstLine="0"/>
               <w:jc w:val="left"/>
+              <w:rPr>
+                <w:b/>
+                <w:sz w:val="18"/>
+              </w:rPr>
             </w:pPr>
             <w:proofErr w:type="gramStart"/>
             <w:r>
@@ -12269,6 +12315,84 @@
                 <w:sz w:val="18"/>
               </w:rPr>
               <w:t xml:space="preserve"> </w:t>
+            </w:r>
+          </w:p>
+          <w:p>
+            <w:pPr>
+              <w:spacing w:after="244" w:line="259" w:lineRule="auto"/>
+              <w:ind w:left="0" w:right="0" w:firstLine="0"/>
+              <w:jc w:val="left"/>
+              <w:rPr>
+                <w:b/>
+                <w:sz w:val="18"/>
+              </w:rPr>
+            </w:pPr>
+          </w:p>
+          <w:p>
+            <w:pPr>
+              <w:spacing w:after="244" w:line="259" w:lineRule="auto"/>
+              <w:ind w:left="0" w:right="0" w:firstLine="0"/>
+              <w:jc w:val="left"/>
+            </w:pPr>
+            <w:proofErr w:type="spellStart"/>
+            <w:r>
+              <w:rPr>
+                <w:b/>
+                <w:sz w:val="18"/>
+              </w:rPr>
+              <w:t>Arbol</w:t>
+            </w:r>
+            <w:proofErr w:type="spellEnd"/>
+            <w:r>
+              <w:rPr>
+                <w:b/>
+                <w:sz w:val="18"/>
+              </w:rPr>
+              <w:t xml:space="preserve"> Rojo y negro: </w:t>
+            </w:r>
+            <w:proofErr w:type="gramStart"/>
+            <w:r>
+              <w:rPr>
+                <w:b/>
+                <w:color w:val="333333"/>
+                <w:sz w:val="21"/>
+                <w:szCs w:val="21"/>
+                <w:shd w:val="clear" w:color="auto" w:fill="FFFFFF"/>
+              </w:rPr>
+              <w:t>O(</w:t>
+            </w:r>
+            <w:proofErr w:type="gramEnd"/>
+            <w:r>
+              <w:rPr>
+                <w:b/>
+                <w:color w:val="333333"/>
+                <w:sz w:val="21"/>
+                <w:szCs w:val="21"/>
+                <w:shd w:val="clear" w:color="auto" w:fill="FFFFFF"/>
+              </w:rPr>
+              <w:t>log n)</w:t>
+            </w:r>
+            <w:r>
+              <w:rPr>
+                <w:b/>
+                <w:sz w:val="18"/>
+              </w:rPr>
+              <w:t xml:space="preserve"> </w:t>
+            </w:r>
+            <w:r>
+              <w:rPr>
+                <w:b/>
+                <w:color w:val="FF0000"/>
+                <w:sz w:val="18"/>
+              </w:rPr>
+              <w:t>6</w:t>
+            </w:r>
+            <w:r>
+              <w:rPr>
+                <w:b/>
+                <w:sz w:val="18"/>
+              </w:rPr>
+              <w:t xml:space="preserve">  </w:t>
             </w:r>
           </w:p>
           <w:p>
@@ -12277,134 +12401,13 @@
               <w:ind w:left="0" w:right="0" w:firstLine="0"/>
               <w:jc w:val="left"/>
             </w:pPr>
-            <w:r>
-              <w:rPr>
-                <w:b/>
-                <w:sz w:val="18"/>
-              </w:rPr>
-              <w:t xml:space="preserve">Tablas Hash: </w:t>
-            </w:r>
-            <w:proofErr w:type="gramStart"/>
-            <w:r>
-              <w:rPr>
-                <w:b/>
-                <w:sz w:val="18"/>
-              </w:rPr>
-              <w:t>O(</w:t>
-            </w:r>
-            <w:proofErr w:type="gramEnd"/>
-            <w:r>
-              <w:rPr>
-                <w:b/>
-                <w:sz w:val="18"/>
-              </w:rPr>
-              <w:t xml:space="preserve">1): </w:t>
-            </w:r>
-            <w:r>
-              <w:rPr>
-                <w:b/>
-                <w:color w:val="FF0000"/>
-                <w:sz w:val="18"/>
-              </w:rPr>
-              <w:t xml:space="preserve">1 </w:t>
-            </w:r>
           </w:p>
           <w:p>
             <w:pPr>
               <w:spacing w:after="0" w:line="259" w:lineRule="auto"/>
               <w:ind w:left="0" w:right="0" w:firstLine="0"/>
               <w:jc w:val="left"/>
-              <w:rPr>
-                <w:lang w:val="en-US"/>
-              </w:rPr>
-            </w:pPr>
-            <w:r>
-              <w:rPr>
-                <w:b/>
-                <w:sz w:val="18"/>
-                <w:lang w:val="en-US"/>
-              </w:rPr>
-              <w:t>Heapsort:</w:t>
-            </w:r>
-            <w:r>
-              <w:rPr>
-                <w:lang w:val="en-US"/>
-              </w:rPr>
-              <w:t xml:space="preserve"> </w:t>
-            </w:r>
-          </w:p>
-          <w:p>
-            <w:pPr>
-              <w:spacing w:after="4" w:line="259" w:lineRule="auto"/>
-              <w:ind w:left="0" w:right="0" w:firstLine="0"/>
-              <w:jc w:val="left"/>
-              <w:rPr>
-                <w:lang w:val="en-US"/>
-              </w:rPr>
-            </w:pPr>
-            <w:proofErr w:type="gramStart"/>
-            <w:r>
-              <w:rPr>
-                <w:b/>
-                <w:sz w:val="18"/>
-                <w:lang w:val="en-US"/>
-              </w:rPr>
-              <w:t>O(</w:t>
-            </w:r>
-            <w:proofErr w:type="gramEnd"/>
-            <w:r>
-              <w:rPr>
-                <w:b/>
-                <w:sz w:val="18"/>
-                <w:lang w:val="en-US"/>
-              </w:rPr>
-              <w:t xml:space="preserve">n log n): </w:t>
-            </w:r>
-          </w:p>
-          <w:p>
-            <w:pPr>
-              <w:spacing w:after="247" w:line="259" w:lineRule="auto"/>
-              <w:ind w:left="0" w:right="0" w:firstLine="0"/>
-              <w:jc w:val="left"/>
-              <w:rPr>
-                <w:lang w:val="en-US"/>
-              </w:rPr>
-            </w:pPr>
-            <w:r>
-              <w:rPr>
-                <w:b/>
-                <w:color w:val="FF0000"/>
-                <w:sz w:val="18"/>
-                <w:lang w:val="en-US"/>
-              </w:rPr>
-              <w:t>6</w:t>
-            </w:r>
-            <w:r>
-              <w:rPr>
-                <w:b/>
-                <w:sz w:val="18"/>
-                <w:lang w:val="en-US"/>
-              </w:rPr>
-              <w:t xml:space="preserve"> </w:t>
-            </w:r>
-          </w:p>
-          <w:p>
-            <w:pPr>
-              <w:spacing w:after="0" w:line="259" w:lineRule="auto"/>
-              <w:ind w:left="0" w:right="0" w:firstLine="0"/>
-              <w:jc w:val="left"/>
-              <w:rPr>
-                <w:lang w:val="en-US"/>
-              </w:rPr>
-            </w:pPr>
-            <w:r>
-              <w:rPr>
-                <w:b/>
-                <w:sz w:val="18"/>
-                <w:lang w:val="en-US"/>
-              </w:rPr>
-              <w:t xml:space="preserve"> </w:t>
-            </w:r>
+            </w:pPr>
           </w:p>
         </w:tc>
         <w:tc>
@@ -12420,18 +12423,74 @@
           </w:tcPr>
           <w:p>
             <w:pPr>
-              <w:spacing w:after="245" w:line="259" w:lineRule="auto"/>
+              <w:spacing w:after="0" w:line="259" w:lineRule="auto"/>
               <w:ind w:left="0" w:right="0" w:firstLine="0"/>
               <w:jc w:val="left"/>
               <w:rPr>
-                <w:lang w:val="en-US"/>
-              </w:rPr>
-            </w:pPr>
-            <w:r>
-              <w:rPr>
-                <w:b/>
-                <w:sz w:val="18"/>
-                <w:lang w:val="en-US"/>
+                <w:b/>
+                <w:sz w:val="18"/>
+              </w:rPr>
+            </w:pPr>
+          </w:p>
+          <w:p>
+            <w:pPr>
+              <w:spacing w:after="0" w:line="259" w:lineRule="auto"/>
+              <w:ind w:left="0" w:right="0" w:firstLine="0"/>
+              <w:jc w:val="left"/>
+              <w:rPr>
+                <w:b/>
+                <w:sz w:val="18"/>
+              </w:rPr>
+            </w:pPr>
+            <w:proofErr w:type="spellStart"/>
+            <w:r>
+              <w:rPr>
+                <w:b/>
+                <w:sz w:val="18"/>
+              </w:rPr>
+              <w:t>Arbol</w:t>
+            </w:r>
+            <w:proofErr w:type="spellEnd"/>
+            <w:r>
+              <w:rPr>
+                <w:b/>
+                <w:sz w:val="18"/>
+              </w:rPr>
+              <w:t xml:space="preserve"> AVL</w:t>
+            </w:r>
+            <w:r>
+              <w:rPr>
+                <w:b/>
+                <w:sz w:val="18"/>
+              </w:rPr>
+              <w:t>: O(</w:t>
+            </w:r>
+            <w:r>
+              <w:rPr>
+                <w:b/>
+                <w:sz w:val="18"/>
+              </w:rPr>
+              <w:t>n</w:t>
+            </w:r>
+            <w:r>
+              <w:rPr>
+                <w:b/>
+                <w:sz w:val="18"/>
+              </w:rPr>
+              <w:t xml:space="preserve">): </w:t>
+            </w:r>
+            <w:r>
+              <w:rPr>
+                <w:b/>
+                <w:color w:val="FF0000"/>
+                <w:sz w:val="18"/>
+              </w:rPr>
+              <w:t>5</w:t>
+            </w:r>
+            <w:r>
+              <w:rPr>
+                <w:b/>
+                <w:sz w:val="18"/>
               </w:rPr>
               <w:t xml:space="preserve"> </w:t>
             </w:r>
@@ -12441,26 +12500,16 @@
               <w:spacing w:after="244" w:line="259" w:lineRule="auto"/>
               <w:ind w:left="0" w:right="0" w:firstLine="0"/>
               <w:jc w:val="left"/>
-              <w:rPr>
-                <w:lang w:val="en-US"/>
-              </w:rPr>
-            </w:pPr>
-            <w:r>
-              <w:rPr>
-                <w:b/>
-                <w:sz w:val="18"/>
-                <w:lang w:val="en-US"/>
-              </w:rPr>
-              <w:t xml:space="preserve"> </w:t>
-            </w:r>
-          </w:p>
-          <w:p>
-            <w:pPr>
-              <w:spacing w:after="277" w:line="264" w:lineRule="auto"/>
+            </w:pPr>
+          </w:p>
+          <w:p>
+            <w:pPr>
+              <w:spacing w:after="240" w:line="264" w:lineRule="auto"/>
               <w:ind w:left="0" w:right="0" w:firstLine="0"/>
               <w:jc w:val="left"/>
               <w:rPr>
-                <w:lang w:val="en-US"/>
+                <w:sz w:val="18"/>
+                <w:szCs w:val="18"/>
               </w:rPr>
             </w:pPr>
             <w:proofErr w:type="spellStart"/>
@@ -12468,27 +12517,61 @@
               <w:rPr>
                 <w:b/>
                 <w:sz w:val="18"/>
-                <w:lang w:val="en-US"/>
-              </w:rPr>
-              <w:t>Tablas</w:t>
+                <w:szCs w:val="18"/>
+              </w:rPr>
+              <w:t>Arbol</w:t>
             </w:r>
             <w:proofErr w:type="spellEnd"/>
             <w:r>
               <w:rPr>
                 <w:b/>
                 <w:sz w:val="18"/>
-                <w:lang w:val="en-US"/>
-              </w:rPr>
-              <w:t xml:space="preserve"> Hash: O(c): </w:t>
+                <w:szCs w:val="18"/>
+              </w:rPr>
+              <w:t xml:space="preserve"> </w:t>
+            </w:r>
+            <w:r>
+              <w:rPr>
+                <w:b/>
+                <w:sz w:val="18"/>
+                <w:szCs w:val="18"/>
+              </w:rPr>
+              <w:t xml:space="preserve">N </w:t>
+            </w:r>
+            <w:proofErr w:type="gramStart"/>
+            <w:r>
+              <w:rPr>
+                <w:b/>
+                <w:sz w:val="18"/>
+                <w:szCs w:val="18"/>
+              </w:rPr>
+              <w:t>Ario</w:t>
+            </w:r>
+            <w:r>
+              <w:rPr>
+                <w:b/>
+                <w:sz w:val="18"/>
+                <w:szCs w:val="18"/>
+              </w:rPr>
+              <w:t xml:space="preserve"> :</w:t>
+            </w:r>
+            <w:proofErr w:type="gramEnd"/>
+            <w:r>
+              <w:rPr>
+                <w:b/>
+                <w:sz w:val="18"/>
+                <w:szCs w:val="18"/>
+              </w:rPr>
+              <w:t xml:space="preserve"> </w:t>
             </w:r>
             <w:r>
               <w:rPr>
                 <w:b/>
                 <w:color w:val="FF0000"/>
                 <w:sz w:val="18"/>
-                <w:lang w:val="en-US"/>
-              </w:rPr>
-              <w:t xml:space="preserve">1 </w:t>
+                <w:szCs w:val="18"/>
+              </w:rPr>
+              <w:t>5</w:t>
             </w:r>
           </w:p>
           <w:p>
@@ -12497,22 +12580,66 @@
               <w:ind w:left="0" w:right="0" w:firstLine="0"/>
               <w:jc w:val="left"/>
               <w:rPr>
+                <w:b/>
+                <w:sz w:val="18"/>
                 <w:lang w:val="en-US"/>
               </w:rPr>
             </w:pPr>
-            <w:r>
-              <w:rPr>
-                <w:b/>
-                <w:sz w:val="18"/>
-                <w:lang w:val="en-US"/>
-              </w:rPr>
-              <w:t>Heapsort:</w:t>
-            </w:r>
-            <w:r>
-              <w:rPr>
-                <w:lang w:val="en-US"/>
+          </w:p>
+          <w:p>
+            <w:pPr>
+              <w:spacing w:after="240" w:line="264" w:lineRule="auto"/>
+              <w:ind w:left="0" w:right="0" w:firstLine="0"/>
+              <w:jc w:val="left"/>
+              <w:rPr>
+                <w:sz w:val="18"/>
+                <w:szCs w:val="18"/>
+              </w:rPr>
+            </w:pPr>
+            <w:proofErr w:type="spellStart"/>
+            <w:r>
+              <w:rPr>
+                <w:b/>
+                <w:sz w:val="18"/>
+                <w:szCs w:val="18"/>
+              </w:rPr>
+              <w:t>Arbol</w:t>
+            </w:r>
+            <w:proofErr w:type="spellEnd"/>
+            <w:r>
+              <w:rPr>
+                <w:b/>
+                <w:sz w:val="18"/>
+                <w:szCs w:val="18"/>
+              </w:rPr>
+              <w:t xml:space="preserve"> rojo y negro O(n</w:t>
+            </w:r>
+            <w:proofErr w:type="gramStart"/>
+            <w:r>
+              <w:rPr>
+                <w:b/>
+                <w:sz w:val="18"/>
+                <w:szCs w:val="18"/>
+              </w:rPr>
+              <w:t>) :</w:t>
+            </w:r>
+            <w:proofErr w:type="gramEnd"/>
+            <w:r>
+              <w:rPr>
+                <w:b/>
+                <w:sz w:val="18"/>
+                <w:szCs w:val="18"/>
               </w:rPr>
               <w:t xml:space="preserve"> </w:t>
+            </w:r>
+            <w:r>
+              <w:rPr>
+                <w:b/>
+                <w:color w:val="FF0000"/>
+                <w:sz w:val="18"/>
+                <w:szCs w:val="18"/>
+              </w:rPr>
+              <w:t>5</w:t>
             </w:r>
           </w:p>
           <w:p>
@@ -12520,60 +12647,25 @@
               <w:spacing w:after="244" w:line="259" w:lineRule="auto"/>
               <w:ind w:left="0" w:right="0" w:firstLine="0"/>
               <w:jc w:val="left"/>
-              <w:rPr>
-                <w:lang w:val="en-US"/>
-              </w:rPr>
-            </w:pPr>
-            <w:proofErr w:type="gramStart"/>
-            <w:r>
-              <w:rPr>
-                <w:b/>
-                <w:sz w:val="18"/>
-                <w:lang w:val="en-US"/>
-              </w:rPr>
-              <w:t>O(</w:t>
-            </w:r>
-            <w:proofErr w:type="gramEnd"/>
-            <w:r>
-              <w:rPr>
-                <w:b/>
-                <w:sz w:val="18"/>
-                <w:lang w:val="en-US"/>
-              </w:rPr>
-              <w:t xml:space="preserve">1): </w:t>
-            </w:r>
-            <w:r>
-              <w:rPr>
-                <w:b/>
-                <w:color w:val="FF0000"/>
-                <w:sz w:val="18"/>
-                <w:lang w:val="en-US"/>
-              </w:rPr>
-              <w:t>1</w:t>
-            </w:r>
-            <w:r>
-              <w:rPr>
-                <w:b/>
-                <w:sz w:val="18"/>
-                <w:lang w:val="en-US"/>
-              </w:rPr>
-              <w:t xml:space="preserve"> </w:t>
-            </w:r>
+            </w:pPr>
+          </w:p>
+          <w:p>
+            <w:pPr>
+              <w:spacing w:after="244" w:line="259" w:lineRule="auto"/>
+              <w:ind w:left="0" w:right="0" w:firstLine="0"/>
+              <w:jc w:val="left"/>
+            </w:pPr>
           </w:p>
           <w:p>
             <w:pPr>
               <w:spacing w:after="0" w:line="259" w:lineRule="auto"/>
               <w:ind w:left="0" w:right="0" w:firstLine="0"/>
               <w:jc w:val="left"/>
-              <w:rPr>
-                <w:lang w:val="en-US"/>
-              </w:rPr>
-            </w:pPr>
-            <w:r>
-              <w:rPr>
-                <w:b/>
-                <w:sz w:val="18"/>
-                <w:lang w:val="en-US"/>
+            </w:pPr>
+            <w:r>
+              <w:rPr>
+                <w:b/>
+                <w:sz w:val="18"/>
               </w:rPr>
               <w:t xml:space="preserve"> </w:t>
             </w:r>
@@ -12591,63 +12683,6 @@
           </w:tcPr>
           <w:p>
             <w:pPr>
-              <w:spacing w:after="4" w:line="259" w:lineRule="auto"/>
-              <w:ind w:left="0" w:right="0" w:firstLine="0"/>
-              <w:jc w:val="left"/>
-              <w:rPr>
-                <w:lang w:val="en-US"/>
-              </w:rPr>
-            </w:pPr>
-            <w:proofErr w:type="spellStart"/>
-            <w:r>
-              <w:rPr>
-                <w:b/>
-                <w:sz w:val="18"/>
-                <w:lang w:val="en-US"/>
-              </w:rPr>
-              <w:t>ArbolBinar</w:t>
-            </w:r>
-            <w:proofErr w:type="spellEnd"/>
-          </w:p>
-          <w:p>
-            <w:pPr>
-              <w:spacing w:after="245" w:line="259" w:lineRule="auto"/>
-              <w:ind w:left="0" w:right="0" w:firstLine="0"/>
-              <w:jc w:val="left"/>
-              <w:rPr>
-                <w:lang w:val="en-US"/>
-              </w:rPr>
-            </w:pPr>
-            <w:proofErr w:type="spellStart"/>
-            <w:r>
-              <w:rPr>
-                <w:b/>
-                <w:sz w:val="18"/>
-                <w:lang w:val="en-US"/>
-              </w:rPr>
-              <w:t>io</w:t>
-            </w:r>
-            <w:proofErr w:type="spellEnd"/>
-            <w:r>
-              <w:rPr>
-                <w:b/>
-                <w:sz w:val="18"/>
-                <w:lang w:val="en-US"/>
-              </w:rPr>
-              <w:t xml:space="preserve">: </w:t>
-            </w:r>
-            <w:r>
-              <w:rPr>
-                <w:b/>
-                <w:color w:val="FF0000"/>
-                <w:sz w:val="18"/>
-                <w:lang w:val="en-US"/>
-              </w:rPr>
-              <w:t xml:space="preserve">3 </w:t>
-            </w:r>
-          </w:p>
-          <w:p>
-            <w:pPr>
               <w:spacing w:after="244" w:line="259" w:lineRule="auto"/>
               <w:ind w:left="0" w:right="0" w:firstLine="0"/>
               <w:jc w:val="left"/>
@@ -12655,41 +12690,32 @@
                 <w:lang w:val="en-US"/>
               </w:rPr>
             </w:pPr>
+            <w:proofErr w:type="spellStart"/>
             <w:r>
               <w:rPr>
                 <w:b/>
                 <w:sz w:val="18"/>
                 <w:lang w:val="en-US"/>
               </w:rPr>
-              <w:t xml:space="preserve"> </w:t>
-            </w:r>
-          </w:p>
-          <w:p>
-            <w:pPr>
-              <w:spacing w:after="4" w:line="259" w:lineRule="auto"/>
-              <w:ind w:left="0" w:right="0" w:firstLine="0"/>
-              <w:jc w:val="left"/>
-              <w:rPr>
+              <w:t>Arvol</w:t>
+            </w:r>
+            <w:proofErr w:type="spellEnd"/>
+            <w:r>
+              <w:rPr>
+                <w:b/>
+                <w:sz w:val="18"/>
                 <w:lang w:val="en-US"/>
               </w:rPr>
-            </w:pPr>
-            <w:proofErr w:type="spellStart"/>
-            <w:r>
-              <w:rPr>
-                <w:b/>
+              <w:t xml:space="preserve"> AVL: </w:t>
+            </w:r>
+            <w:r>
+              <w:rPr>
+                <w:b/>
+                <w:color w:val="FF0000"/>
                 <w:sz w:val="18"/>
                 <w:lang w:val="en-US"/>
               </w:rPr>
-              <w:t>Tablas</w:t>
-            </w:r>
-            <w:proofErr w:type="spellEnd"/>
-            <w:r>
-              <w:rPr>
-                <w:b/>
-                <w:sz w:val="18"/>
-                <w:lang w:val="en-US"/>
-              </w:rPr>
-              <w:t xml:space="preserve"> </w:t>
+              <w:t>3</w:t>
             </w:r>
           </w:p>
           <w:p>
@@ -12697,61 +12723,75 @@
               <w:spacing w:after="247" w:line="259" w:lineRule="auto"/>
               <w:ind w:left="0" w:right="0" w:firstLine="0"/>
               <w:jc w:val="left"/>
-              <w:rPr>
-                <w:lang w:val="en-US"/>
-              </w:rPr>
-            </w:pPr>
-            <w:r>
-              <w:rPr>
-                <w:b/>
-                <w:sz w:val="18"/>
-                <w:lang w:val="en-US"/>
-              </w:rPr>
-              <w:t xml:space="preserve">Hash: </w:t>
+            </w:pPr>
+            <w:proofErr w:type="spellStart"/>
+            <w:r>
+              <w:rPr>
+                <w:b/>
+                <w:sz w:val="18"/>
+              </w:rPr>
+              <w:t>Arbol</w:t>
+            </w:r>
+            <w:proofErr w:type="spellEnd"/>
+            <w:r>
+              <w:rPr>
+                <w:b/>
+                <w:sz w:val="18"/>
+              </w:rPr>
+              <w:t xml:space="preserve"> n Ario: </w:t>
             </w:r>
             <w:r>
               <w:rPr>
                 <w:b/>
                 <w:color w:val="FF0000"/>
                 <w:sz w:val="18"/>
-                <w:lang w:val="en-US"/>
-              </w:rPr>
-              <w:t xml:space="preserve">1 </w:t>
-            </w:r>
-          </w:p>
-          <w:p>
-            <w:pPr>
-              <w:spacing w:after="244" w:line="259" w:lineRule="auto"/>
-              <w:ind w:left="0" w:right="0" w:firstLine="0"/>
+              </w:rPr>
+              <w:t>2</w:t>
+            </w:r>
+            <w:r>
+              <w:rPr>
+                <w:b/>
+                <w:sz w:val="18"/>
+              </w:rPr>
+              <w:t xml:space="preserve"> </w:t>
+            </w:r>
+          </w:p>
+          <w:p>
+            <w:pPr>
+              <w:spacing w:after="240" w:line="264" w:lineRule="auto"/>
+              <w:ind w:left="0" w:right="45" w:firstLine="0"/>
               <w:jc w:val="left"/>
-              <w:rPr>
-                <w:lang w:val="en-US"/>
-              </w:rPr>
-            </w:pPr>
-            <w:r>
-              <w:rPr>
-                <w:b/>
-                <w:sz w:val="18"/>
-                <w:lang w:val="en-US"/>
-              </w:rPr>
-              <w:t xml:space="preserve">Heapsort: </w:t>
+            </w:pPr>
+            <w:proofErr w:type="spellStart"/>
+            <w:r>
+              <w:rPr>
+                <w:b/>
+                <w:sz w:val="18"/>
+              </w:rPr>
+              <w:t>Arbol</w:t>
+            </w:r>
+            <w:proofErr w:type="spellEnd"/>
+            <w:r>
+              <w:rPr>
+                <w:b/>
+                <w:sz w:val="18"/>
+              </w:rPr>
+              <w:t xml:space="preserve"> Rojo y negro</w:t>
+            </w:r>
+            <w:r>
+              <w:rPr>
+                <w:b/>
+                <w:sz w:val="18"/>
+              </w:rPr>
+              <w:t xml:space="preserve">: </w:t>
             </w:r>
             <w:r>
               <w:rPr>
                 <w:b/>
                 <w:color w:val="FF0000"/>
                 <w:sz w:val="18"/>
-                <w:lang w:val="en-US"/>
-              </w:rPr>
-              <w:t>2</w:t>
-            </w:r>
-            <w:r>
-              <w:rPr>
-                <w:b/>
-                <w:sz w:val="18"/>
-                <w:lang w:val="en-US"/>
-              </w:rPr>
-              <w:t xml:space="preserve"> </w:t>
+              </w:rPr>
+              <w:t xml:space="preserve">2 </w:t>
             </w:r>
           </w:p>
           <w:p>
@@ -12759,15 +12799,11 @@
               <w:spacing w:after="0" w:line="259" w:lineRule="auto"/>
               <w:ind w:left="0" w:right="0" w:firstLine="0"/>
               <w:jc w:val="left"/>
-              <w:rPr>
-                <w:lang w:val="en-US"/>
-              </w:rPr>
-            </w:pPr>
-            <w:r>
-              <w:rPr>
-                <w:b/>
-                <w:sz w:val="18"/>
-                <w:lang w:val="en-US"/>
+            </w:pPr>
+            <w:r>
+              <w:rPr>
+                <w:b/>
+                <w:sz w:val="18"/>
               </w:rPr>
               <w:t xml:space="preserve"> </w:t>
             </w:r>
@@ -12780,14 +12816,10 @@
         <w:spacing w:after="263" w:line="259" w:lineRule="auto"/>
         <w:ind w:left="14" w:right="0" w:firstLine="0"/>
         <w:jc w:val="left"/>
-        <w:rPr>
-          <w:lang w:val="en-US"/>
-        </w:rPr>
       </w:pPr>
       <w:r>
         <w:rPr>
           <w:b/>
-          <w:lang w:val="en-US"/>
         </w:rPr>
         <w:t xml:space="preserve"> </w:t>
       </w:r>
@@ -12798,9 +12830,18 @@
         <w:ind w:left="0" w:firstLine="0"/>
         <w:rPr>
           <w:b/>
-          <w:lang w:val="en-US"/>
-        </w:rPr>
-      </w:pPr>
+          <w:sz w:val="24"/>
+          <w:szCs w:val="24"/>
+        </w:rPr>
+      </w:pPr>
+      <w:r>
+        <w:rPr>
+          <w:b/>
+          <w:sz w:val="24"/>
+          <w:szCs w:val="24"/>
+        </w:rPr>
+        <w:t>Fase 7. Evaluación y selección de la mejor solución</w:t>
+      </w:r>
     </w:p>
     <w:p>
       <w:pPr>
@@ -12808,19 +12849,46 @@
         <w:ind w:left="0" w:firstLine="0"/>
         <w:rPr>
           <w:b/>
-          <w:lang w:val="en-US"/>
-        </w:rPr>
-      </w:pPr>
+        </w:rPr>
+      </w:pPr>
+      <w:r>
+        <w:rPr>
+          <w:b/>
+        </w:rPr>
+        <w:t>Alternativa</w:t>
+      </w:r>
+      <w:r>
+        <w:rPr>
+          <w:b/>
+        </w:rPr>
+        <w:t xml:space="preserve"> 4</w:t>
+      </w:r>
+      <w:r>
+        <w:rPr>
+          <w:b/>
+        </w:rPr>
+        <w:t xml:space="preserve">: </w:t>
+      </w:r>
     </w:p>
     <w:p>
       <w:pPr>
         <w:spacing w:before="240"/>
         <w:ind w:left="0" w:firstLine="0"/>
-        <w:rPr>
-          <w:b/>
-          <w:lang w:val="en-US"/>
-        </w:rPr>
-      </w:pPr>
+      </w:pPr>
+      <w:r>
+        <w:t>Categoria1(</w:t>
+      </w:r>
+      <w:proofErr w:type="gramStart"/>
+      <w:r>
+        <w:t>2)+</w:t>
+      </w:r>
+      <w:proofErr w:type="gramEnd"/>
+      <w:r>
+        <w:t>Categoria2(</w:t>
+      </w:r>
+      <w:r>
+        <w:t>3+2)+Categoria3(2)+Categroria4(5+5+1)+Categoria5(5+1+1)+Categoria6(2+3+1)+=33</w:t>
+      </w:r>
     </w:p>
     <w:p>
       <w:pPr>
@@ -12828,19 +12896,50 @@
         <w:ind w:left="0" w:firstLine="0"/>
         <w:rPr>
           <w:b/>
-          <w:lang w:val="en-US"/>
-        </w:rPr>
-      </w:pPr>
+        </w:rPr>
+      </w:pPr>
+      <w:r>
+        <w:rPr>
+          <w:b/>
+        </w:rPr>
+        <w:t xml:space="preserve">Alternativa </w:t>
+      </w:r>
+      <w:r>
+        <w:rPr>
+          <w:b/>
+        </w:rPr>
+        <w:t>5</w:t>
+      </w:r>
+      <w:r>
+        <w:rPr>
+          <w:b/>
+        </w:rPr>
+        <w:t xml:space="preserve">: </w:t>
+      </w:r>
     </w:p>
     <w:p>
       <w:pPr>
         <w:spacing w:before="240"/>
         <w:ind w:left="0" w:firstLine="0"/>
-        <w:rPr>
-          <w:b/>
-          <w:lang w:val="en-US"/>
-        </w:rPr>
-      </w:pPr>
+        <w:jc w:val="left"/>
+      </w:pPr>
+      <w:r>
+        <w:t>Categoria1(</w:t>
+      </w:r>
+      <w:proofErr w:type="gramStart"/>
+      <w:r>
+        <w:t>3</w:t>
+      </w:r>
+      <w:r>
+        <w:t>)+</w:t>
+      </w:r>
+      <w:proofErr w:type="gramEnd"/>
+      <w:r>
+        <w:t>Categoría 2(</w:t>
+      </w:r>
+      <w:r>
+        <w:t>3)+Categoria3(2)+Categoría 4(6+5+1)+ Categoria5(3+1+1)+Categoría 6(3+3+1)+=32</w:t>
+      </w:r>
     </w:p>
     <w:p>
       <w:pPr>
@@ -12848,27 +12947,174 @@
         <w:ind w:left="0" w:firstLine="0"/>
         <w:rPr>
           <w:b/>
-          <w:lang w:val="en-US"/>
-        </w:rPr>
-      </w:pPr>
+        </w:rPr>
+      </w:pPr>
+      <w:r>
+        <w:rPr>
+          <w:b/>
+        </w:rPr>
+        <w:lastRenderedPageBreak/>
+        <w:t xml:space="preserve">Alternativa </w:t>
+      </w:r>
+      <w:r>
+        <w:rPr>
+          <w:b/>
+        </w:rPr>
+        <w:t>6</w:t>
+      </w:r>
+      <w:r>
+        <w:rPr>
+          <w:b/>
+        </w:rPr>
+        <w:t>:</w:t>
+      </w:r>
     </w:p>
     <w:p>
       <w:pPr>
         <w:spacing w:before="240"/>
         <w:ind w:left="0" w:firstLine="0"/>
-        <w:rPr>
-          <w:b/>
-          <w:lang w:val="en-US"/>
-        </w:rPr>
-      </w:pPr>
+        <w:jc w:val="left"/>
+      </w:pPr>
+      <w:r>
+        <w:t>Categoria1(</w:t>
+      </w:r>
+      <w:proofErr w:type="gramStart"/>
+      <w:r>
+        <w:t>2</w:t>
+      </w:r>
+      <w:r>
+        <w:t>)+</w:t>
+      </w:r>
+      <w:proofErr w:type="gramEnd"/>
+      <w:r>
+        <w:t>Categoría 2(</w:t>
+      </w:r>
+      <w:r>
+        <w:t>3)+Categoria3(2)+Categoría 4(5+5+1)+ Categoria5(5+1+1)+Categoría 6(2+3+1)+=31</w:t>
+      </w:r>
     </w:p>
     <w:p>
       <w:pPr>
         <w:spacing w:before="240"/>
         <w:ind w:left="0" w:firstLine="0"/>
+      </w:pPr>
+    </w:p>
+    <w:p>
+      <w:pPr>
+        <w:spacing w:before="240"/>
+        <w:ind w:left="0" w:firstLine="0"/>
+      </w:pPr>
+      <w:r>
+        <w:t xml:space="preserve">En esta fase lo que procedimos a hacer fue evaluar la mejor </w:t>
+      </w:r>
+      <w:r>
+        <w:t>solución</w:t>
+      </w:r>
+      <w:r>
+        <w:t xml:space="preserve">, teniendo en cuenda la tabla de criterios anteriormente definida y descartar las ideas que no alcanzaran el puntaje promedio para pasar. Al final de la evaluación encontramos que las mejores soluciones son la Alternativa </w:t>
+      </w:r>
+      <w:r>
+        <w:t>4</w:t>
+      </w:r>
+      <w:r>
+        <w:t xml:space="preserve">, </w:t>
+      </w:r>
+      <w:r>
+        <w:t>5</w:t>
+      </w:r>
+      <w:r>
+        <w:t xml:space="preserve"> y </w:t>
+      </w:r>
+      <w:r>
+        <w:t>6</w:t>
+      </w:r>
+      <w:r>
+        <w:t xml:space="preserve">, descartando </w:t>
+      </w:r>
+      <w:r>
+        <w:t xml:space="preserve">así </w:t>
+      </w:r>
+      <w:r>
+        <w:t xml:space="preserve">las </w:t>
+      </w:r>
+      <w:r>
+        <w:t>otras alternativas</w:t>
+      </w:r>
+      <w:bookmarkStart w:id="13" w:name="_GoBack"/>
+      <w:bookmarkEnd w:id="13"/>
+      <w:r>
+        <w:t>. Con base en el puntaje obtenido lograremos escoger la mejor solución entre las tres restantes y así poder implementar con todos sus requerimientos correspondientes.</w:t>
+      </w:r>
+    </w:p>
+    <w:p>
+      <w:pPr>
+        <w:spacing w:before="240"/>
+        <w:ind w:left="0" w:firstLine="0"/>
         <w:rPr>
           <w:b/>
-          <w:lang w:val="en-US"/>
+        </w:rPr>
+      </w:pPr>
+    </w:p>
+    <w:p>
+      <w:pPr>
+        <w:spacing w:before="240"/>
+        <w:ind w:left="0" w:firstLine="0"/>
+        <w:rPr>
+          <w:b/>
+        </w:rPr>
+      </w:pPr>
+    </w:p>
+    <w:p>
+      <w:pPr>
+        <w:spacing w:before="240"/>
+        <w:ind w:left="0" w:firstLine="0"/>
+        <w:rPr>
+          <w:b/>
+        </w:rPr>
+      </w:pPr>
+    </w:p>
+    <w:p>
+      <w:pPr>
+        <w:spacing w:before="240"/>
+        <w:ind w:left="0" w:firstLine="0"/>
+        <w:rPr>
+          <w:b/>
+        </w:rPr>
+      </w:pPr>
+    </w:p>
+    <w:p>
+      <w:pPr>
+        <w:spacing w:before="240"/>
+        <w:ind w:left="0" w:firstLine="0"/>
+        <w:rPr>
+          <w:b/>
+        </w:rPr>
+      </w:pPr>
+    </w:p>
+    <w:p>
+      <w:pPr>
+        <w:spacing w:before="240"/>
+        <w:ind w:left="0" w:firstLine="0"/>
+        <w:rPr>
+          <w:b/>
+        </w:rPr>
+      </w:pPr>
+    </w:p>
+    <w:p>
+      <w:pPr>
+        <w:spacing w:before="240"/>
+        <w:ind w:left="0" w:firstLine="0"/>
+        <w:rPr>
+          <w:b/>
+        </w:rPr>
+      </w:pPr>
+    </w:p>
+    <w:p>
+      <w:pPr>
+        <w:spacing w:before="240"/>
+        <w:ind w:left="0" w:firstLine="0"/>
+        <w:rPr>
+          <w:b/>
         </w:rPr>
       </w:pPr>
     </w:p>
@@ -12884,7 +13130,6 @@
         <w:rPr>
           <w:lang w:val="es-CO"/>
         </w:rPr>
-        <w:lastRenderedPageBreak/>
         <w:t>Diagrama</w:t>
       </w:r>
       <w:r>
@@ -13071,6 +13316,7 @@
           <w:sz w:val="28"/>
           <w:lang w:val="es-CO"/>
         </w:rPr>
+        <w:lastRenderedPageBreak/>
         <w:t>Fuentes:</w:t>
       </w:r>
       <w:bookmarkEnd w:id="15"/>
@@ -17712,7 +17958,7 @@
 </file>
 
 <file path=customXml/itemProps1.xml><?xml version="1.0" encoding="utf-8"?>
-<ds:datastoreItem xmlns:ds="http://schemas.openxmlformats.org/officeDocument/2006/customXml" ds:itemID="{901B9035-750C-4E01-9E97-FA173DAACC4C}">
+<ds:datastoreItem xmlns:ds="http://schemas.openxmlformats.org/officeDocument/2006/customXml" ds:itemID="{43789F0A-DBC4-4888-B13E-8F1F0455BCFB}">
   <ds:schemaRefs>
     <ds:schemaRef ds:uri="http://schemas.openxmlformats.org/officeDocument/2006/bibliography"/>
   </ds:schemaRefs>

</xml_diff>

<commit_message>
workin in the interfaze
</commit_message>
<xml_diff>
--- a/Laboratories/Laboratory3/docs/Método de la Ingeniería.docx
+++ b/Laboratories/Laboratory3/docs/Método de la Ingeniería.docx
@@ -12949,25 +12949,6 @@
           <w:b/>
         </w:rPr>
       </w:pPr>
-      <w:r>
-        <w:rPr>
-          <w:b/>
-        </w:rPr>
-        <w:lastRenderedPageBreak/>
-        <w:t xml:space="preserve">Alternativa </w:t>
-      </w:r>
-      <w:r>
-        <w:rPr>
-          <w:b/>
-        </w:rPr>
-        <w:t>6</w:t>
-      </w:r>
-      <w:r>
-        <w:rPr>
-          <w:b/>
-        </w:rPr>
-        <w:t>:</w:t>
-      </w:r>
     </w:p>
     <w:p>
       <w:pPr>
@@ -13040,10 +13021,64 @@
       <w:r>
         <w:t>otras alternativas</w:t>
       </w:r>
+      <w:r>
+        <w:t>. Con base en el puntaje obtenido lograremos escoger la mejor solución entre las tres restantes y así poder implementar con todos sus requerimientos correspondientes.</w:t>
+      </w:r>
+    </w:p>
+    <w:p>
+      <w:pPr>
+        <w:spacing w:before="240"/>
+        <w:ind w:left="0" w:firstLine="0"/>
+        <w:rPr>
+          <w:b/>
+          <w:sz w:val="24"/>
+          <w:szCs w:val="24"/>
+        </w:rPr>
+      </w:pPr>
+      <w:r>
+        <w:rPr>
+          <w:b/>
+          <w:sz w:val="24"/>
+          <w:szCs w:val="24"/>
+        </w:rPr>
+        <w:t>Fase 8.  Diseño preliminar de cada idea no descartada: (Modelos de Simulación)</w:t>
+      </w:r>
+    </w:p>
+    <w:p>
+      <w:pPr>
+        <w:spacing w:before="240"/>
+        <w:ind w:left="0" w:firstLine="0"/>
+        <w:rPr>
+          <w:b/>
+          <w:sz w:val="24"/>
+          <w:szCs w:val="24"/>
+        </w:rPr>
+      </w:pPr>
+      <w:r>
+        <w:rPr>
+          <w:b/>
+          <w:sz w:val="24"/>
+          <w:szCs w:val="24"/>
+        </w:rPr>
+        <w:t xml:space="preserve">Alternativa </w:t>
+      </w:r>
+      <w:r>
+        <w:rPr>
+          <w:b/>
+          <w:sz w:val="24"/>
+          <w:szCs w:val="24"/>
+        </w:rPr>
+        <w:t>4</w:t>
+      </w:r>
       <w:bookmarkStart w:id="13" w:name="_GoBack"/>
       <w:bookmarkEnd w:id="13"/>
       <w:r>
-        <w:t>. Con base en el puntaje obtenido lograremos escoger la mejor solución entre las tres restantes y así poder implementar con todos sus requerimientos correspondientes.</w:t>
+        <w:rPr>
+          <w:b/>
+          <w:sz w:val="24"/>
+          <w:szCs w:val="24"/>
+        </w:rPr>
+        <w:t>:</w:t>
       </w:r>
     </w:p>
     <w:p>
@@ -13316,7 +13351,6 @@
           <w:sz w:val="28"/>
           <w:lang w:val="es-CO"/>
         </w:rPr>
-        <w:lastRenderedPageBreak/>
         <w:t>Fuentes:</w:t>
       </w:r>
       <w:bookmarkEnd w:id="15"/>
@@ -17958,7 +17992,7 @@
 </file>
 
 <file path=customXml/itemProps1.xml><?xml version="1.0" encoding="utf-8"?>
-<ds:datastoreItem xmlns:ds="http://schemas.openxmlformats.org/officeDocument/2006/customXml" ds:itemID="{43789F0A-DBC4-4888-B13E-8F1F0455BCFB}">
+<ds:datastoreItem xmlns:ds="http://schemas.openxmlformats.org/officeDocument/2006/customXml" ds:itemID="{EFB2B953-1057-4245-B823-AC4256F86F9D}">
   <ds:schemaRefs>
     <ds:schemaRef ds:uri="http://schemas.openxmlformats.org/officeDocument/2006/bibliography"/>
   </ds:schemaRefs>

</xml_diff>

<commit_message>
I am working in the mockups
</commit_message>
<xml_diff>
--- a/Laboratories/Laboratory3/docs/Método de la Ingeniería.docx
+++ b/Laboratories/Laboratory3/docs/Método de la Ingeniería.docx
@@ -6385,6 +6385,80 @@
           <w:lang w:val="es-ES" w:eastAsia="ja-JP"/>
         </w:rPr>
       </w:pPr>
+      <w:r>
+        <w:rPr>
+          <w:lang w:val="es-ES" w:eastAsia="ja-JP"/>
+        </w:rPr>
+        <w:t xml:space="preserve">En esta alternativa el usuario podrá ingresar los elementos por medio de un archivo CSV, una vez que los jugadores sean ingresados por medio del archivo, el usuario tambien contará con la opción de agregar al jugador por medios manuales, eliminarlo y modificarlo. Una vez todos los elementos sean ingresados al programa estos </w:t>
+      </w:r>
+      <w:proofErr w:type="spellStart"/>
+      <w:r>
+        <w:rPr>
+          <w:lang w:val="es-ES" w:eastAsia="ja-JP"/>
+        </w:rPr>
+        <w:t>seran</w:t>
+      </w:r>
+      <w:proofErr w:type="spellEnd"/>
+      <w:r>
+        <w:rPr>
+          <w:lang w:val="es-ES" w:eastAsia="ja-JP"/>
+        </w:rPr>
+        <w:t xml:space="preserve"> ingresados y guardados en un </w:t>
+      </w:r>
+      <w:proofErr w:type="spellStart"/>
+      <w:r>
+        <w:rPr>
+          <w:lang w:val="es-ES" w:eastAsia="ja-JP"/>
+        </w:rPr>
+        <w:t>Arbol</w:t>
+      </w:r>
+      <w:proofErr w:type="spellEnd"/>
+      <w:r>
+        <w:rPr>
+          <w:lang w:val="es-ES" w:eastAsia="ja-JP"/>
+        </w:rPr>
+        <w:t xml:space="preserve"> rojo y negro</w:t>
+      </w:r>
+      <w:r>
+        <w:rPr>
+          <w:lang w:val="es-ES" w:eastAsia="ja-JP"/>
+        </w:rPr>
+        <w:t xml:space="preserve">, Un </w:t>
+      </w:r>
+      <w:proofErr w:type="spellStart"/>
+      <w:r>
+        <w:rPr>
+          <w:lang w:val="es-ES" w:eastAsia="ja-JP"/>
+        </w:rPr>
+        <w:t>Arbol</w:t>
+      </w:r>
+      <w:proofErr w:type="spellEnd"/>
+      <w:r>
+        <w:rPr>
+          <w:lang w:val="es-ES" w:eastAsia="ja-JP"/>
+        </w:rPr>
+        <w:t xml:space="preserve"> AVL y un </w:t>
+      </w:r>
+      <w:proofErr w:type="spellStart"/>
+      <w:r>
+        <w:rPr>
+          <w:lang w:val="es-ES" w:eastAsia="ja-JP"/>
+        </w:rPr>
+        <w:t>Arbol</w:t>
+      </w:r>
+      <w:proofErr w:type="spellEnd"/>
+      <w:r>
+        <w:rPr>
+          <w:lang w:val="es-ES" w:eastAsia="ja-JP"/>
+        </w:rPr>
+        <w:t xml:space="preserve"> Binario</w:t>
+      </w:r>
+      <w:r>
+        <w:rPr>
+          <w:lang w:val="es-ES" w:eastAsia="ja-JP"/>
+        </w:rPr>
+        <w:t xml:space="preserve"> </w:t>
+      </w:r>
     </w:p>
     <w:p>
       <w:pPr>
@@ -6679,7 +6753,11 @@
         <w:t xml:space="preserve"> En las ventajas que encontramos a la hora de implementar un Árbol binario es que e</w:t>
       </w:r>
       <w:r>
-        <w:t>l número de accesos al árbol es menor que en una lista enlazada,</w:t>
+        <w:t xml:space="preserve">l </w:t>
+      </w:r>
+      <w:r>
+        <w:lastRenderedPageBreak/>
+        <w:t>número de accesos al árbol es menor que en una lista enlazada,</w:t>
       </w:r>
       <w:r>
         <w:t xml:space="preserve"> p</w:t>
@@ -6697,11 +6775,7 @@
         <w:t xml:space="preserve"> esto nos facilitaría mucho a la hora de buscar o encontrar un elemento en el </w:t>
       </w:r>
       <w:r>
-        <w:t xml:space="preserve">árbol. Por otro lado, una de las ventajas de utilizar árbol binario es la simplicidad </w:t>
-      </w:r>
-      <w:r>
-        <w:lastRenderedPageBreak/>
-        <w:t>de comprensión y su gran potencia, favoreciendo la resolución de problemas de manera natural, sencilla y elegante, y facilidad para comprobar y convencer de que la solución del problema es correcta. El principal inconveniente es la ineficiencia tanto en el tiempo como en memoria, dado que la permitir sus usos es necesario transformar el programa recursivo en otro iterativo, que pude utilizar bucles y pilas para almacenar las variables. Por otra parte, a la hora de mostrar los datos nos encontramos con que la lista puede ser muy conveniente ya que nos permitiría mostrar gran volumen de información en ella.</w:t>
+        <w:t>árbol. Por otro lado, una de las ventajas de utilizar árbol binario es la simplicidad de comprensión y su gran potencia, favoreciendo la resolución de problemas de manera natural, sencilla y elegante, y facilidad para comprobar y convencer de que la solución del problema es correcta. El principal inconveniente es la ineficiencia tanto en el tiempo como en memoria, dado que la permitir sus usos es necesario transformar el programa recursivo en otro iterativo, que pude utilizar bucles y pilas para almacenar las variables. Por otra parte, a la hora de mostrar los datos nos encontramos con que la lista puede ser muy conveniente ya que nos permitiría mostrar gran volumen de información en ella.</w:t>
       </w:r>
     </w:p>
     <w:p>
@@ -6864,7 +6938,11 @@
         <w:t>En esta alternativa encontramos que el usuario tendrá la opción de ingresar los datos por un archivo plano. Una de las ventajas de ingresar los elementos por un archivo plano es que este ya viene con unos criterios de lectura y el usuario no tendrá que escribirlos en un cuadro de texto, esto reduciría el margen de error a la hora de la lectura de archivos</w:t>
       </w:r>
       <w:r>
-        <w:t>. Una de las ventajas que encontramos a la hora de aplicar los arboles N-Arios es que consiste en que existen más nodos en un mismo nivel que en los arboles binarios con lo que se consigue que si el árbol es de búsqueda, los accesos a los nodos sean más rápidos. Por otra parte, cuando hablamos de las desventajas nos encontramos con que contienen la mayor ocupación de memoria, pudiendo ocurrir que en ocasiones la mayoría de los nodos no tengan descendientes o al menos no todos los que podrían tener desaprovechándose por tanto gran cantidad de memoria. También, se hará uno de la recursividad y en esta se puede encontrar desventajas y ventajas al mismo tiempo, tales como; –Soluciona problemas recurrentes, son programas cortos y las desventajas es que crea muchas variables y puede necesitar mucha memoria. Por otra parte, cuando el usuario escoja la opción que desee, la respuesta será exportada por medio de un archivo plano. Las ventajas que podríamos encontrar al utilizar esta opción de respuesta es que se organizara la información de una manera concisa y eficaz, pero una de las desventajas que podríamos encontrar es la complejidad de manejo a la hora de la implementación.</w:t>
+        <w:t xml:space="preserve">. Una de las ventajas que encontramos a la hora de aplicar los arboles N-Arios es que consiste en que existen más nodos en un mismo nivel que en los arboles binarios con lo que se consigue que si el árbol es de búsqueda, los accesos a los nodos sean más rápidos. Por otra parte, cuando hablamos de las desventajas nos encontramos con que contienen la mayor ocupación de memoria, pudiendo ocurrir que en ocasiones la mayoría de los nodos no tengan descendientes o al menos no todos los que podrían tener desaprovechándose por tanto gran cantidad de memoria. También, se hará uno de la recursividad y en esta se puede encontrar desventajas y ventajas al mismo tiempo, tales como; –Soluciona problemas recurrentes, son programas cortos y las desventajas es que crea muchas variables y puede necesitar mucha memoria. Por otra parte, cuando el usuario escoja la opción que desee, la respuesta será exportada por medio de un archivo plano. Las ventajas que podríamos encontrar al utilizar esta opción de respuesta es que se organizara la </w:t>
+      </w:r>
+      <w:r>
+        <w:lastRenderedPageBreak/>
+        <w:t>información de una manera concisa y eficaz, pero una de las desventajas que podríamos encontrar es la complejidad de manejo a la hora de la implementación.</w:t>
       </w:r>
     </w:p>
     <w:p>
@@ -7116,27 +7194,109 @@
       <w:pPr>
         <w:spacing w:before="240"/>
         <w:ind w:left="0" w:firstLine="0"/>
+      </w:pPr>
+      <w:r>
+        <w:t xml:space="preserve">Por otra parte, </w:t>
+      </w:r>
+      <w:r>
+        <w:t>a la hora de mostrar los elementos se hará por medio de una lista, pero no tendría una buena visualización si no se implementara correctamente</w:t>
+      </w:r>
+      <w:r>
+        <w:t xml:space="preserve">, ya que esto haría que la persona que estará visualizando los elementos dentro del programa no entienda correctamente como están organizados lo jugadores dentro de </w:t>
+      </w:r>
+      <w:proofErr w:type="spellStart"/>
+      <w:r>
+        <w:t>el</w:t>
+      </w:r>
+      <w:proofErr w:type="spellEnd"/>
+      <w:r>
+        <w:t>.</w:t>
+      </w:r>
+    </w:p>
+    <w:p>
+      <w:pPr>
+        <w:spacing w:before="240"/>
+        <w:ind w:left="0" w:firstLine="0"/>
         <w:rPr>
           <w:lang w:val="es-ES"/>
         </w:rPr>
       </w:pPr>
-      <w:r>
-        <w:t xml:space="preserve">Por otra parte, </w:t>
-      </w:r>
-      <w:r>
-        <w:t>a la hora de mostrar los elementos se hará por medio de una lista, pero no tendría una buena visualización si no se implementara correctamente</w:t>
-      </w:r>
-      <w:r>
-        <w:t xml:space="preserve">, ya que esto haría que la persona que estará visualizando los elementos dentro del programa no entienda correctamente como están organizados lo jugadores dentro de </w:t>
-      </w:r>
+    </w:p>
+    <w:p>
+      <w:pPr>
+        <w:spacing w:before="240"/>
+        <w:ind w:left="0" w:firstLine="0"/>
+        <w:rPr>
+          <w:lang w:val="es-ES"/>
+        </w:rPr>
+      </w:pPr>
+    </w:p>
+    <w:p>
+      <w:pPr>
+        <w:spacing w:before="240"/>
+        <w:ind w:left="0" w:firstLine="0"/>
+        <w:rPr>
+          <w:lang w:val="es-ES"/>
+        </w:rPr>
+      </w:pPr>
+    </w:p>
+    <w:p>
+      <w:pPr>
+        <w:pStyle w:val="Subtitle"/>
+      </w:pPr>
       <w:proofErr w:type="spellStart"/>
       <w:r>
-        <w:t>el</w:t>
+        <w:t>Aternativa</w:t>
       </w:r>
       <w:proofErr w:type="spellEnd"/>
       <w:r>
-        <w:t>.</w:t>
-      </w:r>
+        <w:t xml:space="preserve"> </w:t>
+      </w:r>
+      <w:r>
+        <w:t>6</w:t>
+      </w:r>
+      <w:r>
+        <w:t>:</w:t>
+      </w:r>
+    </w:p>
+    <w:p>
+      <w:pPr>
+        <w:rPr>
+          <w:lang w:val="es-ES" w:eastAsia="ja-JP"/>
+        </w:rPr>
+      </w:pPr>
+      <w:r>
+        <w:rPr>
+          <w:lang w:val="es-ES" w:eastAsia="ja-JP"/>
+        </w:rPr>
+        <w:t xml:space="preserve">En </w:t>
+      </w:r>
+      <w:proofErr w:type="gramStart"/>
+      <w:r>
+        <w:rPr>
+          <w:lang w:val="es-ES" w:eastAsia="ja-JP"/>
+        </w:rPr>
+        <w:t>esta alter</w:t>
+      </w:r>
+      <w:proofErr w:type="gramEnd"/>
+    </w:p>
+    <w:p>
+      <w:pPr>
+        <w:spacing w:before="240"/>
+        <w:ind w:left="0" w:firstLine="0"/>
+        <w:rPr>
+          <w:lang w:val="es-ES"/>
+        </w:rPr>
+      </w:pPr>
+    </w:p>
+    <w:p>
+      <w:pPr>
+        <w:spacing w:before="240"/>
+        <w:ind w:left="0" w:firstLine="0"/>
+        <w:rPr>
+          <w:lang w:val="es-ES"/>
+        </w:rPr>
+      </w:pPr>
     </w:p>
     <w:p>
       <w:pPr>
@@ -7174,7 +7334,6 @@
           <w:b/>
           <w:bCs/>
         </w:rPr>
-        <w:lastRenderedPageBreak/>
         <w:t xml:space="preserve">Fase 6. En este paso procedemos a </w:t>
       </w:r>
       <w:r>
@@ -8148,7 +8307,6 @@
                 <w:b/>
                 <w:lang w:val="en-US"/>
               </w:rPr>
-              <w:lastRenderedPageBreak/>
               <w:t xml:space="preserve">Alternatives </w:t>
             </w:r>
           </w:p>
@@ -10116,6 +10274,7 @@
                 <w:b/>
                 <w:lang w:val="en-US"/>
               </w:rPr>
+              <w:lastRenderedPageBreak/>
               <w:t xml:space="preserve">Alternative 3 </w:t>
             </w:r>
           </w:p>
@@ -10746,7 +10905,6 @@
                 <w:b/>
                 <w:lang w:val="en-US"/>
               </w:rPr>
-              <w:lastRenderedPageBreak/>
               <w:t xml:space="preserve">Alternative 4 </w:t>
             </w:r>
           </w:p>
@@ -12697,6 +12855,7 @@
                 <w:sz w:val="18"/>
                 <w:lang w:val="en-US"/>
               </w:rPr>
+              <w:lastRenderedPageBreak/>
               <w:t>Arvol</w:t>
             </w:r>
             <w:proofErr w:type="spellEnd"/>
@@ -13257,8 +13416,8 @@
           <w:lang w:val="en-US"/>
         </w:rPr>
         <w:drawing>
-          <wp:inline distT="0" distB="0" distL="0" distR="0" wp14:anchorId="332127B7" wp14:editId="2945E102">
-            <wp:extent cx="6991350" cy="2133600"/>
+          <wp:inline distT="0" distB="0" distL="0" distR="0" wp14:anchorId="332127B7" wp14:editId="3913F89C">
+            <wp:extent cx="6991350" cy="2724150"/>
             <wp:effectExtent l="0" t="0" r="0" b="0"/>
             <wp:docPr id="3" name="Imagen 3">
               <a:hlinkClick xmlns:a="http://schemas.openxmlformats.org/drawingml/2006/main" r:id="rId14"/>
@@ -13293,7 +13452,7 @@
                   <pic:spPr bwMode="auto">
                     <a:xfrm>
                       <a:off x="0" y="0"/>
-                      <a:ext cx="6991350" cy="2133600"/>
+                      <a:ext cx="6991350" cy="2724150"/>
                     </a:xfrm>
                     <a:prstGeom prst="rect">
                       <a:avLst/>
@@ -17992,7 +18151,7 @@
 </file>
 
 <file path=customXml/itemProps1.xml><?xml version="1.0" encoding="utf-8"?>
-<ds:datastoreItem xmlns:ds="http://schemas.openxmlformats.org/officeDocument/2006/customXml" ds:itemID="{EFB2B953-1057-4245-B823-AC4256F86F9D}">
+<ds:datastoreItem xmlns:ds="http://schemas.openxmlformats.org/officeDocument/2006/customXml" ds:itemID="{646C3DA6-F47F-4412-8779-BC3F994E415B}">
   <ds:schemaRefs>
     <ds:schemaRef ds:uri="http://schemas.openxmlformats.org/officeDocument/2006/bibliography"/>
   </ds:schemaRefs>

</xml_diff>

<commit_message>
I am working in the tads
</commit_message>
<xml_diff>
--- a/Laboratories/Laboratory3/docs/Método de la Ingeniería.docx
+++ b/Laboratories/Laboratory3/docs/Método de la Ingeniería.docx
@@ -3084,8 +3084,3629 @@
           </w:p>
         </w:tc>
       </w:tr>
+      <w:tr>
+        <w:trPr>
+          <w:trHeight w:val="70"/>
+        </w:trPr>
+        <w:tc>
+          <w:tcPr>
+            <w:tcW w:w="1704" w:type="dxa"/>
+            <w:shd w:val="clear" w:color="auto" w:fill="2F5496" w:themeFill="accent1" w:themeFillShade="BF"/>
+          </w:tcPr>
+          <w:p>
+            <w:pPr>
+              <w:jc w:val="center"/>
+              <w:rPr>
+                <w:b/>
+              </w:rPr>
+            </w:pPr>
+          </w:p>
+        </w:tc>
+        <w:tc>
+          <w:tcPr>
+            <w:tcW w:w="7935" w:type="dxa"/>
+            <w:gridSpan w:val="3"/>
+          </w:tcPr>
+          <w:p/>
+        </w:tc>
+      </w:tr>
+    </w:tbl>
+    <w:p>
+      <w:pPr>
+        <w:pStyle w:val="Heading1"/>
+      </w:pPr>
+    </w:p>
+    <w:p>
+      <w:pPr>
+        <w:pStyle w:val="Heading1"/>
+      </w:pPr>
+      <w:r>
+        <w:t>TADS</w:t>
+      </w:r>
+    </w:p>
+    <w:p>
+      <w:pPr>
+        <w:rPr>
+          <w:lang w:val="en-US"/>
+        </w:rPr>
+      </w:pPr>
+    </w:p>
+    <w:tbl>
+      <w:tblPr>
+        <w:tblStyle w:val="TableGrid0"/>
+        <w:tblW w:w="0" w:type="auto"/>
+        <w:tblInd w:w="360" w:type="dxa"/>
+        <w:tblLook w:val="04A0" w:firstRow="1" w:lastRow="0" w:firstColumn="1" w:lastColumn="0" w:noHBand="0" w:noVBand="1"/>
+      </w:tblPr>
+      <w:tblGrid>
+        <w:gridCol w:w="10658"/>
+      </w:tblGrid>
+      <w:tr>
+        <w:tc>
+          <w:tcPr>
+            <w:tcW w:w="10658" w:type="dxa"/>
+          </w:tcPr>
+          <w:p>
+            <w:pPr>
+              <w:ind w:left="0" w:firstLine="0"/>
+              <w:rPr>
+                <w:b/>
+                <w:lang w:val="en-US"/>
+              </w:rPr>
+            </w:pPr>
+            <w:bookmarkStart w:id="3" w:name="_Hlk528171665"/>
+            <w:proofErr w:type="spellStart"/>
+            <w:r>
+              <w:rPr>
+                <w:b/>
+                <w:lang w:val="en-US"/>
+              </w:rPr>
+              <w:t>Nombre</w:t>
+            </w:r>
+            <w:proofErr w:type="spellEnd"/>
+            <w:r>
+              <w:rPr>
+                <w:b/>
+                <w:lang w:val="en-US"/>
+              </w:rPr>
+              <w:t xml:space="preserve">: </w:t>
+            </w:r>
+            <w:r>
+              <w:rPr>
+                <w:b/>
+                <w:lang w:val="en-US"/>
+              </w:rPr>
+              <w:t>Tree Red and Bl</w:t>
+            </w:r>
+            <w:r>
+              <w:rPr>
+                <w:b/>
+                <w:lang w:val="en-US"/>
+              </w:rPr>
+              <w:t>ack</w:t>
+            </w:r>
+          </w:p>
+        </w:tc>
+      </w:tr>
+      <w:tr>
+        <w:tc>
+          <w:tcPr>
+            <w:tcW w:w="10658" w:type="dxa"/>
+          </w:tcPr>
+          <w:p>
+            <w:pPr>
+              <w:ind w:left="0" w:firstLine="0"/>
+              <w:rPr>
+                <w:b/>
+              </w:rPr>
+            </w:pPr>
+            <w:r>
+              <w:rPr>
+                <w:b/>
+              </w:rPr>
+              <w:t xml:space="preserve">Dibujo: </w:t>
+            </w:r>
+          </w:p>
+          <w:p>
+            <w:pPr>
+              <w:ind w:left="0" w:firstLine="0"/>
+              <w:rPr>
+                <w:b/>
+              </w:rPr>
+            </w:pPr>
+            <w:r>
+              <w:rPr>
+                <w:noProof/>
+              </w:rPr>
+              <w:drawing>
+                <wp:inline distT="0" distB="0" distL="0" distR="0" wp14:anchorId="4233D8A9" wp14:editId="69DE489B">
+                  <wp:extent cx="4762500" cy="2295525"/>
+                  <wp:effectExtent l="0" t="0" r="0" b="9525"/>
+                  <wp:docPr id="5" name="Picture 5" descr="Image result for tad Arbol Rojo y Negro"/>
+                  <wp:cNvGraphicFramePr>
+                    <a:graphicFrameLocks xmlns:a="http://schemas.openxmlformats.org/drawingml/2006/main" noChangeAspect="1"/>
+                  </wp:cNvGraphicFramePr>
+                  <a:graphic xmlns:a="http://schemas.openxmlformats.org/drawingml/2006/main">
+                    <a:graphicData uri="http://schemas.openxmlformats.org/drawingml/2006/picture">
+                      <pic:pic xmlns:pic="http://schemas.openxmlformats.org/drawingml/2006/picture">
+                        <pic:nvPicPr>
+                          <pic:cNvPr id="0" name="Picture 3" descr="Image result for tad Arbol Rojo y Negro"/>
+                          <pic:cNvPicPr>
+                            <a:picLocks noChangeAspect="1" noChangeArrowheads="1"/>
+                          </pic:cNvPicPr>
+                        </pic:nvPicPr>
+                        <pic:blipFill>
+                          <a:blip r:embed="rId9">
+                            <a:extLst>
+                              <a:ext uri="{28A0092B-C50C-407E-A947-70E740481C1C}">
+                                <a14:useLocalDpi xmlns:a14="http://schemas.microsoft.com/office/drawing/2010/main" val="0"/>
+                              </a:ext>
+                            </a:extLst>
+                          </a:blip>
+                          <a:srcRect/>
+                          <a:stretch>
+                            <a:fillRect/>
+                          </a:stretch>
+                        </pic:blipFill>
+                        <pic:spPr bwMode="auto">
+                          <a:xfrm>
+                            <a:off x="0" y="0"/>
+                            <a:ext cx="4762500" cy="2295525"/>
+                          </a:xfrm>
+                          <a:prstGeom prst="rect">
+                            <a:avLst/>
+                          </a:prstGeom>
+                          <a:noFill/>
+                          <a:ln>
+                            <a:noFill/>
+                          </a:ln>
+                        </pic:spPr>
+                      </pic:pic>
+                    </a:graphicData>
+                  </a:graphic>
+                </wp:inline>
+              </w:drawing>
+            </w:r>
+          </w:p>
+        </w:tc>
+      </w:tr>
+      <w:tr>
+        <w:tc>
+          <w:tcPr>
+            <w:tcW w:w="10658" w:type="dxa"/>
+          </w:tcPr>
+          <w:p>
+            <w:pPr>
+              <w:ind w:left="0" w:firstLine="0"/>
+              <w:rPr>
+                <w:b/>
+              </w:rPr>
+            </w:pPr>
+            <w:r>
+              <w:rPr>
+                <w:b/>
+              </w:rPr>
+              <w:t xml:space="preserve">Invariante: </w:t>
+            </w:r>
+          </w:p>
+          <w:p>
+            <w:pPr>
+              <w:ind w:left="0" w:firstLine="0"/>
+            </w:pPr>
+            <w:r>
+              <w:t xml:space="preserve">1 </w:t>
+            </w:r>
+            <w:proofErr w:type="gramStart"/>
+            <w:r>
+              <w:t>Todo</w:t>
+            </w:r>
+            <w:proofErr w:type="gramEnd"/>
+            <w:r>
+              <w:t xml:space="preserve"> nodo es rojo o negro.</w:t>
+            </w:r>
+          </w:p>
+          <w:p>
+            <w:pPr>
+              <w:ind w:left="0" w:firstLine="0"/>
+            </w:pPr>
+            <w:r>
+              <w:t xml:space="preserve"> 2 </w:t>
+            </w:r>
+            <w:proofErr w:type="gramStart"/>
+            <w:r>
+              <w:t>La</w:t>
+            </w:r>
+            <w:proofErr w:type="gramEnd"/>
+            <w:r>
+              <w:t xml:space="preserve"> raíz es negra. </w:t>
+            </w:r>
+          </w:p>
+          <w:p>
+            <w:pPr>
+              <w:ind w:left="0" w:firstLine="0"/>
+            </w:pPr>
+            <w:r>
+              <w:t xml:space="preserve">3 </w:t>
+            </w:r>
+            <w:proofErr w:type="gramStart"/>
+            <w:r>
+              <w:t>Toda</w:t>
+            </w:r>
+            <w:proofErr w:type="gramEnd"/>
+            <w:r>
+              <w:t xml:space="preserve"> hoja (</w:t>
+            </w:r>
+            <w:proofErr w:type="spellStart"/>
+            <w:r>
+              <w:t>nil</w:t>
+            </w:r>
+            <w:proofErr w:type="spellEnd"/>
+            <w:r>
+              <w:t xml:space="preserve">) es negra. </w:t>
+            </w:r>
+          </w:p>
+          <w:p>
+            <w:pPr>
+              <w:ind w:left="0" w:firstLine="0"/>
+            </w:pPr>
+            <w:r>
+              <w:t xml:space="preserve">4 </w:t>
+            </w:r>
+            <w:proofErr w:type="gramStart"/>
+            <w:r>
+              <w:t>Si</w:t>
+            </w:r>
+            <w:proofErr w:type="gramEnd"/>
+            <w:r>
+              <w:t xml:space="preserve"> un nodo es rojo, entonces sus hijos son negros. </w:t>
+            </w:r>
+          </w:p>
+          <w:p>
+            <w:pPr>
+              <w:ind w:left="0" w:firstLine="0"/>
+            </w:pPr>
+            <w:r>
+              <w:t xml:space="preserve">5 </w:t>
+            </w:r>
+            <w:proofErr w:type="gramStart"/>
+            <w:r>
+              <w:t>Cada</w:t>
+            </w:r>
+            <w:proofErr w:type="gramEnd"/>
+            <w:r>
+              <w:t xml:space="preserve"> camino de un nodo a sus hojas descendientes contienen el mismo número de nodos negros. </w:t>
+            </w:r>
+            <w:r>
+              <w:t>Sea x un nodo del árbol.</w:t>
+            </w:r>
+          </w:p>
+          <w:p>
+            <w:pPr>
+              <w:ind w:left="0" w:firstLine="0"/>
+            </w:pPr>
+            <w:r>
+              <w:t xml:space="preserve">Si y es un nodo en el subárbol izquierdo de x; entonces </w:t>
+            </w:r>
+            <w:proofErr w:type="spellStart"/>
+            <w:r>
+              <w:t>key</w:t>
+            </w:r>
+            <w:proofErr w:type="spellEnd"/>
+            <w:r>
+              <w:t xml:space="preserve">[y] _ </w:t>
+            </w:r>
+            <w:proofErr w:type="spellStart"/>
+            <w:r>
+              <w:t>key</w:t>
+            </w:r>
+            <w:proofErr w:type="spellEnd"/>
+            <w:r>
+              <w:t>[x]:</w:t>
+            </w:r>
+          </w:p>
+          <w:p>
+            <w:pPr>
+              <w:ind w:left="0" w:firstLine="0"/>
+            </w:pPr>
+            <w:r>
+              <w:t xml:space="preserve">Si y es un nodo en el subárbol derecho de x; entonces </w:t>
+            </w:r>
+            <w:proofErr w:type="spellStart"/>
+            <w:r>
+              <w:t>key</w:t>
+            </w:r>
+            <w:proofErr w:type="spellEnd"/>
+            <w:r>
+              <w:t xml:space="preserve">[y] _ </w:t>
+            </w:r>
+            <w:proofErr w:type="spellStart"/>
+            <w:r>
+              <w:t>key</w:t>
+            </w:r>
+            <w:proofErr w:type="spellEnd"/>
+            <w:r>
+              <w:t>[x]:</w:t>
+            </w:r>
+          </w:p>
+          <w:p>
+            <w:pPr>
+              <w:ind w:left="0" w:firstLine="0"/>
+            </w:pPr>
+          </w:p>
+          <w:p>
+            <w:pPr>
+              <w:ind w:left="0" w:firstLine="0"/>
+            </w:pPr>
+          </w:p>
+        </w:tc>
+      </w:tr>
+      <w:tr>
+        <w:tc>
+          <w:tcPr>
+            <w:tcW w:w="10658" w:type="dxa"/>
+          </w:tcPr>
+          <w:p>
+            <w:pPr>
+              <w:ind w:left="0" w:firstLine="0"/>
+              <w:rPr>
+                <w:b/>
+                <w:lang w:val="en-US"/>
+              </w:rPr>
+            </w:pPr>
+            <w:proofErr w:type="spellStart"/>
+            <w:r>
+              <w:rPr>
+                <w:b/>
+                <w:lang w:val="en-US"/>
+              </w:rPr>
+              <w:t>Operaciones</w:t>
+            </w:r>
+            <w:proofErr w:type="spellEnd"/>
+            <w:r>
+              <w:rPr>
+                <w:b/>
+                <w:lang w:val="en-US"/>
+              </w:rPr>
+              <w:t xml:space="preserve"> </w:t>
+            </w:r>
+            <w:proofErr w:type="spellStart"/>
+            <w:r>
+              <w:rPr>
+                <w:b/>
+                <w:lang w:val="en-US"/>
+              </w:rPr>
+              <w:t>Primitivas</w:t>
+            </w:r>
+            <w:proofErr w:type="spellEnd"/>
+            <w:r>
+              <w:rPr>
+                <w:b/>
+                <w:lang w:val="en-US"/>
+              </w:rPr>
+              <w:t>:</w:t>
+            </w:r>
+          </w:p>
+          <w:p>
+            <w:pPr>
+              <w:widowControl w:val="0"/>
+              <w:numPr>
+                <w:ilvl w:val="0"/>
+                <w:numId w:val="33"/>
+              </w:numPr>
+              <w:pBdr>
+                <w:top w:val="nil"/>
+                <w:left w:val="nil"/>
+                <w:bottom w:val="nil"/>
+                <w:right w:val="nil"/>
+                <w:between w:val="nil"/>
+              </w:pBdr>
+              <w:spacing w:after="0" w:line="240" w:lineRule="auto"/>
+              <w:ind w:right="0"/>
+              <w:contextualSpacing/>
+              <w:jc w:val="left"/>
+              <w:rPr>
+                <w:rFonts w:ascii="Times New Roman" w:eastAsia="Times New Roman" w:hAnsi="Times New Roman" w:cs="Times New Roman"/>
+                <w:b/>
+              </w:rPr>
+            </w:pPr>
+            <w:proofErr w:type="spellStart"/>
+            <w:r>
+              <w:rPr>
+                <w:rFonts w:ascii="Times New Roman" w:eastAsia="Times New Roman" w:hAnsi="Times New Roman" w:cs="Times New Roman"/>
+                <w:b/>
+              </w:rPr>
+              <w:t>ArbolRojoNegro</w:t>
+            </w:r>
+            <w:proofErr w:type="spellEnd"/>
+            <w:r>
+              <w:rPr>
+                <w:rFonts w:ascii="Times New Roman" w:eastAsia="Times New Roman" w:hAnsi="Times New Roman" w:cs="Times New Roman"/>
+                <w:b/>
+              </w:rPr>
+              <w:t xml:space="preserve"> </w:t>
+            </w:r>
+            <w:r>
+              <w:rPr>
+                <w:rFonts w:ascii="Times New Roman" w:eastAsia="Times New Roman" w:hAnsi="Times New Roman" w:cs="Times New Roman"/>
+              </w:rPr>
+              <w:t>-</w:t>
+            </w:r>
+            <w:r>
+              <w:rPr>
+                <w:rFonts w:ascii="Times New Roman" w:eastAsia="Times New Roman" w:hAnsi="Times New Roman" w:cs="Times New Roman"/>
+                <w:b/>
+              </w:rPr>
+              <w:t xml:space="preserve"> </w:t>
+            </w:r>
+            <m:oMath>
+              <m:r>
+                <w:rPr>
+                  <w:rFonts w:ascii="Cambria Math" w:hAnsi="Cambria Math"/>
+                </w:rPr>
+                <m:t>→</m:t>
+              </m:r>
+            </m:oMath>
+            <w:r>
+              <w:rPr>
+                <w:rFonts w:ascii="Times New Roman" w:eastAsia="Times New Roman" w:hAnsi="Times New Roman" w:cs="Times New Roman"/>
+                <w:b/>
+              </w:rPr>
+              <w:t xml:space="preserve"> ArbolRojoNegro</w:t>
+            </w:r>
+          </w:p>
+          <w:p>
+            <w:pPr>
+              <w:widowControl w:val="0"/>
+              <w:numPr>
+                <w:ilvl w:val="0"/>
+                <w:numId w:val="33"/>
+              </w:numPr>
+              <w:pBdr>
+                <w:top w:val="nil"/>
+                <w:left w:val="nil"/>
+                <w:bottom w:val="nil"/>
+                <w:right w:val="nil"/>
+                <w:between w:val="nil"/>
+              </w:pBdr>
+              <w:spacing w:after="0" w:line="240" w:lineRule="auto"/>
+              <w:ind w:right="0"/>
+              <w:contextualSpacing/>
+              <w:jc w:val="left"/>
+              <w:rPr>
+                <w:rFonts w:ascii="Times New Roman" w:eastAsia="Times New Roman" w:hAnsi="Times New Roman" w:cs="Times New Roman"/>
+                <w:b/>
+              </w:rPr>
+            </w:pPr>
+            <w:proofErr w:type="spellStart"/>
+            <w:r>
+              <w:rPr>
+                <w:rFonts w:ascii="Times New Roman" w:eastAsia="Times New Roman" w:hAnsi="Times New Roman" w:cs="Times New Roman"/>
+                <w:b/>
+              </w:rPr>
+              <w:t>insert</w:t>
+            </w:r>
+            <w:proofErr w:type="spellEnd"/>
+            <w:r>
+              <w:rPr>
+                <w:rFonts w:ascii="Times New Roman" w:eastAsia="Times New Roman" w:hAnsi="Times New Roman" w:cs="Times New Roman"/>
+                <w:b/>
+              </w:rPr>
+              <w:t xml:space="preserve"> </w:t>
+            </w:r>
+            <w:proofErr w:type="spellStart"/>
+            <w:r>
+              <w:rPr>
+                <w:rFonts w:ascii="Times New Roman" w:eastAsia="Times New Roman" w:hAnsi="Times New Roman" w:cs="Times New Roman"/>
+              </w:rPr>
+              <w:t>Element</w:t>
+            </w:r>
+            <w:proofErr w:type="spellEnd"/>
+            <w:r>
+              <w:rPr>
+                <w:rFonts w:ascii="Times New Roman" w:eastAsia="Times New Roman" w:hAnsi="Times New Roman" w:cs="Times New Roman"/>
+                <w:b/>
+              </w:rPr>
+              <w:t xml:space="preserve"> </w:t>
+            </w:r>
+            <m:oMath>
+              <m:r>
+                <w:rPr>
+                  <w:rFonts w:ascii="Cambria Math" w:hAnsi="Cambria Math"/>
+                </w:rPr>
+                <m:t>→</m:t>
+              </m:r>
+            </m:oMath>
+            <w:r>
+              <w:rPr>
+                <w:rFonts w:ascii="Times New Roman" w:eastAsia="Times New Roman" w:hAnsi="Times New Roman" w:cs="Times New Roman"/>
+                <w:b/>
+              </w:rPr>
+              <w:t xml:space="preserve"> ArbolRojoNegro</w:t>
+            </w:r>
+          </w:p>
+          <w:p>
+            <w:pPr>
+              <w:widowControl w:val="0"/>
+              <w:numPr>
+                <w:ilvl w:val="0"/>
+                <w:numId w:val="33"/>
+              </w:numPr>
+              <w:pBdr>
+                <w:top w:val="nil"/>
+                <w:left w:val="nil"/>
+                <w:bottom w:val="nil"/>
+                <w:right w:val="nil"/>
+                <w:between w:val="nil"/>
+              </w:pBdr>
+              <w:spacing w:after="0" w:line="240" w:lineRule="auto"/>
+              <w:ind w:right="0"/>
+              <w:contextualSpacing/>
+              <w:jc w:val="left"/>
+              <w:rPr>
+                <w:rFonts w:ascii="Times New Roman" w:eastAsia="Times New Roman" w:hAnsi="Times New Roman" w:cs="Times New Roman"/>
+                <w:b/>
+              </w:rPr>
+            </w:pPr>
+            <w:proofErr w:type="spellStart"/>
+            <w:r>
+              <w:rPr>
+                <w:rFonts w:ascii="Times New Roman" w:eastAsia="Times New Roman" w:hAnsi="Times New Roman" w:cs="Times New Roman"/>
+                <w:b/>
+              </w:rPr>
+              <w:t>RBInsertFixUp</w:t>
+            </w:r>
+            <w:proofErr w:type="spellEnd"/>
+            <w:r>
+              <w:rPr>
+                <w:rFonts w:ascii="Times New Roman" w:eastAsia="Times New Roman" w:hAnsi="Times New Roman" w:cs="Times New Roman"/>
+                <w:b/>
+              </w:rPr>
+              <w:t xml:space="preserve"> </w:t>
+            </w:r>
+            <w:proofErr w:type="spellStart"/>
+            <w:r>
+              <w:rPr>
+                <w:rFonts w:ascii="Times New Roman" w:eastAsia="Times New Roman" w:hAnsi="Times New Roman" w:cs="Times New Roman"/>
+              </w:rPr>
+              <w:t>NodoArbolRojoNegro</w:t>
+            </w:r>
+            <w:proofErr w:type="spellEnd"/>
+            <w:r>
+              <w:rPr>
+                <w:rFonts w:ascii="Times New Roman" w:eastAsia="Times New Roman" w:hAnsi="Times New Roman" w:cs="Times New Roman"/>
+              </w:rPr>
+              <w:t xml:space="preserve"> </w:t>
+            </w:r>
+            <m:oMath>
+              <m:r>
+                <w:rPr>
+                  <w:rFonts w:ascii="Cambria Math" w:hAnsi="Cambria Math"/>
+                </w:rPr>
+                <m:t>→</m:t>
+              </m:r>
+            </m:oMath>
+            <w:r>
+              <w:rPr>
+                <w:rFonts w:ascii="Times New Roman" w:eastAsia="Times New Roman" w:hAnsi="Times New Roman" w:cs="Times New Roman"/>
+                <w:b/>
+              </w:rPr>
+              <w:t>ArbolRojoNegro</w:t>
+            </w:r>
+          </w:p>
+          <w:p>
+            <w:pPr>
+              <w:widowControl w:val="0"/>
+              <w:numPr>
+                <w:ilvl w:val="0"/>
+                <w:numId w:val="33"/>
+              </w:numPr>
+              <w:pBdr>
+                <w:top w:val="nil"/>
+                <w:left w:val="nil"/>
+                <w:bottom w:val="nil"/>
+                <w:right w:val="nil"/>
+                <w:between w:val="nil"/>
+              </w:pBdr>
+              <w:spacing w:after="0" w:line="240" w:lineRule="auto"/>
+              <w:ind w:right="0"/>
+              <w:contextualSpacing/>
+              <w:jc w:val="left"/>
+              <w:rPr>
+                <w:rFonts w:ascii="Times New Roman" w:eastAsia="Times New Roman" w:hAnsi="Times New Roman" w:cs="Times New Roman"/>
+                <w:b/>
+              </w:rPr>
+            </w:pPr>
+            <w:proofErr w:type="spellStart"/>
+            <w:r>
+              <w:rPr>
+                <w:rFonts w:ascii="Times New Roman" w:eastAsia="Times New Roman" w:hAnsi="Times New Roman" w:cs="Times New Roman"/>
+                <w:b/>
+              </w:rPr>
+              <w:t>RBDeleteFixUp</w:t>
+            </w:r>
+            <w:proofErr w:type="spellEnd"/>
+            <w:r>
+              <w:rPr>
+                <w:rFonts w:ascii="Times New Roman" w:eastAsia="Times New Roman" w:hAnsi="Times New Roman" w:cs="Times New Roman"/>
+                <w:b/>
+              </w:rPr>
+              <w:t xml:space="preserve"> </w:t>
+            </w:r>
+            <w:proofErr w:type="spellStart"/>
+            <w:r>
+              <w:rPr>
+                <w:rFonts w:ascii="Times New Roman" w:eastAsia="Times New Roman" w:hAnsi="Times New Roman" w:cs="Times New Roman"/>
+              </w:rPr>
+              <w:t>NodoArbolRojoNegro</w:t>
+            </w:r>
+            <w:proofErr w:type="spellEnd"/>
+            <w:r>
+              <w:rPr>
+                <w:rFonts w:ascii="Times New Roman" w:eastAsia="Times New Roman" w:hAnsi="Times New Roman" w:cs="Times New Roman"/>
+                <w:b/>
+              </w:rPr>
+              <w:t xml:space="preserve"> </w:t>
+            </w:r>
+            <m:oMath>
+              <m:r>
+                <w:rPr>
+                  <w:rFonts w:ascii="Cambria Math" w:hAnsi="Cambria Math"/>
+                </w:rPr>
+                <m:t>→</m:t>
+              </m:r>
+            </m:oMath>
+            <w:r>
+              <w:rPr>
+                <w:rFonts w:ascii="Times New Roman" w:eastAsia="Times New Roman" w:hAnsi="Times New Roman" w:cs="Times New Roman"/>
+                <w:b/>
+              </w:rPr>
+              <w:t>ArbolRojoNegro</w:t>
+            </w:r>
+          </w:p>
+          <w:p>
+            <w:pPr>
+              <w:widowControl w:val="0"/>
+              <w:numPr>
+                <w:ilvl w:val="0"/>
+                <w:numId w:val="33"/>
+              </w:numPr>
+              <w:pBdr>
+                <w:top w:val="nil"/>
+                <w:left w:val="nil"/>
+                <w:bottom w:val="nil"/>
+                <w:right w:val="nil"/>
+                <w:between w:val="nil"/>
+              </w:pBdr>
+              <w:spacing w:after="0" w:line="240" w:lineRule="auto"/>
+              <w:ind w:right="0"/>
+              <w:contextualSpacing/>
+              <w:jc w:val="left"/>
+              <w:rPr>
+                <w:rFonts w:ascii="Times New Roman" w:eastAsia="Times New Roman" w:hAnsi="Times New Roman" w:cs="Times New Roman"/>
+                <w:b/>
+              </w:rPr>
+            </w:pPr>
+            <w:proofErr w:type="spellStart"/>
+            <w:r>
+              <w:rPr>
+                <w:rFonts w:ascii="Times New Roman" w:eastAsia="Times New Roman" w:hAnsi="Times New Roman" w:cs="Times New Roman"/>
+                <w:b/>
+              </w:rPr>
+              <w:t>deleteItem</w:t>
+            </w:r>
+            <w:proofErr w:type="spellEnd"/>
+            <w:r>
+              <w:rPr>
+                <w:rFonts w:ascii="Times New Roman" w:eastAsia="Times New Roman" w:hAnsi="Times New Roman" w:cs="Times New Roman"/>
+                <w:b/>
+              </w:rPr>
+              <w:t xml:space="preserve"> </w:t>
+            </w:r>
+            <w:proofErr w:type="spellStart"/>
+            <w:r>
+              <w:rPr>
+                <w:rFonts w:ascii="Times New Roman" w:eastAsia="Times New Roman" w:hAnsi="Times New Roman" w:cs="Times New Roman"/>
+              </w:rPr>
+              <w:t>Element</w:t>
+            </w:r>
+            <w:proofErr w:type="spellEnd"/>
+            <w:r>
+              <w:rPr>
+                <w:rFonts w:ascii="Times New Roman" w:eastAsia="Times New Roman" w:hAnsi="Times New Roman" w:cs="Times New Roman"/>
+                <w:b/>
+              </w:rPr>
+              <w:t xml:space="preserve"> </w:t>
+            </w:r>
+            <m:oMath>
+              <m:r>
+                <w:rPr>
+                  <w:rFonts w:ascii="Cambria Math" w:hAnsi="Cambria Math"/>
+                </w:rPr>
+                <m:t>→</m:t>
+              </m:r>
+            </m:oMath>
+            <w:r>
+              <w:rPr>
+                <w:rFonts w:ascii="Times New Roman" w:eastAsia="Times New Roman" w:hAnsi="Times New Roman" w:cs="Times New Roman"/>
+                <w:b/>
+              </w:rPr>
+              <w:t xml:space="preserve"> ArbolRojoNegro</w:t>
+            </w:r>
+          </w:p>
+          <w:p>
+            <w:pPr>
+              <w:widowControl w:val="0"/>
+              <w:numPr>
+                <w:ilvl w:val="0"/>
+                <w:numId w:val="33"/>
+              </w:numPr>
+              <w:pBdr>
+                <w:top w:val="nil"/>
+                <w:left w:val="nil"/>
+                <w:bottom w:val="nil"/>
+                <w:right w:val="nil"/>
+                <w:between w:val="nil"/>
+              </w:pBdr>
+              <w:spacing w:after="0" w:line="240" w:lineRule="auto"/>
+              <w:ind w:right="0"/>
+              <w:contextualSpacing/>
+              <w:jc w:val="left"/>
+              <w:rPr>
+                <w:rFonts w:ascii="Times New Roman" w:eastAsia="Times New Roman" w:hAnsi="Times New Roman" w:cs="Times New Roman"/>
+                <w:b/>
+              </w:rPr>
+            </w:pPr>
+            <w:proofErr w:type="spellStart"/>
+            <w:r>
+              <w:rPr>
+                <w:rFonts w:ascii="Times New Roman" w:eastAsia="Times New Roman" w:hAnsi="Times New Roman" w:cs="Times New Roman"/>
+                <w:b/>
+              </w:rPr>
+              <w:t>search</w:t>
+            </w:r>
+            <w:proofErr w:type="spellEnd"/>
+            <w:r>
+              <w:rPr>
+                <w:rFonts w:ascii="Times New Roman" w:eastAsia="Times New Roman" w:hAnsi="Times New Roman" w:cs="Times New Roman"/>
+                <w:b/>
+              </w:rPr>
+              <w:t xml:space="preserve"> </w:t>
+            </w:r>
+            <w:proofErr w:type="spellStart"/>
+            <w:r>
+              <w:rPr>
+                <w:rFonts w:ascii="Times New Roman" w:eastAsia="Times New Roman" w:hAnsi="Times New Roman" w:cs="Times New Roman"/>
+              </w:rPr>
+              <w:t>Element</w:t>
+            </w:r>
+            <w:proofErr w:type="spellEnd"/>
+            <w:r>
+              <w:rPr>
+                <w:rFonts w:ascii="Times New Roman" w:eastAsia="Times New Roman" w:hAnsi="Times New Roman" w:cs="Times New Roman"/>
+              </w:rPr>
+              <w:t xml:space="preserve"> </w:t>
+            </w:r>
+            <m:oMath>
+              <m:r>
+                <w:rPr>
+                  <w:rFonts w:ascii="Cambria Math" w:hAnsi="Cambria Math"/>
+                </w:rPr>
+                <m:t>→</m:t>
+              </m:r>
+            </m:oMath>
+            <w:r>
+              <w:rPr>
+                <w:rFonts w:ascii="Times New Roman" w:eastAsia="Times New Roman" w:hAnsi="Times New Roman" w:cs="Times New Roman"/>
+              </w:rPr>
+              <w:t xml:space="preserve"> </w:t>
+            </w:r>
+            <w:proofErr w:type="spellStart"/>
+            <w:r>
+              <w:rPr>
+                <w:rFonts w:ascii="Times New Roman" w:eastAsia="Times New Roman" w:hAnsi="Times New Roman" w:cs="Times New Roman"/>
+                <w:b/>
+              </w:rPr>
+              <w:t>NodoArbolRojoNegro</w:t>
+            </w:r>
+            <w:proofErr w:type="spellEnd"/>
+          </w:p>
+          <w:p>
+            <w:pPr>
+              <w:widowControl w:val="0"/>
+              <w:numPr>
+                <w:ilvl w:val="0"/>
+                <w:numId w:val="33"/>
+              </w:numPr>
+              <w:pBdr>
+                <w:top w:val="nil"/>
+                <w:left w:val="nil"/>
+                <w:bottom w:val="nil"/>
+                <w:right w:val="nil"/>
+                <w:between w:val="nil"/>
+              </w:pBdr>
+              <w:spacing w:after="0" w:line="240" w:lineRule="auto"/>
+              <w:ind w:right="0"/>
+              <w:contextualSpacing/>
+              <w:jc w:val="left"/>
+              <w:rPr>
+                <w:rFonts w:ascii="Times New Roman" w:eastAsia="Times New Roman" w:hAnsi="Times New Roman" w:cs="Times New Roman"/>
+                <w:b/>
+              </w:rPr>
+            </w:pPr>
+            <w:proofErr w:type="spellStart"/>
+            <w:r>
+              <w:rPr>
+                <w:rFonts w:ascii="Times New Roman" w:eastAsia="Times New Roman" w:hAnsi="Times New Roman" w:cs="Times New Roman"/>
+                <w:b/>
+              </w:rPr>
+              <w:t>leftRotate</w:t>
+            </w:r>
+            <w:proofErr w:type="spellEnd"/>
+            <w:r>
+              <w:rPr>
+                <w:rFonts w:ascii="Times New Roman" w:eastAsia="Times New Roman" w:hAnsi="Times New Roman" w:cs="Times New Roman"/>
+                <w:b/>
+              </w:rPr>
+              <w:t xml:space="preserve"> </w:t>
+            </w:r>
+            <w:proofErr w:type="spellStart"/>
+            <w:r>
+              <w:rPr>
+                <w:rFonts w:ascii="Times New Roman" w:eastAsia="Times New Roman" w:hAnsi="Times New Roman" w:cs="Times New Roman"/>
+              </w:rPr>
+              <w:t>Element-Value</w:t>
+            </w:r>
+            <w:proofErr w:type="spellEnd"/>
+            <w:r>
+              <w:rPr>
+                <w:rFonts w:ascii="Times New Roman" w:eastAsia="Times New Roman" w:hAnsi="Times New Roman" w:cs="Times New Roman"/>
+              </w:rPr>
+              <w:t xml:space="preserve"> </w:t>
+            </w:r>
+            <m:oMath>
+              <m:r>
+                <w:rPr>
+                  <w:rFonts w:ascii="Cambria Math" w:hAnsi="Cambria Math"/>
+                </w:rPr>
+                <m:t>→</m:t>
+              </m:r>
+            </m:oMath>
+            <w:r>
+              <w:rPr>
+                <w:rFonts w:ascii="Times New Roman" w:eastAsia="Times New Roman" w:hAnsi="Times New Roman" w:cs="Times New Roman"/>
+                <w:b/>
+              </w:rPr>
+              <w:t xml:space="preserve"> NodoArbolRojoNegro</w:t>
+            </w:r>
+          </w:p>
+          <w:p>
+            <w:pPr>
+              <w:pStyle w:val="ListParagraph"/>
+              <w:numPr>
+                <w:ilvl w:val="0"/>
+                <w:numId w:val="33"/>
+              </w:numPr>
+            </w:pPr>
+            <w:proofErr w:type="spellStart"/>
+            <w:r>
+              <w:rPr>
+                <w:rFonts w:ascii="Times New Roman" w:eastAsia="Times New Roman" w:hAnsi="Times New Roman" w:cs="Times New Roman"/>
+                <w:b/>
+              </w:rPr>
+              <w:t>rightRotate</w:t>
+            </w:r>
+            <w:proofErr w:type="spellEnd"/>
+            <w:r>
+              <w:rPr>
+                <w:rFonts w:ascii="Times New Roman" w:eastAsia="Times New Roman" w:hAnsi="Times New Roman" w:cs="Times New Roman"/>
+                <w:b/>
+              </w:rPr>
+              <w:t xml:space="preserve"> </w:t>
+            </w:r>
+            <w:proofErr w:type="spellStart"/>
+            <w:r>
+              <w:rPr>
+                <w:rFonts w:ascii="Times New Roman" w:eastAsia="Times New Roman" w:hAnsi="Times New Roman" w:cs="Times New Roman"/>
+              </w:rPr>
+              <w:t>NodoArbolRojoNegro</w:t>
+            </w:r>
+            <w:proofErr w:type="spellEnd"/>
+            <w:r>
+              <w:rPr>
+                <w:rFonts w:ascii="Times New Roman" w:eastAsia="Times New Roman" w:hAnsi="Times New Roman" w:cs="Times New Roman"/>
+              </w:rPr>
+              <w:t xml:space="preserve"> </w:t>
+            </w:r>
+            <m:oMath>
+              <m:r>
+                <w:rPr>
+                  <w:rFonts w:ascii="Cambria Math" w:hAnsi="Cambria Math"/>
+                </w:rPr>
+                <m:t>→</m:t>
+              </m:r>
+            </m:oMath>
+            <w:r>
+              <w:rPr>
+                <w:rFonts w:ascii="Times New Roman" w:eastAsia="Times New Roman" w:hAnsi="Times New Roman" w:cs="Times New Roman"/>
+              </w:rPr>
+              <w:t xml:space="preserve"> </w:t>
+            </w:r>
+            <w:proofErr w:type="spellStart"/>
+            <w:r>
+              <w:rPr>
+                <w:rFonts w:ascii="Times New Roman" w:eastAsia="Times New Roman" w:hAnsi="Times New Roman" w:cs="Times New Roman"/>
+                <w:b/>
+              </w:rPr>
+              <w:t>Element</w:t>
+            </w:r>
+            <w:proofErr w:type="spellEnd"/>
+          </w:p>
+        </w:tc>
+      </w:tr>
+      <w:bookmarkEnd w:id="3"/>
     </w:tbl>
     <w:p/>
+    <w:p/>
+    <w:p/>
+    <w:p/>
+    <w:p/>
+    <w:p/>
+    <w:p/>
+    <w:tbl>
+      <w:tblPr>
+        <w:tblStyle w:val="TableGrid0"/>
+        <w:tblW w:w="0" w:type="auto"/>
+        <w:tblInd w:w="490" w:type="dxa"/>
+        <w:tblLook w:val="04A0" w:firstRow="1" w:lastRow="0" w:firstColumn="1" w:lastColumn="0" w:noHBand="0" w:noVBand="1"/>
+      </w:tblPr>
+      <w:tblGrid>
+        <w:gridCol w:w="4289"/>
+      </w:tblGrid>
+      <w:tr>
+        <w:trPr>
+          <w:trHeight w:val="284"/>
+        </w:trPr>
+        <w:tc>
+          <w:tcPr>
+            <w:tcW w:w="4289" w:type="dxa"/>
+          </w:tcPr>
+          <w:p>
+            <w:pPr>
+              <w:ind w:left="0" w:firstLine="0"/>
+            </w:pPr>
+            <w:bookmarkStart w:id="4" w:name="_GoBack"/>
+            <w:proofErr w:type="spellStart"/>
+            <w:r>
+              <w:rPr>
+                <w:rFonts w:ascii="Times New Roman" w:eastAsia="Times New Roman" w:hAnsi="Times New Roman" w:cs="Times New Roman"/>
+                <w:b/>
+              </w:rPr>
+              <w:t>ArbolRojoNegro</w:t>
+            </w:r>
+            <w:proofErr w:type="spellEnd"/>
+            <w:r>
+              <w:rPr>
+                <w:rFonts w:ascii="Times New Roman" w:eastAsia="Times New Roman" w:hAnsi="Times New Roman" w:cs="Times New Roman"/>
+                <w:b/>
+              </w:rPr>
+              <w:t xml:space="preserve"> </w:t>
+            </w:r>
+            <m:oMath>
+              <m:r>
+                <w:rPr>
+                  <w:rFonts w:ascii="Cambria Math" w:hAnsi="Cambria Math"/>
+                </w:rPr>
+                <m:t>→</m:t>
+              </m:r>
+            </m:oMath>
+            <w:r>
+              <w:rPr>
+                <w:rFonts w:ascii="Times New Roman" w:eastAsia="Times New Roman" w:hAnsi="Times New Roman" w:cs="Times New Roman"/>
+                <w:b/>
+              </w:rPr>
+              <w:t xml:space="preserve"> ArbolRojoNegro</w:t>
+            </w:r>
+          </w:p>
+        </w:tc>
+      </w:tr>
+      <w:tr>
+        <w:trPr>
+          <w:trHeight w:val="284"/>
+        </w:trPr>
+        <w:tc>
+          <w:tcPr>
+            <w:tcW w:w="4289" w:type="dxa"/>
+          </w:tcPr>
+          <w:p>
+            <w:pPr>
+              <w:ind w:left="0" w:firstLine="0"/>
+            </w:pPr>
+            <w:r>
+              <w:t>“</w:t>
+            </w:r>
+            <w:proofErr w:type="spellStart"/>
+            <w:r>
+              <w:t>Contruye</w:t>
+            </w:r>
+            <w:proofErr w:type="spellEnd"/>
+            <w:r>
+              <w:t xml:space="preserve"> el </w:t>
+            </w:r>
+            <w:proofErr w:type="spellStart"/>
+            <w:r>
+              <w:t>Arbol</w:t>
+            </w:r>
+            <w:proofErr w:type="spellEnd"/>
+            <w:r>
+              <w:t xml:space="preserve"> Rojo y Negro</w:t>
+            </w:r>
+            <w:r>
+              <w:t>”</w:t>
+            </w:r>
+          </w:p>
+        </w:tc>
+      </w:tr>
+      <w:tr>
+        <w:trPr>
+          <w:trHeight w:val="284"/>
+        </w:trPr>
+        <w:tc>
+          <w:tcPr>
+            <w:tcW w:w="4289" w:type="dxa"/>
+          </w:tcPr>
+          <w:p>
+            <w:pPr>
+              <w:ind w:left="0" w:firstLine="0"/>
+            </w:pPr>
+            <w:r>
+              <w:t xml:space="preserve">Precondiciones: </w:t>
+            </w:r>
+            <w:r>
+              <w:t xml:space="preserve"> -</w:t>
+            </w:r>
+          </w:p>
+        </w:tc>
+      </w:tr>
+      <w:tr>
+        <w:trPr>
+          <w:trHeight w:val="269"/>
+        </w:trPr>
+        <w:tc>
+          <w:tcPr>
+            <w:tcW w:w="4289" w:type="dxa"/>
+          </w:tcPr>
+          <w:p>
+            <w:pPr>
+              <w:ind w:left="0" w:firstLine="0"/>
+              <w:rPr>
+                <w:rFonts w:ascii="Times New Roman" w:eastAsia="Times New Roman" w:hAnsi="Times New Roman" w:cs="Times New Roman"/>
+              </w:rPr>
+            </w:pPr>
+            <w:r>
+              <w:t>Postcondicione</w:t>
+            </w:r>
+            <w:r>
+              <w:t>s</w:t>
+            </w:r>
+            <w:r>
+              <w:rPr>
+                <w:rFonts w:ascii="Times New Roman" w:eastAsia="Times New Roman" w:hAnsi="Times New Roman" w:cs="Times New Roman"/>
+              </w:rPr>
+              <w:t>:</w:t>
+            </w:r>
+          </w:p>
+          <w:p>
+            <w:pPr>
+              <w:ind w:left="0" w:firstLine="0"/>
+            </w:pPr>
+            <m:oMathPara>
+              <m:oMath>
+                <m:r>
+                  <w:rPr>
+                    <w:rFonts w:ascii="Cambria Math" w:eastAsia="Times New Roman" w:hAnsi="Cambria Math" w:cs="Times New Roman"/>
+                  </w:rPr>
+                  <m:t>ArbolRojoNegro a = ⊘</m:t>
+                </m:r>
+              </m:oMath>
+            </m:oMathPara>
+          </w:p>
+        </w:tc>
+      </w:tr>
+    </w:tbl>
+    <w:tbl>
+      <w:tblPr>
+        <w:tblpPr w:leftFromText="180" w:rightFromText="180" w:vertAnchor="text" w:horzAnchor="margin" w:tblpXSpec="right" w:tblpY="-1559"/>
+        <w:tblW w:w="5550" w:type="dxa"/>
+        <w:tblBorders>
+          <w:top w:val="single" w:sz="8" w:space="0" w:color="000000"/>
+          <w:left w:val="single" w:sz="8" w:space="0" w:color="000000"/>
+          <w:bottom w:val="single" w:sz="8" w:space="0" w:color="000000"/>
+          <w:right w:val="single" w:sz="8" w:space="0" w:color="000000"/>
+          <w:insideH w:val="single" w:sz="8" w:space="0" w:color="000000"/>
+          <w:insideV w:val="single" w:sz="8" w:space="0" w:color="000000"/>
+        </w:tblBorders>
+        <w:tblLayout w:type="fixed"/>
+        <w:tblLook w:val="0600" w:firstRow="0" w:lastRow="0" w:firstColumn="0" w:lastColumn="0" w:noHBand="1" w:noVBand="1"/>
+      </w:tblPr>
+      <w:tblGrid>
+        <w:gridCol w:w="5550"/>
+      </w:tblGrid>
+      <w:tr>
+        <w:tc>
+          <w:tcPr>
+            <w:tcW w:w="5550" w:type="dxa"/>
+            <w:shd w:val="clear" w:color="auto" w:fill="auto"/>
+            <w:tcMar>
+              <w:top w:w="100" w:type="dxa"/>
+              <w:left w:w="100" w:type="dxa"/>
+              <w:bottom w:w="100" w:type="dxa"/>
+              <w:right w:w="100" w:type="dxa"/>
+            </w:tcMar>
+          </w:tcPr>
+          <w:bookmarkEnd w:id="4"/>
+          <w:p>
+            <w:pPr>
+              <w:widowControl w:val="0"/>
+              <w:jc w:val="center"/>
+              <w:rPr>
+                <w:rFonts w:ascii="Times New Roman" w:eastAsia="Times New Roman" w:hAnsi="Times New Roman" w:cs="Times New Roman"/>
+                <w:b/>
+              </w:rPr>
+            </w:pPr>
+            <w:proofErr w:type="spellStart"/>
+            <w:r>
+              <w:rPr>
+                <w:rFonts w:ascii="Times New Roman" w:eastAsia="Times New Roman" w:hAnsi="Times New Roman" w:cs="Times New Roman"/>
+                <w:b/>
+              </w:rPr>
+              <w:t>ArbolRojoNegro</w:t>
+            </w:r>
+            <w:proofErr w:type="spellEnd"/>
+            <w:r>
+              <w:rPr>
+                <w:rFonts w:ascii="Times New Roman" w:eastAsia="Times New Roman" w:hAnsi="Times New Roman" w:cs="Times New Roman"/>
+                <w:b/>
+              </w:rPr>
+              <w:t xml:space="preserve">  </w:t>
+            </w:r>
+            <m:oMath>
+              <m:r>
+                <w:rPr>
+                  <w:rFonts w:ascii="Cambria Math" w:hAnsi="Cambria Math"/>
+                </w:rPr>
+                <m:t>→</m:t>
+              </m:r>
+            </m:oMath>
+            <w:r>
+              <w:rPr>
+                <w:rFonts w:ascii="Times New Roman" w:eastAsia="Times New Roman" w:hAnsi="Times New Roman" w:cs="Times New Roman"/>
+                <w:b/>
+              </w:rPr>
+              <w:t xml:space="preserve"> ArbolRojoNegro</w:t>
+            </w:r>
+          </w:p>
+        </w:tc>
+      </w:tr>
+      <w:tr>
+        <w:tc>
+          <w:tcPr>
+            <w:tcW w:w="5550" w:type="dxa"/>
+            <w:shd w:val="clear" w:color="auto" w:fill="auto"/>
+            <w:tcMar>
+              <w:top w:w="100" w:type="dxa"/>
+              <w:left w:w="100" w:type="dxa"/>
+              <w:bottom w:w="100" w:type="dxa"/>
+              <w:right w:w="100" w:type="dxa"/>
+            </w:tcMar>
+          </w:tcPr>
+          <w:p>
+            <w:pPr>
+              <w:widowControl w:val="0"/>
+              <w:pBdr>
+                <w:top w:val="nil"/>
+                <w:left w:val="nil"/>
+                <w:bottom w:val="nil"/>
+                <w:right w:val="nil"/>
+                <w:between w:val="nil"/>
+              </w:pBdr>
+              <w:rPr>
+                <w:rFonts w:ascii="Times New Roman" w:eastAsia="Times New Roman" w:hAnsi="Times New Roman" w:cs="Times New Roman"/>
+              </w:rPr>
+            </w:pPr>
+            <w:r>
+              <w:rPr>
+                <w:rFonts w:ascii="Times New Roman" w:eastAsia="Times New Roman" w:hAnsi="Times New Roman" w:cs="Times New Roman"/>
+              </w:rPr>
+              <w:t>“</w:t>
+            </w:r>
+            <w:r>
+              <w:rPr>
+                <w:rFonts w:ascii="Times New Roman" w:eastAsia="Times New Roman" w:hAnsi="Times New Roman" w:cs="Times New Roman"/>
+              </w:rPr>
+              <w:t xml:space="preserve">Se encarga de construir el </w:t>
+            </w:r>
+            <w:proofErr w:type="spellStart"/>
+            <w:r>
+              <w:rPr>
+                <w:rFonts w:ascii="Times New Roman" w:eastAsia="Times New Roman" w:hAnsi="Times New Roman" w:cs="Times New Roman"/>
+              </w:rPr>
+              <w:t>arbol</w:t>
+            </w:r>
+            <w:proofErr w:type="spellEnd"/>
+            <w:r>
+              <w:rPr>
+                <w:rFonts w:ascii="Times New Roman" w:eastAsia="Times New Roman" w:hAnsi="Times New Roman" w:cs="Times New Roman"/>
+              </w:rPr>
+              <w:t>”</w:t>
+            </w:r>
+          </w:p>
+        </w:tc>
+      </w:tr>
+      <w:tr>
+        <w:tc>
+          <w:tcPr>
+            <w:tcW w:w="5550" w:type="dxa"/>
+            <w:shd w:val="clear" w:color="auto" w:fill="auto"/>
+            <w:tcMar>
+              <w:top w:w="100" w:type="dxa"/>
+              <w:left w:w="100" w:type="dxa"/>
+              <w:bottom w:w="100" w:type="dxa"/>
+              <w:right w:w="100" w:type="dxa"/>
+            </w:tcMar>
+          </w:tcPr>
+          <w:p>
+            <w:pPr>
+              <w:widowControl w:val="0"/>
+              <w:pBdr>
+                <w:top w:val="nil"/>
+                <w:left w:val="nil"/>
+                <w:bottom w:val="nil"/>
+                <w:right w:val="nil"/>
+                <w:between w:val="nil"/>
+              </w:pBdr>
+              <w:rPr>
+                <w:rFonts w:ascii="Times New Roman" w:eastAsia="Times New Roman" w:hAnsi="Times New Roman" w:cs="Times New Roman"/>
+              </w:rPr>
+            </w:pPr>
+            <w:r>
+              <w:rPr>
+                <w:rFonts w:ascii="Times New Roman" w:eastAsia="Times New Roman" w:hAnsi="Times New Roman" w:cs="Times New Roman"/>
+              </w:rPr>
+              <w:t xml:space="preserve">Precondiciones:  - </w:t>
+            </w:r>
+          </w:p>
+        </w:tc>
+      </w:tr>
+      <w:tr>
+        <w:tc>
+          <w:tcPr>
+            <w:tcW w:w="5550" w:type="dxa"/>
+            <w:shd w:val="clear" w:color="auto" w:fill="auto"/>
+            <w:tcMar>
+              <w:top w:w="100" w:type="dxa"/>
+              <w:left w:w="100" w:type="dxa"/>
+              <w:bottom w:w="100" w:type="dxa"/>
+              <w:right w:w="100" w:type="dxa"/>
+            </w:tcMar>
+          </w:tcPr>
+          <w:p>
+            <w:pPr>
+              <w:widowControl w:val="0"/>
+              <w:pBdr>
+                <w:top w:val="nil"/>
+                <w:left w:val="nil"/>
+                <w:bottom w:val="nil"/>
+                <w:right w:val="nil"/>
+                <w:between w:val="nil"/>
+              </w:pBdr>
+              <w:rPr>
+                <w:rFonts w:ascii="Times New Roman" w:eastAsia="Times New Roman" w:hAnsi="Times New Roman" w:cs="Times New Roman"/>
+              </w:rPr>
+            </w:pPr>
+            <w:r>
+              <w:rPr>
+                <w:rFonts w:ascii="Times New Roman" w:eastAsia="Times New Roman" w:hAnsi="Times New Roman" w:cs="Times New Roman"/>
+              </w:rPr>
+              <w:t xml:space="preserve">Postcondiciones:    </w:t>
+            </w:r>
+            <m:oMath>
+              <m:r>
+                <w:rPr>
+                  <w:rFonts w:ascii="Cambria Math" w:eastAsia="Times New Roman" w:hAnsi="Cambria Math" w:cs="Times New Roman"/>
+                </w:rPr>
+                <m:t>ArbolRojoNegro a = ⊘</m:t>
+              </m:r>
+            </m:oMath>
+          </w:p>
+        </w:tc>
+      </w:tr>
+    </w:tbl>
+    <w:p/>
+    <w:tbl>
+      <w:tblPr>
+        <w:tblpPr w:leftFromText="180" w:rightFromText="180" w:vertAnchor="text" w:horzAnchor="margin" w:tblpY="583"/>
+        <w:tblW w:w="4620" w:type="dxa"/>
+        <w:tblBorders>
+          <w:top w:val="single" w:sz="8" w:space="0" w:color="000000"/>
+          <w:left w:val="single" w:sz="8" w:space="0" w:color="000000"/>
+          <w:bottom w:val="single" w:sz="8" w:space="0" w:color="000000"/>
+          <w:right w:val="single" w:sz="8" w:space="0" w:color="000000"/>
+          <w:insideH w:val="single" w:sz="8" w:space="0" w:color="000000"/>
+          <w:insideV w:val="single" w:sz="8" w:space="0" w:color="000000"/>
+        </w:tblBorders>
+        <w:tblLayout w:type="fixed"/>
+        <w:tblLook w:val="0600" w:firstRow="0" w:lastRow="0" w:firstColumn="0" w:lastColumn="0" w:noHBand="1" w:noVBand="1"/>
+      </w:tblPr>
+      <w:tblGrid>
+        <w:gridCol w:w="4620"/>
+      </w:tblGrid>
+      <w:tr>
+        <w:trPr>
+          <w:trHeight w:val="269"/>
+        </w:trPr>
+        <w:tc>
+          <w:tcPr>
+            <w:tcW w:w="4620" w:type="dxa"/>
+            <w:shd w:val="clear" w:color="auto" w:fill="auto"/>
+            <w:tcMar>
+              <w:top w:w="100" w:type="dxa"/>
+              <w:left w:w="100" w:type="dxa"/>
+              <w:bottom w:w="100" w:type="dxa"/>
+              <w:right w:w="100" w:type="dxa"/>
+            </w:tcMar>
+          </w:tcPr>
+          <w:p>
+            <w:pPr>
+              <w:widowControl w:val="0"/>
+              <w:jc w:val="center"/>
+              <w:rPr>
+                <w:rFonts w:ascii="Times New Roman" w:eastAsia="Times New Roman" w:hAnsi="Times New Roman" w:cs="Times New Roman"/>
+                <w:b/>
+              </w:rPr>
+            </w:pPr>
+            <w:proofErr w:type="spellStart"/>
+            <w:r>
+              <w:rPr>
+                <w:rFonts w:ascii="Times New Roman" w:eastAsia="Times New Roman" w:hAnsi="Times New Roman" w:cs="Times New Roman"/>
+                <w:b/>
+              </w:rPr>
+              <w:t>Insert</w:t>
+            </w:r>
+            <w:proofErr w:type="spellEnd"/>
+            <w:r>
+              <w:rPr>
+                <w:rFonts w:ascii="Times New Roman" w:eastAsia="Times New Roman" w:hAnsi="Times New Roman" w:cs="Times New Roman"/>
+                <w:b/>
+              </w:rPr>
+              <w:t xml:space="preserve"> </w:t>
+            </w:r>
+            <w:proofErr w:type="spellStart"/>
+            <w:r>
+              <w:rPr>
+                <w:rFonts w:ascii="Times New Roman" w:eastAsia="Times New Roman" w:hAnsi="Times New Roman" w:cs="Times New Roman"/>
+              </w:rPr>
+              <w:t>Element</w:t>
+            </w:r>
+            <w:proofErr w:type="spellEnd"/>
+            <w:r>
+              <w:rPr>
+                <w:rFonts w:ascii="Times New Roman" w:eastAsia="Times New Roman" w:hAnsi="Times New Roman" w:cs="Times New Roman"/>
+                <w:b/>
+              </w:rPr>
+              <w:t xml:space="preserve">  </w:t>
+            </w:r>
+            <m:oMath>
+              <m:r>
+                <w:rPr>
+                  <w:rFonts w:ascii="Cambria Math" w:hAnsi="Cambria Math"/>
+                </w:rPr>
+                <m:t>→</m:t>
+              </m:r>
+            </m:oMath>
+            <w:r>
+              <w:rPr>
+                <w:rFonts w:ascii="Times New Roman" w:eastAsia="Times New Roman" w:hAnsi="Times New Roman" w:cs="Times New Roman"/>
+                <w:b/>
+              </w:rPr>
+              <w:t xml:space="preserve"> ArbolRojoNegro</w:t>
+            </w:r>
+          </w:p>
+        </w:tc>
+      </w:tr>
+      <w:tr>
+        <w:trPr>
+          <w:trHeight w:val="269"/>
+        </w:trPr>
+        <w:tc>
+          <w:tcPr>
+            <w:tcW w:w="4620" w:type="dxa"/>
+            <w:shd w:val="clear" w:color="auto" w:fill="auto"/>
+            <w:tcMar>
+              <w:top w:w="100" w:type="dxa"/>
+              <w:left w:w="100" w:type="dxa"/>
+              <w:bottom w:w="100" w:type="dxa"/>
+              <w:right w:w="100" w:type="dxa"/>
+            </w:tcMar>
+          </w:tcPr>
+          <w:p>
+            <w:pPr>
+              <w:widowControl w:val="0"/>
+              <w:rPr>
+                <w:rFonts w:ascii="Times New Roman" w:eastAsia="Times New Roman" w:hAnsi="Times New Roman" w:cs="Times New Roman"/>
+              </w:rPr>
+            </w:pPr>
+            <w:r>
+              <w:rPr>
+                <w:rFonts w:ascii="Times New Roman" w:eastAsia="Times New Roman" w:hAnsi="Times New Roman" w:cs="Times New Roman"/>
+              </w:rPr>
+              <w:t>“</w:t>
+            </w:r>
+            <w:r>
+              <w:rPr>
+                <w:rFonts w:ascii="Times New Roman" w:eastAsia="Times New Roman" w:hAnsi="Times New Roman" w:cs="Times New Roman"/>
+              </w:rPr>
+              <w:t xml:space="preserve">Se encarga de </w:t>
+            </w:r>
+            <w:proofErr w:type="spellStart"/>
+            <w:r>
+              <w:rPr>
+                <w:rFonts w:ascii="Times New Roman" w:eastAsia="Times New Roman" w:hAnsi="Times New Roman" w:cs="Times New Roman"/>
+              </w:rPr>
+              <w:t>aegregar</w:t>
+            </w:r>
+            <w:proofErr w:type="spellEnd"/>
+            <w:r>
+              <w:rPr>
+                <w:rFonts w:ascii="Times New Roman" w:eastAsia="Times New Roman" w:hAnsi="Times New Roman" w:cs="Times New Roman"/>
+              </w:rPr>
+              <w:t xml:space="preserve"> un elemento al </w:t>
+            </w:r>
+            <w:proofErr w:type="spellStart"/>
+            <w:r>
+              <w:rPr>
+                <w:rFonts w:ascii="Times New Roman" w:eastAsia="Times New Roman" w:hAnsi="Times New Roman" w:cs="Times New Roman"/>
+              </w:rPr>
+              <w:t>arbol</w:t>
+            </w:r>
+            <w:proofErr w:type="spellEnd"/>
+            <w:r>
+              <w:rPr>
+                <w:rFonts w:ascii="Times New Roman" w:eastAsia="Times New Roman" w:hAnsi="Times New Roman" w:cs="Times New Roman"/>
+              </w:rPr>
+              <w:t>”</w:t>
+            </w:r>
+          </w:p>
+        </w:tc>
+      </w:tr>
+      <w:tr>
+        <w:trPr>
+          <w:trHeight w:val="269"/>
+        </w:trPr>
+        <w:tc>
+          <w:tcPr>
+            <w:tcW w:w="4620" w:type="dxa"/>
+            <w:shd w:val="clear" w:color="auto" w:fill="auto"/>
+            <w:tcMar>
+              <w:top w:w="100" w:type="dxa"/>
+              <w:left w:w="100" w:type="dxa"/>
+              <w:bottom w:w="100" w:type="dxa"/>
+              <w:right w:w="100" w:type="dxa"/>
+            </w:tcMar>
+          </w:tcPr>
+          <w:p>
+            <w:pPr>
+              <w:widowControl w:val="0"/>
+              <w:rPr>
+                <w:rFonts w:ascii="Times New Roman" w:eastAsia="Times New Roman" w:hAnsi="Times New Roman" w:cs="Times New Roman"/>
+              </w:rPr>
+            </w:pPr>
+            <w:r>
+              <w:rPr>
+                <w:rFonts w:ascii="Times New Roman" w:eastAsia="Times New Roman" w:hAnsi="Times New Roman" w:cs="Times New Roman"/>
+              </w:rPr>
+              <w:t xml:space="preserve">Precondiciones:  </w:t>
+            </w:r>
+            <w:r>
+              <w:rPr>
+                <w:rFonts w:ascii="Times New Roman" w:eastAsia="Times New Roman" w:hAnsi="Times New Roman" w:cs="Times New Roman"/>
+              </w:rPr>
+              <w:t>El elemento es valido</w:t>
+            </w:r>
+          </w:p>
+        </w:tc>
+      </w:tr>
+      <w:tr>
+        <w:trPr>
+          <w:trHeight w:val="526"/>
+        </w:trPr>
+        <w:tc>
+          <w:tcPr>
+            <w:tcW w:w="4620" w:type="dxa"/>
+            <w:shd w:val="clear" w:color="auto" w:fill="auto"/>
+            <w:tcMar>
+              <w:top w:w="100" w:type="dxa"/>
+              <w:left w:w="100" w:type="dxa"/>
+              <w:bottom w:w="100" w:type="dxa"/>
+              <w:right w:w="100" w:type="dxa"/>
+            </w:tcMar>
+          </w:tcPr>
+          <w:p>
+            <w:pPr>
+              <w:widowControl w:val="0"/>
+              <w:rPr>
+                <w:rFonts w:ascii="Times New Roman" w:eastAsia="Times New Roman" w:hAnsi="Times New Roman" w:cs="Times New Roman"/>
+              </w:rPr>
+            </w:pPr>
+            <w:r>
+              <w:rPr>
+                <w:rFonts w:ascii="Times New Roman" w:eastAsia="Times New Roman" w:hAnsi="Times New Roman" w:cs="Times New Roman"/>
+              </w:rPr>
+              <w:t>Postcondiciones: El elemento ha sido agregado correctamente</w:t>
+            </w:r>
+          </w:p>
+        </w:tc>
+      </w:tr>
+    </w:tbl>
+    <w:p/>
+    <w:p>
+      <w:pPr>
+        <w:spacing w:line="276" w:lineRule="auto"/>
+        <w:rPr>
+          <w:rFonts w:ascii="Times New Roman" w:eastAsia="Times New Roman" w:hAnsi="Times New Roman" w:cs="Times New Roman"/>
+          <w:b/>
+        </w:rPr>
+      </w:pPr>
+    </w:p>
+    <w:tbl>
+      <w:tblPr>
+        <w:tblpPr w:leftFromText="180" w:rightFromText="180" w:vertAnchor="text" w:horzAnchor="margin" w:tblpXSpec="right" w:tblpY="25"/>
+        <w:tblW w:w="5580" w:type="dxa"/>
+        <w:tblBorders>
+          <w:top w:val="single" w:sz="8" w:space="0" w:color="000000"/>
+          <w:left w:val="single" w:sz="8" w:space="0" w:color="000000"/>
+          <w:bottom w:val="single" w:sz="8" w:space="0" w:color="000000"/>
+          <w:right w:val="single" w:sz="8" w:space="0" w:color="000000"/>
+          <w:insideH w:val="single" w:sz="8" w:space="0" w:color="000000"/>
+          <w:insideV w:val="single" w:sz="8" w:space="0" w:color="000000"/>
+        </w:tblBorders>
+        <w:tblLayout w:type="fixed"/>
+        <w:tblLook w:val="0600" w:firstRow="0" w:lastRow="0" w:firstColumn="0" w:lastColumn="0" w:noHBand="1" w:noVBand="1"/>
+      </w:tblPr>
+      <w:tblGrid>
+        <w:gridCol w:w="5580"/>
+      </w:tblGrid>
+      <w:tr>
+        <w:trPr>
+          <w:trHeight w:val="277"/>
+        </w:trPr>
+        <w:tc>
+          <w:tcPr>
+            <w:tcW w:w="5580" w:type="dxa"/>
+            <w:shd w:val="clear" w:color="auto" w:fill="auto"/>
+            <w:tcMar>
+              <w:top w:w="100" w:type="dxa"/>
+              <w:left w:w="100" w:type="dxa"/>
+              <w:bottom w:w="100" w:type="dxa"/>
+              <w:right w:w="100" w:type="dxa"/>
+            </w:tcMar>
+          </w:tcPr>
+          <w:p>
+            <w:pPr>
+              <w:widowControl w:val="0"/>
+              <w:jc w:val="center"/>
+              <w:rPr>
+                <w:rFonts w:ascii="Times New Roman" w:eastAsia="Times New Roman" w:hAnsi="Times New Roman" w:cs="Times New Roman"/>
+                <w:b/>
+              </w:rPr>
+            </w:pPr>
+            <w:proofErr w:type="spellStart"/>
+            <w:r>
+              <w:rPr>
+                <w:rFonts w:ascii="Times New Roman" w:eastAsia="Times New Roman" w:hAnsi="Times New Roman" w:cs="Times New Roman"/>
+                <w:b/>
+              </w:rPr>
+              <w:t>InsertFixUp</w:t>
+            </w:r>
+            <w:proofErr w:type="spellEnd"/>
+            <w:r>
+              <w:rPr>
+                <w:rFonts w:ascii="Times New Roman" w:eastAsia="Times New Roman" w:hAnsi="Times New Roman" w:cs="Times New Roman"/>
+                <w:b/>
+              </w:rPr>
+              <w:t xml:space="preserve"> </w:t>
+            </w:r>
+            <w:proofErr w:type="spellStart"/>
+            <w:r>
+              <w:rPr>
+                <w:rFonts w:ascii="Times New Roman" w:eastAsia="Times New Roman" w:hAnsi="Times New Roman" w:cs="Times New Roman"/>
+              </w:rPr>
+              <w:t>NodoArbolRojoNegro</w:t>
+            </w:r>
+            <w:proofErr w:type="spellEnd"/>
+            <w:r>
+              <w:rPr>
+                <w:rFonts w:ascii="Times New Roman" w:eastAsia="Times New Roman" w:hAnsi="Times New Roman" w:cs="Times New Roman"/>
+              </w:rPr>
+              <w:t xml:space="preserve"> </w:t>
+            </w:r>
+            <m:oMath>
+              <m:r>
+                <w:rPr>
+                  <w:rFonts w:ascii="Cambria Math" w:hAnsi="Cambria Math"/>
+                </w:rPr>
+                <m:t>→</m:t>
+              </m:r>
+            </m:oMath>
+            <w:r>
+              <w:rPr>
+                <w:rFonts w:ascii="Times New Roman" w:eastAsia="Times New Roman" w:hAnsi="Times New Roman" w:cs="Times New Roman"/>
+                <w:b/>
+              </w:rPr>
+              <w:t>ArbolRojoNegro</w:t>
+            </w:r>
+          </w:p>
+        </w:tc>
+      </w:tr>
+      <w:tr>
+        <w:trPr>
+          <w:trHeight w:val="540"/>
+        </w:trPr>
+        <w:tc>
+          <w:tcPr>
+            <w:tcW w:w="5580" w:type="dxa"/>
+            <w:shd w:val="clear" w:color="auto" w:fill="auto"/>
+            <w:tcMar>
+              <w:top w:w="100" w:type="dxa"/>
+              <w:left w:w="100" w:type="dxa"/>
+              <w:bottom w:w="100" w:type="dxa"/>
+              <w:right w:w="100" w:type="dxa"/>
+            </w:tcMar>
+          </w:tcPr>
+          <w:p>
+            <w:pPr>
+              <w:widowControl w:val="0"/>
+              <w:rPr>
+                <w:rFonts w:ascii="Times New Roman" w:eastAsia="Times New Roman" w:hAnsi="Times New Roman" w:cs="Times New Roman"/>
+              </w:rPr>
+            </w:pPr>
+            <w:r>
+              <w:rPr>
+                <w:rFonts w:ascii="Times New Roman" w:eastAsia="Times New Roman" w:hAnsi="Times New Roman" w:cs="Times New Roman"/>
+              </w:rPr>
+              <w:t>“</w:t>
+            </w:r>
+            <w:r>
+              <w:rPr>
+                <w:rFonts w:ascii="Times New Roman" w:eastAsia="Times New Roman" w:hAnsi="Times New Roman" w:cs="Times New Roman"/>
+              </w:rPr>
+              <w:t>Se encarga de organizar el árbol después de haber ingresado un elemento</w:t>
+            </w:r>
+            <w:r>
+              <w:rPr>
+                <w:rFonts w:ascii="Times New Roman" w:eastAsia="Times New Roman" w:hAnsi="Times New Roman" w:cs="Times New Roman"/>
+              </w:rPr>
+              <w:t>”</w:t>
+            </w:r>
+          </w:p>
+        </w:tc>
+      </w:tr>
+      <w:tr>
+        <w:trPr>
+          <w:trHeight w:val="277"/>
+        </w:trPr>
+        <w:tc>
+          <w:tcPr>
+            <w:tcW w:w="5580" w:type="dxa"/>
+            <w:shd w:val="clear" w:color="auto" w:fill="auto"/>
+            <w:tcMar>
+              <w:top w:w="100" w:type="dxa"/>
+              <w:left w:w="100" w:type="dxa"/>
+              <w:bottom w:w="100" w:type="dxa"/>
+              <w:right w:w="100" w:type="dxa"/>
+            </w:tcMar>
+          </w:tcPr>
+          <w:p>
+            <w:pPr>
+              <w:widowControl w:val="0"/>
+              <w:rPr>
+                <w:rFonts w:ascii="Times New Roman" w:eastAsia="Times New Roman" w:hAnsi="Times New Roman" w:cs="Times New Roman"/>
+              </w:rPr>
+            </w:pPr>
+            <w:r>
+              <w:rPr>
+                <w:rFonts w:ascii="Times New Roman" w:eastAsia="Times New Roman" w:hAnsi="Times New Roman" w:cs="Times New Roman"/>
+              </w:rPr>
+              <w:t>Precondiciones:  El árbol debe de estar balanceado</w:t>
+            </w:r>
+          </w:p>
+        </w:tc>
+      </w:tr>
+      <w:tr>
+        <w:trPr>
+          <w:trHeight w:val="277"/>
+        </w:trPr>
+        <w:tc>
+          <w:tcPr>
+            <w:tcW w:w="5580" w:type="dxa"/>
+            <w:shd w:val="clear" w:color="auto" w:fill="auto"/>
+            <w:tcMar>
+              <w:top w:w="100" w:type="dxa"/>
+              <w:left w:w="100" w:type="dxa"/>
+              <w:bottom w:w="100" w:type="dxa"/>
+              <w:right w:w="100" w:type="dxa"/>
+            </w:tcMar>
+          </w:tcPr>
+          <w:p>
+            <w:pPr>
+              <w:widowControl w:val="0"/>
+              <w:rPr>
+                <w:rFonts w:ascii="Times New Roman" w:eastAsia="Times New Roman" w:hAnsi="Times New Roman" w:cs="Times New Roman"/>
+              </w:rPr>
+            </w:pPr>
+            <w:r>
+              <w:rPr>
+                <w:rFonts w:ascii="Times New Roman" w:eastAsia="Times New Roman" w:hAnsi="Times New Roman" w:cs="Times New Roman"/>
+              </w:rPr>
+              <w:t xml:space="preserve">Postcondiciones: </w:t>
+            </w:r>
+            <w:r>
+              <w:rPr>
+                <w:rFonts w:ascii="Times New Roman" w:eastAsia="Times New Roman" w:hAnsi="Times New Roman" w:cs="Times New Roman"/>
+              </w:rPr>
+              <w:t xml:space="preserve">El árbol esta correctamente organizado </w:t>
+            </w:r>
+          </w:p>
+        </w:tc>
+      </w:tr>
+    </w:tbl>
+    <w:p>
+      <w:pPr>
+        <w:spacing w:line="276" w:lineRule="auto"/>
+        <w:rPr>
+          <w:rFonts w:ascii="Times New Roman" w:eastAsia="Times New Roman" w:hAnsi="Times New Roman" w:cs="Times New Roman"/>
+          <w:b/>
+        </w:rPr>
+      </w:pPr>
+    </w:p>
+    <w:p>
+      <w:pPr>
+        <w:spacing w:line="276" w:lineRule="auto"/>
+        <w:rPr>
+          <w:rFonts w:ascii="Times New Roman" w:eastAsia="Times New Roman" w:hAnsi="Times New Roman" w:cs="Times New Roman"/>
+          <w:b/>
+        </w:rPr>
+      </w:pPr>
+    </w:p>
+    <w:p>
+      <w:pPr>
+        <w:spacing w:line="276" w:lineRule="auto"/>
+        <w:rPr>
+          <w:rFonts w:ascii="Times New Roman" w:eastAsia="Times New Roman" w:hAnsi="Times New Roman" w:cs="Times New Roman"/>
+          <w:b/>
+        </w:rPr>
+      </w:pPr>
+    </w:p>
+    <w:p>
+      <w:pPr>
+        <w:spacing w:line="276" w:lineRule="auto"/>
+        <w:rPr>
+          <w:rFonts w:ascii="Times New Roman" w:eastAsia="Times New Roman" w:hAnsi="Times New Roman" w:cs="Times New Roman"/>
+          <w:b/>
+        </w:rPr>
+      </w:pPr>
+    </w:p>
+    <w:p>
+      <w:pPr>
+        <w:spacing w:line="276" w:lineRule="auto"/>
+        <w:rPr>
+          <w:rFonts w:ascii="Times New Roman" w:eastAsia="Times New Roman" w:hAnsi="Times New Roman" w:cs="Times New Roman"/>
+          <w:b/>
+        </w:rPr>
+      </w:pPr>
+    </w:p>
+    <w:p>
+      <w:pPr>
+        <w:spacing w:line="276" w:lineRule="auto"/>
+        <w:rPr>
+          <w:rFonts w:ascii="Times New Roman" w:eastAsia="Times New Roman" w:hAnsi="Times New Roman" w:cs="Times New Roman"/>
+          <w:b/>
+        </w:rPr>
+      </w:pPr>
+    </w:p>
+    <w:p>
+      <w:pPr>
+        <w:spacing w:line="276" w:lineRule="auto"/>
+        <w:rPr>
+          <w:rFonts w:ascii="Times New Roman" w:eastAsia="Times New Roman" w:hAnsi="Times New Roman" w:cs="Times New Roman"/>
+          <w:b/>
+        </w:rPr>
+      </w:pPr>
+    </w:p>
+    <w:p>
+      <w:pPr>
+        <w:spacing w:line="276" w:lineRule="auto"/>
+        <w:rPr>
+          <w:rFonts w:ascii="Times New Roman" w:eastAsia="Times New Roman" w:hAnsi="Times New Roman" w:cs="Times New Roman"/>
+          <w:b/>
+        </w:rPr>
+      </w:pPr>
+    </w:p>
+    <w:p>
+      <w:pPr>
+        <w:spacing w:line="276" w:lineRule="auto"/>
+        <w:rPr>
+          <w:rFonts w:ascii="Times New Roman" w:eastAsia="Times New Roman" w:hAnsi="Times New Roman" w:cs="Times New Roman"/>
+          <w:b/>
+        </w:rPr>
+      </w:pPr>
+    </w:p>
+    <w:tbl>
+      <w:tblPr>
+        <w:tblpPr w:leftFromText="180" w:rightFromText="180" w:vertAnchor="text" w:horzAnchor="margin" w:tblpYSpec="outside"/>
+        <w:tblW w:w="5265" w:type="dxa"/>
+        <w:tblBorders>
+          <w:top w:val="single" w:sz="8" w:space="0" w:color="000000"/>
+          <w:left w:val="single" w:sz="8" w:space="0" w:color="000000"/>
+          <w:bottom w:val="single" w:sz="8" w:space="0" w:color="000000"/>
+          <w:right w:val="single" w:sz="8" w:space="0" w:color="000000"/>
+          <w:insideH w:val="single" w:sz="8" w:space="0" w:color="000000"/>
+          <w:insideV w:val="single" w:sz="8" w:space="0" w:color="000000"/>
+        </w:tblBorders>
+        <w:tblLayout w:type="fixed"/>
+        <w:tblLook w:val="0600" w:firstRow="0" w:lastRow="0" w:firstColumn="0" w:lastColumn="0" w:noHBand="1" w:noVBand="1"/>
+      </w:tblPr>
+      <w:tblGrid>
+        <w:gridCol w:w="5265"/>
+      </w:tblGrid>
+      <w:tr>
+        <w:trPr>
+          <w:trHeight w:val="265"/>
+        </w:trPr>
+        <w:tc>
+          <w:tcPr>
+            <w:tcW w:w="5265" w:type="dxa"/>
+            <w:shd w:val="clear" w:color="auto" w:fill="auto"/>
+            <w:tcMar>
+              <w:top w:w="100" w:type="dxa"/>
+              <w:left w:w="100" w:type="dxa"/>
+              <w:bottom w:w="100" w:type="dxa"/>
+              <w:right w:w="100" w:type="dxa"/>
+            </w:tcMar>
+          </w:tcPr>
+          <w:p>
+            <w:pPr>
+              <w:widowControl w:val="0"/>
+              <w:rPr>
+                <w:rFonts w:ascii="Times New Roman" w:eastAsia="Times New Roman" w:hAnsi="Times New Roman" w:cs="Times New Roman"/>
+                <w:b/>
+              </w:rPr>
+            </w:pPr>
+            <w:r>
+              <w:rPr>
+                <w:rFonts w:ascii="Times New Roman" w:eastAsia="Times New Roman" w:hAnsi="Times New Roman" w:cs="Times New Roman"/>
+                <w:b/>
+              </w:rPr>
+              <w:t xml:space="preserve">          </w:t>
+            </w:r>
+            <w:proofErr w:type="spellStart"/>
+            <w:r>
+              <w:rPr>
+                <w:rFonts w:ascii="Times New Roman" w:eastAsia="Times New Roman" w:hAnsi="Times New Roman" w:cs="Times New Roman"/>
+                <w:b/>
+              </w:rPr>
+              <w:t>DeleteFixUp</w:t>
+            </w:r>
+            <w:proofErr w:type="spellEnd"/>
+            <w:r>
+              <w:rPr>
+                <w:rFonts w:ascii="Times New Roman" w:eastAsia="Times New Roman" w:hAnsi="Times New Roman" w:cs="Times New Roman"/>
+                <w:b/>
+              </w:rPr>
+              <w:t xml:space="preserve"> </w:t>
+            </w:r>
+            <w:proofErr w:type="spellStart"/>
+            <w:r>
+              <w:rPr>
+                <w:rFonts w:ascii="Times New Roman" w:eastAsia="Times New Roman" w:hAnsi="Times New Roman" w:cs="Times New Roman"/>
+              </w:rPr>
+              <w:t>NodoArbolRojoNegro</w:t>
+            </w:r>
+            <w:proofErr w:type="spellEnd"/>
+            <w:r>
+              <w:rPr>
+                <w:rFonts w:ascii="Times New Roman" w:eastAsia="Times New Roman" w:hAnsi="Times New Roman" w:cs="Times New Roman"/>
+                <w:b/>
+              </w:rPr>
+              <w:t xml:space="preserve"> </w:t>
+            </w:r>
+            <m:oMath>
+              <m:r>
+                <w:rPr>
+                  <w:rFonts w:ascii="Cambria Math" w:hAnsi="Cambria Math"/>
+                </w:rPr>
+                <m:t>→</m:t>
+              </m:r>
+            </m:oMath>
+            <w:r>
+              <w:rPr>
+                <w:rFonts w:ascii="Times New Roman" w:eastAsia="Times New Roman" w:hAnsi="Times New Roman" w:cs="Times New Roman"/>
+                <w:b/>
+              </w:rPr>
+              <w:t>ArbolRojoNegro</w:t>
+            </w:r>
+          </w:p>
+        </w:tc>
+      </w:tr>
+      <w:tr>
+        <w:trPr>
+          <w:trHeight w:val="518"/>
+        </w:trPr>
+        <w:tc>
+          <w:tcPr>
+            <w:tcW w:w="5265" w:type="dxa"/>
+            <w:shd w:val="clear" w:color="auto" w:fill="auto"/>
+            <w:tcMar>
+              <w:top w:w="100" w:type="dxa"/>
+              <w:left w:w="100" w:type="dxa"/>
+              <w:bottom w:w="100" w:type="dxa"/>
+              <w:right w:w="100" w:type="dxa"/>
+            </w:tcMar>
+          </w:tcPr>
+          <w:p>
+            <w:pPr>
+              <w:widowControl w:val="0"/>
+              <w:rPr>
+                <w:rFonts w:ascii="Times New Roman" w:eastAsia="Times New Roman" w:hAnsi="Times New Roman" w:cs="Times New Roman"/>
+              </w:rPr>
+            </w:pPr>
+            <w:r>
+              <w:rPr>
+                <w:rFonts w:ascii="Times New Roman" w:eastAsia="Times New Roman" w:hAnsi="Times New Roman" w:cs="Times New Roman"/>
+              </w:rPr>
+              <w:t>“</w:t>
+            </w:r>
+            <w:r>
+              <w:rPr>
+                <w:rFonts w:ascii="Times New Roman" w:eastAsia="Times New Roman" w:hAnsi="Times New Roman" w:cs="Times New Roman"/>
+              </w:rPr>
+              <w:t xml:space="preserve">Se encarga de reorganizar el árbol </w:t>
+            </w:r>
+            <w:proofErr w:type="spellStart"/>
+            <w:r>
+              <w:rPr>
+                <w:rFonts w:ascii="Times New Roman" w:eastAsia="Times New Roman" w:hAnsi="Times New Roman" w:cs="Times New Roman"/>
+              </w:rPr>
+              <w:t>despues</w:t>
+            </w:r>
+            <w:proofErr w:type="spellEnd"/>
+            <w:r>
+              <w:rPr>
+                <w:rFonts w:ascii="Times New Roman" w:eastAsia="Times New Roman" w:hAnsi="Times New Roman" w:cs="Times New Roman"/>
+              </w:rPr>
+              <w:t xml:space="preserve"> de haber </w:t>
+            </w:r>
+            <w:proofErr w:type="spellStart"/>
+            <w:r>
+              <w:rPr>
+                <w:rFonts w:ascii="Times New Roman" w:eastAsia="Times New Roman" w:hAnsi="Times New Roman" w:cs="Times New Roman"/>
+              </w:rPr>
+              <w:t>elimiando</w:t>
+            </w:r>
+            <w:proofErr w:type="spellEnd"/>
+            <w:r>
+              <w:rPr>
+                <w:rFonts w:ascii="Times New Roman" w:eastAsia="Times New Roman" w:hAnsi="Times New Roman" w:cs="Times New Roman"/>
+              </w:rPr>
+              <w:t xml:space="preserve"> el elemento</w:t>
+            </w:r>
+            <w:r>
+              <w:rPr>
+                <w:rFonts w:ascii="Times New Roman" w:eastAsia="Times New Roman" w:hAnsi="Times New Roman" w:cs="Times New Roman"/>
+              </w:rPr>
+              <w:t>”</w:t>
+            </w:r>
+          </w:p>
+        </w:tc>
+      </w:tr>
+      <w:tr>
+        <w:trPr>
+          <w:trHeight w:val="265"/>
+        </w:trPr>
+        <w:tc>
+          <w:tcPr>
+            <w:tcW w:w="5265" w:type="dxa"/>
+            <w:shd w:val="clear" w:color="auto" w:fill="auto"/>
+            <w:tcMar>
+              <w:top w:w="100" w:type="dxa"/>
+              <w:left w:w="100" w:type="dxa"/>
+              <w:bottom w:w="100" w:type="dxa"/>
+              <w:right w:w="100" w:type="dxa"/>
+            </w:tcMar>
+          </w:tcPr>
+          <w:p>
+            <w:pPr>
+              <w:widowControl w:val="0"/>
+              <w:rPr>
+                <w:rFonts w:ascii="Times New Roman" w:eastAsia="Times New Roman" w:hAnsi="Times New Roman" w:cs="Times New Roman"/>
+              </w:rPr>
+            </w:pPr>
+            <w:r>
+              <w:rPr>
+                <w:rFonts w:ascii="Times New Roman" w:eastAsia="Times New Roman" w:hAnsi="Times New Roman" w:cs="Times New Roman"/>
+              </w:rPr>
+              <w:t>Precondiciones:  El árbol no se encuentra balanceado</w:t>
+            </w:r>
+          </w:p>
+        </w:tc>
+      </w:tr>
+      <w:tr>
+        <w:trPr>
+          <w:trHeight w:val="265"/>
+        </w:trPr>
+        <w:tc>
+          <w:tcPr>
+            <w:tcW w:w="5265" w:type="dxa"/>
+            <w:shd w:val="clear" w:color="auto" w:fill="auto"/>
+            <w:tcMar>
+              <w:top w:w="100" w:type="dxa"/>
+              <w:left w:w="100" w:type="dxa"/>
+              <w:bottom w:w="100" w:type="dxa"/>
+              <w:right w:w="100" w:type="dxa"/>
+            </w:tcMar>
+          </w:tcPr>
+          <w:p>
+            <w:pPr>
+              <w:widowControl w:val="0"/>
+              <w:rPr>
+                <w:rFonts w:ascii="Times New Roman" w:eastAsia="Times New Roman" w:hAnsi="Times New Roman" w:cs="Times New Roman"/>
+              </w:rPr>
+            </w:pPr>
+            <w:r>
+              <w:rPr>
+                <w:rFonts w:ascii="Times New Roman" w:eastAsia="Times New Roman" w:hAnsi="Times New Roman" w:cs="Times New Roman"/>
+              </w:rPr>
+              <w:t xml:space="preserve">Postcondiciones: </w:t>
+            </w:r>
+            <w:r>
+              <w:rPr>
+                <w:rFonts w:ascii="Times New Roman" w:eastAsia="Times New Roman" w:hAnsi="Times New Roman" w:cs="Times New Roman"/>
+              </w:rPr>
+              <w:t>El árbol se encuentra correctamente organizado</w:t>
+            </w:r>
+          </w:p>
+        </w:tc>
+      </w:tr>
+    </w:tbl>
+    <w:tbl>
+      <w:tblPr>
+        <w:tblpPr w:leftFromText="180" w:rightFromText="180" w:vertAnchor="text" w:horzAnchor="page" w:tblpX="6839" w:tblpY="130"/>
+        <w:tblW w:w="4545" w:type="dxa"/>
+        <w:tblBorders>
+          <w:top w:val="single" w:sz="8" w:space="0" w:color="000000"/>
+          <w:left w:val="single" w:sz="8" w:space="0" w:color="000000"/>
+          <w:bottom w:val="single" w:sz="8" w:space="0" w:color="000000"/>
+          <w:right w:val="single" w:sz="8" w:space="0" w:color="000000"/>
+          <w:insideH w:val="single" w:sz="8" w:space="0" w:color="000000"/>
+          <w:insideV w:val="single" w:sz="8" w:space="0" w:color="000000"/>
+        </w:tblBorders>
+        <w:tblLayout w:type="fixed"/>
+        <w:tblLook w:val="0600" w:firstRow="0" w:lastRow="0" w:firstColumn="0" w:lastColumn="0" w:noHBand="1" w:noVBand="1"/>
+      </w:tblPr>
+      <w:tblGrid>
+        <w:gridCol w:w="4545"/>
+      </w:tblGrid>
+      <w:tr>
+        <w:trPr>
+          <w:trHeight w:val="271"/>
+        </w:trPr>
+        <w:tc>
+          <w:tcPr>
+            <w:tcW w:w="4545" w:type="dxa"/>
+            <w:shd w:val="clear" w:color="auto" w:fill="auto"/>
+            <w:tcMar>
+              <w:top w:w="100" w:type="dxa"/>
+              <w:left w:w="100" w:type="dxa"/>
+              <w:bottom w:w="100" w:type="dxa"/>
+              <w:right w:w="100" w:type="dxa"/>
+            </w:tcMar>
+          </w:tcPr>
+          <w:p>
+            <w:pPr>
+              <w:widowControl w:val="0"/>
+              <w:jc w:val="center"/>
+              <w:rPr>
+                <w:rFonts w:ascii="Times New Roman" w:eastAsia="Times New Roman" w:hAnsi="Times New Roman" w:cs="Times New Roman"/>
+                <w:b/>
+              </w:rPr>
+            </w:pPr>
+            <w:proofErr w:type="spellStart"/>
+            <w:r>
+              <w:rPr>
+                <w:rFonts w:ascii="Times New Roman" w:eastAsia="Times New Roman" w:hAnsi="Times New Roman" w:cs="Times New Roman"/>
+                <w:b/>
+              </w:rPr>
+              <w:t>deleteElement</w:t>
+            </w:r>
+            <w:proofErr w:type="spellEnd"/>
+            <w:r>
+              <w:rPr>
+                <w:rFonts w:ascii="Times New Roman" w:eastAsia="Times New Roman" w:hAnsi="Times New Roman" w:cs="Times New Roman"/>
+                <w:b/>
+              </w:rPr>
+              <w:t xml:space="preserve"> </w:t>
+            </w:r>
+            <w:proofErr w:type="spellStart"/>
+            <w:r>
+              <w:rPr>
+                <w:rFonts w:ascii="Times New Roman" w:eastAsia="Times New Roman" w:hAnsi="Times New Roman" w:cs="Times New Roman"/>
+              </w:rPr>
+              <w:t>Element</w:t>
+            </w:r>
+            <w:proofErr w:type="spellEnd"/>
+            <w:r>
+              <w:rPr>
+                <w:rFonts w:ascii="Times New Roman" w:eastAsia="Times New Roman" w:hAnsi="Times New Roman" w:cs="Times New Roman"/>
+                <w:b/>
+              </w:rPr>
+              <w:t xml:space="preserve"> </w:t>
+            </w:r>
+            <m:oMath>
+              <m:r>
+                <w:rPr>
+                  <w:rFonts w:ascii="Cambria Math" w:hAnsi="Cambria Math"/>
+                </w:rPr>
+                <m:t>→</m:t>
+              </m:r>
+            </m:oMath>
+            <w:r>
+              <w:rPr>
+                <w:rFonts w:ascii="Times New Roman" w:eastAsia="Times New Roman" w:hAnsi="Times New Roman" w:cs="Times New Roman"/>
+                <w:b/>
+              </w:rPr>
+              <w:t xml:space="preserve"> ArbolRojoNegro</w:t>
+            </w:r>
+          </w:p>
+        </w:tc>
+      </w:tr>
+      <w:tr>
+        <w:trPr>
+          <w:trHeight w:val="271"/>
+        </w:trPr>
+        <w:tc>
+          <w:tcPr>
+            <w:tcW w:w="4545" w:type="dxa"/>
+            <w:shd w:val="clear" w:color="auto" w:fill="auto"/>
+            <w:tcMar>
+              <w:top w:w="100" w:type="dxa"/>
+              <w:left w:w="100" w:type="dxa"/>
+              <w:bottom w:w="100" w:type="dxa"/>
+              <w:right w:w="100" w:type="dxa"/>
+            </w:tcMar>
+          </w:tcPr>
+          <w:p>
+            <w:pPr>
+              <w:widowControl w:val="0"/>
+              <w:rPr>
+                <w:rFonts w:ascii="Times New Roman" w:eastAsia="Times New Roman" w:hAnsi="Times New Roman" w:cs="Times New Roman"/>
+              </w:rPr>
+            </w:pPr>
+            <w:r>
+              <w:rPr>
+                <w:rFonts w:ascii="Times New Roman" w:eastAsia="Times New Roman" w:hAnsi="Times New Roman" w:cs="Times New Roman"/>
+              </w:rPr>
+              <w:t>“</w:t>
+            </w:r>
+            <w:r>
+              <w:rPr>
+                <w:rFonts w:ascii="Times New Roman" w:eastAsia="Times New Roman" w:hAnsi="Times New Roman" w:cs="Times New Roman"/>
+              </w:rPr>
+              <w:t xml:space="preserve">Se encarga de eliminar un elemento en el </w:t>
+            </w:r>
+            <w:proofErr w:type="spellStart"/>
+            <w:r>
+              <w:rPr>
+                <w:rFonts w:ascii="Times New Roman" w:eastAsia="Times New Roman" w:hAnsi="Times New Roman" w:cs="Times New Roman"/>
+              </w:rPr>
+              <w:t>arbol</w:t>
+            </w:r>
+            <w:proofErr w:type="spellEnd"/>
+            <w:r>
+              <w:rPr>
+                <w:rFonts w:ascii="Times New Roman" w:eastAsia="Times New Roman" w:hAnsi="Times New Roman" w:cs="Times New Roman"/>
+              </w:rPr>
+              <w:t>”</w:t>
+            </w:r>
+          </w:p>
+        </w:tc>
+      </w:tr>
+      <w:tr>
+        <w:trPr>
+          <w:trHeight w:val="529"/>
+        </w:trPr>
+        <w:tc>
+          <w:tcPr>
+            <w:tcW w:w="4545" w:type="dxa"/>
+            <w:shd w:val="clear" w:color="auto" w:fill="auto"/>
+            <w:tcMar>
+              <w:top w:w="100" w:type="dxa"/>
+              <w:left w:w="100" w:type="dxa"/>
+              <w:bottom w:w="100" w:type="dxa"/>
+              <w:right w:w="100" w:type="dxa"/>
+            </w:tcMar>
+          </w:tcPr>
+          <w:p>
+            <w:pPr>
+              <w:widowControl w:val="0"/>
+              <w:rPr>
+                <w:rFonts w:ascii="Times New Roman" w:eastAsia="Times New Roman" w:hAnsi="Times New Roman" w:cs="Times New Roman"/>
+              </w:rPr>
+            </w:pPr>
+            <w:r>
+              <w:rPr>
+                <w:rFonts w:ascii="Times New Roman" w:eastAsia="Times New Roman" w:hAnsi="Times New Roman" w:cs="Times New Roman"/>
+              </w:rPr>
+              <w:t xml:space="preserve">Precondiciones:  </w:t>
+            </w:r>
+            <w:r>
+              <w:rPr>
+                <w:rFonts w:ascii="Times New Roman" w:eastAsia="Times New Roman" w:hAnsi="Times New Roman" w:cs="Times New Roman"/>
+              </w:rPr>
+              <w:t xml:space="preserve">El </w:t>
+            </w:r>
+            <w:proofErr w:type="spellStart"/>
+            <w:r>
+              <w:rPr>
+                <w:rFonts w:ascii="Times New Roman" w:eastAsia="Times New Roman" w:hAnsi="Times New Roman" w:cs="Times New Roman"/>
+              </w:rPr>
+              <w:t>elmento</w:t>
+            </w:r>
+            <w:proofErr w:type="spellEnd"/>
+            <w:r>
+              <w:rPr>
+                <w:rFonts w:ascii="Times New Roman" w:eastAsia="Times New Roman" w:hAnsi="Times New Roman" w:cs="Times New Roman"/>
+              </w:rPr>
+              <w:t xml:space="preserve"> que va a ser borrado es valido</w:t>
+            </w:r>
+          </w:p>
+        </w:tc>
+      </w:tr>
+      <w:tr>
+        <w:trPr>
+          <w:trHeight w:val="271"/>
+        </w:trPr>
+        <w:tc>
+          <w:tcPr>
+            <w:tcW w:w="4545" w:type="dxa"/>
+            <w:shd w:val="clear" w:color="auto" w:fill="auto"/>
+            <w:tcMar>
+              <w:top w:w="100" w:type="dxa"/>
+              <w:left w:w="100" w:type="dxa"/>
+              <w:bottom w:w="100" w:type="dxa"/>
+              <w:right w:w="100" w:type="dxa"/>
+            </w:tcMar>
+          </w:tcPr>
+          <w:p>
+            <w:pPr>
+              <w:widowControl w:val="0"/>
+              <w:rPr>
+                <w:rFonts w:ascii="Times New Roman" w:eastAsia="Times New Roman" w:hAnsi="Times New Roman" w:cs="Times New Roman"/>
+              </w:rPr>
+            </w:pPr>
+            <w:r>
+              <w:rPr>
+                <w:rFonts w:ascii="Times New Roman" w:eastAsia="Times New Roman" w:hAnsi="Times New Roman" w:cs="Times New Roman"/>
+              </w:rPr>
+              <w:t xml:space="preserve">Postcondiciones: </w:t>
+            </w:r>
+            <w:r>
+              <w:rPr>
+                <w:rFonts w:ascii="Times New Roman" w:eastAsia="Times New Roman" w:hAnsi="Times New Roman" w:cs="Times New Roman"/>
+              </w:rPr>
+              <w:t xml:space="preserve">Elimina el elemento en el </w:t>
+            </w:r>
+            <w:proofErr w:type="spellStart"/>
+            <w:r>
+              <w:rPr>
+                <w:rFonts w:ascii="Times New Roman" w:eastAsia="Times New Roman" w:hAnsi="Times New Roman" w:cs="Times New Roman"/>
+              </w:rPr>
+              <w:t>arbol</w:t>
+            </w:r>
+            <w:proofErr w:type="spellEnd"/>
+          </w:p>
+        </w:tc>
+      </w:tr>
+    </w:tbl>
+    <w:p>
+      <w:pPr>
+        <w:spacing w:line="276" w:lineRule="auto"/>
+        <w:rPr>
+          <w:rFonts w:ascii="Times New Roman" w:eastAsia="Times New Roman" w:hAnsi="Times New Roman" w:cs="Times New Roman"/>
+          <w:b/>
+        </w:rPr>
+      </w:pPr>
+    </w:p>
+    <w:p>
+      <w:pPr>
+        <w:spacing w:line="276" w:lineRule="auto"/>
+        <w:rPr>
+          <w:rFonts w:ascii="Times New Roman" w:eastAsia="Times New Roman" w:hAnsi="Times New Roman" w:cs="Times New Roman"/>
+          <w:b/>
+        </w:rPr>
+      </w:pPr>
+    </w:p>
+    <w:p>
+      <w:pPr>
+        <w:spacing w:line="276" w:lineRule="auto"/>
+        <w:rPr>
+          <w:rFonts w:ascii="Times New Roman" w:eastAsia="Times New Roman" w:hAnsi="Times New Roman" w:cs="Times New Roman"/>
+          <w:b/>
+        </w:rPr>
+      </w:pPr>
+    </w:p>
+    <w:p>
+      <w:pPr>
+        <w:spacing w:line="276" w:lineRule="auto"/>
+        <w:rPr>
+          <w:rFonts w:ascii="Times New Roman" w:eastAsia="Times New Roman" w:hAnsi="Times New Roman" w:cs="Times New Roman"/>
+          <w:b/>
+        </w:rPr>
+      </w:pPr>
+    </w:p>
+    <w:p>
+      <w:pPr>
+        <w:spacing w:line="276" w:lineRule="auto"/>
+        <w:rPr>
+          <w:rFonts w:ascii="Times New Roman" w:eastAsia="Times New Roman" w:hAnsi="Times New Roman" w:cs="Times New Roman"/>
+          <w:b/>
+        </w:rPr>
+      </w:pPr>
+    </w:p>
+    <w:p>
+      <w:pPr>
+        <w:spacing w:line="276" w:lineRule="auto"/>
+        <w:rPr>
+          <w:rFonts w:ascii="Times New Roman" w:eastAsia="Times New Roman" w:hAnsi="Times New Roman" w:cs="Times New Roman"/>
+          <w:b/>
+        </w:rPr>
+      </w:pPr>
+    </w:p>
+    <w:p>
+      <w:pPr>
+        <w:spacing w:line="276" w:lineRule="auto"/>
+        <w:rPr>
+          <w:rFonts w:ascii="Times New Roman" w:eastAsia="Times New Roman" w:hAnsi="Times New Roman" w:cs="Times New Roman"/>
+          <w:b/>
+        </w:rPr>
+      </w:pPr>
+    </w:p>
+    <w:p>
+      <w:pPr>
+        <w:spacing w:line="276" w:lineRule="auto"/>
+        <w:rPr>
+          <w:rFonts w:ascii="Times New Roman" w:eastAsia="Times New Roman" w:hAnsi="Times New Roman" w:cs="Times New Roman"/>
+          <w:b/>
+        </w:rPr>
+      </w:pPr>
+    </w:p>
+    <w:p>
+      <w:pPr>
+        <w:spacing w:line="276" w:lineRule="auto"/>
+        <w:rPr>
+          <w:rFonts w:ascii="Times New Roman" w:eastAsia="Times New Roman" w:hAnsi="Times New Roman" w:cs="Times New Roman"/>
+          <w:b/>
+        </w:rPr>
+      </w:pPr>
+    </w:p>
+    <w:p>
+      <w:pPr>
+        <w:spacing w:line="276" w:lineRule="auto"/>
+        <w:rPr>
+          <w:rFonts w:ascii="Times New Roman" w:eastAsia="Times New Roman" w:hAnsi="Times New Roman" w:cs="Times New Roman"/>
+          <w:b/>
+        </w:rPr>
+      </w:pPr>
+    </w:p>
+    <w:p>
+      <w:pPr>
+        <w:spacing w:line="276" w:lineRule="auto"/>
+        <w:rPr>
+          <w:rFonts w:ascii="Times New Roman" w:eastAsia="Times New Roman" w:hAnsi="Times New Roman" w:cs="Times New Roman"/>
+          <w:b/>
+        </w:rPr>
+      </w:pPr>
+    </w:p>
+    <w:p>
+      <w:pPr>
+        <w:spacing w:line="276" w:lineRule="auto"/>
+        <w:rPr>
+          <w:rFonts w:ascii="Times New Roman" w:eastAsia="Times New Roman" w:hAnsi="Times New Roman" w:cs="Times New Roman"/>
+          <w:b/>
+        </w:rPr>
+      </w:pPr>
+    </w:p>
+    <w:tbl>
+      <w:tblPr>
+        <w:tblW w:w="4920" w:type="dxa"/>
+        <w:tblInd w:w="100" w:type="dxa"/>
+        <w:tblBorders>
+          <w:top w:val="single" w:sz="8" w:space="0" w:color="000000"/>
+          <w:left w:val="single" w:sz="8" w:space="0" w:color="000000"/>
+          <w:bottom w:val="single" w:sz="8" w:space="0" w:color="000000"/>
+          <w:right w:val="single" w:sz="8" w:space="0" w:color="000000"/>
+          <w:insideH w:val="single" w:sz="8" w:space="0" w:color="000000"/>
+          <w:insideV w:val="single" w:sz="8" w:space="0" w:color="000000"/>
+        </w:tblBorders>
+        <w:tblLayout w:type="fixed"/>
+        <w:tblLook w:val="0600" w:firstRow="0" w:lastRow="0" w:firstColumn="0" w:lastColumn="0" w:noHBand="1" w:noVBand="1"/>
+      </w:tblPr>
+      <w:tblGrid>
+        <w:gridCol w:w="4920"/>
+      </w:tblGrid>
+      <w:tr>
+        <w:trPr>
+          <w:trHeight w:val="295"/>
+        </w:trPr>
+        <w:tc>
+          <w:tcPr>
+            <w:tcW w:w="4920" w:type="dxa"/>
+            <w:shd w:val="clear" w:color="auto" w:fill="auto"/>
+            <w:tcMar>
+              <w:top w:w="100" w:type="dxa"/>
+              <w:left w:w="100" w:type="dxa"/>
+              <w:bottom w:w="100" w:type="dxa"/>
+              <w:right w:w="100" w:type="dxa"/>
+            </w:tcMar>
+          </w:tcPr>
+          <w:p>
+            <w:pPr>
+              <w:widowControl w:val="0"/>
+              <w:jc w:val="center"/>
+              <w:rPr>
+                <w:rFonts w:ascii="Times New Roman" w:eastAsia="Times New Roman" w:hAnsi="Times New Roman" w:cs="Times New Roman"/>
+                <w:b/>
+              </w:rPr>
+            </w:pPr>
+            <w:proofErr w:type="spellStart"/>
+            <w:r>
+              <w:rPr>
+                <w:rFonts w:ascii="Times New Roman" w:eastAsia="Times New Roman" w:hAnsi="Times New Roman" w:cs="Times New Roman"/>
+                <w:b/>
+              </w:rPr>
+              <w:t>search</w:t>
+            </w:r>
+            <w:proofErr w:type="spellEnd"/>
+            <w:r>
+              <w:rPr>
+                <w:rFonts w:ascii="Times New Roman" w:eastAsia="Times New Roman" w:hAnsi="Times New Roman" w:cs="Times New Roman"/>
+                <w:b/>
+              </w:rPr>
+              <w:t xml:space="preserve"> </w:t>
+            </w:r>
+            <w:proofErr w:type="spellStart"/>
+            <w:r>
+              <w:rPr>
+                <w:rFonts w:ascii="Times New Roman" w:eastAsia="Times New Roman" w:hAnsi="Times New Roman" w:cs="Times New Roman"/>
+              </w:rPr>
+              <w:t>Element</w:t>
+            </w:r>
+            <w:proofErr w:type="spellEnd"/>
+            <w:r>
+              <w:rPr>
+                <w:rFonts w:ascii="Times New Roman" w:eastAsia="Times New Roman" w:hAnsi="Times New Roman" w:cs="Times New Roman"/>
+              </w:rPr>
+              <w:t xml:space="preserve"> </w:t>
+            </w:r>
+            <m:oMath>
+              <m:r>
+                <w:rPr>
+                  <w:rFonts w:ascii="Cambria Math" w:hAnsi="Cambria Math"/>
+                </w:rPr>
+                <m:t>→</m:t>
+              </m:r>
+            </m:oMath>
+            <w:r>
+              <w:rPr>
+                <w:rFonts w:ascii="Times New Roman" w:eastAsia="Times New Roman" w:hAnsi="Times New Roman" w:cs="Times New Roman"/>
+              </w:rPr>
+              <w:t xml:space="preserve"> </w:t>
+            </w:r>
+            <w:proofErr w:type="spellStart"/>
+            <w:r>
+              <w:rPr>
+                <w:rFonts w:ascii="Times New Roman" w:eastAsia="Times New Roman" w:hAnsi="Times New Roman" w:cs="Times New Roman"/>
+                <w:b/>
+              </w:rPr>
+              <w:t>NodoArbolRojoNegro</w:t>
+            </w:r>
+            <w:proofErr w:type="spellEnd"/>
+          </w:p>
+        </w:tc>
+      </w:tr>
+      <w:tr>
+        <w:trPr>
+          <w:trHeight w:val="295"/>
+        </w:trPr>
+        <w:tc>
+          <w:tcPr>
+            <w:tcW w:w="4920" w:type="dxa"/>
+            <w:shd w:val="clear" w:color="auto" w:fill="auto"/>
+            <w:tcMar>
+              <w:top w:w="100" w:type="dxa"/>
+              <w:left w:w="100" w:type="dxa"/>
+              <w:bottom w:w="100" w:type="dxa"/>
+              <w:right w:w="100" w:type="dxa"/>
+            </w:tcMar>
+          </w:tcPr>
+          <w:p>
+            <w:pPr>
+              <w:widowControl w:val="0"/>
+              <w:rPr>
+                <w:rFonts w:ascii="Times New Roman" w:eastAsia="Times New Roman" w:hAnsi="Times New Roman" w:cs="Times New Roman"/>
+              </w:rPr>
+            </w:pPr>
+            <w:r>
+              <w:rPr>
+                <w:rFonts w:ascii="Times New Roman" w:eastAsia="Times New Roman" w:hAnsi="Times New Roman" w:cs="Times New Roman"/>
+              </w:rPr>
+              <w:t>“</w:t>
+            </w:r>
+            <w:r>
+              <w:rPr>
+                <w:rFonts w:ascii="Times New Roman" w:eastAsia="Times New Roman" w:hAnsi="Times New Roman" w:cs="Times New Roman"/>
+              </w:rPr>
+              <w:t xml:space="preserve">Se encarga de buscar un elemento dentro del </w:t>
+            </w:r>
+            <w:proofErr w:type="spellStart"/>
+            <w:r>
+              <w:rPr>
+                <w:rFonts w:ascii="Times New Roman" w:eastAsia="Times New Roman" w:hAnsi="Times New Roman" w:cs="Times New Roman"/>
+              </w:rPr>
+              <w:t>arbol</w:t>
+            </w:r>
+            <w:proofErr w:type="spellEnd"/>
+            <w:r>
+              <w:rPr>
+                <w:rFonts w:ascii="Times New Roman" w:eastAsia="Times New Roman" w:hAnsi="Times New Roman" w:cs="Times New Roman"/>
+              </w:rPr>
+              <w:t>”</w:t>
+            </w:r>
+          </w:p>
+        </w:tc>
+      </w:tr>
+      <w:tr>
+        <w:trPr>
+          <w:trHeight w:val="295"/>
+        </w:trPr>
+        <w:tc>
+          <w:tcPr>
+            <w:tcW w:w="4920" w:type="dxa"/>
+            <w:shd w:val="clear" w:color="auto" w:fill="auto"/>
+            <w:tcMar>
+              <w:top w:w="100" w:type="dxa"/>
+              <w:left w:w="100" w:type="dxa"/>
+              <w:bottom w:w="100" w:type="dxa"/>
+              <w:right w:w="100" w:type="dxa"/>
+            </w:tcMar>
+          </w:tcPr>
+          <w:p>
+            <w:pPr>
+              <w:widowControl w:val="0"/>
+              <w:rPr>
+                <w:rFonts w:ascii="Times New Roman" w:eastAsia="Times New Roman" w:hAnsi="Times New Roman" w:cs="Times New Roman"/>
+              </w:rPr>
+            </w:pPr>
+            <w:r>
+              <w:rPr>
+                <w:rFonts w:ascii="Times New Roman" w:eastAsia="Times New Roman" w:hAnsi="Times New Roman" w:cs="Times New Roman"/>
+              </w:rPr>
+              <w:t xml:space="preserve">Precondiciones:  </w:t>
+            </w:r>
+            <w:r>
+              <w:rPr>
+                <w:rFonts w:ascii="Times New Roman" w:eastAsia="Times New Roman" w:hAnsi="Times New Roman" w:cs="Times New Roman"/>
+              </w:rPr>
+              <w:t xml:space="preserve">El elemento debe de estar en el </w:t>
+            </w:r>
+            <w:proofErr w:type="spellStart"/>
+            <w:r>
+              <w:rPr>
+                <w:rFonts w:ascii="Times New Roman" w:eastAsia="Times New Roman" w:hAnsi="Times New Roman" w:cs="Times New Roman"/>
+              </w:rPr>
+              <w:t>arbol</w:t>
+            </w:r>
+            <w:proofErr w:type="spellEnd"/>
+          </w:p>
+        </w:tc>
+      </w:tr>
+      <w:tr>
+        <w:trPr>
+          <w:trHeight w:val="295"/>
+        </w:trPr>
+        <w:tc>
+          <w:tcPr>
+            <w:tcW w:w="4920" w:type="dxa"/>
+            <w:shd w:val="clear" w:color="auto" w:fill="auto"/>
+            <w:tcMar>
+              <w:top w:w="100" w:type="dxa"/>
+              <w:left w:w="100" w:type="dxa"/>
+              <w:bottom w:w="100" w:type="dxa"/>
+              <w:right w:w="100" w:type="dxa"/>
+            </w:tcMar>
+          </w:tcPr>
+          <w:p>
+            <w:pPr>
+              <w:widowControl w:val="0"/>
+              <w:rPr>
+                <w:rFonts w:ascii="Times New Roman" w:eastAsia="Times New Roman" w:hAnsi="Times New Roman" w:cs="Times New Roman"/>
+              </w:rPr>
+            </w:pPr>
+            <w:r>
+              <w:rPr>
+                <w:rFonts w:ascii="Times New Roman" w:eastAsia="Times New Roman" w:hAnsi="Times New Roman" w:cs="Times New Roman"/>
+              </w:rPr>
+              <w:t xml:space="preserve">Postcondiciones: </w:t>
+            </w:r>
+            <w:r>
+              <w:rPr>
+                <w:rFonts w:ascii="Times New Roman" w:eastAsia="Times New Roman" w:hAnsi="Times New Roman" w:cs="Times New Roman"/>
+              </w:rPr>
+              <w:t xml:space="preserve">El elemento se retorna si se encuentra dentro del </w:t>
+            </w:r>
+            <w:proofErr w:type="spellStart"/>
+            <w:r>
+              <w:rPr>
+                <w:rFonts w:ascii="Times New Roman" w:eastAsia="Times New Roman" w:hAnsi="Times New Roman" w:cs="Times New Roman"/>
+              </w:rPr>
+              <w:t>arbol</w:t>
+            </w:r>
+            <w:proofErr w:type="spellEnd"/>
+          </w:p>
+        </w:tc>
+      </w:tr>
+    </w:tbl>
+    <w:p>
+      <w:pPr>
+        <w:spacing w:line="276" w:lineRule="auto"/>
+        <w:rPr>
+          <w:rFonts w:ascii="Times New Roman" w:eastAsia="Times New Roman" w:hAnsi="Times New Roman" w:cs="Times New Roman"/>
+          <w:b/>
+        </w:rPr>
+      </w:pPr>
+    </w:p>
+    <w:p>
+      <w:pPr>
+        <w:spacing w:line="276" w:lineRule="auto"/>
+        <w:rPr>
+          <w:rFonts w:ascii="Times New Roman" w:eastAsia="Times New Roman" w:hAnsi="Times New Roman" w:cs="Times New Roman"/>
+          <w:b/>
+        </w:rPr>
+      </w:pPr>
+    </w:p>
+    <w:p>
+      <w:pPr>
+        <w:spacing w:line="276" w:lineRule="auto"/>
+        <w:rPr>
+          <w:rFonts w:ascii="Times New Roman" w:eastAsia="Times New Roman" w:hAnsi="Times New Roman" w:cs="Times New Roman"/>
+          <w:b/>
+        </w:rPr>
+      </w:pPr>
+    </w:p>
+    <w:p>
+      <w:pPr>
+        <w:spacing w:line="276" w:lineRule="auto"/>
+        <w:ind w:left="0" w:firstLine="0"/>
+        <w:rPr>
+          <w:rFonts w:ascii="Times New Roman" w:eastAsia="Times New Roman" w:hAnsi="Times New Roman" w:cs="Times New Roman"/>
+          <w:b/>
+        </w:rPr>
+      </w:pPr>
+    </w:p>
+    <w:p>
+      <w:pPr>
+        <w:spacing w:line="276" w:lineRule="auto"/>
+        <w:rPr>
+          <w:rFonts w:ascii="Times New Roman" w:eastAsia="Times New Roman" w:hAnsi="Times New Roman" w:cs="Times New Roman"/>
+          <w:b/>
+        </w:rPr>
+      </w:pPr>
+    </w:p>
+    <w:p>
+      <w:pPr>
+        <w:spacing w:line="276" w:lineRule="auto"/>
+        <w:rPr>
+          <w:rFonts w:ascii="Times New Roman" w:eastAsia="Times New Roman" w:hAnsi="Times New Roman" w:cs="Times New Roman"/>
+          <w:b/>
+        </w:rPr>
+      </w:pPr>
+    </w:p>
+    <w:p>
+      <w:pPr>
+        <w:spacing w:line="276" w:lineRule="auto"/>
+        <w:rPr>
+          <w:rFonts w:ascii="Times New Roman" w:eastAsia="Times New Roman" w:hAnsi="Times New Roman" w:cs="Times New Roman"/>
+          <w:b/>
+        </w:rPr>
+      </w:pPr>
+    </w:p>
+    <w:tbl>
+      <w:tblPr>
+        <w:tblpPr w:leftFromText="180" w:rightFromText="180" w:vertAnchor="text" w:horzAnchor="page" w:tblpX="6814" w:tblpY="265"/>
+        <w:tblW w:w="4329" w:type="dxa"/>
+        <w:tblBorders>
+          <w:top w:val="single" w:sz="8" w:space="0" w:color="000000"/>
+          <w:left w:val="single" w:sz="8" w:space="0" w:color="000000"/>
+          <w:bottom w:val="single" w:sz="8" w:space="0" w:color="000000"/>
+          <w:right w:val="single" w:sz="8" w:space="0" w:color="000000"/>
+          <w:insideH w:val="single" w:sz="8" w:space="0" w:color="000000"/>
+          <w:insideV w:val="single" w:sz="8" w:space="0" w:color="000000"/>
+        </w:tblBorders>
+        <w:tblLayout w:type="fixed"/>
+        <w:tblLook w:val="0600" w:firstRow="0" w:lastRow="0" w:firstColumn="0" w:lastColumn="0" w:noHBand="1" w:noVBand="1"/>
+      </w:tblPr>
+      <w:tblGrid>
+        <w:gridCol w:w="4329"/>
+      </w:tblGrid>
+      <w:tr>
+        <w:trPr>
+          <w:trHeight w:val="284"/>
+        </w:trPr>
+        <w:tc>
+          <w:tcPr>
+            <w:tcW w:w="4329" w:type="dxa"/>
+            <w:shd w:val="clear" w:color="auto" w:fill="auto"/>
+            <w:tcMar>
+              <w:top w:w="100" w:type="dxa"/>
+              <w:left w:w="100" w:type="dxa"/>
+              <w:bottom w:w="100" w:type="dxa"/>
+              <w:right w:w="100" w:type="dxa"/>
+            </w:tcMar>
+          </w:tcPr>
+          <w:p>
+            <w:pPr>
+              <w:widowControl w:val="0"/>
+              <w:jc w:val="center"/>
+              <w:rPr>
+                <w:rFonts w:ascii="Times New Roman" w:eastAsia="Times New Roman" w:hAnsi="Times New Roman" w:cs="Times New Roman"/>
+                <w:b/>
+              </w:rPr>
+            </w:pPr>
+            <w:proofErr w:type="spellStart"/>
+            <w:r>
+              <w:rPr>
+                <w:rFonts w:ascii="Times New Roman" w:eastAsia="Times New Roman" w:hAnsi="Times New Roman" w:cs="Times New Roman"/>
+                <w:b/>
+              </w:rPr>
+              <w:t>leftRotate</w:t>
+            </w:r>
+            <w:proofErr w:type="spellEnd"/>
+            <w:r>
+              <w:rPr>
+                <w:rFonts w:ascii="Times New Roman" w:eastAsia="Times New Roman" w:hAnsi="Times New Roman" w:cs="Times New Roman"/>
+                <w:b/>
+              </w:rPr>
+              <w:t xml:space="preserve"> </w:t>
+            </w:r>
+            <w:proofErr w:type="spellStart"/>
+            <w:r>
+              <w:rPr>
+                <w:rFonts w:ascii="Times New Roman" w:eastAsia="Times New Roman" w:hAnsi="Times New Roman" w:cs="Times New Roman"/>
+              </w:rPr>
+              <w:t>Element-Value</w:t>
+            </w:r>
+            <w:proofErr w:type="spellEnd"/>
+            <w:r>
+              <w:rPr>
+                <w:rFonts w:ascii="Times New Roman" w:eastAsia="Times New Roman" w:hAnsi="Times New Roman" w:cs="Times New Roman"/>
+              </w:rPr>
+              <w:t xml:space="preserve"> </w:t>
+            </w:r>
+            <m:oMath>
+              <m:r>
+                <w:rPr>
+                  <w:rFonts w:ascii="Cambria Math" w:hAnsi="Cambria Math"/>
+                </w:rPr>
+                <m:t>→</m:t>
+              </m:r>
+            </m:oMath>
+            <w:r>
+              <w:rPr>
+                <w:rFonts w:ascii="Times New Roman" w:eastAsia="Times New Roman" w:hAnsi="Times New Roman" w:cs="Times New Roman"/>
+                <w:b/>
+              </w:rPr>
+              <w:t xml:space="preserve"> NodoArbolRojoNegro</w:t>
+            </w:r>
+          </w:p>
+        </w:tc>
+      </w:tr>
+      <w:tr>
+        <w:trPr>
+          <w:trHeight w:val="284"/>
+        </w:trPr>
+        <w:tc>
+          <w:tcPr>
+            <w:tcW w:w="4329" w:type="dxa"/>
+            <w:shd w:val="clear" w:color="auto" w:fill="auto"/>
+            <w:tcMar>
+              <w:top w:w="100" w:type="dxa"/>
+              <w:left w:w="100" w:type="dxa"/>
+              <w:bottom w:w="100" w:type="dxa"/>
+              <w:right w:w="100" w:type="dxa"/>
+            </w:tcMar>
+          </w:tcPr>
+          <w:p>
+            <w:pPr>
+              <w:widowControl w:val="0"/>
+              <w:rPr>
+                <w:rFonts w:ascii="Times New Roman" w:eastAsia="Times New Roman" w:hAnsi="Times New Roman" w:cs="Times New Roman"/>
+              </w:rPr>
+            </w:pPr>
+            <w:r>
+              <w:rPr>
+                <w:rFonts w:ascii="Times New Roman" w:eastAsia="Times New Roman" w:hAnsi="Times New Roman" w:cs="Times New Roman"/>
+              </w:rPr>
+              <w:t>“</w:t>
+            </w:r>
+            <w:r>
+              <w:rPr>
+                <w:rFonts w:ascii="Times New Roman" w:eastAsia="Times New Roman" w:hAnsi="Times New Roman" w:cs="Times New Roman"/>
+              </w:rPr>
+              <w:t xml:space="preserve">Rota el nodo del árbol hacia la </w:t>
+            </w:r>
+            <w:r>
+              <w:rPr>
+                <w:rFonts w:ascii="Times New Roman" w:eastAsia="Times New Roman" w:hAnsi="Times New Roman" w:cs="Times New Roman"/>
+              </w:rPr>
+              <w:t>izquierda</w:t>
+            </w:r>
+            <w:r>
+              <w:rPr>
+                <w:rFonts w:ascii="Times New Roman" w:eastAsia="Times New Roman" w:hAnsi="Times New Roman" w:cs="Times New Roman"/>
+              </w:rPr>
+              <w:t>”</w:t>
+            </w:r>
+          </w:p>
+        </w:tc>
+      </w:tr>
+      <w:tr>
+        <w:trPr>
+          <w:trHeight w:val="284"/>
+        </w:trPr>
+        <w:tc>
+          <w:tcPr>
+            <w:tcW w:w="4329" w:type="dxa"/>
+            <w:shd w:val="clear" w:color="auto" w:fill="auto"/>
+            <w:tcMar>
+              <w:top w:w="100" w:type="dxa"/>
+              <w:left w:w="100" w:type="dxa"/>
+              <w:bottom w:w="100" w:type="dxa"/>
+              <w:right w:w="100" w:type="dxa"/>
+            </w:tcMar>
+          </w:tcPr>
+          <w:p>
+            <w:pPr>
+              <w:widowControl w:val="0"/>
+              <w:rPr>
+                <w:rFonts w:ascii="Times New Roman" w:eastAsia="Times New Roman" w:hAnsi="Times New Roman" w:cs="Times New Roman"/>
+              </w:rPr>
+            </w:pPr>
+            <w:r>
+              <w:rPr>
+                <w:rFonts w:ascii="Times New Roman" w:eastAsia="Times New Roman" w:hAnsi="Times New Roman" w:cs="Times New Roman"/>
+              </w:rPr>
+              <w:t xml:space="preserve">Precondiciones:  </w:t>
+            </w:r>
+            <w:r>
+              <w:rPr>
+                <w:rFonts w:ascii="Times New Roman" w:eastAsia="Times New Roman" w:hAnsi="Times New Roman" w:cs="Times New Roman"/>
+              </w:rPr>
+              <w:t xml:space="preserve"> </w:t>
+            </w:r>
+            <w:r>
+              <w:rPr>
+                <w:rFonts w:ascii="Times New Roman" w:eastAsia="Times New Roman" w:hAnsi="Times New Roman" w:cs="Times New Roman"/>
+              </w:rPr>
+              <w:t xml:space="preserve">El nodo debe de estar en el </w:t>
+            </w:r>
+            <w:proofErr w:type="spellStart"/>
+            <w:r>
+              <w:rPr>
+                <w:rFonts w:ascii="Times New Roman" w:eastAsia="Times New Roman" w:hAnsi="Times New Roman" w:cs="Times New Roman"/>
+              </w:rPr>
+              <w:t>arbol</w:t>
+            </w:r>
+            <w:proofErr w:type="spellEnd"/>
+          </w:p>
+        </w:tc>
+      </w:tr>
+      <w:tr>
+        <w:trPr>
+          <w:trHeight w:val="284"/>
+        </w:trPr>
+        <w:tc>
+          <w:tcPr>
+            <w:tcW w:w="4329" w:type="dxa"/>
+            <w:shd w:val="clear" w:color="auto" w:fill="auto"/>
+            <w:tcMar>
+              <w:top w:w="100" w:type="dxa"/>
+              <w:left w:w="100" w:type="dxa"/>
+              <w:bottom w:w="100" w:type="dxa"/>
+              <w:right w:w="100" w:type="dxa"/>
+            </w:tcMar>
+          </w:tcPr>
+          <w:p>
+            <w:pPr>
+              <w:widowControl w:val="0"/>
+              <w:rPr>
+                <w:rFonts w:ascii="Times New Roman" w:eastAsia="Times New Roman" w:hAnsi="Times New Roman" w:cs="Times New Roman"/>
+              </w:rPr>
+            </w:pPr>
+            <w:r>
+              <w:rPr>
+                <w:rFonts w:ascii="Times New Roman" w:eastAsia="Times New Roman" w:hAnsi="Times New Roman" w:cs="Times New Roman"/>
+              </w:rPr>
+              <w:t xml:space="preserve">Postcondiciones: </w:t>
+            </w:r>
+            <w:r>
+              <w:rPr>
+                <w:rFonts w:ascii="Times New Roman" w:eastAsia="Times New Roman" w:hAnsi="Times New Roman" w:cs="Times New Roman"/>
+              </w:rPr>
+              <w:t xml:space="preserve"> </w:t>
+            </w:r>
+            <w:proofErr w:type="spellStart"/>
+            <w:r>
+              <w:rPr>
+                <w:rFonts w:ascii="Times New Roman" w:eastAsia="Times New Roman" w:hAnsi="Times New Roman" w:cs="Times New Roman"/>
+              </w:rPr>
+              <w:t>Arbol</w:t>
+            </w:r>
+            <w:proofErr w:type="spellEnd"/>
+            <w:r>
+              <w:rPr>
+                <w:rFonts w:ascii="Times New Roman" w:eastAsia="Times New Roman" w:hAnsi="Times New Roman" w:cs="Times New Roman"/>
+              </w:rPr>
+              <w:t xml:space="preserve"> con el nodo rotado</w:t>
+            </w:r>
+          </w:p>
+        </w:tc>
+      </w:tr>
+    </w:tbl>
+    <w:p>
+      <w:pPr>
+        <w:spacing w:line="276" w:lineRule="auto"/>
+        <w:rPr>
+          <w:rFonts w:ascii="Times New Roman" w:eastAsia="Times New Roman" w:hAnsi="Times New Roman" w:cs="Times New Roman"/>
+          <w:b/>
+        </w:rPr>
+      </w:pPr>
+    </w:p>
+    <w:tbl>
+      <w:tblPr>
+        <w:tblW w:w="5550" w:type="dxa"/>
+        <w:tblInd w:w="100" w:type="dxa"/>
+        <w:tblBorders>
+          <w:top w:val="single" w:sz="8" w:space="0" w:color="000000"/>
+          <w:left w:val="single" w:sz="8" w:space="0" w:color="000000"/>
+          <w:bottom w:val="single" w:sz="8" w:space="0" w:color="000000"/>
+          <w:right w:val="single" w:sz="8" w:space="0" w:color="000000"/>
+          <w:insideH w:val="single" w:sz="8" w:space="0" w:color="000000"/>
+          <w:insideV w:val="single" w:sz="8" w:space="0" w:color="000000"/>
+        </w:tblBorders>
+        <w:tblLayout w:type="fixed"/>
+        <w:tblLook w:val="0600" w:firstRow="0" w:lastRow="0" w:firstColumn="0" w:lastColumn="0" w:noHBand="1" w:noVBand="1"/>
+      </w:tblPr>
+      <w:tblGrid>
+        <w:gridCol w:w="5550"/>
+      </w:tblGrid>
+      <w:tr>
+        <w:tc>
+          <w:tcPr>
+            <w:tcW w:w="5550" w:type="dxa"/>
+            <w:shd w:val="clear" w:color="auto" w:fill="auto"/>
+            <w:tcMar>
+              <w:top w:w="100" w:type="dxa"/>
+              <w:left w:w="100" w:type="dxa"/>
+              <w:bottom w:w="100" w:type="dxa"/>
+              <w:right w:w="100" w:type="dxa"/>
+            </w:tcMar>
+          </w:tcPr>
+          <w:p>
+            <w:pPr>
+              <w:widowControl w:val="0"/>
+              <w:jc w:val="center"/>
+              <w:rPr>
+                <w:rFonts w:ascii="Times New Roman" w:eastAsia="Times New Roman" w:hAnsi="Times New Roman" w:cs="Times New Roman"/>
+                <w:b/>
+              </w:rPr>
+            </w:pPr>
+            <w:proofErr w:type="spellStart"/>
+            <w:r>
+              <w:rPr>
+                <w:rFonts w:ascii="Times New Roman" w:eastAsia="Times New Roman" w:hAnsi="Times New Roman" w:cs="Times New Roman"/>
+                <w:b/>
+              </w:rPr>
+              <w:t>rightRotate</w:t>
+            </w:r>
+            <w:proofErr w:type="spellEnd"/>
+            <w:r>
+              <w:rPr>
+                <w:rFonts w:ascii="Times New Roman" w:eastAsia="Times New Roman" w:hAnsi="Times New Roman" w:cs="Times New Roman"/>
+                <w:b/>
+              </w:rPr>
+              <w:t xml:space="preserve"> </w:t>
+            </w:r>
+            <w:proofErr w:type="spellStart"/>
+            <w:r>
+              <w:rPr>
+                <w:rFonts w:ascii="Times New Roman" w:eastAsia="Times New Roman" w:hAnsi="Times New Roman" w:cs="Times New Roman"/>
+              </w:rPr>
+              <w:t>NodoArbolRojoNegro</w:t>
+            </w:r>
+            <w:proofErr w:type="spellEnd"/>
+            <w:r>
+              <w:rPr>
+                <w:rFonts w:ascii="Times New Roman" w:eastAsia="Times New Roman" w:hAnsi="Times New Roman" w:cs="Times New Roman"/>
+              </w:rPr>
+              <w:t xml:space="preserve"> </w:t>
+            </w:r>
+            <m:oMath>
+              <m:r>
+                <w:rPr>
+                  <w:rFonts w:ascii="Cambria Math" w:hAnsi="Cambria Math"/>
+                </w:rPr>
+                <m:t>→</m:t>
+              </m:r>
+            </m:oMath>
+            <w:r>
+              <w:rPr>
+                <w:rFonts w:ascii="Times New Roman" w:eastAsia="Times New Roman" w:hAnsi="Times New Roman" w:cs="Times New Roman"/>
+              </w:rPr>
+              <w:t xml:space="preserve"> </w:t>
+            </w:r>
+            <w:proofErr w:type="spellStart"/>
+            <w:r>
+              <w:rPr>
+                <w:rFonts w:ascii="Times New Roman" w:eastAsia="Times New Roman" w:hAnsi="Times New Roman" w:cs="Times New Roman"/>
+                <w:b/>
+              </w:rPr>
+              <w:t>Element</w:t>
+            </w:r>
+            <w:proofErr w:type="spellEnd"/>
+          </w:p>
+        </w:tc>
+      </w:tr>
+      <w:tr>
+        <w:tc>
+          <w:tcPr>
+            <w:tcW w:w="5550" w:type="dxa"/>
+            <w:shd w:val="clear" w:color="auto" w:fill="auto"/>
+            <w:tcMar>
+              <w:top w:w="100" w:type="dxa"/>
+              <w:left w:w="100" w:type="dxa"/>
+              <w:bottom w:w="100" w:type="dxa"/>
+              <w:right w:w="100" w:type="dxa"/>
+            </w:tcMar>
+          </w:tcPr>
+          <w:p>
+            <w:pPr>
+              <w:widowControl w:val="0"/>
+              <w:rPr>
+                <w:rFonts w:ascii="Times New Roman" w:eastAsia="Times New Roman" w:hAnsi="Times New Roman" w:cs="Times New Roman"/>
+              </w:rPr>
+            </w:pPr>
+            <w:r>
+              <w:rPr>
+                <w:rFonts w:ascii="Times New Roman" w:eastAsia="Times New Roman" w:hAnsi="Times New Roman" w:cs="Times New Roman"/>
+              </w:rPr>
+              <w:t>“</w:t>
+            </w:r>
+            <w:r>
+              <w:rPr>
+                <w:rFonts w:ascii="Times New Roman" w:eastAsia="Times New Roman" w:hAnsi="Times New Roman" w:cs="Times New Roman"/>
+              </w:rPr>
+              <w:t>Rota el nodo del árbol hacia la derecha</w:t>
+            </w:r>
+            <w:r>
+              <w:rPr>
+                <w:rFonts w:ascii="Times New Roman" w:eastAsia="Times New Roman" w:hAnsi="Times New Roman" w:cs="Times New Roman"/>
+              </w:rPr>
+              <w:t>”</w:t>
+            </w:r>
+          </w:p>
+        </w:tc>
+      </w:tr>
+      <w:tr>
+        <w:tc>
+          <w:tcPr>
+            <w:tcW w:w="5550" w:type="dxa"/>
+            <w:shd w:val="clear" w:color="auto" w:fill="auto"/>
+            <w:tcMar>
+              <w:top w:w="100" w:type="dxa"/>
+              <w:left w:w="100" w:type="dxa"/>
+              <w:bottom w:w="100" w:type="dxa"/>
+              <w:right w:w="100" w:type="dxa"/>
+            </w:tcMar>
+          </w:tcPr>
+          <w:p>
+            <w:pPr>
+              <w:widowControl w:val="0"/>
+              <w:rPr>
+                <w:rFonts w:ascii="Times New Roman" w:eastAsia="Times New Roman" w:hAnsi="Times New Roman" w:cs="Times New Roman"/>
+              </w:rPr>
+            </w:pPr>
+            <w:r>
+              <w:rPr>
+                <w:rFonts w:ascii="Times New Roman" w:eastAsia="Times New Roman" w:hAnsi="Times New Roman" w:cs="Times New Roman"/>
+              </w:rPr>
+              <w:t xml:space="preserve">Precondiciones:  </w:t>
+            </w:r>
+            <w:r>
+              <w:rPr>
+                <w:rFonts w:ascii="Times New Roman" w:eastAsia="Times New Roman" w:hAnsi="Times New Roman" w:cs="Times New Roman"/>
+              </w:rPr>
+              <w:t xml:space="preserve">El nodo debe de estar en el </w:t>
+            </w:r>
+            <w:proofErr w:type="spellStart"/>
+            <w:r>
+              <w:rPr>
+                <w:rFonts w:ascii="Times New Roman" w:eastAsia="Times New Roman" w:hAnsi="Times New Roman" w:cs="Times New Roman"/>
+              </w:rPr>
+              <w:t>arbol</w:t>
+            </w:r>
+            <w:proofErr w:type="spellEnd"/>
+          </w:p>
+        </w:tc>
+      </w:tr>
+      <w:tr>
+        <w:tc>
+          <w:tcPr>
+            <w:tcW w:w="5550" w:type="dxa"/>
+            <w:shd w:val="clear" w:color="auto" w:fill="auto"/>
+            <w:tcMar>
+              <w:top w:w="100" w:type="dxa"/>
+              <w:left w:w="100" w:type="dxa"/>
+              <w:bottom w:w="100" w:type="dxa"/>
+              <w:right w:w="100" w:type="dxa"/>
+            </w:tcMar>
+          </w:tcPr>
+          <w:p>
+            <w:pPr>
+              <w:widowControl w:val="0"/>
+              <w:rPr>
+                <w:rFonts w:ascii="Times New Roman" w:eastAsia="Times New Roman" w:hAnsi="Times New Roman" w:cs="Times New Roman"/>
+              </w:rPr>
+            </w:pPr>
+            <w:r>
+              <w:rPr>
+                <w:rFonts w:ascii="Times New Roman" w:eastAsia="Times New Roman" w:hAnsi="Times New Roman" w:cs="Times New Roman"/>
+              </w:rPr>
+              <w:t xml:space="preserve">Postcondiciones: </w:t>
+            </w:r>
+            <w:proofErr w:type="spellStart"/>
+            <w:r>
+              <w:rPr>
+                <w:rFonts w:ascii="Times New Roman" w:eastAsia="Times New Roman" w:hAnsi="Times New Roman" w:cs="Times New Roman"/>
+              </w:rPr>
+              <w:t>Arbol</w:t>
+            </w:r>
+            <w:proofErr w:type="spellEnd"/>
+            <w:r>
+              <w:rPr>
+                <w:rFonts w:ascii="Times New Roman" w:eastAsia="Times New Roman" w:hAnsi="Times New Roman" w:cs="Times New Roman"/>
+              </w:rPr>
+              <w:t xml:space="preserve"> con el nodo rotado</w:t>
+            </w:r>
+          </w:p>
+        </w:tc>
+      </w:tr>
+    </w:tbl>
+    <w:p/>
+    <w:p/>
+    <w:p/>
+    <w:tbl>
+      <w:tblPr>
+        <w:tblStyle w:val="TableGrid0"/>
+        <w:tblW w:w="0" w:type="auto"/>
+        <w:tblInd w:w="360" w:type="dxa"/>
+        <w:tblLook w:val="04A0" w:firstRow="1" w:lastRow="0" w:firstColumn="1" w:lastColumn="0" w:noHBand="0" w:noVBand="1"/>
+      </w:tblPr>
+      <w:tblGrid>
+        <w:gridCol w:w="10658"/>
+      </w:tblGrid>
+      <w:tr>
+        <w:tc>
+          <w:tcPr>
+            <w:tcW w:w="10658" w:type="dxa"/>
+          </w:tcPr>
+          <w:p>
+            <w:pPr>
+              <w:ind w:left="0" w:firstLine="0"/>
+              <w:rPr>
+                <w:b/>
+                <w:lang w:val="en-US"/>
+              </w:rPr>
+            </w:pPr>
+            <w:proofErr w:type="spellStart"/>
+            <w:r>
+              <w:rPr>
+                <w:b/>
+                <w:lang w:val="en-US"/>
+              </w:rPr>
+              <w:t>Nombre</w:t>
+            </w:r>
+            <w:proofErr w:type="spellEnd"/>
+            <w:r>
+              <w:rPr>
+                <w:b/>
+                <w:lang w:val="en-US"/>
+              </w:rPr>
+              <w:t xml:space="preserve">: </w:t>
+            </w:r>
+            <w:r>
+              <w:rPr>
+                <w:b/>
+                <w:lang w:val="en-US"/>
+              </w:rPr>
+              <w:t>ARBOL AVL</w:t>
+            </w:r>
+          </w:p>
+        </w:tc>
+      </w:tr>
+      <w:tr>
+        <w:tc>
+          <w:tcPr>
+            <w:tcW w:w="10658" w:type="dxa"/>
+            <w:vAlign w:val="center"/>
+          </w:tcPr>
+          <w:p>
+            <w:pPr>
+              <w:ind w:left="0" w:firstLine="0"/>
+              <w:jc w:val="center"/>
+              <w:rPr>
+                <w:b/>
+              </w:rPr>
+            </w:pPr>
+            <w:r>
+              <w:rPr>
+                <w:b/>
+              </w:rPr>
+              <w:t>Dibujo:</w:t>
+            </w:r>
+          </w:p>
+          <w:p>
+            <w:pPr>
+              <w:ind w:left="0" w:firstLine="0"/>
+              <w:jc w:val="center"/>
+              <w:rPr>
+                <w:b/>
+              </w:rPr>
+            </w:pPr>
+            <w:r>
+              <w:rPr>
+                <w:noProof/>
+              </w:rPr>
+              <w:drawing>
+                <wp:inline distT="0" distB="0" distL="0" distR="0" wp14:anchorId="4EC3FF39" wp14:editId="50231FD2">
+                  <wp:extent cx="1019175" cy="704850"/>
+                  <wp:effectExtent l="0" t="0" r="9525" b="0"/>
+                  <wp:docPr id="8" name="Picture 8"/>
+                  <wp:cNvGraphicFramePr>
+                    <a:graphicFrameLocks xmlns:a="http://schemas.openxmlformats.org/drawingml/2006/main" noChangeAspect="1"/>
+                  </wp:cNvGraphicFramePr>
+                  <a:graphic xmlns:a="http://schemas.openxmlformats.org/drawingml/2006/main">
+                    <a:graphicData uri="http://schemas.openxmlformats.org/drawingml/2006/picture">
+                      <pic:pic xmlns:pic="http://schemas.openxmlformats.org/drawingml/2006/picture">
+                        <pic:nvPicPr>
+                          <pic:cNvPr id="1" name=""/>
+                          <pic:cNvPicPr/>
+                        </pic:nvPicPr>
+                        <pic:blipFill>
+                          <a:blip r:embed="rId10"/>
+                          <a:stretch>
+                            <a:fillRect/>
+                          </a:stretch>
+                        </pic:blipFill>
+                        <pic:spPr>
+                          <a:xfrm>
+                            <a:off x="0" y="0"/>
+                            <a:ext cx="1019175" cy="704850"/>
+                          </a:xfrm>
+                          <a:prstGeom prst="rect">
+                            <a:avLst/>
+                          </a:prstGeom>
+                        </pic:spPr>
+                      </pic:pic>
+                    </a:graphicData>
+                  </a:graphic>
+                </wp:inline>
+              </w:drawing>
+            </w:r>
+          </w:p>
+        </w:tc>
+      </w:tr>
+      <w:tr>
+        <w:tc>
+          <w:tcPr>
+            <w:tcW w:w="10658" w:type="dxa"/>
+          </w:tcPr>
+          <w:p>
+            <w:pPr>
+              <w:ind w:left="0" w:firstLine="0"/>
+              <w:rPr>
+                <w:b/>
+              </w:rPr>
+            </w:pPr>
+            <w:r>
+              <w:rPr>
+                <w:b/>
+              </w:rPr>
+              <w:t xml:space="preserve">Invariante: </w:t>
+            </w:r>
+          </w:p>
+          <w:p>
+            <w:pPr>
+              <w:ind w:left="0" w:firstLine="0"/>
+            </w:pPr>
+            <w:r>
+              <w:t xml:space="preserve">A1 y A2 son disyuntos, todos los elementos de a1 son menores que </w:t>
+            </w:r>
+            <w:proofErr w:type="spellStart"/>
+            <w:r>
+              <w:t>e</w:t>
+            </w:r>
+            <w:proofErr w:type="spellEnd"/>
+            <w:r>
+              <w:t>, todos los elementos de a</w:t>
+            </w:r>
+            <w:proofErr w:type="gramStart"/>
+            <w:r>
+              <w:t>2  son</w:t>
+            </w:r>
+            <w:proofErr w:type="gramEnd"/>
+            <w:r>
+              <w:t xml:space="preserve"> mayores que </w:t>
+            </w:r>
+            <w:proofErr w:type="spellStart"/>
+            <w:r>
+              <w:t>e</w:t>
+            </w:r>
+            <w:proofErr w:type="spellEnd"/>
+            <w:r>
+              <w:t>, a1 y a2 son ordenados</w:t>
+            </w:r>
+          </w:p>
+          <w:p>
+            <w:pPr>
+              <w:ind w:left="0" w:firstLine="0"/>
+            </w:pPr>
+            <w:r>
+              <w:t>l altura (a1) – altura (a2) l &lt; 1, a 1 y a 2 son AVL</w:t>
+            </w:r>
+          </w:p>
+          <w:p>
+            <w:pPr>
+              <w:ind w:left="0" w:firstLine="0"/>
+            </w:pPr>
+          </w:p>
+        </w:tc>
+      </w:tr>
+      <w:tr>
+        <w:tc>
+          <w:tcPr>
+            <w:tcW w:w="10658" w:type="dxa"/>
+          </w:tcPr>
+          <w:p>
+            <w:pPr>
+              <w:ind w:left="0" w:firstLine="0"/>
+              <w:rPr>
+                <w:b/>
+                <w:lang w:val="en-US"/>
+              </w:rPr>
+            </w:pPr>
+            <w:proofErr w:type="spellStart"/>
+            <w:r>
+              <w:rPr>
+                <w:b/>
+                <w:lang w:val="en-US"/>
+              </w:rPr>
+              <w:t>Operaciones</w:t>
+            </w:r>
+            <w:proofErr w:type="spellEnd"/>
+            <w:r>
+              <w:rPr>
+                <w:b/>
+                <w:lang w:val="en-US"/>
+              </w:rPr>
+              <w:t xml:space="preserve"> </w:t>
+            </w:r>
+            <w:proofErr w:type="spellStart"/>
+            <w:r>
+              <w:rPr>
+                <w:b/>
+                <w:lang w:val="en-US"/>
+              </w:rPr>
+              <w:t>Primitivas</w:t>
+            </w:r>
+            <w:proofErr w:type="spellEnd"/>
+            <w:r>
+              <w:rPr>
+                <w:b/>
+                <w:lang w:val="en-US"/>
+              </w:rPr>
+              <w:t>:</w:t>
+            </w:r>
+          </w:p>
+          <w:p>
+            <w:pPr>
+              <w:widowControl w:val="0"/>
+              <w:numPr>
+                <w:ilvl w:val="0"/>
+                <w:numId w:val="33"/>
+              </w:numPr>
+              <w:pBdr>
+                <w:top w:val="nil"/>
+                <w:left w:val="nil"/>
+                <w:bottom w:val="nil"/>
+                <w:right w:val="nil"/>
+                <w:between w:val="nil"/>
+              </w:pBdr>
+              <w:spacing w:after="0" w:line="240" w:lineRule="auto"/>
+              <w:ind w:right="0"/>
+              <w:contextualSpacing/>
+              <w:jc w:val="left"/>
+              <w:rPr>
+                <w:rFonts w:ascii="Times New Roman" w:eastAsia="Times New Roman" w:hAnsi="Times New Roman" w:cs="Times New Roman"/>
+                <w:b/>
+              </w:rPr>
+            </w:pPr>
+            <w:proofErr w:type="spellStart"/>
+            <w:r>
+              <w:rPr>
+                <w:rFonts w:ascii="Times New Roman" w:eastAsia="Times New Roman" w:hAnsi="Times New Roman" w:cs="Times New Roman"/>
+                <w:b/>
+              </w:rPr>
+              <w:t>IniciarAVL</w:t>
+            </w:r>
+            <w:proofErr w:type="spellEnd"/>
+            <w:r>
+              <w:rPr>
+                <w:rFonts w:ascii="Times New Roman" w:eastAsia="Times New Roman" w:hAnsi="Times New Roman" w:cs="Times New Roman"/>
+                <w:b/>
+              </w:rPr>
+              <w:t xml:space="preserve">                                             </w:t>
+            </w:r>
+            <w:r>
+              <w:rPr>
+                <w:rFonts w:ascii="Times New Roman" w:eastAsia="Times New Roman" w:hAnsi="Times New Roman" w:cs="Times New Roman"/>
+                <w:b/>
+              </w:rPr>
+              <w:sym w:font="Wingdings" w:char="F0E0"/>
+            </w:r>
+            <w:r>
+              <w:rPr>
+                <w:rFonts w:ascii="Times New Roman" w:eastAsia="Times New Roman" w:hAnsi="Times New Roman" w:cs="Times New Roman"/>
+                <w:b/>
+              </w:rPr>
+              <w:t xml:space="preserve"> AVL</w:t>
+            </w:r>
+            <w:r>
+              <w:rPr>
+                <w:rFonts w:ascii="Times New Roman" w:eastAsia="Times New Roman" w:hAnsi="Times New Roman" w:cs="Times New Roman"/>
+                <w:b/>
+              </w:rPr>
+              <w:t xml:space="preserve"> (Constructora)</w:t>
+            </w:r>
+          </w:p>
+          <w:p>
+            <w:pPr>
+              <w:widowControl w:val="0"/>
+              <w:numPr>
+                <w:ilvl w:val="0"/>
+                <w:numId w:val="33"/>
+              </w:numPr>
+              <w:pBdr>
+                <w:top w:val="nil"/>
+                <w:left w:val="nil"/>
+                <w:bottom w:val="nil"/>
+                <w:right w:val="nil"/>
+                <w:between w:val="nil"/>
+              </w:pBdr>
+              <w:spacing w:after="0" w:line="240" w:lineRule="auto"/>
+              <w:ind w:right="0"/>
+              <w:contextualSpacing/>
+              <w:jc w:val="left"/>
+              <w:rPr>
+                <w:rFonts w:ascii="Times New Roman" w:eastAsia="Times New Roman" w:hAnsi="Times New Roman" w:cs="Times New Roman"/>
+                <w:b/>
+              </w:rPr>
+            </w:pPr>
+            <w:proofErr w:type="spellStart"/>
+            <w:r>
+              <w:rPr>
+                <w:rFonts w:ascii="Times New Roman" w:eastAsia="Times New Roman" w:hAnsi="Times New Roman" w:cs="Times New Roman"/>
+                <w:b/>
+              </w:rPr>
+              <w:t>InsertarAVL</w:t>
+            </w:r>
+            <w:proofErr w:type="spellEnd"/>
+            <w:r>
+              <w:rPr>
+                <w:rFonts w:ascii="Times New Roman" w:eastAsia="Times New Roman" w:hAnsi="Times New Roman" w:cs="Times New Roman"/>
+                <w:b/>
+              </w:rPr>
+              <w:t xml:space="preserve">:               </w:t>
+            </w:r>
+            <w:proofErr w:type="spellStart"/>
+            <w:r>
+              <w:rPr>
+                <w:rFonts w:ascii="Times New Roman" w:eastAsia="Times New Roman" w:hAnsi="Times New Roman" w:cs="Times New Roman"/>
+                <w:b/>
+              </w:rPr>
+              <w:t>AVLxTipoAVL</w:t>
+            </w:r>
+            <w:proofErr w:type="spellEnd"/>
+            <w:r>
+              <w:rPr>
+                <w:rFonts w:ascii="Times New Roman" w:eastAsia="Times New Roman" w:hAnsi="Times New Roman" w:cs="Times New Roman"/>
+                <w:b/>
+              </w:rPr>
+              <w:t xml:space="preserve"> </w:t>
+            </w:r>
+            <w:r>
+              <w:rPr>
+                <w:rFonts w:ascii="Times New Roman" w:eastAsia="Times New Roman" w:hAnsi="Times New Roman" w:cs="Times New Roman"/>
+                <w:b/>
+              </w:rPr>
+              <w:sym w:font="Wingdings" w:char="F0E0"/>
+            </w:r>
+            <w:r>
+              <w:rPr>
+                <w:rFonts w:ascii="Times New Roman" w:eastAsia="Times New Roman" w:hAnsi="Times New Roman" w:cs="Times New Roman"/>
+                <w:b/>
+              </w:rPr>
+              <w:t xml:space="preserve"> AVL (Modificadora)</w:t>
+            </w:r>
+          </w:p>
+          <w:p>
+            <w:pPr>
+              <w:pStyle w:val="ListParagraph"/>
+              <w:numPr>
+                <w:ilvl w:val="0"/>
+                <w:numId w:val="33"/>
+              </w:numPr>
+            </w:pPr>
+          </w:p>
+        </w:tc>
+      </w:tr>
+    </w:tbl>
+    <w:p/>
+    <w:p>
+      <w:pPr>
+        <w:spacing w:line="276" w:lineRule="auto"/>
+        <w:rPr>
+          <w:rFonts w:ascii="Times New Roman" w:eastAsia="Times New Roman" w:hAnsi="Times New Roman" w:cs="Times New Roman"/>
+          <w:b/>
+        </w:rPr>
+      </w:pPr>
+    </w:p>
+    <w:p>
+      <w:pPr>
+        <w:spacing w:line="276" w:lineRule="auto"/>
+        <w:rPr>
+          <w:rFonts w:ascii="Times New Roman" w:eastAsia="Times New Roman" w:hAnsi="Times New Roman" w:cs="Times New Roman"/>
+          <w:b/>
+        </w:rPr>
+      </w:pPr>
+    </w:p>
+    <w:p/>
+    <w:p/>
+    <w:p/>
+    <w:p/>
+    <w:p/>
+    <w:p/>
+    <w:p/>
+    <w:p/>
+    <w:p/>
+    <w:p/>
     <w:p>
       <w:pPr>
         <w:pStyle w:val="Heading1"/>
@@ -3095,7 +6716,7 @@
           <w:lang w:val="es-CO"/>
         </w:rPr>
       </w:pPr>
-      <w:bookmarkStart w:id="3" w:name="_Toc527662345"/>
+      <w:bookmarkStart w:id="5" w:name="_Toc527662345"/>
       <w:r>
         <w:rPr>
           <w:sz w:val="28"/>
@@ -3110,7 +6731,7 @@
         </w:rPr>
         <w:t>Información:</w:t>
       </w:r>
-      <w:bookmarkEnd w:id="3"/>
+      <w:bookmarkEnd w:id="5"/>
     </w:p>
     <w:p/>
     <w:p>
@@ -3131,7 +6752,11 @@
       </w:r>
       <w:proofErr w:type="spellEnd"/>
       <w:r>
-        <w:t>) es un deporte en el cual compiten dos equipos de cinco jugadores cada uno. El objetivo es introducir la pelota (balón) en el aro (cesta o canasta) del equipo contrario, que se encuentra ubicado a 3,05 metros de altura. Por eso, el baloncesto suele ser jugado por personas de gran estatura.</w:t>
+        <w:t xml:space="preserve">) es un deporte en el cual compiten dos equipos de cinco jugadores cada uno. El objetivo es introducir la pelota (balón) en el aro (cesta o canasta) del equipo contrario, </w:t>
+      </w:r>
+      <w:r>
+        <w:lastRenderedPageBreak/>
+        <w:t>que se encuentra ubicado a 3,05 metros de altura. Por eso, el baloncesto suele ser jugado por personas de gran estatura.</w:t>
       </w:r>
     </w:p>
     <w:p>
@@ -3350,7 +6975,6 @@
         <w:rPr>
           <w:bCs/>
         </w:rPr>
-        <w:lastRenderedPageBreak/>
         <w:t xml:space="preserve">Un árbol n-ario es una estructura recursiva, en la cual cada elemento tiene un número cualquiera de árboles n-arios asociados. Estos árboles corresponden a la generalización de un árbol binario. La diferencia </w:t>
       </w:r>
       <w:proofErr w:type="spellStart"/>
@@ -4072,7 +7696,7 @@
           <w:lang w:val="es-CO"/>
         </w:rPr>
       </w:pPr>
-      <w:bookmarkStart w:id="4" w:name="_Toc527662346"/>
+      <w:bookmarkStart w:id="6" w:name="_Toc527662346"/>
       <w:r>
         <w:rPr>
           <w:lang w:val="es-CO"/>
@@ -4097,7 +7721,7 @@
         </w:rPr>
         <w:t>Creativas:</w:t>
       </w:r>
-      <w:bookmarkEnd w:id="4"/>
+      <w:bookmarkEnd w:id="6"/>
     </w:p>
     <w:p>
       <w:pPr>
@@ -4173,7 +7797,7 @@
                     <pic:cNvPicPr/>
                   </pic:nvPicPr>
                   <pic:blipFill>
-                    <a:blip r:embed="rId9">
+                    <a:blip r:embed="rId11">
                       <a:extLst>
                         <a:ext uri="{28A0092B-C50C-407E-A947-70E740481C1C}">
                           <a14:useLocalDpi xmlns:a14="http://schemas.microsoft.com/office/drawing/2010/main" val="0"/>
@@ -4245,7 +7869,6 @@
         <w:rPr>
           <w:rFonts w:eastAsia="Times New Roman"/>
         </w:rPr>
-        <w:lastRenderedPageBreak/>
         <w:t xml:space="preserve">En este proyecto utilizaremos varias alternativas creativas, entre varias de ellas encontramos el </w:t>
       </w:r>
       <w:r>
@@ -4387,6 +8010,7 @@
         <w:rPr>
           <w:noProof/>
         </w:rPr>
+        <w:lastRenderedPageBreak/>
         <w:drawing>
           <wp:anchor distT="0" distB="0" distL="114300" distR="114300" simplePos="0" relativeHeight="251689984" behindDoc="0" locked="0" layoutInCell="1" allowOverlap="1" wp14:anchorId="3A9A1C49" wp14:editId="7FCFAF1E">
             <wp:simplePos x="0" y="0"/>
@@ -4421,7 +8045,7 @@
                     </pic:cNvPicPr>
                   </pic:nvPicPr>
                   <pic:blipFill>
-                    <a:blip r:embed="rId10">
+                    <a:blip r:embed="rId12">
                       <a:extLst>
                         <a:ext uri="{28A0092B-C50C-407E-A947-70E740481C1C}">
                           <a14:useLocalDpi xmlns:a14="http://schemas.microsoft.com/office/drawing/2010/main" val="0"/>
@@ -4613,7 +8237,7 @@
                     </pic:cNvPicPr>
                   </pic:nvPicPr>
                   <pic:blipFill>
-                    <a:blip r:embed="rId11">
+                    <a:blip r:embed="rId13">
                       <a:extLst>
                         <a:ext uri="{28A0092B-C50C-407E-A947-70E740481C1C}">
                           <a14:useLocalDpi xmlns:a14="http://schemas.microsoft.com/office/drawing/2010/main" val="0"/>
@@ -4784,7 +8408,6 @@
         <w:rPr>
           <w:noProof/>
         </w:rPr>
-        <w:lastRenderedPageBreak/>
         <w:drawing>
           <wp:anchor distT="0" distB="0" distL="114300" distR="114300" simplePos="0" relativeHeight="251692032" behindDoc="0" locked="0" layoutInCell="1" allowOverlap="1" wp14:anchorId="3EEF2EDF" wp14:editId="699DD6B2">
             <wp:simplePos x="0" y="0"/>
@@ -4817,7 +8440,7 @@
                     <pic:cNvPicPr/>
                   </pic:nvPicPr>
                   <pic:blipFill rotWithShape="1">
-                    <a:blip r:embed="rId12">
+                    <a:blip r:embed="rId14">
                       <a:extLst>
                         <a:ext uri="{28A0092B-C50C-407E-A947-70E740481C1C}">
                           <a14:useLocalDpi xmlns:a14="http://schemas.microsoft.com/office/drawing/2010/main" val="0"/>
@@ -4980,6 +8603,7 @@
         <w:rPr>
           <w:noProof/>
         </w:rPr>
+        <w:lastRenderedPageBreak/>
         <w:drawing>
           <wp:anchor distT="0" distB="0" distL="114300" distR="114300" simplePos="0" relativeHeight="251693056" behindDoc="0" locked="0" layoutInCell="1" allowOverlap="1" wp14:anchorId="10C29D80" wp14:editId="4CEA8460">
             <wp:simplePos x="0" y="0"/>
@@ -5012,7 +8636,7 @@
                     <pic:cNvPicPr/>
                   </pic:nvPicPr>
                   <pic:blipFill rotWithShape="1">
-                    <a:blip r:embed="rId13">
+                    <a:blip r:embed="rId15">
                       <a:extLst>
                         <a:ext uri="{28A0092B-C50C-407E-A947-70E740481C1C}">
                           <a14:useLocalDpi xmlns:a14="http://schemas.microsoft.com/office/drawing/2010/main" val="0"/>
@@ -5105,7 +8729,7 @@
           <w:lang w:val="es-CO"/>
         </w:rPr>
       </w:pPr>
-      <w:bookmarkStart w:id="5" w:name="_Toc527662347"/>
+      <w:bookmarkStart w:id="7" w:name="_Toc527662347"/>
       <w:r>
         <w:rPr>
           <w:sz w:val="28"/>
@@ -5127,7 +8751,7 @@
         </w:rPr>
         <w:t>:</w:t>
       </w:r>
-      <w:bookmarkEnd w:id="5"/>
+      <w:bookmarkEnd w:id="7"/>
     </w:p>
     <w:p>
       <w:pPr>
@@ -5174,7 +8798,7 @@
           <w:lang w:val="es-CO"/>
         </w:rPr>
       </w:pPr>
-      <w:bookmarkStart w:id="6" w:name="_Toc527662348"/>
+      <w:bookmarkStart w:id="8" w:name="_Toc527662348"/>
       <w:r>
         <w:rPr>
           <w:sz w:val="28"/>
@@ -5196,7 +8820,7 @@
         </w:rPr>
         <w:t>:</w:t>
       </w:r>
-      <w:bookmarkEnd w:id="6"/>
+      <w:bookmarkEnd w:id="8"/>
     </w:p>
     <w:p>
       <w:pPr>
@@ -5853,6 +9477,7 @@
         <w:rPr>
           <w:rFonts w:eastAsia="Times New Roman"/>
         </w:rPr>
+        <w:lastRenderedPageBreak/>
         <w:t xml:space="preserve">Continuamos seleccionado las 7 ideas postuladas por cada uno, las unimos para mejorarlas y sacamos las 7 ideas que serán postuladas para el siguiente proceso el cual es </w:t>
       </w:r>
       <w:r>
@@ -5890,7 +9515,7 @@
           <w:lang w:val="es-CO"/>
         </w:rPr>
       </w:pPr>
-      <w:bookmarkStart w:id="7" w:name="_Toc527662349"/>
+      <w:bookmarkStart w:id="9" w:name="_Toc527662349"/>
       <w:r>
         <w:rPr>
           <w:lang w:val="es-CO"/>
@@ -5903,7 +9528,7 @@
         </w:rPr>
         <w:t>:</w:t>
       </w:r>
-      <w:bookmarkEnd w:id="7"/>
+      <w:bookmarkEnd w:id="9"/>
     </w:p>
     <w:p/>
     <w:p>
@@ -6078,11 +9703,7 @@
         <w:t>parte,</w:t>
       </w:r>
       <w:r>
-        <w:t xml:space="preserve"> el usuario también contara con la opción de buscar los elementos de puntos por partido, asistencia de por partido del </w:t>
-      </w:r>
-      <w:r>
-        <w:lastRenderedPageBreak/>
-        <w:t xml:space="preserve">jugador, robos por partido, bloqueos por partido, etc. Los mismos elementos estarán organizados en dos tipos de estructuras diferentes, pero dependiendo de lo que el usuario desee buscar, se hará ya sea </w:t>
+        <w:t xml:space="preserve"> el usuario también contara con la opción de buscar los elementos de puntos por partido, asistencia de por partido del jugador, robos por partido, bloqueos por partido, etc. Los mismos elementos estarán organizados en dos tipos de estructuras diferentes, pero dependiendo de lo que el usuario desee buscar, se hará ya sea </w:t>
       </w:r>
       <w:r>
         <w:t>en el árbol binario o en la tabla hash. Una vez el usuario escoja la opción a realizar se mostrará los elementos organizados en un campo de texto.</w:t>
@@ -6146,7 +9767,7 @@
       <w:r>
         <w:t xml:space="preserve">los jugadores que hayan obtenido un </w:t>
       </w:r>
-      <w:bookmarkStart w:id="8" w:name="_Hlk527211059"/>
+      <w:bookmarkStart w:id="10" w:name="_Hlk527211059"/>
       <w:r>
         <w:t xml:space="preserve">puntaje por partido de 10 puntos o </w:t>
       </w:r>
@@ -6154,9 +9775,13 @@
         <w:t>más</w:t>
       </w:r>
       <w:r>
-        <w:t xml:space="preserve"> de 20 rebotes en el partido, puntos por partido, asistencia de por partido del jugador, robos por partido, y bloqueos por partido</w:t>
-      </w:r>
-      <w:bookmarkEnd w:id="8"/>
+        <w:t xml:space="preserve"> de 20 rebotes en el partido, puntos por partido, asistencia de por partido del jugador, robos por partido, y </w:t>
+      </w:r>
+      <w:r>
+        <w:lastRenderedPageBreak/>
+        <w:t>bloqueos por partido</w:t>
+      </w:r>
+      <w:bookmarkEnd w:id="10"/>
       <w:r>
         <w:t>, se harán llamado a los algoritmos de recursividad, ya que esto permitiría que la búsqueda del elemento no sea de manera lineal, ya que es un gran volumen de elementos que serán ingresados al sistema, se tendrán en cuenta lo que es la recursividad a la hora de la búsqueda o la eliminación de un elementos dentro del árbol. Una vez el usuario haya escogido cualquiera de las opciones anteriormente descritas, el programa le devolverá la respuesta por medio de un archivo que se exportara.</w:t>
       </w:r>
@@ -6183,7 +9808,7 @@
       <w:pPr>
         <w:pStyle w:val="Subtitle"/>
       </w:pPr>
-      <w:bookmarkStart w:id="9" w:name="_Hlk527408761"/>
+      <w:bookmarkStart w:id="11" w:name="_Hlk527408761"/>
       <w:r>
         <w:t>Alternativa</w:t>
       </w:r>
@@ -6191,7 +9816,7 @@
         <w:t xml:space="preserve"> 4:</w:t>
       </w:r>
     </w:p>
-    <w:bookmarkEnd w:id="9"/>
+    <w:bookmarkEnd w:id="11"/>
     <w:p>
       <w:pPr>
         <w:spacing w:before="240"/>
@@ -6331,11 +9956,7 @@
         <w:t>permitirá escoger entre las opciones tales como, los jugadores que hayan obtenido un puntaje por partido de 10 puntos o más de 20 rebotes en el partido, puntos por partido, asistencia de por partido del jugador, robos por partido, y bloqueos por partido</w:t>
       </w:r>
       <w:r>
-        <w:t xml:space="preserve">. EL usuario tendrá la oportunidad de escoger </w:t>
-      </w:r>
-      <w:r>
-        <w:lastRenderedPageBreak/>
-        <w:t xml:space="preserve">cualquiera de las opciones anteriormente mencionadas. </w:t>
+        <w:t xml:space="preserve">. EL usuario tendrá la oportunidad de escoger cualquiera de las opciones anteriormente mencionadas. </w:t>
       </w:r>
       <w:r>
         <w:t>Cualquiera de las opciones anteriormente mencionadas será</w:t>
@@ -6619,7 +10240,7 @@
           <w:lang w:val="es-CO"/>
         </w:rPr>
       </w:pPr>
-      <w:bookmarkStart w:id="10" w:name="_Toc527662350"/>
+      <w:bookmarkStart w:id="12" w:name="_Toc527662350"/>
       <w:r>
         <w:rPr>
           <w:sz w:val="28"/>
@@ -6634,7 +10255,7 @@
         </w:rPr>
         <w:t>:</w:t>
       </w:r>
-      <w:bookmarkEnd w:id="10"/>
+      <w:bookmarkEnd w:id="12"/>
     </w:p>
     <w:p/>
     <w:p>
@@ -6653,21 +10274,21 @@
         <w:spacing w:before="240"/>
         <w:ind w:left="0" w:firstLine="0"/>
       </w:pPr>
-      <w:bookmarkStart w:id="11" w:name="_Hlk527908218"/>
+      <w:bookmarkStart w:id="13" w:name="_Hlk527908218"/>
       <w:r>
         <w:t>En esta alternativa encontramos que el usuario tendrá la opción de ingresar los datos por un archivo plano. Una de las ventajas de ingresar los elementos por un archivo plano es que este ya viene con unos criterios de lectura y el usuario no tendrá que escribirlos en un cuadro de texto, esto reduciría el margen de error a la hora de la lectura de archivos</w:t>
       </w:r>
       <w:r>
         <w:t>.</w:t>
       </w:r>
-      <w:bookmarkEnd w:id="11"/>
+      <w:bookmarkEnd w:id="13"/>
       <w:r>
         <w:t xml:space="preserve"> </w:t>
       </w:r>
       <w:r>
         <w:t xml:space="preserve">Una vez los datos ya sean ingresados al sistema se creará el árbol rojo y negro. </w:t>
       </w:r>
-      <w:bookmarkStart w:id="12" w:name="_Hlk527410145"/>
+      <w:bookmarkStart w:id="14" w:name="_Hlk527410145"/>
       <w:r>
         <w:t xml:space="preserve">Una de las ventajas de usar esta clase de estructuras de datos es que </w:t>
       </w:r>
@@ -6748,16 +10369,12 @@
       <w:r>
         <w:t>Para ello, se llevan a cabo una o varias rotaciones, que no son más que reestructuraciones en las relaciones padre-hijo-tío nieto.</w:t>
       </w:r>
-      <w:bookmarkEnd w:id="12"/>
+      <w:bookmarkEnd w:id="14"/>
       <w:r>
         <w:t xml:space="preserve"> En las ventajas que encontramos a la hora de implementar un Árbol binario es que e</w:t>
       </w:r>
       <w:r>
-        <w:t xml:space="preserve">l </w:t>
-      </w:r>
-      <w:r>
-        <w:lastRenderedPageBreak/>
-        <w:t>número de accesos al árbol es menor que en una lista enlazada,</w:t>
+        <w:t>l número de accesos al árbol es menor que en una lista enlazada,</w:t>
       </w:r>
       <w:r>
         <w:t xml:space="preserve"> p</w:t>
@@ -6801,7 +10418,11 @@
         <w:ind w:left="0" w:firstLine="0"/>
       </w:pPr>
       <w:r>
-        <w:t>En esta alternativa podemos encontrar que el usuario ingresara los datos por medio de un campo emergente. Una de las ventajas que podríamos encontrar a la hora de implementar esta solución es que el usuario podrá ingresar los datos de una manera concisa y sin gasto de tiempo. También, por medio del campo de texto se le hará saber al usuario como ingresar los datos de una manera correcta reduciendo así el nivel de error.</w:t>
+        <w:t xml:space="preserve">En esta alternativa podemos encontrar que el usuario ingresara los datos por medio de un campo emergente. Una de las ventajas que podríamos encontrar a la hora de implementar esta solución es que el usuario podrá ingresar los datos de una manera concisa y sin gasto de tiempo. También, por medio del campo de texto se le </w:t>
+      </w:r>
+      <w:r>
+        <w:lastRenderedPageBreak/>
+        <w:t>hará saber al usuario como ingresar los datos de una manera correcta reduciendo así el nivel de error.</w:t>
       </w:r>
       <w:r>
         <w:t xml:space="preserve"> Una vez los datos sean agregados al programa se </w:t>
@@ -6938,11 +10559,7 @@
         <w:t>En esta alternativa encontramos que el usuario tendrá la opción de ingresar los datos por un archivo plano. Una de las ventajas de ingresar los elementos por un archivo plano es que este ya viene con unos criterios de lectura y el usuario no tendrá que escribirlos en un cuadro de texto, esto reduciría el margen de error a la hora de la lectura de archivos</w:t>
       </w:r>
       <w:r>
-        <w:t xml:space="preserve">. Una de las ventajas que encontramos a la hora de aplicar los arboles N-Arios es que consiste en que existen más nodos en un mismo nivel que en los arboles binarios con lo que se consigue que si el árbol es de búsqueda, los accesos a los nodos sean más rápidos. Por otra parte, cuando hablamos de las desventajas nos encontramos con que contienen la mayor ocupación de memoria, pudiendo ocurrir que en ocasiones la mayoría de los nodos no tengan descendientes o al menos no todos los que podrían tener desaprovechándose por tanto gran cantidad de memoria. También, se hará uno de la recursividad y en esta se puede encontrar desventajas y ventajas al mismo tiempo, tales como; –Soluciona problemas recurrentes, son programas cortos y las desventajas es que crea muchas variables y puede necesitar mucha memoria. Por otra parte, cuando el usuario escoja la opción que desee, la respuesta será exportada por medio de un archivo plano. Las ventajas que podríamos encontrar al utilizar esta opción de respuesta es que se organizara la </w:t>
-      </w:r>
-      <w:r>
-        <w:lastRenderedPageBreak/>
-        <w:t>información de una manera concisa y eficaz, pero una de las desventajas que podríamos encontrar es la complejidad de manejo a la hora de la implementación.</w:t>
+        <w:t>. Una de las ventajas que encontramos a la hora de aplicar los arboles N-Arios es que consiste en que existen más nodos en un mismo nivel que en los arboles binarios con lo que se consigue que si el árbol es de búsqueda, los accesos a los nodos sean más rápidos. Por otra parte, cuando hablamos de las desventajas nos encontramos con que contienen la mayor ocupación de memoria, pudiendo ocurrir que en ocasiones la mayoría de los nodos no tengan descendientes o al menos no todos los que podrían tener desaprovechándose por tanto gran cantidad de memoria. También, se hará uno de la recursividad y en esta se puede encontrar desventajas y ventajas al mismo tiempo, tales como; –Soluciona problemas recurrentes, son programas cortos y las desventajas es que crea muchas variables y puede necesitar mucha memoria. Por otra parte, cuando el usuario escoja la opción que desee, la respuesta será exportada por medio de un archivo plano. Las ventajas que podríamos encontrar al utilizar esta opción de respuesta es que se organizara la información de una manera concisa y eficaz, pero una de las desventajas que podríamos encontrar es la complejidad de manejo a la hora de la implementación.</w:t>
       </w:r>
     </w:p>
     <w:p>
@@ -7034,7 +10651,11 @@
         <w:t xml:space="preserve"> D</w:t>
       </w:r>
       <w:r>
-        <w:t>esaprovechamiento de la memoria. Si se reserva espacio para todos los posibles elementos, se consume más memoria de la necesaria; se suele resolver reservando espacio únicamente para punteros a los elementos.</w:t>
+        <w:t xml:space="preserve">esaprovechamiento de la memoria. Si se reserva espacio para todos los posibles </w:t>
+      </w:r>
+      <w:r>
+        <w:lastRenderedPageBreak/>
+        <w:t>elementos, se consume más memoria de la necesaria; se suele resolver reservando espacio únicamente para punteros a los elementos.</w:t>
       </w:r>
       <w:r>
         <w:t xml:space="preserve"> Una de las ventajas de usar esta clase de estructuras de datos es que v</w:t>
@@ -7295,6 +10916,15 @@
         <w:ind w:left="0" w:firstLine="0"/>
         <w:rPr>
           <w:lang w:val="es-ES"/>
+        </w:rPr>
+      </w:pPr>
+    </w:p>
+    <w:p>
+      <w:pPr>
+        <w:spacing w:before="240"/>
+        <w:ind w:left="0" w:firstLine="0"/>
+        <w:rPr>
+          <w:b/>
         </w:rPr>
       </w:pPr>
     </w:p>
@@ -7334,6 +10964,7 @@
           <w:b/>
           <w:bCs/>
         </w:rPr>
+        <w:lastRenderedPageBreak/>
         <w:t xml:space="preserve">Fase 6. En este paso procedemos a </w:t>
       </w:r>
       <w:r>
@@ -8307,6 +11938,7 @@
                 <w:b/>
                 <w:lang w:val="en-US"/>
               </w:rPr>
+              <w:lastRenderedPageBreak/>
               <w:t xml:space="preserve">Alternatives </w:t>
             </w:r>
           </w:p>
@@ -10274,7 +13906,6 @@
                 <w:b/>
                 <w:lang w:val="en-US"/>
               </w:rPr>
-              <w:lastRenderedPageBreak/>
               <w:t xml:space="preserve">Alternative 3 </w:t>
             </w:r>
           </w:p>
@@ -10905,6 +14536,7 @@
                 <w:b/>
                 <w:lang w:val="en-US"/>
               </w:rPr>
+              <w:lastRenderedPageBreak/>
               <w:t xml:space="preserve">Alternative 4 </w:t>
             </w:r>
           </w:p>
@@ -12855,7 +16487,6 @@
                 <w:sz w:val="18"/>
                 <w:lang w:val="en-US"/>
               </w:rPr>
-              <w:lastRenderedPageBreak/>
               <w:t>Arvol</w:t>
             </w:r>
             <w:proofErr w:type="spellEnd"/>
@@ -13229,8 +16860,6 @@
         </w:rPr>
         <w:t>4</w:t>
       </w:r>
-      <w:bookmarkStart w:id="13" w:name="_GoBack"/>
-      <w:bookmarkEnd w:id="13"/>
       <w:r>
         <w:rPr>
           <w:b/>
@@ -13314,12 +16943,138 @@
     </w:p>
     <w:p>
       <w:pPr>
+        <w:spacing w:before="240"/>
+        <w:ind w:left="0" w:firstLine="0"/>
+        <w:rPr>
+          <w:b/>
+        </w:rPr>
+      </w:pPr>
+    </w:p>
+    <w:p>
+      <w:pPr>
+        <w:spacing w:before="240"/>
+        <w:ind w:left="0" w:firstLine="0"/>
+        <w:rPr>
+          <w:b/>
+        </w:rPr>
+      </w:pPr>
+    </w:p>
+    <w:p>
+      <w:pPr>
+        <w:spacing w:before="240"/>
+        <w:ind w:left="0" w:firstLine="0"/>
+        <w:rPr>
+          <w:b/>
+        </w:rPr>
+      </w:pPr>
+    </w:p>
+    <w:p>
+      <w:pPr>
+        <w:spacing w:before="240"/>
+        <w:ind w:left="0" w:firstLine="0"/>
+        <w:rPr>
+          <w:b/>
+        </w:rPr>
+      </w:pPr>
+    </w:p>
+    <w:p>
+      <w:pPr>
+        <w:spacing w:before="240"/>
+        <w:ind w:left="0" w:firstLine="0"/>
+        <w:rPr>
+          <w:b/>
+        </w:rPr>
+      </w:pPr>
+    </w:p>
+    <w:p>
+      <w:pPr>
+        <w:spacing w:before="240"/>
+        <w:ind w:left="0" w:firstLine="0"/>
+        <w:rPr>
+          <w:b/>
+        </w:rPr>
+      </w:pPr>
+    </w:p>
+    <w:p>
+      <w:pPr>
+        <w:spacing w:before="240"/>
+        <w:ind w:left="0" w:firstLine="0"/>
+        <w:rPr>
+          <w:b/>
+        </w:rPr>
+      </w:pPr>
+    </w:p>
+    <w:p>
+      <w:pPr>
+        <w:spacing w:before="240"/>
+        <w:ind w:left="0" w:firstLine="0"/>
+        <w:rPr>
+          <w:b/>
+        </w:rPr>
+      </w:pPr>
+    </w:p>
+    <w:p>
+      <w:pPr>
+        <w:spacing w:before="240"/>
+        <w:ind w:left="0" w:firstLine="0"/>
+        <w:rPr>
+          <w:b/>
+        </w:rPr>
+      </w:pPr>
+    </w:p>
+    <w:p>
+      <w:pPr>
+        <w:spacing w:before="240"/>
+        <w:ind w:left="0" w:firstLine="0"/>
+        <w:rPr>
+          <w:b/>
+        </w:rPr>
+      </w:pPr>
+    </w:p>
+    <w:p>
+      <w:pPr>
+        <w:spacing w:before="240"/>
+        <w:ind w:left="0" w:firstLine="0"/>
+        <w:rPr>
+          <w:b/>
+        </w:rPr>
+      </w:pPr>
+    </w:p>
+    <w:p>
+      <w:pPr>
+        <w:spacing w:before="240"/>
+        <w:ind w:left="0" w:firstLine="0"/>
+        <w:rPr>
+          <w:b/>
+        </w:rPr>
+      </w:pPr>
+    </w:p>
+    <w:p>
+      <w:pPr>
+        <w:spacing w:before="240"/>
+        <w:ind w:left="0" w:firstLine="0"/>
+        <w:rPr>
+          <w:b/>
+        </w:rPr>
+      </w:pPr>
+    </w:p>
+    <w:p>
+      <w:pPr>
+        <w:spacing w:before="240"/>
+        <w:ind w:left="0" w:firstLine="0"/>
+        <w:rPr>
+          <w:b/>
+        </w:rPr>
+      </w:pPr>
+    </w:p>
+    <w:p>
+      <w:pPr>
         <w:pStyle w:val="Heading1"/>
         <w:rPr>
           <w:lang w:val="es-CO"/>
         </w:rPr>
       </w:pPr>
-      <w:bookmarkStart w:id="14" w:name="_Toc527662351"/>
+      <w:bookmarkStart w:id="15" w:name="_Toc527662351"/>
       <w:r>
         <w:rPr>
           <w:lang w:val="es-CO"/>
@@ -13350,7 +17105,7 @@
         </w:rPr>
         <w:t>:</w:t>
       </w:r>
-      <w:bookmarkEnd w:id="14"/>
+      <w:bookmarkEnd w:id="15"/>
     </w:p>
     <w:p>
       <w:pPr>
@@ -13420,7 +17175,7 @@
             <wp:extent cx="6991350" cy="2724150"/>
             <wp:effectExtent l="0" t="0" r="0" b="0"/>
             <wp:docPr id="3" name="Imagen 3">
-              <a:hlinkClick xmlns:a="http://schemas.openxmlformats.org/drawingml/2006/main" r:id="rId14"/>
+              <a:hlinkClick xmlns:a="http://schemas.openxmlformats.org/drawingml/2006/main" r:id="rId16"/>
             </wp:docPr>
             <wp:cNvGraphicFramePr>
               <a:graphicFrameLocks xmlns:a="http://schemas.openxmlformats.org/drawingml/2006/main" noChangeAspect="1"/>
@@ -13430,14 +17185,14 @@
                 <pic:pic xmlns:pic="http://schemas.openxmlformats.org/drawingml/2006/picture">
                   <pic:nvPicPr>
                     <pic:cNvPr id="3" name="Imagen 3">
-                      <a:hlinkClick r:id="rId14"/>
+                      <a:hlinkClick r:id="rId16"/>
                     </pic:cNvPr>
                     <pic:cNvPicPr>
                       <a:picLocks noChangeAspect="1" noChangeArrowheads="1"/>
                     </pic:cNvPicPr>
                   </pic:nvPicPr>
                   <pic:blipFill>
-                    <a:blip r:embed="rId15" cstate="print">
+                    <a:blip r:embed="rId17" cstate="print">
                       <a:extLst>
                         <a:ext uri="{28A0092B-C50C-407E-A947-70E740481C1C}">
                           <a14:useLocalDpi xmlns:a14="http://schemas.microsoft.com/office/drawing/2010/main" val="0"/>
@@ -13504,7 +17259,7 @@
           <w:lang w:val="es-CO"/>
         </w:rPr>
       </w:pPr>
-      <w:bookmarkStart w:id="15" w:name="_Toc527662352"/>
+      <w:bookmarkStart w:id="16" w:name="_Toc527662352"/>
       <w:r>
         <w:rPr>
           <w:sz w:val="28"/>
@@ -13512,7 +17267,7 @@
         </w:rPr>
         <w:t>Fuentes:</w:t>
       </w:r>
-      <w:bookmarkEnd w:id="15"/>
+      <w:bookmarkEnd w:id="16"/>
     </w:p>
     <w:p>
       <w:pPr>
@@ -13528,7 +17283,7 @@
         </w:rPr>
         <w:t>https://rua.ua.es/dspace/bitstream/10045/16037/7/ped-09_10-tema3_5.pdf</w:t>
       </w:r>
-      <w:hyperlink r:id="rId16" w:history="1">
+      <w:hyperlink r:id="rId18" w:history="1">
         <w:r>
           <w:rPr>
             <w:b/>
@@ -13540,7 +17295,7 @@
       </w:hyperlink>
     </w:p>
     <w:p>
-      <w:hyperlink r:id="rId17" w:history="1">
+      <w:hyperlink r:id="rId19" w:history="1">
         <w:r>
           <w:rPr>
             <w:rStyle w:val="Hyperlink"/>
@@ -15105,6 +18860,119 @@
     </w:lvl>
   </w:abstractNum>
   <w:abstractNum w:abstractNumId="13" w15:restartNumberingAfterBreak="0">
+    <w:nsid w:val="41837C5A"/>
+    <w:multiLevelType w:val="multilevel"/>
+    <w:tmpl w:val="DBE0CFB8"/>
+    <w:lvl w:ilvl="0">
+      <w:start w:val="1"/>
+      <w:numFmt w:val="bullet"/>
+      <w:lvlText w:val="-"/>
+      <w:lvlJc w:val="left"/>
+      <w:pPr>
+        <w:ind w:left="720" w:hanging="360"/>
+      </w:pPr>
+      <w:rPr>
+        <w:u w:val="none"/>
+      </w:rPr>
+    </w:lvl>
+    <w:lvl w:ilvl="1">
+      <w:start w:val="1"/>
+      <w:numFmt w:val="bullet"/>
+      <w:lvlText w:val="-"/>
+      <w:lvlJc w:val="left"/>
+      <w:pPr>
+        <w:ind w:left="1440" w:hanging="360"/>
+      </w:pPr>
+      <w:rPr>
+        <w:u w:val="none"/>
+      </w:rPr>
+    </w:lvl>
+    <w:lvl w:ilvl="2">
+      <w:start w:val="1"/>
+      <w:numFmt w:val="bullet"/>
+      <w:lvlText w:val="-"/>
+      <w:lvlJc w:val="left"/>
+      <w:pPr>
+        <w:ind w:left="2160" w:hanging="360"/>
+      </w:pPr>
+      <w:rPr>
+        <w:u w:val="none"/>
+      </w:rPr>
+    </w:lvl>
+    <w:lvl w:ilvl="3">
+      <w:start w:val="1"/>
+      <w:numFmt w:val="bullet"/>
+      <w:lvlText w:val="-"/>
+      <w:lvlJc w:val="left"/>
+      <w:pPr>
+        <w:ind w:left="2880" w:hanging="360"/>
+      </w:pPr>
+      <w:rPr>
+        <w:u w:val="none"/>
+      </w:rPr>
+    </w:lvl>
+    <w:lvl w:ilvl="4">
+      <w:start w:val="1"/>
+      <w:numFmt w:val="bullet"/>
+      <w:lvlText w:val="-"/>
+      <w:lvlJc w:val="left"/>
+      <w:pPr>
+        <w:ind w:left="3600" w:hanging="360"/>
+      </w:pPr>
+      <w:rPr>
+        <w:u w:val="none"/>
+      </w:rPr>
+    </w:lvl>
+    <w:lvl w:ilvl="5">
+      <w:start w:val="1"/>
+      <w:numFmt w:val="bullet"/>
+      <w:lvlText w:val="-"/>
+      <w:lvlJc w:val="left"/>
+      <w:pPr>
+        <w:ind w:left="4320" w:hanging="360"/>
+      </w:pPr>
+      <w:rPr>
+        <w:u w:val="none"/>
+      </w:rPr>
+    </w:lvl>
+    <w:lvl w:ilvl="6">
+      <w:start w:val="1"/>
+      <w:numFmt w:val="bullet"/>
+      <w:lvlText w:val="-"/>
+      <w:lvlJc w:val="left"/>
+      <w:pPr>
+        <w:ind w:left="5040" w:hanging="360"/>
+      </w:pPr>
+      <w:rPr>
+        <w:u w:val="none"/>
+      </w:rPr>
+    </w:lvl>
+    <w:lvl w:ilvl="7">
+      <w:start w:val="1"/>
+      <w:numFmt w:val="bullet"/>
+      <w:lvlText w:val="-"/>
+      <w:lvlJc w:val="left"/>
+      <w:pPr>
+        <w:ind w:left="5760" w:hanging="360"/>
+      </w:pPr>
+      <w:rPr>
+        <w:u w:val="none"/>
+      </w:rPr>
+    </w:lvl>
+    <w:lvl w:ilvl="8">
+      <w:start w:val="1"/>
+      <w:numFmt w:val="bullet"/>
+      <w:lvlText w:val="-"/>
+      <w:lvlJc w:val="left"/>
+      <w:pPr>
+        <w:ind w:left="6480" w:hanging="360"/>
+      </w:pPr>
+      <w:rPr>
+        <w:u w:val="none"/>
+      </w:rPr>
+    </w:lvl>
+  </w:abstractNum>
+  <w:abstractNum w:abstractNumId="14" w15:restartNumberingAfterBreak="0">
     <w:nsid w:val="464337EE"/>
     <w:multiLevelType w:val="hybridMultilevel"/>
     <w:tmpl w:val="C1EAC934"/>
@@ -15190,13 +19058,13 @@
       </w:pPr>
     </w:lvl>
   </w:abstractNum>
-  <w:abstractNum w:abstractNumId="14" w15:restartNumberingAfterBreak="0">
+  <w:abstractNum w:abstractNumId="15" w15:restartNumberingAfterBreak="0">
     <w:nsid w:val="46CA7ACD"/>
     <w:multiLevelType w:val="multilevel"/>
     <w:tmpl w:val="0409001D"/>
     <w:numStyleLink w:val="Style2"/>
   </w:abstractNum>
-  <w:abstractNum w:abstractNumId="15" w15:restartNumberingAfterBreak="0">
+  <w:abstractNum w:abstractNumId="16" w15:restartNumberingAfterBreak="0">
     <w:nsid w:val="4A84759D"/>
     <w:multiLevelType w:val="multilevel"/>
     <w:tmpl w:val="D1AE81D6"/>
@@ -15309,13 +19177,13 @@
       </w:rPr>
     </w:lvl>
   </w:abstractNum>
-  <w:abstractNum w:abstractNumId="16" w15:restartNumberingAfterBreak="0">
+  <w:abstractNum w:abstractNumId="17" w15:restartNumberingAfterBreak="0">
     <w:nsid w:val="52612B24"/>
     <w:multiLevelType w:val="multilevel"/>
     <w:tmpl w:val="0409001D"/>
     <w:numStyleLink w:val="Style1"/>
   </w:abstractNum>
-  <w:abstractNum w:abstractNumId="17" w15:restartNumberingAfterBreak="0">
+  <w:abstractNum w:abstractNumId="18" w15:restartNumberingAfterBreak="0">
     <w:nsid w:val="531D4BFA"/>
     <w:multiLevelType w:val="hybridMultilevel"/>
     <w:tmpl w:val="1B3AE7AA"/>
@@ -15401,7 +19269,7 @@
       </w:pPr>
     </w:lvl>
   </w:abstractNum>
-  <w:abstractNum w:abstractNumId="18" w15:restartNumberingAfterBreak="0">
+  <w:abstractNum w:abstractNumId="19" w15:restartNumberingAfterBreak="0">
     <w:nsid w:val="53EC54CD"/>
     <w:multiLevelType w:val="multilevel"/>
     <w:tmpl w:val="07D0F8BE"/>
@@ -15514,7 +19382,7 @@
       </w:pPr>
     </w:lvl>
   </w:abstractNum>
-  <w:abstractNum w:abstractNumId="19" w15:restartNumberingAfterBreak="0">
+  <w:abstractNum w:abstractNumId="20" w15:restartNumberingAfterBreak="0">
     <w:nsid w:val="56513C11"/>
     <w:multiLevelType w:val="hybridMultilevel"/>
     <w:tmpl w:val="8C7E3B4E"/>
@@ -15627,7 +19495,7 @@
       </w:rPr>
     </w:lvl>
   </w:abstractNum>
-  <w:abstractNum w:abstractNumId="20" w15:restartNumberingAfterBreak="0">
+  <w:abstractNum w:abstractNumId="21" w15:restartNumberingAfterBreak="0">
     <w:nsid w:val="5AD722CB"/>
     <w:multiLevelType w:val="hybridMultilevel"/>
     <w:tmpl w:val="66BEF656"/>
@@ -15739,7 +19607,7 @@
       </w:rPr>
     </w:lvl>
   </w:abstractNum>
-  <w:abstractNum w:abstractNumId="21" w15:restartNumberingAfterBreak="0">
+  <w:abstractNum w:abstractNumId="22" w15:restartNumberingAfterBreak="0">
     <w:nsid w:val="5C310DF3"/>
     <w:multiLevelType w:val="multilevel"/>
     <w:tmpl w:val="90601686"/>
@@ -15888,7 +19756,7 @@
       </w:rPr>
     </w:lvl>
   </w:abstractNum>
-  <w:abstractNum w:abstractNumId="22" w15:restartNumberingAfterBreak="0">
+  <w:abstractNum w:abstractNumId="23" w15:restartNumberingAfterBreak="0">
     <w:nsid w:val="5C9921B2"/>
     <w:multiLevelType w:val="hybridMultilevel"/>
     <w:tmpl w:val="D30E79B6"/>
@@ -15974,7 +19842,7 @@
       </w:pPr>
     </w:lvl>
   </w:abstractNum>
-  <w:abstractNum w:abstractNumId="23" w15:restartNumberingAfterBreak="0">
+  <w:abstractNum w:abstractNumId="24" w15:restartNumberingAfterBreak="0">
     <w:nsid w:val="61DE3F3E"/>
     <w:multiLevelType w:val="hybridMultilevel"/>
     <w:tmpl w:val="C55E4D5E"/>
@@ -16060,7 +19928,7 @@
       </w:pPr>
     </w:lvl>
   </w:abstractNum>
-  <w:abstractNum w:abstractNumId="24" w15:restartNumberingAfterBreak="0">
+  <w:abstractNum w:abstractNumId="25" w15:restartNumberingAfterBreak="0">
     <w:nsid w:val="623F5E8D"/>
     <w:multiLevelType w:val="multilevel"/>
     <w:tmpl w:val="0409001D"/>
@@ -16147,7 +20015,7 @@
       </w:pPr>
     </w:lvl>
   </w:abstractNum>
-  <w:abstractNum w:abstractNumId="25" w15:restartNumberingAfterBreak="0">
+  <w:abstractNum w:abstractNumId="26" w15:restartNumberingAfterBreak="0">
     <w:nsid w:val="64CE06B5"/>
     <w:multiLevelType w:val="multilevel"/>
     <w:tmpl w:val="EC02AD60"/>
@@ -16233,7 +20101,7 @@
       </w:pPr>
     </w:lvl>
   </w:abstractNum>
-  <w:abstractNum w:abstractNumId="26" w15:restartNumberingAfterBreak="0">
+  <w:abstractNum w:abstractNumId="27" w15:restartNumberingAfterBreak="0">
     <w:nsid w:val="6D4361F7"/>
     <w:multiLevelType w:val="multilevel"/>
     <w:tmpl w:val="0409001D"/>
@@ -16320,7 +20188,7 @@
       </w:pPr>
     </w:lvl>
   </w:abstractNum>
-  <w:abstractNum w:abstractNumId="27" w15:restartNumberingAfterBreak="0">
+  <w:abstractNum w:abstractNumId="28" w15:restartNumberingAfterBreak="0">
     <w:nsid w:val="71DE2BBD"/>
     <w:multiLevelType w:val="hybridMultilevel"/>
     <w:tmpl w:val="7EE2114E"/>
@@ -16406,7 +20274,7 @@
       </w:pPr>
     </w:lvl>
   </w:abstractNum>
-  <w:abstractNum w:abstractNumId="28" w15:restartNumberingAfterBreak="0">
+  <w:abstractNum w:abstractNumId="29" w15:restartNumberingAfterBreak="0">
     <w:nsid w:val="73A6790D"/>
     <w:multiLevelType w:val="hybridMultilevel"/>
     <w:tmpl w:val="92065814"/>
@@ -16519,7 +20387,7 @@
       </w:rPr>
     </w:lvl>
   </w:abstractNum>
-  <w:abstractNum w:abstractNumId="29" w15:restartNumberingAfterBreak="0">
+  <w:abstractNum w:abstractNumId="30" w15:restartNumberingAfterBreak="0">
     <w:nsid w:val="778C129B"/>
     <w:multiLevelType w:val="multilevel"/>
     <w:tmpl w:val="EBE41C02"/>
@@ -16665,7 +20533,7 @@
       </w:rPr>
     </w:lvl>
   </w:abstractNum>
-  <w:abstractNum w:abstractNumId="30" w15:restartNumberingAfterBreak="0">
+  <w:abstractNum w:abstractNumId="31" w15:restartNumberingAfterBreak="0">
     <w:nsid w:val="78EE0AC1"/>
     <w:multiLevelType w:val="hybridMultilevel"/>
     <w:tmpl w:val="8BFA7F6C"/>
@@ -16778,7 +20646,7 @@
       </w:rPr>
     </w:lvl>
   </w:abstractNum>
-  <w:abstractNum w:abstractNumId="31" w15:restartNumberingAfterBreak="0">
+  <w:abstractNum w:abstractNumId="32" w15:restartNumberingAfterBreak="0">
     <w:nsid w:val="7D480317"/>
     <w:multiLevelType w:val="hybridMultilevel"/>
     <w:tmpl w:val="4BE89128"/>
@@ -16874,10 +20742,10 @@
     <w:abstractNumId w:val="5"/>
   </w:num>
   <w:num w:numId="3">
-    <w:abstractNumId w:val="19"/>
+    <w:abstractNumId w:val="20"/>
   </w:num>
   <w:num w:numId="4">
-    <w:abstractNumId w:val="17"/>
+    <w:abstractNumId w:val="18"/>
   </w:num>
   <w:num w:numId="5">
     <w:abstractNumId w:val="11"/>
@@ -16889,13 +20757,13 @@
     <w:abstractNumId w:val="7"/>
   </w:num>
   <w:num w:numId="8">
-    <w:abstractNumId w:val="30"/>
+    <w:abstractNumId w:val="31"/>
   </w:num>
   <w:num w:numId="9">
-    <w:abstractNumId w:val="15"/>
+    <w:abstractNumId w:val="16"/>
   </w:num>
   <w:num w:numId="10">
-    <w:abstractNumId w:val="31"/>
+    <w:abstractNumId w:val="32"/>
   </w:num>
   <w:num w:numId="11">
     <w:abstractNumId w:val="2"/>
@@ -16904,7 +20772,7 @@
     <w:abstractNumId w:val="4"/>
   </w:num>
   <w:num w:numId="13">
-    <w:abstractNumId w:val="29"/>
+    <w:abstractNumId w:val="30"/>
   </w:num>
   <w:num w:numId="14">
     <w:abstractNumId w:val="9"/>
@@ -16917,19 +20785,19 @@
     </w:lvlOverride>
   </w:num>
   <w:num w:numId="15">
-    <w:abstractNumId w:val="18"/>
+    <w:abstractNumId w:val="19"/>
   </w:num>
   <w:num w:numId="16">
-    <w:abstractNumId w:val="28"/>
+    <w:abstractNumId w:val="29"/>
   </w:num>
   <w:num w:numId="17">
-    <w:abstractNumId w:val="23"/>
+    <w:abstractNumId w:val="24"/>
   </w:num>
   <w:num w:numId="18">
-    <w:abstractNumId w:val="13"/>
+    <w:abstractNumId w:val="14"/>
   </w:num>
   <w:num w:numId="19">
-    <w:abstractNumId w:val="22"/>
+    <w:abstractNumId w:val="23"/>
   </w:num>
   <w:num w:numId="20">
     <w:abstractNumId w:val="6"/>
@@ -16938,37 +20806,40 @@
     <w:abstractNumId w:val="8"/>
   </w:num>
   <w:num w:numId="22">
-    <w:abstractNumId w:val="20"/>
+    <w:abstractNumId w:val="21"/>
   </w:num>
   <w:num w:numId="23">
-    <w:abstractNumId w:val="21"/>
+    <w:abstractNumId w:val="22"/>
   </w:num>
   <w:num w:numId="24">
     <w:abstractNumId w:val="10"/>
   </w:num>
   <w:num w:numId="25">
+    <w:abstractNumId w:val="28"/>
+  </w:num>
+  <w:num w:numId="26">
+    <w:abstractNumId w:val="25"/>
+  </w:num>
+  <w:num w:numId="27">
+    <w:abstractNumId w:val="17"/>
+  </w:num>
+  <w:num w:numId="28">
+    <w:abstractNumId w:val="26"/>
+  </w:num>
+  <w:num w:numId="29">
     <w:abstractNumId w:val="27"/>
   </w:num>
-  <w:num w:numId="26">
-    <w:abstractNumId w:val="24"/>
-  </w:num>
-  <w:num w:numId="27">
-    <w:abstractNumId w:val="16"/>
-  </w:num>
-  <w:num w:numId="28">
-    <w:abstractNumId w:val="25"/>
-  </w:num>
-  <w:num w:numId="29">
-    <w:abstractNumId w:val="26"/>
-  </w:num>
   <w:num w:numId="30">
-    <w:abstractNumId w:val="14"/>
+    <w:abstractNumId w:val="15"/>
   </w:num>
   <w:num w:numId="31">
     <w:abstractNumId w:val="0"/>
   </w:num>
   <w:num w:numId="32">
     <w:abstractNumId w:val="1"/>
+  </w:num>
+  <w:num w:numId="33">
+    <w:abstractNumId w:val="13"/>
   </w:num>
 </w:numbering>
 </file>
@@ -17448,7 +21319,6 @@
   <w:style w:type="character" w:default="1" w:styleId="DefaultParagraphFont">
     <w:name w:val="Default Paragraph Font"/>
     <w:uiPriority w:val="1"/>
-    <w:semiHidden/>
     <w:unhideWhenUsed/>
   </w:style>
   <w:style w:type="table" w:default="1" w:styleId="TableNormal">
@@ -17848,6 +21718,60 @@
       </w:tblCellMar>
     </w:tblPr>
   </w:style>
+  <w:style w:type="paragraph" w:styleId="Header">
+    <w:name w:val="header"/>
+    <w:basedOn w:val="Normal"/>
+    <w:link w:val="HeaderChar"/>
+    <w:uiPriority w:val="99"/>
+    <w:unhideWhenUsed/>
+    <w:rsid w:val="0078664D"/>
+    <w:pPr>
+      <w:tabs>
+        <w:tab w:val="center" w:pos="4680"/>
+        <w:tab w:val="right" w:pos="9360"/>
+      </w:tabs>
+      <w:spacing w:after="0" w:line="240" w:lineRule="auto"/>
+    </w:pPr>
+  </w:style>
+  <w:style w:type="character" w:customStyle="1" w:styleId="HeaderChar">
+    <w:name w:val="Header Char"/>
+    <w:basedOn w:val="DefaultParagraphFont"/>
+    <w:link w:val="Header"/>
+    <w:uiPriority w:val="99"/>
+    <w:rsid w:val="0078664D"/>
+    <w:rPr>
+      <w:rFonts w:ascii="Arial" w:eastAsia="Arial" w:hAnsi="Arial" w:cs="Arial"/>
+      <w:color w:val="000000"/>
+      <w:lang w:val="es-CO"/>
+    </w:rPr>
+  </w:style>
+  <w:style w:type="paragraph" w:styleId="Footer">
+    <w:name w:val="footer"/>
+    <w:basedOn w:val="Normal"/>
+    <w:link w:val="FooterChar"/>
+    <w:uiPriority w:val="99"/>
+    <w:unhideWhenUsed/>
+    <w:rsid w:val="0078664D"/>
+    <w:pPr>
+      <w:tabs>
+        <w:tab w:val="center" w:pos="4680"/>
+        <w:tab w:val="right" w:pos="9360"/>
+      </w:tabs>
+      <w:spacing w:after="0" w:line="240" w:lineRule="auto"/>
+    </w:pPr>
+  </w:style>
+  <w:style w:type="character" w:customStyle="1" w:styleId="FooterChar">
+    <w:name w:val="Footer Char"/>
+    <w:basedOn w:val="DefaultParagraphFont"/>
+    <w:link w:val="Footer"/>
+    <w:uiPriority w:val="99"/>
+    <w:rsid w:val="0078664D"/>
+    <w:rPr>
+      <w:rFonts w:ascii="Arial" w:eastAsia="Arial" w:hAnsi="Arial" w:cs="Arial"/>
+      <w:color w:val="000000"/>
+      <w:lang w:val="es-CO"/>
+    </w:rPr>
+  </w:style>
 </w:styles>
 </file>
 
@@ -18151,7 +22075,7 @@
 </file>
 
 <file path=customXml/itemProps1.xml><?xml version="1.0" encoding="utf-8"?>
-<ds:datastoreItem xmlns:ds="http://schemas.openxmlformats.org/officeDocument/2006/customXml" ds:itemID="{646C3DA6-F47F-4412-8779-BC3F994E415B}">
+<ds:datastoreItem xmlns:ds="http://schemas.openxmlformats.org/officeDocument/2006/customXml" ds:itemID="{94F878F2-6D1A-497A-9570-1CFE6B9B35E1}">
   <ds:schemaRefs>
     <ds:schemaRef ds:uri="http://schemas.openxmlformats.org/officeDocument/2006/bibliography"/>
   </ds:schemaRefs>

</xml_diff>

<commit_message>
I am working in the Tads , I am in the second one
</commit_message>
<xml_diff>
--- a/Laboratories/Laboratory3/docs/Método de la Ingeniería.docx
+++ b/Laboratories/Laboratory3/docs/Método de la Ingeniería.docx
@@ -4074,7 +4074,7 @@
             <w:pPr>
               <w:ind w:left="0" w:firstLine="0"/>
             </w:pPr>
-            <w:bookmarkStart w:id="4" w:name="_GoBack"/>
+            <w:bookmarkStart w:id="4" w:name="_Hlk528172377"/>
             <w:proofErr w:type="spellStart"/>
             <w:r>
               <w:rPr>
@@ -6679,6 +6679,189 @@
       </w:tr>
     </w:tbl>
     <w:p/>
+    <w:p/>
+    <w:tbl>
+      <w:tblPr>
+        <w:tblStyle w:val="TableGrid0"/>
+        <w:tblW w:w="0" w:type="auto"/>
+        <w:tblInd w:w="490" w:type="dxa"/>
+        <w:tblLook w:val="04A0" w:firstRow="1" w:lastRow="0" w:firstColumn="1" w:lastColumn="0" w:noHBand="0" w:noVBand="1"/>
+      </w:tblPr>
+      <w:tblGrid>
+        <w:gridCol w:w="4289"/>
+      </w:tblGrid>
+      <w:tr>
+        <w:trPr>
+          <w:trHeight w:val="284"/>
+        </w:trPr>
+        <w:tc>
+          <w:tcPr>
+            <w:tcW w:w="4289" w:type="dxa"/>
+          </w:tcPr>
+          <w:p>
+            <w:pPr>
+              <w:ind w:left="0" w:firstLine="0"/>
+            </w:pPr>
+            <w:r>
+              <w:rPr>
+                <w:rFonts w:ascii="Times New Roman" w:eastAsia="Times New Roman" w:hAnsi="Times New Roman" w:cs="Times New Roman"/>
+                <w:b/>
+              </w:rPr>
+              <w:t>A</w:t>
+            </w:r>
+            <w:r>
+              <w:rPr>
+                <w:rFonts w:ascii="Times New Roman" w:eastAsia="Times New Roman" w:hAnsi="Times New Roman" w:cs="Times New Roman"/>
+                <w:b/>
+              </w:rPr>
+              <w:t xml:space="preserve">VL </w:t>
+            </w:r>
+            <w:proofErr w:type="spellStart"/>
+            <w:r>
+              <w:rPr>
+                <w:rFonts w:ascii="Times New Roman" w:eastAsia="Times New Roman" w:hAnsi="Times New Roman" w:cs="Times New Roman"/>
+                <w:b/>
+              </w:rPr>
+              <w:t>iniciarAVL</w:t>
+            </w:r>
+            <w:proofErr w:type="spellEnd"/>
+            <w:r>
+              <w:rPr>
+                <w:rFonts w:ascii="Times New Roman" w:eastAsia="Times New Roman" w:hAnsi="Times New Roman" w:cs="Times New Roman"/>
+                <w:b/>
+              </w:rPr>
+              <w:t xml:space="preserve"> </w:t>
+            </w:r>
+            <w:r>
+              <w:rPr>
+                <w:rFonts w:ascii="Times New Roman" w:eastAsia="Times New Roman" w:hAnsi="Times New Roman" w:cs="Times New Roman"/>
+                <w:b/>
+              </w:rPr>
+              <w:t>(</w:t>
+            </w:r>
+            <w:proofErr w:type="spellStart"/>
+            <w:r>
+              <w:rPr>
+                <w:rFonts w:ascii="Times New Roman" w:eastAsia="Times New Roman" w:hAnsi="Times New Roman" w:cs="Times New Roman"/>
+                <w:b/>
+              </w:rPr>
+              <w:t>Void</w:t>
+            </w:r>
+            <w:proofErr w:type="spellEnd"/>
+            <w:r>
+              <w:rPr>
+                <w:rFonts w:ascii="Times New Roman" w:eastAsia="Times New Roman" w:hAnsi="Times New Roman" w:cs="Times New Roman"/>
+                <w:b/>
+              </w:rPr>
+              <w:t>)</w:t>
+            </w:r>
+          </w:p>
+        </w:tc>
+      </w:tr>
+      <w:tr>
+        <w:trPr>
+          <w:trHeight w:val="284"/>
+        </w:trPr>
+        <w:tc>
+          <w:tcPr>
+            <w:tcW w:w="4289" w:type="dxa"/>
+          </w:tcPr>
+          <w:p>
+            <w:pPr>
+              <w:ind w:left="0" w:firstLine="0"/>
+            </w:pPr>
+            <w:r>
+              <w:t>“</w:t>
+            </w:r>
+            <w:r>
+              <w:t xml:space="preserve">Crea un </w:t>
+            </w:r>
+            <w:proofErr w:type="spellStart"/>
+            <w:r>
+              <w:t>Arbol</w:t>
+            </w:r>
+            <w:proofErr w:type="spellEnd"/>
+            <w:r>
+              <w:t xml:space="preserve"> AVL </w:t>
+            </w:r>
+            <w:proofErr w:type="spellStart"/>
+            <w:r>
+              <w:t>vacio</w:t>
+            </w:r>
+            <w:proofErr w:type="spellEnd"/>
+            <w:r>
+              <w:t>”</w:t>
+            </w:r>
+          </w:p>
+        </w:tc>
+      </w:tr>
+      <w:tr>
+        <w:trPr>
+          <w:trHeight w:val="284"/>
+        </w:trPr>
+        <w:tc>
+          <w:tcPr>
+            <w:tcW w:w="4289" w:type="dxa"/>
+          </w:tcPr>
+          <w:p>
+            <w:pPr>
+              <w:ind w:left="0" w:firstLine="0"/>
+            </w:pPr>
+            <w:r>
+              <w:t>Precondiciones:  -</w:t>
+            </w:r>
+          </w:p>
+        </w:tc>
+      </w:tr>
+      <w:tr>
+        <w:trPr>
+          <w:trHeight w:val="269"/>
+        </w:trPr>
+        <w:tc>
+          <w:tcPr>
+            <w:tcW w:w="4289" w:type="dxa"/>
+          </w:tcPr>
+          <w:p>
+            <w:pPr>
+              <w:ind w:left="0" w:firstLine="0"/>
+              <w:rPr>
+                <w:rFonts w:ascii="Times New Roman" w:eastAsia="Times New Roman" w:hAnsi="Times New Roman" w:cs="Times New Roman"/>
+              </w:rPr>
+            </w:pPr>
+            <w:r>
+              <w:t>Postcondiciones</w:t>
+            </w:r>
+            <w:r>
+              <w:rPr>
+                <w:rFonts w:ascii="Times New Roman" w:eastAsia="Times New Roman" w:hAnsi="Times New Roman" w:cs="Times New Roman"/>
+              </w:rPr>
+              <w:t>:</w:t>
+            </w:r>
+          </w:p>
+          <w:p>
+            <w:pPr>
+              <w:ind w:left="0" w:firstLine="0"/>
+            </w:pPr>
+            <m:oMathPara>
+              <m:oMath>
+                <m:r>
+                  <w:rPr>
+                    <w:rFonts w:ascii="Cambria Math" w:eastAsia="Times New Roman" w:hAnsi="Cambria Math" w:cs="Times New Roman"/>
+                  </w:rPr>
+                  <m:t>IniciarAVL</m:t>
+                </m:r>
+                <m:r>
+                  <w:rPr>
+                    <w:rFonts w:ascii="Cambria Math" w:eastAsia="Times New Roman" w:hAnsi="Cambria Math" w:cs="Times New Roman"/>
+                  </w:rPr>
+                  <m:t>= ⊘</m:t>
+                </m:r>
+              </m:oMath>
+            </m:oMathPara>
+          </w:p>
+        </w:tc>
+      </w:tr>
+    </w:tbl>
     <w:p>
       <w:pPr>
         <w:spacing w:line="276" w:lineRule="auto"/>
@@ -6688,6 +6871,206 @@
         </w:rPr>
       </w:pPr>
     </w:p>
+    <w:tbl>
+      <w:tblPr>
+        <w:tblStyle w:val="TableGrid0"/>
+        <w:tblW w:w="0" w:type="auto"/>
+        <w:tblInd w:w="490" w:type="dxa"/>
+        <w:tblLook w:val="04A0" w:firstRow="1" w:lastRow="0" w:firstColumn="1" w:lastColumn="0" w:noHBand="0" w:noVBand="1"/>
+      </w:tblPr>
+      <w:tblGrid>
+        <w:gridCol w:w="4289"/>
+      </w:tblGrid>
+      <w:tr>
+        <w:trPr>
+          <w:trHeight w:val="284"/>
+        </w:trPr>
+        <w:tc>
+          <w:tcPr>
+            <w:tcW w:w="4289" w:type="dxa"/>
+          </w:tcPr>
+          <w:p>
+            <w:pPr>
+              <w:ind w:left="0" w:firstLine="0"/>
+            </w:pPr>
+            <w:r>
+              <w:rPr>
+                <w:rFonts w:ascii="Times New Roman" w:eastAsia="Times New Roman" w:hAnsi="Times New Roman" w:cs="Times New Roman"/>
+                <w:b/>
+              </w:rPr>
+              <w:t xml:space="preserve">AVL </w:t>
+            </w:r>
+            <w:proofErr w:type="spellStart"/>
+            <w:r>
+              <w:rPr>
+                <w:rFonts w:ascii="Times New Roman" w:eastAsia="Times New Roman" w:hAnsi="Times New Roman" w:cs="Times New Roman"/>
+                <w:b/>
+              </w:rPr>
+              <w:t>in</w:t>
+            </w:r>
+            <w:r>
+              <w:rPr>
+                <w:rFonts w:ascii="Times New Roman" w:eastAsia="Times New Roman" w:hAnsi="Times New Roman" w:cs="Times New Roman"/>
+                <w:b/>
+              </w:rPr>
+              <w:t>sertar</w:t>
+            </w:r>
+            <w:r>
+              <w:rPr>
+                <w:rFonts w:ascii="Times New Roman" w:eastAsia="Times New Roman" w:hAnsi="Times New Roman" w:cs="Times New Roman"/>
+                <w:b/>
+              </w:rPr>
+              <w:t>AVL</w:t>
+            </w:r>
+            <w:proofErr w:type="spellEnd"/>
+            <w:r>
+              <w:rPr>
+                <w:rFonts w:ascii="Times New Roman" w:eastAsia="Times New Roman" w:hAnsi="Times New Roman" w:cs="Times New Roman"/>
+                <w:b/>
+              </w:rPr>
+              <w:t xml:space="preserve"> (</w:t>
+            </w:r>
+            <w:r>
+              <w:rPr>
+                <w:rFonts w:ascii="Times New Roman" w:eastAsia="Times New Roman" w:hAnsi="Times New Roman" w:cs="Times New Roman"/>
+                <w:b/>
+              </w:rPr>
+              <w:t xml:space="preserve">AVL a, </w:t>
+            </w:r>
+            <w:proofErr w:type="spellStart"/>
+            <w:r>
+              <w:rPr>
+                <w:rFonts w:ascii="Times New Roman" w:eastAsia="Times New Roman" w:hAnsi="Times New Roman" w:cs="Times New Roman"/>
+                <w:b/>
+              </w:rPr>
+              <w:t>TipoAVL</w:t>
+            </w:r>
+            <w:proofErr w:type="spellEnd"/>
+            <w:r>
+              <w:rPr>
+                <w:rFonts w:ascii="Times New Roman" w:eastAsia="Times New Roman" w:hAnsi="Times New Roman" w:cs="Times New Roman"/>
+                <w:b/>
+              </w:rPr>
+              <w:t xml:space="preserve"> e</w:t>
+            </w:r>
+            <w:r>
+              <w:rPr>
+                <w:rFonts w:ascii="Times New Roman" w:eastAsia="Times New Roman" w:hAnsi="Times New Roman" w:cs="Times New Roman"/>
+                <w:b/>
+              </w:rPr>
+              <w:t>lemento</w:t>
+            </w:r>
+            <w:r>
+              <w:rPr>
+                <w:rFonts w:ascii="Times New Roman" w:eastAsia="Times New Roman" w:hAnsi="Times New Roman" w:cs="Times New Roman"/>
+                <w:b/>
+              </w:rPr>
+              <w:t>)</w:t>
+            </w:r>
+          </w:p>
+        </w:tc>
+      </w:tr>
+      <w:tr>
+        <w:trPr>
+          <w:trHeight w:val="284"/>
+        </w:trPr>
+        <w:tc>
+          <w:tcPr>
+            <w:tcW w:w="4289" w:type="dxa"/>
+          </w:tcPr>
+          <w:p>
+            <w:pPr>
+              <w:ind w:left="0" w:firstLine="0"/>
+            </w:pPr>
+            <w:r>
+              <w:t>“</w:t>
+            </w:r>
+            <w:r>
+              <w:t>Agrega un elemento en el árbol AVL</w:t>
+            </w:r>
+            <w:r>
+              <w:t>”</w:t>
+            </w:r>
+          </w:p>
+        </w:tc>
+      </w:tr>
+      <w:tr>
+        <w:trPr>
+          <w:trHeight w:val="284"/>
+        </w:trPr>
+        <w:tc>
+          <w:tcPr>
+            <w:tcW w:w="4289" w:type="dxa"/>
+          </w:tcPr>
+          <w:p>
+            <w:pPr>
+              <w:ind w:left="0" w:firstLine="0"/>
+            </w:pPr>
+            <w:r>
+              <w:t xml:space="preserve">Precondiciones:  </w:t>
+            </w:r>
+            <w:r>
+              <w:t xml:space="preserve">A es diferente de </w:t>
+            </w:r>
+            <w:proofErr w:type="spellStart"/>
+            <w:r>
+              <w:t>null</w:t>
+            </w:r>
+            <w:proofErr w:type="spellEnd"/>
+          </w:p>
+        </w:tc>
+      </w:tr>
+      <w:tr>
+        <w:trPr>
+          <w:trHeight w:val="269"/>
+        </w:trPr>
+        <w:tc>
+          <w:tcPr>
+            <w:tcW w:w="4289" w:type="dxa"/>
+          </w:tcPr>
+          <w:p>
+            <w:pPr>
+              <w:ind w:left="0" w:firstLine="0"/>
+              <w:rPr>
+                <w:rFonts w:ascii="Times New Roman" w:eastAsia="Times New Roman" w:hAnsi="Times New Roman" w:cs="Times New Roman"/>
+              </w:rPr>
+            </w:pPr>
+            <w:r>
+              <w:t>Postcondiciones</w:t>
+            </w:r>
+            <w:r>
+              <w:rPr>
+                <w:rFonts w:ascii="Times New Roman" w:eastAsia="Times New Roman" w:hAnsi="Times New Roman" w:cs="Times New Roman"/>
+              </w:rPr>
+              <w:t>:</w:t>
+            </w:r>
+          </w:p>
+          <w:p>
+            <w:pPr>
+              <w:ind w:left="0" w:firstLine="0"/>
+            </w:pPr>
+            <m:oMathPara>
+              <m:oMath>
+                <m:r>
+                  <w:rPr>
+                    <w:rFonts w:ascii="Cambria Math" w:eastAsia="Times New Roman" w:hAnsi="Cambria Math" w:cs="Times New Roman"/>
+                  </w:rPr>
+                  <m:t xml:space="preserve">IniciarAVL= </m:t>
+                </m:r>
+                <m:r>
+                  <w:rPr>
+                    <w:rFonts w:ascii="Cambria Math" w:eastAsia="Times New Roman" w:hAnsi="Cambria Math" w:cs="Times New Roman"/>
+                  </w:rPr>
+                  <m:t>AU(Elemento)</m:t>
+                </m:r>
+              </m:oMath>
+            </m:oMathPara>
+          </w:p>
+        </w:tc>
+        <w:bookmarkStart w:id="5" w:name="_GoBack"/>
+        <w:bookmarkEnd w:id="5"/>
+      </w:tr>
+    </w:tbl>
     <w:p>
       <w:pPr>
         <w:spacing w:line="276" w:lineRule="auto"/>
@@ -6716,7 +7099,7 @@
           <w:lang w:val="es-CO"/>
         </w:rPr>
       </w:pPr>
-      <w:bookmarkStart w:id="5" w:name="_Toc527662345"/>
+      <w:bookmarkStart w:id="6" w:name="_Toc527662345"/>
       <w:r>
         <w:rPr>
           <w:sz w:val="28"/>
@@ -6731,7 +7114,7 @@
         </w:rPr>
         <w:t>Información:</w:t>
       </w:r>
-      <w:bookmarkEnd w:id="5"/>
+      <w:bookmarkEnd w:id="6"/>
     </w:p>
     <w:p/>
     <w:p>
@@ -6752,11 +7135,7 @@
       </w:r>
       <w:proofErr w:type="spellEnd"/>
       <w:r>
-        <w:t xml:space="preserve">) es un deporte en el cual compiten dos equipos de cinco jugadores cada uno. El objetivo es introducir la pelota (balón) en el aro (cesta o canasta) del equipo contrario, </w:t>
-      </w:r>
-      <w:r>
-        <w:lastRenderedPageBreak/>
-        <w:t>que se encuentra ubicado a 3,05 metros de altura. Por eso, el baloncesto suele ser jugado por personas de gran estatura.</w:t>
+        <w:t>) es un deporte en el cual compiten dos equipos de cinco jugadores cada uno. El objetivo es introducir la pelota (balón) en el aro (cesta o canasta) del equipo contrario, que se encuentra ubicado a 3,05 metros de altura. Por eso, el baloncesto suele ser jugado por personas de gran estatura.</w:t>
       </w:r>
     </w:p>
     <w:p>
@@ -6975,6 +7354,7 @@
         <w:rPr>
           <w:bCs/>
         </w:rPr>
+        <w:lastRenderedPageBreak/>
         <w:t xml:space="preserve">Un árbol n-ario es una estructura recursiva, en la cual cada elemento tiene un número cualquiera de árboles n-arios asociados. Estos árboles corresponden a la generalización de un árbol binario. La diferencia </w:t>
       </w:r>
       <w:proofErr w:type="spellStart"/>
@@ -7696,7 +8076,7 @@
           <w:lang w:val="es-CO"/>
         </w:rPr>
       </w:pPr>
-      <w:bookmarkStart w:id="6" w:name="_Toc527662346"/>
+      <w:bookmarkStart w:id="7" w:name="_Toc527662346"/>
       <w:r>
         <w:rPr>
           <w:lang w:val="es-CO"/>
@@ -7721,7 +8101,7 @@
         </w:rPr>
         <w:t>Creativas:</w:t>
       </w:r>
-      <w:bookmarkEnd w:id="6"/>
+      <w:bookmarkEnd w:id="7"/>
     </w:p>
     <w:p>
       <w:pPr>
@@ -7869,6 +8249,7 @@
         <w:rPr>
           <w:rFonts w:eastAsia="Times New Roman"/>
         </w:rPr>
+        <w:lastRenderedPageBreak/>
         <w:t xml:space="preserve">En este proyecto utilizaremos varias alternativas creativas, entre varias de ellas encontramos el </w:t>
       </w:r>
       <w:r>
@@ -8010,7 +8391,6 @@
         <w:rPr>
           <w:noProof/>
         </w:rPr>
-        <w:lastRenderedPageBreak/>
         <w:drawing>
           <wp:anchor distT="0" distB="0" distL="114300" distR="114300" simplePos="0" relativeHeight="251689984" behindDoc="0" locked="0" layoutInCell="1" allowOverlap="1" wp14:anchorId="3A9A1C49" wp14:editId="7FCFAF1E">
             <wp:simplePos x="0" y="0"/>
@@ -8408,6 +8788,7 @@
         <w:rPr>
           <w:noProof/>
         </w:rPr>
+        <w:lastRenderedPageBreak/>
         <w:drawing>
           <wp:anchor distT="0" distB="0" distL="114300" distR="114300" simplePos="0" relativeHeight="251692032" behindDoc="0" locked="0" layoutInCell="1" allowOverlap="1" wp14:anchorId="3EEF2EDF" wp14:editId="699DD6B2">
             <wp:simplePos x="0" y="0"/>
@@ -8603,7 +8984,6 @@
         <w:rPr>
           <w:noProof/>
         </w:rPr>
-        <w:lastRenderedPageBreak/>
         <w:drawing>
           <wp:anchor distT="0" distB="0" distL="114300" distR="114300" simplePos="0" relativeHeight="251693056" behindDoc="0" locked="0" layoutInCell="1" allowOverlap="1" wp14:anchorId="10C29D80" wp14:editId="4CEA8460">
             <wp:simplePos x="0" y="0"/>
@@ -8729,7 +9109,7 @@
           <w:lang w:val="es-CO"/>
         </w:rPr>
       </w:pPr>
-      <w:bookmarkStart w:id="7" w:name="_Toc527662347"/>
+      <w:bookmarkStart w:id="8" w:name="_Toc527662347"/>
       <w:r>
         <w:rPr>
           <w:sz w:val="28"/>
@@ -8751,7 +9131,7 @@
         </w:rPr>
         <w:t>:</w:t>
       </w:r>
-      <w:bookmarkEnd w:id="7"/>
+      <w:bookmarkEnd w:id="8"/>
     </w:p>
     <w:p>
       <w:pPr>
@@ -8798,7 +9178,7 @@
           <w:lang w:val="es-CO"/>
         </w:rPr>
       </w:pPr>
-      <w:bookmarkStart w:id="8" w:name="_Toc527662348"/>
+      <w:bookmarkStart w:id="9" w:name="_Toc527662348"/>
       <w:r>
         <w:rPr>
           <w:sz w:val="28"/>
@@ -8820,7 +9200,7 @@
         </w:rPr>
         <w:t>:</w:t>
       </w:r>
-      <w:bookmarkEnd w:id="8"/>
+      <w:bookmarkEnd w:id="9"/>
     </w:p>
     <w:p>
       <w:pPr>
@@ -9477,7 +9857,6 @@
         <w:rPr>
           <w:rFonts w:eastAsia="Times New Roman"/>
         </w:rPr>
-        <w:lastRenderedPageBreak/>
         <w:t xml:space="preserve">Continuamos seleccionado las 7 ideas postuladas por cada uno, las unimos para mejorarlas y sacamos las 7 ideas que serán postuladas para el siguiente proceso el cual es </w:t>
       </w:r>
       <w:r>
@@ -9515,7 +9894,7 @@
           <w:lang w:val="es-CO"/>
         </w:rPr>
       </w:pPr>
-      <w:bookmarkStart w:id="9" w:name="_Toc527662349"/>
+      <w:bookmarkStart w:id="10" w:name="_Toc527662349"/>
       <w:r>
         <w:rPr>
           <w:lang w:val="es-CO"/>
@@ -9528,7 +9907,7 @@
         </w:rPr>
         <w:t>:</w:t>
       </w:r>
-      <w:bookmarkEnd w:id="9"/>
+      <w:bookmarkEnd w:id="10"/>
     </w:p>
     <w:p/>
     <w:p>
@@ -9703,7 +10082,11 @@
         <w:t>parte,</w:t>
       </w:r>
       <w:r>
-        <w:t xml:space="preserve"> el usuario también contara con la opción de buscar los elementos de puntos por partido, asistencia de por partido del jugador, robos por partido, bloqueos por partido, etc. Los mismos elementos estarán organizados en dos tipos de estructuras diferentes, pero dependiendo de lo que el usuario desee buscar, se hará ya sea </w:t>
+        <w:t xml:space="preserve"> el usuario también contara con la opción de buscar los elementos de puntos por partido, asistencia de por partido del </w:t>
+      </w:r>
+      <w:r>
+        <w:lastRenderedPageBreak/>
+        <w:t xml:space="preserve">jugador, robos por partido, bloqueos por partido, etc. Los mismos elementos estarán organizados en dos tipos de estructuras diferentes, pero dependiendo de lo que el usuario desee buscar, se hará ya sea </w:t>
       </w:r>
       <w:r>
         <w:t>en el árbol binario o en la tabla hash. Una vez el usuario escoja la opción a realizar se mostrará los elementos organizados en un campo de texto.</w:t>
@@ -9767,7 +10150,7 @@
       <w:r>
         <w:t xml:space="preserve">los jugadores que hayan obtenido un </w:t>
       </w:r>
-      <w:bookmarkStart w:id="10" w:name="_Hlk527211059"/>
+      <w:bookmarkStart w:id="11" w:name="_Hlk527211059"/>
       <w:r>
         <w:t xml:space="preserve">puntaje por partido de 10 puntos o </w:t>
       </w:r>
@@ -9775,13 +10158,9 @@
         <w:t>más</w:t>
       </w:r>
       <w:r>
-        <w:t xml:space="preserve"> de 20 rebotes en el partido, puntos por partido, asistencia de por partido del jugador, robos por partido, y </w:t>
-      </w:r>
-      <w:r>
-        <w:lastRenderedPageBreak/>
-        <w:t>bloqueos por partido</w:t>
-      </w:r>
-      <w:bookmarkEnd w:id="10"/>
+        <w:t xml:space="preserve"> de 20 rebotes en el partido, puntos por partido, asistencia de por partido del jugador, robos por partido, y bloqueos por partido</w:t>
+      </w:r>
+      <w:bookmarkEnd w:id="11"/>
       <w:r>
         <w:t>, se harán llamado a los algoritmos de recursividad, ya que esto permitiría que la búsqueda del elemento no sea de manera lineal, ya que es un gran volumen de elementos que serán ingresados al sistema, se tendrán en cuenta lo que es la recursividad a la hora de la búsqueda o la eliminación de un elementos dentro del árbol. Una vez el usuario haya escogido cualquiera de las opciones anteriormente descritas, el programa le devolverá la respuesta por medio de un archivo que se exportara.</w:t>
       </w:r>
@@ -9808,7 +10187,7 @@
       <w:pPr>
         <w:pStyle w:val="Subtitle"/>
       </w:pPr>
-      <w:bookmarkStart w:id="11" w:name="_Hlk527408761"/>
+      <w:bookmarkStart w:id="12" w:name="_Hlk527408761"/>
       <w:r>
         <w:t>Alternativa</w:t>
       </w:r>
@@ -9816,7 +10195,7 @@
         <w:t xml:space="preserve"> 4:</w:t>
       </w:r>
     </w:p>
-    <w:bookmarkEnd w:id="11"/>
+    <w:bookmarkEnd w:id="12"/>
     <w:p>
       <w:pPr>
         <w:spacing w:before="240"/>
@@ -9956,7 +10335,11 @@
         <w:t>permitirá escoger entre las opciones tales como, los jugadores que hayan obtenido un puntaje por partido de 10 puntos o más de 20 rebotes en el partido, puntos por partido, asistencia de por partido del jugador, robos por partido, y bloqueos por partido</w:t>
       </w:r>
       <w:r>
-        <w:t xml:space="preserve">. EL usuario tendrá la oportunidad de escoger cualquiera de las opciones anteriormente mencionadas. </w:t>
+        <w:t xml:space="preserve">. EL usuario tendrá la oportunidad de escoger </w:t>
+      </w:r>
+      <w:r>
+        <w:lastRenderedPageBreak/>
+        <w:t xml:space="preserve">cualquiera de las opciones anteriormente mencionadas. </w:t>
       </w:r>
       <w:r>
         <w:t>Cualquiera de las opciones anteriormente mencionadas será</w:t>
@@ -10240,7 +10623,7 @@
           <w:lang w:val="es-CO"/>
         </w:rPr>
       </w:pPr>
-      <w:bookmarkStart w:id="12" w:name="_Toc527662350"/>
+      <w:bookmarkStart w:id="13" w:name="_Toc527662350"/>
       <w:r>
         <w:rPr>
           <w:sz w:val="28"/>
@@ -10255,7 +10638,7 @@
         </w:rPr>
         <w:t>:</w:t>
       </w:r>
-      <w:bookmarkEnd w:id="12"/>
+      <w:bookmarkEnd w:id="13"/>
     </w:p>
     <w:p/>
     <w:p>
@@ -10274,21 +10657,21 @@
         <w:spacing w:before="240"/>
         <w:ind w:left="0" w:firstLine="0"/>
       </w:pPr>
-      <w:bookmarkStart w:id="13" w:name="_Hlk527908218"/>
+      <w:bookmarkStart w:id="14" w:name="_Hlk527908218"/>
       <w:r>
         <w:t>En esta alternativa encontramos que el usuario tendrá la opción de ingresar los datos por un archivo plano. Una de las ventajas de ingresar los elementos por un archivo plano es que este ya viene con unos criterios de lectura y el usuario no tendrá que escribirlos en un cuadro de texto, esto reduciría el margen de error a la hora de la lectura de archivos</w:t>
       </w:r>
       <w:r>
         <w:t>.</w:t>
       </w:r>
-      <w:bookmarkEnd w:id="13"/>
+      <w:bookmarkEnd w:id="14"/>
       <w:r>
         <w:t xml:space="preserve"> </w:t>
       </w:r>
       <w:r>
         <w:t xml:space="preserve">Una vez los datos ya sean ingresados al sistema se creará el árbol rojo y negro. </w:t>
       </w:r>
-      <w:bookmarkStart w:id="14" w:name="_Hlk527410145"/>
+      <w:bookmarkStart w:id="15" w:name="_Hlk527410145"/>
       <w:r>
         <w:t xml:space="preserve">Una de las ventajas de usar esta clase de estructuras de datos es que </w:t>
       </w:r>
@@ -10369,12 +10752,16 @@
       <w:r>
         <w:t>Para ello, se llevan a cabo una o varias rotaciones, que no son más que reestructuraciones en las relaciones padre-hijo-tío nieto.</w:t>
       </w:r>
-      <w:bookmarkEnd w:id="14"/>
+      <w:bookmarkEnd w:id="15"/>
       <w:r>
         <w:t xml:space="preserve"> En las ventajas que encontramos a la hora de implementar un Árbol binario es que e</w:t>
       </w:r>
       <w:r>
-        <w:t>l número de accesos al árbol es menor que en una lista enlazada,</w:t>
+        <w:t xml:space="preserve">l </w:t>
+      </w:r>
+      <w:r>
+        <w:lastRenderedPageBreak/>
+        <w:t>número de accesos al árbol es menor que en una lista enlazada,</w:t>
       </w:r>
       <w:r>
         <w:t xml:space="preserve"> p</w:t>
@@ -10418,11 +10805,7 @@
         <w:ind w:left="0" w:firstLine="0"/>
       </w:pPr>
       <w:r>
-        <w:t xml:space="preserve">En esta alternativa podemos encontrar que el usuario ingresara los datos por medio de un campo emergente. Una de las ventajas que podríamos encontrar a la hora de implementar esta solución es que el usuario podrá ingresar los datos de una manera concisa y sin gasto de tiempo. También, por medio del campo de texto se le </w:t>
-      </w:r>
-      <w:r>
-        <w:lastRenderedPageBreak/>
-        <w:t>hará saber al usuario como ingresar los datos de una manera correcta reduciendo así el nivel de error.</w:t>
+        <w:t>En esta alternativa podemos encontrar que el usuario ingresara los datos por medio de un campo emergente. Una de las ventajas que podríamos encontrar a la hora de implementar esta solución es que el usuario podrá ingresar los datos de una manera concisa y sin gasto de tiempo. También, por medio del campo de texto se le hará saber al usuario como ingresar los datos de una manera correcta reduciendo así el nivel de error.</w:t>
       </w:r>
       <w:r>
         <w:t xml:space="preserve"> Una vez los datos sean agregados al programa se </w:t>
@@ -10559,7 +10942,11 @@
         <w:t>En esta alternativa encontramos que el usuario tendrá la opción de ingresar los datos por un archivo plano. Una de las ventajas de ingresar los elementos por un archivo plano es que este ya viene con unos criterios de lectura y el usuario no tendrá que escribirlos en un cuadro de texto, esto reduciría el margen de error a la hora de la lectura de archivos</w:t>
       </w:r>
       <w:r>
-        <w:t>. Una de las ventajas que encontramos a la hora de aplicar los arboles N-Arios es que consiste en que existen más nodos en un mismo nivel que en los arboles binarios con lo que se consigue que si el árbol es de búsqueda, los accesos a los nodos sean más rápidos. Por otra parte, cuando hablamos de las desventajas nos encontramos con que contienen la mayor ocupación de memoria, pudiendo ocurrir que en ocasiones la mayoría de los nodos no tengan descendientes o al menos no todos los que podrían tener desaprovechándose por tanto gran cantidad de memoria. También, se hará uno de la recursividad y en esta se puede encontrar desventajas y ventajas al mismo tiempo, tales como; –Soluciona problemas recurrentes, son programas cortos y las desventajas es que crea muchas variables y puede necesitar mucha memoria. Por otra parte, cuando el usuario escoja la opción que desee, la respuesta será exportada por medio de un archivo plano. Las ventajas que podríamos encontrar al utilizar esta opción de respuesta es que se organizara la información de una manera concisa y eficaz, pero una de las desventajas que podríamos encontrar es la complejidad de manejo a la hora de la implementación.</w:t>
+        <w:t xml:space="preserve">. Una de las ventajas que encontramos a la hora de aplicar los arboles N-Arios es que consiste en que existen más nodos en un mismo nivel que en los arboles binarios con lo que se consigue que si el árbol es de búsqueda, los accesos a los nodos sean más rápidos. Por otra parte, cuando hablamos de las desventajas nos encontramos con que contienen la mayor ocupación de memoria, pudiendo ocurrir que en ocasiones la mayoría de los nodos no tengan descendientes o al menos no todos los que podrían tener desaprovechándose por tanto gran cantidad de memoria. También, se hará uno de la recursividad y en esta se puede encontrar desventajas y ventajas al mismo tiempo, tales como; –Soluciona problemas recurrentes, son programas cortos y las desventajas es que crea muchas variables y puede necesitar mucha memoria. Por otra parte, cuando el usuario escoja la opción que desee, la respuesta será exportada por medio de un archivo plano. Las ventajas que podríamos encontrar al utilizar esta opción de respuesta es que se organizara la </w:t>
+      </w:r>
+      <w:r>
+        <w:lastRenderedPageBreak/>
+        <w:t>información de una manera concisa y eficaz, pero una de las desventajas que podríamos encontrar es la complejidad de manejo a la hora de la implementación.</w:t>
       </w:r>
     </w:p>
     <w:p>
@@ -10651,11 +11038,7 @@
         <w:t xml:space="preserve"> D</w:t>
       </w:r>
       <w:r>
-        <w:t xml:space="preserve">esaprovechamiento de la memoria. Si se reserva espacio para todos los posibles </w:t>
-      </w:r>
-      <w:r>
-        <w:lastRenderedPageBreak/>
-        <w:t>elementos, se consume más memoria de la necesaria; se suele resolver reservando espacio únicamente para punteros a los elementos.</w:t>
+        <w:t>esaprovechamiento de la memoria. Si se reserva espacio para todos los posibles elementos, se consume más memoria de la necesaria; se suele resolver reservando espacio únicamente para punteros a los elementos.</w:t>
       </w:r>
       <w:r>
         <w:t xml:space="preserve"> Una de las ventajas de usar esta clase de estructuras de datos es que v</w:t>
@@ -10964,7 +11347,6 @@
           <w:b/>
           <w:bCs/>
         </w:rPr>
-        <w:lastRenderedPageBreak/>
         <w:t xml:space="preserve">Fase 6. En este paso procedemos a </w:t>
       </w:r>
       <w:r>
@@ -11938,7 +12320,6 @@
                 <w:b/>
                 <w:lang w:val="en-US"/>
               </w:rPr>
-              <w:lastRenderedPageBreak/>
               <w:t xml:space="preserve">Alternatives </w:t>
             </w:r>
           </w:p>
@@ -13906,6 +14287,7 @@
                 <w:b/>
                 <w:lang w:val="en-US"/>
               </w:rPr>
+              <w:lastRenderedPageBreak/>
               <w:t xml:space="preserve">Alternative 3 </w:t>
             </w:r>
           </w:p>
@@ -14536,7 +14918,6 @@
                 <w:b/>
                 <w:lang w:val="en-US"/>
               </w:rPr>
-              <w:lastRenderedPageBreak/>
               <w:t xml:space="preserve">Alternative 4 </w:t>
             </w:r>
           </w:p>
@@ -16487,6 +16868,7 @@
                 <w:sz w:val="18"/>
                 <w:lang w:val="en-US"/>
               </w:rPr>
+              <w:lastRenderedPageBreak/>
               <w:t>Arvol</w:t>
             </w:r>
             <w:proofErr w:type="spellEnd"/>
@@ -17074,7 +17456,7 @@
           <w:lang w:val="es-CO"/>
         </w:rPr>
       </w:pPr>
-      <w:bookmarkStart w:id="15" w:name="_Toc527662351"/>
+      <w:bookmarkStart w:id="16" w:name="_Toc527662351"/>
       <w:r>
         <w:rPr>
           <w:lang w:val="es-CO"/>
@@ -17105,7 +17487,7 @@
         </w:rPr>
         <w:t>:</w:t>
       </w:r>
-      <w:bookmarkEnd w:id="15"/>
+      <w:bookmarkEnd w:id="16"/>
     </w:p>
     <w:p>
       <w:pPr>
@@ -17170,6 +17552,7 @@
           <w:noProof/>
           <w:lang w:val="en-US"/>
         </w:rPr>
+        <w:lastRenderedPageBreak/>
         <w:drawing>
           <wp:inline distT="0" distB="0" distL="0" distR="0" wp14:anchorId="332127B7" wp14:editId="3913F89C">
             <wp:extent cx="6991350" cy="2724150"/>
@@ -17259,7 +17642,7 @@
           <w:lang w:val="es-CO"/>
         </w:rPr>
       </w:pPr>
-      <w:bookmarkStart w:id="16" w:name="_Toc527662352"/>
+      <w:bookmarkStart w:id="17" w:name="_Toc527662352"/>
       <w:r>
         <w:rPr>
           <w:sz w:val="28"/>
@@ -17267,7 +17650,7 @@
         </w:rPr>
         <w:t>Fuentes:</w:t>
       </w:r>
-      <w:bookmarkEnd w:id="16"/>
+      <w:bookmarkEnd w:id="17"/>
     </w:p>
     <w:p>
       <w:pPr>
@@ -22075,7 +22458,7 @@
 </file>
 
 <file path=customXml/itemProps1.xml><?xml version="1.0" encoding="utf-8"?>
-<ds:datastoreItem xmlns:ds="http://schemas.openxmlformats.org/officeDocument/2006/customXml" ds:itemID="{94F878F2-6D1A-497A-9570-1CFE6B9B35E1}">
+<ds:datastoreItem xmlns:ds="http://schemas.openxmlformats.org/officeDocument/2006/customXml" ds:itemID="{6567A516-1424-4411-9E05-695DFFE1AF8F}">
   <ds:schemaRefs>
     <ds:schemaRef ds:uri="http://schemas.openxmlformats.org/officeDocument/2006/bibliography"/>
   </ds:schemaRefs>

</xml_diff>

<commit_message>
Working in the mockups
</commit_message>
<xml_diff>
--- a/Laboratories/Laboratory3/docs/Método de la Ingeniería.docx
+++ b/Laboratories/Laboratory3/docs/Método de la Ingeniería.docx
@@ -7067,8 +7067,6 @@
             </m:oMathPara>
           </w:p>
         </w:tc>
-        <w:bookmarkStart w:id="5" w:name="_GoBack"/>
-        <w:bookmarkEnd w:id="5"/>
       </w:tr>
     </w:tbl>
     <w:p>
@@ -7078,6 +7076,11 @@
           <w:rFonts w:ascii="Times New Roman" w:eastAsia="Times New Roman" w:hAnsi="Times New Roman" w:cs="Times New Roman"/>
           <w:b/>
         </w:rPr>
+      </w:pPr>
+    </w:p>
+    <w:p>
+      <w:pPr>
+        <w:ind w:left="0" w:firstLine="0"/>
       </w:pPr>
     </w:p>
     <w:p/>
@@ -7086,10 +7089,6 @@
     <w:p/>
     <w:p/>
     <w:p/>
-    <w:p/>
-    <w:p/>
-    <w:p/>
-    <w:p/>
     <w:p>
       <w:pPr>
         <w:pStyle w:val="Heading1"/>
@@ -7099,7 +7098,7 @@
           <w:lang w:val="es-CO"/>
         </w:rPr>
       </w:pPr>
-      <w:bookmarkStart w:id="6" w:name="_Toc527662345"/>
+      <w:bookmarkStart w:id="5" w:name="_Toc527662345"/>
       <w:r>
         <w:rPr>
           <w:sz w:val="28"/>
@@ -7114,7 +7113,7 @@
         </w:rPr>
         <w:t>Información:</w:t>
       </w:r>
-      <w:bookmarkEnd w:id="6"/>
+      <w:bookmarkEnd w:id="5"/>
     </w:p>
     <w:p/>
     <w:p>
@@ -7354,7 +7353,6 @@
         <w:rPr>
           <w:bCs/>
         </w:rPr>
-        <w:lastRenderedPageBreak/>
         <w:t xml:space="preserve">Un árbol n-ario es una estructura recursiva, en la cual cada elemento tiene un número cualquiera de árboles n-arios asociados. Estos árboles corresponden a la generalización de un árbol binario. La diferencia </w:t>
       </w:r>
       <w:proofErr w:type="spellStart"/>
@@ -7384,6 +7382,7 @@
           <w:b/>
           <w:bCs/>
         </w:rPr>
+        <w:lastRenderedPageBreak/>
         <w:t>Construcción Arboles N-Arios</w:t>
       </w:r>
     </w:p>
@@ -8076,7 +8075,7 @@
           <w:lang w:val="es-CO"/>
         </w:rPr>
       </w:pPr>
-      <w:bookmarkStart w:id="7" w:name="_Toc527662346"/>
+      <w:bookmarkStart w:id="6" w:name="_Toc527662346"/>
       <w:r>
         <w:rPr>
           <w:lang w:val="es-CO"/>
@@ -8101,7 +8100,7 @@
         </w:rPr>
         <w:t>Creativas:</w:t>
       </w:r>
-      <w:bookmarkEnd w:id="7"/>
+      <w:bookmarkEnd w:id="6"/>
     </w:p>
     <w:p>
       <w:pPr>
@@ -8249,7 +8248,6 @@
         <w:rPr>
           <w:rFonts w:eastAsia="Times New Roman"/>
         </w:rPr>
-        <w:lastRenderedPageBreak/>
         <w:t xml:space="preserve">En este proyecto utilizaremos varias alternativas creativas, entre varias de ellas encontramos el </w:t>
       </w:r>
       <w:r>
@@ -8788,7 +8786,6 @@
         <w:rPr>
           <w:noProof/>
         </w:rPr>
-        <w:lastRenderedPageBreak/>
         <w:drawing>
           <wp:anchor distT="0" distB="0" distL="114300" distR="114300" simplePos="0" relativeHeight="251692032" behindDoc="0" locked="0" layoutInCell="1" allowOverlap="1" wp14:anchorId="3EEF2EDF" wp14:editId="699DD6B2">
             <wp:simplePos x="0" y="0"/>
@@ -8956,6 +8953,7 @@
         <w:pStyle w:val="Subtitle"/>
       </w:pPr>
       <w:r>
+        <w:lastRenderedPageBreak/>
         <w:t>Recursividad:</w:t>
       </w:r>
     </w:p>
@@ -9109,7 +9107,7 @@
           <w:lang w:val="es-CO"/>
         </w:rPr>
       </w:pPr>
-      <w:bookmarkStart w:id="8" w:name="_Toc527662347"/>
+      <w:bookmarkStart w:id="7" w:name="_Toc527662347"/>
       <w:r>
         <w:rPr>
           <w:sz w:val="28"/>
@@ -9131,7 +9129,7 @@
         </w:rPr>
         <w:t>:</w:t>
       </w:r>
-      <w:bookmarkEnd w:id="8"/>
+      <w:bookmarkEnd w:id="7"/>
     </w:p>
     <w:p>
       <w:pPr>
@@ -9178,7 +9176,7 @@
           <w:lang w:val="es-CO"/>
         </w:rPr>
       </w:pPr>
-      <w:bookmarkStart w:id="9" w:name="_Toc527662348"/>
+      <w:bookmarkStart w:id="8" w:name="_Toc527662348"/>
       <w:r>
         <w:rPr>
           <w:sz w:val="28"/>
@@ -9200,7 +9198,7 @@
         </w:rPr>
         <w:t>:</w:t>
       </w:r>
-      <w:bookmarkEnd w:id="9"/>
+      <w:bookmarkEnd w:id="8"/>
     </w:p>
     <w:p>
       <w:pPr>
@@ -9894,7 +9892,7 @@
           <w:lang w:val="es-CO"/>
         </w:rPr>
       </w:pPr>
-      <w:bookmarkStart w:id="10" w:name="_Toc527662349"/>
+      <w:bookmarkStart w:id="9" w:name="_Toc527662349"/>
       <w:r>
         <w:rPr>
           <w:lang w:val="es-CO"/>
@@ -9907,7 +9905,7 @@
         </w:rPr>
         <w:t>:</w:t>
       </w:r>
-      <w:bookmarkEnd w:id="10"/>
+      <w:bookmarkEnd w:id="9"/>
     </w:p>
     <w:p/>
     <w:p>
@@ -10082,11 +10080,7 @@
         <w:t>parte,</w:t>
       </w:r>
       <w:r>
-        <w:t xml:space="preserve"> el usuario también contara con la opción de buscar los elementos de puntos por partido, asistencia de por partido del </w:t>
-      </w:r>
-      <w:r>
-        <w:lastRenderedPageBreak/>
-        <w:t xml:space="preserve">jugador, robos por partido, bloqueos por partido, etc. Los mismos elementos estarán organizados en dos tipos de estructuras diferentes, pero dependiendo de lo que el usuario desee buscar, se hará ya sea </w:t>
+        <w:t xml:space="preserve"> el usuario también contara con la opción de buscar los elementos de puntos por partido, asistencia de por partido del jugador, robos por partido, bloqueos por partido, etc. Los mismos elementos estarán organizados en dos tipos de estructuras diferentes, pero dependiendo de lo que el usuario desee buscar, se hará ya sea </w:t>
       </w:r>
       <w:r>
         <w:t>en el árbol binario o en la tabla hash. Una vez el usuario escoja la opción a realizar se mostrará los elementos organizados en un campo de texto.</w:t>
@@ -10145,12 +10139,19 @@
         <w:rPr>
           <w:color w:val="auto"/>
         </w:rPr>
-        <w:t xml:space="preserve">, en este caso se hará el llamado respectivo para crear un árbol N-ario, en el cual estarán ubicados todos los elementos respectivos. Una vez los elementos hayan sido agregados, el usuario también tendrá la opción de agregar a otro jugador de baloncesto sin necesidad de ser ingresado por medio de un archivo plano. Solamente se tendrán en cuenta los atributos respectivos a este. Por otra parte cuando el usuario decida utilizar la búsqueda dentro del árbol N-Ario, ya sea para buscar </w:t>
+        <w:t xml:space="preserve">, en este caso se hará el llamado respectivo para crear un árbol N-ario, en el cual estarán ubicados todos los elementos respectivos. Una vez los elementos hayan sido agregados, el usuario también tendrá la opción de agregar a otro jugador de baloncesto sin necesidad de ser ingresado por medio de un archivo plano. Solamente se tendrán en cuenta los atributos respectivos a este. Por otra parte cuando el usuario decida utilizar la búsqueda dentro </w:t>
+      </w:r>
+      <w:r>
+        <w:rPr>
+          <w:color w:val="auto"/>
+        </w:rPr>
+        <w:lastRenderedPageBreak/>
+        <w:t xml:space="preserve">del árbol N-Ario, ya sea para buscar </w:t>
       </w:r>
       <w:r>
         <w:t xml:space="preserve">los jugadores que hayan obtenido un </w:t>
       </w:r>
-      <w:bookmarkStart w:id="11" w:name="_Hlk527211059"/>
+      <w:bookmarkStart w:id="10" w:name="_Hlk527211059"/>
       <w:r>
         <w:t xml:space="preserve">puntaje por partido de 10 puntos o </w:t>
       </w:r>
@@ -10160,7 +10161,7 @@
       <w:r>
         <w:t xml:space="preserve"> de 20 rebotes en el partido, puntos por partido, asistencia de por partido del jugador, robos por partido, y bloqueos por partido</w:t>
       </w:r>
-      <w:bookmarkEnd w:id="11"/>
+      <w:bookmarkEnd w:id="10"/>
       <w:r>
         <w:t>, se harán llamado a los algoritmos de recursividad, ya que esto permitiría que la búsqueda del elemento no sea de manera lineal, ya que es un gran volumen de elementos que serán ingresados al sistema, se tendrán en cuenta lo que es la recursividad a la hora de la búsqueda o la eliminación de un elementos dentro del árbol. Una vez el usuario haya escogido cualquiera de las opciones anteriormente descritas, el programa le devolverá la respuesta por medio de un archivo que se exportara.</w:t>
       </w:r>
@@ -10187,7 +10188,7 @@
       <w:pPr>
         <w:pStyle w:val="Subtitle"/>
       </w:pPr>
-      <w:bookmarkStart w:id="12" w:name="_Hlk527408761"/>
+      <w:bookmarkStart w:id="11" w:name="_Hlk527408761"/>
       <w:r>
         <w:t>Alternativa</w:t>
       </w:r>
@@ -10195,7 +10196,7 @@
         <w:t xml:space="preserve"> 4:</w:t>
       </w:r>
     </w:p>
-    <w:bookmarkEnd w:id="12"/>
+    <w:bookmarkEnd w:id="11"/>
     <w:p>
       <w:pPr>
         <w:spacing w:before="240"/>
@@ -10335,11 +10336,7 @@
         <w:t>permitirá escoger entre las opciones tales como, los jugadores que hayan obtenido un puntaje por partido de 10 puntos o más de 20 rebotes en el partido, puntos por partido, asistencia de por partido del jugador, robos por partido, y bloqueos por partido</w:t>
       </w:r>
       <w:r>
-        <w:t xml:space="preserve">. EL usuario tendrá la oportunidad de escoger </w:t>
-      </w:r>
-      <w:r>
-        <w:lastRenderedPageBreak/>
-        <w:t xml:space="preserve">cualquiera de las opciones anteriormente mencionadas. </w:t>
+        <w:t xml:space="preserve">. EL usuario tendrá la oportunidad de escoger cualquiera de las opciones anteriormente mencionadas. </w:t>
       </w:r>
       <w:r>
         <w:t>Cualquiera de las opciones anteriormente mencionadas será</w:t>
@@ -10623,7 +10620,7 @@
           <w:lang w:val="es-CO"/>
         </w:rPr>
       </w:pPr>
-      <w:bookmarkStart w:id="13" w:name="_Toc527662350"/>
+      <w:bookmarkStart w:id="12" w:name="_Toc527662350"/>
       <w:r>
         <w:rPr>
           <w:sz w:val="28"/>
@@ -10638,7 +10635,7 @@
         </w:rPr>
         <w:t>:</w:t>
       </w:r>
-      <w:bookmarkEnd w:id="13"/>
+      <w:bookmarkEnd w:id="12"/>
     </w:p>
     <w:p/>
     <w:p>
@@ -10657,21 +10654,21 @@
         <w:spacing w:before="240"/>
         <w:ind w:left="0" w:firstLine="0"/>
       </w:pPr>
-      <w:bookmarkStart w:id="14" w:name="_Hlk527908218"/>
+      <w:bookmarkStart w:id="13" w:name="_Hlk527908218"/>
       <w:r>
         <w:t>En esta alternativa encontramos que el usuario tendrá la opción de ingresar los datos por un archivo plano. Una de las ventajas de ingresar los elementos por un archivo plano es que este ya viene con unos criterios de lectura y el usuario no tendrá que escribirlos en un cuadro de texto, esto reduciría el margen de error a la hora de la lectura de archivos</w:t>
       </w:r>
       <w:r>
         <w:t>.</w:t>
       </w:r>
-      <w:bookmarkEnd w:id="14"/>
+      <w:bookmarkEnd w:id="13"/>
       <w:r>
         <w:t xml:space="preserve"> </w:t>
       </w:r>
       <w:r>
         <w:t xml:space="preserve">Una vez los datos ya sean ingresados al sistema se creará el árbol rojo y negro. </w:t>
       </w:r>
-      <w:bookmarkStart w:id="15" w:name="_Hlk527410145"/>
+      <w:bookmarkStart w:id="14" w:name="_Hlk527410145"/>
       <w:r>
         <w:t xml:space="preserve">Una de las ventajas de usar esta clase de estructuras de datos es que </w:t>
       </w:r>
@@ -10752,16 +10749,12 @@
       <w:r>
         <w:t>Para ello, se llevan a cabo una o varias rotaciones, que no son más que reestructuraciones en las relaciones padre-hijo-tío nieto.</w:t>
       </w:r>
-      <w:bookmarkEnd w:id="15"/>
+      <w:bookmarkEnd w:id="14"/>
       <w:r>
         <w:t xml:space="preserve"> En las ventajas que encontramos a la hora de implementar un Árbol binario es que e</w:t>
       </w:r>
       <w:r>
-        <w:t xml:space="preserve">l </w:t>
-      </w:r>
-      <w:r>
-        <w:lastRenderedPageBreak/>
-        <w:t>número de accesos al árbol es menor que en una lista enlazada,</w:t>
+        <w:t>l número de accesos al árbol es menor que en una lista enlazada,</w:t>
       </w:r>
       <w:r>
         <w:t xml:space="preserve"> p</w:t>
@@ -10805,6 +10798,7 @@
         <w:ind w:left="0" w:firstLine="0"/>
       </w:pPr>
       <w:r>
+        <w:lastRenderedPageBreak/>
         <w:t>En esta alternativa podemos encontrar que el usuario ingresara los datos por medio de un campo emergente. Una de las ventajas que podríamos encontrar a la hora de implementar esta solución es que el usuario podrá ingresar los datos de una manera concisa y sin gasto de tiempo. También, por medio del campo de texto se le hará saber al usuario como ingresar los datos de una manera correcta reduciendo así el nivel de error.</w:t>
       </w:r>
       <w:r>
@@ -10942,11 +10936,7 @@
         <w:t>En esta alternativa encontramos que el usuario tendrá la opción de ingresar los datos por un archivo plano. Una de las ventajas de ingresar los elementos por un archivo plano es que este ya viene con unos criterios de lectura y el usuario no tendrá que escribirlos en un cuadro de texto, esto reduciría el margen de error a la hora de la lectura de archivos</w:t>
       </w:r>
       <w:r>
-        <w:t xml:space="preserve">. Una de las ventajas que encontramos a la hora de aplicar los arboles N-Arios es que consiste en que existen más nodos en un mismo nivel que en los arboles binarios con lo que se consigue que si el árbol es de búsqueda, los accesos a los nodos sean más rápidos. Por otra parte, cuando hablamos de las desventajas nos encontramos con que contienen la mayor ocupación de memoria, pudiendo ocurrir que en ocasiones la mayoría de los nodos no tengan descendientes o al menos no todos los que podrían tener desaprovechándose por tanto gran cantidad de memoria. También, se hará uno de la recursividad y en esta se puede encontrar desventajas y ventajas al mismo tiempo, tales como; –Soluciona problemas recurrentes, son programas cortos y las desventajas es que crea muchas variables y puede necesitar mucha memoria. Por otra parte, cuando el usuario escoja la opción que desee, la respuesta será exportada por medio de un archivo plano. Las ventajas que podríamos encontrar al utilizar esta opción de respuesta es que se organizara la </w:t>
-      </w:r>
-      <w:r>
-        <w:lastRenderedPageBreak/>
-        <w:t>información de una manera concisa y eficaz, pero una de las desventajas que podríamos encontrar es la complejidad de manejo a la hora de la implementación.</w:t>
+        <w:t>. Una de las ventajas que encontramos a la hora de aplicar los arboles N-Arios es que consiste en que existen más nodos en un mismo nivel que en los arboles binarios con lo que se consigue que si el árbol es de búsqueda, los accesos a los nodos sean más rápidos. Por otra parte, cuando hablamos de las desventajas nos encontramos con que contienen la mayor ocupación de memoria, pudiendo ocurrir que en ocasiones la mayoría de los nodos no tengan descendientes o al menos no todos los que podrían tener desaprovechándose por tanto gran cantidad de memoria. También, se hará uno de la recursividad y en esta se puede encontrar desventajas y ventajas al mismo tiempo, tales como; –Soluciona problemas recurrentes, son programas cortos y las desventajas es que crea muchas variables y puede necesitar mucha memoria. Por otra parte, cuando el usuario escoja la opción que desee, la respuesta será exportada por medio de un archivo plano. Las ventajas que podríamos encontrar al utilizar esta opción de respuesta es que se organizara la información de una manera concisa y eficaz, pero una de las desventajas que podríamos encontrar es la complejidad de manejo a la hora de la implementación.</w:t>
       </w:r>
     </w:p>
     <w:p>
@@ -11014,7 +11004,11 @@
         <w:t>, entre otras desventajas que podríamos encontrar son que si queremos</w:t>
       </w:r>
       <w:r>
-        <w:t xml:space="preserve"> ampliar el espacio de la tabla</w:t>
+        <w:t xml:space="preserve"> ampliar </w:t>
+      </w:r>
+      <w:r>
+        <w:lastRenderedPageBreak/>
+        <w:t>el espacio de la tabla</w:t>
       </w:r>
       <w:r>
         <w:t xml:space="preserve">, </w:t>
@@ -14287,7 +14281,6 @@
                 <w:b/>
                 <w:lang w:val="en-US"/>
               </w:rPr>
-              <w:lastRenderedPageBreak/>
               <w:t xml:space="preserve">Alternative 3 </w:t>
             </w:r>
           </w:p>
@@ -14918,6 +14911,7 @@
                 <w:b/>
                 <w:lang w:val="en-US"/>
               </w:rPr>
+              <w:lastRenderedPageBreak/>
               <w:t xml:space="preserve">Alternative 4 </w:t>
             </w:r>
           </w:p>
@@ -16868,7 +16862,6 @@
                 <w:sz w:val="18"/>
                 <w:lang w:val="en-US"/>
               </w:rPr>
-              <w:lastRenderedPageBreak/>
               <w:t>Arvol</w:t>
             </w:r>
             <w:proofErr w:type="spellEnd"/>
@@ -17256,9 +17249,185 @@
         <w:spacing w:before="240"/>
         <w:ind w:left="0" w:firstLine="0"/>
         <w:rPr>
-          <w:b/>
-        </w:rPr>
-      </w:pPr>
+          <w:sz w:val="20"/>
+          <w:szCs w:val="20"/>
+        </w:rPr>
+      </w:pPr>
+      <w:r>
+        <w:rPr>
+          <w:noProof/>
+        </w:rPr>
+        <w:drawing>
+          <wp:anchor distT="0" distB="0" distL="114300" distR="114300" simplePos="0" relativeHeight="251694080" behindDoc="0" locked="0" layoutInCell="1" allowOverlap="1" wp14:anchorId="5E4F58D8" wp14:editId="47B18A34">
+            <wp:simplePos x="0" y="0"/>
+            <wp:positionH relativeFrom="column">
+              <wp:posOffset>0</wp:posOffset>
+            </wp:positionH>
+            <wp:positionV relativeFrom="paragraph">
+              <wp:posOffset>140752</wp:posOffset>
+            </wp:positionV>
+            <wp:extent cx="3838311" cy="2326943"/>
+            <wp:effectExtent l="0" t="0" r="0" b="0"/>
+            <wp:wrapThrough wrapText="bothSides">
+              <wp:wrapPolygon edited="0">
+                <wp:start x="0" y="0"/>
+                <wp:lineTo x="0" y="21400"/>
+                <wp:lineTo x="21443" y="21400"/>
+                <wp:lineTo x="21443" y="0"/>
+                <wp:lineTo x="0" y="0"/>
+              </wp:wrapPolygon>
+            </wp:wrapThrough>
+            <wp:docPr id="9" name="Picture 9"/>
+            <wp:cNvGraphicFramePr>
+              <a:graphicFrameLocks xmlns:a="http://schemas.openxmlformats.org/drawingml/2006/main" noChangeAspect="1"/>
+            </wp:cNvGraphicFramePr>
+            <a:graphic xmlns:a="http://schemas.openxmlformats.org/drawingml/2006/main">
+              <a:graphicData uri="http://schemas.openxmlformats.org/drawingml/2006/picture">
+                <pic:pic xmlns:pic="http://schemas.openxmlformats.org/drawingml/2006/picture">
+                  <pic:nvPicPr>
+                    <pic:cNvPr id="1" name=""/>
+                    <pic:cNvPicPr/>
+                  </pic:nvPicPr>
+                  <pic:blipFill rotWithShape="1">
+                    <a:blip r:embed="rId16">
+                      <a:extLst>
+                        <a:ext uri="{28A0092B-C50C-407E-A947-70E740481C1C}">
+                          <a14:useLocalDpi xmlns:a14="http://schemas.microsoft.com/office/drawing/2010/main" val="0"/>
+                        </a:ext>
+                      </a:extLst>
+                    </a:blip>
+                    <a:srcRect l="39472" t="39345" r="15515" b="12116"/>
+                    <a:stretch/>
+                  </pic:blipFill>
+                  <pic:spPr bwMode="auto">
+                    <a:xfrm>
+                      <a:off x="0" y="0"/>
+                      <a:ext cx="3838311" cy="2326943"/>
+                    </a:xfrm>
+                    <a:prstGeom prst="rect">
+                      <a:avLst/>
+                    </a:prstGeom>
+                    <a:ln>
+                      <a:noFill/>
+                    </a:ln>
+                    <a:extLst>
+                      <a:ext uri="{53640926-AAD7-44D8-BBD7-CCE9431645EC}">
+                        <a14:shadowObscured xmlns:a14="http://schemas.microsoft.com/office/drawing/2010/main"/>
+                      </a:ext>
+                    </a:extLst>
+                  </pic:spPr>
+                </pic:pic>
+              </a:graphicData>
+            </a:graphic>
+          </wp:anchor>
+        </w:drawing>
+      </w:r>
+      <w:r>
+        <w:rPr>
+          <w:sz w:val="24"/>
+          <w:szCs w:val="24"/>
+        </w:rPr>
+        <w:t>En esta alternativa</w:t>
+      </w:r>
+      <w:r>
+        <w:rPr>
+          <w:sz w:val="24"/>
+          <w:szCs w:val="24"/>
+        </w:rPr>
+        <w:t xml:space="preserve"> encontraremos que el usuario podrá ingresar los elementos por medio de los campos de texto. En esta alternativa el margen de error seria un poco elevado ya que al ingresar un volumen grande de jugadores esto tiende a cometer errores más fáciles. Esta opción permitirá al usuario consultar si dentro del sistema se encuentra el jugador a buscar por medio del campo de texto del nombre, añadirlo, modificarlo y eliminarlo. Por otra parte, el usuario también contara con unas opciones de búsqueda las cuales son</w:t>
+      </w:r>
+      <w:r>
+        <w:rPr>
+          <w:sz w:val="24"/>
+          <w:szCs w:val="24"/>
+        </w:rPr>
+        <w:t>:</w:t>
+      </w:r>
+      <w:r>
+        <w:rPr>
+          <w:sz w:val="24"/>
+          <w:szCs w:val="24"/>
+        </w:rPr>
+        <w:t xml:space="preserve"> </w:t>
+      </w:r>
+      <w:r>
+        <w:rPr>
+          <w:sz w:val="24"/>
+          <w:szCs w:val="24"/>
+        </w:rPr>
+        <w:t>puntos por partido, rebotes por partido, asistencias por partido, robos por partido, bloqueos por partido)</w:t>
+      </w:r>
+      <w:r>
+        <w:rPr>
+          <w:sz w:val="24"/>
+          <w:szCs w:val="24"/>
+        </w:rPr>
+        <w:t xml:space="preserve">, en donde en el campo de texto podrá ingresar el numero de robos, asistencia, </w:t>
+      </w:r>
+      <w:proofErr w:type="gramStart"/>
+      <w:r>
+        <w:rPr>
+          <w:sz w:val="24"/>
+          <w:szCs w:val="24"/>
+        </w:rPr>
+        <w:t>puntos ,</w:t>
+      </w:r>
+      <w:proofErr w:type="gramEnd"/>
+      <w:r>
+        <w:rPr>
+          <w:sz w:val="24"/>
+          <w:szCs w:val="24"/>
+        </w:rPr>
+        <w:t xml:space="preserve"> </w:t>
+      </w:r>
+      <w:proofErr w:type="spellStart"/>
+      <w:r>
+        <w:rPr>
+          <w:sz w:val="24"/>
+          <w:szCs w:val="24"/>
+        </w:rPr>
+        <w:t>etc</w:t>
+      </w:r>
+      <w:proofErr w:type="spellEnd"/>
+      <w:r>
+        <w:rPr>
+          <w:sz w:val="24"/>
+          <w:szCs w:val="24"/>
+        </w:rPr>
+        <w:t xml:space="preserve">, que le gustaría buscan dentro del programa. Estos </w:t>
+      </w:r>
+      <w:r>
+        <w:rPr>
+          <w:sz w:val="24"/>
+          <w:szCs w:val="24"/>
+        </w:rPr>
+        <w:t>serán</w:t>
+      </w:r>
+      <w:bookmarkStart w:id="15" w:name="_GoBack"/>
+      <w:bookmarkEnd w:id="15"/>
+      <w:r>
+        <w:rPr>
+          <w:sz w:val="24"/>
+          <w:szCs w:val="24"/>
+        </w:rPr>
+        <w:t xml:space="preserve"> mostrados por medio de un campo </w:t>
+      </w:r>
+      <w:proofErr w:type="spellStart"/>
+      <w:r>
+        <w:rPr>
+          <w:sz w:val="24"/>
+          <w:szCs w:val="24"/>
+        </w:rPr>
+        <w:t>meergente</w:t>
+      </w:r>
+      <w:proofErr w:type="spellEnd"/>
+      <w:r>
+        <w:rPr>
+          <w:sz w:val="24"/>
+          <w:szCs w:val="24"/>
+        </w:rPr>
+        <w:t>.</w:t>
+      </w:r>
     </w:p>
     <w:p>
       <w:pPr>
@@ -17451,6 +17620,15 @@
     </w:p>
     <w:p>
       <w:pPr>
+        <w:spacing w:before="240"/>
+        <w:ind w:left="0" w:firstLine="0"/>
+        <w:rPr>
+          <w:b/>
+        </w:rPr>
+      </w:pPr>
+    </w:p>
+    <w:p>
+      <w:pPr>
         <w:pStyle w:val="Heading1"/>
         <w:rPr>
           <w:lang w:val="es-CO"/>
@@ -17552,13 +17730,12 @@
           <w:noProof/>
           <w:lang w:val="en-US"/>
         </w:rPr>
-        <w:lastRenderedPageBreak/>
         <w:drawing>
           <wp:inline distT="0" distB="0" distL="0" distR="0" wp14:anchorId="332127B7" wp14:editId="3913F89C">
             <wp:extent cx="6991350" cy="2724150"/>
             <wp:effectExtent l="0" t="0" r="0" b="0"/>
             <wp:docPr id="3" name="Imagen 3">
-              <a:hlinkClick xmlns:a="http://schemas.openxmlformats.org/drawingml/2006/main" r:id="rId16"/>
+              <a:hlinkClick xmlns:a="http://schemas.openxmlformats.org/drawingml/2006/main" r:id="rId17"/>
             </wp:docPr>
             <wp:cNvGraphicFramePr>
               <a:graphicFrameLocks xmlns:a="http://schemas.openxmlformats.org/drawingml/2006/main" noChangeAspect="1"/>
@@ -17568,14 +17745,14 @@
                 <pic:pic xmlns:pic="http://schemas.openxmlformats.org/drawingml/2006/picture">
                   <pic:nvPicPr>
                     <pic:cNvPr id="3" name="Imagen 3">
-                      <a:hlinkClick r:id="rId16"/>
+                      <a:hlinkClick r:id="rId17"/>
                     </pic:cNvPr>
                     <pic:cNvPicPr>
                       <a:picLocks noChangeAspect="1" noChangeArrowheads="1"/>
                     </pic:cNvPicPr>
                   </pic:nvPicPr>
                   <pic:blipFill>
-                    <a:blip r:embed="rId17" cstate="print">
+                    <a:blip r:embed="rId18" cstate="print">
                       <a:extLst>
                         <a:ext uri="{28A0092B-C50C-407E-A947-70E740481C1C}">
                           <a14:useLocalDpi xmlns:a14="http://schemas.microsoft.com/office/drawing/2010/main" val="0"/>
@@ -17648,6 +17825,7 @@
           <w:sz w:val="28"/>
           <w:lang w:val="es-CO"/>
         </w:rPr>
+        <w:lastRenderedPageBreak/>
         <w:t>Fuentes:</w:t>
       </w:r>
       <w:bookmarkEnd w:id="17"/>
@@ -17666,7 +17844,7 @@
         </w:rPr>
         <w:t>https://rua.ua.es/dspace/bitstream/10045/16037/7/ped-09_10-tema3_5.pdf</w:t>
       </w:r>
-      <w:hyperlink r:id="rId18" w:history="1">
+      <w:hyperlink r:id="rId19" w:history="1">
         <w:r>
           <w:rPr>
             <w:b/>
@@ -17678,7 +17856,7 @@
       </w:hyperlink>
     </w:p>
     <w:p>
-      <w:hyperlink r:id="rId19" w:history="1">
+      <w:hyperlink r:id="rId20" w:history="1">
         <w:r>
           <w:rPr>
             <w:rStyle w:val="Hyperlink"/>
@@ -22458,7 +22636,7 @@
 </file>
 
 <file path=customXml/itemProps1.xml><?xml version="1.0" encoding="utf-8"?>
-<ds:datastoreItem xmlns:ds="http://schemas.openxmlformats.org/officeDocument/2006/customXml" ds:itemID="{6567A516-1424-4411-9E05-695DFFE1AF8F}">
+<ds:datastoreItem xmlns:ds="http://schemas.openxmlformats.org/officeDocument/2006/customXml" ds:itemID="{96D08DB4-298D-4ACC-8448-6BC794E67836}">
   <ds:schemaRefs>
     <ds:schemaRef ds:uri="http://schemas.openxmlformats.org/officeDocument/2006/bibliography"/>
   </ds:schemaRefs>

</xml_diff>

<commit_message>
Working still in the mockups
</commit_message>
<xml_diff>
--- a/Laboratories/Laboratory3/docs/Método de la Ingeniería.docx
+++ b/Laboratories/Laboratory3/docs/Método de la Ingeniería.docx
@@ -17249,8 +17249,8 @@
         <w:spacing w:before="240"/>
         <w:ind w:left="0" w:firstLine="0"/>
         <w:rPr>
-          <w:sz w:val="20"/>
-          <w:szCs w:val="20"/>
+          <w:sz w:val="24"/>
+          <w:szCs w:val="24"/>
         </w:rPr>
       </w:pPr>
       <w:r>
@@ -17424,6 +17424,187 @@
         </w:rPr>
         <w:t>ergente.</w:t>
       </w:r>
+    </w:p>
+    <w:p>
+      <w:pPr>
+        <w:spacing w:before="240"/>
+        <w:ind w:left="0" w:firstLine="0"/>
+        <w:rPr>
+          <w:b/>
+          <w:sz w:val="24"/>
+          <w:szCs w:val="24"/>
+        </w:rPr>
+      </w:pPr>
+      <w:r>
+        <w:rPr>
+          <w:b/>
+          <w:sz w:val="24"/>
+          <w:szCs w:val="24"/>
+        </w:rPr>
+        <w:t xml:space="preserve">Alternativa </w:t>
+      </w:r>
+      <w:r>
+        <w:rPr>
+          <w:b/>
+          <w:sz w:val="24"/>
+          <w:szCs w:val="24"/>
+        </w:rPr>
+        <w:t>5</w:t>
+      </w:r>
+      <w:r>
+        <w:rPr>
+          <w:b/>
+          <w:sz w:val="24"/>
+          <w:szCs w:val="24"/>
+        </w:rPr>
+        <w:t>:</w:t>
+      </w:r>
+    </w:p>
+    <w:p>
+      <w:pPr>
+        <w:spacing w:before="240"/>
+        <w:ind w:left="0" w:firstLine="0"/>
+        <w:rPr>
+          <w:sz w:val="24"/>
+          <w:szCs w:val="24"/>
+        </w:rPr>
+      </w:pPr>
+      <w:r>
+        <w:rPr>
+          <w:noProof/>
+        </w:rPr>
+        <w:drawing>
+          <wp:anchor distT="0" distB="0" distL="114300" distR="114300" simplePos="0" relativeHeight="251695104" behindDoc="0" locked="0" layoutInCell="1" allowOverlap="1" wp14:anchorId="731972C8" wp14:editId="7E9F9ADB">
+            <wp:simplePos x="0" y="0"/>
+            <wp:positionH relativeFrom="column">
+              <wp:posOffset>0</wp:posOffset>
+            </wp:positionH>
+            <wp:positionV relativeFrom="paragraph">
+              <wp:posOffset>135378</wp:posOffset>
+            </wp:positionV>
+            <wp:extent cx="4012442" cy="2432716"/>
+            <wp:effectExtent l="0" t="0" r="7620" b="5715"/>
+            <wp:wrapThrough wrapText="bothSides">
+              <wp:wrapPolygon edited="0">
+                <wp:start x="0" y="0"/>
+                <wp:lineTo x="0" y="21482"/>
+                <wp:lineTo x="21538" y="21482"/>
+                <wp:lineTo x="21538" y="0"/>
+                <wp:lineTo x="0" y="0"/>
+              </wp:wrapPolygon>
+            </wp:wrapThrough>
+            <wp:docPr id="10" name="Picture 10"/>
+            <wp:cNvGraphicFramePr>
+              <a:graphicFrameLocks xmlns:a="http://schemas.openxmlformats.org/drawingml/2006/main" noChangeAspect="1"/>
+            </wp:cNvGraphicFramePr>
+            <a:graphic xmlns:a="http://schemas.openxmlformats.org/drawingml/2006/main">
+              <a:graphicData uri="http://schemas.openxmlformats.org/drawingml/2006/picture">
+                <pic:pic xmlns:pic="http://schemas.openxmlformats.org/drawingml/2006/picture">
+                  <pic:nvPicPr>
+                    <pic:cNvPr id="1" name=""/>
+                    <pic:cNvPicPr/>
+                  </pic:nvPicPr>
+                  <pic:blipFill rotWithShape="1">
+                    <a:blip r:embed="rId17">
+                      <a:extLst>
+                        <a:ext uri="{28A0092B-C50C-407E-A947-70E740481C1C}">
+                          <a14:useLocalDpi xmlns:a14="http://schemas.microsoft.com/office/drawing/2010/main" val="0"/>
+                        </a:ext>
+                      </a:extLst>
+                    </a:blip>
+                    <a:srcRect l="26508" t="26693" r="26234" b="22344"/>
+                    <a:stretch/>
+                  </pic:blipFill>
+                  <pic:spPr bwMode="auto">
+                    <a:xfrm>
+                      <a:off x="0" y="0"/>
+                      <a:ext cx="4012442" cy="2432716"/>
+                    </a:xfrm>
+                    <a:prstGeom prst="rect">
+                      <a:avLst/>
+                    </a:prstGeom>
+                    <a:ln>
+                      <a:noFill/>
+                    </a:ln>
+                    <a:extLst>
+                      <a:ext uri="{53640926-AAD7-44D8-BBD7-CCE9431645EC}">
+                        <a14:shadowObscured xmlns:a14="http://schemas.microsoft.com/office/drawing/2010/main"/>
+                      </a:ext>
+                    </a:extLst>
+                  </pic:spPr>
+                </pic:pic>
+              </a:graphicData>
+            </a:graphic>
+          </wp:anchor>
+        </w:drawing>
+      </w:r>
+      <w:r>
+        <w:rPr>
+          <w:sz w:val="24"/>
+          <w:szCs w:val="24"/>
+        </w:rPr>
+        <w:t>En esta</w:t>
+      </w:r>
+      <w:r>
+        <w:rPr>
+          <w:sz w:val="24"/>
+          <w:szCs w:val="24"/>
+        </w:rPr>
+        <w:t xml:space="preserve"> alternativa el usuario contara con varias opciones tales como; buscar un jugador por su nombre, agregar un jugador ingresando la información requerida en los campos emergentes, modificar la información de un jugador encontrado y eliminar un jugador si así lo desea el usuario. Por otra parte, el usuario también contara con unas opciones de búsqueda dependiendo del criterio que este haya escogido, e ingresara el elemento entero con el cual serán buscados todos jugadores en el </w:t>
+      </w:r>
+      <w:r>
+        <w:rPr>
+          <w:sz w:val="24"/>
+          <w:szCs w:val="24"/>
+        </w:rPr>
+        <w:lastRenderedPageBreak/>
+        <w:t>árbol que tengan ese entero en su criterio de búsqueda. Por otra parte, la información encontrada será mostrada por medio de una lista que será mostrada en un campo emergente.</w:t>
+      </w:r>
+    </w:p>
+    <w:p>
+      <w:pPr>
+        <w:spacing w:before="240"/>
+        <w:ind w:left="0" w:firstLine="0"/>
+        <w:rPr>
+          <w:b/>
+          <w:sz w:val="24"/>
+          <w:szCs w:val="24"/>
+        </w:rPr>
+      </w:pPr>
+      <w:r>
+        <w:rPr>
+          <w:b/>
+          <w:sz w:val="24"/>
+          <w:szCs w:val="24"/>
+        </w:rPr>
+        <w:t xml:space="preserve">Alternativa </w:t>
+      </w:r>
+      <w:r>
+        <w:rPr>
+          <w:b/>
+          <w:sz w:val="24"/>
+          <w:szCs w:val="24"/>
+        </w:rPr>
+        <w:t>6</w:t>
+      </w:r>
+      <w:r>
+        <w:rPr>
+          <w:b/>
+          <w:sz w:val="24"/>
+          <w:szCs w:val="24"/>
+        </w:rPr>
+        <w:t>:</w:t>
+      </w:r>
+    </w:p>
+    <w:p>
+      <w:pPr>
+        <w:spacing w:before="240"/>
+        <w:ind w:left="0" w:firstLine="0"/>
+        <w:rPr>
+          <w:sz w:val="20"/>
+          <w:szCs w:val="20"/>
+        </w:rPr>
+      </w:pPr>
       <w:bookmarkStart w:id="15" w:name="_GoBack"/>
       <w:bookmarkEnd w:id="15"/>
     </w:p>
@@ -17714,6 +17895,7 @@
         <w:pStyle w:val="Subtitle"/>
       </w:pPr>
       <w:r>
+        <w:lastRenderedPageBreak/>
         <w:t>Diagrama del paquete del modelo:</w:t>
       </w:r>
     </w:p>
@@ -17733,7 +17915,7 @@
             <wp:extent cx="6991350" cy="2724150"/>
             <wp:effectExtent l="0" t="0" r="0" b="0"/>
             <wp:docPr id="3" name="Imagen 3">
-              <a:hlinkClick xmlns:a="http://schemas.openxmlformats.org/drawingml/2006/main" r:id="rId17"/>
+              <a:hlinkClick xmlns:a="http://schemas.openxmlformats.org/drawingml/2006/main" r:id="rId18"/>
             </wp:docPr>
             <wp:cNvGraphicFramePr>
               <a:graphicFrameLocks xmlns:a="http://schemas.openxmlformats.org/drawingml/2006/main" noChangeAspect="1"/>
@@ -17743,14 +17925,14 @@
                 <pic:pic xmlns:pic="http://schemas.openxmlformats.org/drawingml/2006/picture">
                   <pic:nvPicPr>
                     <pic:cNvPr id="3" name="Imagen 3">
-                      <a:hlinkClick r:id="rId17"/>
+                      <a:hlinkClick r:id="rId18"/>
                     </pic:cNvPr>
                     <pic:cNvPicPr>
                       <a:picLocks noChangeAspect="1" noChangeArrowheads="1"/>
                     </pic:cNvPicPr>
                   </pic:nvPicPr>
                   <pic:blipFill>
-                    <a:blip r:embed="rId18" cstate="print">
+                    <a:blip r:embed="rId19" cstate="print">
                       <a:extLst>
                         <a:ext uri="{28A0092B-C50C-407E-A947-70E740481C1C}">
                           <a14:useLocalDpi xmlns:a14="http://schemas.microsoft.com/office/drawing/2010/main" val="0"/>
@@ -17823,7 +18005,6 @@
           <w:sz w:val="28"/>
           <w:lang w:val="es-CO"/>
         </w:rPr>
-        <w:lastRenderedPageBreak/>
         <w:t>Fuentes:</w:t>
       </w:r>
       <w:bookmarkEnd w:id="17"/>
@@ -17842,7 +18023,7 @@
         </w:rPr>
         <w:t>https://rua.ua.es/dspace/bitstream/10045/16037/7/ped-09_10-tema3_5.pdf</w:t>
       </w:r>
-      <w:hyperlink r:id="rId19" w:history="1">
+      <w:hyperlink r:id="rId20" w:history="1">
         <w:r>
           <w:rPr>
             <w:b/>
@@ -17854,7 +18035,7 @@
       </w:hyperlink>
     </w:p>
     <w:p>
-      <w:hyperlink r:id="rId20" w:history="1">
+      <w:hyperlink r:id="rId21" w:history="1">
         <w:r>
           <w:rPr>
             <w:rStyle w:val="Hyperlink"/>
@@ -22634,7 +22815,7 @@
 </file>
 
 <file path=customXml/itemProps1.xml><?xml version="1.0" encoding="utf-8"?>
-<ds:datastoreItem xmlns:ds="http://schemas.openxmlformats.org/officeDocument/2006/customXml" ds:itemID="{F292C6FB-E0C7-4503-9C8D-3A31125917D5}">
+<ds:datastoreItem xmlns:ds="http://schemas.openxmlformats.org/officeDocument/2006/customXml" ds:itemID="{075E78CD-6AAE-4BF0-82BA-E92862C7129F}">
   <ds:schemaRefs>
     <ds:schemaRef ds:uri="http://schemas.openxmlformats.org/officeDocument/2006/bibliography"/>
   </ds:schemaRefs>

</xml_diff>

<commit_message>
I am working in the last MockUp
</commit_message>
<xml_diff>
--- a/Laboratories/Laboratory3/docs/Método de la Ingeniería.docx
+++ b/Laboratories/Laboratory3/docs/Método de la Ingeniería.docx
@@ -17605,6 +17605,208 @@
           <w:szCs w:val="20"/>
         </w:rPr>
       </w:pPr>
+      <w:r>
+        <w:rPr>
+          <w:noProof/>
+        </w:rPr>
+        <w:drawing>
+          <wp:anchor distT="0" distB="0" distL="114300" distR="114300" simplePos="0" relativeHeight="251696128" behindDoc="0" locked="0" layoutInCell="1" allowOverlap="1" wp14:anchorId="42BEE251" wp14:editId="17F7479D">
+            <wp:simplePos x="0" y="0"/>
+            <wp:positionH relativeFrom="column">
+              <wp:posOffset>0</wp:posOffset>
+            </wp:positionH>
+            <wp:positionV relativeFrom="paragraph">
+              <wp:posOffset>140022</wp:posOffset>
+            </wp:positionV>
+            <wp:extent cx="3316406" cy="2858770"/>
+            <wp:effectExtent l="0" t="0" r="0" b="0"/>
+            <wp:wrapThrough wrapText="bothSides">
+              <wp:wrapPolygon edited="0">
+                <wp:start x="0" y="0"/>
+                <wp:lineTo x="0" y="21446"/>
+                <wp:lineTo x="21468" y="21446"/>
+                <wp:lineTo x="21468" y="0"/>
+                <wp:lineTo x="0" y="0"/>
+              </wp:wrapPolygon>
+            </wp:wrapThrough>
+            <wp:docPr id="11" name="Picture 11"/>
+            <wp:cNvGraphicFramePr>
+              <a:graphicFrameLocks xmlns:a="http://schemas.openxmlformats.org/drawingml/2006/main" noChangeAspect="1"/>
+            </wp:cNvGraphicFramePr>
+            <a:graphic xmlns:a="http://schemas.openxmlformats.org/drawingml/2006/main">
+              <a:graphicData uri="http://schemas.openxmlformats.org/drawingml/2006/picture">
+                <pic:pic xmlns:pic="http://schemas.openxmlformats.org/drawingml/2006/picture">
+                  <pic:nvPicPr>
+                    <pic:cNvPr id="1" name=""/>
+                    <pic:cNvPicPr/>
+                  </pic:nvPicPr>
+                  <pic:blipFill rotWithShape="1">
+                    <a:blip r:embed="rId18">
+                      <a:extLst>
+                        <a:ext uri="{28A0092B-C50C-407E-A947-70E740481C1C}">
+                          <a14:useLocalDpi xmlns:a14="http://schemas.microsoft.com/office/drawing/2010/main" val="0"/>
+                        </a:ext>
+                      </a:extLst>
+                    </a:blip>
+                    <a:srcRect l="33818" t="7106" r="33932" b="20260"/>
+                    <a:stretch/>
+                  </pic:blipFill>
+                  <pic:spPr bwMode="auto">
+                    <a:xfrm>
+                      <a:off x="0" y="0"/>
+                      <a:ext cx="3316406" cy="2858770"/>
+                    </a:xfrm>
+                    <a:prstGeom prst="rect">
+                      <a:avLst/>
+                    </a:prstGeom>
+                    <a:ln>
+                      <a:noFill/>
+                    </a:ln>
+                    <a:extLst>
+                      <a:ext uri="{53640926-AAD7-44D8-BBD7-CCE9431645EC}">
+                        <a14:shadowObscured xmlns:a14="http://schemas.microsoft.com/office/drawing/2010/main"/>
+                      </a:ext>
+                    </a:extLst>
+                  </pic:spPr>
+                </pic:pic>
+              </a:graphicData>
+            </a:graphic>
+          </wp:anchor>
+        </w:drawing>
+      </w:r>
+      <w:r>
+        <w:rPr>
+          <w:sz w:val="20"/>
+          <w:szCs w:val="20"/>
+        </w:rPr>
+        <w:t xml:space="preserve">En esta alternativa escogida como mejor solución tendremos varias opciones con las cuales se </w:t>
+      </w:r>
+      <w:r>
+        <w:rPr>
+          <w:sz w:val="20"/>
+          <w:szCs w:val="20"/>
+        </w:rPr>
+        <w:t>logrará</w:t>
+      </w:r>
+      <w:r>
+        <w:rPr>
+          <w:sz w:val="20"/>
+          <w:szCs w:val="20"/>
+        </w:rPr>
+        <w:t xml:space="preserve"> satisfacer </w:t>
+      </w:r>
+      <w:r>
+        <w:rPr>
+          <w:sz w:val="20"/>
+          <w:szCs w:val="20"/>
+        </w:rPr>
+        <w:t xml:space="preserve">las necesidades del cliente. En esta alternativa los elementos serán ingresados por medio de dos maneras, por medio de un archivo CVS y por medio de un archivo plano en el cual cada elemento será separado por un espacio. Por otra parte, una vez los elementos sean ingresados al sistema, el usuario contara con otras opciones. En el primer </w:t>
+      </w:r>
+      <w:proofErr w:type="spellStart"/>
+      <w:r>
+        <w:rPr>
+          <w:sz w:val="20"/>
+          <w:szCs w:val="20"/>
+        </w:rPr>
+        <w:t>Tab</w:t>
+      </w:r>
+      <w:proofErr w:type="spellEnd"/>
+      <w:r>
+        <w:rPr>
+          <w:sz w:val="20"/>
+          <w:szCs w:val="20"/>
+        </w:rPr>
+        <w:t xml:space="preserve"> podemos ver que tiene un nombre denominado Player </w:t>
+      </w:r>
+      <w:proofErr w:type="spellStart"/>
+      <w:r>
+        <w:rPr>
+          <w:sz w:val="20"/>
+          <w:szCs w:val="20"/>
+        </w:rPr>
+        <w:t>List</w:t>
+      </w:r>
+      <w:proofErr w:type="spellEnd"/>
+      <w:r>
+        <w:rPr>
+          <w:sz w:val="20"/>
+          <w:szCs w:val="20"/>
+        </w:rPr>
+        <w:t xml:space="preserve">, es aquí donde realizaremos la búsqueda de los componentes estadísticos, estoy hablando de: </w:t>
+      </w:r>
+      <w:r>
+        <w:rPr>
+          <w:sz w:val="20"/>
+          <w:szCs w:val="20"/>
+        </w:rPr>
+        <w:t>FIELD GOALS PERCENTAGE</w:t>
+      </w:r>
+      <w:r>
+        <w:rPr>
+          <w:sz w:val="20"/>
+          <w:szCs w:val="20"/>
+        </w:rPr>
+        <w:t xml:space="preserve">, </w:t>
+      </w:r>
+      <w:r>
+        <w:rPr>
+          <w:sz w:val="20"/>
+          <w:szCs w:val="20"/>
+        </w:rPr>
+        <w:t>THREE POINT FIELD GOALS PERCENTAGE</w:t>
+      </w:r>
+      <w:r>
+        <w:rPr>
+          <w:sz w:val="20"/>
+          <w:szCs w:val="20"/>
+        </w:rPr>
+        <w:t xml:space="preserve">, </w:t>
+      </w:r>
+      <w:r>
+        <w:rPr>
+          <w:sz w:val="20"/>
+          <w:szCs w:val="20"/>
+        </w:rPr>
+        <w:t>FREE THROW PERCENTAGE</w:t>
+      </w:r>
+      <w:r>
+        <w:rPr>
+          <w:sz w:val="20"/>
+          <w:szCs w:val="20"/>
+        </w:rPr>
+        <w:t xml:space="preserve"> y </w:t>
+      </w:r>
+      <w:r>
+        <w:rPr>
+          <w:sz w:val="20"/>
+          <w:szCs w:val="20"/>
+        </w:rPr>
+        <w:t>PERSONAL FOULS</w:t>
+      </w:r>
+      <w:r>
+        <w:rPr>
+          <w:sz w:val="20"/>
+          <w:szCs w:val="20"/>
+        </w:rPr>
+        <w:t xml:space="preserve">. </w:t>
+      </w:r>
+    </w:p>
+    <w:p>
+      <w:pPr>
+        <w:spacing w:before="240"/>
+        <w:ind w:left="0" w:firstLine="0"/>
+        <w:rPr>
+          <w:sz w:val="20"/>
+          <w:szCs w:val="20"/>
+        </w:rPr>
+      </w:pPr>
+      <w:r>
+        <w:rPr>
+          <w:sz w:val="20"/>
+          <w:szCs w:val="20"/>
+        </w:rPr>
+        <w:t>Cada uno de los criterios anteriormente mencionado serán buscados en el sistema, pero antes de ello el sistema le preguntara al usuario si desea que el criterio sea buscado por rangos o por un numero entero. En cualquiera de los dos casos el usuario tendrá que ingresar los números de intervalo o el numero entero que le gustaría buscar por medio del criterio escogido. Cuando el usuario ya haya llenado ese criterio el sistema le preguntara que si le gustaría buscar el criterio seleccionado en el árbol rojo y negro o en un árbol no balanceado binario. Una vez el usuario decida se podrá hacer la búsqueda de los elementos que cumplen con ese criterio.</w:t>
+      </w:r>
       <w:bookmarkStart w:id="15" w:name="_GoBack"/>
       <w:bookmarkEnd w:id="15"/>
     </w:p>
@@ -17895,7 +18097,6 @@
         <w:pStyle w:val="Subtitle"/>
       </w:pPr>
       <w:r>
-        <w:lastRenderedPageBreak/>
         <w:t>Diagrama del paquete del modelo:</w:t>
       </w:r>
     </w:p>
@@ -17915,7 +18116,7 @@
             <wp:extent cx="6991350" cy="2724150"/>
             <wp:effectExtent l="0" t="0" r="0" b="0"/>
             <wp:docPr id="3" name="Imagen 3">
-              <a:hlinkClick xmlns:a="http://schemas.openxmlformats.org/drawingml/2006/main" r:id="rId18"/>
+              <a:hlinkClick xmlns:a="http://schemas.openxmlformats.org/drawingml/2006/main" r:id="rId19"/>
             </wp:docPr>
             <wp:cNvGraphicFramePr>
               <a:graphicFrameLocks xmlns:a="http://schemas.openxmlformats.org/drawingml/2006/main" noChangeAspect="1"/>
@@ -17925,14 +18126,14 @@
                 <pic:pic xmlns:pic="http://schemas.openxmlformats.org/drawingml/2006/picture">
                   <pic:nvPicPr>
                     <pic:cNvPr id="3" name="Imagen 3">
-                      <a:hlinkClick r:id="rId18"/>
+                      <a:hlinkClick r:id="rId19"/>
                     </pic:cNvPr>
                     <pic:cNvPicPr>
                       <a:picLocks noChangeAspect="1" noChangeArrowheads="1"/>
                     </pic:cNvPicPr>
                   </pic:nvPicPr>
                   <pic:blipFill>
-                    <a:blip r:embed="rId19" cstate="print">
+                    <a:blip r:embed="rId20" cstate="print">
                       <a:extLst>
                         <a:ext uri="{28A0092B-C50C-407E-A947-70E740481C1C}">
                           <a14:useLocalDpi xmlns:a14="http://schemas.microsoft.com/office/drawing/2010/main" val="0"/>
@@ -18023,7 +18224,7 @@
         </w:rPr>
         <w:t>https://rua.ua.es/dspace/bitstream/10045/16037/7/ped-09_10-tema3_5.pdf</w:t>
       </w:r>
-      <w:hyperlink r:id="rId20" w:history="1">
+      <w:hyperlink r:id="rId21" w:history="1">
         <w:r>
           <w:rPr>
             <w:b/>
@@ -18035,7 +18236,7 @@
       </w:hyperlink>
     </w:p>
     <w:p>
-      <w:hyperlink r:id="rId21" w:history="1">
+      <w:hyperlink r:id="rId22" w:history="1">
         <w:r>
           <w:rPr>
             <w:rStyle w:val="Hyperlink"/>
@@ -22815,7 +23016,7 @@
 </file>
 
 <file path=customXml/itemProps1.xml><?xml version="1.0" encoding="utf-8"?>
-<ds:datastoreItem xmlns:ds="http://schemas.openxmlformats.org/officeDocument/2006/customXml" ds:itemID="{075E78CD-6AAE-4BF0-82BA-E92862C7129F}">
+<ds:datastoreItem xmlns:ds="http://schemas.openxmlformats.org/officeDocument/2006/customXml" ds:itemID="{2B65A04D-6552-404C-A2EE-A53C896CF385}">
   <ds:schemaRefs>
     <ds:schemaRef ds:uri="http://schemas.openxmlformats.org/officeDocument/2006/bibliography"/>
   </ds:schemaRefs>

</xml_diff>

<commit_message>
I am working in the  Last solution
</commit_message>
<xml_diff>
--- a/Laboratories/Laboratory3/docs/Método de la Ingeniería.docx
+++ b/Laboratories/Laboratory3/docs/Método de la Ingeniería.docx
@@ -3169,14 +3169,7 @@
                 <w:b/>
                 <w:lang w:val="en-US"/>
               </w:rPr>
-              <w:t xml:space="preserve">: </w:t>
-            </w:r>
-            <w:r>
-              <w:rPr>
-                <w:b/>
-                <w:lang w:val="en-US"/>
-              </w:rPr>
-              <w:t>Tree Red and Bl</w:t>
+              <w:t>: Tree Red and Bl</w:t>
             </w:r>
             <w:r>
               <w:rPr>
@@ -4138,10 +4131,7 @@
             </w:r>
             <w:proofErr w:type="spellEnd"/>
             <w:r>
-              <w:t xml:space="preserve"> Rojo y Negro</w:t>
-            </w:r>
-            <w:r>
-              <w:t>”</w:t>
+              <w:t xml:space="preserve"> Rojo y Negro”</w:t>
             </w:r>
           </w:p>
         </w:tc>
@@ -4159,10 +4149,7 @@
               <w:ind w:left="0" w:firstLine="0"/>
             </w:pPr>
             <w:r>
-              <w:t xml:space="preserve">Precondiciones: </w:t>
-            </w:r>
-            <w:r>
-              <w:t xml:space="preserve"> -</w:t>
+              <w:t>Precondiciones:  -</w:t>
             </w:r>
           </w:p>
         </w:tc>
@@ -4183,10 +4170,7 @@
               </w:rPr>
             </w:pPr>
             <w:r>
-              <w:t>Postcondicione</w:t>
-            </w:r>
-            <w:r>
-              <w:t>s</w:t>
+              <w:t>Postcondiciones</w:t>
             </w:r>
             <w:r>
               <w:rPr>
@@ -5950,13 +5934,7 @@
               <w:rPr>
                 <w:rFonts w:ascii="Times New Roman" w:eastAsia="Times New Roman" w:hAnsi="Times New Roman" w:cs="Times New Roman"/>
               </w:rPr>
-              <w:t xml:space="preserve">Rota el nodo del árbol hacia la </w:t>
-            </w:r>
-            <w:r>
-              <w:rPr>
-                <w:rFonts w:ascii="Times New Roman" w:eastAsia="Times New Roman" w:hAnsi="Times New Roman" w:cs="Times New Roman"/>
-              </w:rPr>
-              <w:t>izquierda</w:t>
+              <w:t>Rota el nodo del árbol hacia la izquierda</w:t>
             </w:r>
             <w:r>
               <w:rPr>
@@ -5999,13 +5977,7 @@
               <w:rPr>
                 <w:rFonts w:ascii="Times New Roman" w:eastAsia="Times New Roman" w:hAnsi="Times New Roman" w:cs="Times New Roman"/>
               </w:rPr>
-              <w:t xml:space="preserve"> </w:t>
-            </w:r>
-            <w:r>
-              <w:rPr>
-                <w:rFonts w:ascii="Times New Roman" w:eastAsia="Times New Roman" w:hAnsi="Times New Roman" w:cs="Times New Roman"/>
-              </w:rPr>
-              <w:t xml:space="preserve">El nodo debe de estar en el </w:t>
+              <w:t xml:space="preserve"> El nodo debe de estar en el </w:t>
             </w:r>
             <w:proofErr w:type="spellStart"/>
             <w:r>
@@ -6906,36 +6878,15 @@
                 <w:rFonts w:ascii="Times New Roman" w:eastAsia="Times New Roman" w:hAnsi="Times New Roman" w:cs="Times New Roman"/>
                 <w:b/>
               </w:rPr>
-              <w:t>in</w:t>
-            </w:r>
+              <w:t>insertarAVL</w:t>
+            </w:r>
+            <w:proofErr w:type="spellEnd"/>
             <w:r>
               <w:rPr>
                 <w:rFonts w:ascii="Times New Roman" w:eastAsia="Times New Roman" w:hAnsi="Times New Roman" w:cs="Times New Roman"/>
                 <w:b/>
               </w:rPr>
-              <w:t>sertar</w:t>
-            </w:r>
-            <w:r>
-              <w:rPr>
-                <w:rFonts w:ascii="Times New Roman" w:eastAsia="Times New Roman" w:hAnsi="Times New Roman" w:cs="Times New Roman"/>
-                <w:b/>
-              </w:rPr>
-              <w:t>AVL</w:t>
-            </w:r>
-            <w:proofErr w:type="spellEnd"/>
-            <w:r>
-              <w:rPr>
-                <w:rFonts w:ascii="Times New Roman" w:eastAsia="Times New Roman" w:hAnsi="Times New Roman" w:cs="Times New Roman"/>
-                <w:b/>
-              </w:rPr>
-              <w:t xml:space="preserve"> (</w:t>
-            </w:r>
-            <w:r>
-              <w:rPr>
-                <w:rFonts w:ascii="Times New Roman" w:eastAsia="Times New Roman" w:hAnsi="Times New Roman" w:cs="Times New Roman"/>
-                <w:b/>
-              </w:rPr>
-              <w:t xml:space="preserve">AVL a, </w:t>
+              <w:t xml:space="preserve"> (AVL a, </w:t>
             </w:r>
             <w:proofErr w:type="spellStart"/>
             <w:r>
@@ -10783,128 +10734,25 @@
     </w:p>
     <w:p>
       <w:pPr>
-        <w:pStyle w:val="Subtitle"/>
-      </w:pPr>
-      <w:r>
-        <w:t>Alternativa</w:t>
-      </w:r>
-      <w:r>
-        <w:t xml:space="preserve"> 2:</w:t>
-      </w:r>
-    </w:p>
-    <w:p>
-      <w:pPr>
         <w:spacing w:before="240"/>
         <w:ind w:left="0" w:firstLine="0"/>
       </w:pPr>
-      <w:r>
-        <w:lastRenderedPageBreak/>
-        <w:t>En esta alternativa podemos encontrar que el usuario ingresara los datos por medio de un campo emergente. Una de las ventajas que podríamos encontrar a la hora de implementar esta solución es que el usuario podrá ingresar los datos de una manera concisa y sin gasto de tiempo. También, por medio del campo de texto se le hará saber al usuario como ingresar los datos de una manera correcta reduciendo así el nivel de error.</w:t>
-      </w:r>
-      <w:r>
-        <w:t xml:space="preserve"> Una vez los datos sean agregados al programa se </w:t>
-      </w:r>
-      <w:r>
-        <w:t>procederá a</w:t>
-      </w:r>
-      <w:r>
-        <w:t xml:space="preserve"> la creación de un árbol binario</w:t>
-      </w:r>
-      <w:r>
-        <w:t>, y podemos encontrar que en esta clase de estructura de datos encontramos desventajas tales como:</w:t>
-      </w:r>
-      <w:r>
-        <w:t xml:space="preserve"> es la eliminación de la</w:t>
-      </w:r>
-      <w:r>
-        <w:t xml:space="preserve"> </w:t>
-      </w:r>
-      <w:r>
-        <w:t>recursividad a la hora de hacer recorridos; si hay una gran profundidad, la recursividad puede</w:t>
-      </w:r>
-      <w:r>
-        <w:t xml:space="preserve"> </w:t>
-      </w:r>
-      <w:r>
-        <w:t>llegar a un punto en el que se acabe la memoria.</w:t>
-      </w:r>
-      <w:r>
-        <w:t xml:space="preserve">  Por otra parte, las desventajas que podríamos encontrar a la hora de la implementación de este son:  </w:t>
-      </w:r>
-      <w:r>
-        <w:t>La memoria necesaria se toma en tiempo de ejecución</w:t>
-      </w:r>
-      <w:r>
-        <w:t xml:space="preserve"> y t</w:t>
-      </w:r>
-      <w:r>
-        <w:t>odos los accesos a la información deben hacerse de forma indirecta.</w:t>
-      </w:r>
     </w:p>
     <w:p>
       <w:pPr>
         <w:spacing w:before="240"/>
         <w:ind w:left="0" w:firstLine="0"/>
       </w:pPr>
-      <w:r>
-        <w:t xml:space="preserve">A la hora de la implementación de una tabla hash podemos encontrar también tanto ventajas como desventajas en esta: </w:t>
-      </w:r>
-      <w:r>
-        <w:t>Nos permiten guardar información de un mismo tipo de dato</w:t>
-      </w:r>
-      <w:r>
-        <w:t xml:space="preserve">, </w:t>
-      </w:r>
-      <w:r>
-        <w:t>La guardan de manera contigua (ósea junta, una al lado de la otra) en memoria.</w:t>
-      </w:r>
-      <w:r>
-        <w:t xml:space="preserve"> </w:t>
-      </w:r>
-      <w:r>
-        <w:t>Gracias a lo anterior podemos acceder a cualquier posición que queramos mediante un simple paso, en un tiempo constante sin importar si e</w:t>
-      </w:r>
-      <w:r>
-        <w:t xml:space="preserve">s el </w:t>
-      </w:r>
-      <w:r>
-        <w:t>primero o el décimo elemento.</w:t>
-      </w:r>
-      <w:r>
-        <w:t xml:space="preserve"> También podemos encontrar algunas desventajas a la hora de la implementación de esta: </w:t>
-      </w:r>
-      <w:r>
-        <w:t>No es dinámico, es decir debemos especificar su tamaño cuando lo declaramos</w:t>
-      </w:r>
-      <w:r>
-        <w:t>, p</w:t>
-      </w:r>
-      <w:r>
-        <w:t>or lo tanto, es muy muy difícil y tardado añadir o quitar elementos (es más ni siquiera es seguro que haya más espacio libre contiguo en memoria para añadir más elementos)</w:t>
-      </w:r>
-      <w:r>
-        <w:t xml:space="preserve">. Por otra parte, a la hora de </w:t>
-      </w:r>
-      <w:r>
-        <w:t xml:space="preserve">mostrar los </w:t>
-      </w:r>
-      <w:r>
-        <w:t>elementos,</w:t>
-      </w:r>
-      <w:r>
-        <w:t xml:space="preserve"> lo hará por medio de un campo de </w:t>
-      </w:r>
-      <w:r>
-        <w:t>texto,</w:t>
-      </w:r>
-      <w:r>
-        <w:t xml:space="preserve"> pero este tiene más desventajas ya que por el volumen de información que estaremos manejando no serán mostrados correctamente los elementos y se vuelve algo tedioso para la persona que </w:t>
-      </w:r>
-      <w:r>
-        <w:t>esté</w:t>
-      </w:r>
-      <w:r>
-        <w:t xml:space="preserve"> utilizando el programa en lo relacionado a lo visual.</w:t>
+    </w:p>
+    <w:p>
+      <w:pPr>
+        <w:pStyle w:val="Subtitle"/>
+      </w:pPr>
+      <w:r>
+        <w:t>Alternativa</w:t>
+      </w:r>
+      <w:r>
+        <w:t xml:space="preserve"> 2:</w:t>
       </w:r>
     </w:p>
     <w:p>
@@ -10912,19 +10760,47 @@
         <w:spacing w:before="240"/>
         <w:ind w:left="0" w:firstLine="0"/>
       </w:pPr>
-    </w:p>
-    <w:p>
-      <w:pPr>
-        <w:pStyle w:val="Subtitle"/>
-      </w:pPr>
-      <w:r>
-        <w:t>Alternat</w:t>
-      </w:r>
-      <w:r>
-        <w:t>iva 3</w:t>
-      </w:r>
-      <w:r>
-        <w:t>:</w:t>
+      <w:r>
+        <w:t>En esta alternativa podemos encontrar que el usuario ingresara los datos por medio de un campo emergente. Una de las ventajas que podríamos encontrar a la hora de implementar esta solución es que el usuario podrá ingresar los datos de una manera concisa y sin gasto de tiempo. También, por medio del campo de texto se le hará saber al usuario como ingresar los datos de una manera correcta reduciendo así el nivel de error.</w:t>
+      </w:r>
+      <w:r>
+        <w:t xml:space="preserve"> Una vez los datos sean agregados al programa se </w:t>
+      </w:r>
+      <w:r>
+        <w:t>procederá a</w:t>
+      </w:r>
+      <w:r>
+        <w:t xml:space="preserve"> la creación de un árbol binario</w:t>
+      </w:r>
+      <w:r>
+        <w:t>, y podemos encontrar que en esta clase de estructura de datos encontramos desventajas tales como:</w:t>
+      </w:r>
+      <w:r>
+        <w:t xml:space="preserve"> es la eliminación de la</w:t>
+      </w:r>
+      <w:r>
+        <w:t xml:space="preserve"> </w:t>
+      </w:r>
+      <w:r>
+        <w:t>recursividad a la hora de hacer recorridos; si hay una gran profundidad, la recursividad puede</w:t>
+      </w:r>
+      <w:r>
+        <w:t xml:space="preserve"> </w:t>
+      </w:r>
+      <w:r>
+        <w:t>llegar a un punto en el que se acabe la memoria.</w:t>
+      </w:r>
+      <w:r>
+        <w:t xml:space="preserve">  Por otra parte, las desventajas que podríamos encontrar a la hora de la implementación de este son:  </w:t>
+      </w:r>
+      <w:r>
+        <w:t>La memoria necesaria se toma en tiempo de ejecución</w:t>
+      </w:r>
+      <w:r>
+        <w:t xml:space="preserve"> y t</w:t>
+      </w:r>
+      <w:r>
+        <w:t>odos los accesos a la información deben hacerse de forma indirecta.</w:t>
       </w:r>
     </w:p>
     <w:p>
@@ -10933,10 +10809,64 @@
         <w:ind w:left="0" w:firstLine="0"/>
       </w:pPr>
       <w:r>
-        <w:t>En esta alternativa encontramos que el usuario tendrá la opción de ingresar los datos por un archivo plano. Una de las ventajas de ingresar los elementos por un archivo plano es que este ya viene con unos criterios de lectura y el usuario no tendrá que escribirlos en un cuadro de texto, esto reduciría el margen de error a la hora de la lectura de archivos</w:t>
-      </w:r>
-      <w:r>
-        <w:t>. Una de las ventajas que encontramos a la hora de aplicar los arboles N-Arios es que consiste en que existen más nodos en un mismo nivel que en los arboles binarios con lo que se consigue que si el árbol es de búsqueda, los accesos a los nodos sean más rápidos. Por otra parte, cuando hablamos de las desventajas nos encontramos con que contienen la mayor ocupación de memoria, pudiendo ocurrir que en ocasiones la mayoría de los nodos no tengan descendientes o al menos no todos los que podrían tener desaprovechándose por tanto gran cantidad de memoria. También, se hará uno de la recursividad y en esta se puede encontrar desventajas y ventajas al mismo tiempo, tales como; –Soluciona problemas recurrentes, son programas cortos y las desventajas es que crea muchas variables y puede necesitar mucha memoria. Por otra parte, cuando el usuario escoja la opción que desee, la respuesta será exportada por medio de un archivo plano. Las ventajas que podríamos encontrar al utilizar esta opción de respuesta es que se organizara la información de una manera concisa y eficaz, pero una de las desventajas que podríamos encontrar es la complejidad de manejo a la hora de la implementación.</w:t>
+        <w:t xml:space="preserve">A la hora de la implementación de una tabla hash podemos encontrar también tanto ventajas como desventajas en esta: </w:t>
+      </w:r>
+      <w:r>
+        <w:t>Nos permiten guardar información de un mismo tipo de dato</w:t>
+      </w:r>
+      <w:r>
+        <w:t xml:space="preserve">, </w:t>
+      </w:r>
+      <w:r>
+        <w:t>La guardan de manera contigua (ósea junta, una al lado de la otra) en memoria.</w:t>
+      </w:r>
+      <w:r>
+        <w:t xml:space="preserve"> </w:t>
+      </w:r>
+      <w:r>
+        <w:t>Gracias a lo anterior podemos acceder a cualquier posición que queramos mediante un simple paso, en un tiempo constante sin importar si e</w:t>
+      </w:r>
+      <w:r>
+        <w:t xml:space="preserve">s el </w:t>
+      </w:r>
+      <w:r>
+        <w:t>primero o el décimo elemento.</w:t>
+      </w:r>
+      <w:r>
+        <w:t xml:space="preserve"> También podemos encontrar algunas desventajas a la hora de la implementación de esta: </w:t>
+      </w:r>
+      <w:r>
+        <w:t>No es dinámico, es decir debemos especificar su tamaño cuando lo declaramos</w:t>
+      </w:r>
+      <w:r>
+        <w:t>, p</w:t>
+      </w:r>
+      <w:r>
+        <w:t>or lo tanto, es muy muy difícil y tardado añadir o quitar elementos (es más ni siquiera es seguro que haya más espacio libre contiguo en memoria para añadir más elementos)</w:t>
+      </w:r>
+      <w:r>
+        <w:t xml:space="preserve">. Por otra parte, a la hora de </w:t>
+      </w:r>
+      <w:r>
+        <w:t xml:space="preserve">mostrar los </w:t>
+      </w:r>
+      <w:r>
+        <w:t>elementos,</w:t>
+      </w:r>
+      <w:r>
+        <w:t xml:space="preserve"> lo hará por medio de un campo de </w:t>
+      </w:r>
+      <w:r>
+        <w:t>texto,</w:t>
+      </w:r>
+      <w:r>
+        <w:t xml:space="preserve"> pero este tiene más desventajas ya que por el volumen de información que estaremos manejando no serán mostrados correctamente los elementos y se vuelve algo tedioso para la persona que </w:t>
+      </w:r>
+      <w:r>
+        <w:t>esté</w:t>
+      </w:r>
+      <w:r>
+        <w:t xml:space="preserve"> utilizando el programa en lo relacionado a lo visual.</w:t>
       </w:r>
     </w:p>
     <w:p>
@@ -10949,13 +10879,14 @@
       <w:pPr>
         <w:pStyle w:val="Subtitle"/>
       </w:pPr>
-      <w:proofErr w:type="spellStart"/>
-      <w:r>
-        <w:t>Aternativa</w:t>
-      </w:r>
-      <w:proofErr w:type="spellEnd"/>
-      <w:r>
-        <w:t xml:space="preserve"> 4:</w:t>
+      <w:r>
+        <w:t>Alternat</w:t>
+      </w:r>
+      <w:r>
+        <w:t>iva 3</w:t>
+      </w:r>
+      <w:r>
+        <w:t>:</w:t>
       </w:r>
     </w:p>
     <w:p>
@@ -10964,146 +10895,10 @@
         <w:ind w:left="0" w:firstLine="0"/>
       </w:pPr>
       <w:r>
-        <w:t xml:space="preserve">En esta alternativa encontramos que el usuario tendrá la opción de ingresar los datos por </w:t>
-      </w:r>
-      <w:r>
-        <w:t>medio de un cuadro emergente</w:t>
-      </w:r>
-      <w:proofErr w:type="gramStart"/>
-      <w:r>
-        <w:t>.</w:t>
-      </w:r>
-      <w:r>
-        <w:t xml:space="preserve"> </w:t>
-      </w:r>
-      <w:proofErr w:type="gramEnd"/>
-      <w:r>
-        <w:t xml:space="preserve">Una de las desventajas de usar un cuadro de texto como método para ingresar los elementos es que el margen de error sería muy </w:t>
-      </w:r>
-      <w:proofErr w:type="gramStart"/>
-      <w:r>
-        <w:t xml:space="preserve">grande </w:t>
-      </w:r>
-      <w:r>
-        <w:t>.</w:t>
-      </w:r>
-      <w:proofErr w:type="gramEnd"/>
-      <w:r>
-        <w:t xml:space="preserve"> Una vez los datos sean ingresados se procederá a la creación de la tabla hash, las ventajas que podríamos encontrar a la hora de la implementación es que u</w:t>
-      </w:r>
-      <w:r>
-        <w:t>na tabla hash tiene como principal ventaja que el acceso a los datos suele ser muy rápido si se cumplen las siguientes condiciones:</w:t>
-      </w:r>
-      <w:r>
-        <w:t xml:space="preserve"> </w:t>
-      </w:r>
-      <w:r>
-        <w:t>Una razón de ocupación no muy elevada (a partir del 75% de ocupación se producen demasiadas colisiones y la tabla se vuelve ineficiente)</w:t>
-      </w:r>
-      <w:r>
-        <w:t>, entre otras desventajas que podríamos encontrar son que si queremos</w:t>
-      </w:r>
-      <w:r>
-        <w:t xml:space="preserve"> ampliar </w:t>
-      </w:r>
-      <w:r>
-        <w:lastRenderedPageBreak/>
-        <w:t>el espacio de la tabla</w:t>
-      </w:r>
-      <w:r>
-        <w:t xml:space="preserve">, </w:t>
-      </w:r>
-      <w:r>
-        <w:t>el volumen de datos almacenados crece</w:t>
-      </w:r>
-      <w:r>
-        <w:t xml:space="preserve"> y s</w:t>
-      </w:r>
-      <w:r>
-        <w:t>e trata de una operación costosa</w:t>
-      </w:r>
-      <w:r>
-        <w:t>, por otra parte, también es la d</w:t>
-      </w:r>
-      <w:r>
-        <w:t>ificultad para recorrer todos los elementos. Se suelen emplear listas para procesar la totalidad de los elementos.</w:t>
-      </w:r>
-      <w:r>
-        <w:t xml:space="preserve"> D</w:t>
-      </w:r>
-      <w:r>
-        <w:t>esaprovechamiento de la memoria. Si se reserva espacio para todos los posibles elementos, se consume más memoria de la necesaria; se suele resolver reservando espacio únicamente para punteros a los elementos.</w:t>
-      </w:r>
-      <w:r>
-        <w:t xml:space="preserve"> Una de las ventajas de usar esta clase de estructuras de datos es que v</w:t>
-      </w:r>
-      <w:r>
-        <w:t>entajas</w:t>
-      </w:r>
-      <w:r>
-        <w:t>, t</w:t>
-      </w:r>
-      <w:r>
-        <w:t xml:space="preserve">odas las operaciones son </w:t>
-      </w:r>
-      <w:proofErr w:type="gramStart"/>
-      <w:r>
-        <w:t>O(</w:t>
-      </w:r>
-      <w:proofErr w:type="gramEnd"/>
-      <w:r>
-        <w:t>log n).</w:t>
-      </w:r>
-      <w:r>
-        <w:t xml:space="preserve"> </w:t>
-      </w:r>
-      <w:r>
-        <w:t>Se mantienen más balanceados que otras estructuras</w:t>
-      </w:r>
-      <w:r>
-        <w:t>, y p</w:t>
-      </w:r>
-      <w:r>
-        <w:t xml:space="preserve">ermite organizar un listado de números de manera sencilla. </w:t>
-      </w:r>
-      <w:r>
-        <w:t xml:space="preserve"> Por otra parte, en las d</w:t>
-      </w:r>
-      <w:r>
-        <w:t>esventajas</w:t>
-      </w:r>
-      <w:r>
-        <w:t xml:space="preserve"> podemos encontrar que s</w:t>
-      </w:r>
-      <w:r>
-        <w:t>u costo espacial es mayor que el de otros árboles por el uso de nodos centinelas.</w:t>
-      </w:r>
-      <w:r>
-        <w:t xml:space="preserve"> La</w:t>
-      </w:r>
-      <w:r>
-        <w:t xml:space="preserve"> </w:t>
-      </w:r>
-      <w:r>
-        <w:t>r</w:t>
-      </w:r>
-      <w:r>
-        <w:t xml:space="preserve">otación </w:t>
-      </w:r>
-      <w:r>
-        <w:t>p</w:t>
-      </w:r>
-      <w:r>
-        <w:t>ara conservar las propiedades que debe cumplir todo árbol rojo-negro, en ciertos casos de la inserción y la eliminación será necesario reestructurar el árbol, si bien no debe perderse la ordenación relativa de los nodos</w:t>
-      </w:r>
-      <w:r>
-        <w:t>, lo que conllevara a un poco más de tiempo</w:t>
-      </w:r>
-      <w:r>
-        <w:t>. Para ello, se llevan a cabo una o varias rotaciones, que no son más que reestructuraciones en las relaciones padre-hijo-tío nieto.</w:t>
-      </w:r>
-      <w:r>
-        <w:t xml:space="preserve"> </w:t>
+        <w:t>En esta alternativa encontramos que el usuario tendrá la opción de ingresar los datos por un archivo plano. Una de las ventajas de ingresar los elementos por un archivo plano es que este ya viene con unos criterios de lectura y el usuario no tendrá que escribirlos en un cuadro de texto, esto reduciría el margen de error a la hora de la lectura de archivos</w:t>
+      </w:r>
+      <w:r>
+        <w:t>. Una de las ventajas que encontramos a la hora de aplicar los arboles N-Arios es que consiste en que existen más nodos en un mismo nivel que en los arboles binarios con lo que se consigue que si el árbol es de búsqueda, los accesos a los nodos sean más rápidos. Por otra parte, cuando hablamos de las desventajas nos encontramos con que contienen la mayor ocupación de memoria, pudiendo ocurrir que en ocasiones la mayoría de los nodos no tengan descendientes o al menos no todos los que podrían tener desaprovechándose por tanto gran cantidad de memoria. También, se hará uno de la recursividad y en esta se puede encontrar desventajas y ventajas al mismo tiempo, tales como; –Soluciona problemas recurrentes, son programas cortos y las desventajas es que crea muchas variables y puede necesitar mucha memoria. Por otra parte, cuando el usuario escoja la opción que desee, la respuesta será exportada por medio de un archivo plano. Las ventajas que podríamos encontrar al utilizar esta opción de respuesta es que se organizara la información de una manera concisa y eficaz, pero una de las desventajas que podríamos encontrar es la complejidad de manejo a la hora de la implementación.</w:t>
       </w:r>
     </w:p>
     <w:p>
@@ -11111,45 +10906,166 @@
         <w:spacing w:before="240"/>
         <w:ind w:left="0" w:firstLine="0"/>
       </w:pPr>
-      <w:r>
-        <w:t>Cuando vayamos a mostrar la respuesta por medio del programa se hará usando una ventaja emergente.</w:t>
-      </w:r>
-      <w:r>
-        <w:t xml:space="preserve"> En este caso la desventaja es que cuando se vayan a mostrar los elementos no se </w:t>
-      </w:r>
-      <w:r>
-        <w:t>verán</w:t>
-      </w:r>
-      <w:r>
-        <w:t xml:space="preserve"> bien visualmente por el volumen de datos que estaremos usando.</w:t>
+    </w:p>
+    <w:p>
+      <w:pPr>
+        <w:pStyle w:val="Subtitle"/>
+      </w:pPr>
+      <w:proofErr w:type="spellStart"/>
+      <w:r>
+        <w:t>Aternativa</w:t>
+      </w:r>
+      <w:proofErr w:type="spellEnd"/>
+      <w:r>
+        <w:t xml:space="preserve"> 4:</w:t>
       </w:r>
     </w:p>
     <w:p>
       <w:pPr>
         <w:spacing w:before="240"/>
         <w:ind w:left="0" w:firstLine="0"/>
-        <w:rPr>
-          <w:b/>
-        </w:rPr>
-      </w:pPr>
-    </w:p>
-    <w:p>
-      <w:pPr>
-        <w:pStyle w:val="Subtitle"/>
-      </w:pPr>
-      <w:proofErr w:type="spellStart"/>
-      <w:r>
-        <w:t>Aternativa</w:t>
-      </w:r>
-      <w:proofErr w:type="spellEnd"/>
+      </w:pPr>
+      <w:r>
+        <w:t xml:space="preserve">En esta alternativa encontramos que el usuario tendrá la opción de ingresar los datos por </w:t>
+      </w:r>
+      <w:r>
+        <w:t>medio de un cuadro emergente</w:t>
+      </w:r>
+      <w:proofErr w:type="gramStart"/>
+      <w:r>
+        <w:t>.</w:t>
+      </w:r>
       <w:r>
         <w:t xml:space="preserve"> </w:t>
       </w:r>
-      <w:r>
-        <w:t>5</w:t>
-      </w:r>
-      <w:r>
-        <w:t>:</w:t>
+      <w:proofErr w:type="gramEnd"/>
+      <w:r>
+        <w:t xml:space="preserve">Una de las desventajas de usar un cuadro de texto como método para ingresar los elementos es que el margen de error sería muy </w:t>
+      </w:r>
+      <w:proofErr w:type="gramStart"/>
+      <w:r>
+        <w:t xml:space="preserve">grande </w:t>
+      </w:r>
+      <w:r>
+        <w:t>.</w:t>
+      </w:r>
+      <w:proofErr w:type="gramEnd"/>
+      <w:r>
+        <w:t xml:space="preserve"> Una vez los datos sean ingresados se procederá a la creación de la tabla hash, las ventajas que podríamos encontrar a la hora de la implementación es que u</w:t>
+      </w:r>
+      <w:r>
+        <w:t xml:space="preserve">na tabla hash tiene </w:t>
+      </w:r>
+      <w:r>
+        <w:lastRenderedPageBreak/>
+        <w:t>como principal ventaja que el acceso a los datos suele ser muy rápido si se cumplen las siguientes condiciones:</w:t>
+      </w:r>
+      <w:r>
+        <w:t xml:space="preserve"> </w:t>
+      </w:r>
+      <w:r>
+        <w:t>Una razón de ocupación no muy elevada (a partir del 75% de ocupación se producen demasiadas colisiones y la tabla se vuelve ineficiente)</w:t>
+      </w:r>
+      <w:r>
+        <w:t>, entre otras desventajas que podríamos encontrar son que si queremos</w:t>
+      </w:r>
+      <w:r>
+        <w:t xml:space="preserve"> ampliar el espacio de la tabla</w:t>
+      </w:r>
+      <w:r>
+        <w:t xml:space="preserve">, </w:t>
+      </w:r>
+      <w:r>
+        <w:t>el volumen de datos almacenados crece</w:t>
+      </w:r>
+      <w:r>
+        <w:t xml:space="preserve"> y s</w:t>
+      </w:r>
+      <w:r>
+        <w:t>e trata de una operación costosa</w:t>
+      </w:r>
+      <w:r>
+        <w:t>, por otra parte, también es la d</w:t>
+      </w:r>
+      <w:r>
+        <w:t>ificultad para recorrer todos los elementos. Se suelen emplear listas para procesar la totalidad de los elementos.</w:t>
+      </w:r>
+      <w:r>
+        <w:t xml:space="preserve"> D</w:t>
+      </w:r>
+      <w:r>
+        <w:t>esaprovechamiento de la memoria. Si se reserva espacio para todos los posibles elementos, se consume más memoria de la necesaria; se suele resolver reservando espacio únicamente para punteros a los elementos.</w:t>
+      </w:r>
+      <w:r>
+        <w:t xml:space="preserve"> Una de las ventajas de usar esta clase de estructuras de datos es que v</w:t>
+      </w:r>
+      <w:r>
+        <w:t>entajas</w:t>
+      </w:r>
+      <w:r>
+        <w:t>, t</w:t>
+      </w:r>
+      <w:r>
+        <w:t xml:space="preserve">odas las operaciones son </w:t>
+      </w:r>
+      <w:proofErr w:type="gramStart"/>
+      <w:r>
+        <w:t>O(</w:t>
+      </w:r>
+      <w:proofErr w:type="gramEnd"/>
+      <w:r>
+        <w:t>log n).</w:t>
+      </w:r>
+      <w:r>
+        <w:t xml:space="preserve"> </w:t>
+      </w:r>
+      <w:r>
+        <w:t>Se mantienen más balanceados que otras estructuras</w:t>
+      </w:r>
+      <w:r>
+        <w:t>, y p</w:t>
+      </w:r>
+      <w:r>
+        <w:t xml:space="preserve">ermite organizar un listado de números de manera sencilla. </w:t>
+      </w:r>
+      <w:r>
+        <w:t xml:space="preserve"> Por otra parte, en las d</w:t>
+      </w:r>
+      <w:r>
+        <w:t>esventajas</w:t>
+      </w:r>
+      <w:r>
+        <w:t xml:space="preserve"> podemos encontrar que s</w:t>
+      </w:r>
+      <w:r>
+        <w:t>u costo espacial es mayor que el de otros árboles por el uso de nodos centinelas.</w:t>
+      </w:r>
+      <w:r>
+        <w:t xml:space="preserve"> La</w:t>
+      </w:r>
+      <w:r>
+        <w:t xml:space="preserve"> </w:t>
+      </w:r>
+      <w:r>
+        <w:t>r</w:t>
+      </w:r>
+      <w:r>
+        <w:t xml:space="preserve">otación </w:t>
+      </w:r>
+      <w:r>
+        <w:t>p</w:t>
+      </w:r>
+      <w:r>
+        <w:t>ara conservar las propiedades que debe cumplir todo árbol rojo-negro, en ciertos casos de la inserción y la eliminación será necesario reestructurar el árbol, si bien no debe perderse la ordenación relativa de los nodos</w:t>
+      </w:r>
+      <w:r>
+        <w:t>, lo que conllevara a un poco más de tiempo</w:t>
+      </w:r>
+      <w:r>
+        <w:t>. Para ello, se llevan a cabo una o varias rotaciones, que no son más que reestructuraciones en las relaciones padre-hijo-tío nieto.</w:t>
+      </w:r>
+      <w:r>
+        <w:t xml:space="preserve"> </w:t>
       </w:r>
     </w:p>
     <w:p>
@@ -11158,6 +11074,52 @@
         <w:ind w:left="0" w:firstLine="0"/>
       </w:pPr>
       <w:r>
+        <w:t>Cuando vayamos a mostrar la respuesta por medio del programa se hará usando una ventaja emergente.</w:t>
+      </w:r>
+      <w:r>
+        <w:t xml:space="preserve"> En este caso la desventaja es que cuando se vayan a mostrar los elementos no se </w:t>
+      </w:r>
+      <w:r>
+        <w:t>verán</w:t>
+      </w:r>
+      <w:r>
+        <w:t xml:space="preserve"> bien visualmente por el volumen de datos que estaremos usando.</w:t>
+      </w:r>
+    </w:p>
+    <w:p>
+      <w:pPr>
+        <w:spacing w:before="240"/>
+        <w:ind w:left="0" w:firstLine="0"/>
+        <w:rPr>
+          <w:b/>
+        </w:rPr>
+      </w:pPr>
+    </w:p>
+    <w:p>
+      <w:pPr>
+        <w:pStyle w:val="Subtitle"/>
+      </w:pPr>
+      <w:proofErr w:type="spellStart"/>
+      <w:r>
+        <w:t>Aternativa</w:t>
+      </w:r>
+      <w:proofErr w:type="spellEnd"/>
+      <w:r>
+        <w:t xml:space="preserve"> </w:t>
+      </w:r>
+      <w:r>
+        <w:t>5</w:t>
+      </w:r>
+      <w:r>
+        <w:t>:</w:t>
+      </w:r>
+    </w:p>
+    <w:p>
+      <w:pPr>
+        <w:spacing w:before="240"/>
+        <w:ind w:left="0" w:firstLine="0"/>
+      </w:pPr>
+      <w:r>
         <w:t>En esta alternativa encontramos que el usuario tendrá la opción de ingresar los datos por un archivo plano. Una de las ventajas de ingresar los elementos por un archivo plano es que este ya viene con unos criterios de lectura y el usuario no tendrá que escribirlos en un cuadro de texto, esto reduciría el margen de error a la hora de la lectura de archivos</w:t>
       </w:r>
       <w:r>
@@ -11213,33 +11175,6 @@
     </w:p>
     <w:p>
       <w:pPr>
-        <w:spacing w:before="240"/>
-        <w:ind w:left="0" w:firstLine="0"/>
-        <w:rPr>
-          <w:lang w:val="es-ES"/>
-        </w:rPr>
-      </w:pPr>
-    </w:p>
-    <w:p>
-      <w:pPr>
-        <w:spacing w:before="240"/>
-        <w:ind w:left="0" w:firstLine="0"/>
-        <w:rPr>
-          <w:lang w:val="es-ES"/>
-        </w:rPr>
-      </w:pPr>
-    </w:p>
-    <w:p>
-      <w:pPr>
-        <w:spacing w:before="240"/>
-        <w:ind w:left="0" w:firstLine="0"/>
-        <w:rPr>
-          <w:lang w:val="es-ES"/>
-        </w:rPr>
-      </w:pPr>
-    </w:p>
-    <w:p>
-      <w:pPr>
         <w:pStyle w:val="Subtitle"/>
       </w:pPr>
       <w:proofErr w:type="spellStart"/>
@@ -11267,16 +11202,328 @@
         <w:rPr>
           <w:lang w:val="es-ES" w:eastAsia="ja-JP"/>
         </w:rPr>
-        <w:t xml:space="preserve">En </w:t>
+        <w:t>En esta alter</w:t>
+      </w:r>
+      <w:r>
+        <w:rPr>
+          <w:lang w:val="es-ES" w:eastAsia="ja-JP"/>
+        </w:rPr>
+        <w:t xml:space="preserve">nativa el usuario podrá ingresar los elementos por medio de dos manera, un archivo </w:t>
       </w:r>
       <w:proofErr w:type="gramStart"/>
       <w:r>
         <w:rPr>
           <w:lang w:val="es-ES" w:eastAsia="ja-JP"/>
         </w:rPr>
-        <w:t>esta alter</w:t>
+        <w:t>CVS  y</w:t>
       </w:r>
       <w:proofErr w:type="gramEnd"/>
+      <w:r>
+        <w:rPr>
+          <w:lang w:val="es-ES" w:eastAsia="ja-JP"/>
+        </w:rPr>
+        <w:t xml:space="preserve"> por un archivo en donde tenga los jugadores separados por espacio. Una vez los elementos sean ingresados al sistema independientemente de que opción haya escogido anteriormente serán guardados en una hash table con el nombre del jugador y el TXT </w:t>
+      </w:r>
+      <w:proofErr w:type="spellStart"/>
+      <w:r>
+        <w:rPr>
+          <w:lang w:val="es-ES" w:eastAsia="ja-JP"/>
+        </w:rPr>
+        <w:t>index</w:t>
+      </w:r>
+      <w:proofErr w:type="spellEnd"/>
+      <w:r>
+        <w:rPr>
+          <w:lang w:val="es-ES" w:eastAsia="ja-JP"/>
+        </w:rPr>
+        <w:t xml:space="preserve"> que le corresponde, luego saca al jugador en un archivo </w:t>
+      </w:r>
+      <w:proofErr w:type="spellStart"/>
+      <w:r>
+        <w:rPr>
+          <w:lang w:val="es-ES" w:eastAsia="ja-JP"/>
+        </w:rPr>
+        <w:t>txt</w:t>
+      </w:r>
+      <w:proofErr w:type="spellEnd"/>
+      <w:r>
+        <w:rPr>
+          <w:lang w:val="es-ES" w:eastAsia="ja-JP"/>
+        </w:rPr>
+        <w:t xml:space="preserve"> con el índice que fue </w:t>
+      </w:r>
+      <w:r>
+        <w:rPr>
+          <w:lang w:val="es-ES" w:eastAsia="ja-JP"/>
+        </w:rPr>
+        <w:t>asignado con</w:t>
+      </w:r>
+      <w:r>
+        <w:rPr>
+          <w:lang w:val="es-ES" w:eastAsia="ja-JP"/>
+        </w:rPr>
+        <w:t xml:space="preserve"> todos sus atributos correspondientes, </w:t>
+      </w:r>
+      <w:proofErr w:type="gramStart"/>
+      <w:r>
+        <w:rPr>
+          <w:lang w:val="es-ES" w:eastAsia="ja-JP"/>
+        </w:rPr>
+        <w:t>luego  las</w:t>
+      </w:r>
+      <w:proofErr w:type="gramEnd"/>
+      <w:r>
+        <w:rPr>
+          <w:lang w:val="es-ES" w:eastAsia="ja-JP"/>
+        </w:rPr>
+        <w:t xml:space="preserve"> estadísticas del jugador se proceden a guardar en los </w:t>
+      </w:r>
+      <w:r>
+        <w:rPr>
+          <w:lang w:val="es-ES" w:eastAsia="ja-JP"/>
+        </w:rPr>
+        <w:t>árboles</w:t>
+      </w:r>
+      <w:r>
+        <w:rPr>
+          <w:lang w:val="es-ES" w:eastAsia="ja-JP"/>
+        </w:rPr>
+        <w:t xml:space="preserve">. En el árbol rojo y negro se proceden a guardar los atributos </w:t>
+      </w:r>
+      <w:proofErr w:type="gramStart"/>
+      <w:r>
+        <w:rPr>
+          <w:lang w:val="es-ES" w:eastAsia="ja-JP"/>
+        </w:rPr>
+        <w:t>correspondientes  en</w:t>
+      </w:r>
+      <w:proofErr w:type="gramEnd"/>
+      <w:r>
+        <w:rPr>
+          <w:lang w:val="es-ES" w:eastAsia="ja-JP"/>
+        </w:rPr>
+        <w:t xml:space="preserve"> este caso en este árbol se guardaran los atributos </w:t>
+      </w:r>
+      <w:r>
+        <w:rPr>
+          <w:lang w:val="es-ES" w:eastAsia="ja-JP"/>
+        </w:rPr>
+        <w:t xml:space="preserve">estadísticos: </w:t>
+      </w:r>
+      <w:bookmarkStart w:id="15" w:name="_Hlk528186979"/>
+      <w:r>
+        <w:rPr>
+          <w:lang w:val="es-ES" w:eastAsia="ja-JP"/>
+        </w:rPr>
+        <w:t>FIELD GOALS PERCENTAGE y THREE POINT FIELD GOALS PERCENTAGE</w:t>
+      </w:r>
+      <w:bookmarkEnd w:id="15"/>
+      <w:r>
+        <w:rPr>
+          <w:lang w:val="es-ES" w:eastAsia="ja-JP"/>
+        </w:rPr>
+        <w:t xml:space="preserve">, en el árbol AVL se guardaran los atributos </w:t>
+      </w:r>
+      <w:bookmarkStart w:id="16" w:name="_Hlk528187000"/>
+      <w:r>
+        <w:rPr>
+          <w:lang w:val="es-ES" w:eastAsia="ja-JP"/>
+        </w:rPr>
+        <w:t>FREE THROW PERCENTAGE y PERSONAL FOULS</w:t>
+      </w:r>
+      <w:bookmarkEnd w:id="16"/>
+      <w:r>
+        <w:rPr>
+          <w:lang w:val="es-ES" w:eastAsia="ja-JP"/>
+        </w:rPr>
+        <w:t xml:space="preserve">. Por otra </w:t>
+      </w:r>
+      <w:proofErr w:type="gramStart"/>
+      <w:r>
+        <w:rPr>
+          <w:lang w:val="es-ES" w:eastAsia="ja-JP"/>
+        </w:rPr>
+        <w:t>parte</w:t>
+      </w:r>
+      <w:proofErr w:type="gramEnd"/>
+      <w:r>
+        <w:rPr>
+          <w:lang w:val="es-ES" w:eastAsia="ja-JP"/>
+        </w:rPr>
+        <w:t xml:space="preserve"> en el árbol binario de búsqueda se guardaran todos los atributos anteriormente descritos. Por otro parte, si queremos borrar un elemento este tendrá que ser borrado </w:t>
+      </w:r>
+      <w:r>
+        <w:rPr>
+          <w:lang w:val="es-ES" w:eastAsia="ja-JP"/>
+        </w:rPr>
+        <w:lastRenderedPageBreak/>
+        <w:t xml:space="preserve">en el hash </w:t>
+      </w:r>
+      <w:proofErr w:type="spellStart"/>
+      <w:r>
+        <w:rPr>
+          <w:lang w:val="es-ES" w:eastAsia="ja-JP"/>
+        </w:rPr>
+        <w:t>map</w:t>
+      </w:r>
+      <w:proofErr w:type="spellEnd"/>
+      <w:r>
+        <w:rPr>
+          <w:lang w:val="es-ES" w:eastAsia="ja-JP"/>
+        </w:rPr>
+        <w:t xml:space="preserve"> teniendo encuentra su referencia y tambien sera borrado en los arboles (Su referencia). Cada vez que se inicia el programa se cargaran todos los </w:t>
+      </w:r>
+      <w:proofErr w:type="spellStart"/>
+      <w:r>
+        <w:rPr>
+          <w:lang w:val="es-ES" w:eastAsia="ja-JP"/>
+        </w:rPr>
+        <w:t>serializables</w:t>
+      </w:r>
+      <w:proofErr w:type="spellEnd"/>
+      <w:r>
+        <w:rPr>
+          <w:lang w:val="es-ES" w:eastAsia="ja-JP"/>
+        </w:rPr>
+        <w:t xml:space="preserve">; el hash </w:t>
+      </w:r>
+      <w:proofErr w:type="spellStart"/>
+      <w:r>
+        <w:rPr>
+          <w:lang w:val="es-ES" w:eastAsia="ja-JP"/>
+        </w:rPr>
+        <w:t>map</w:t>
+      </w:r>
+      <w:proofErr w:type="spellEnd"/>
+      <w:r>
+        <w:rPr>
+          <w:lang w:val="es-ES" w:eastAsia="ja-JP"/>
+        </w:rPr>
+        <w:t xml:space="preserve"> y los </w:t>
+      </w:r>
+      <w:proofErr w:type="spellStart"/>
+      <w:r>
+        <w:rPr>
+          <w:lang w:val="es-ES" w:eastAsia="ja-JP"/>
+        </w:rPr>
+        <w:t>arboles</w:t>
+      </w:r>
+      <w:proofErr w:type="spellEnd"/>
+      <w:r>
+        <w:rPr>
+          <w:lang w:val="es-ES" w:eastAsia="ja-JP"/>
+        </w:rPr>
+        <w:t xml:space="preserve">. </w:t>
+      </w:r>
+    </w:p>
+    <w:p>
+      <w:pPr>
+        <w:rPr>
+          <w:lang w:val="es-ES" w:eastAsia="ja-JP"/>
+        </w:rPr>
+      </w:pPr>
+      <w:r>
+        <w:rPr>
+          <w:lang w:eastAsia="ja-JP"/>
+        </w:rPr>
+        <w:t xml:space="preserve">Por otra parte, el programa también contara con las opciones de búsqueda estadísticas, en las cuales tendremos 4 opciones de búsqueda las cuales son; </w:t>
+      </w:r>
+      <w:r>
+        <w:rPr>
+          <w:lang w:val="es-ES" w:eastAsia="ja-JP"/>
+        </w:rPr>
+        <w:t>FIELD GOALS PERCENTAGE</w:t>
+      </w:r>
+      <w:r>
+        <w:rPr>
+          <w:lang w:val="es-ES" w:eastAsia="ja-JP"/>
+        </w:rPr>
+        <w:t>, TH</w:t>
+      </w:r>
+      <w:r>
+        <w:rPr>
+          <w:lang w:val="es-ES" w:eastAsia="ja-JP"/>
+        </w:rPr>
+        <w:t>REE POINT FIELD GOALS PERCENTAGE</w:t>
+      </w:r>
+      <w:r>
+        <w:rPr>
+          <w:lang w:val="es-ES" w:eastAsia="ja-JP"/>
+        </w:rPr>
+        <w:t xml:space="preserve">, </w:t>
+      </w:r>
+      <w:r>
+        <w:rPr>
+          <w:lang w:val="es-ES" w:eastAsia="ja-JP"/>
+        </w:rPr>
+        <w:t>FREE THROW PERCENTAGE y PERSONAL FOULS</w:t>
+      </w:r>
+      <w:r>
+        <w:rPr>
+          <w:lang w:val="es-ES" w:eastAsia="ja-JP"/>
+        </w:rPr>
+        <w:t>. Estas opciones de búsqueda contaran con dos tipos de opciones, la primera es en donde el usuario podrá escoger un rango de búsqueda y la otra en donde el usuario podrá ingresar un numero entero.</w:t>
+      </w:r>
+    </w:p>
+    <w:p>
+      <w:pPr>
+        <w:rPr>
+          <w:lang w:eastAsia="ja-JP"/>
+        </w:rPr>
+      </w:pPr>
+      <w:r>
+        <w:rPr>
+          <w:lang w:eastAsia="ja-JP"/>
+        </w:rPr>
+        <w:t xml:space="preserve">En esta alternativa también se </w:t>
+      </w:r>
+      <w:proofErr w:type="gramStart"/>
+      <w:r>
+        <w:rPr>
+          <w:lang w:eastAsia="ja-JP"/>
+        </w:rPr>
+        <w:t>contaran</w:t>
+      </w:r>
+      <w:proofErr w:type="gramEnd"/>
+      <w:r>
+        <w:rPr>
+          <w:lang w:eastAsia="ja-JP"/>
+        </w:rPr>
+        <w:t xml:space="preserve"> con las opciones de </w:t>
+      </w:r>
+      <w:r>
+        <w:rPr>
+          <w:lang w:eastAsia="ja-JP"/>
+        </w:rPr>
+        <w:t>búsqueda</w:t>
+      </w:r>
+      <w:r>
+        <w:rPr>
+          <w:lang w:eastAsia="ja-JP"/>
+        </w:rPr>
+        <w:t xml:space="preserve"> por nombre, agregar nuevo jugador </w:t>
+      </w:r>
+      <w:r>
+        <w:rPr>
+          <w:lang w:eastAsia="ja-JP"/>
+        </w:rPr>
+        <w:t>manual, modificar el jugador y eliminar el jugador. El programa también contara con una lista en donde se mostraran los elementos buscados de acuerdo al criterio escogido con su respectivo rango o su número</w:t>
+      </w:r>
+      <w:bookmarkStart w:id="17" w:name="_GoBack"/>
+      <w:bookmarkEnd w:id="17"/>
+      <w:r>
+        <w:rPr>
+          <w:lang w:eastAsia="ja-JP"/>
+        </w:rPr>
+        <w:t xml:space="preserve"> entero.</w:t>
+      </w:r>
+    </w:p>
+    <w:p>
+      <w:pPr>
+        <w:rPr>
+          <w:lang w:eastAsia="ja-JP"/>
+        </w:rPr>
+      </w:pPr>
     </w:p>
     <w:p>
       <w:pPr>
@@ -12020,6 +12267,7 @@
           <w:rFonts w:eastAsiaTheme="minorEastAsia"/>
           <w:lang w:val="en-US"/>
         </w:rPr>
+        <w:lastRenderedPageBreak/>
         <w:t xml:space="preserve">E) </w:t>
       </w:r>
       <w:proofErr w:type="spellStart"/>
@@ -13637,6 +13885,7 @@
                 <w:b/>
                 <w:lang w:val="en-US"/>
               </w:rPr>
+              <w:lastRenderedPageBreak/>
               <w:t xml:space="preserve">Alternative 2 </w:t>
             </w:r>
           </w:p>
@@ -14911,7 +15160,6 @@
                 <w:b/>
                 <w:lang w:val="en-US"/>
               </w:rPr>
-              <w:lastRenderedPageBreak/>
               <w:t xml:space="preserve">Alternative 4 </w:t>
             </w:r>
           </w:p>
@@ -15279,15 +15527,7 @@
                 <w:sz w:val="18"/>
                 <w:szCs w:val="18"/>
               </w:rPr>
-              <w:t xml:space="preserve"> </w:t>
-            </w:r>
-            <w:r>
-              <w:rPr>
-                <w:b/>
-                <w:sz w:val="18"/>
-                <w:szCs w:val="18"/>
-              </w:rPr>
-              <w:t xml:space="preserve">Tablas Hash: </w:t>
+              <w:t xml:space="preserve"> Tablas Hash: </w:t>
             </w:r>
             <w:r>
               <w:rPr>
@@ -16156,6 +16396,7 @@
                 <w:b/>
                 <w:lang w:val="en-US"/>
               </w:rPr>
+              <w:lastRenderedPageBreak/>
               <w:t xml:space="preserve">Alternative 6 </w:t>
             </w:r>
           </w:p>
@@ -17020,19 +17261,7 @@
         <w:rPr>
           <w:b/>
         </w:rPr>
-        <w:t>Alternativa</w:t>
-      </w:r>
-      <w:r>
-        <w:rPr>
-          <w:b/>
-        </w:rPr>
-        <w:t xml:space="preserve"> 4</w:t>
-      </w:r>
-      <w:r>
-        <w:rPr>
-          <w:b/>
-        </w:rPr>
-        <w:t xml:space="preserve">: </w:t>
+        <w:t xml:space="preserve">Alternativa 4: </w:t>
       </w:r>
     </w:p>
     <w:p>
@@ -17067,19 +17296,7 @@
         <w:rPr>
           <w:b/>
         </w:rPr>
-        <w:t xml:space="preserve">Alternativa </w:t>
-      </w:r>
-      <w:r>
-        <w:rPr>
-          <w:b/>
-        </w:rPr>
-        <w:t>5</w:t>
-      </w:r>
-      <w:r>
-        <w:rPr>
-          <w:b/>
-        </w:rPr>
-        <w:t xml:space="preserve">: </w:t>
+        <w:t xml:space="preserve">Alternativa 5: </w:t>
       </w:r>
     </w:p>
     <w:p>
@@ -17184,10 +17401,7 @@
         <w:t xml:space="preserve">las </w:t>
       </w:r>
       <w:r>
-        <w:t>otras alternativas</w:t>
-      </w:r>
-      <w:r>
-        <w:t>. Con base en el puntaje obtenido lograremos escoger la mejor solución entre las tres restantes y así poder implementar con todos sus requerimientos correspondientes.</w:t>
+        <w:t>otras alternativas. Con base en el puntaje obtenido lograremos escoger la mejor solución entre las tres restantes y así poder implementar con todos sus requerimientos correspondientes.</w:t>
       </w:r>
     </w:p>
     <w:p>
@@ -17257,6 +17471,7 @@
         <w:rPr>
           <w:noProof/>
         </w:rPr>
+        <w:lastRenderedPageBreak/>
         <w:drawing>
           <wp:anchor distT="0" distB="0" distL="114300" distR="114300" simplePos="0" relativeHeight="251694080" behindDoc="0" locked="0" layoutInCell="1" allowOverlap="1" wp14:anchorId="5E4F58D8" wp14:editId="47B18A34">
             <wp:simplePos x="0" y="0"/>
@@ -17441,23 +17656,7 @@
           <w:sz w:val="24"/>
           <w:szCs w:val="24"/>
         </w:rPr>
-        <w:t xml:space="preserve">Alternativa </w:t>
-      </w:r>
-      <w:r>
-        <w:rPr>
-          <w:b/>
-          <w:sz w:val="24"/>
-          <w:szCs w:val="24"/>
-        </w:rPr>
-        <w:t>5</w:t>
-      </w:r>
-      <w:r>
-        <w:rPr>
-          <w:b/>
-          <w:sz w:val="24"/>
-          <w:szCs w:val="24"/>
-        </w:rPr>
-        <w:t>:</w:t>
+        <w:t>Alternativa 5:</w:t>
       </w:r>
     </w:p>
     <w:p>
@@ -17550,15 +17749,7 @@
           <w:sz w:val="24"/>
           <w:szCs w:val="24"/>
         </w:rPr>
-        <w:t xml:space="preserve"> alternativa el usuario contara con varias opciones tales como; buscar un jugador por su nombre, agregar un jugador ingresando la información requerida en los campos emergentes, modificar la información de un jugador encontrado y eliminar un jugador si así lo desea el usuario. Por otra parte, el usuario también contara con unas opciones de búsqueda dependiendo del criterio que este haya escogido, e ingresara el elemento entero con el cual serán buscados todos jugadores en el </w:t>
-      </w:r>
-      <w:r>
-        <w:rPr>
-          <w:sz w:val="24"/>
-          <w:szCs w:val="24"/>
-        </w:rPr>
-        <w:lastRenderedPageBreak/>
-        <w:t>árbol que tengan ese entero en su criterio de búsqueda. Por otra parte, la información encontrada será mostrada por medio de una lista que será mostrada en un campo emergente.</w:t>
+        <w:t xml:space="preserve"> alternativa el usuario contara con varias opciones tales como; buscar un jugador por su nombre, agregar un jugador ingresando la información requerida en los campos emergentes, modificar la información de un jugador encontrado y eliminar un jugador si así lo desea el usuario. Por otra parte, el usuario también contara con unas opciones de búsqueda dependiendo del criterio que este haya escogido, e ingresara el elemento entero con el cual serán buscados todos jugadores en el árbol que tengan ese entero en su criterio de búsqueda. Por otra parte, la información encontrada será mostrada por medio de una lista que será mostrada en un campo emergente.</w:t>
       </w:r>
     </w:p>
     <w:p>
@@ -17577,23 +17768,7 @@
           <w:sz w:val="24"/>
           <w:szCs w:val="24"/>
         </w:rPr>
-        <w:t xml:space="preserve">Alternativa </w:t>
-      </w:r>
-      <w:r>
-        <w:rPr>
-          <w:b/>
-          <w:sz w:val="24"/>
-          <w:szCs w:val="24"/>
-        </w:rPr>
-        <w:t>6</w:t>
-      </w:r>
-      <w:r>
-        <w:rPr>
-          <w:b/>
-          <w:sz w:val="24"/>
-          <w:szCs w:val="24"/>
-        </w:rPr>
-        <w:t>:</w:t>
+        <w:t>Alternativa 6:</w:t>
       </w:r>
     </w:p>
     <w:p>
@@ -17609,6 +17784,7 @@
         <w:rPr>
           <w:noProof/>
         </w:rPr>
+        <w:lastRenderedPageBreak/>
         <w:drawing>
           <wp:anchor distT="0" distB="0" distL="114300" distR="114300" simplePos="0" relativeHeight="251696128" behindDoc="0" locked="0" layoutInCell="1" allowOverlap="1" wp14:anchorId="42BEE251" wp14:editId="17F7479D">
             <wp:simplePos x="0" y="0"/>
@@ -17807,8 +17983,6 @@
         </w:rPr>
         <w:t>Cada uno de los criterios anteriormente mencionado serán buscados en el sistema, pero antes de ello el sistema le preguntara al usuario si desea que el criterio sea buscado por rangos o por un numero entero. En cualquiera de los dos casos el usuario tendrá que ingresar los números de intervalo o el numero entero que le gustaría buscar por medio del criterio escogido. Cuando el usuario ya haya llenado ese criterio el sistema le preguntara que si le gustaría buscar el criterio seleccionado en el árbol rojo y negro o en un árbol no balanceado binario. Una vez el usuario decida se podrá hacer la búsqueda de los elementos que cumplen con ese criterio.</w:t>
       </w:r>
-      <w:bookmarkStart w:id="15" w:name="_GoBack"/>
-      <w:bookmarkEnd w:id="15"/>
     </w:p>
     <w:p>
       <w:pPr>
@@ -17818,15 +17992,114 @@
           <w:b/>
         </w:rPr>
       </w:pPr>
+      <w:r>
+        <w:rPr>
+          <w:noProof/>
+        </w:rPr>
+        <w:drawing>
+          <wp:anchor distT="0" distB="0" distL="114300" distR="114300" simplePos="0" relativeHeight="251697152" behindDoc="0" locked="0" layoutInCell="1" allowOverlap="1" wp14:anchorId="548FA367" wp14:editId="591DCABB">
+            <wp:simplePos x="0" y="0"/>
+            <wp:positionH relativeFrom="column">
+              <wp:posOffset>0</wp:posOffset>
+            </wp:positionH>
+            <wp:positionV relativeFrom="paragraph">
+              <wp:posOffset>133663</wp:posOffset>
+            </wp:positionV>
+            <wp:extent cx="3404595" cy="3063922"/>
+            <wp:effectExtent l="0" t="0" r="5715" b="3175"/>
+            <wp:wrapThrough wrapText="bothSides">
+              <wp:wrapPolygon edited="0">
+                <wp:start x="0" y="0"/>
+                <wp:lineTo x="0" y="21488"/>
+                <wp:lineTo x="21515" y="21488"/>
+                <wp:lineTo x="21515" y="0"/>
+                <wp:lineTo x="0" y="0"/>
+              </wp:wrapPolygon>
+            </wp:wrapThrough>
+            <wp:docPr id="12" name="Picture 12"/>
+            <wp:cNvGraphicFramePr>
+              <a:graphicFrameLocks xmlns:a="http://schemas.openxmlformats.org/drawingml/2006/main" noChangeAspect="1"/>
+            </wp:cNvGraphicFramePr>
+            <a:graphic xmlns:a="http://schemas.openxmlformats.org/drawingml/2006/main">
+              <a:graphicData uri="http://schemas.openxmlformats.org/drawingml/2006/picture">
+                <pic:pic xmlns:pic="http://schemas.openxmlformats.org/drawingml/2006/picture">
+                  <pic:nvPicPr>
+                    <pic:cNvPr id="1" name=""/>
+                    <pic:cNvPicPr/>
+                  </pic:nvPicPr>
+                  <pic:blipFill rotWithShape="1">
+                    <a:blip r:embed="rId19">
+                      <a:extLst>
+                        <a:ext uri="{28A0092B-C50C-407E-A947-70E740481C1C}">
+                          <a14:useLocalDpi xmlns:a14="http://schemas.microsoft.com/office/drawing/2010/main" val="0"/>
+                        </a:ext>
+                      </a:extLst>
+                    </a:blip>
+                    <a:srcRect l="34403" t="6933" r="34322" b="20259"/>
+                    <a:stretch/>
+                  </pic:blipFill>
+                  <pic:spPr bwMode="auto">
+                    <a:xfrm>
+                      <a:off x="0" y="0"/>
+                      <a:ext cx="3404595" cy="3063922"/>
+                    </a:xfrm>
+                    <a:prstGeom prst="rect">
+                      <a:avLst/>
+                    </a:prstGeom>
+                    <a:ln>
+                      <a:noFill/>
+                    </a:ln>
+                    <a:extLst>
+                      <a:ext uri="{53640926-AAD7-44D8-BBD7-CCE9431645EC}">
+                        <a14:shadowObscured xmlns:a14="http://schemas.microsoft.com/office/drawing/2010/main"/>
+                      </a:ext>
+                    </a:extLst>
+                  </pic:spPr>
+                </pic:pic>
+              </a:graphicData>
+            </a:graphic>
+          </wp:anchor>
+        </w:drawing>
+      </w:r>
     </w:p>
     <w:p>
       <w:pPr>
         <w:spacing w:before="240"/>
         <w:ind w:left="0" w:firstLine="0"/>
-        <w:rPr>
-          <w:b/>
-        </w:rPr>
-      </w:pPr>
+      </w:pPr>
+      <w:r>
+        <w:t xml:space="preserve">Por otra parte, el usuario también contará con un segundo </w:t>
+      </w:r>
+      <w:proofErr w:type="spellStart"/>
+      <w:r>
+        <w:t>tab</w:t>
+      </w:r>
+      <w:proofErr w:type="spellEnd"/>
+      <w:r>
+        <w:t xml:space="preserve"> en el cual se encontrará la información del jugador</w:t>
+      </w:r>
+      <w:r>
+        <w:t xml:space="preserve">. En este </w:t>
+      </w:r>
+      <w:proofErr w:type="spellStart"/>
+      <w:r>
+        <w:t>tab</w:t>
+      </w:r>
+      <w:proofErr w:type="spellEnd"/>
+      <w:r>
+        <w:t xml:space="preserve"> tendremos varias opciones también, tales como; agregar un jugador por medio de los campos de </w:t>
+      </w:r>
+      <w:proofErr w:type="gramStart"/>
+      <w:r>
+        <w:t xml:space="preserve">texto </w:t>
+      </w:r>
+      <w:r>
+        <w:t>,</w:t>
+      </w:r>
+      <w:proofErr w:type="gramEnd"/>
+      <w:r>
+        <w:t xml:space="preserve"> modificar el jugador, eliminarlo y buscar un jugador por el nombre cuyos parámetros serán mostrados en los campos de texto.</w:t>
+      </w:r>
     </w:p>
     <w:p>
       <w:pPr>
@@ -17884,138 +18157,12 @@
     </w:p>
     <w:p>
       <w:pPr>
-        <w:spacing w:before="240"/>
-        <w:ind w:left="0" w:firstLine="0"/>
-        <w:rPr>
-          <w:b/>
-        </w:rPr>
-      </w:pPr>
-    </w:p>
-    <w:p>
-      <w:pPr>
-        <w:spacing w:before="240"/>
-        <w:ind w:left="0" w:firstLine="0"/>
-        <w:rPr>
-          <w:b/>
-        </w:rPr>
-      </w:pPr>
-    </w:p>
-    <w:p>
-      <w:pPr>
-        <w:spacing w:before="240"/>
-        <w:ind w:left="0" w:firstLine="0"/>
-        <w:rPr>
-          <w:b/>
-        </w:rPr>
-      </w:pPr>
-    </w:p>
-    <w:p>
-      <w:pPr>
-        <w:spacing w:before="240"/>
-        <w:ind w:left="0" w:firstLine="0"/>
-        <w:rPr>
-          <w:b/>
-        </w:rPr>
-      </w:pPr>
-    </w:p>
-    <w:p>
-      <w:pPr>
-        <w:spacing w:before="240"/>
-        <w:ind w:left="0" w:firstLine="0"/>
-        <w:rPr>
-          <w:b/>
-        </w:rPr>
-      </w:pPr>
-    </w:p>
-    <w:p>
-      <w:pPr>
-        <w:spacing w:before="240"/>
-        <w:ind w:left="0" w:firstLine="0"/>
-        <w:rPr>
-          <w:b/>
-        </w:rPr>
-      </w:pPr>
-    </w:p>
-    <w:p>
-      <w:pPr>
-        <w:spacing w:before="240"/>
-        <w:ind w:left="0" w:firstLine="0"/>
-        <w:rPr>
-          <w:b/>
-        </w:rPr>
-      </w:pPr>
-    </w:p>
-    <w:p>
-      <w:pPr>
-        <w:spacing w:before="240"/>
-        <w:ind w:left="0" w:firstLine="0"/>
-        <w:rPr>
-          <w:b/>
-        </w:rPr>
-      </w:pPr>
-    </w:p>
-    <w:p>
-      <w:pPr>
-        <w:spacing w:before="240"/>
-        <w:ind w:left="0" w:firstLine="0"/>
-        <w:rPr>
-          <w:b/>
-        </w:rPr>
-      </w:pPr>
-    </w:p>
-    <w:p>
-      <w:pPr>
-        <w:spacing w:before="240"/>
-        <w:ind w:left="0" w:firstLine="0"/>
-        <w:rPr>
-          <w:b/>
-        </w:rPr>
-      </w:pPr>
-    </w:p>
-    <w:p>
-      <w:pPr>
-        <w:spacing w:before="240"/>
-        <w:ind w:left="0" w:firstLine="0"/>
-        <w:rPr>
-          <w:b/>
-        </w:rPr>
-      </w:pPr>
-    </w:p>
-    <w:p>
-      <w:pPr>
-        <w:spacing w:before="240"/>
-        <w:ind w:left="0" w:firstLine="0"/>
-        <w:rPr>
-          <w:b/>
-        </w:rPr>
-      </w:pPr>
-    </w:p>
-    <w:p>
-      <w:pPr>
-        <w:spacing w:before="240"/>
-        <w:ind w:left="0" w:firstLine="0"/>
-        <w:rPr>
-          <w:b/>
-        </w:rPr>
-      </w:pPr>
-    </w:p>
-    <w:p>
-      <w:pPr>
-        <w:spacing w:before="240"/>
-        <w:ind w:left="0" w:firstLine="0"/>
-        <w:rPr>
-          <w:b/>
-        </w:rPr>
-      </w:pPr>
-    </w:p>
-    <w:p>
-      <w:pPr>
         <w:pStyle w:val="Heading1"/>
         <w:rPr>
           <w:lang w:val="es-CO"/>
         </w:rPr>
       </w:pPr>
-      <w:bookmarkStart w:id="16" w:name="_Toc527662351"/>
+      <w:bookmarkStart w:id="18" w:name="_Toc527662351"/>
       <w:r>
         <w:rPr>
           <w:lang w:val="es-CO"/>
@@ -18046,7 +18193,7 @@
         </w:rPr>
         <w:t>:</w:t>
       </w:r>
-      <w:bookmarkEnd w:id="16"/>
+      <w:bookmarkEnd w:id="18"/>
     </w:p>
     <w:p>
       <w:pPr>
@@ -18111,12 +18258,13 @@
           <w:noProof/>
           <w:lang w:val="en-US"/>
         </w:rPr>
+        <w:lastRenderedPageBreak/>
         <w:drawing>
           <wp:inline distT="0" distB="0" distL="0" distR="0" wp14:anchorId="332127B7" wp14:editId="3913F89C">
             <wp:extent cx="6991350" cy="2724150"/>
             <wp:effectExtent l="0" t="0" r="0" b="0"/>
             <wp:docPr id="3" name="Imagen 3">
-              <a:hlinkClick xmlns:a="http://schemas.openxmlformats.org/drawingml/2006/main" r:id="rId19"/>
+              <a:hlinkClick xmlns:a="http://schemas.openxmlformats.org/drawingml/2006/main" r:id="rId20"/>
             </wp:docPr>
             <wp:cNvGraphicFramePr>
               <a:graphicFrameLocks xmlns:a="http://schemas.openxmlformats.org/drawingml/2006/main" noChangeAspect="1"/>
@@ -18126,14 +18274,14 @@
                 <pic:pic xmlns:pic="http://schemas.openxmlformats.org/drawingml/2006/picture">
                   <pic:nvPicPr>
                     <pic:cNvPr id="3" name="Imagen 3">
-                      <a:hlinkClick r:id="rId19"/>
+                      <a:hlinkClick r:id="rId20"/>
                     </pic:cNvPr>
                     <pic:cNvPicPr>
                       <a:picLocks noChangeAspect="1" noChangeArrowheads="1"/>
                     </pic:cNvPicPr>
                   </pic:nvPicPr>
                   <pic:blipFill>
-                    <a:blip r:embed="rId20" cstate="print">
+                    <a:blip r:embed="rId21" cstate="print">
                       <a:extLst>
                         <a:ext uri="{28A0092B-C50C-407E-A947-70E740481C1C}">
                           <a14:useLocalDpi xmlns:a14="http://schemas.microsoft.com/office/drawing/2010/main" val="0"/>
@@ -18200,7 +18348,7 @@
           <w:lang w:val="es-CO"/>
         </w:rPr>
       </w:pPr>
-      <w:bookmarkStart w:id="17" w:name="_Toc527662352"/>
+      <w:bookmarkStart w:id="19" w:name="_Toc527662352"/>
       <w:r>
         <w:rPr>
           <w:sz w:val="28"/>
@@ -18208,7 +18356,7 @@
         </w:rPr>
         <w:t>Fuentes:</w:t>
       </w:r>
-      <w:bookmarkEnd w:id="17"/>
+      <w:bookmarkEnd w:id="19"/>
     </w:p>
     <w:p>
       <w:pPr>
@@ -18224,7 +18372,7 @@
         </w:rPr>
         <w:t>https://rua.ua.es/dspace/bitstream/10045/16037/7/ped-09_10-tema3_5.pdf</w:t>
       </w:r>
-      <w:hyperlink r:id="rId21" w:history="1">
+      <w:hyperlink r:id="rId22" w:history="1">
         <w:r>
           <w:rPr>
             <w:b/>
@@ -18236,7 +18384,7 @@
       </w:hyperlink>
     </w:p>
     <w:p>
-      <w:hyperlink r:id="rId22" w:history="1">
+      <w:hyperlink r:id="rId23" w:history="1">
         <w:r>
           <w:rPr>
             <w:rStyle w:val="Hyperlink"/>
@@ -23016,7 +23164,7 @@
 </file>
 
 <file path=customXml/itemProps1.xml><?xml version="1.0" encoding="utf-8"?>
-<ds:datastoreItem xmlns:ds="http://schemas.openxmlformats.org/officeDocument/2006/customXml" ds:itemID="{2B65A04D-6552-404C-A2EE-A53C896CF385}">
+<ds:datastoreItem xmlns:ds="http://schemas.openxmlformats.org/officeDocument/2006/customXml" ds:itemID="{E4FB0983-D50F-4214-99A8-CED807B661ED}">
   <ds:schemaRefs>
     <ds:schemaRef ds:uri="http://schemas.openxmlformats.org/officeDocument/2006/bibliography"/>
   </ds:schemaRefs>

</xml_diff>

<commit_message>
Working in the pSeudocodes
</commit_message>
<xml_diff>
--- a/Laboratories/Laboratory3/docs/Método de la Ingeniería.docx
+++ b/Laboratories/Laboratory3/docs/Método de la Ingeniería.docx
@@ -10341,97 +10341,183 @@
         <w:rPr>
           <w:lang w:val="es-ES" w:eastAsia="ja-JP"/>
         </w:rPr>
-        <w:t xml:space="preserve">En esta alternativa el usuario podrá ingresar los elementos por medio de un archivo CSV, una vez que los jugadores sean ingresados por medio del archivo, el usuario tambien contará con la opción de agregar al jugador por medios manuales, eliminarlo y modificarlo. Una vez todos los elementos sean ingresados al programa estos </w:t>
+        <w:t xml:space="preserve">En esta alternativa el usuario podrá ingresar los elementos por medio de dos manera, un archivo </w:t>
+      </w:r>
+      <w:proofErr w:type="gramStart"/>
+      <w:r>
+        <w:rPr>
+          <w:lang w:val="es-ES" w:eastAsia="ja-JP"/>
+        </w:rPr>
+        <w:t>CVS  y</w:t>
+      </w:r>
+      <w:proofErr w:type="gramEnd"/>
+      <w:r>
+        <w:rPr>
+          <w:lang w:val="es-ES" w:eastAsia="ja-JP"/>
+        </w:rPr>
+        <w:t xml:space="preserve"> por un archivo en donde tenga los jugadores separados por espacio. Una vez los elementos sean ingresados al sistema independientemente de que opción haya escogido anteriormente serán guardados en </w:t>
+      </w:r>
+      <w:proofErr w:type="gramStart"/>
+      <w:r>
+        <w:rPr>
+          <w:lang w:val="es-ES" w:eastAsia="ja-JP"/>
+        </w:rPr>
+        <w:t>una hash</w:t>
+      </w:r>
+      <w:proofErr w:type="gramEnd"/>
+      <w:r>
+        <w:rPr>
+          <w:lang w:val="es-ES" w:eastAsia="ja-JP"/>
+        </w:rPr>
+        <w:t xml:space="preserve"> table con el nombre del jugador y el TXT </w:t>
       </w:r>
       <w:proofErr w:type="spellStart"/>
       <w:r>
         <w:rPr>
           <w:lang w:val="es-ES" w:eastAsia="ja-JP"/>
         </w:rPr>
-        <w:t>seran</w:t>
+        <w:t>index</w:t>
       </w:r>
       <w:proofErr w:type="spellEnd"/>
       <w:r>
         <w:rPr>
           <w:lang w:val="es-ES" w:eastAsia="ja-JP"/>
         </w:rPr>
-        <w:t xml:space="preserve"> ingresados y guardados en un </w:t>
+        <w:t xml:space="preserve"> que le corresponde, luego saca al jugador en un archivo </w:t>
       </w:r>
       <w:proofErr w:type="spellStart"/>
       <w:r>
         <w:rPr>
           <w:lang w:val="es-ES" w:eastAsia="ja-JP"/>
         </w:rPr>
-        <w:t>Arbol</w:t>
+        <w:t>txt</w:t>
       </w:r>
       <w:proofErr w:type="spellEnd"/>
       <w:r>
         <w:rPr>
           <w:lang w:val="es-ES" w:eastAsia="ja-JP"/>
         </w:rPr>
-        <w:t xml:space="preserve"> rojo y negro</w:t>
-      </w:r>
+        <w:t xml:space="preserve"> con el índice que fue asignado con todos sus atributos correspondientes, luego las estadísticas del jugador se proceden a guardar en los árboles. En el árbol rojo y negro se proceden a guardar los atributos correspondientes en este caso en este árbol se </w:t>
+      </w:r>
+      <w:proofErr w:type="gramStart"/>
       <w:r>
         <w:rPr>
           <w:lang w:val="es-ES" w:eastAsia="ja-JP"/>
         </w:rPr>
-        <w:t xml:space="preserve">, Un </w:t>
+        <w:t>guardaran</w:t>
+      </w:r>
+      <w:proofErr w:type="gramEnd"/>
+      <w:r>
+        <w:rPr>
+          <w:lang w:val="es-ES" w:eastAsia="ja-JP"/>
+        </w:rPr>
+        <w:t xml:space="preserve"> los atributos estadísticos: </w:t>
+      </w:r>
+      <w:bookmarkStart w:id="12" w:name="_Hlk528186979"/>
+      <w:r>
+        <w:rPr>
+          <w:lang w:val="es-ES" w:eastAsia="ja-JP"/>
+        </w:rPr>
+        <w:t>FIELD GOALS PERCENTAGE y THREE POINT FIELD GOALS PERCENTAGE</w:t>
+      </w:r>
+      <w:bookmarkEnd w:id="12"/>
+      <w:r>
+        <w:rPr>
+          <w:lang w:val="es-ES" w:eastAsia="ja-JP"/>
+        </w:rPr>
+        <w:t xml:space="preserve">, en el árbol AVL se guardaran los atributos </w:t>
+      </w:r>
+      <w:bookmarkStart w:id="13" w:name="_Hlk528187000"/>
+      <w:r>
+        <w:rPr>
+          <w:lang w:val="es-ES" w:eastAsia="ja-JP"/>
+        </w:rPr>
+        <w:t xml:space="preserve">FREE THROW </w:t>
+      </w:r>
+      <w:r>
+        <w:rPr>
+          <w:lang w:val="es-ES" w:eastAsia="ja-JP"/>
+        </w:rPr>
+        <w:lastRenderedPageBreak/>
+        <w:t>PERCENTAGE y PERSONAL FOULS</w:t>
+      </w:r>
+      <w:bookmarkEnd w:id="13"/>
+      <w:r>
+        <w:rPr>
+          <w:lang w:val="es-ES" w:eastAsia="ja-JP"/>
+        </w:rPr>
+        <w:t xml:space="preserve">. Por otra </w:t>
+      </w:r>
+      <w:proofErr w:type="gramStart"/>
+      <w:r>
+        <w:rPr>
+          <w:lang w:val="es-ES" w:eastAsia="ja-JP"/>
+        </w:rPr>
+        <w:t>parte</w:t>
+      </w:r>
+      <w:proofErr w:type="gramEnd"/>
+      <w:r>
+        <w:rPr>
+          <w:lang w:val="es-ES" w:eastAsia="ja-JP"/>
+        </w:rPr>
+        <w:t xml:space="preserve"> en el árbol binario de búsqueda se guardaran todos los atributos anteriormente descritos. Por otro parte, si queremos borrar un elemento este tendrá que ser borrado en el hash </w:t>
       </w:r>
       <w:proofErr w:type="spellStart"/>
       <w:r>
         <w:rPr>
           <w:lang w:val="es-ES" w:eastAsia="ja-JP"/>
         </w:rPr>
-        <w:t>Arbol</w:t>
+        <w:t>map</w:t>
       </w:r>
       <w:proofErr w:type="spellEnd"/>
       <w:r>
         <w:rPr>
           <w:lang w:val="es-ES" w:eastAsia="ja-JP"/>
         </w:rPr>
-        <w:t xml:space="preserve"> AVL y un </w:t>
+        <w:t xml:space="preserve"> teniendo encuentra su referencia y tambien sera borrado en los arboles (Su referencia). Cada vez que se inicia el programa se cargaran todos los </w:t>
       </w:r>
       <w:proofErr w:type="spellStart"/>
       <w:r>
         <w:rPr>
           <w:lang w:val="es-ES" w:eastAsia="ja-JP"/>
         </w:rPr>
-        <w:t>Arbol</w:t>
+        <w:t>serializables</w:t>
       </w:r>
       <w:proofErr w:type="spellEnd"/>
       <w:r>
         <w:rPr>
           <w:lang w:val="es-ES" w:eastAsia="ja-JP"/>
         </w:rPr>
-        <w:t xml:space="preserve"> Binario</w:t>
-      </w:r>
+        <w:t xml:space="preserve">; el hash </w:t>
+      </w:r>
+      <w:proofErr w:type="spellStart"/>
       <w:r>
         <w:rPr>
           <w:lang w:val="es-ES" w:eastAsia="ja-JP"/>
         </w:rPr>
-        <w:t xml:space="preserve"> </w:t>
-      </w:r>
-    </w:p>
-    <w:p>
-      <w:pPr>
+        <w:t>map</w:t>
+      </w:r>
+      <w:proofErr w:type="spellEnd"/>
+      <w:r>
         <w:rPr>
           <w:lang w:val="es-ES" w:eastAsia="ja-JP"/>
         </w:rPr>
-      </w:pPr>
-    </w:p>
-    <w:p>
-      <w:pPr>
+        <w:t xml:space="preserve"> y los </w:t>
+      </w:r>
+      <w:proofErr w:type="spellStart"/>
+      <w:r>
         <w:rPr>
           <w:lang w:val="es-ES" w:eastAsia="ja-JP"/>
         </w:rPr>
-      </w:pPr>
-    </w:p>
-    <w:p>
-      <w:pPr>
+        <w:t>arboles</w:t>
+      </w:r>
+      <w:proofErr w:type="spellEnd"/>
+      <w:r>
         <w:rPr>
           <w:lang w:val="es-ES" w:eastAsia="ja-JP"/>
         </w:rPr>
-      </w:pPr>
+        <w:t xml:space="preserve">. </w:t>
+      </w:r>
     </w:p>
     <w:p>
       <w:pPr>
@@ -10439,99 +10525,200 @@
           <w:lang w:val="es-ES" w:eastAsia="ja-JP"/>
         </w:rPr>
       </w:pPr>
-    </w:p>
-    <w:p>
-      <w:pPr>
+      <w:r>
+        <w:rPr>
+          <w:lang w:eastAsia="ja-JP"/>
+        </w:rPr>
+        <w:t xml:space="preserve">Por otra parte, el programa también contara con las opciones de búsqueda estadísticas, en las cuales tendremos 4 opciones de búsqueda las cuales son; </w:t>
+      </w:r>
+      <w:r>
         <w:rPr>
           <w:lang w:val="es-ES" w:eastAsia="ja-JP"/>
         </w:rPr>
-      </w:pPr>
-    </w:p>
-    <w:p>
-      <w:pPr>
-        <w:rPr>
-          <w:lang w:val="es-ES" w:eastAsia="ja-JP"/>
-        </w:rPr>
-      </w:pPr>
-    </w:p>
-    <w:p>
-      <w:pPr>
-        <w:rPr>
-          <w:lang w:val="es-ES" w:eastAsia="ja-JP"/>
-        </w:rPr>
-      </w:pPr>
-    </w:p>
-    <w:p>
-      <w:r>
-        <w:t xml:space="preserve">Se crea archive </w:t>
-      </w:r>
-      <w:proofErr w:type="spellStart"/>
-      <w:r>
-        <w:t>txt</w:t>
-      </w:r>
-      <w:proofErr w:type="spellEnd"/>
-      <w:r>
-        <w:t>.</w:t>
+        <w:t>FIELD GOALS PERCENTAGE, THREE POINT FIELD GOALS PERCENTAGE, FREE THROW PERCENTAGE y PERSONAL FOULS. Estas opciones de búsqueda contaran con dos tipos de opciones, la primera es en donde el usuario podrá escoger un rango de búsqueda y la otra en donde el usuario podrá ingresar un numero entero.</w:t>
+      </w:r>
+    </w:p>
+    <w:p>
+      <w:pPr>
+        <w:rPr>
+          <w:lang w:eastAsia="ja-JP"/>
+        </w:rPr>
+      </w:pPr>
+      <w:r>
+        <w:rPr>
+          <w:lang w:eastAsia="ja-JP"/>
+        </w:rPr>
+        <w:t>En esta alternativa también se contarán con las opciones de búsqueda por nombre, agregar nuevo jugador manual, modificar el jugador y eliminar el jugador. El programa también contara con una lista en donde se mostrarán los elementos buscados de acuerdo al criterio escogido con su respectivo rango o su número entero.</w:t>
       </w:r>
     </w:p>
     <w:p>
       <w:pPr>
         <w:spacing w:before="240"/>
         <w:ind w:left="0" w:firstLine="0"/>
-        <w:rPr>
-          <w:b/>
-        </w:rPr>
-      </w:pPr>
-      <w:r>
-        <w:rPr>
-          <w:b/>
-        </w:rPr>
-        <w:t xml:space="preserve">Rubro e </w:t>
-      </w:r>
-      <w:r>
-        <w:rPr>
-          <w:b/>
-        </w:rPr>
-        <w:t>índice</w:t>
+      </w:pPr>
+    </w:p>
+    <w:p>
+      <w:pPr>
+        <w:pStyle w:val="Heading1"/>
+        <w:rPr>
+          <w:sz w:val="28"/>
+          <w:lang w:val="es-CO"/>
+        </w:rPr>
+      </w:pPr>
+      <w:bookmarkStart w:id="14" w:name="_Toc527662350"/>
+      <w:r>
+        <w:rPr>
+          <w:sz w:val="28"/>
+          <w:lang w:val="es-CO"/>
+        </w:rPr>
+        <w:t>Ventajas y desventajas</w:t>
+      </w:r>
+      <w:r>
+        <w:rPr>
+          <w:sz w:val="28"/>
+          <w:lang w:val="es-CO"/>
+        </w:rPr>
+        <w:t>:</w:t>
+      </w:r>
+      <w:bookmarkEnd w:id="14"/>
+    </w:p>
+    <w:p/>
+    <w:p>
+      <w:pPr>
+        <w:pStyle w:val="Subtitle"/>
+      </w:pPr>
+      <w:r>
+        <w:t>Alternativa</w:t>
+      </w:r>
+      <w:r>
+        <w:t xml:space="preserve"> 1:</w:t>
       </w:r>
     </w:p>
     <w:p>
       <w:pPr>
         <w:spacing w:before="240"/>
         <w:ind w:left="0" w:firstLine="0"/>
-        <w:rPr>
-          <w:b/>
-        </w:rPr>
-      </w:pPr>
-      <w:r>
-        <w:rPr>
-          <w:b/>
-        </w:rPr>
-        <w:t>Rubro deseado</w:t>
+      </w:pPr>
+      <w:bookmarkStart w:id="15" w:name="_Hlk527908218"/>
+      <w:r>
+        <w:t>En esta alternativa encontramos que el usuario tendrá la opción de ingresar los datos por un archivo plano. Una de las ventajas de ingresar los elementos por un archivo plano es que este ya viene con unos criterios de lectura y el usuario no tendrá que escribirlos en un cuadro de texto, esto reduciría el margen de error a la hora de la lectura de archivos</w:t>
+      </w:r>
+      <w:r>
+        <w:t>.</w:t>
+      </w:r>
+      <w:bookmarkEnd w:id="15"/>
+      <w:r>
+        <w:t xml:space="preserve"> </w:t>
+      </w:r>
+      <w:r>
+        <w:t xml:space="preserve">Una vez los datos ya sean ingresados al sistema se creará el árbol rojo y negro. </w:t>
+      </w:r>
+      <w:bookmarkStart w:id="16" w:name="_Hlk527410145"/>
+      <w:r>
+        <w:t xml:space="preserve">Una de las ventajas de usar esta clase de estructuras de datos es que </w:t>
+      </w:r>
+      <w:r>
+        <w:t>v</w:t>
+      </w:r>
+      <w:r>
+        <w:t>entajas</w:t>
+      </w:r>
+      <w:r>
+        <w:t>, t</w:t>
+      </w:r>
+      <w:r>
+        <w:t xml:space="preserve">odas las operaciones son </w:t>
+      </w:r>
+      <w:proofErr w:type="gramStart"/>
+      <w:r>
+        <w:t>O(</w:t>
+      </w:r>
+      <w:proofErr w:type="gramEnd"/>
+      <w:r>
+        <w:t>log n).</w:t>
+      </w:r>
+      <w:r>
+        <w:t xml:space="preserve"> </w:t>
+      </w:r>
+      <w:r>
+        <w:t>Se mantienen más balanceados que otras estructuras</w:t>
+      </w:r>
+      <w:r>
+        <w:t>, y p</w:t>
+      </w:r>
+      <w:r>
+        <w:t xml:space="preserve">ermite organizar un listado de números de manera sencilla. </w:t>
+      </w:r>
+      <w:r>
+        <w:t xml:space="preserve"> Por otra parte, en las d</w:t>
+      </w:r>
+      <w:r>
+        <w:t>esventajas</w:t>
+      </w:r>
+      <w:r>
+        <w:t xml:space="preserve"> podemos encontrar que s</w:t>
+      </w:r>
+      <w:r>
+        <w:t>u costo espacial es mayor que el de otros árboles por el uso de nodos centinelas.</w:t>
+      </w:r>
+      <w:r>
+        <w:t xml:space="preserve"> La</w:t>
+      </w:r>
+      <w:r>
+        <w:t xml:space="preserve"> </w:t>
+      </w:r>
+      <w:r>
+        <w:t>r</w:t>
+      </w:r>
+      <w:r>
+        <w:t xml:space="preserve">otación </w:t>
+      </w:r>
+      <w:r>
+        <w:t>p</w:t>
+      </w:r>
+      <w:r>
+        <w:t>ara conservar las propiedades que debe cumplir todo árbol rojo-negro, en ciertos casos de la inserción y la eliminación será necesario reestructurar el árbol, si bien no debe perderse la ordenación relativa de los nodos</w:t>
+      </w:r>
+      <w:r>
+        <w:t>, lo que conllevara a un poco más de tiempo</w:t>
+      </w:r>
+      <w:r>
+        <w:t xml:space="preserve">. </w:t>
       </w:r>
     </w:p>
     <w:p>
       <w:pPr>
         <w:spacing w:before="240"/>
         <w:ind w:left="0" w:firstLine="0"/>
-        <w:rPr>
-          <w:b/>
-        </w:rPr>
-      </w:pPr>
-      <w:r>
-        <w:rPr>
-          <w:b/>
-        </w:rPr>
-        <w:t xml:space="preserve">Eliminar, </w:t>
-      </w:r>
-      <w:proofErr w:type="spellStart"/>
-      <w:r>
-        <w:rPr>
-          <w:b/>
-        </w:rPr>
-        <w:t>modififcar</w:t>
-      </w:r>
-      <w:proofErr w:type="spellEnd"/>
+      </w:pPr>
+      <w:r>
+        <w:t>Para ello, se llevan a cabo una o varias rotaciones, que no son más que reestructuraciones en las relaciones padre-hijo-tío nieto.</w:t>
+      </w:r>
+      <w:bookmarkEnd w:id="16"/>
+      <w:r>
+        <w:t xml:space="preserve"> En las ventajas que encontramos a la hora de implementar un Árbol binario es que e</w:t>
+      </w:r>
+      <w:r>
+        <w:t>l número de accesos al árbol es menor que en una lista enlazada,</w:t>
+      </w:r>
+      <w:r>
+        <w:t xml:space="preserve"> p</w:t>
+      </w:r>
+      <w:r>
+        <w:t>or ejemplo, en un árbol lleno que tenga n nodos el camino más largo</w:t>
+      </w:r>
+      <w:r>
+        <w:t xml:space="preserve"> </w:t>
+      </w:r>
+      <w:r>
+        <w:t>que hay que recorrer es log2(n+1),</w:t>
+      </w:r>
+      <w:r>
+        <w:t xml:space="preserve"> esto nos facilitaría mucho a la hora de buscar o encontrar un elemento en el </w:t>
+      </w:r>
+      <w:r>
+        <w:t>árbol. Por otro lado, una de las ventajas de utilizar árbol binario es la simplicidad de comprensión y su gran potencia, favoreciendo la resolución de problemas de manera natural, sencilla y elegante, y facilidad para comprobar y convencer de que la solución del problema es correcta. El principal inconveniente es la ineficiencia tanto en el tiempo como en memoria, dado que la permitir sus usos es necesario transformar el programa recursivo en otro iterativo, que pude utilizar bucles y pilas para almacenar las variables. Por otra parte, a la hora de mostrar los datos nos encontramos con que la lista puede ser muy conveniente ya que nos permitiría mostrar gran volumen de información en ella.</w:t>
+      </w:r>
     </w:p>
     <w:p>
       <w:pPr>
@@ -10541,15 +10728,132 @@
     </w:p>
     <w:p>
       <w:pPr>
+        <w:pStyle w:val="Subtitle"/>
+      </w:pPr>
+      <w:r>
+        <w:t>Alternativa</w:t>
+      </w:r>
+      <w:r>
+        <w:t xml:space="preserve"> 2:</w:t>
+      </w:r>
+    </w:p>
+    <w:p>
+      <w:pPr>
         <w:spacing w:before="240"/>
         <w:ind w:left="0" w:firstLine="0"/>
       </w:pPr>
+      <w:r>
+        <w:t>En esta alternativa podemos encontrar que el usuario ingresara los datos por medio de un campo emergente. Una de las ventajas que podríamos encontrar a la hora de implementar esta solución es que el usuario podrá ingresar los datos de una manera concisa y sin gasto de tiempo. También, por medio del campo de texto se le hará saber al usuario como ingresar los datos de una manera correcta reduciendo así el nivel de error.</w:t>
+      </w:r>
+      <w:r>
+        <w:t xml:space="preserve"> Una vez los datos sean agregados al programa se </w:t>
+      </w:r>
+      <w:r>
+        <w:t>procederá a</w:t>
+      </w:r>
+      <w:r>
+        <w:t xml:space="preserve"> la creación de un árbol binario</w:t>
+      </w:r>
+      <w:r>
+        <w:t>, y podemos encontrar que en esta clase de estructura de datos encontramos desventajas tales como:</w:t>
+      </w:r>
+      <w:r>
+        <w:t xml:space="preserve"> es la eliminación de la</w:t>
+      </w:r>
+      <w:r>
+        <w:t xml:space="preserve"> </w:t>
+      </w:r>
+      <w:r>
+        <w:t>recursividad a la hora de hacer recorridos; si hay una gran profundidad, la recursividad puede</w:t>
+      </w:r>
+      <w:r>
+        <w:t xml:space="preserve"> </w:t>
+      </w:r>
+      <w:r>
+        <w:t xml:space="preserve">llegar a un punto en el que se </w:t>
+      </w:r>
+      <w:r>
+        <w:lastRenderedPageBreak/>
+        <w:t>acabe la memoria.</w:t>
+      </w:r>
+      <w:r>
+        <w:t xml:space="preserve">  Por otra parte, las desventajas que podríamos encontrar a la hora de la implementación de este son:  </w:t>
+      </w:r>
+      <w:r>
+        <w:t>La memoria necesaria se toma en tiempo de ejecución</w:t>
+      </w:r>
+      <w:r>
+        <w:t xml:space="preserve"> y t</w:t>
+      </w:r>
+      <w:r>
+        <w:t>odos los accesos a la información deben hacerse de forma indirecta.</w:t>
+      </w:r>
     </w:p>
     <w:p>
       <w:pPr>
         <w:spacing w:before="240"/>
         <w:ind w:left="0" w:firstLine="0"/>
       </w:pPr>
+      <w:r>
+        <w:t xml:space="preserve">A la hora de la implementación de una tabla hash podemos encontrar también tanto ventajas como desventajas en esta: </w:t>
+      </w:r>
+      <w:r>
+        <w:t>Nos permiten guardar información de un mismo tipo de dato</w:t>
+      </w:r>
+      <w:r>
+        <w:t xml:space="preserve">, </w:t>
+      </w:r>
+      <w:r>
+        <w:t>La guardan de manera contigua (ósea junta, una al lado de la otra) en memoria.</w:t>
+      </w:r>
+      <w:r>
+        <w:t xml:space="preserve"> </w:t>
+      </w:r>
+      <w:r>
+        <w:t>Gracias a lo anterior podemos acceder a cualquier posición que queramos mediante un simple paso, en un tiempo constante sin importar si e</w:t>
+      </w:r>
+      <w:r>
+        <w:t xml:space="preserve">s el </w:t>
+      </w:r>
+      <w:r>
+        <w:t>primero o el décimo elemento.</w:t>
+      </w:r>
+      <w:r>
+        <w:t xml:space="preserve"> También podemos encontrar algunas desventajas a la hora de la implementación de esta: </w:t>
+      </w:r>
+      <w:r>
+        <w:t>No es dinámico, es decir debemos especificar su tamaño cuando lo declaramos</w:t>
+      </w:r>
+      <w:r>
+        <w:t>, p</w:t>
+      </w:r>
+      <w:r>
+        <w:t>or lo tanto, es muy muy difícil y tardado añadir o quitar elementos (es más ni siquiera es seguro que haya más espacio libre contiguo en memoria para añadir más elementos)</w:t>
+      </w:r>
+      <w:r>
+        <w:t xml:space="preserve">. Por otra parte, a la hora de </w:t>
+      </w:r>
+      <w:r>
+        <w:t xml:space="preserve">mostrar los </w:t>
+      </w:r>
+      <w:r>
+        <w:t>elementos,</w:t>
+      </w:r>
+      <w:r>
+        <w:t xml:space="preserve"> lo hará por medio de un campo de </w:t>
+      </w:r>
+      <w:r>
+        <w:t>texto,</w:t>
+      </w:r>
+      <w:r>
+        <w:t xml:space="preserve"> pero este tiene más desventajas ya que por el volumen de información que estaremos manejando no serán mostrados correctamente los elementos y se vuelve algo tedioso para la persona que </w:t>
+      </w:r>
+      <w:r>
+        <w:t>esté</w:t>
+      </w:r>
+      <w:r>
+        <w:t xml:space="preserve"> utilizando el programa en lo relacionado a lo visual.</w:t>
+      </w:r>
     </w:p>
     <w:p>
       <w:pPr>
@@ -10559,45 +10863,28 @@
     </w:p>
     <w:p>
       <w:pPr>
+        <w:pStyle w:val="Subtitle"/>
+      </w:pPr>
+      <w:r>
+        <w:t>Alternat</w:t>
+      </w:r>
+      <w:r>
+        <w:t>iva 3</w:t>
+      </w:r>
+      <w:r>
+        <w:t>:</w:t>
+      </w:r>
+    </w:p>
+    <w:p>
+      <w:pPr>
         <w:spacing w:before="240"/>
         <w:ind w:left="0" w:firstLine="0"/>
       </w:pPr>
-    </w:p>
-    <w:p>
-      <w:pPr>
-        <w:pStyle w:val="Heading1"/>
-        <w:rPr>
-          <w:sz w:val="28"/>
-          <w:lang w:val="es-CO"/>
-        </w:rPr>
-      </w:pPr>
-      <w:bookmarkStart w:id="12" w:name="_Toc527662350"/>
-      <w:r>
-        <w:rPr>
-          <w:sz w:val="28"/>
-          <w:lang w:val="es-CO"/>
-        </w:rPr>
-        <w:t>Ventajas y desventajas</w:t>
-      </w:r>
-      <w:r>
-        <w:rPr>
-          <w:sz w:val="28"/>
-          <w:lang w:val="es-CO"/>
-        </w:rPr>
-        <w:t>:</w:t>
-      </w:r>
-      <w:bookmarkEnd w:id="12"/>
-    </w:p>
-    <w:p/>
-    <w:p>
-      <w:pPr>
-        <w:pStyle w:val="Subtitle"/>
-      </w:pPr>
-      <w:r>
-        <w:t>Alternativa</w:t>
-      </w:r>
-      <w:r>
-        <w:t xml:space="preserve"> 1:</w:t>
+      <w:r>
+        <w:t>En esta alternativa encontramos que el usuario tendrá la opción de ingresar los datos por un archivo plano. Una de las ventajas de ingresar los elementos por un archivo plano es que este ya viene con unos criterios de lectura y el usuario no tendrá que escribirlos en un cuadro de texto, esto reduciría el margen de error a la hora de la lectura de archivos</w:t>
+      </w:r>
+      <w:r>
+        <w:t>. Una de las ventajas que encontramos a la hora de aplicar los arboles N-Arios es que consiste en que existen más nodos en un mismo nivel que en los arboles binarios con lo que se consigue que si el árbol es de búsqueda, los accesos a los nodos sean más rápidos. Por otra parte, cuando hablamos de las desventajas nos encontramos con que contienen la mayor ocupación de memoria, pudiendo ocurrir que en ocasiones la mayoría de los nodos no tengan descendientes o al menos no todos los que podrían tener desaprovechándose por tanto gran cantidad de memoria. También, se hará uno de la recursividad y en esta se puede encontrar desventajas y ventajas al mismo tiempo, tales como; –Soluciona problemas recurrentes, son programas cortos y las desventajas es que crea muchas variables y puede necesitar mucha memoria. Por otra parte, cuando el usuario escoja la opción que desee, la respuesta será exportada por medio de un archivo plano. Las ventajas que podríamos encontrar al utilizar esta opción de respuesta es que se organizara la información de una manera concisa y eficaz, pero una de las desventajas que podríamos encontrar es la complejidad de manejo a la hora de la implementación.</w:t>
       </w:r>
     </w:p>
     <w:p>
@@ -10605,91 +10892,18 @@
         <w:spacing w:before="240"/>
         <w:ind w:left="0" w:firstLine="0"/>
       </w:pPr>
-      <w:bookmarkStart w:id="13" w:name="_Hlk527908218"/>
-      <w:r>
-        <w:t>En esta alternativa encontramos que el usuario tendrá la opción de ingresar los datos por un archivo plano. Una de las ventajas de ingresar los elementos por un archivo plano es que este ya viene con unos criterios de lectura y el usuario no tendrá que escribirlos en un cuadro de texto, esto reduciría el margen de error a la hora de la lectura de archivos</w:t>
-      </w:r>
-      <w:r>
-        <w:t>.</w:t>
-      </w:r>
-      <w:bookmarkEnd w:id="13"/>
-      <w:r>
-        <w:t xml:space="preserve"> </w:t>
-      </w:r>
-      <w:r>
-        <w:t xml:space="preserve">Una vez los datos ya sean ingresados al sistema se creará el árbol rojo y negro. </w:t>
-      </w:r>
-      <w:bookmarkStart w:id="14" w:name="_Hlk527410145"/>
-      <w:r>
-        <w:t xml:space="preserve">Una de las ventajas de usar esta clase de estructuras de datos es que </w:t>
-      </w:r>
-      <w:r>
-        <w:t>v</w:t>
-      </w:r>
-      <w:r>
-        <w:t>entajas</w:t>
-      </w:r>
-      <w:r>
-        <w:t>, t</w:t>
-      </w:r>
-      <w:r>
-        <w:t xml:space="preserve">odas las operaciones son </w:t>
-      </w:r>
-      <w:proofErr w:type="gramStart"/>
-      <w:r>
-        <w:t>O(</w:t>
-      </w:r>
-      <w:proofErr w:type="gramEnd"/>
-      <w:r>
-        <w:t>log n).</w:t>
-      </w:r>
-      <w:r>
-        <w:t xml:space="preserve"> </w:t>
-      </w:r>
-      <w:r>
-        <w:t>Se mantienen más balanceados que otras estructuras</w:t>
-      </w:r>
-      <w:r>
-        <w:t>, y p</w:t>
-      </w:r>
-      <w:r>
-        <w:t xml:space="preserve">ermite organizar un listado de números de manera sencilla. </w:t>
-      </w:r>
-      <w:r>
-        <w:t xml:space="preserve"> Por otra parte, en las d</w:t>
-      </w:r>
-      <w:r>
-        <w:t>esventajas</w:t>
-      </w:r>
-      <w:r>
-        <w:t xml:space="preserve"> podemos encontrar que s</w:t>
-      </w:r>
-      <w:r>
-        <w:t>u costo espacial es mayor que el de otros árboles por el uso de nodos centinelas.</w:t>
-      </w:r>
-      <w:r>
-        <w:t xml:space="preserve"> La</w:t>
-      </w:r>
-      <w:r>
-        <w:t xml:space="preserve"> </w:t>
-      </w:r>
-      <w:r>
-        <w:t>r</w:t>
-      </w:r>
-      <w:r>
-        <w:t xml:space="preserve">otación </w:t>
-      </w:r>
-      <w:r>
-        <w:t>p</w:t>
-      </w:r>
-      <w:r>
-        <w:t>ara conservar las propiedades que debe cumplir todo árbol rojo-negro, en ciertos casos de la inserción y la eliminación será necesario reestructurar el árbol, si bien no debe perderse la ordenación relativa de los nodos</w:t>
-      </w:r>
-      <w:r>
-        <w:t>, lo que conllevara a un poco más de tiempo</w:t>
-      </w:r>
-      <w:r>
-        <w:t xml:space="preserve">. </w:t>
+    </w:p>
+    <w:p>
+      <w:pPr>
+        <w:pStyle w:val="Subtitle"/>
+      </w:pPr>
+      <w:proofErr w:type="spellStart"/>
+      <w:r>
+        <w:t>Aternativa</w:t>
+      </w:r>
+      <w:proofErr w:type="spellEnd"/>
+      <w:r>
+        <w:t xml:space="preserve"> 4:</w:t>
       </w:r>
     </w:p>
     <w:p>
@@ -10698,32 +10912,146 @@
         <w:ind w:left="0" w:firstLine="0"/>
       </w:pPr>
       <w:r>
-        <w:t>Para ello, se llevan a cabo una o varias rotaciones, que no son más que reestructuraciones en las relaciones padre-hijo-tío nieto.</w:t>
-      </w:r>
-      <w:bookmarkEnd w:id="14"/>
-      <w:r>
-        <w:t xml:space="preserve"> En las ventajas que encontramos a la hora de implementar un Árbol binario es que e</w:t>
-      </w:r>
-      <w:r>
-        <w:t>l número de accesos al árbol es menor que en una lista enlazada,</w:t>
-      </w:r>
-      <w:r>
-        <w:t xml:space="preserve"> p</w:t>
-      </w:r>
-      <w:r>
-        <w:t>or ejemplo, en un árbol lleno que tenga n nodos el camino más largo</w:t>
+        <w:t xml:space="preserve">En esta alternativa encontramos que el usuario tendrá la opción de ingresar los datos por </w:t>
+      </w:r>
+      <w:r>
+        <w:t>medio de un cuadro emergente</w:t>
+      </w:r>
+      <w:proofErr w:type="gramStart"/>
+      <w:r>
+        <w:t>.</w:t>
       </w:r>
       <w:r>
         <w:t xml:space="preserve"> </w:t>
       </w:r>
-      <w:r>
-        <w:t>que hay que recorrer es log2(n+1),</w:t>
-      </w:r>
-      <w:r>
-        <w:t xml:space="preserve"> esto nos facilitaría mucho a la hora de buscar o encontrar un elemento en el </w:t>
-      </w:r>
-      <w:r>
-        <w:t>árbol. Por otro lado, una de las ventajas de utilizar árbol binario es la simplicidad de comprensión y su gran potencia, favoreciendo la resolución de problemas de manera natural, sencilla y elegante, y facilidad para comprobar y convencer de que la solución del problema es correcta. El principal inconveniente es la ineficiencia tanto en el tiempo como en memoria, dado que la permitir sus usos es necesario transformar el programa recursivo en otro iterativo, que pude utilizar bucles y pilas para almacenar las variables. Por otra parte, a la hora de mostrar los datos nos encontramos con que la lista puede ser muy conveniente ya que nos permitiría mostrar gran volumen de información en ella.</w:t>
+      <w:proofErr w:type="gramEnd"/>
+      <w:r>
+        <w:t xml:space="preserve">Una de las desventajas de usar un cuadro de texto como método para ingresar los elementos es que el margen de error sería muy </w:t>
+      </w:r>
+      <w:proofErr w:type="gramStart"/>
+      <w:r>
+        <w:t xml:space="preserve">grande </w:t>
+      </w:r>
+      <w:r>
+        <w:t>.</w:t>
+      </w:r>
+      <w:proofErr w:type="gramEnd"/>
+      <w:r>
+        <w:t xml:space="preserve"> Una vez los datos sean ingresados se procederá a la creación de la tabla hash, las ventajas que podríamos encontrar a la hora de la implementación es que u</w:t>
+      </w:r>
+      <w:r>
+        <w:t>na tabla hash tiene como principal ventaja que el acceso a los datos suele ser muy rápido si se cumplen las siguientes condiciones:</w:t>
+      </w:r>
+      <w:r>
+        <w:t xml:space="preserve"> </w:t>
+      </w:r>
+      <w:r>
+        <w:t>Una razón de ocupación no muy elevada (a partir del 75% de ocupación se producen demasiadas colisiones y la tabla se vuelve ineficiente)</w:t>
+      </w:r>
+      <w:r>
+        <w:t>, entre otras desventajas que podríamos encontrar son que si queremos</w:t>
+      </w:r>
+      <w:r>
+        <w:t xml:space="preserve"> ampliar el espacio de la tabla</w:t>
+      </w:r>
+      <w:r>
+        <w:t xml:space="preserve">, </w:t>
+      </w:r>
+      <w:r>
+        <w:t>el volumen de datos almacenados crece</w:t>
+      </w:r>
+      <w:r>
+        <w:t xml:space="preserve"> y s</w:t>
+      </w:r>
+      <w:r>
+        <w:t>e trata de una operación costosa</w:t>
+      </w:r>
+      <w:r>
+        <w:t>, por otra parte, también es la d</w:t>
+      </w:r>
+      <w:r>
+        <w:t>ificultad para recorrer todos los elementos. Se suelen emplear listas para procesar la totalidad de los elementos.</w:t>
+      </w:r>
+      <w:r>
+        <w:t xml:space="preserve"> D</w:t>
+      </w:r>
+      <w:r>
+        <w:t>esaprovechamiento de la memoria. Si se reserva espacio para todos los posibles elementos, se consume más memoria de la necesaria; se suele resolver reservando espacio únicamente para punteros a los elementos.</w:t>
+      </w:r>
+      <w:r>
+        <w:t xml:space="preserve"> Una de las ventajas de usar esta clase de estructuras de datos es que v</w:t>
+      </w:r>
+      <w:r>
+        <w:t>entajas</w:t>
+      </w:r>
+      <w:r>
+        <w:t>, t</w:t>
+      </w:r>
+      <w:r>
+        <w:t xml:space="preserve">odas las operaciones son </w:t>
+      </w:r>
+      <w:proofErr w:type="gramStart"/>
+      <w:r>
+        <w:t>O(</w:t>
+      </w:r>
+      <w:proofErr w:type="gramEnd"/>
+      <w:r>
+        <w:t>log n).</w:t>
+      </w:r>
+      <w:r>
+        <w:t xml:space="preserve"> </w:t>
+      </w:r>
+      <w:r>
+        <w:t>Se mantienen más balanceados que otras estructuras</w:t>
+      </w:r>
+      <w:r>
+        <w:t>, y p</w:t>
+      </w:r>
+      <w:r>
+        <w:t xml:space="preserve">ermite organizar un listado de números de manera sencilla. </w:t>
+      </w:r>
+      <w:r>
+        <w:t xml:space="preserve"> Por otra parte, en las d</w:t>
+      </w:r>
+      <w:r>
+        <w:t>esventajas</w:t>
+      </w:r>
+      <w:r>
+        <w:t xml:space="preserve"> podemos encontrar que s</w:t>
+      </w:r>
+      <w:r>
+        <w:t xml:space="preserve">u costo </w:t>
+      </w:r>
+      <w:r>
+        <w:lastRenderedPageBreak/>
+        <w:t>espacial es mayor que el de otros árboles por el uso de nodos centinelas.</w:t>
+      </w:r>
+      <w:r>
+        <w:t xml:space="preserve"> La</w:t>
+      </w:r>
+      <w:r>
+        <w:t xml:space="preserve"> </w:t>
+      </w:r>
+      <w:r>
+        <w:t>r</w:t>
+      </w:r>
+      <w:r>
+        <w:t xml:space="preserve">otación </w:t>
+      </w:r>
+      <w:r>
+        <w:t>p</w:t>
+      </w:r>
+      <w:r>
+        <w:t>ara conservar las propiedades que debe cumplir todo árbol rojo-negro, en ciertos casos de la inserción y la eliminación será necesario reestructurar el árbol, si bien no debe perderse la ordenación relativa de los nodos</w:t>
+      </w:r>
+      <w:r>
+        <w:t>, lo que conllevara a un poco más de tiempo</w:t>
+      </w:r>
+      <w:r>
+        <w:t>. Para ello, se llevan a cabo una o varias rotaciones, que no son más que reestructuraciones en las relaciones padre-hijo-tío nieto.</w:t>
+      </w:r>
+      <w:r>
+        <w:t xml:space="preserve"> </w:t>
       </w:r>
     </w:p>
     <w:p>
@@ -10731,28 +11059,81 @@
         <w:spacing w:before="240"/>
         <w:ind w:left="0" w:firstLine="0"/>
       </w:pPr>
+      <w:r>
+        <w:t>Cuando vayamos a mostrar la respuesta por medio del programa se hará usando una ventaja emergente.</w:t>
+      </w:r>
+      <w:r>
+        <w:t xml:space="preserve"> En este caso la desventaja es que cuando se vayan a mostrar los elementos no se </w:t>
+      </w:r>
+      <w:r>
+        <w:t>verán</w:t>
+      </w:r>
+      <w:r>
+        <w:t xml:space="preserve"> bien visualmente por el volumen de datos que estaremos usando.</w:t>
+      </w:r>
     </w:p>
     <w:p>
       <w:pPr>
         <w:spacing w:before="240"/>
         <w:ind w:left="0" w:firstLine="0"/>
-      </w:pPr>
+        <w:rPr>
+          <w:b/>
+        </w:rPr>
+      </w:pPr>
+    </w:p>
+    <w:p>
+      <w:pPr>
+        <w:pStyle w:val="Subtitle"/>
+      </w:pPr>
+      <w:proofErr w:type="spellStart"/>
+      <w:r>
+        <w:t>Aternativa</w:t>
+      </w:r>
+      <w:proofErr w:type="spellEnd"/>
+      <w:r>
+        <w:t xml:space="preserve"> </w:t>
+      </w:r>
+      <w:r>
+        <w:t>5</w:t>
+      </w:r>
+      <w:r>
+        <w:t>:</w:t>
+      </w:r>
     </w:p>
     <w:p>
       <w:pPr>
         <w:spacing w:before="240"/>
         <w:ind w:left="0" w:firstLine="0"/>
       </w:pPr>
-    </w:p>
-    <w:p>
-      <w:pPr>
-        <w:pStyle w:val="Subtitle"/>
-      </w:pPr>
-      <w:r>
-        <w:t>Alternativa</w:t>
-      </w:r>
-      <w:r>
-        <w:t xml:space="preserve"> 2:</w:t>
+      <w:r>
+        <w:t>En esta alternativa encontramos que el usuario tendrá la opción de ingresar los datos por un archivo plano. Una de las ventajas de ingresar los elementos por un archivo plano es que este ya viene con unos criterios de lectura y el usuario no tendrá que escribirlos en un cuadro de texto, esto reduciría el margen de error a la hora de la lectura de archivos</w:t>
+      </w:r>
+      <w:r>
+        <w:t xml:space="preserve">. Las ventajas que encontramos a la hora de usar el árbol rojo y negro es que todas sus operaciones son </w:t>
+      </w:r>
+      <w:proofErr w:type="gramStart"/>
+      <w:r>
+        <w:t>O(</w:t>
+      </w:r>
+      <w:proofErr w:type="spellStart"/>
+      <w:proofErr w:type="gramEnd"/>
+      <w:r>
+        <w:t>long</w:t>
+      </w:r>
+      <w:proofErr w:type="spellEnd"/>
+      <w:r>
+        <w:t xml:space="preserve"> n), se mantienen más balanceados que otras estructuras, permite organizar un listado de números de manera sencilla. Por otra parte, dentro de las desventajas que encontraremos a la hora de agregar los datos dentro de un árbol rojo y negro es que su costo espacial es mayor que el de otros arboles por el uso de nodos centinelas. Cuando vayamos a agregar los datos en </w:t>
+      </w:r>
+      <w:r>
+        <w:t xml:space="preserve">el árbol AVL nos encontraremos con la ventaja de que su complejidad tanto espacial como temporal es </w:t>
+      </w:r>
+      <w:proofErr w:type="gramStart"/>
+      <w:r>
+        <w:t>O(</w:t>
+      </w:r>
+      <w:proofErr w:type="gramEnd"/>
+      <w:r>
+        <w:t>Log n), lo que seria de gran ayuda  ala hora de usar un gran volumen de datos, como es en este caso. Por otra parte, al utilizar los arboles AVL se nos resultara no tan complejo de implementar como otras estructuras de datos y la facilidad de la búsqueda de elementos dentro de esta estructura de datos no es tan complicada tampoco.</w:t>
       </w:r>
     </w:p>
     <w:p>
@@ -10761,803 +11142,180 @@
         <w:ind w:left="0" w:firstLine="0"/>
       </w:pPr>
       <w:r>
-        <w:t>En esta alternativa podemos encontrar que el usuario ingresara los datos por medio de un campo emergente. Una de las ventajas que podríamos encontrar a la hora de implementar esta solución es que el usuario podrá ingresar los datos de una manera concisa y sin gasto de tiempo. También, por medio del campo de texto se le hará saber al usuario como ingresar los datos de una manera correcta reduciendo así el nivel de error.</w:t>
-      </w:r>
-      <w:r>
-        <w:t xml:space="preserve"> Una vez los datos sean agregados al programa se </w:t>
-      </w:r>
-      <w:r>
-        <w:t>procederá a</w:t>
-      </w:r>
-      <w:r>
-        <w:t xml:space="preserve"> la creación de un árbol binario</w:t>
-      </w:r>
-      <w:r>
-        <w:t>, y podemos encontrar que en esta clase de estructura de datos encontramos desventajas tales como:</w:t>
-      </w:r>
-      <w:r>
-        <w:t xml:space="preserve"> es la eliminación de la</w:t>
-      </w:r>
+        <w:t xml:space="preserve">Por otra parte, </w:t>
+      </w:r>
+      <w:r>
+        <w:t>a la hora de mostrar los elementos se hará por medio de una lista, pero no tendría una buena visualización si no se implementara correctamente</w:t>
+      </w:r>
+      <w:r>
+        <w:t xml:space="preserve">, ya que esto haría que la persona que estará visualizando los elementos dentro del programa no entienda correctamente como están organizados lo jugadores dentro de </w:t>
+      </w:r>
+      <w:proofErr w:type="spellStart"/>
+      <w:r>
+        <w:t>el</w:t>
+      </w:r>
+      <w:proofErr w:type="spellEnd"/>
+      <w:r>
+        <w:t>.</w:t>
+      </w:r>
+    </w:p>
+    <w:p>
+      <w:pPr>
+        <w:pStyle w:val="Subtitle"/>
+      </w:pPr>
+      <w:proofErr w:type="spellStart"/>
+      <w:r>
+        <w:t>Aternativa</w:t>
+      </w:r>
+      <w:proofErr w:type="spellEnd"/>
       <w:r>
         <w:t xml:space="preserve"> </w:t>
       </w:r>
       <w:r>
-        <w:t>recursividad a la hora de hacer recorridos; si hay una gran profundidad, la recursividad puede</w:t>
-      </w:r>
-      <w:r>
-        <w:t xml:space="preserve"> </w:t>
-      </w:r>
-      <w:r>
-        <w:t>llegar a un punto en el que se acabe la memoria.</w:t>
-      </w:r>
-      <w:r>
-        <w:t xml:space="preserve">  Por otra parte, las desventajas que podríamos encontrar a la hora de la implementación de este son:  </w:t>
-      </w:r>
-      <w:r>
-        <w:t>La memoria necesaria se toma en tiempo de ejecución</w:t>
-      </w:r>
-      <w:r>
-        <w:t xml:space="preserve"> y t</w:t>
-      </w:r>
-      <w:r>
-        <w:t>odos los accesos a la información deben hacerse de forma indirecta.</w:t>
-      </w:r>
-    </w:p>
-    <w:p>
-      <w:pPr>
-        <w:spacing w:before="240"/>
+        <w:t>6</w:t>
+      </w:r>
+      <w:r>
+        <w:t>:</w:t>
+      </w:r>
+    </w:p>
+    <w:p>
+      <w:pPr>
+        <w:rPr>
+          <w:lang w:val="es-ES" w:eastAsia="ja-JP"/>
+        </w:rPr>
+      </w:pPr>
+    </w:p>
+    <w:p>
+      <w:pPr>
+        <w:rPr>
+          <w:lang w:val="es-ES" w:eastAsia="ja-JP"/>
+        </w:rPr>
+      </w:pPr>
+    </w:p>
+    <w:p>
+      <w:pPr>
+        <w:rPr>
+          <w:lang w:val="es-ES" w:eastAsia="ja-JP"/>
+        </w:rPr>
+      </w:pPr>
+    </w:p>
+    <w:p>
+      <w:pPr>
+        <w:rPr>
+          <w:lang w:val="es-ES" w:eastAsia="ja-JP"/>
+        </w:rPr>
+      </w:pPr>
+    </w:p>
+    <w:p>
+      <w:pPr>
+        <w:rPr>
+          <w:lang w:val="es-ES" w:eastAsia="ja-JP"/>
+        </w:rPr>
+      </w:pPr>
+    </w:p>
+    <w:p>
+      <w:pPr>
+        <w:rPr>
+          <w:lang w:val="es-ES" w:eastAsia="ja-JP"/>
+        </w:rPr>
+      </w:pPr>
+    </w:p>
+    <w:p>
+      <w:pPr>
+        <w:rPr>
+          <w:lang w:val="es-ES" w:eastAsia="ja-JP"/>
+        </w:rPr>
+      </w:pPr>
+    </w:p>
+    <w:p>
+      <w:pPr>
+        <w:rPr>
+          <w:lang w:val="es-ES" w:eastAsia="ja-JP"/>
+        </w:rPr>
+      </w:pPr>
+    </w:p>
+    <w:p>
+      <w:pPr>
+        <w:rPr>
+          <w:lang w:val="es-ES" w:eastAsia="ja-JP"/>
+        </w:rPr>
+      </w:pPr>
+    </w:p>
+    <w:p>
+      <w:pPr>
+        <w:rPr>
+          <w:lang w:val="es-ES" w:eastAsia="ja-JP"/>
+        </w:rPr>
+      </w:pPr>
+    </w:p>
+    <w:p>
+      <w:pPr>
+        <w:rPr>
+          <w:lang w:val="es-ES" w:eastAsia="ja-JP"/>
+        </w:rPr>
+      </w:pPr>
+    </w:p>
+    <w:p>
+      <w:pPr>
+        <w:rPr>
+          <w:lang w:val="es-ES" w:eastAsia="ja-JP"/>
+        </w:rPr>
+      </w:pPr>
+    </w:p>
+    <w:p>
+      <w:pPr>
+        <w:rPr>
+          <w:lang w:val="es-ES" w:eastAsia="ja-JP"/>
+        </w:rPr>
+      </w:pPr>
+    </w:p>
+    <w:p>
+      <w:pPr>
+        <w:rPr>
+          <w:lang w:val="es-ES" w:eastAsia="ja-JP"/>
+        </w:rPr>
+      </w:pPr>
+    </w:p>
+    <w:p>
+      <w:pPr>
+        <w:rPr>
+          <w:lang w:val="es-ES" w:eastAsia="ja-JP"/>
+        </w:rPr>
+      </w:pPr>
+    </w:p>
+    <w:p>
+      <w:pPr>
+        <w:rPr>
+          <w:lang w:val="es-ES" w:eastAsia="ja-JP"/>
+        </w:rPr>
+      </w:pPr>
+    </w:p>
+    <w:p>
+      <w:pPr>
+        <w:rPr>
+          <w:lang w:val="es-ES" w:eastAsia="ja-JP"/>
+        </w:rPr>
+      </w:pPr>
+    </w:p>
+    <w:p>
+      <w:pPr>
+        <w:rPr>
+          <w:lang w:val="es-ES" w:eastAsia="ja-JP"/>
+        </w:rPr>
+      </w:pPr>
+    </w:p>
+    <w:p>
+      <w:pPr>
         <w:ind w:left="0" w:firstLine="0"/>
-      </w:pPr>
-      <w:r>
-        <w:t xml:space="preserve">A la hora de la implementación de una tabla hash podemos encontrar también tanto ventajas como desventajas en esta: </w:t>
-      </w:r>
-      <w:r>
-        <w:t>Nos permiten guardar información de un mismo tipo de dato</w:t>
-      </w:r>
-      <w:r>
-        <w:t xml:space="preserve">, </w:t>
-      </w:r>
-      <w:r>
-        <w:t>La guardan de manera contigua (ósea junta, una al lado de la otra) en memoria.</w:t>
-      </w:r>
-      <w:r>
-        <w:t xml:space="preserve"> </w:t>
-      </w:r>
-      <w:r>
-        <w:t>Gracias a lo anterior podemos acceder a cualquier posición que queramos mediante un simple paso, en un tiempo constante sin importar si e</w:t>
-      </w:r>
-      <w:r>
-        <w:t xml:space="preserve">s el </w:t>
-      </w:r>
-      <w:r>
-        <w:t>primero o el décimo elemento.</w:t>
-      </w:r>
-      <w:r>
-        <w:t xml:space="preserve"> También podemos encontrar algunas desventajas a la hora de la implementación de esta: </w:t>
-      </w:r>
-      <w:r>
-        <w:t>No es dinámico, es decir debemos especificar su tamaño cuando lo declaramos</w:t>
-      </w:r>
-      <w:r>
-        <w:t>, p</w:t>
-      </w:r>
-      <w:r>
-        <w:t>or lo tanto, es muy muy difícil y tardado añadir o quitar elementos (es más ni siquiera es seguro que haya más espacio libre contiguo en memoria para añadir más elementos)</w:t>
-      </w:r>
-      <w:r>
-        <w:t xml:space="preserve">. Por otra parte, a la hora de </w:t>
-      </w:r>
-      <w:r>
-        <w:t xml:space="preserve">mostrar los </w:t>
-      </w:r>
-      <w:r>
-        <w:t>elementos,</w:t>
-      </w:r>
-      <w:r>
-        <w:t xml:space="preserve"> lo hará por medio de un campo de </w:t>
-      </w:r>
-      <w:r>
-        <w:t>texto,</w:t>
-      </w:r>
-      <w:r>
-        <w:t xml:space="preserve"> pero este tiene más desventajas ya que por el volumen de información que estaremos manejando no serán mostrados correctamente los elementos y se vuelve algo tedioso para la persona que </w:t>
-      </w:r>
-      <w:r>
-        <w:t>esté</w:t>
-      </w:r>
-      <w:r>
-        <w:t xml:space="preserve"> utilizando el programa en lo relacionado a lo visual.</w:t>
-      </w:r>
-    </w:p>
-    <w:p>
-      <w:pPr>
-        <w:spacing w:before="240"/>
-        <w:ind w:left="0" w:firstLine="0"/>
-      </w:pPr>
-    </w:p>
-    <w:p>
-      <w:pPr>
-        <w:pStyle w:val="Subtitle"/>
-      </w:pPr>
-      <w:r>
-        <w:t>Alternat</w:t>
-      </w:r>
-      <w:r>
-        <w:t>iva 3</w:t>
-      </w:r>
-      <w:r>
-        <w:t>:</w:t>
-      </w:r>
-    </w:p>
-    <w:p>
-      <w:pPr>
-        <w:spacing w:before="240"/>
-        <w:ind w:left="0" w:firstLine="0"/>
-      </w:pPr>
-      <w:r>
-        <w:t>En esta alternativa encontramos que el usuario tendrá la opción de ingresar los datos por un archivo plano. Una de las ventajas de ingresar los elementos por un archivo plano es que este ya viene con unos criterios de lectura y el usuario no tendrá que escribirlos en un cuadro de texto, esto reduciría el margen de error a la hora de la lectura de archivos</w:t>
-      </w:r>
-      <w:r>
-        <w:t>. Una de las ventajas que encontramos a la hora de aplicar los arboles N-Arios es que consiste en que existen más nodos en un mismo nivel que en los arboles binarios con lo que se consigue que si el árbol es de búsqueda, los accesos a los nodos sean más rápidos. Por otra parte, cuando hablamos de las desventajas nos encontramos con que contienen la mayor ocupación de memoria, pudiendo ocurrir que en ocasiones la mayoría de los nodos no tengan descendientes o al menos no todos los que podrían tener desaprovechándose por tanto gran cantidad de memoria. También, se hará uno de la recursividad y en esta se puede encontrar desventajas y ventajas al mismo tiempo, tales como; –Soluciona problemas recurrentes, son programas cortos y las desventajas es que crea muchas variables y puede necesitar mucha memoria. Por otra parte, cuando el usuario escoja la opción que desee, la respuesta será exportada por medio de un archivo plano. Las ventajas que podríamos encontrar al utilizar esta opción de respuesta es que se organizara la información de una manera concisa y eficaz, pero una de las desventajas que podríamos encontrar es la complejidad de manejo a la hora de la implementación.</w:t>
-      </w:r>
-    </w:p>
-    <w:p>
-      <w:pPr>
-        <w:spacing w:before="240"/>
-        <w:ind w:left="0" w:firstLine="0"/>
-      </w:pPr>
-    </w:p>
-    <w:p>
-      <w:pPr>
-        <w:pStyle w:val="Subtitle"/>
-      </w:pPr>
-      <w:proofErr w:type="spellStart"/>
-      <w:r>
-        <w:t>Aternativa</w:t>
-      </w:r>
-      <w:proofErr w:type="spellEnd"/>
-      <w:r>
-        <w:t xml:space="preserve"> 4:</w:t>
-      </w:r>
-    </w:p>
-    <w:p>
-      <w:pPr>
-        <w:spacing w:before="240"/>
-        <w:ind w:left="0" w:firstLine="0"/>
-      </w:pPr>
-      <w:r>
-        <w:t xml:space="preserve">En esta alternativa encontramos que el usuario tendrá la opción de ingresar los datos por </w:t>
-      </w:r>
-      <w:r>
-        <w:t>medio de un cuadro emergente</w:t>
-      </w:r>
-      <w:proofErr w:type="gramStart"/>
-      <w:r>
-        <w:t>.</w:t>
-      </w:r>
-      <w:r>
-        <w:t xml:space="preserve"> </w:t>
-      </w:r>
-      <w:proofErr w:type="gramEnd"/>
-      <w:r>
-        <w:t xml:space="preserve">Una de las desventajas de usar un cuadro de texto como método para ingresar los elementos es que el margen de error sería muy </w:t>
-      </w:r>
-      <w:proofErr w:type="gramStart"/>
-      <w:r>
-        <w:t xml:space="preserve">grande </w:t>
-      </w:r>
-      <w:r>
-        <w:t>.</w:t>
-      </w:r>
-      <w:proofErr w:type="gramEnd"/>
-      <w:r>
-        <w:t xml:space="preserve"> Una vez los datos sean ingresados se procederá a la creación de la tabla hash, las ventajas que podríamos encontrar a la hora de la implementación es que u</w:t>
-      </w:r>
-      <w:r>
-        <w:t xml:space="preserve">na tabla hash tiene </w:t>
-      </w:r>
-      <w:r>
-        <w:lastRenderedPageBreak/>
-        <w:t>como principal ventaja que el acceso a los datos suele ser muy rápido si se cumplen las siguientes condiciones:</w:t>
-      </w:r>
-      <w:r>
-        <w:t xml:space="preserve"> </w:t>
-      </w:r>
-      <w:r>
-        <w:t>Una razón de ocupación no muy elevada (a partir del 75% de ocupación se producen demasiadas colisiones y la tabla se vuelve ineficiente)</w:t>
-      </w:r>
-      <w:r>
-        <w:t>, entre otras desventajas que podríamos encontrar son que si queremos</w:t>
-      </w:r>
-      <w:r>
-        <w:t xml:space="preserve"> ampliar el espacio de la tabla</w:t>
-      </w:r>
-      <w:r>
-        <w:t xml:space="preserve">, </w:t>
-      </w:r>
-      <w:r>
-        <w:t>el volumen de datos almacenados crece</w:t>
-      </w:r>
-      <w:r>
-        <w:t xml:space="preserve"> y s</w:t>
-      </w:r>
-      <w:r>
-        <w:t>e trata de una operación costosa</w:t>
-      </w:r>
-      <w:r>
-        <w:t>, por otra parte, también es la d</w:t>
-      </w:r>
-      <w:r>
-        <w:t>ificultad para recorrer todos los elementos. Se suelen emplear listas para procesar la totalidad de los elementos.</w:t>
-      </w:r>
-      <w:r>
-        <w:t xml:space="preserve"> D</w:t>
-      </w:r>
-      <w:r>
-        <w:t>esaprovechamiento de la memoria. Si se reserva espacio para todos los posibles elementos, se consume más memoria de la necesaria; se suele resolver reservando espacio únicamente para punteros a los elementos.</w:t>
-      </w:r>
-      <w:r>
-        <w:t xml:space="preserve"> Una de las ventajas de usar esta clase de estructuras de datos es que v</w:t>
-      </w:r>
-      <w:r>
-        <w:t>entajas</w:t>
-      </w:r>
-      <w:r>
-        <w:t>, t</w:t>
-      </w:r>
-      <w:r>
-        <w:t xml:space="preserve">odas las operaciones son </w:t>
-      </w:r>
-      <w:proofErr w:type="gramStart"/>
-      <w:r>
-        <w:t>O(</w:t>
-      </w:r>
-      <w:proofErr w:type="gramEnd"/>
-      <w:r>
-        <w:t>log n).</w:t>
-      </w:r>
-      <w:r>
-        <w:t xml:space="preserve"> </w:t>
-      </w:r>
-      <w:r>
-        <w:t>Se mantienen más balanceados que otras estructuras</w:t>
-      </w:r>
-      <w:r>
-        <w:t>, y p</w:t>
-      </w:r>
-      <w:r>
-        <w:t xml:space="preserve">ermite organizar un listado de números de manera sencilla. </w:t>
-      </w:r>
-      <w:r>
-        <w:t xml:space="preserve"> Por otra parte, en las d</w:t>
-      </w:r>
-      <w:r>
-        <w:t>esventajas</w:t>
-      </w:r>
-      <w:r>
-        <w:t xml:space="preserve"> podemos encontrar que s</w:t>
-      </w:r>
-      <w:r>
-        <w:t>u costo espacial es mayor que el de otros árboles por el uso de nodos centinelas.</w:t>
-      </w:r>
-      <w:r>
-        <w:t xml:space="preserve"> La</w:t>
-      </w:r>
-      <w:r>
-        <w:t xml:space="preserve"> </w:t>
-      </w:r>
-      <w:r>
-        <w:t>r</w:t>
-      </w:r>
-      <w:r>
-        <w:t xml:space="preserve">otación </w:t>
-      </w:r>
-      <w:r>
-        <w:t>p</w:t>
-      </w:r>
-      <w:r>
-        <w:t>ara conservar las propiedades que debe cumplir todo árbol rojo-negro, en ciertos casos de la inserción y la eliminación será necesario reestructurar el árbol, si bien no debe perderse la ordenación relativa de los nodos</w:t>
-      </w:r>
-      <w:r>
-        <w:t>, lo que conllevara a un poco más de tiempo</w:t>
-      </w:r>
-      <w:r>
-        <w:t>. Para ello, se llevan a cabo una o varias rotaciones, que no son más que reestructuraciones en las relaciones padre-hijo-tío nieto.</w:t>
-      </w:r>
-      <w:r>
-        <w:t xml:space="preserve"> </w:t>
-      </w:r>
-    </w:p>
-    <w:p>
-      <w:pPr>
-        <w:spacing w:before="240"/>
-        <w:ind w:left="0" w:firstLine="0"/>
-      </w:pPr>
-      <w:r>
-        <w:t>Cuando vayamos a mostrar la respuesta por medio del programa se hará usando una ventaja emergente.</w:t>
-      </w:r>
-      <w:r>
-        <w:t xml:space="preserve"> En este caso la desventaja es que cuando se vayan a mostrar los elementos no se </w:t>
-      </w:r>
-      <w:r>
-        <w:t>verán</w:t>
-      </w:r>
-      <w:r>
-        <w:t xml:space="preserve"> bien visualmente por el volumen de datos que estaremos usando.</w:t>
-      </w:r>
-    </w:p>
-    <w:p>
-      <w:pPr>
-        <w:spacing w:before="240"/>
-        <w:ind w:left="0" w:firstLine="0"/>
-        <w:rPr>
-          <w:b/>
-        </w:rPr>
-      </w:pPr>
-    </w:p>
-    <w:p>
-      <w:pPr>
-        <w:pStyle w:val="Subtitle"/>
-      </w:pPr>
-      <w:proofErr w:type="spellStart"/>
-      <w:r>
-        <w:t>Aternativa</w:t>
-      </w:r>
-      <w:proofErr w:type="spellEnd"/>
-      <w:r>
-        <w:t xml:space="preserve"> </w:t>
-      </w:r>
-      <w:r>
-        <w:t>5</w:t>
-      </w:r>
-      <w:r>
-        <w:t>:</w:t>
-      </w:r>
-    </w:p>
-    <w:p>
-      <w:pPr>
-        <w:spacing w:before="240"/>
-        <w:ind w:left="0" w:firstLine="0"/>
-      </w:pPr>
-      <w:r>
-        <w:t>En esta alternativa encontramos que el usuario tendrá la opción de ingresar los datos por un archivo plano. Una de las ventajas de ingresar los elementos por un archivo plano es que este ya viene con unos criterios de lectura y el usuario no tendrá que escribirlos en un cuadro de texto, esto reduciría el margen de error a la hora de la lectura de archivos</w:t>
-      </w:r>
-      <w:r>
-        <w:t xml:space="preserve">. Las ventajas que encontramos a la hora de usar el árbol rojo y negro es que todas sus operaciones son </w:t>
-      </w:r>
-      <w:proofErr w:type="gramStart"/>
-      <w:r>
-        <w:t>O(</w:t>
-      </w:r>
-      <w:proofErr w:type="spellStart"/>
-      <w:proofErr w:type="gramEnd"/>
-      <w:r>
-        <w:t>long</w:t>
-      </w:r>
-      <w:proofErr w:type="spellEnd"/>
-      <w:r>
-        <w:t xml:space="preserve"> n), se mantienen más balanceados que otras estructuras, permite organizar un listado de números de manera sencilla. Por otra parte, dentro de las desventajas que encontraremos a la hora de agregar los datos dentro de un árbol rojo y negro es que su costo espacial es mayor que el de otros arboles por el uso de nodos centinelas. Cuando vayamos a agregar los datos en </w:t>
-      </w:r>
-      <w:r>
-        <w:t xml:space="preserve">el árbol AVL nos encontraremos con la ventaja de que su complejidad tanto espacial como temporal es </w:t>
-      </w:r>
-      <w:proofErr w:type="gramStart"/>
-      <w:r>
-        <w:t>O(</w:t>
-      </w:r>
-      <w:proofErr w:type="gramEnd"/>
-      <w:r>
-        <w:t>Log n), lo que seria de gran ayuda  ala hora de usar un gran volumen de datos, como es en este caso. Por otra parte, al utilizar los arboles AVL se nos resultara no tan complejo de implementar como otras estructuras de datos y la facilidad de la búsqueda de elementos dentro de esta estructura de datos no es tan complicada tampoco.</w:t>
-      </w:r>
-    </w:p>
-    <w:p>
-      <w:pPr>
-        <w:spacing w:before="240"/>
-        <w:ind w:left="0" w:firstLine="0"/>
-      </w:pPr>
-      <w:r>
-        <w:t xml:space="preserve">Por otra parte, </w:t>
-      </w:r>
-      <w:r>
-        <w:t>a la hora de mostrar los elementos se hará por medio de una lista, pero no tendría una buena visualización si no se implementara correctamente</w:t>
-      </w:r>
-      <w:r>
-        <w:t xml:space="preserve">, ya que esto haría que la persona que estará visualizando los elementos dentro del programa no entienda correctamente como están organizados lo jugadores dentro de </w:t>
-      </w:r>
-      <w:proofErr w:type="spellStart"/>
-      <w:r>
-        <w:t>el</w:t>
-      </w:r>
-      <w:proofErr w:type="spellEnd"/>
-      <w:r>
-        <w:t>.</w:t>
-      </w:r>
-    </w:p>
-    <w:p>
-      <w:pPr>
-        <w:pStyle w:val="Subtitle"/>
-      </w:pPr>
-      <w:proofErr w:type="spellStart"/>
-      <w:r>
-        <w:t>Aternativa</w:t>
-      </w:r>
-      <w:proofErr w:type="spellEnd"/>
-      <w:r>
-        <w:t xml:space="preserve"> </w:t>
-      </w:r>
-      <w:r>
-        <w:t>6</w:t>
-      </w:r>
-      <w:r>
-        <w:t>:</w:t>
-      </w:r>
-    </w:p>
-    <w:p>
-      <w:pPr>
         <w:rPr>
           <w:lang w:val="es-ES" w:eastAsia="ja-JP"/>
         </w:rPr>
       </w:pPr>
-      <w:r>
-        <w:rPr>
-          <w:lang w:val="es-ES" w:eastAsia="ja-JP"/>
-        </w:rPr>
-        <w:t>En esta alter</w:t>
-      </w:r>
-      <w:r>
-        <w:rPr>
-          <w:lang w:val="es-ES" w:eastAsia="ja-JP"/>
-        </w:rPr>
-        <w:t xml:space="preserve">nativa el usuario podrá ingresar los elementos por medio de dos manera, un archivo </w:t>
-      </w:r>
-      <w:proofErr w:type="gramStart"/>
-      <w:r>
-        <w:rPr>
-          <w:lang w:val="es-ES" w:eastAsia="ja-JP"/>
-        </w:rPr>
-        <w:t>CVS  y</w:t>
-      </w:r>
-      <w:proofErr w:type="gramEnd"/>
-      <w:r>
-        <w:rPr>
-          <w:lang w:val="es-ES" w:eastAsia="ja-JP"/>
-        </w:rPr>
-        <w:t xml:space="preserve"> por un archivo en donde tenga los jugadores separados por espacio. Una vez los elementos sean ingresados al sistema independientemente de que opción haya escogido anteriormente serán guardados en una hash table con el nombre del jugador y el TXT </w:t>
-      </w:r>
-      <w:proofErr w:type="spellStart"/>
-      <w:r>
-        <w:rPr>
-          <w:lang w:val="es-ES" w:eastAsia="ja-JP"/>
-        </w:rPr>
-        <w:t>index</w:t>
-      </w:r>
-      <w:proofErr w:type="spellEnd"/>
-      <w:r>
-        <w:rPr>
-          <w:lang w:val="es-ES" w:eastAsia="ja-JP"/>
-        </w:rPr>
-        <w:t xml:space="preserve"> que le corresponde, luego saca al jugador en un archivo </w:t>
-      </w:r>
-      <w:proofErr w:type="spellStart"/>
-      <w:r>
-        <w:rPr>
-          <w:lang w:val="es-ES" w:eastAsia="ja-JP"/>
-        </w:rPr>
-        <w:t>txt</w:t>
-      </w:r>
-      <w:proofErr w:type="spellEnd"/>
-      <w:r>
-        <w:rPr>
-          <w:lang w:val="es-ES" w:eastAsia="ja-JP"/>
-        </w:rPr>
-        <w:t xml:space="preserve"> con el índice que fue </w:t>
-      </w:r>
-      <w:r>
-        <w:rPr>
-          <w:lang w:val="es-ES" w:eastAsia="ja-JP"/>
-        </w:rPr>
-        <w:t>asignado con</w:t>
-      </w:r>
-      <w:r>
-        <w:rPr>
-          <w:lang w:val="es-ES" w:eastAsia="ja-JP"/>
-        </w:rPr>
-        <w:t xml:space="preserve"> todos sus atributos correspondientes, </w:t>
-      </w:r>
-      <w:proofErr w:type="gramStart"/>
-      <w:r>
-        <w:rPr>
-          <w:lang w:val="es-ES" w:eastAsia="ja-JP"/>
-        </w:rPr>
-        <w:t>luego  las</w:t>
-      </w:r>
-      <w:proofErr w:type="gramEnd"/>
-      <w:r>
-        <w:rPr>
-          <w:lang w:val="es-ES" w:eastAsia="ja-JP"/>
-        </w:rPr>
-        <w:t xml:space="preserve"> estadísticas del jugador se proceden a guardar en los </w:t>
-      </w:r>
-      <w:r>
-        <w:rPr>
-          <w:lang w:val="es-ES" w:eastAsia="ja-JP"/>
-        </w:rPr>
-        <w:t>árboles</w:t>
-      </w:r>
-      <w:r>
-        <w:rPr>
-          <w:lang w:val="es-ES" w:eastAsia="ja-JP"/>
-        </w:rPr>
-        <w:t xml:space="preserve">. En el árbol rojo y negro se proceden a guardar los atributos </w:t>
-      </w:r>
-      <w:proofErr w:type="gramStart"/>
-      <w:r>
-        <w:rPr>
-          <w:lang w:val="es-ES" w:eastAsia="ja-JP"/>
-        </w:rPr>
-        <w:t>correspondientes  en</w:t>
-      </w:r>
-      <w:proofErr w:type="gramEnd"/>
-      <w:r>
-        <w:rPr>
-          <w:lang w:val="es-ES" w:eastAsia="ja-JP"/>
-        </w:rPr>
-        <w:t xml:space="preserve"> este caso en este árbol se guardaran los atributos </w:t>
-      </w:r>
-      <w:r>
-        <w:rPr>
-          <w:lang w:val="es-ES" w:eastAsia="ja-JP"/>
-        </w:rPr>
-        <w:t xml:space="preserve">estadísticos: </w:t>
-      </w:r>
-      <w:bookmarkStart w:id="15" w:name="_Hlk528186979"/>
-      <w:r>
-        <w:rPr>
-          <w:lang w:val="es-ES" w:eastAsia="ja-JP"/>
-        </w:rPr>
-        <w:t>FIELD GOALS PERCENTAGE y THREE POINT FIELD GOALS PERCENTAGE</w:t>
-      </w:r>
-      <w:bookmarkEnd w:id="15"/>
-      <w:r>
-        <w:rPr>
-          <w:lang w:val="es-ES" w:eastAsia="ja-JP"/>
-        </w:rPr>
-        <w:t xml:space="preserve">, en el árbol AVL se guardaran los atributos </w:t>
-      </w:r>
-      <w:bookmarkStart w:id="16" w:name="_Hlk528187000"/>
-      <w:r>
-        <w:rPr>
-          <w:lang w:val="es-ES" w:eastAsia="ja-JP"/>
-        </w:rPr>
-        <w:t>FREE THROW PERCENTAGE y PERSONAL FOULS</w:t>
-      </w:r>
-      <w:bookmarkEnd w:id="16"/>
-      <w:r>
-        <w:rPr>
-          <w:lang w:val="es-ES" w:eastAsia="ja-JP"/>
-        </w:rPr>
-        <w:t xml:space="preserve">. Por otra </w:t>
-      </w:r>
-      <w:proofErr w:type="gramStart"/>
-      <w:r>
-        <w:rPr>
-          <w:lang w:val="es-ES" w:eastAsia="ja-JP"/>
-        </w:rPr>
-        <w:t>parte</w:t>
-      </w:r>
-      <w:proofErr w:type="gramEnd"/>
-      <w:r>
-        <w:rPr>
-          <w:lang w:val="es-ES" w:eastAsia="ja-JP"/>
-        </w:rPr>
-        <w:t xml:space="preserve"> en el árbol binario de búsqueda se guardaran todos los atributos anteriormente descritos. Por otro parte, si queremos borrar un elemento este tendrá que ser borrado </w:t>
-      </w:r>
-      <w:r>
-        <w:rPr>
-          <w:lang w:val="es-ES" w:eastAsia="ja-JP"/>
-        </w:rPr>
-        <w:lastRenderedPageBreak/>
-        <w:t xml:space="preserve">en el hash </w:t>
-      </w:r>
-      <w:proofErr w:type="spellStart"/>
-      <w:r>
-        <w:rPr>
-          <w:lang w:val="es-ES" w:eastAsia="ja-JP"/>
-        </w:rPr>
-        <w:t>map</w:t>
-      </w:r>
-      <w:proofErr w:type="spellEnd"/>
-      <w:r>
-        <w:rPr>
-          <w:lang w:val="es-ES" w:eastAsia="ja-JP"/>
-        </w:rPr>
-        <w:t xml:space="preserve"> teniendo encuentra su referencia y tambien sera borrado en los arboles (Su referencia). Cada vez que se inicia el programa se cargaran todos los </w:t>
-      </w:r>
-      <w:proofErr w:type="spellStart"/>
-      <w:r>
-        <w:rPr>
-          <w:lang w:val="es-ES" w:eastAsia="ja-JP"/>
-        </w:rPr>
-        <w:t>serializables</w:t>
-      </w:r>
-      <w:proofErr w:type="spellEnd"/>
-      <w:r>
-        <w:rPr>
-          <w:lang w:val="es-ES" w:eastAsia="ja-JP"/>
-        </w:rPr>
-        <w:t xml:space="preserve">; el hash </w:t>
-      </w:r>
-      <w:proofErr w:type="spellStart"/>
-      <w:r>
-        <w:rPr>
-          <w:lang w:val="es-ES" w:eastAsia="ja-JP"/>
-        </w:rPr>
-        <w:t>map</w:t>
-      </w:r>
-      <w:proofErr w:type="spellEnd"/>
-      <w:r>
-        <w:rPr>
-          <w:lang w:val="es-ES" w:eastAsia="ja-JP"/>
-        </w:rPr>
-        <w:t xml:space="preserve"> y los </w:t>
-      </w:r>
-      <w:proofErr w:type="spellStart"/>
-      <w:r>
-        <w:rPr>
-          <w:lang w:val="es-ES" w:eastAsia="ja-JP"/>
-        </w:rPr>
-        <w:t>arboles</w:t>
-      </w:r>
-      <w:proofErr w:type="spellEnd"/>
-      <w:r>
-        <w:rPr>
-          <w:lang w:val="es-ES" w:eastAsia="ja-JP"/>
-        </w:rPr>
-        <w:t xml:space="preserve">. </w:t>
-      </w:r>
-    </w:p>
-    <w:p>
-      <w:pPr>
-        <w:rPr>
-          <w:lang w:val="es-ES" w:eastAsia="ja-JP"/>
-        </w:rPr>
-      </w:pPr>
-      <w:r>
+    </w:p>
+    <w:p>
+      <w:pPr>
         <w:rPr>
           <w:lang w:eastAsia="ja-JP"/>
-        </w:rPr>
-        <w:t xml:space="preserve">Por otra parte, el programa también contara con las opciones de búsqueda estadísticas, en las cuales tendremos 4 opciones de búsqueda las cuales son; </w:t>
-      </w:r>
-      <w:r>
-        <w:rPr>
-          <w:lang w:val="es-ES" w:eastAsia="ja-JP"/>
-        </w:rPr>
-        <w:t>FIELD GOALS PERCENTAGE</w:t>
-      </w:r>
-      <w:r>
-        <w:rPr>
-          <w:lang w:val="es-ES" w:eastAsia="ja-JP"/>
-        </w:rPr>
-        <w:t>, TH</w:t>
-      </w:r>
-      <w:r>
-        <w:rPr>
-          <w:lang w:val="es-ES" w:eastAsia="ja-JP"/>
-        </w:rPr>
-        <w:t>REE POINT FIELD GOALS PERCENTAGE</w:t>
-      </w:r>
-      <w:r>
-        <w:rPr>
-          <w:lang w:val="es-ES" w:eastAsia="ja-JP"/>
-        </w:rPr>
-        <w:t xml:space="preserve">, </w:t>
-      </w:r>
-      <w:r>
-        <w:rPr>
-          <w:lang w:val="es-ES" w:eastAsia="ja-JP"/>
-        </w:rPr>
-        <w:t>FREE THROW PERCENTAGE y PERSONAL FOULS</w:t>
-      </w:r>
-      <w:r>
-        <w:rPr>
-          <w:lang w:val="es-ES" w:eastAsia="ja-JP"/>
-        </w:rPr>
-        <w:t>. Estas opciones de búsqueda contaran con dos tipos de opciones, la primera es en donde el usuario podrá escoger un rango de búsqueda y la otra en donde el usuario podrá ingresar un numero entero.</w:t>
-      </w:r>
-    </w:p>
-    <w:p>
-      <w:pPr>
-        <w:rPr>
-          <w:lang w:eastAsia="ja-JP"/>
-        </w:rPr>
-      </w:pPr>
-      <w:r>
-        <w:rPr>
-          <w:lang w:eastAsia="ja-JP"/>
-        </w:rPr>
-        <w:t xml:space="preserve">En esta alternativa también se </w:t>
-      </w:r>
-      <w:proofErr w:type="gramStart"/>
-      <w:r>
-        <w:rPr>
-          <w:lang w:eastAsia="ja-JP"/>
-        </w:rPr>
-        <w:t>contaran</w:t>
-      </w:r>
-      <w:proofErr w:type="gramEnd"/>
-      <w:r>
-        <w:rPr>
-          <w:lang w:eastAsia="ja-JP"/>
-        </w:rPr>
-        <w:t xml:space="preserve"> con las opciones de </w:t>
-      </w:r>
-      <w:r>
-        <w:rPr>
-          <w:lang w:eastAsia="ja-JP"/>
-        </w:rPr>
-        <w:t>búsqueda</w:t>
-      </w:r>
-      <w:r>
-        <w:rPr>
-          <w:lang w:eastAsia="ja-JP"/>
-        </w:rPr>
-        <w:t xml:space="preserve"> por nombre, agregar nuevo jugador </w:t>
-      </w:r>
-      <w:r>
-        <w:rPr>
-          <w:lang w:eastAsia="ja-JP"/>
-        </w:rPr>
-        <w:t>manual, modificar el jugador y eliminar el jugador. El programa también contara con una lista en donde se mostraran los elementos buscados de acuerdo al criterio escogido con su respectivo rango o su número</w:t>
-      </w:r>
-      <w:bookmarkStart w:id="17" w:name="_GoBack"/>
-      <w:bookmarkEnd w:id="17"/>
-      <w:r>
-        <w:rPr>
-          <w:lang w:eastAsia="ja-JP"/>
-        </w:rPr>
-        <w:t xml:space="preserve"> entero.</w:t>
-      </w:r>
-    </w:p>
-    <w:p>
-      <w:pPr>
-        <w:rPr>
-          <w:lang w:eastAsia="ja-JP"/>
-        </w:rPr>
-      </w:pPr>
-    </w:p>
-    <w:p>
-      <w:pPr>
-        <w:spacing w:before="240"/>
-        <w:ind w:left="0" w:firstLine="0"/>
-        <w:rPr>
-          <w:lang w:val="es-ES"/>
-        </w:rPr>
-      </w:pPr>
-    </w:p>
-    <w:p>
-      <w:pPr>
-        <w:spacing w:before="240"/>
-        <w:ind w:left="0" w:firstLine="0"/>
-        <w:rPr>
-          <w:lang w:val="es-ES"/>
-        </w:rPr>
-      </w:pPr>
-    </w:p>
-    <w:p>
-      <w:pPr>
-        <w:spacing w:before="240"/>
-        <w:ind w:left="0" w:firstLine="0"/>
-        <w:rPr>
-          <w:b/>
-        </w:rPr>
-      </w:pPr>
-    </w:p>
-    <w:p>
-      <w:pPr>
-        <w:spacing w:before="240"/>
-        <w:ind w:left="0" w:firstLine="0"/>
-        <w:rPr>
-          <w:b/>
         </w:rPr>
       </w:pPr>
     </w:p>
@@ -12267,7 +12025,6 @@
           <w:rFonts w:eastAsiaTheme="minorEastAsia"/>
           <w:lang w:val="en-US"/>
         </w:rPr>
-        <w:lastRenderedPageBreak/>
         <w:t xml:space="preserve">E) </w:t>
       </w:r>
       <w:proofErr w:type="spellStart"/>
@@ -13153,17 +12910,19 @@
               <w:spacing w:after="0" w:line="259" w:lineRule="auto"/>
               <w:ind w:left="0" w:right="0" w:firstLine="0"/>
               <w:jc w:val="left"/>
-              <w:rPr>
-                <w:lang w:val="en-US"/>
-              </w:rPr>
-            </w:pPr>
-            <w:r>
-              <w:rPr>
-                <w:b/>
-                <w:sz w:val="18"/>
-                <w:lang w:val="en-US"/>
+            </w:pPr>
+            <w:r>
+              <w:rPr>
+                <w:b/>
+                <w:sz w:val="18"/>
               </w:rPr>
               <w:t xml:space="preserve"> </w:t>
+            </w:r>
+            <w:r>
+              <w:rPr>
+                <w:rFonts w:eastAsiaTheme="minorEastAsia"/>
+              </w:rPr>
+              <w:t>La solución es Exacta—Valor: 2</w:t>
             </w:r>
           </w:p>
         </w:tc>
@@ -13885,7 +13644,6 @@
                 <w:b/>
                 <w:lang w:val="en-US"/>
               </w:rPr>
-              <w:lastRenderedPageBreak/>
               <w:t xml:space="preserve">Alternative 2 </w:t>
             </w:r>
           </w:p>
@@ -13905,17 +13663,19 @@
               <w:spacing w:after="0" w:line="259" w:lineRule="auto"/>
               <w:ind w:left="0" w:right="0" w:firstLine="0"/>
               <w:jc w:val="left"/>
-              <w:rPr>
-                <w:lang w:val="en-US"/>
-              </w:rPr>
-            </w:pPr>
-            <w:r>
-              <w:rPr>
-                <w:b/>
-                <w:sz w:val="18"/>
-                <w:lang w:val="en-US"/>
+            </w:pPr>
+            <w:r>
+              <w:rPr>
+                <w:b/>
+                <w:sz w:val="18"/>
               </w:rPr>
               <w:t xml:space="preserve"> </w:t>
+            </w:r>
+            <w:r>
+              <w:rPr>
+                <w:rFonts w:eastAsiaTheme="minorEastAsia"/>
+              </w:rPr>
+              <w:t>La solución es Exacta—Valor: 2</w:t>
             </w:r>
           </w:p>
         </w:tc>
@@ -14549,17 +14309,19 @@
               <w:spacing w:after="0" w:line="259" w:lineRule="auto"/>
               <w:ind w:left="0" w:right="0" w:firstLine="0"/>
               <w:jc w:val="left"/>
-              <w:rPr>
-                <w:lang w:val="en-US"/>
-              </w:rPr>
-            </w:pPr>
-            <w:r>
-              <w:rPr>
-                <w:b/>
-                <w:sz w:val="18"/>
-                <w:lang w:val="en-US"/>
+            </w:pPr>
+            <w:r>
+              <w:rPr>
+                <w:b/>
+                <w:sz w:val="18"/>
               </w:rPr>
               <w:t xml:space="preserve"> </w:t>
+            </w:r>
+            <w:r>
+              <w:rPr>
+                <w:rFonts w:eastAsiaTheme="minorEastAsia"/>
+              </w:rPr>
+              <w:t>La solución es Exacta—Valor: 2</w:t>
             </w:r>
           </w:p>
         </w:tc>
@@ -15160,6 +14922,7 @@
                 <w:b/>
                 <w:lang w:val="en-US"/>
               </w:rPr>
+              <w:lastRenderedPageBreak/>
               <w:t xml:space="preserve">Alternative 4 </w:t>
             </w:r>
           </w:p>
@@ -15179,17 +14942,19 @@
               <w:spacing w:after="0" w:line="259" w:lineRule="auto"/>
               <w:ind w:left="0" w:right="0" w:firstLine="0"/>
               <w:jc w:val="left"/>
-              <w:rPr>
-                <w:lang w:val="en-US"/>
-              </w:rPr>
-            </w:pPr>
-            <w:r>
-              <w:rPr>
-                <w:b/>
-                <w:sz w:val="18"/>
-                <w:lang w:val="en-US"/>
+            </w:pPr>
+            <w:r>
+              <w:rPr>
+                <w:b/>
+                <w:sz w:val="18"/>
               </w:rPr>
               <w:t xml:space="preserve"> </w:t>
+            </w:r>
+            <w:r>
+              <w:rPr>
+                <w:rFonts w:eastAsiaTheme="minorEastAsia"/>
+              </w:rPr>
+              <w:t>La solución es Exacta—Valor: 2</w:t>
             </w:r>
           </w:p>
         </w:tc>
@@ -15808,17 +15573,19 @@
               <w:spacing w:after="0" w:line="259" w:lineRule="auto"/>
               <w:ind w:left="0" w:right="0" w:firstLine="0"/>
               <w:jc w:val="left"/>
-              <w:rPr>
-                <w:lang w:val="en-US"/>
-              </w:rPr>
-            </w:pPr>
-            <w:r>
-              <w:rPr>
-                <w:b/>
-                <w:sz w:val="18"/>
-                <w:lang w:val="en-US"/>
+            </w:pPr>
+            <w:r>
+              <w:rPr>
+                <w:b/>
+                <w:sz w:val="18"/>
               </w:rPr>
               <w:t xml:space="preserve"> </w:t>
+            </w:r>
+            <w:r>
+              <w:rPr>
+                <w:rFonts w:eastAsiaTheme="minorEastAsia"/>
+              </w:rPr>
+              <w:t>La solución es Exacta—Valor: 2</w:t>
             </w:r>
           </w:p>
         </w:tc>
@@ -16396,7 +16163,6 @@
                 <w:b/>
                 <w:lang w:val="en-US"/>
               </w:rPr>
-              <w:lastRenderedPageBreak/>
               <w:t xml:space="preserve">Alternative 6 </w:t>
             </w:r>
           </w:p>
@@ -16416,17 +16182,19 @@
               <w:spacing w:after="0" w:line="259" w:lineRule="auto"/>
               <w:ind w:left="0" w:right="0" w:firstLine="0"/>
               <w:jc w:val="left"/>
-              <w:rPr>
-                <w:lang w:val="en-US"/>
-              </w:rPr>
-            </w:pPr>
-            <w:r>
-              <w:rPr>
-                <w:b/>
-                <w:sz w:val="18"/>
-                <w:lang w:val="en-US"/>
+            </w:pPr>
+            <w:r>
+              <w:rPr>
+                <w:b/>
+                <w:sz w:val="18"/>
               </w:rPr>
               <w:t xml:space="preserve"> </w:t>
+            </w:r>
+            <w:r>
+              <w:rPr>
+                <w:rFonts w:eastAsiaTheme="minorEastAsia"/>
+              </w:rPr>
+              <w:t>La solución es Exacta—Valor: 2</w:t>
             </w:r>
           </w:p>
         </w:tc>
@@ -17281,7 +17049,19 @@
         <w:t>Categoria2(</w:t>
       </w:r>
       <w:r>
-        <w:t>3+2)+Categoria3(2)+Categroria4(5+5+1)+Categoria5(5+1+1)+Categoria6(2+3+1)+=33</w:t>
+        <w:t>3)+Categoria3(2)+Categroria4(</w:t>
+      </w:r>
+      <w:r>
+        <w:t>6+1</w:t>
+      </w:r>
+      <w:r>
+        <w:t>)+Categoria5(5+1)+Categoria6(2+1)+=</w:t>
+      </w:r>
+      <w:r>
+        <w:t>2</w:t>
+      </w:r>
+      <w:r>
+        <w:t>3</w:t>
       </w:r>
     </w:p>
     <w:p>
@@ -17310,17 +17090,47 @@
       </w:r>
       <w:proofErr w:type="gramStart"/>
       <w:r>
+        <w:t>2</w:t>
+      </w:r>
+      <w:r>
+        <w:t>)+</w:t>
+      </w:r>
+      <w:proofErr w:type="gramEnd"/>
+      <w:r>
+        <w:t>Categoría 2(</w:t>
+      </w:r>
+      <w:r>
+        <w:t>2</w:t>
+      </w:r>
+      <w:r>
+        <w:t>)+Categoria3(</w:t>
+      </w:r>
+      <w:r>
+        <w:t>2</w:t>
+      </w:r>
+      <w:r>
+        <w:t>)+Categoría 4(6+</w:t>
+      </w:r>
+      <w:r>
+        <w:t>6</w:t>
+      </w:r>
+      <w:r>
+        <w:t>)+ Categoria5(</w:t>
+      </w:r>
+      <w:r>
+        <w:t>5+5</w:t>
+      </w:r>
+      <w:r>
+        <w:t>)+Categoría 6(3+</w:t>
+      </w:r>
+      <w:r>
+        <w:t>2</w:t>
+      </w:r>
+      <w:r>
+        <w:t>)+=3</w:t>
+      </w:r>
+      <w:r>
         <w:t>3</w:t>
-      </w:r>
-      <w:r>
-        <w:t>)+</w:t>
-      </w:r>
-      <w:proofErr w:type="gramEnd"/>
-      <w:r>
-        <w:t>Categoría 2(</w:t>
-      </w:r>
-      <w:r>
-        <w:t>3)+Categoria3(2)+Categoría 4(6+5+1)+ Categoria5(3+1+1)+Categoría 6(3+3+1)+=32</w:t>
       </w:r>
     </w:p>
     <w:p>
@@ -17331,6 +17141,24 @@
           <w:b/>
         </w:rPr>
       </w:pPr>
+      <w:r>
+        <w:rPr>
+          <w:b/>
+        </w:rPr>
+        <w:t xml:space="preserve">Alternativa </w:t>
+      </w:r>
+      <w:r>
+        <w:rPr>
+          <w:b/>
+        </w:rPr>
+        <w:t>6</w:t>
+      </w:r>
+      <w:r>
+        <w:rPr>
+          <w:b/>
+        </w:rPr>
+        <w:t xml:space="preserve">: </w:t>
+      </w:r>
     </w:p>
     <w:p>
       <w:pPr>
@@ -17339,6 +17167,7 @@
         <w:jc w:val="left"/>
       </w:pPr>
       <w:r>
+        <w:lastRenderedPageBreak/>
         <w:t>Categoria1(</w:t>
       </w:r>
       <w:proofErr w:type="gramStart"/>
@@ -17353,7 +17182,28 @@
         <w:t>Categoría 2(</w:t>
       </w:r>
       <w:r>
-        <w:t>3)+Categoria3(2)+Categoría 4(5+5+1)+ Categoria5(5+1+1)+Categoría 6(2+3+1)+=31</w:t>
+        <w:t>3)+Categoria3(2)+Categoría 4(</w:t>
+      </w:r>
+      <w:r>
+        <w:t>6+6+6</w:t>
+      </w:r>
+      <w:r>
+        <w:t>)+ Categoria5(</w:t>
+      </w:r>
+      <w:r>
+        <w:t>5+5+5</w:t>
+      </w:r>
+      <w:r>
+        <w:t>)+Categoría 6(2+3+</w:t>
+      </w:r>
+      <w:r>
+        <w:t>2</w:t>
+      </w:r>
+      <w:r>
+        <w:t>)+=</w:t>
+      </w:r>
+      <w:r>
+        <w:t>47</w:t>
       </w:r>
     </w:p>
     <w:p>
@@ -17361,12 +17211,6 @@
         <w:spacing w:before="240"/>
         <w:ind w:left="0" w:firstLine="0"/>
       </w:pPr>
-    </w:p>
-    <w:p>
-      <w:pPr>
-        <w:spacing w:before="240"/>
-        <w:ind w:left="0" w:firstLine="0"/>
-      </w:pPr>
       <w:r>
         <w:t xml:space="preserve">En esta fase lo que procedimos a hacer fue evaluar la mejor </w:t>
       </w:r>
@@ -17402,6 +17246,15 @@
       </w:r>
       <w:r>
         <w:t>otras alternativas. Con base en el puntaje obtenido lograremos escoger la mejor solución entre las tres restantes y así poder implementar con todos sus requerimientos correspondientes.</w:t>
+      </w:r>
+      <w:r>
+        <w:t xml:space="preserve"> La mejor solución escogida dependiendo a los criterios de evaluación, es la opción que haya obtenido mayor puntaje, en este caso es la alternativa </w:t>
+      </w:r>
+      <w:r>
+        <w:t>número</w:t>
+      </w:r>
+      <w:r>
+        <w:t xml:space="preserve"> 6.</w:t>
       </w:r>
     </w:p>
     <w:p>
@@ -17471,7 +17324,6 @@
         <w:rPr>
           <w:noProof/>
         </w:rPr>
-        <w:lastRenderedPageBreak/>
         <w:drawing>
           <wp:anchor distT="0" distB="0" distL="114300" distR="114300" simplePos="0" relativeHeight="251694080" behindDoc="0" locked="0" layoutInCell="1" allowOverlap="1" wp14:anchorId="5E4F58D8" wp14:editId="47B18A34">
             <wp:simplePos x="0" y="0"/>
@@ -17768,6 +17620,7 @@
           <w:sz w:val="24"/>
           <w:szCs w:val="24"/>
         </w:rPr>
+        <w:lastRenderedPageBreak/>
         <w:t>Alternativa 6:</w:t>
       </w:r>
     </w:p>
@@ -17784,7 +17637,6 @@
         <w:rPr>
           <w:noProof/>
         </w:rPr>
-        <w:lastRenderedPageBreak/>
         <w:drawing>
           <wp:anchor distT="0" distB="0" distL="114300" distR="114300" simplePos="0" relativeHeight="251696128" behindDoc="0" locked="0" layoutInCell="1" allowOverlap="1" wp14:anchorId="42BEE251" wp14:editId="17F7479D">
             <wp:simplePos x="0" y="0"/>
@@ -18162,7 +18014,7 @@
           <w:lang w:val="es-CO"/>
         </w:rPr>
       </w:pPr>
-      <w:bookmarkStart w:id="18" w:name="_Toc527662351"/>
+      <w:bookmarkStart w:id="17" w:name="_Toc527662351"/>
       <w:r>
         <w:rPr>
           <w:lang w:val="es-CO"/>
@@ -18193,6 +18045,76 @@
         </w:rPr>
         <w:t>:</w:t>
       </w:r>
+      <w:bookmarkEnd w:id="17"/>
+    </w:p>
+    <w:p>
+      <w:pPr>
+        <w:ind w:left="0" w:firstLine="0"/>
+        <w:rPr>
+          <w:lang w:val="es-ES" w:eastAsia="ja-JP"/>
+        </w:rPr>
+      </w:pPr>
+    </w:p>
+    <w:p>
+      <w:pPr>
+        <w:ind w:left="0" w:firstLine="0"/>
+        <w:rPr>
+          <w:lang w:val="es-ES" w:eastAsia="ja-JP"/>
+        </w:rPr>
+      </w:pPr>
+      <w:r>
+        <w:rPr>
+          <w:lang w:val="es-ES" w:eastAsia="ja-JP"/>
+        </w:rPr>
+        <w:t xml:space="preserve">Puedes pulsar en la imagen que te dirigirá al archivo </w:t>
+      </w:r>
+      <w:proofErr w:type="spellStart"/>
+      <w:r>
+        <w:rPr>
+          <w:lang w:val="es-ES" w:eastAsia="ja-JP"/>
+        </w:rPr>
+        <w:t>jpg</w:t>
+      </w:r>
+      <w:proofErr w:type="spellEnd"/>
+      <w:r>
+        <w:rPr>
+          <w:lang w:val="es-ES" w:eastAsia="ja-JP"/>
+        </w:rPr>
+        <w:t xml:space="preserve">. </w:t>
+      </w:r>
+    </w:p>
+    <w:p>
+      <w:pPr>
+        <w:ind w:left="0" w:firstLine="0"/>
+        <w:rPr>
+          <w:lang w:val="es-ES" w:eastAsia="ja-JP"/>
+        </w:rPr>
+      </w:pPr>
+    </w:p>
+    <w:p>
+      <w:pPr>
+        <w:ind w:left="0" w:firstLine="0"/>
+        <w:rPr>
+          <w:lang w:val="es-ES" w:eastAsia="ja-JP"/>
+        </w:rPr>
+      </w:pPr>
+    </w:p>
+    <w:p>
+      <w:pPr>
+        <w:ind w:left="0" w:firstLine="0"/>
+        <w:rPr>
+          <w:lang w:val="es-ES" w:eastAsia="ja-JP"/>
+        </w:rPr>
+      </w:pPr>
+    </w:p>
+    <w:p>
+      <w:pPr>
+        <w:ind w:left="0" w:firstLine="0"/>
+        <w:rPr>
+          <w:lang w:val="es-ES" w:eastAsia="ja-JP"/>
+        </w:rPr>
+      </w:pPr>
+      <w:bookmarkStart w:id="18" w:name="_GoBack"/>
       <w:bookmarkEnd w:id="18"/>
     </w:p>
     <w:p>
@@ -18205,45 +18127,10 @@
     </w:p>
     <w:p>
       <w:pPr>
-        <w:ind w:left="0" w:firstLine="0"/>
-        <w:rPr>
-          <w:lang w:val="es-ES" w:eastAsia="ja-JP"/>
-        </w:rPr>
-      </w:pPr>
-      <w:r>
-        <w:rPr>
-          <w:lang w:val="es-ES" w:eastAsia="ja-JP"/>
-        </w:rPr>
-        <w:t xml:space="preserve">Puedes pulsar en la imagen que te dirigirá al archivo </w:t>
-      </w:r>
-      <w:proofErr w:type="spellStart"/>
-      <w:r>
-        <w:rPr>
-          <w:lang w:val="es-ES" w:eastAsia="ja-JP"/>
-        </w:rPr>
-        <w:t>jpg</w:t>
-      </w:r>
-      <w:proofErr w:type="spellEnd"/>
-      <w:r>
-        <w:rPr>
-          <w:lang w:val="es-ES" w:eastAsia="ja-JP"/>
-        </w:rPr>
-        <w:t xml:space="preserve">. </w:t>
-      </w:r>
-    </w:p>
-    <w:p>
-      <w:pPr>
-        <w:ind w:left="0" w:firstLine="0"/>
-        <w:rPr>
-          <w:lang w:val="es-ES" w:eastAsia="ja-JP"/>
-        </w:rPr>
-      </w:pPr>
-    </w:p>
-    <w:p>
-      <w:pPr>
         <w:pStyle w:val="Subtitle"/>
       </w:pPr>
       <w:r>
+        <w:lastRenderedPageBreak/>
         <w:t>Diagrama del paquete del modelo:</w:t>
       </w:r>
     </w:p>
@@ -18258,7 +18145,6 @@
           <w:noProof/>
           <w:lang w:val="en-US"/>
         </w:rPr>
-        <w:lastRenderedPageBreak/>
         <w:drawing>
           <wp:inline distT="0" distB="0" distL="0" distR="0" wp14:anchorId="332127B7" wp14:editId="3913F89C">
             <wp:extent cx="6991350" cy="2724150"/>
@@ -23164,7 +23050,7 @@
 </file>
 
 <file path=customXml/itemProps1.xml><?xml version="1.0" encoding="utf-8"?>
-<ds:datastoreItem xmlns:ds="http://schemas.openxmlformats.org/officeDocument/2006/customXml" ds:itemID="{E4FB0983-D50F-4214-99A8-CED807B661ED}">
+<ds:datastoreItem xmlns:ds="http://schemas.openxmlformats.org/officeDocument/2006/customXml" ds:itemID="{B241163C-F020-4D8B-AC0A-ACEAF74584D9}">
   <ds:schemaRefs>
     <ds:schemaRef ds:uri="http://schemas.openxmlformats.org/officeDocument/2006/bibliography"/>
   </ds:schemaRefs>

</xml_diff>

<commit_message>
I am working inn hte mockups
</commit_message>
<xml_diff>
--- a/Laboratories/Laboratory3/docs/Método de la Ingeniería.docx
+++ b/Laboratories/Laboratory3/docs/Método de la Ingeniería.docx
@@ -11173,6 +11173,9 @@
       </w:r>
       <w:r>
         <w:t>6</w:t>
+      </w:r>
+      <w:r>
+        <w:t>:</w:t>
       </w:r>
       <w:bookmarkStart w:id="17" w:name="_GoBack"/>
       <w:bookmarkEnd w:id="17"/>
@@ -23047,7 +23050,7 @@
 </file>
 
 <file path=customXml/itemProps1.xml><?xml version="1.0" encoding="utf-8"?>
-<ds:datastoreItem xmlns:ds="http://schemas.openxmlformats.org/officeDocument/2006/customXml" ds:itemID="{58D8B20B-9AD9-4F6C-ADAA-BD336CFBF00E}">
+<ds:datastoreItem xmlns:ds="http://schemas.openxmlformats.org/officeDocument/2006/customXml" ds:itemID="{BBAE7F5E-A6C7-487D-AB30-4A7E47A3F49E}">
   <ds:schemaRefs>
     <ds:schemaRef ds:uri="http://schemas.openxmlformats.org/officeDocument/2006/bibliography"/>
   </ds:schemaRefs>

</xml_diff>

<commit_message>
I already finished the tads
</commit_message>
<xml_diff>
--- a/Laboratories/Laboratory3/docs/Método de la Ingeniería.docx
+++ b/Laboratories/Laboratory3/docs/Método de la Ingeniería.docx
@@ -3114,6 +3114,9 @@
     <w:p>
       <w:pPr>
         <w:pStyle w:val="Heading1"/>
+        <w:rPr>
+          <w:lang w:val="es-CO"/>
+        </w:rPr>
       </w:pPr>
     </w:p>
     <w:p>
@@ -6354,13 +6357,14 @@
             </w:pPr>
             <w:r>
               <w:rPr>
+                <w:b/>
                 <w:noProof/>
               </w:rPr>
               <w:drawing>
-                <wp:inline distT="0" distB="0" distL="0" distR="0" wp14:anchorId="4EC3FF39" wp14:editId="50231FD2">
-                  <wp:extent cx="1019175" cy="704850"/>
-                  <wp:effectExtent l="0" t="0" r="9525" b="0"/>
-                  <wp:docPr id="8" name="Picture 8"/>
+                <wp:inline distT="0" distB="0" distL="0" distR="0" wp14:anchorId="31655F11" wp14:editId="00470868">
+                  <wp:extent cx="3162300" cy="1447800"/>
+                  <wp:effectExtent l="0" t="0" r="0" b="0"/>
+                  <wp:docPr id="17" name="Picture 17" descr="C:\Users\Miguel\AppData\Local\Microsoft\Windows\INetCache\Content.MSO\3B49DCC8.tmp"/>
                   <wp:cNvGraphicFramePr>
                     <a:graphicFrameLocks xmlns:a="http://schemas.openxmlformats.org/drawingml/2006/main" noChangeAspect="1"/>
                   </wp:cNvGraphicFramePr>
@@ -6368,23 +6372,36 @@
                     <a:graphicData uri="http://schemas.openxmlformats.org/drawingml/2006/picture">
                       <pic:pic xmlns:pic="http://schemas.openxmlformats.org/drawingml/2006/picture">
                         <pic:nvPicPr>
-                          <pic:cNvPr id="1" name=""/>
-                          <pic:cNvPicPr/>
+                          <pic:cNvPr id="0" name="Picture 5" descr="C:\Users\Miguel\AppData\Local\Microsoft\Windows\INetCache\Content.MSO\3B49DCC8.tmp"/>
+                          <pic:cNvPicPr>
+                            <a:picLocks noChangeAspect="1" noChangeArrowheads="1"/>
+                          </pic:cNvPicPr>
                         </pic:nvPicPr>
                         <pic:blipFill>
-                          <a:blip r:embed="rId10"/>
+                          <a:blip r:embed="rId10">
+                            <a:extLst>
+                              <a:ext uri="{28A0092B-C50C-407E-A947-70E740481C1C}">
+                                <a14:useLocalDpi xmlns:a14="http://schemas.microsoft.com/office/drawing/2010/main" val="0"/>
+                              </a:ext>
+                            </a:extLst>
+                          </a:blip>
+                          <a:srcRect/>
                           <a:stretch>
                             <a:fillRect/>
                           </a:stretch>
                         </pic:blipFill>
-                        <pic:spPr>
+                        <pic:spPr bwMode="auto">
                           <a:xfrm>
                             <a:off x="0" y="0"/>
-                            <a:ext cx="1019175" cy="704850"/>
+                            <a:ext cx="3162300" cy="1447800"/>
                           </a:xfrm>
                           <a:prstGeom prst="rect">
                             <a:avLst/>
                           </a:prstGeom>
+                          <a:noFill/>
+                          <a:ln>
+                            <a:noFill/>
+                          </a:ln>
                         </pic:spPr>
                       </pic:pic>
                     </a:graphicData>
@@ -6417,33 +6434,64 @@
           <w:p>
             <w:pPr>
               <w:ind w:left="0" w:firstLine="0"/>
-            </w:pPr>
-            <w:r>
-              <w:t xml:space="preserve">A1 y A2 son disyuntos, todos los elementos de a1 son menores que </w:t>
+              <w:rPr>
+                <w:b/>
+              </w:rPr>
+            </w:pPr>
+            <w:r>
+              <w:t>X</w:t>
+            </w:r>
+            <w:r>
+              <w:t xml:space="preserve"> y </w:t>
+            </w:r>
+            <w:r>
+              <w:t>C</w:t>
+            </w:r>
+            <w:r>
+              <w:t xml:space="preserve"> son disyuntos, todos los elementos de </w:t>
+            </w:r>
+            <w:r>
+              <w:t>X</w:t>
+            </w:r>
+            <w:r>
+              <w:t xml:space="preserve"> son menores que </w:t>
             </w:r>
             <w:proofErr w:type="spellStart"/>
             <w:r>
-              <w:t>e</w:t>
+              <w:t>Y</w:t>
             </w:r>
             <w:proofErr w:type="spellEnd"/>
             <w:r>
-              <w:t>, todos los elementos de a</w:t>
+              <w:t xml:space="preserve">, todos los elementos de </w:t>
             </w:r>
             <w:proofErr w:type="gramStart"/>
             <w:r>
-              <w:t>2  son</w:t>
+              <w:t>C</w:t>
+            </w:r>
+            <w:r>
+              <w:t xml:space="preserve">  son</w:t>
             </w:r>
             <w:proofErr w:type="gramEnd"/>
             <w:r>
               <w:t xml:space="preserve"> mayores que </w:t>
             </w:r>
-            <w:proofErr w:type="spellStart"/>
-            <w:r>
-              <w:t>e</w:t>
-            </w:r>
-            <w:proofErr w:type="spellEnd"/>
-            <w:r>
-              <w:t>, a1 y a2 son ordenados</w:t>
+            <w:r>
+              <w:t>Y</w:t>
+            </w:r>
+            <w:r>
+              <w:t xml:space="preserve">, </w:t>
+            </w:r>
+            <w:r>
+              <w:t>x</w:t>
+            </w:r>
+            <w:r>
+              <w:t xml:space="preserve"> y </w:t>
+            </w:r>
+            <w:r>
+              <w:t>c</w:t>
+            </w:r>
+            <w:r>
+              <w:t xml:space="preserve"> son ordenados</w:t>
             </w:r>
           </w:p>
           <w:p>
@@ -6451,7 +6499,33 @@
               <w:ind w:left="0" w:firstLine="0"/>
             </w:pPr>
             <w:r>
-              <w:t>l altura (a1) – altura (a2) l &lt; 1, a 1 y a 2 son AVL</w:t>
+              <w:t>l altura (</w:t>
+            </w:r>
+            <w:r>
+              <w:t>x</w:t>
+            </w:r>
+            <w:r>
+              <w:t>) – altura (</w:t>
+            </w:r>
+            <w:r>
+              <w:t>c</w:t>
+            </w:r>
+            <w:r>
+              <w:t xml:space="preserve">) l &lt; 1, </w:t>
+            </w:r>
+            <w:r>
+              <w:t xml:space="preserve">x </w:t>
+            </w:r>
+            <w:r>
+              <w:t xml:space="preserve"> y </w:t>
+            </w:r>
+            <w:r>
+              <w:t>c</w:t>
+            </w:r>
+            <w:bookmarkStart w:id="5" w:name="_GoBack"/>
+            <w:bookmarkEnd w:id="5"/>
+            <w:r>
+              <w:t xml:space="preserve"> son AVL</w:t>
             </w:r>
           </w:p>
           <w:p>
@@ -6820,13 +6894,7 @@
                   <w:rPr>
                     <w:rFonts w:ascii="Cambria Math" w:eastAsia="Times New Roman" w:hAnsi="Cambria Math" w:cs="Times New Roman"/>
                   </w:rPr>
-                  <m:t>IniciarAVL</m:t>
-                </m:r>
-                <m:r>
-                  <w:rPr>
-                    <w:rFonts w:ascii="Cambria Math" w:eastAsia="Times New Roman" w:hAnsi="Cambria Math" w:cs="Times New Roman"/>
-                  </w:rPr>
-                  <m:t>= ⊘</m:t>
+                  <m:t>IniciarAVL= ⊘</m:t>
                 </m:r>
               </m:oMath>
             </m:oMathPara>
@@ -7006,13 +7074,786 @@
                   <w:rPr>
                     <w:rFonts w:ascii="Cambria Math" w:eastAsia="Times New Roman" w:hAnsi="Cambria Math" w:cs="Times New Roman"/>
                   </w:rPr>
-                  <m:t xml:space="preserve">IniciarAVL= </m:t>
+                  <m:t>IniciarAVL= AU(Elemento)</m:t>
+                </m:r>
+              </m:oMath>
+            </m:oMathPara>
+          </w:p>
+        </w:tc>
+      </w:tr>
+    </w:tbl>
+    <w:p>
+      <w:pPr>
+        <w:spacing w:line="276" w:lineRule="auto"/>
+        <w:rPr>
+          <w:rFonts w:ascii="Times New Roman" w:eastAsia="Times New Roman" w:hAnsi="Times New Roman" w:cs="Times New Roman"/>
+          <w:b/>
+        </w:rPr>
+      </w:pPr>
+    </w:p>
+    <w:p>
+      <w:pPr>
+        <w:ind w:left="0" w:firstLine="0"/>
+      </w:pPr>
+    </w:p>
+    <w:p/>
+    <w:p/>
+    <w:p/>
+    <w:tbl>
+      <w:tblPr>
+        <w:tblStyle w:val="TableGrid0"/>
+        <w:tblW w:w="0" w:type="auto"/>
+        <w:tblInd w:w="360" w:type="dxa"/>
+        <w:tblLook w:val="04A0" w:firstRow="1" w:lastRow="0" w:firstColumn="1" w:lastColumn="0" w:noHBand="0" w:noVBand="1"/>
+      </w:tblPr>
+      <w:tblGrid>
+        <w:gridCol w:w="10658"/>
+      </w:tblGrid>
+      <w:tr>
+        <w:tc>
+          <w:tcPr>
+            <w:tcW w:w="10658" w:type="dxa"/>
+          </w:tcPr>
+          <w:p>
+            <w:pPr>
+              <w:ind w:left="0" w:firstLine="0"/>
+              <w:rPr>
+                <w:b/>
+                <w:lang w:val="en-US"/>
+              </w:rPr>
+            </w:pPr>
+            <w:bookmarkStart w:id="6" w:name="_Hlk528254821"/>
+            <w:proofErr w:type="spellStart"/>
+            <w:r>
+              <w:rPr>
+                <w:b/>
+                <w:lang w:val="en-US"/>
+              </w:rPr>
+              <w:t>Nombre</w:t>
+            </w:r>
+            <w:proofErr w:type="spellEnd"/>
+            <w:r>
+              <w:rPr>
+                <w:b/>
+                <w:lang w:val="en-US"/>
+              </w:rPr>
+              <w:t xml:space="preserve">: </w:t>
+            </w:r>
+            <w:r>
+              <w:rPr>
+                <w:b/>
+                <w:lang w:val="en-US"/>
+              </w:rPr>
+              <w:t>HASH TABLE</w:t>
+            </w:r>
+          </w:p>
+        </w:tc>
+      </w:tr>
+      <w:tr>
+        <w:tc>
+          <w:tcPr>
+            <w:tcW w:w="10658" w:type="dxa"/>
+          </w:tcPr>
+          <w:p>
+            <w:pPr>
+              <w:ind w:left="0" w:firstLine="0"/>
+              <w:rPr>
+                <w:b/>
+              </w:rPr>
+            </w:pPr>
+            <w:r>
+              <w:rPr>
+                <w:b/>
+              </w:rPr>
+              <w:t xml:space="preserve">Dibujo: </w:t>
+            </w:r>
+          </w:p>
+          <w:p>
+            <w:pPr>
+              <w:ind w:left="0" w:firstLine="0"/>
+              <w:rPr>
+                <w:b/>
+              </w:rPr>
+            </w:pPr>
+            <w:r>
+              <w:rPr>
+                <w:noProof/>
+              </w:rPr>
+              <w:drawing>
+                <wp:inline distT="0" distB="0" distL="0" distR="0" wp14:anchorId="7EFEE355" wp14:editId="49B67E24">
+                  <wp:extent cx="5400675" cy="2047875"/>
+                  <wp:effectExtent l="0" t="0" r="0" b="0"/>
+                  <wp:docPr id="7" name="Picture 7" descr="Image result for hash table"/>
+                  <wp:cNvGraphicFramePr>
+                    <a:graphicFrameLocks xmlns:a="http://schemas.openxmlformats.org/drawingml/2006/main" noChangeAspect="1"/>
+                  </wp:cNvGraphicFramePr>
+                  <a:graphic xmlns:a="http://schemas.openxmlformats.org/drawingml/2006/main">
+                    <a:graphicData uri="http://schemas.openxmlformats.org/drawingml/2006/picture">
+                      <pic:pic xmlns:pic="http://schemas.openxmlformats.org/drawingml/2006/picture">
+                        <pic:nvPicPr>
+                          <pic:cNvPr id="0" name="Picture 1" descr="Image result for hash table"/>
+                          <pic:cNvPicPr>
+                            <a:picLocks noChangeAspect="1" noChangeArrowheads="1"/>
+                          </pic:cNvPicPr>
+                        </pic:nvPicPr>
+                        <pic:blipFill>
+                          <a:blip r:embed="rId11">
+                            <a:extLst>
+                              <a:ext uri="{28A0092B-C50C-407E-A947-70E740481C1C}">
+                                <a14:useLocalDpi xmlns:a14="http://schemas.microsoft.com/office/drawing/2010/main" val="0"/>
+                              </a:ext>
+                            </a:extLst>
+                          </a:blip>
+                          <a:srcRect/>
+                          <a:stretch>
+                            <a:fillRect/>
+                          </a:stretch>
+                        </pic:blipFill>
+                        <pic:spPr bwMode="auto">
+                          <a:xfrm>
+                            <a:off x="0" y="0"/>
+                            <a:ext cx="5400675" cy="2047875"/>
+                          </a:xfrm>
+                          <a:prstGeom prst="rect">
+                            <a:avLst/>
+                          </a:prstGeom>
+                          <a:noFill/>
+                          <a:ln>
+                            <a:noFill/>
+                          </a:ln>
+                        </pic:spPr>
+                      </pic:pic>
+                    </a:graphicData>
+                  </a:graphic>
+                </wp:inline>
+              </w:drawing>
+            </w:r>
+          </w:p>
+        </w:tc>
+      </w:tr>
+      <w:tr>
+        <w:tc>
+          <w:tcPr>
+            <w:tcW w:w="10658" w:type="dxa"/>
+          </w:tcPr>
+          <w:p>
+            <w:pPr>
+              <w:ind w:left="0" w:firstLine="0"/>
+              <w:rPr>
+                <w:b/>
+              </w:rPr>
+            </w:pPr>
+            <w:r>
+              <w:rPr>
+                <w:b/>
+              </w:rPr>
+              <w:t xml:space="preserve">Invariante: </w:t>
+            </w:r>
+          </w:p>
+          <w:p>
+            <w:pPr>
+              <w:ind w:left="0" w:firstLine="0"/>
+            </w:pPr>
+            <w:proofErr w:type="gramStart"/>
+            <w:r>
+              <w:t xml:space="preserve">{ </w:t>
+            </w:r>
+            <w:proofErr w:type="spellStart"/>
+            <w:r>
+              <w:t>Inv</w:t>
+            </w:r>
+            <w:proofErr w:type="spellEnd"/>
+            <w:proofErr w:type="gramEnd"/>
+            <w:r>
+              <w:t xml:space="preserve"> : Para cada </w:t>
+            </w:r>
+            <w:proofErr w:type="spellStart"/>
+            <w:r>
+              <w:t>key</w:t>
+            </w:r>
+            <w:proofErr w:type="spellEnd"/>
+            <w:r>
+              <w:t>, la función hash h(k)  devuelve la posición en que se encuentra ubicado en la tabla hash}</w:t>
+            </w:r>
+          </w:p>
+          <w:p>
+            <w:pPr>
+              <w:ind w:left="0" w:firstLine="0"/>
+            </w:pPr>
+          </w:p>
+        </w:tc>
+      </w:tr>
+      <w:tr>
+        <w:tc>
+          <w:tcPr>
+            <w:tcW w:w="10658" w:type="dxa"/>
+          </w:tcPr>
+          <w:p>
+            <w:pPr>
+              <w:ind w:left="0" w:firstLine="0"/>
+              <w:rPr>
+                <w:b/>
+                <w:lang w:val="en-US"/>
+              </w:rPr>
+            </w:pPr>
+            <w:proofErr w:type="spellStart"/>
+            <w:r>
+              <w:rPr>
+                <w:b/>
+                <w:lang w:val="en-US"/>
+              </w:rPr>
+              <w:t>Operaciones</w:t>
+            </w:r>
+            <w:proofErr w:type="spellEnd"/>
+            <w:r>
+              <w:rPr>
+                <w:b/>
+                <w:lang w:val="en-US"/>
+              </w:rPr>
+              <w:t xml:space="preserve"> </w:t>
+            </w:r>
+            <w:proofErr w:type="spellStart"/>
+            <w:r>
+              <w:rPr>
+                <w:b/>
+                <w:lang w:val="en-US"/>
+              </w:rPr>
+              <w:t>Primitivas</w:t>
+            </w:r>
+            <w:proofErr w:type="spellEnd"/>
+            <w:r>
+              <w:rPr>
+                <w:b/>
+                <w:lang w:val="en-US"/>
+              </w:rPr>
+              <w:t>:</w:t>
+            </w:r>
+          </w:p>
+          <w:p>
+            <w:pPr>
+              <w:widowControl w:val="0"/>
+              <w:numPr>
+                <w:ilvl w:val="0"/>
+                <w:numId w:val="33"/>
+              </w:numPr>
+              <w:pBdr>
+                <w:top w:val="nil"/>
+                <w:left w:val="nil"/>
+                <w:bottom w:val="nil"/>
+                <w:right w:val="nil"/>
+                <w:between w:val="nil"/>
+              </w:pBdr>
+              <w:spacing w:after="0" w:line="240" w:lineRule="auto"/>
+              <w:ind w:right="0"/>
+              <w:contextualSpacing/>
+              <w:jc w:val="left"/>
+              <w:rPr>
+                <w:rFonts w:ascii="Times New Roman" w:eastAsia="Times New Roman" w:hAnsi="Times New Roman" w:cs="Times New Roman"/>
+                <w:b/>
+              </w:rPr>
+            </w:pPr>
+            <w:proofErr w:type="spellStart"/>
+            <w:r>
+              <w:rPr>
+                <w:rFonts w:ascii="Times New Roman" w:eastAsia="Times New Roman" w:hAnsi="Times New Roman" w:cs="Times New Roman"/>
+                <w:b/>
+              </w:rPr>
+              <w:t>Hast</w:t>
+            </w:r>
+            <w:proofErr w:type="spellEnd"/>
+            <w:r>
+              <w:rPr>
+                <w:rFonts w:ascii="Times New Roman" w:eastAsia="Times New Roman" w:hAnsi="Times New Roman" w:cs="Times New Roman"/>
+                <w:b/>
+              </w:rPr>
+              <w:t xml:space="preserve"> Table </w:t>
+            </w:r>
+            <w:r>
+              <w:rPr>
+                <w:rFonts w:ascii="Times New Roman" w:eastAsia="Times New Roman" w:hAnsi="Times New Roman" w:cs="Times New Roman"/>
+              </w:rPr>
+              <w:t>-</w:t>
+            </w:r>
+            <w:r>
+              <w:rPr>
+                <w:rFonts w:ascii="Times New Roman" w:eastAsia="Times New Roman" w:hAnsi="Times New Roman" w:cs="Times New Roman"/>
+                <w:b/>
+              </w:rPr>
+              <w:t xml:space="preserve"> </w:t>
+            </w:r>
+            <m:oMath>
+              <m:r>
+                <w:rPr>
+                  <w:rFonts w:ascii="Cambria Math" w:hAnsi="Cambria Math"/>
+                </w:rPr>
+                <m:t>→</m:t>
+              </m:r>
+            </m:oMath>
+            <w:r>
+              <w:rPr>
+                <w:rFonts w:ascii="Times New Roman" w:eastAsia="Times New Roman" w:hAnsi="Times New Roman" w:cs="Times New Roman"/>
+                <w:b/>
+              </w:rPr>
+              <w:t xml:space="preserve"> </w:t>
+            </w:r>
+            <w:proofErr w:type="spellStart"/>
+            <w:r>
+              <w:rPr>
+                <w:rFonts w:ascii="Times New Roman" w:eastAsia="Times New Roman" w:hAnsi="Times New Roman" w:cs="Times New Roman"/>
+                <w:b/>
+              </w:rPr>
+              <w:t>HashTable</w:t>
+            </w:r>
+            <w:proofErr w:type="spellEnd"/>
+          </w:p>
+          <w:p>
+            <w:pPr>
+              <w:widowControl w:val="0"/>
+              <w:numPr>
+                <w:ilvl w:val="0"/>
+                <w:numId w:val="33"/>
+              </w:numPr>
+              <w:pBdr>
+                <w:top w:val="nil"/>
+                <w:left w:val="nil"/>
+                <w:bottom w:val="nil"/>
+                <w:right w:val="nil"/>
+                <w:between w:val="nil"/>
+              </w:pBdr>
+              <w:spacing w:after="0" w:line="240" w:lineRule="auto"/>
+              <w:ind w:right="0"/>
+              <w:contextualSpacing/>
+              <w:jc w:val="left"/>
+              <w:rPr>
+                <w:rFonts w:ascii="Times New Roman" w:eastAsia="Times New Roman" w:hAnsi="Times New Roman" w:cs="Times New Roman"/>
+                <w:b/>
+                <w:lang w:val="en-US"/>
+              </w:rPr>
+            </w:pPr>
+            <w:r>
+              <w:rPr>
+                <w:rFonts w:ascii="Times New Roman" w:eastAsia="Times New Roman" w:hAnsi="Times New Roman" w:cs="Times New Roman"/>
+                <w:b/>
+                <w:lang w:val="en-US"/>
+              </w:rPr>
+              <w:t xml:space="preserve">Put Key x Value  </w:t>
+            </w:r>
+            <m:oMath>
+              <m:r>
+                <w:rPr>
+                  <w:rFonts w:ascii="Cambria Math" w:hAnsi="Cambria Math"/>
+                  <w:lang w:val="en-US"/>
+                </w:rPr>
+                <m:t>→</m:t>
+              </m:r>
+            </m:oMath>
+            <w:r>
+              <w:rPr>
+                <w:rFonts w:ascii="Times New Roman" w:eastAsia="Times New Roman" w:hAnsi="Times New Roman" w:cs="Times New Roman"/>
+                <w:b/>
+                <w:lang w:val="en-US"/>
+              </w:rPr>
+              <w:t xml:space="preserve"> </w:t>
+            </w:r>
+            <w:proofErr w:type="spellStart"/>
+            <w:r>
+              <w:rPr>
+                <w:rFonts w:ascii="Times New Roman" w:eastAsia="Times New Roman" w:hAnsi="Times New Roman" w:cs="Times New Roman"/>
+                <w:b/>
+                <w:lang w:val="en-US"/>
+              </w:rPr>
+              <w:t>HashTable</w:t>
+            </w:r>
+            <w:proofErr w:type="spellEnd"/>
+          </w:p>
+          <w:p>
+            <w:pPr>
+              <w:widowControl w:val="0"/>
+              <w:numPr>
+                <w:ilvl w:val="0"/>
+                <w:numId w:val="33"/>
+              </w:numPr>
+              <w:pBdr>
+                <w:top w:val="nil"/>
+                <w:left w:val="nil"/>
+                <w:bottom w:val="nil"/>
+                <w:right w:val="nil"/>
+                <w:between w:val="nil"/>
+              </w:pBdr>
+              <w:spacing w:after="0" w:line="240" w:lineRule="auto"/>
+              <w:ind w:right="0"/>
+              <w:contextualSpacing/>
+              <w:jc w:val="left"/>
+              <w:rPr>
+                <w:rFonts w:ascii="Times New Roman" w:eastAsia="Times New Roman" w:hAnsi="Times New Roman" w:cs="Times New Roman"/>
+                <w:b/>
+              </w:rPr>
+            </w:pPr>
+            <w:proofErr w:type="spellStart"/>
+            <w:r>
+              <w:rPr>
+                <w:rFonts w:ascii="Times New Roman" w:eastAsia="Times New Roman" w:hAnsi="Times New Roman" w:cs="Times New Roman"/>
+                <w:b/>
+              </w:rPr>
+              <w:t>getKey</w:t>
+            </w:r>
+            <w:proofErr w:type="spellEnd"/>
+            <w:r>
+              <w:rPr>
+                <w:rFonts w:ascii="Times New Roman" w:eastAsia="Times New Roman" w:hAnsi="Times New Roman" w:cs="Times New Roman"/>
+              </w:rPr>
+              <w:t xml:space="preserve"> </w:t>
+            </w:r>
+            <m:oMath>
+              <m:r>
+                <w:rPr>
+                  <w:rFonts w:ascii="Cambria Math" w:hAnsi="Cambria Math"/>
+                </w:rPr>
+                <m:t>→</m:t>
+              </m:r>
+            </m:oMath>
+            <w:r>
+              <w:rPr>
+                <w:rFonts w:ascii="Times New Roman" w:eastAsia="Times New Roman" w:hAnsi="Times New Roman" w:cs="Times New Roman"/>
+              </w:rPr>
+              <w:t xml:space="preserve"> Value</w:t>
+            </w:r>
+          </w:p>
+          <w:p>
+            <w:pPr>
+              <w:widowControl w:val="0"/>
+              <w:numPr>
+                <w:ilvl w:val="0"/>
+                <w:numId w:val="33"/>
+              </w:numPr>
+              <w:pBdr>
+                <w:top w:val="nil"/>
+                <w:left w:val="nil"/>
+                <w:bottom w:val="nil"/>
+                <w:right w:val="nil"/>
+                <w:between w:val="nil"/>
+              </w:pBdr>
+              <w:spacing w:after="0" w:line="240" w:lineRule="auto"/>
+              <w:ind w:right="0"/>
+              <w:contextualSpacing/>
+              <w:jc w:val="left"/>
+              <w:rPr>
+                <w:rFonts w:ascii="Times New Roman" w:eastAsia="Times New Roman" w:hAnsi="Times New Roman" w:cs="Times New Roman"/>
+                <w:b/>
+              </w:rPr>
+            </w:pPr>
+            <w:proofErr w:type="spellStart"/>
+            <w:r>
+              <w:rPr>
+                <w:rFonts w:ascii="Times New Roman" w:eastAsia="Times New Roman" w:hAnsi="Times New Roman" w:cs="Times New Roman"/>
+                <w:b/>
+              </w:rPr>
+              <w:t>Remove</w:t>
+            </w:r>
+            <w:proofErr w:type="spellEnd"/>
+            <w:r>
+              <w:rPr>
+                <w:rFonts w:ascii="Times New Roman" w:eastAsia="Times New Roman" w:hAnsi="Times New Roman" w:cs="Times New Roman"/>
+                <w:b/>
+              </w:rPr>
+              <w:t xml:space="preserve"> </w:t>
+            </w:r>
+            <w:proofErr w:type="spellStart"/>
+            <w:r>
+              <w:rPr>
+                <w:rFonts w:ascii="Times New Roman" w:eastAsia="Times New Roman" w:hAnsi="Times New Roman" w:cs="Times New Roman"/>
+              </w:rPr>
+              <w:t>key</w:t>
+            </w:r>
+            <w:proofErr w:type="spellEnd"/>
+            <m:oMath>
+              <m:r>
+                <w:rPr>
+                  <w:rFonts w:ascii="Cambria Math" w:hAnsi="Cambria Math"/>
+                </w:rPr>
+                <m:t>→</m:t>
+              </m:r>
+            </m:oMath>
+            <w:r>
+              <w:rPr>
+                <w:rFonts w:ascii="Times New Roman" w:eastAsia="Times New Roman" w:hAnsi="Times New Roman" w:cs="Times New Roman"/>
+                <w:b/>
+              </w:rPr>
+              <w:t>value</w:t>
+            </w:r>
+          </w:p>
+          <w:p>
+            <w:pPr>
+              <w:widowControl w:val="0"/>
+              <w:numPr>
+                <w:ilvl w:val="0"/>
+                <w:numId w:val="33"/>
+              </w:numPr>
+              <w:pBdr>
+                <w:top w:val="nil"/>
+                <w:left w:val="nil"/>
+                <w:bottom w:val="nil"/>
+                <w:right w:val="nil"/>
+                <w:between w:val="nil"/>
+              </w:pBdr>
+              <w:spacing w:after="0" w:line="240" w:lineRule="auto"/>
+              <w:ind w:right="0"/>
+              <w:contextualSpacing/>
+              <w:jc w:val="left"/>
+              <w:rPr>
+                <w:rFonts w:ascii="Times New Roman" w:eastAsia="Times New Roman" w:hAnsi="Times New Roman" w:cs="Times New Roman"/>
+                <w:b/>
+              </w:rPr>
+            </w:pPr>
+            <w:proofErr w:type="spellStart"/>
+            <w:proofErr w:type="gramStart"/>
+            <w:r>
+              <w:rPr>
+                <w:rFonts w:ascii="Times New Roman" w:eastAsia="Times New Roman" w:hAnsi="Times New Roman" w:cs="Times New Roman"/>
+                <w:b/>
+              </w:rPr>
+              <w:t>isEmpty</w:t>
+            </w:r>
+            <w:proofErr w:type="spellEnd"/>
+            <w:r>
+              <w:rPr>
+                <w:rFonts w:ascii="Times New Roman" w:eastAsia="Times New Roman" w:hAnsi="Times New Roman" w:cs="Times New Roman"/>
+                <w:b/>
+              </w:rPr>
+              <w:t xml:space="preserve">  </w:t>
+            </w:r>
+            <w:proofErr w:type="spellStart"/>
+            <w:r>
+              <w:rPr>
+                <w:rFonts w:ascii="Times New Roman" w:eastAsia="Times New Roman" w:hAnsi="Times New Roman" w:cs="Times New Roman"/>
+                <w:b/>
+              </w:rPr>
+              <w:t>HashTable</w:t>
+            </w:r>
+            <w:proofErr w:type="spellEnd"/>
+            <w:proofErr w:type="gramEnd"/>
+            <w:r>
+              <w:rPr>
+                <w:rFonts w:ascii="Times New Roman" w:eastAsia="Times New Roman" w:hAnsi="Times New Roman" w:cs="Times New Roman"/>
+                <w:b/>
+              </w:rPr>
+              <w:t xml:space="preserve"> </w:t>
+            </w:r>
+            <m:oMath>
+              <m:r>
+                <w:rPr>
+                  <w:rFonts w:ascii="Cambria Math" w:hAnsi="Cambria Math"/>
+                </w:rPr>
+                <m:t>→</m:t>
+              </m:r>
+            </m:oMath>
+            <w:r>
+              <w:rPr>
+                <w:rFonts w:ascii="Times New Roman" w:eastAsia="Times New Roman" w:hAnsi="Times New Roman" w:cs="Times New Roman"/>
+                <w:b/>
+              </w:rPr>
+              <w:t xml:space="preserve"> </w:t>
+            </w:r>
+            <w:proofErr w:type="spellStart"/>
+            <w:r>
+              <w:rPr>
+                <w:rFonts w:ascii="Times New Roman" w:eastAsia="Times New Roman" w:hAnsi="Times New Roman" w:cs="Times New Roman"/>
+                <w:b/>
+              </w:rPr>
+              <w:t>booelan</w:t>
+            </w:r>
+            <w:proofErr w:type="spellEnd"/>
+          </w:p>
+          <w:p>
+            <w:pPr>
+              <w:widowControl w:val="0"/>
+              <w:pBdr>
+                <w:top w:val="nil"/>
+                <w:left w:val="nil"/>
+                <w:bottom w:val="nil"/>
+                <w:right w:val="nil"/>
+                <w:between w:val="nil"/>
+              </w:pBdr>
+              <w:spacing w:after="0" w:line="240" w:lineRule="auto"/>
+              <w:ind w:left="720" w:right="0" w:firstLine="0"/>
+              <w:contextualSpacing/>
+              <w:jc w:val="left"/>
+            </w:pPr>
+          </w:p>
+        </w:tc>
+      </w:tr>
+      <w:bookmarkEnd w:id="6"/>
+    </w:tbl>
+    <w:p/>
+    <w:p>
+      <w:r>
+        <w:t xml:space="preserve">     </w:t>
+      </w:r>
+    </w:p>
+    <w:p>
+      <w:r>
+        <w:t xml:space="preserve">     </w:t>
+      </w:r>
+    </w:p>
+    <w:tbl>
+      <w:tblPr>
+        <w:tblStyle w:val="TableGrid0"/>
+        <w:tblW w:w="0" w:type="auto"/>
+        <w:tblInd w:w="490" w:type="dxa"/>
+        <w:tblLook w:val="04A0" w:firstRow="1" w:lastRow="0" w:firstColumn="1" w:lastColumn="0" w:noHBand="0" w:noVBand="1"/>
+      </w:tblPr>
+      <w:tblGrid>
+        <w:gridCol w:w="4289"/>
+      </w:tblGrid>
+      <w:tr>
+        <w:trPr>
+          <w:trHeight w:val="284"/>
+        </w:trPr>
+        <w:tc>
+          <w:tcPr>
+            <w:tcW w:w="4289" w:type="dxa"/>
+          </w:tcPr>
+          <w:p>
+            <w:pPr>
+              <w:ind w:left="0" w:firstLine="0"/>
+            </w:pPr>
+            <w:proofErr w:type="spellStart"/>
+            <w:r>
+              <w:rPr>
+                <w:rFonts w:ascii="Times New Roman" w:eastAsia="Times New Roman" w:hAnsi="Times New Roman" w:cs="Times New Roman"/>
+                <w:b/>
+              </w:rPr>
+              <w:t>HashTable</w:t>
+            </w:r>
+            <w:proofErr w:type="spellEnd"/>
+            <w:r>
+              <w:rPr>
+                <w:rFonts w:ascii="Times New Roman" w:eastAsia="Times New Roman" w:hAnsi="Times New Roman" w:cs="Times New Roman"/>
+                <w:b/>
+              </w:rPr>
+              <w:t xml:space="preserve"> </w:t>
+            </w:r>
+            <w:r>
+              <w:rPr>
+                <w:rFonts w:ascii="Times New Roman" w:eastAsia="Times New Roman" w:hAnsi="Times New Roman" w:cs="Times New Roman"/>
+                <w:b/>
+              </w:rPr>
+              <w:sym w:font="Wingdings" w:char="F0E0"/>
+            </w:r>
+            <w:r>
+              <w:rPr>
+                <w:rFonts w:ascii="Times New Roman" w:eastAsia="Times New Roman" w:hAnsi="Times New Roman" w:cs="Times New Roman"/>
+                <w:b/>
+              </w:rPr>
+              <w:t xml:space="preserve"> </w:t>
+            </w:r>
+            <w:proofErr w:type="spellStart"/>
+            <w:r>
+              <w:rPr>
+                <w:rFonts w:ascii="Times New Roman" w:eastAsia="Times New Roman" w:hAnsi="Times New Roman" w:cs="Times New Roman"/>
+                <w:b/>
+              </w:rPr>
+              <w:t>HashTable</w:t>
+            </w:r>
+            <w:proofErr w:type="spellEnd"/>
+          </w:p>
+        </w:tc>
+      </w:tr>
+      <w:tr>
+        <w:trPr>
+          <w:trHeight w:val="284"/>
+        </w:trPr>
+        <w:tc>
+          <w:tcPr>
+            <w:tcW w:w="4289" w:type="dxa"/>
+          </w:tcPr>
+          <w:p>
+            <w:pPr>
+              <w:ind w:left="0" w:firstLine="0"/>
+            </w:pPr>
+            <w:r>
+              <w:t>“</w:t>
+            </w:r>
+            <w:r>
+              <w:t xml:space="preserve">Construye una tabla Hash </w:t>
+            </w:r>
+            <w:proofErr w:type="spellStart"/>
+            <w:r>
+              <w:t>Vacia</w:t>
+            </w:r>
+            <w:proofErr w:type="spellEnd"/>
+            <w:r>
+              <w:t>”</w:t>
+            </w:r>
+          </w:p>
+        </w:tc>
+      </w:tr>
+      <w:tr>
+        <w:trPr>
+          <w:trHeight w:val="284"/>
+        </w:trPr>
+        <w:tc>
+          <w:tcPr>
+            <w:tcW w:w="4289" w:type="dxa"/>
+          </w:tcPr>
+          <w:p>
+            <w:pPr>
+              <w:ind w:left="0" w:firstLine="0"/>
+            </w:pPr>
+            <w:r>
+              <w:t xml:space="preserve">Precondiciones:  </w:t>
+            </w:r>
+          </w:p>
+        </w:tc>
+      </w:tr>
+      <w:tr>
+        <w:trPr>
+          <w:trHeight w:val="269"/>
+        </w:trPr>
+        <w:tc>
+          <w:tcPr>
+            <w:tcW w:w="4289" w:type="dxa"/>
+          </w:tcPr>
+          <w:p>
+            <w:pPr>
+              <w:ind w:left="0" w:firstLine="0"/>
+              <w:rPr>
+                <w:rFonts w:ascii="Times New Roman" w:eastAsia="Times New Roman" w:hAnsi="Times New Roman" w:cs="Times New Roman"/>
+              </w:rPr>
+            </w:pPr>
+            <w:r>
+              <w:t>Postcondiciones</w:t>
+            </w:r>
+            <w:r>
+              <w:rPr>
+                <w:rFonts w:ascii="Times New Roman" w:eastAsia="Times New Roman" w:hAnsi="Times New Roman" w:cs="Times New Roman"/>
+              </w:rPr>
+              <w:t>:</w:t>
+            </w:r>
+          </w:p>
+          <w:p>
+            <w:pPr>
+              <w:ind w:left="0" w:firstLine="0"/>
+            </w:pPr>
+            <m:oMathPara>
+              <m:oMath>
+                <m:r>
+                  <w:rPr>
+                    <w:rFonts w:ascii="Cambria Math" w:eastAsia="Times New Roman" w:hAnsi="Cambria Math" w:cs="Times New Roman"/>
+                  </w:rPr>
+                  <m:t>HashTable h</m:t>
                 </m:r>
                 <m:r>
                   <w:rPr>
                     <w:rFonts w:ascii="Cambria Math" w:eastAsia="Times New Roman" w:hAnsi="Cambria Math" w:cs="Times New Roman"/>
                   </w:rPr>
-                  <m:t>AU(Elemento)</m:t>
+                  <m:t xml:space="preserve">= </m:t>
+                </m:r>
+                <m:r>
+                  <w:rPr>
+                    <w:rFonts w:ascii="Cambria Math" w:eastAsia="Times New Roman" w:hAnsi="Cambria Math" w:cs="Times New Roman"/>
+                  </w:rPr>
+                  <m:t>⊘</m:t>
                 </m:r>
               </m:oMath>
             </m:oMathPara>
@@ -7020,26 +7861,1841 @@
         </w:tc>
       </w:tr>
     </w:tbl>
-    <w:p>
-      <w:pPr>
-        <w:spacing w:line="276" w:lineRule="auto"/>
-        <w:rPr>
-          <w:rFonts w:ascii="Times New Roman" w:eastAsia="Times New Roman" w:hAnsi="Times New Roman" w:cs="Times New Roman"/>
-          <w:b/>
-        </w:rPr>
-      </w:pPr>
-    </w:p>
-    <w:p>
-      <w:pPr>
-        <w:ind w:left="0" w:firstLine="0"/>
-      </w:pPr>
-    </w:p>
+    <w:tbl>
+      <w:tblPr>
+        <w:tblStyle w:val="TableGrid0"/>
+        <w:tblpPr w:leftFromText="180" w:rightFromText="180" w:vertAnchor="text" w:horzAnchor="page" w:tblpX="6661" w:tblpY="-1552"/>
+        <w:tblW w:w="0" w:type="auto"/>
+        <w:tblLook w:val="04A0" w:firstRow="1" w:lastRow="0" w:firstColumn="1" w:lastColumn="0" w:noHBand="0" w:noVBand="1"/>
+      </w:tblPr>
+      <w:tblGrid>
+        <w:gridCol w:w="4289"/>
+      </w:tblGrid>
+      <w:tr>
+        <w:trPr>
+          <w:trHeight w:val="284"/>
+        </w:trPr>
+        <w:tc>
+          <w:tcPr>
+            <w:tcW w:w="4289" w:type="dxa"/>
+          </w:tcPr>
+          <w:p>
+            <w:pPr>
+              <w:ind w:left="0" w:firstLine="0"/>
+              <w:rPr>
+                <w:lang w:val="en-US"/>
+              </w:rPr>
+            </w:pPr>
+            <w:r>
+              <w:rPr>
+                <w:rFonts w:ascii="Times New Roman" w:eastAsia="Times New Roman" w:hAnsi="Times New Roman" w:cs="Times New Roman"/>
+                <w:b/>
+                <w:lang w:val="en-US"/>
+              </w:rPr>
+              <w:t xml:space="preserve">Put Key x Value </w:t>
+            </w:r>
+            <w:r>
+              <w:rPr>
+                <w:rFonts w:ascii="Times New Roman" w:eastAsia="Times New Roman" w:hAnsi="Times New Roman" w:cs="Times New Roman"/>
+                <w:b/>
+              </w:rPr>
+              <w:sym w:font="Wingdings" w:char="F0E0"/>
+            </w:r>
+            <w:r>
+              <w:rPr>
+                <w:rFonts w:ascii="Times New Roman" w:eastAsia="Times New Roman" w:hAnsi="Times New Roman" w:cs="Times New Roman"/>
+                <w:b/>
+                <w:lang w:val="en-US"/>
+              </w:rPr>
+              <w:t xml:space="preserve"> </w:t>
+            </w:r>
+            <w:proofErr w:type="spellStart"/>
+            <w:r>
+              <w:rPr>
+                <w:rFonts w:ascii="Times New Roman" w:eastAsia="Times New Roman" w:hAnsi="Times New Roman" w:cs="Times New Roman"/>
+                <w:b/>
+                <w:lang w:val="en-US"/>
+              </w:rPr>
+              <w:t>HashTable</w:t>
+            </w:r>
+            <w:proofErr w:type="spellEnd"/>
+          </w:p>
+        </w:tc>
+      </w:tr>
+      <w:tr>
+        <w:trPr>
+          <w:trHeight w:val="284"/>
+        </w:trPr>
+        <w:tc>
+          <w:tcPr>
+            <w:tcW w:w="4289" w:type="dxa"/>
+          </w:tcPr>
+          <w:p>
+            <w:pPr>
+              <w:ind w:left="0" w:firstLine="0"/>
+            </w:pPr>
+            <w:r>
+              <w:t>“Inserta en la tabla una clave asociada a un valor”</w:t>
+            </w:r>
+          </w:p>
+        </w:tc>
+      </w:tr>
+      <w:tr>
+        <w:trPr>
+          <w:trHeight w:val="284"/>
+        </w:trPr>
+        <w:tc>
+          <w:tcPr>
+            <w:tcW w:w="4289" w:type="dxa"/>
+          </w:tcPr>
+          <w:p>
+            <w:pPr>
+              <w:ind w:left="0" w:firstLine="0"/>
+            </w:pPr>
+            <w:r>
+              <w:t xml:space="preserve">Precondiciones:  </w:t>
+            </w:r>
+            <w:proofErr w:type="spellStart"/>
+            <w:r>
+              <w:t>key</w:t>
+            </w:r>
+            <w:proofErr w:type="spellEnd"/>
+            <w:r>
+              <w:t xml:space="preserve"> es una llave valida</w:t>
+            </w:r>
+          </w:p>
+        </w:tc>
+      </w:tr>
+      <w:tr>
+        <w:trPr>
+          <w:trHeight w:val="269"/>
+        </w:trPr>
+        <w:tc>
+          <w:tcPr>
+            <w:tcW w:w="4289" w:type="dxa"/>
+          </w:tcPr>
+          <w:p>
+            <w:pPr>
+              <w:ind w:left="0" w:firstLine="0"/>
+              <w:rPr>
+                <w:rFonts w:ascii="Times New Roman" w:eastAsia="Times New Roman" w:hAnsi="Times New Roman" w:cs="Times New Roman"/>
+              </w:rPr>
+            </w:pPr>
+            <w:r>
+              <w:t>Postcondiciones</w:t>
+            </w:r>
+            <w:r>
+              <w:rPr>
+                <w:rFonts w:ascii="Times New Roman" w:eastAsia="Times New Roman" w:hAnsi="Times New Roman" w:cs="Times New Roman"/>
+              </w:rPr>
+              <w:t>:</w:t>
+            </w:r>
+          </w:p>
+          <w:p>
+            <w:pPr>
+              <w:ind w:left="0" w:firstLine="0"/>
+            </w:pPr>
+            <w:r>
+              <w:t xml:space="preserve">    La pareja insertada en la tabla hash</w:t>
+            </w:r>
+          </w:p>
+        </w:tc>
+      </w:tr>
+    </w:tbl>
+    <w:p/>
+    <w:tbl>
+      <w:tblPr>
+        <w:tblStyle w:val="TableGrid0"/>
+        <w:tblpPr w:leftFromText="180" w:rightFromText="180" w:vertAnchor="text" w:horzAnchor="page" w:tblpX="5956" w:tblpY="305"/>
+        <w:tblW w:w="0" w:type="auto"/>
+        <w:tblLook w:val="04A0" w:firstRow="1" w:lastRow="0" w:firstColumn="1" w:lastColumn="0" w:noHBand="0" w:noVBand="1"/>
+      </w:tblPr>
+      <w:tblGrid>
+        <w:gridCol w:w="4289"/>
+      </w:tblGrid>
+      <w:tr>
+        <w:trPr>
+          <w:trHeight w:val="284"/>
+        </w:trPr>
+        <w:tc>
+          <w:tcPr>
+            <w:tcW w:w="4289" w:type="dxa"/>
+          </w:tcPr>
+          <w:p>
+            <w:pPr>
+              <w:ind w:left="0" w:firstLine="0"/>
+              <w:rPr>
+                <w:lang w:val="en-US"/>
+              </w:rPr>
+            </w:pPr>
+            <w:r>
+              <w:rPr>
+                <w:rFonts w:ascii="Times New Roman" w:eastAsia="Times New Roman" w:hAnsi="Times New Roman" w:cs="Times New Roman"/>
+                <w:b/>
+                <w:lang w:val="en-US"/>
+              </w:rPr>
+              <w:t xml:space="preserve">Remove </w:t>
+            </w:r>
+            <w:r>
+              <w:rPr>
+                <w:rFonts w:ascii="Times New Roman" w:eastAsia="Times New Roman" w:hAnsi="Times New Roman" w:cs="Times New Roman"/>
+                <w:b/>
+                <w:lang w:val="en-US"/>
+              </w:rPr>
+              <w:t xml:space="preserve">Key </w:t>
+            </w:r>
+            <w:r>
+              <w:rPr>
+                <w:rFonts w:ascii="Times New Roman" w:eastAsia="Times New Roman" w:hAnsi="Times New Roman" w:cs="Times New Roman"/>
+                <w:b/>
+              </w:rPr>
+              <w:sym w:font="Wingdings" w:char="F0E0"/>
+            </w:r>
+            <w:r>
+              <w:rPr>
+                <w:rFonts w:ascii="Times New Roman" w:eastAsia="Times New Roman" w:hAnsi="Times New Roman" w:cs="Times New Roman"/>
+                <w:b/>
+                <w:lang w:val="en-US"/>
+              </w:rPr>
+              <w:t xml:space="preserve"> </w:t>
+            </w:r>
+            <w:r>
+              <w:rPr>
+                <w:rFonts w:ascii="Times New Roman" w:eastAsia="Times New Roman" w:hAnsi="Times New Roman" w:cs="Times New Roman"/>
+                <w:b/>
+                <w:lang w:val="en-US"/>
+              </w:rPr>
+              <w:t>Value</w:t>
+            </w:r>
+          </w:p>
+        </w:tc>
+      </w:tr>
+      <w:tr>
+        <w:trPr>
+          <w:trHeight w:val="284"/>
+        </w:trPr>
+        <w:tc>
+          <w:tcPr>
+            <w:tcW w:w="4289" w:type="dxa"/>
+          </w:tcPr>
+          <w:p>
+            <w:pPr>
+              <w:ind w:left="0" w:firstLine="0"/>
+            </w:pPr>
+            <w:r>
+              <w:t>“Recupera el valor del elemento en la parte de enfrente de la cola”</w:t>
+            </w:r>
+          </w:p>
+        </w:tc>
+      </w:tr>
+      <w:tr>
+        <w:trPr>
+          <w:trHeight w:val="284"/>
+        </w:trPr>
+        <w:tc>
+          <w:tcPr>
+            <w:tcW w:w="4289" w:type="dxa"/>
+          </w:tcPr>
+          <w:p>
+            <w:pPr>
+              <w:ind w:left="0" w:firstLine="0"/>
+            </w:pPr>
+            <w:r>
+              <w:t xml:space="preserve">Precondiciones:  </w:t>
+            </w:r>
+            <w:proofErr w:type="spellStart"/>
+            <w:r>
+              <w:t>key</w:t>
+            </w:r>
+            <w:proofErr w:type="spellEnd"/>
+            <w:r>
+              <w:t xml:space="preserve"> es una llave valida</w:t>
+            </w:r>
+          </w:p>
+        </w:tc>
+      </w:tr>
+      <w:tr>
+        <w:trPr>
+          <w:trHeight w:val="269"/>
+        </w:trPr>
+        <w:tc>
+          <w:tcPr>
+            <w:tcW w:w="4289" w:type="dxa"/>
+          </w:tcPr>
+          <w:p>
+            <w:pPr>
+              <w:ind w:left="0" w:firstLine="0"/>
+              <w:rPr>
+                <w:rFonts w:ascii="Times New Roman" w:eastAsia="Times New Roman" w:hAnsi="Times New Roman" w:cs="Times New Roman"/>
+              </w:rPr>
+            </w:pPr>
+            <w:r>
+              <w:t>Postcondiciones</w:t>
+            </w:r>
+            <w:r>
+              <w:rPr>
+                <w:rFonts w:ascii="Times New Roman" w:eastAsia="Times New Roman" w:hAnsi="Times New Roman" w:cs="Times New Roman"/>
+              </w:rPr>
+              <w:t>:</w:t>
+            </w:r>
+          </w:p>
+          <w:p>
+            <w:pPr>
+              <w:ind w:left="0" w:firstLine="0"/>
+            </w:pPr>
+            <w:r>
+              <w:t xml:space="preserve">    Remueve el elemento al que le corresponde esa llave</w:t>
+            </w:r>
+          </w:p>
+        </w:tc>
+      </w:tr>
+    </w:tbl>
+    <w:p/>
+    <w:tbl>
+      <w:tblPr>
+        <w:tblStyle w:val="TableGrid0"/>
+        <w:tblW w:w="0" w:type="auto"/>
+        <w:tblInd w:w="490" w:type="dxa"/>
+        <w:tblLook w:val="04A0" w:firstRow="1" w:lastRow="0" w:firstColumn="1" w:lastColumn="0" w:noHBand="0" w:noVBand="1"/>
+      </w:tblPr>
+      <w:tblGrid>
+        <w:gridCol w:w="4289"/>
+      </w:tblGrid>
+      <w:tr>
+        <w:trPr>
+          <w:trHeight w:val="284"/>
+        </w:trPr>
+        <w:tc>
+          <w:tcPr>
+            <w:tcW w:w="4289" w:type="dxa"/>
+          </w:tcPr>
+          <w:p>
+            <w:pPr>
+              <w:ind w:left="0" w:firstLine="0"/>
+              <w:rPr>
+                <w:lang w:val="en-US"/>
+              </w:rPr>
+            </w:pPr>
+            <w:r>
+              <w:rPr>
+                <w:rFonts w:ascii="Times New Roman" w:eastAsia="Times New Roman" w:hAnsi="Times New Roman" w:cs="Times New Roman"/>
+                <w:b/>
+                <w:lang w:val="en-US"/>
+              </w:rPr>
+              <w:t>get</w:t>
+            </w:r>
+            <w:r>
+              <w:rPr>
+                <w:rFonts w:ascii="Times New Roman" w:eastAsia="Times New Roman" w:hAnsi="Times New Roman" w:cs="Times New Roman"/>
+                <w:b/>
+                <w:lang w:val="en-US"/>
+              </w:rPr>
+              <w:t xml:space="preserve"> Key </w:t>
+            </w:r>
+            <w:r>
+              <w:rPr>
+                <w:rFonts w:ascii="Times New Roman" w:eastAsia="Times New Roman" w:hAnsi="Times New Roman" w:cs="Times New Roman"/>
+                <w:b/>
+              </w:rPr>
+              <w:sym w:font="Wingdings" w:char="F0E0"/>
+            </w:r>
+            <w:r>
+              <w:rPr>
+                <w:rFonts w:ascii="Times New Roman" w:eastAsia="Times New Roman" w:hAnsi="Times New Roman" w:cs="Times New Roman"/>
+                <w:b/>
+                <w:lang w:val="en-US"/>
+              </w:rPr>
+              <w:t xml:space="preserve"> </w:t>
+            </w:r>
+            <w:r>
+              <w:rPr>
+                <w:rFonts w:ascii="Times New Roman" w:eastAsia="Times New Roman" w:hAnsi="Times New Roman" w:cs="Times New Roman"/>
+                <w:b/>
+                <w:lang w:val="en-US"/>
+              </w:rPr>
+              <w:t>Value</w:t>
+            </w:r>
+          </w:p>
+        </w:tc>
+      </w:tr>
+      <w:tr>
+        <w:trPr>
+          <w:trHeight w:val="284"/>
+        </w:trPr>
+        <w:tc>
+          <w:tcPr>
+            <w:tcW w:w="4289" w:type="dxa"/>
+          </w:tcPr>
+          <w:p>
+            <w:pPr>
+              <w:ind w:left="0" w:firstLine="0"/>
+            </w:pPr>
+            <w:r>
+              <w:t>“</w:t>
+            </w:r>
+            <w:r>
+              <w:t>recupera el valor asociado a una clave de una tabla hash</w:t>
+            </w:r>
+            <w:r>
+              <w:t>”</w:t>
+            </w:r>
+          </w:p>
+        </w:tc>
+      </w:tr>
+      <w:tr>
+        <w:trPr>
+          <w:trHeight w:val="284"/>
+        </w:trPr>
+        <w:tc>
+          <w:tcPr>
+            <w:tcW w:w="4289" w:type="dxa"/>
+          </w:tcPr>
+          <w:p>
+            <w:pPr>
+              <w:ind w:left="0" w:firstLine="0"/>
+            </w:pPr>
+            <w:r>
+              <w:t xml:space="preserve">Precondiciones:  </w:t>
+            </w:r>
+            <w:proofErr w:type="gramStart"/>
+            <w:r>
+              <w:t>pareja(</w:t>
+            </w:r>
+            <w:proofErr w:type="spellStart"/>
+            <w:proofErr w:type="gramEnd"/>
+            <w:r>
+              <w:t>key</w:t>
+            </w:r>
+            <w:proofErr w:type="spellEnd"/>
+            <w:r>
+              <w:t xml:space="preserve">, </w:t>
+            </w:r>
+            <w:proofErr w:type="spellStart"/>
+            <w:r>
+              <w:t>value</w:t>
+            </w:r>
+            <w:proofErr w:type="spellEnd"/>
+            <w:r>
+              <w:t>) que esta en la tabla con algún valor</w:t>
+            </w:r>
+          </w:p>
+        </w:tc>
+      </w:tr>
+      <w:tr>
+        <w:trPr>
+          <w:trHeight w:val="269"/>
+        </w:trPr>
+        <w:tc>
+          <w:tcPr>
+            <w:tcW w:w="4289" w:type="dxa"/>
+          </w:tcPr>
+          <w:p>
+            <w:pPr>
+              <w:ind w:left="0" w:firstLine="0"/>
+              <w:rPr>
+                <w:rFonts w:ascii="Times New Roman" w:eastAsia="Times New Roman" w:hAnsi="Times New Roman" w:cs="Times New Roman"/>
+              </w:rPr>
+            </w:pPr>
+            <w:r>
+              <w:t>Postcondiciones</w:t>
+            </w:r>
+            <w:r>
+              <w:rPr>
+                <w:rFonts w:ascii="Times New Roman" w:eastAsia="Times New Roman" w:hAnsi="Times New Roman" w:cs="Times New Roman"/>
+              </w:rPr>
+              <w:t>:</w:t>
+            </w:r>
+          </w:p>
+          <w:p>
+            <w:pPr>
+              <w:ind w:left="0" w:firstLine="0"/>
+            </w:pPr>
+            <w:r>
+              <w:t xml:space="preserve">    </w:t>
+            </w:r>
+            <w:r>
+              <w:t>El valor retornado correctamente</w:t>
+            </w:r>
+          </w:p>
+        </w:tc>
+      </w:tr>
+    </w:tbl>
     <w:p/>
     <w:p/>
     <w:p/>
     <w:p/>
     <w:p/>
     <w:p/>
+    <w:p/>
+    <w:tbl>
+      <w:tblPr>
+        <w:tblStyle w:val="TableGrid0"/>
+        <w:tblpPr w:leftFromText="180" w:rightFromText="180" w:vertAnchor="text" w:horzAnchor="margin" w:tblpY="98"/>
+        <w:tblW w:w="0" w:type="auto"/>
+        <w:tblLook w:val="04A0" w:firstRow="1" w:lastRow="0" w:firstColumn="1" w:lastColumn="0" w:noHBand="0" w:noVBand="1"/>
+      </w:tblPr>
+      <w:tblGrid>
+        <w:gridCol w:w="4289"/>
+      </w:tblGrid>
+      <w:tr>
+        <w:trPr>
+          <w:trHeight w:val="284"/>
+        </w:trPr>
+        <w:tc>
+          <w:tcPr>
+            <w:tcW w:w="4289" w:type="dxa"/>
+          </w:tcPr>
+          <w:p>
+            <w:pPr>
+              <w:ind w:left="0" w:firstLine="0"/>
+              <w:rPr>
+                <w:lang w:val="en-US"/>
+              </w:rPr>
+            </w:pPr>
+            <w:proofErr w:type="spellStart"/>
+            <w:r>
+              <w:rPr>
+                <w:rFonts w:ascii="Times New Roman" w:eastAsia="Times New Roman" w:hAnsi="Times New Roman" w:cs="Times New Roman"/>
+                <w:b/>
+                <w:lang w:val="en-US"/>
+              </w:rPr>
+              <w:t>IsEmpty</w:t>
+            </w:r>
+            <w:proofErr w:type="spellEnd"/>
+            <w:r>
+              <w:rPr>
+                <w:rFonts w:ascii="Times New Roman" w:eastAsia="Times New Roman" w:hAnsi="Times New Roman" w:cs="Times New Roman"/>
+                <w:b/>
+                <w:lang w:val="en-US"/>
+              </w:rPr>
+              <w:t xml:space="preserve"> </w:t>
+            </w:r>
+            <w:proofErr w:type="spellStart"/>
+            <w:r>
+              <w:rPr>
+                <w:rFonts w:ascii="Times New Roman" w:eastAsia="Times New Roman" w:hAnsi="Times New Roman" w:cs="Times New Roman"/>
+                <w:b/>
+                <w:lang w:val="en-US"/>
+              </w:rPr>
+              <w:t>HashTable</w:t>
+            </w:r>
+            <w:proofErr w:type="spellEnd"/>
+            <w:r>
+              <w:rPr>
+                <w:rFonts w:ascii="Times New Roman" w:eastAsia="Times New Roman" w:hAnsi="Times New Roman" w:cs="Times New Roman"/>
+                <w:b/>
+                <w:lang w:val="en-US"/>
+              </w:rPr>
+              <w:t xml:space="preserve"> </w:t>
+            </w:r>
+            <w:r>
+              <w:rPr>
+                <w:rFonts w:ascii="Times New Roman" w:eastAsia="Times New Roman" w:hAnsi="Times New Roman" w:cs="Times New Roman"/>
+                <w:b/>
+              </w:rPr>
+              <w:sym w:font="Wingdings" w:char="F0E0"/>
+            </w:r>
+            <w:r>
+              <w:rPr>
+                <w:rFonts w:ascii="Times New Roman" w:eastAsia="Times New Roman" w:hAnsi="Times New Roman" w:cs="Times New Roman"/>
+                <w:b/>
+                <w:lang w:val="en-US"/>
+              </w:rPr>
+              <w:t xml:space="preserve"> </w:t>
+            </w:r>
+            <w:r>
+              <w:rPr>
+                <w:rFonts w:ascii="Times New Roman" w:eastAsia="Times New Roman" w:hAnsi="Times New Roman" w:cs="Times New Roman"/>
+                <w:b/>
+                <w:lang w:val="en-US"/>
+              </w:rPr>
+              <w:t>Boolean</w:t>
+            </w:r>
+          </w:p>
+        </w:tc>
+      </w:tr>
+      <w:tr>
+        <w:trPr>
+          <w:trHeight w:val="284"/>
+        </w:trPr>
+        <w:tc>
+          <w:tcPr>
+            <w:tcW w:w="4289" w:type="dxa"/>
+          </w:tcPr>
+          <w:p>
+            <w:pPr>
+              <w:ind w:left="0" w:firstLine="0"/>
+            </w:pPr>
+            <w:r>
+              <w:t>“</w:t>
+            </w:r>
+            <w:r>
+              <w:t>Determina si la tabla hash está vacía o no</w:t>
+            </w:r>
+            <w:r>
+              <w:t>”</w:t>
+            </w:r>
+          </w:p>
+        </w:tc>
+      </w:tr>
+      <w:tr>
+        <w:trPr>
+          <w:trHeight w:val="284"/>
+        </w:trPr>
+        <w:tc>
+          <w:tcPr>
+            <w:tcW w:w="4289" w:type="dxa"/>
+          </w:tcPr>
+          <w:p>
+            <w:pPr>
+              <w:ind w:left="0" w:firstLine="0"/>
+            </w:pPr>
+            <w:r>
+              <w:t xml:space="preserve">Precondiciones:  </w:t>
+            </w:r>
+            <w:proofErr w:type="spellStart"/>
+            <w:r>
+              <w:t>tablahash</w:t>
+            </w:r>
+            <w:proofErr w:type="spellEnd"/>
+            <w:r>
+              <w:t xml:space="preserve"> h</w:t>
+            </w:r>
+          </w:p>
+        </w:tc>
+      </w:tr>
+      <w:tr>
+        <w:trPr>
+          <w:trHeight w:val="269"/>
+        </w:trPr>
+        <w:tc>
+          <w:tcPr>
+            <w:tcW w:w="4289" w:type="dxa"/>
+          </w:tcPr>
+          <w:p>
+            <w:pPr>
+              <w:ind w:left="0" w:firstLine="0"/>
+              <w:rPr>
+                <w:rFonts w:ascii="Times New Roman" w:eastAsia="Times New Roman" w:hAnsi="Times New Roman" w:cs="Times New Roman"/>
+              </w:rPr>
+            </w:pPr>
+            <w:r>
+              <w:t>Postcondiciones</w:t>
+            </w:r>
+            <w:r>
+              <w:rPr>
+                <w:rFonts w:ascii="Times New Roman" w:eastAsia="Times New Roman" w:hAnsi="Times New Roman" w:cs="Times New Roman"/>
+              </w:rPr>
+              <w:t>:</w:t>
+            </w:r>
+          </w:p>
+          <w:p>
+            <w:pPr>
+              <w:ind w:left="0" w:firstLine="0"/>
+            </w:pPr>
+            <w:r>
+              <w:t xml:space="preserve">    </w:t>
+            </w:r>
+            <w:r>
+              <w:t xml:space="preserve">Verdadero si q = </w:t>
+            </w:r>
+            <m:oMath>
+              <m:r>
+                <w:rPr>
+                  <w:rFonts w:ascii="Cambria Math" w:eastAsia="Times New Roman" w:hAnsi="Cambria Math" w:cs="Times New Roman"/>
+                </w:rPr>
+                <m:t>⊘</m:t>
+              </m:r>
+            </m:oMath>
+            <w:r>
+              <w:t xml:space="preserve">    Falso si q es diferente de </w:t>
+            </w:r>
+            <m:oMath>
+              <m:r>
+                <w:rPr>
+                  <w:rFonts w:ascii="Cambria Math" w:eastAsia="Times New Roman" w:hAnsi="Cambria Math" w:cs="Times New Roman"/>
+                </w:rPr>
+                <m:t>⊘</m:t>
+              </m:r>
+            </m:oMath>
+          </w:p>
+        </w:tc>
+      </w:tr>
+    </w:tbl>
+    <w:p/>
+    <w:p/>
+    <w:p/>
+    <w:p/>
+    <w:p/>
+    <w:p/>
+    <w:p/>
+    <w:p/>
+    <w:p/>
+    <w:p>
+      <w:r>
+        <w:t xml:space="preserve">    </w:t>
+      </w:r>
+    </w:p>
+    <w:tbl>
+      <w:tblPr>
+        <w:tblStyle w:val="TableGrid0"/>
+        <w:tblW w:w="0" w:type="auto"/>
+        <w:tblInd w:w="360" w:type="dxa"/>
+        <w:tblLook w:val="04A0" w:firstRow="1" w:lastRow="0" w:firstColumn="1" w:lastColumn="0" w:noHBand="0" w:noVBand="1"/>
+      </w:tblPr>
+      <w:tblGrid>
+        <w:gridCol w:w="10658"/>
+      </w:tblGrid>
+      <w:tr>
+        <w:tc>
+          <w:tcPr>
+            <w:tcW w:w="10658" w:type="dxa"/>
+          </w:tcPr>
+          <w:p>
+            <w:pPr>
+              <w:ind w:left="0" w:firstLine="0"/>
+              <w:rPr>
+                <w:b/>
+                <w:lang w:val="en-US"/>
+              </w:rPr>
+            </w:pPr>
+            <w:proofErr w:type="spellStart"/>
+            <w:r>
+              <w:rPr>
+                <w:b/>
+                <w:lang w:val="en-US"/>
+              </w:rPr>
+              <w:t>Nombre</w:t>
+            </w:r>
+            <w:proofErr w:type="spellEnd"/>
+            <w:r>
+              <w:rPr>
+                <w:b/>
+                <w:lang w:val="en-US"/>
+              </w:rPr>
+              <w:t xml:space="preserve">: </w:t>
+            </w:r>
+            <w:r>
+              <w:rPr>
+                <w:b/>
+                <w:lang w:val="en-US"/>
+              </w:rPr>
+              <w:t>ARBOL BB</w:t>
+            </w:r>
+          </w:p>
+        </w:tc>
+      </w:tr>
+      <w:tr>
+        <w:tc>
+          <w:tcPr>
+            <w:tcW w:w="10658" w:type="dxa"/>
+            <w:vAlign w:val="center"/>
+          </w:tcPr>
+          <w:p>
+            <w:pPr>
+              <w:ind w:left="0" w:firstLine="0"/>
+              <w:jc w:val="center"/>
+              <w:rPr>
+                <w:b/>
+              </w:rPr>
+            </w:pPr>
+            <w:r>
+              <w:rPr>
+                <w:b/>
+              </w:rPr>
+              <w:t>Dibujo:</w:t>
+            </w:r>
+          </w:p>
+          <w:p>
+            <w:pPr>
+              <w:ind w:left="0" w:firstLine="0"/>
+              <w:jc w:val="center"/>
+              <w:rPr>
+                <w:b/>
+              </w:rPr>
+            </w:pPr>
+            <w:r>
+              <w:rPr>
+                <w:noProof/>
+              </w:rPr>
+              <w:drawing>
+                <wp:inline distT="0" distB="0" distL="0" distR="0" wp14:anchorId="757878D0" wp14:editId="326E39AB">
+                  <wp:extent cx="2486025" cy="1571625"/>
+                  <wp:effectExtent l="0" t="0" r="9525" b="9525"/>
+                  <wp:docPr id="16" name="Picture 16" descr="Image result for Arbol Binario"/>
+                  <wp:cNvGraphicFramePr>
+                    <a:graphicFrameLocks xmlns:a="http://schemas.openxmlformats.org/drawingml/2006/main" noChangeAspect="1"/>
+                  </wp:cNvGraphicFramePr>
+                  <a:graphic xmlns:a="http://schemas.openxmlformats.org/drawingml/2006/main">
+                    <a:graphicData uri="http://schemas.openxmlformats.org/drawingml/2006/picture">
+                      <pic:pic xmlns:pic="http://schemas.openxmlformats.org/drawingml/2006/picture">
+                        <pic:nvPicPr>
+                          <pic:cNvPr id="0" name="Picture 3" descr="Image result for Arbol Binario"/>
+                          <pic:cNvPicPr>
+                            <a:picLocks noChangeAspect="1" noChangeArrowheads="1"/>
+                          </pic:cNvPicPr>
+                        </pic:nvPicPr>
+                        <pic:blipFill>
+                          <a:blip r:embed="rId12">
+                            <a:extLst>
+                              <a:ext uri="{28A0092B-C50C-407E-A947-70E740481C1C}">
+                                <a14:useLocalDpi xmlns:a14="http://schemas.microsoft.com/office/drawing/2010/main" val="0"/>
+                              </a:ext>
+                            </a:extLst>
+                          </a:blip>
+                          <a:srcRect/>
+                          <a:stretch>
+                            <a:fillRect/>
+                          </a:stretch>
+                        </pic:blipFill>
+                        <pic:spPr bwMode="auto">
+                          <a:xfrm>
+                            <a:off x="0" y="0"/>
+                            <a:ext cx="2486025" cy="1571625"/>
+                          </a:xfrm>
+                          <a:prstGeom prst="rect">
+                            <a:avLst/>
+                          </a:prstGeom>
+                          <a:noFill/>
+                          <a:ln>
+                            <a:noFill/>
+                          </a:ln>
+                        </pic:spPr>
+                      </pic:pic>
+                    </a:graphicData>
+                  </a:graphic>
+                </wp:inline>
+              </w:drawing>
+            </w:r>
+          </w:p>
+        </w:tc>
+      </w:tr>
+      <w:tr>
+        <w:tc>
+          <w:tcPr>
+            <w:tcW w:w="10658" w:type="dxa"/>
+          </w:tcPr>
+          <w:p>
+            <w:pPr>
+              <w:ind w:left="0" w:firstLine="0"/>
+              <w:rPr>
+                <w:b/>
+              </w:rPr>
+            </w:pPr>
+            <w:r>
+              <w:rPr>
+                <w:b/>
+              </w:rPr>
+              <w:t xml:space="preserve">Invariante: </w:t>
+            </w:r>
+          </w:p>
+          <w:p>
+            <w:pPr>
+              <w:ind w:left="0" w:firstLine="0"/>
+            </w:pPr>
+            <w:proofErr w:type="gramStart"/>
+            <w:r>
+              <w:t>{</w:t>
+            </w:r>
+            <w:r>
+              <w:t xml:space="preserve"> D</w:t>
+            </w:r>
+            <w:proofErr w:type="gramEnd"/>
+            <w:r>
+              <w:t xml:space="preserve"> y </w:t>
+            </w:r>
+            <w:r>
+              <w:t>M con sus respectivos nodos</w:t>
+            </w:r>
+            <w:r>
+              <w:t xml:space="preserve"> son disyuntos, todos los elementos de </w:t>
+            </w:r>
+            <w:r>
+              <w:t>D</w:t>
+            </w:r>
+            <w:r>
+              <w:t xml:space="preserve"> son menores que </w:t>
+            </w:r>
+            <w:proofErr w:type="spellStart"/>
+            <w:r>
+              <w:t>A</w:t>
+            </w:r>
+            <w:proofErr w:type="spellEnd"/>
+            <w:r>
+              <w:t xml:space="preserve">, todos los elementos de </w:t>
+            </w:r>
+            <w:r>
+              <w:t>M</w:t>
+            </w:r>
+            <w:r>
+              <w:t xml:space="preserve">  son mayores que </w:t>
+            </w:r>
+            <w:r>
+              <w:t>A</w:t>
+            </w:r>
+            <w:r>
+              <w:t xml:space="preserve">, </w:t>
+            </w:r>
+            <w:r>
+              <w:t>D</w:t>
+            </w:r>
+            <w:r>
+              <w:t xml:space="preserve"> y </w:t>
+            </w:r>
+            <w:r>
+              <w:t xml:space="preserve">M </w:t>
+            </w:r>
+            <w:r>
+              <w:t>son ordenados</w:t>
+            </w:r>
+          </w:p>
+          <w:p>
+            <w:pPr>
+              <w:ind w:left="0" w:firstLine="0"/>
+            </w:pPr>
+            <w:r>
+              <w:t>}</w:t>
+            </w:r>
+          </w:p>
+          <w:p>
+            <w:pPr>
+              <w:ind w:left="0" w:firstLine="0"/>
+            </w:pPr>
+          </w:p>
+        </w:tc>
+      </w:tr>
+      <w:tr>
+        <w:tc>
+          <w:tcPr>
+            <w:tcW w:w="10658" w:type="dxa"/>
+          </w:tcPr>
+          <w:p>
+            <w:pPr>
+              <w:ind w:left="0" w:firstLine="0"/>
+              <w:rPr>
+                <w:b/>
+                <w:lang w:val="en-US"/>
+              </w:rPr>
+            </w:pPr>
+            <w:proofErr w:type="spellStart"/>
+            <w:r>
+              <w:rPr>
+                <w:b/>
+                <w:lang w:val="en-US"/>
+              </w:rPr>
+              <w:t>Operaciones</w:t>
+            </w:r>
+            <w:proofErr w:type="spellEnd"/>
+            <w:r>
+              <w:rPr>
+                <w:b/>
+                <w:lang w:val="en-US"/>
+              </w:rPr>
+              <w:t xml:space="preserve"> </w:t>
+            </w:r>
+            <w:proofErr w:type="spellStart"/>
+            <w:r>
+              <w:rPr>
+                <w:b/>
+                <w:lang w:val="en-US"/>
+              </w:rPr>
+              <w:t>Primitivas</w:t>
+            </w:r>
+            <w:proofErr w:type="spellEnd"/>
+            <w:r>
+              <w:rPr>
+                <w:b/>
+                <w:lang w:val="en-US"/>
+              </w:rPr>
+              <w:t>:</w:t>
+            </w:r>
+          </w:p>
+          <w:p>
+            <w:pPr>
+              <w:widowControl w:val="0"/>
+              <w:numPr>
+                <w:ilvl w:val="0"/>
+                <w:numId w:val="33"/>
+              </w:numPr>
+              <w:pBdr>
+                <w:top w:val="nil"/>
+                <w:left w:val="nil"/>
+                <w:bottom w:val="nil"/>
+                <w:right w:val="nil"/>
+                <w:between w:val="nil"/>
+              </w:pBdr>
+              <w:spacing w:after="0" w:line="240" w:lineRule="auto"/>
+              <w:ind w:right="0"/>
+              <w:contextualSpacing/>
+              <w:jc w:val="left"/>
+              <w:rPr>
+                <w:rFonts w:ascii="Times New Roman" w:eastAsia="Times New Roman" w:hAnsi="Times New Roman" w:cs="Times New Roman"/>
+                <w:b/>
+              </w:rPr>
+            </w:pPr>
+            <w:proofErr w:type="spellStart"/>
+            <w:r>
+              <w:rPr>
+                <w:rFonts w:ascii="Times New Roman" w:eastAsia="Times New Roman" w:hAnsi="Times New Roman" w:cs="Times New Roman"/>
+                <w:b/>
+              </w:rPr>
+              <w:t>IniciarArbolBinario</w:t>
+            </w:r>
+            <w:proofErr w:type="spellEnd"/>
+            <w:r>
+              <w:rPr>
+                <w:rFonts w:ascii="Times New Roman" w:eastAsia="Times New Roman" w:hAnsi="Times New Roman" w:cs="Times New Roman"/>
+                <w:b/>
+              </w:rPr>
+              <w:t xml:space="preserve"> </w:t>
+            </w:r>
+            <w:r>
+              <w:rPr>
+                <w:rFonts w:ascii="Times New Roman" w:eastAsia="Times New Roman" w:hAnsi="Times New Roman" w:cs="Times New Roman"/>
+              </w:rPr>
+              <w:t>-</w:t>
+            </w:r>
+            <w:r>
+              <w:rPr>
+                <w:rFonts w:ascii="Times New Roman" w:eastAsia="Times New Roman" w:hAnsi="Times New Roman" w:cs="Times New Roman"/>
+                <w:b/>
+              </w:rPr>
+              <w:t xml:space="preserve"> </w:t>
+            </w:r>
+            <m:oMath>
+              <m:r>
+                <w:rPr>
+                  <w:rFonts w:ascii="Cambria Math" w:hAnsi="Cambria Math"/>
+                </w:rPr>
+                <m:t>→</m:t>
+              </m:r>
+            </m:oMath>
+            <w:r>
+              <w:rPr>
+                <w:rFonts w:ascii="Times New Roman" w:eastAsia="Times New Roman" w:hAnsi="Times New Roman" w:cs="Times New Roman"/>
+                <w:b/>
+              </w:rPr>
+              <w:t xml:space="preserve"> </w:t>
+            </w:r>
+            <w:proofErr w:type="spellStart"/>
+            <w:r>
+              <w:rPr>
+                <w:rFonts w:ascii="Times New Roman" w:eastAsia="Times New Roman" w:hAnsi="Times New Roman" w:cs="Times New Roman"/>
+                <w:b/>
+              </w:rPr>
+              <w:t>ArbolBinario</w:t>
+            </w:r>
+            <w:proofErr w:type="spellEnd"/>
+            <w:r>
+              <w:rPr>
+                <w:rFonts w:ascii="Times New Roman" w:eastAsia="Times New Roman" w:hAnsi="Times New Roman" w:cs="Times New Roman"/>
+                <w:b/>
+              </w:rPr>
+              <w:t xml:space="preserve"> (Constructora)</w:t>
+            </w:r>
+          </w:p>
+          <w:p>
+            <w:pPr>
+              <w:widowControl w:val="0"/>
+              <w:numPr>
+                <w:ilvl w:val="0"/>
+                <w:numId w:val="33"/>
+              </w:numPr>
+              <w:pBdr>
+                <w:top w:val="nil"/>
+                <w:left w:val="nil"/>
+                <w:bottom w:val="nil"/>
+                <w:right w:val="nil"/>
+                <w:between w:val="nil"/>
+              </w:pBdr>
+              <w:spacing w:after="0" w:line="240" w:lineRule="auto"/>
+              <w:ind w:right="0"/>
+              <w:contextualSpacing/>
+              <w:jc w:val="left"/>
+              <w:rPr>
+                <w:rFonts w:ascii="Times New Roman" w:eastAsia="Times New Roman" w:hAnsi="Times New Roman" w:cs="Times New Roman"/>
+                <w:b/>
+              </w:rPr>
+            </w:pPr>
+            <w:proofErr w:type="spellStart"/>
+            <w:r>
+              <w:rPr>
+                <w:rFonts w:ascii="Times New Roman" w:eastAsia="Times New Roman" w:hAnsi="Times New Roman" w:cs="Times New Roman"/>
+                <w:b/>
+              </w:rPr>
+              <w:t>InsertarArbolBinario</w:t>
+            </w:r>
+            <w:proofErr w:type="spellEnd"/>
+            <w:r>
+              <w:rPr>
+                <w:rFonts w:ascii="Times New Roman" w:eastAsia="Times New Roman" w:hAnsi="Times New Roman" w:cs="Times New Roman"/>
+                <w:b/>
+              </w:rPr>
+              <w:t xml:space="preserve">   </w:t>
+            </w:r>
+            <w:r>
+              <w:rPr>
+                <w:rFonts w:ascii="Times New Roman" w:eastAsia="Times New Roman" w:hAnsi="Times New Roman" w:cs="Times New Roman"/>
+                <w:b/>
+              </w:rPr>
+              <w:t xml:space="preserve"> </w:t>
+            </w:r>
+            <w:proofErr w:type="spellStart"/>
+            <w:r>
+              <w:rPr>
+                <w:rFonts w:ascii="Times New Roman" w:eastAsia="Times New Roman" w:hAnsi="Times New Roman" w:cs="Times New Roman"/>
+                <w:b/>
+              </w:rPr>
+              <w:t>ArbolBinario</w:t>
+            </w:r>
+            <w:proofErr w:type="spellEnd"/>
+            <w:r>
+              <w:rPr>
+                <w:rFonts w:ascii="Times New Roman" w:eastAsia="Times New Roman" w:hAnsi="Times New Roman" w:cs="Times New Roman"/>
+                <w:b/>
+              </w:rPr>
+              <w:t xml:space="preserve"> x </w:t>
+            </w:r>
+            <w:proofErr w:type="spellStart"/>
+            <w:r>
+              <w:rPr>
+                <w:rFonts w:ascii="Times New Roman" w:eastAsia="Times New Roman" w:hAnsi="Times New Roman" w:cs="Times New Roman"/>
+                <w:b/>
+              </w:rPr>
+              <w:t>TipoA</w:t>
+            </w:r>
+            <w:r>
+              <w:rPr>
+                <w:rFonts w:ascii="Times New Roman" w:eastAsia="Times New Roman" w:hAnsi="Times New Roman" w:cs="Times New Roman"/>
+                <w:b/>
+              </w:rPr>
+              <w:t>O</w:t>
+            </w:r>
+            <w:proofErr w:type="spellEnd"/>
+            <w:r>
+              <w:rPr>
+                <w:rFonts w:ascii="Times New Roman" w:eastAsia="Times New Roman" w:hAnsi="Times New Roman" w:cs="Times New Roman"/>
+                <w:b/>
+              </w:rPr>
+              <w:t xml:space="preserve">  </w:t>
+            </w:r>
+            <m:oMath>
+              <m:r>
+                <w:rPr>
+                  <w:rFonts w:ascii="Cambria Math" w:hAnsi="Cambria Math"/>
+                </w:rPr>
+                <m:t>→</m:t>
+              </m:r>
+            </m:oMath>
+            <w:r>
+              <w:rPr>
+                <w:rFonts w:ascii="Times New Roman" w:eastAsia="Times New Roman" w:hAnsi="Times New Roman" w:cs="Times New Roman"/>
+                <w:b/>
+              </w:rPr>
+              <w:t xml:space="preserve"> </w:t>
+            </w:r>
+            <w:proofErr w:type="spellStart"/>
+            <w:r>
+              <w:rPr>
+                <w:rFonts w:ascii="Times New Roman" w:eastAsia="Times New Roman" w:hAnsi="Times New Roman" w:cs="Times New Roman"/>
+                <w:b/>
+              </w:rPr>
+              <w:t>ArbolBinario</w:t>
+            </w:r>
+            <w:proofErr w:type="spellEnd"/>
+            <w:r>
+              <w:rPr>
+                <w:rFonts w:ascii="Times New Roman" w:eastAsia="Times New Roman" w:hAnsi="Times New Roman" w:cs="Times New Roman"/>
+                <w:b/>
+              </w:rPr>
+              <w:t xml:space="preserve"> (Modificadora)</w:t>
+            </w:r>
+          </w:p>
+          <w:p>
+            <w:pPr>
+              <w:widowControl w:val="0"/>
+              <w:numPr>
+                <w:ilvl w:val="0"/>
+                <w:numId w:val="33"/>
+              </w:numPr>
+              <w:pBdr>
+                <w:top w:val="nil"/>
+                <w:left w:val="nil"/>
+                <w:bottom w:val="nil"/>
+                <w:right w:val="nil"/>
+                <w:between w:val="nil"/>
+              </w:pBdr>
+              <w:spacing w:after="0" w:line="240" w:lineRule="auto"/>
+              <w:ind w:right="0"/>
+              <w:contextualSpacing/>
+              <w:jc w:val="left"/>
+              <w:rPr>
+                <w:rFonts w:ascii="Times New Roman" w:eastAsia="Times New Roman" w:hAnsi="Times New Roman" w:cs="Times New Roman"/>
+                <w:b/>
+              </w:rPr>
+            </w:pPr>
+            <w:proofErr w:type="spellStart"/>
+            <w:r>
+              <w:rPr>
+                <w:rFonts w:ascii="Times New Roman" w:eastAsia="Times New Roman" w:hAnsi="Times New Roman" w:cs="Times New Roman"/>
+                <w:b/>
+              </w:rPr>
+              <w:t>EliminarArbolBinario</w:t>
+            </w:r>
+            <w:proofErr w:type="spellEnd"/>
+            <w:r>
+              <w:rPr>
+                <w:rFonts w:ascii="Times New Roman" w:eastAsia="Times New Roman" w:hAnsi="Times New Roman" w:cs="Times New Roman"/>
+                <w:b/>
+              </w:rPr>
+              <w:t xml:space="preserve">       </w:t>
+            </w:r>
+            <w:proofErr w:type="spellStart"/>
+            <w:r>
+              <w:rPr>
+                <w:rFonts w:ascii="Times New Roman" w:eastAsia="Times New Roman" w:hAnsi="Times New Roman" w:cs="Times New Roman"/>
+                <w:b/>
+              </w:rPr>
+              <w:t>ArbolBinario</w:t>
+            </w:r>
+            <w:proofErr w:type="spellEnd"/>
+            <w:r>
+              <w:rPr>
+                <w:rFonts w:ascii="Times New Roman" w:eastAsia="Times New Roman" w:hAnsi="Times New Roman" w:cs="Times New Roman"/>
+                <w:b/>
+              </w:rPr>
+              <w:t xml:space="preserve"> X </w:t>
+            </w:r>
+            <w:proofErr w:type="spellStart"/>
+            <w:r>
+              <w:rPr>
+                <w:rFonts w:ascii="Times New Roman" w:eastAsia="Times New Roman" w:hAnsi="Times New Roman" w:cs="Times New Roman"/>
+                <w:b/>
+              </w:rPr>
+              <w:t>TipoAO</w:t>
+            </w:r>
+            <w:proofErr w:type="spellEnd"/>
+            <w:r>
+              <w:rPr>
+                <w:rFonts w:ascii="Times New Roman" w:eastAsia="Times New Roman" w:hAnsi="Times New Roman" w:cs="Times New Roman"/>
+                <w:b/>
+              </w:rPr>
+              <w:t xml:space="preserve"> </w:t>
+            </w:r>
+            <m:oMath>
+              <m:r>
+                <m:rPr>
+                  <m:sty m:val="bi"/>
+                </m:rPr>
+                <w:rPr>
+                  <w:rFonts w:ascii="Cambria Math" w:hAnsi="Cambria Math"/>
+                </w:rPr>
+                <m:t>→</m:t>
+              </m:r>
+            </m:oMath>
+            <w:r>
+              <w:rPr>
+                <w:rFonts w:ascii="Times New Roman" w:eastAsia="Times New Roman" w:hAnsi="Times New Roman" w:cs="Times New Roman"/>
+                <w:b/>
+              </w:rPr>
+              <w:t xml:space="preserve"> </w:t>
+            </w:r>
+            <w:proofErr w:type="spellStart"/>
+            <w:r>
+              <w:rPr>
+                <w:rFonts w:ascii="Times New Roman" w:eastAsia="Times New Roman" w:hAnsi="Times New Roman" w:cs="Times New Roman"/>
+                <w:b/>
+              </w:rPr>
+              <w:t>ArbolBinario</w:t>
+            </w:r>
+            <w:proofErr w:type="spellEnd"/>
+            <w:r>
+              <w:rPr>
+                <w:rFonts w:ascii="Times New Roman" w:eastAsia="Times New Roman" w:hAnsi="Times New Roman" w:cs="Times New Roman"/>
+                <w:b/>
+              </w:rPr>
+              <w:t xml:space="preserve"> (Modificadora)</w:t>
+            </w:r>
+          </w:p>
+          <w:p>
+            <w:pPr>
+              <w:widowControl w:val="0"/>
+              <w:pBdr>
+                <w:top w:val="nil"/>
+                <w:left w:val="nil"/>
+                <w:bottom w:val="nil"/>
+                <w:right w:val="nil"/>
+                <w:between w:val="nil"/>
+              </w:pBdr>
+              <w:spacing w:after="0" w:line="240" w:lineRule="auto"/>
+              <w:ind w:left="720" w:right="0" w:firstLine="0"/>
+              <w:contextualSpacing/>
+              <w:jc w:val="left"/>
+            </w:pPr>
+          </w:p>
+        </w:tc>
+      </w:tr>
+    </w:tbl>
+    <w:p/>
+    <w:p/>
+    <w:tbl>
+      <w:tblPr>
+        <w:tblStyle w:val="TableGrid0"/>
+        <w:tblW w:w="0" w:type="auto"/>
+        <w:tblInd w:w="490" w:type="dxa"/>
+        <w:tblLook w:val="04A0" w:firstRow="1" w:lastRow="0" w:firstColumn="1" w:lastColumn="0" w:noHBand="0" w:noVBand="1"/>
+      </w:tblPr>
+      <w:tblGrid>
+        <w:gridCol w:w="4289"/>
+      </w:tblGrid>
+      <w:tr>
+        <w:trPr>
+          <w:trHeight w:val="284"/>
+        </w:trPr>
+        <w:tc>
+          <w:tcPr>
+            <w:tcW w:w="4289" w:type="dxa"/>
+          </w:tcPr>
+          <w:p>
+            <w:pPr>
+              <w:ind w:left="0" w:firstLine="0"/>
+            </w:pPr>
+            <w:proofErr w:type="spellStart"/>
+            <w:r>
+              <w:rPr>
+                <w:rFonts w:ascii="Times New Roman" w:eastAsia="Times New Roman" w:hAnsi="Times New Roman" w:cs="Times New Roman"/>
+                <w:b/>
+              </w:rPr>
+              <w:t>ArbolBinario</w:t>
+            </w:r>
+            <w:proofErr w:type="spellEnd"/>
+            <w:r>
+              <w:rPr>
+                <w:rFonts w:ascii="Times New Roman" w:eastAsia="Times New Roman" w:hAnsi="Times New Roman" w:cs="Times New Roman"/>
+                <w:b/>
+              </w:rPr>
+              <w:t xml:space="preserve"> </w:t>
+            </w:r>
+            <w:proofErr w:type="spellStart"/>
+            <w:r>
+              <w:rPr>
+                <w:rFonts w:ascii="Times New Roman" w:eastAsia="Times New Roman" w:hAnsi="Times New Roman" w:cs="Times New Roman"/>
+                <w:b/>
+              </w:rPr>
+              <w:t>IniciarArbol</w:t>
+            </w:r>
+            <w:proofErr w:type="spellEnd"/>
+            <w:r>
+              <w:rPr>
+                <w:rFonts w:ascii="Times New Roman" w:eastAsia="Times New Roman" w:hAnsi="Times New Roman" w:cs="Times New Roman"/>
+                <w:b/>
+              </w:rPr>
+              <w:t xml:space="preserve"> </w:t>
+            </w:r>
+            <w:proofErr w:type="spellStart"/>
+            <w:r>
+              <w:rPr>
+                <w:rFonts w:ascii="Times New Roman" w:eastAsia="Times New Roman" w:hAnsi="Times New Roman" w:cs="Times New Roman"/>
+                <w:b/>
+              </w:rPr>
+              <w:t>(Void)</w:t>
+            </w:r>
+          </w:p>
+        </w:tc>
+      </w:tr>
+      <w:tr>
+        <w:trPr>
+          <w:trHeight w:val="284"/>
+        </w:trPr>
+        <w:tc>
+          <w:tcPr>
+            <w:tcW w:w="4289" w:type="dxa"/>
+          </w:tcPr>
+          <w:p>
+            <w:pPr>
+              <w:ind w:left="0" w:firstLine="0"/>
+            </w:pPr>
+            <w:proofErr w:type="spellEnd"/>
+            <w:r>
+              <w:t xml:space="preserve">“Crea un </w:t>
+            </w:r>
+            <w:proofErr w:type="spellStart"/>
+            <w:r>
+              <w:t>Arbol</w:t>
+            </w:r>
+            <w:proofErr w:type="spellEnd"/>
+            <w:r>
+              <w:t xml:space="preserve"> </w:t>
+            </w:r>
+            <w:r>
+              <w:t xml:space="preserve">Binario el cual es </w:t>
+            </w:r>
+            <w:proofErr w:type="spellStart"/>
+            <w:r>
+              <w:t>vacio</w:t>
+            </w:r>
+            <w:proofErr w:type="spellEnd"/>
+            <w:r>
+              <w:t>”</w:t>
+            </w:r>
+          </w:p>
+        </w:tc>
+      </w:tr>
+      <w:tr>
+        <w:trPr>
+          <w:trHeight w:val="284"/>
+        </w:trPr>
+        <w:tc>
+          <w:tcPr>
+            <w:tcW w:w="4289" w:type="dxa"/>
+          </w:tcPr>
+          <w:p>
+            <w:pPr>
+              <w:ind w:left="0" w:firstLine="0"/>
+            </w:pPr>
+            <w:r>
+              <w:t>Precondiciones:  -</w:t>
+            </w:r>
+          </w:p>
+        </w:tc>
+      </w:tr>
+      <w:tr>
+        <w:trPr>
+          <w:trHeight w:val="269"/>
+        </w:trPr>
+        <w:tc>
+          <w:tcPr>
+            <w:tcW w:w="4289" w:type="dxa"/>
+          </w:tcPr>
+          <w:p>
+            <w:pPr>
+              <w:ind w:left="0" w:firstLine="0"/>
+              <w:rPr>
+                <w:rFonts w:ascii="Times New Roman" w:eastAsia="Times New Roman" w:hAnsi="Times New Roman" w:cs="Times New Roman"/>
+              </w:rPr>
+            </w:pPr>
+            <w:r>
+              <w:t>Postcondiciones</w:t>
+            </w:r>
+            <w:r>
+              <w:rPr>
+                <w:rFonts w:ascii="Times New Roman" w:eastAsia="Times New Roman" w:hAnsi="Times New Roman" w:cs="Times New Roman"/>
+              </w:rPr>
+              <w:t>:</w:t>
+            </w:r>
+          </w:p>
+          <w:p>
+            <w:pPr>
+              <w:ind w:left="0" w:firstLine="0"/>
+            </w:pPr>
+            <m:oMathPara>
+              <m:oMath>
+                <m:r>
+                  <w:rPr>
+                    <w:rFonts w:ascii="Cambria Math" w:eastAsia="Times New Roman" w:hAnsi="Cambria Math" w:cs="Times New Roman"/>
+                  </w:rPr>
+                  <m:t>IniciarArbolBinario</m:t>
+                </m:r>
+                <m:r>
+                  <w:rPr>
+                    <w:rFonts w:ascii="Cambria Math" w:eastAsia="Times New Roman" w:hAnsi="Cambria Math" w:cs="Times New Roman"/>
+                  </w:rPr>
+                  <m:t>= ⊘</m:t>
+                </m:r>
+              </m:oMath>
+            </m:oMathPara>
+          </w:p>
+        </w:tc>
+      </w:tr>
+    </w:tbl>
+    <w:tbl>
+      <w:tblPr>
+        <w:tblStyle w:val="TableGrid0"/>
+        <w:tblpPr w:leftFromText="180" w:rightFromText="180" w:vertAnchor="text" w:horzAnchor="page" w:tblpX="6091" w:tblpY="-1625"/>
+        <w:tblW w:w="0" w:type="auto"/>
+        <w:tblLook w:val="04A0" w:firstRow="1" w:lastRow="0" w:firstColumn="1" w:lastColumn="0" w:noHBand="0" w:noVBand="1"/>
+      </w:tblPr>
+      <w:tblGrid>
+        <w:gridCol w:w="4289"/>
+      </w:tblGrid>
+      <w:tr>
+        <w:trPr>
+          <w:trHeight w:val="284"/>
+        </w:trPr>
+        <w:tc>
+          <w:tcPr>
+            <w:tcW w:w="4289" w:type="dxa"/>
+          </w:tcPr>
+          <w:p>
+            <w:pPr>
+              <w:ind w:left="0" w:firstLine="0"/>
+            </w:pPr>
+            <w:proofErr w:type="spellStart"/>
+            <w:r>
+              <w:rPr>
+                <w:rFonts w:ascii="Times New Roman" w:eastAsia="Times New Roman" w:hAnsi="Times New Roman" w:cs="Times New Roman"/>
+                <w:b/>
+              </w:rPr>
+              <w:lastRenderedPageBreak/>
+              <w:t>ArbolBinario</w:t>
+            </w:r>
+            <w:proofErr w:type="spellEnd"/>
+            <w:r>
+              <w:rPr>
+                <w:rFonts w:ascii="Times New Roman" w:eastAsia="Times New Roman" w:hAnsi="Times New Roman" w:cs="Times New Roman"/>
+                <w:b/>
+              </w:rPr>
+              <w:t xml:space="preserve"> </w:t>
+            </w:r>
+            <w:proofErr w:type="spellStart"/>
+            <w:r>
+              <w:rPr>
+                <w:rFonts w:ascii="Times New Roman" w:eastAsia="Times New Roman" w:hAnsi="Times New Roman" w:cs="Times New Roman"/>
+                <w:b/>
+              </w:rPr>
+              <w:t>InsertarArbol</w:t>
+            </w:r>
+            <w:proofErr w:type="spellEnd"/>
+            <w:r>
+              <w:rPr>
+                <w:rFonts w:ascii="Times New Roman" w:eastAsia="Times New Roman" w:hAnsi="Times New Roman" w:cs="Times New Roman"/>
+                <w:b/>
+              </w:rPr>
+              <w:t xml:space="preserve"> (</w:t>
+            </w:r>
+            <w:proofErr w:type="spellStart"/>
+            <w:r>
+              <w:rPr>
+                <w:rFonts w:ascii="Times New Roman" w:eastAsia="Times New Roman" w:hAnsi="Times New Roman" w:cs="Times New Roman"/>
+                <w:b/>
+              </w:rPr>
+              <w:t>ArbolBinario</w:t>
+            </w:r>
+            <w:proofErr w:type="spellEnd"/>
+            <w:r>
+              <w:rPr>
+                <w:rFonts w:ascii="Times New Roman" w:eastAsia="Times New Roman" w:hAnsi="Times New Roman" w:cs="Times New Roman"/>
+                <w:b/>
+              </w:rPr>
+              <w:t xml:space="preserve"> a, TipoA0 </w:t>
+            </w:r>
+            <w:proofErr w:type="spellStart"/>
+            <w:r>
+              <w:rPr>
+                <w:rFonts w:ascii="Times New Roman" w:eastAsia="Times New Roman" w:hAnsi="Times New Roman" w:cs="Times New Roman"/>
+                <w:b/>
+              </w:rPr>
+              <w:t>element</w:t>
+            </w:r>
+            <w:proofErr w:type="spellEnd"/>
+            <w:r>
+              <w:rPr>
+                <w:rFonts w:ascii="Times New Roman" w:eastAsia="Times New Roman" w:hAnsi="Times New Roman" w:cs="Times New Roman"/>
+                <w:b/>
+              </w:rPr>
+              <w:t>)</w:t>
+            </w:r>
+          </w:p>
+        </w:tc>
+      </w:tr>
+      <w:tr>
+        <w:trPr>
+          <w:trHeight w:val="284"/>
+        </w:trPr>
+        <w:tc>
+          <w:tcPr>
+            <w:tcW w:w="4289" w:type="dxa"/>
+          </w:tcPr>
+          <w:p>
+            <w:pPr>
+              <w:ind w:left="0" w:firstLine="0"/>
+            </w:pPr>
+            <w:r>
+              <w:t>“Agrega un elemento a un árbol binario ordenado”</w:t>
+            </w:r>
+          </w:p>
+        </w:tc>
+      </w:tr>
+      <w:tr>
+        <w:trPr>
+          <w:trHeight w:val="284"/>
+        </w:trPr>
+        <w:tc>
+          <w:tcPr>
+            <w:tcW w:w="4289" w:type="dxa"/>
+          </w:tcPr>
+          <w:p>
+            <w:pPr>
+              <w:ind w:left="0" w:firstLine="0"/>
+            </w:pPr>
+            <w:r>
+              <w:t>Precondiciones:   Elemento £ a, a=A</w:t>
+            </w:r>
+          </w:p>
+        </w:tc>
+      </w:tr>
+      <w:tr>
+        <w:trPr>
+          <w:trHeight w:val="269"/>
+        </w:trPr>
+        <w:tc>
+          <w:tcPr>
+            <w:tcW w:w="4289" w:type="dxa"/>
+          </w:tcPr>
+          <w:p>
+            <w:pPr>
+              <w:ind w:left="0" w:firstLine="0"/>
+              <w:rPr>
+                <w:rFonts w:ascii="Times New Roman" w:eastAsia="Times New Roman" w:hAnsi="Times New Roman" w:cs="Times New Roman"/>
+              </w:rPr>
+            </w:pPr>
+            <w:r>
+              <w:t>Postcondiciones</w:t>
+            </w:r>
+            <w:r>
+              <w:rPr>
+                <w:rFonts w:ascii="Times New Roman" w:eastAsia="Times New Roman" w:hAnsi="Times New Roman" w:cs="Times New Roman"/>
+              </w:rPr>
+              <w:t>:</w:t>
+            </w:r>
+          </w:p>
+          <w:p>
+            <w:pPr>
+              <w:ind w:left="0" w:firstLine="0"/>
+            </w:pPr>
+            <m:oMathPara>
+              <m:oMath>
+                <m:r>
+                  <w:rPr>
+                    <w:rFonts w:ascii="Cambria Math" w:eastAsia="Times New Roman" w:hAnsi="Cambria Math" w:cs="Times New Roman"/>
+                  </w:rPr>
+                  <m:t>IniciarArbolBinario= A  U ELEMENT</m:t>
+                </m:r>
+              </m:oMath>
+            </m:oMathPara>
+          </w:p>
+        </w:tc>
+      </w:tr>
+    </w:tbl>
+    <w:p/>
+    <w:p/>
+    <w:tbl>
+      <w:tblPr>
+        <w:tblStyle w:val="TableGrid0"/>
+        <w:tblW w:w="0" w:type="auto"/>
+        <w:tblInd w:w="490" w:type="dxa"/>
+        <w:tblLook w:val="04A0" w:firstRow="1" w:lastRow="0" w:firstColumn="1" w:lastColumn="0" w:noHBand="0" w:noVBand="1"/>
+      </w:tblPr>
+      <w:tblGrid>
+        <w:gridCol w:w="4289"/>
+      </w:tblGrid>
+      <w:tr>
+        <w:trPr>
+          <w:trHeight w:val="284"/>
+        </w:trPr>
+        <w:tc>
+          <w:tcPr>
+            <w:tcW w:w="4289" w:type="dxa"/>
+          </w:tcPr>
+          <w:p>
+            <w:pPr>
+              <w:ind w:left="0" w:firstLine="0"/>
+            </w:pPr>
+            <w:proofErr w:type="spellStart"/>
+            <w:r>
+              <w:rPr>
+                <w:rFonts w:ascii="Times New Roman" w:eastAsia="Times New Roman" w:hAnsi="Times New Roman" w:cs="Times New Roman"/>
+                <w:b/>
+              </w:rPr>
+              <w:t>ArbolBinario</w:t>
+            </w:r>
+            <w:proofErr w:type="spellEnd"/>
+            <w:r>
+              <w:rPr>
+                <w:rFonts w:ascii="Times New Roman" w:eastAsia="Times New Roman" w:hAnsi="Times New Roman" w:cs="Times New Roman"/>
+                <w:b/>
+              </w:rPr>
+              <w:t xml:space="preserve"> </w:t>
+            </w:r>
+            <w:proofErr w:type="spellStart"/>
+            <w:r>
+              <w:rPr>
+                <w:rFonts w:ascii="Times New Roman" w:eastAsia="Times New Roman" w:hAnsi="Times New Roman" w:cs="Times New Roman"/>
+                <w:b/>
+              </w:rPr>
+              <w:t>Eliminar</w:t>
+            </w:r>
+            <w:r>
+              <w:rPr>
+                <w:rFonts w:ascii="Times New Roman" w:eastAsia="Times New Roman" w:hAnsi="Times New Roman" w:cs="Times New Roman"/>
+                <w:b/>
+              </w:rPr>
+              <w:t>Arbol</w:t>
+            </w:r>
+            <w:proofErr w:type="spellEnd"/>
+            <w:r>
+              <w:rPr>
+                <w:rFonts w:ascii="Times New Roman" w:eastAsia="Times New Roman" w:hAnsi="Times New Roman" w:cs="Times New Roman"/>
+                <w:b/>
+              </w:rPr>
+              <w:t xml:space="preserve"> (</w:t>
+            </w:r>
+            <w:proofErr w:type="spellStart"/>
+            <w:r>
+              <w:rPr>
+                <w:rFonts w:ascii="Times New Roman" w:eastAsia="Times New Roman" w:hAnsi="Times New Roman" w:cs="Times New Roman"/>
+                <w:b/>
+              </w:rPr>
+              <w:t>ArbolBinario</w:t>
+            </w:r>
+            <w:proofErr w:type="spellEnd"/>
+            <w:r>
+              <w:rPr>
+                <w:rFonts w:ascii="Times New Roman" w:eastAsia="Times New Roman" w:hAnsi="Times New Roman" w:cs="Times New Roman"/>
+                <w:b/>
+              </w:rPr>
+              <w:t xml:space="preserve"> a, TipoA0 </w:t>
+            </w:r>
+            <w:proofErr w:type="spellStart"/>
+            <w:r>
+              <w:rPr>
+                <w:rFonts w:ascii="Times New Roman" w:eastAsia="Times New Roman" w:hAnsi="Times New Roman" w:cs="Times New Roman"/>
+                <w:b/>
+              </w:rPr>
+              <w:t>element</w:t>
+            </w:r>
+            <w:proofErr w:type="spellEnd"/>
+            <w:r>
+              <w:rPr>
+                <w:rFonts w:ascii="Times New Roman" w:eastAsia="Times New Roman" w:hAnsi="Times New Roman" w:cs="Times New Roman"/>
+                <w:b/>
+              </w:rPr>
+              <w:t>)</w:t>
+            </w:r>
+          </w:p>
+        </w:tc>
+      </w:tr>
+      <w:tr>
+        <w:trPr>
+          <w:trHeight w:val="284"/>
+        </w:trPr>
+        <w:tc>
+          <w:tcPr>
+            <w:tcW w:w="4289" w:type="dxa"/>
+          </w:tcPr>
+          <w:p>
+            <w:pPr>
+              <w:ind w:left="0" w:firstLine="0"/>
+            </w:pPr>
+            <w:r>
+              <w:t>“</w:t>
+            </w:r>
+            <w:r>
+              <w:t xml:space="preserve">Elimina un elemento de un </w:t>
+            </w:r>
+            <w:proofErr w:type="gramStart"/>
+            <w:r>
+              <w:t xml:space="preserve">árbol </w:t>
+            </w:r>
+            <w:r>
+              <w:t>”</w:t>
+            </w:r>
+            <w:proofErr w:type="gramEnd"/>
+          </w:p>
+        </w:tc>
+      </w:tr>
+      <w:tr>
+        <w:trPr>
+          <w:trHeight w:val="284"/>
+        </w:trPr>
+        <w:tc>
+          <w:tcPr>
+            <w:tcW w:w="4289" w:type="dxa"/>
+          </w:tcPr>
+          <w:p>
+            <w:pPr>
+              <w:ind w:left="0" w:firstLine="0"/>
+            </w:pPr>
+            <w:r>
+              <w:t>Precondiciones:   Elemento £ a, a=A</w:t>
+            </w:r>
+          </w:p>
+        </w:tc>
+      </w:tr>
+      <w:tr>
+        <w:trPr>
+          <w:trHeight w:val="269"/>
+        </w:trPr>
+        <w:tc>
+          <w:tcPr>
+            <w:tcW w:w="4289" w:type="dxa"/>
+          </w:tcPr>
+          <w:p>
+            <w:pPr>
+              <w:ind w:left="0" w:firstLine="0"/>
+              <w:rPr>
+                <w:rFonts w:ascii="Times New Roman" w:eastAsia="Times New Roman" w:hAnsi="Times New Roman" w:cs="Times New Roman"/>
+              </w:rPr>
+            </w:pPr>
+            <w:r>
+              <w:t>Postcondiciones</w:t>
+            </w:r>
+            <w:r>
+              <w:rPr>
+                <w:rFonts w:ascii="Times New Roman" w:eastAsia="Times New Roman" w:hAnsi="Times New Roman" w:cs="Times New Roman"/>
+              </w:rPr>
+              <w:t>:</w:t>
+            </w:r>
+          </w:p>
+          <w:p>
+            <w:pPr>
+              <w:ind w:left="0" w:firstLine="0"/>
+            </w:pPr>
+            <m:oMathPara>
+              <m:oMath>
+                <m:r>
+                  <w:rPr>
+                    <w:rFonts w:ascii="Cambria Math" w:eastAsia="Times New Roman" w:hAnsi="Cambria Math" w:cs="Times New Roman"/>
+                  </w:rPr>
+                  <m:t>IniciarArbolBinario= A</m:t>
+                </m:r>
+                <m:r>
+                  <w:rPr>
+                    <w:rFonts w:ascii="Cambria Math" w:eastAsia="Times New Roman" w:hAnsi="Cambria Math" w:cs="Times New Roman"/>
+                  </w:rPr>
+                  <m:t>-</m:t>
+                </m:r>
+                <m:r>
+                  <w:rPr>
+                    <w:rFonts w:ascii="Cambria Math" w:eastAsia="Times New Roman" w:hAnsi="Cambria Math" w:cs="Times New Roman"/>
+                  </w:rPr>
+                  <m:t>ELEMENT</m:t>
+                </m:r>
+              </m:oMath>
+            </m:oMathPara>
+          </w:p>
+        </w:tc>
+      </w:tr>
+    </w:tbl>
+    <w:p/>
+    <w:p/>
+    <w:p/>
+    <w:p/>
+    <w:p/>
+    <w:p/>
+    <w:p/>
+    <w:p/>
+    <w:p/>
+    <w:p/>
+    <w:p/>
+    <w:p/>
+    <w:p/>
+    <w:p/>
+    <w:p/>
+    <w:p/>
+    <w:p/>
+    <w:p/>
+    <w:p/>
     <w:p>
       <w:pPr>
         <w:pStyle w:val="Heading1"/>
@@ -7049,7 +9705,7 @@
           <w:lang w:val="es-CO"/>
         </w:rPr>
       </w:pPr>
-      <w:bookmarkStart w:id="5" w:name="_Toc527662345"/>
+      <w:bookmarkStart w:id="7" w:name="_Toc527662345"/>
       <w:r>
         <w:rPr>
           <w:sz w:val="28"/>
@@ -7064,7 +9720,7 @@
         </w:rPr>
         <w:t>Información:</w:t>
       </w:r>
-      <w:bookmarkEnd w:id="5"/>
+      <w:bookmarkEnd w:id="7"/>
     </w:p>
     <w:p/>
     <w:p>
@@ -7173,6 +9829,7 @@
           <w:bCs/>
           <w:lang w:val="es-ES"/>
         </w:rPr>
+        <w:lastRenderedPageBreak/>
         <w:t>Los árboles binarios son estructuras de datos muy similares a las listas doblemente enlazadas, en el sentido que tienen dos punteros que apuntan a otros elementos, pero no tienen una estructura lógica de tipo lineal o secuencial como aquellas, sino ramificada.  Tienen aspecto de árbol, de ahí su nombre.</w:t>
       </w:r>
     </w:p>
@@ -7324,6 +9981,13 @@
     <w:p>
       <w:pPr>
         <w:rPr>
+          <w:bCs/>
+        </w:rPr>
+      </w:pPr>
+    </w:p>
+    <w:p>
+      <w:pPr>
+        <w:rPr>
           <w:b/>
           <w:bCs/>
         </w:rPr>
@@ -7333,7 +9997,6 @@
           <w:b/>
           <w:bCs/>
         </w:rPr>
-        <w:lastRenderedPageBreak/>
         <w:t>Construcción Arboles N-Arios</w:t>
       </w:r>
     </w:p>
@@ -7889,6 +10552,7 @@
           <w:color w:val="1A1A1A"/>
           <w:shd w:val="clear" w:color="auto" w:fill="FDFDFD"/>
         </w:rPr>
+        <w:lastRenderedPageBreak/>
         <w:t>Árboles Binarios de Búsqueda:</w:t>
       </w:r>
       <w:r>
@@ -8026,7 +10690,7 @@
           <w:lang w:val="es-CO"/>
         </w:rPr>
       </w:pPr>
-      <w:bookmarkStart w:id="6" w:name="_Toc527662346"/>
+      <w:bookmarkStart w:id="8" w:name="_Toc527662346"/>
       <w:r>
         <w:rPr>
           <w:lang w:val="es-CO"/>
@@ -8051,7 +10715,7 @@
         </w:rPr>
         <w:t>Creativas:</w:t>
       </w:r>
-      <w:bookmarkEnd w:id="6"/>
+      <w:bookmarkEnd w:id="8"/>
     </w:p>
     <w:p>
       <w:pPr>
@@ -8127,7 +10791,7 @@
                     <pic:cNvPicPr/>
                   </pic:nvPicPr>
                   <pic:blipFill>
-                    <a:blip r:embed="rId11">
+                    <a:blip r:embed="rId13">
                       <a:extLst>
                         <a:ext uri="{28A0092B-C50C-407E-A947-70E740481C1C}">
                           <a14:useLocalDpi xmlns:a14="http://schemas.microsoft.com/office/drawing/2010/main" val="0"/>
@@ -8374,7 +11038,7 @@
                     </pic:cNvPicPr>
                   </pic:nvPicPr>
                   <pic:blipFill>
-                    <a:blip r:embed="rId12">
+                    <a:blip r:embed="rId14">
                       <a:extLst>
                         <a:ext uri="{28A0092B-C50C-407E-A947-70E740481C1C}">
                           <a14:useLocalDpi xmlns:a14="http://schemas.microsoft.com/office/drawing/2010/main" val="0"/>
@@ -8532,6 +11196,7 @@
         <w:rPr>
           <w:noProof/>
         </w:rPr>
+        <w:lastRenderedPageBreak/>
         <w:drawing>
           <wp:anchor distT="0" distB="0" distL="114300" distR="114300" simplePos="0" relativeHeight="251691008" behindDoc="0" locked="0" layoutInCell="1" allowOverlap="1" wp14:anchorId="4A6BE35A" wp14:editId="59790E6D">
             <wp:simplePos x="0" y="0"/>
@@ -8566,7 +11231,7 @@
                     </pic:cNvPicPr>
                   </pic:nvPicPr>
                   <pic:blipFill>
-                    <a:blip r:embed="rId13">
+                    <a:blip r:embed="rId15">
                       <a:extLst>
                         <a:ext uri="{28A0092B-C50C-407E-A947-70E740481C1C}">
                           <a14:useLocalDpi xmlns:a14="http://schemas.microsoft.com/office/drawing/2010/main" val="0"/>
@@ -8769,7 +11434,7 @@
                     <pic:cNvPicPr/>
                   </pic:nvPicPr>
                   <pic:blipFill rotWithShape="1">
-                    <a:blip r:embed="rId14">
+                    <a:blip r:embed="rId16">
                       <a:extLst>
                         <a:ext uri="{28A0092B-C50C-407E-A947-70E740481C1C}">
                           <a14:useLocalDpi xmlns:a14="http://schemas.microsoft.com/office/drawing/2010/main" val="0"/>
@@ -8904,7 +11569,6 @@
         <w:pStyle w:val="Subtitle"/>
       </w:pPr>
       <w:r>
-        <w:lastRenderedPageBreak/>
         <w:t>Recursividad:</w:t>
       </w:r>
     </w:p>
@@ -8965,7 +11629,7 @@
                     <pic:cNvPicPr/>
                   </pic:nvPicPr>
                   <pic:blipFill rotWithShape="1">
-                    <a:blip r:embed="rId15">
+                    <a:blip r:embed="rId17">
                       <a:extLst>
                         <a:ext uri="{28A0092B-C50C-407E-A947-70E740481C1C}">
                           <a14:useLocalDpi xmlns:a14="http://schemas.microsoft.com/office/drawing/2010/main" val="0"/>
@@ -9058,7 +11722,7 @@
           <w:lang w:val="es-CO"/>
         </w:rPr>
       </w:pPr>
-      <w:bookmarkStart w:id="7" w:name="_Toc527662347"/>
+      <w:bookmarkStart w:id="9" w:name="_Toc527662347"/>
       <w:r>
         <w:rPr>
           <w:sz w:val="28"/>
@@ -9080,7 +11744,7 @@
         </w:rPr>
         <w:t>:</w:t>
       </w:r>
-      <w:bookmarkEnd w:id="7"/>
+      <w:bookmarkEnd w:id="9"/>
     </w:p>
     <w:p>
       <w:pPr>
@@ -9127,7 +11791,7 @@
           <w:lang w:val="es-CO"/>
         </w:rPr>
       </w:pPr>
-      <w:bookmarkStart w:id="8" w:name="_Toc527662348"/>
+      <w:bookmarkStart w:id="10" w:name="_Toc527662348"/>
       <w:r>
         <w:rPr>
           <w:sz w:val="28"/>
@@ -9149,7 +11813,7 @@
         </w:rPr>
         <w:t>:</w:t>
       </w:r>
-      <w:bookmarkEnd w:id="8"/>
+      <w:bookmarkEnd w:id="10"/>
     </w:p>
     <w:p>
       <w:pPr>
@@ -9843,7 +12507,7 @@
           <w:lang w:val="es-CO"/>
         </w:rPr>
       </w:pPr>
-      <w:bookmarkStart w:id="9" w:name="_Toc527662349"/>
+      <w:bookmarkStart w:id="11" w:name="_Toc527662349"/>
       <w:r>
         <w:rPr>
           <w:lang w:val="es-CO"/>
@@ -9856,7 +12520,7 @@
         </w:rPr>
         <w:t>:</w:t>
       </w:r>
-      <w:bookmarkEnd w:id="9"/>
+      <w:bookmarkEnd w:id="11"/>
     </w:p>
     <w:p/>
     <w:p>
@@ -9945,7 +12609,11 @@
         <w:t xml:space="preserve"> </w:t>
       </w:r>
       <w:r>
-        <w:t xml:space="preserve">Por otra </w:t>
+        <w:t xml:space="preserve">Por </w:t>
+      </w:r>
+      <w:r>
+        <w:lastRenderedPageBreak/>
+        <w:t xml:space="preserve">otra </w:t>
       </w:r>
       <w:r>
         <w:t>parte,</w:t>
@@ -10090,19 +12758,12 @@
         <w:rPr>
           <w:color w:val="auto"/>
         </w:rPr>
-        <w:t xml:space="preserve">, en este caso se hará el llamado respectivo para crear un árbol N-ario, en el cual estarán ubicados todos los elementos respectivos. Una vez los elementos hayan sido agregados, el usuario también tendrá la opción de agregar a otro jugador de baloncesto sin necesidad de ser ingresado por medio de un archivo plano. Solamente se tendrán en cuenta los atributos respectivos a este. Por otra parte cuando el usuario decida utilizar la búsqueda dentro </w:t>
-      </w:r>
-      <w:r>
-        <w:rPr>
-          <w:color w:val="auto"/>
-        </w:rPr>
-        <w:lastRenderedPageBreak/>
-        <w:t xml:space="preserve">del árbol N-Ario, ya sea para buscar </w:t>
+        <w:t xml:space="preserve">, en este caso se hará el llamado respectivo para crear un árbol N-ario, en el cual estarán ubicados todos los elementos respectivos. Una vez los elementos hayan sido agregados, el usuario también tendrá la opción de agregar a otro jugador de baloncesto sin necesidad de ser ingresado por medio de un archivo plano. Solamente se tendrán en cuenta los atributos respectivos a este. Por otra parte cuando el usuario decida utilizar la búsqueda dentro del árbol N-Ario, ya sea para buscar </w:t>
       </w:r>
       <w:r>
         <w:t xml:space="preserve">los jugadores que hayan obtenido un </w:t>
       </w:r>
-      <w:bookmarkStart w:id="10" w:name="_Hlk527211059"/>
+      <w:bookmarkStart w:id="12" w:name="_Hlk527211059"/>
       <w:r>
         <w:t xml:space="preserve">puntaje por partido de 10 puntos o </w:t>
       </w:r>
@@ -10112,7 +12773,7 @@
       <w:r>
         <w:t xml:space="preserve"> de 20 rebotes en el partido, puntos por partido, asistencia de por partido del jugador, robos por partido, y bloqueos por partido</w:t>
       </w:r>
-      <w:bookmarkEnd w:id="10"/>
+      <w:bookmarkEnd w:id="12"/>
       <w:r>
         <w:t>, se harán llamado a los algoritmos de recursividad, ya que esto permitiría que la búsqueda del elemento no sea de manera lineal, ya que es un gran volumen de elementos que serán ingresados al sistema, se tendrán en cuenta lo que es la recursividad a la hora de la búsqueda o la eliminación de un elementos dentro del árbol. Una vez el usuario haya escogido cualquiera de las opciones anteriormente descritas, el programa le devolverá la respuesta por medio de un archivo que se exportara.</w:t>
       </w:r>
@@ -10139,7 +12800,7 @@
       <w:pPr>
         <w:pStyle w:val="Subtitle"/>
       </w:pPr>
-      <w:bookmarkStart w:id="11" w:name="_Hlk527408761"/>
+      <w:bookmarkStart w:id="13" w:name="_Hlk527408761"/>
       <w:r>
         <w:t>Alternativa</w:t>
       </w:r>
@@ -10147,7 +12808,7 @@
         <w:t xml:space="preserve"> 4:</w:t>
       </w:r>
     </w:p>
-    <w:bookmarkEnd w:id="11"/>
+    <w:bookmarkEnd w:id="13"/>
     <w:p>
       <w:pPr>
         <w:spacing w:before="240"/>
@@ -10199,7 +12860,11 @@
         <w:t xml:space="preserve">. </w:t>
       </w:r>
       <w:r>
-        <w:t xml:space="preserve"> Una vez el usuario haya escogido la acción que desea hacer esta será mostrada por medio de una ventana emergente.</w:t>
+        <w:t xml:space="preserve"> Una vez el usuario haya escogido la acción que desea hacer esta será mostrada por </w:t>
+      </w:r>
+      <w:r>
+        <w:lastRenderedPageBreak/>
+        <w:t>medio de una ventana emergente.</w:t>
       </w:r>
       <w:r>
         <w:t xml:space="preserve"> En esta alternativa, cada vez que el usuario escoja una de las opciones anteriormente descritas, este le mostrara por medio de una ventana emergente el tiempo que se </w:t>
@@ -10413,35 +13078,28 @@
         </w:rPr>
         <w:t xml:space="preserve"> los atributos estadísticos: </w:t>
       </w:r>
-      <w:bookmarkStart w:id="12" w:name="_Hlk528186979"/>
+      <w:bookmarkStart w:id="14" w:name="_Hlk528186979"/>
       <w:r>
         <w:rPr>
           <w:lang w:val="es-ES" w:eastAsia="ja-JP"/>
         </w:rPr>
         <w:t>FIELD GOALS PERCENTAGE y THREE POINT FIELD GOALS PERCENTAGE</w:t>
       </w:r>
-      <w:bookmarkEnd w:id="12"/>
+      <w:bookmarkEnd w:id="14"/>
       <w:r>
         <w:rPr>
           <w:lang w:val="es-ES" w:eastAsia="ja-JP"/>
         </w:rPr>
         <w:t xml:space="preserve">, en el árbol AVL se guardaran los atributos </w:t>
       </w:r>
-      <w:bookmarkStart w:id="13" w:name="_Hlk528187000"/>
+      <w:bookmarkStart w:id="15" w:name="_Hlk528187000"/>
       <w:r>
         <w:rPr>
           <w:lang w:val="es-ES" w:eastAsia="ja-JP"/>
         </w:rPr>
-        <w:t xml:space="preserve">FREE THROW </w:t>
-      </w:r>
-      <w:r>
-        <w:rPr>
-          <w:lang w:val="es-ES" w:eastAsia="ja-JP"/>
-        </w:rPr>
-        <w:lastRenderedPageBreak/>
-        <w:t>PERCENTAGE y PERSONAL FOULS</w:t>
-      </w:r>
-      <w:bookmarkEnd w:id="13"/>
+        <w:t>FREE THROW PERCENTAGE y PERSONAL FOULS</w:t>
+      </w:r>
+      <w:bookmarkEnd w:id="15"/>
       <w:r>
         <w:rPr>
           <w:lang w:val="es-ES" w:eastAsia="ja-JP"/>
@@ -10565,7 +13223,7 @@
           <w:lang w:val="es-CO"/>
         </w:rPr>
       </w:pPr>
-      <w:bookmarkStart w:id="14" w:name="_Toc527662350"/>
+      <w:bookmarkStart w:id="16" w:name="_Toc527662350"/>
       <w:r>
         <w:rPr>
           <w:sz w:val="28"/>
@@ -10580,7 +13238,7 @@
         </w:rPr>
         <w:t>:</w:t>
       </w:r>
-      <w:bookmarkEnd w:id="14"/>
+      <w:bookmarkEnd w:id="16"/>
     </w:p>
     <w:p/>
     <w:p>
@@ -10599,21 +13257,25 @@
         <w:spacing w:before="240"/>
         <w:ind w:left="0" w:firstLine="0"/>
       </w:pPr>
-      <w:bookmarkStart w:id="15" w:name="_Hlk527908218"/>
-      <w:r>
-        <w:t>En esta alternativa encontramos que el usuario tendrá la opción de ingresar los datos por un archivo plano. Una de las ventajas de ingresar los elementos por un archivo plano es que este ya viene con unos criterios de lectura y el usuario no tendrá que escribirlos en un cuadro de texto, esto reduciría el margen de error a la hora de la lectura de archivos</w:t>
+      <w:bookmarkStart w:id="17" w:name="_Hlk527908218"/>
+      <w:r>
+        <w:t xml:space="preserve">En esta alternativa encontramos que el usuario tendrá la opción de ingresar los datos por un archivo plano. Una de las ventajas de ingresar los elementos por un archivo plano es que este ya viene con unos criterios de lectura y el usuario no tendrá que escribirlos en un cuadro de texto, esto reduciría el margen de error a la hora de la </w:t>
+      </w:r>
+      <w:r>
+        <w:lastRenderedPageBreak/>
+        <w:t>lectura de archivos</w:t>
       </w:r>
       <w:r>
         <w:t>.</w:t>
       </w:r>
-      <w:bookmarkEnd w:id="15"/>
+      <w:bookmarkEnd w:id="17"/>
       <w:r>
         <w:t xml:space="preserve"> </w:t>
       </w:r>
       <w:r>
         <w:t xml:space="preserve">Una vez los datos ya sean ingresados al sistema se creará el árbol rojo y negro. </w:t>
       </w:r>
-      <w:bookmarkStart w:id="16" w:name="_Hlk527410145"/>
+      <w:bookmarkStart w:id="18" w:name="_Hlk527410145"/>
       <w:r>
         <w:t xml:space="preserve">Una de las ventajas de usar esta clase de estructuras de datos es que </w:t>
       </w:r>
@@ -10694,7 +13356,7 @@
       <w:r>
         <w:t>Para ello, se llevan a cabo una o varias rotaciones, que no son más que reestructuraciones en las relaciones padre-hijo-tío nieto.</w:t>
       </w:r>
-      <w:bookmarkEnd w:id="16"/>
+      <w:bookmarkEnd w:id="18"/>
       <w:r>
         <w:t xml:space="preserve"> En las ventajas que encontramos a la hora de implementar un Árbol binario es que e</w:t>
       </w:r>
@@ -10770,11 +13432,7 @@
         <w:t xml:space="preserve"> </w:t>
       </w:r>
       <w:r>
-        <w:t xml:space="preserve">llegar a un punto en el que se </w:t>
-      </w:r>
-      <w:r>
-        <w:lastRenderedPageBreak/>
-        <w:t>acabe la memoria.</w:t>
+        <w:t>llegar a un punto en el que se acabe la memoria.</w:t>
       </w:r>
       <w:r>
         <w:t xml:space="preserve">  Por otra parte, las desventajas que podríamos encontrar a la hora de la implementación de este son:  </w:t>
@@ -10881,7 +13539,11 @@
         <w:ind w:left="0" w:firstLine="0"/>
       </w:pPr>
       <w:r>
-        <w:t>En esta alternativa encontramos que el usuario tendrá la opción de ingresar los datos por un archivo plano. Una de las ventajas de ingresar los elementos por un archivo plano es que este ya viene con unos criterios de lectura y el usuario no tendrá que escribirlos en un cuadro de texto, esto reduciría el margen de error a la hora de la lectura de archivos</w:t>
+        <w:t xml:space="preserve">En esta alternativa encontramos que el usuario tendrá la opción de ingresar los datos por un archivo plano. Una de las ventajas de ingresar los elementos por un archivo plano es que este ya viene con unos criterios de lectura y el usuario no tendrá que escribirlos en un cuadro de texto, esto reduciría el margen de error a la hora de la </w:t>
+      </w:r>
+      <w:r>
+        <w:lastRenderedPageBreak/>
+        <w:t>lectura de archivos</w:t>
       </w:r>
       <w:r>
         <w:t>. Una de las ventajas que encontramos a la hora de aplicar los arboles N-Arios es que consiste en que existen más nodos en un mismo nivel que en los arboles binarios con lo que se consigue que si el árbol es de búsqueda, los accesos a los nodos sean más rápidos. Por otra parte, cuando hablamos de las desventajas nos encontramos con que contienen la mayor ocupación de memoria, pudiendo ocurrir que en ocasiones la mayoría de los nodos no tengan descendientes o al menos no todos los que podrían tener desaprovechándose por tanto gran cantidad de memoria. También, se hará uno de la recursividad y en esta se puede encontrar desventajas y ventajas al mismo tiempo, tales como; –Soluciona problemas recurrentes, son programas cortos y las desventajas es que crea muchas variables y puede necesitar mucha memoria. Por otra parte, cuando el usuario escoja la opción que desee, la respuesta será exportada por medio de un archivo plano. Las ventajas que podríamos encontrar al utilizar esta opción de respuesta es que se organizara la información de una manera concisa y eficaz, pero una de las desventajas que podríamos encontrar es la complejidad de manejo a la hora de la implementación.</w:t>
@@ -10917,91 +13579,86 @@
       <w:r>
         <w:t>medio de un cuadro emergente</w:t>
       </w:r>
+      <w:r>
+        <w:t>.</w:t>
+      </w:r>
+      <w:r>
+        <w:t xml:space="preserve"> Una de las desventajas de usar un cuadro de texto como método para ingresar los elementos es que el margen de error sería muy </w:t>
+      </w:r>
       <w:proofErr w:type="gramStart"/>
       <w:r>
+        <w:t xml:space="preserve">grande </w:t>
+      </w:r>
+      <w:r>
         <w:t>.</w:t>
       </w:r>
+      <w:proofErr w:type="gramEnd"/>
+      <w:r>
+        <w:t xml:space="preserve"> Una vez los datos sean ingresados se procederá a la creación de la tabla hash, las ventajas que podríamos encontrar a la hora de la implementación es que u</w:t>
+      </w:r>
+      <w:r>
+        <w:t>na tabla hash tiene como principal ventaja que el acceso a los datos suele ser muy rápido si se cumplen las siguientes condiciones:</w:t>
+      </w:r>
       <w:r>
         <w:t xml:space="preserve"> </w:t>
       </w:r>
+      <w:r>
+        <w:t>Una razón de ocupación no muy elevada (a partir del 75% de ocupación se producen demasiadas colisiones y la tabla se vuelve ineficiente)</w:t>
+      </w:r>
+      <w:r>
+        <w:t>, entre otras desventajas que podríamos encontrar son que si queremos</w:t>
+      </w:r>
+      <w:r>
+        <w:t xml:space="preserve"> ampliar el espacio de la tabla</w:t>
+      </w:r>
+      <w:r>
+        <w:t xml:space="preserve">, </w:t>
+      </w:r>
+      <w:r>
+        <w:t>el volumen de datos almacenados crece</w:t>
+      </w:r>
+      <w:r>
+        <w:t xml:space="preserve"> y s</w:t>
+      </w:r>
+      <w:r>
+        <w:t>e trata de una operación costosa</w:t>
+      </w:r>
+      <w:r>
+        <w:t>, por otra parte, también es la d</w:t>
+      </w:r>
+      <w:r>
+        <w:t>ificultad para recorrer todos los elementos. Se suelen emplear listas para procesar la totalidad de los elementos.</w:t>
+      </w:r>
+      <w:r>
+        <w:t xml:space="preserve"> D</w:t>
+      </w:r>
+      <w:r>
+        <w:t>esaprovechamiento de la memoria. Si se reserva espacio para todos los posibles elementos, se consume más memoria de la necesaria; se suele resolver reservando espacio únicamente para punteros a los elementos.</w:t>
+      </w:r>
+      <w:r>
+        <w:t xml:space="preserve"> Una de las ventajas de usar esta clase de estructuras de datos es que v</w:t>
+      </w:r>
+      <w:r>
+        <w:t>entajas</w:t>
+      </w:r>
+      <w:r>
+        <w:t>, t</w:t>
+      </w:r>
+      <w:r>
+        <w:t xml:space="preserve">odas las operaciones son </w:t>
+      </w:r>
+      <w:proofErr w:type="gramStart"/>
+      <w:r>
+        <w:t>O(</w:t>
+      </w:r>
       <w:proofErr w:type="gramEnd"/>
       <w:r>
-        <w:t xml:space="preserve">Una de las desventajas de usar un cuadro de texto como método para ingresar los elementos es que el margen de error sería muy </w:t>
-      </w:r>
-      <w:proofErr w:type="gramStart"/>
-      <w:r>
-        <w:t xml:space="preserve">grande </w:t>
-      </w:r>
-      <w:r>
-        <w:t>.</w:t>
-      </w:r>
-      <w:proofErr w:type="gramEnd"/>
-      <w:r>
-        <w:t xml:space="preserve"> Una vez los datos sean ingresados se procederá a la creación de la tabla hash, las ventajas que podríamos encontrar a la hora de la implementación es que u</w:t>
-      </w:r>
-      <w:r>
-        <w:t>na tabla hash tiene como principal ventaja que el acceso a los datos suele ser muy rápido si se cumplen las siguientes condiciones:</w:t>
+        <w:t>log n).</w:t>
       </w:r>
       <w:r>
         <w:t xml:space="preserve"> </w:t>
       </w:r>
       <w:r>
-        <w:t>Una razón de ocupación no muy elevada (a partir del 75% de ocupación se producen demasiadas colisiones y la tabla se vuelve ineficiente)</w:t>
-      </w:r>
-      <w:r>
-        <w:t>, entre otras desventajas que podríamos encontrar son que si queremos</w:t>
-      </w:r>
-      <w:r>
-        <w:t xml:space="preserve"> ampliar el espacio de la tabla</w:t>
-      </w:r>
-      <w:r>
-        <w:t xml:space="preserve">, </w:t>
-      </w:r>
-      <w:r>
-        <w:t>el volumen de datos almacenados crece</w:t>
-      </w:r>
-      <w:r>
-        <w:t xml:space="preserve"> y s</w:t>
-      </w:r>
-      <w:r>
-        <w:t>e trata de una operación costosa</w:t>
-      </w:r>
-      <w:r>
-        <w:t>, por otra parte, también es la d</w:t>
-      </w:r>
-      <w:r>
-        <w:t>ificultad para recorrer todos los elementos. Se suelen emplear listas para procesar la totalidad de los elementos.</w:t>
-      </w:r>
-      <w:r>
-        <w:t xml:space="preserve"> D</w:t>
-      </w:r>
-      <w:r>
-        <w:t>esaprovechamiento de la memoria. Si se reserva espacio para todos los posibles elementos, se consume más memoria de la necesaria; se suele resolver reservando espacio únicamente para punteros a los elementos.</w:t>
-      </w:r>
-      <w:r>
-        <w:t xml:space="preserve"> Una de las ventajas de usar esta clase de estructuras de datos es que v</w:t>
-      </w:r>
-      <w:r>
-        <w:t>entajas</w:t>
-      </w:r>
-      <w:r>
-        <w:t>, t</w:t>
-      </w:r>
-      <w:r>
-        <w:t xml:space="preserve">odas las operaciones son </w:t>
-      </w:r>
-      <w:proofErr w:type="gramStart"/>
-      <w:r>
-        <w:t>O(</w:t>
-      </w:r>
-      <w:proofErr w:type="gramEnd"/>
-      <w:r>
-        <w:t>log n).</w:t>
-      </w:r>
-      <w:r>
-        <w:t xml:space="preserve"> </w:t>
-      </w:r>
-      <w:r>
         <w:t>Se mantienen más balanceados que otras estructuras</w:t>
       </w:r>
       <w:r>
@@ -11020,11 +13677,7 @@
         <w:t xml:space="preserve"> podemos encontrar que s</w:t>
       </w:r>
       <w:r>
-        <w:t xml:space="preserve">u costo </w:t>
-      </w:r>
-      <w:r>
-        <w:lastRenderedPageBreak/>
-        <w:t>espacial es mayor que el de otros árboles por el uso de nodos centinelas.</w:t>
+        <w:t>u costo espacial es mayor que el de otros árboles por el uso de nodos centinelas.</w:t>
       </w:r>
       <w:r>
         <w:t xml:space="preserve"> La</w:t>
@@ -11133,7 +13786,11 @@
       </w:r>
       <w:proofErr w:type="gramEnd"/>
       <w:r>
-        <w:t>Log n), lo que seria de gran ayuda  ala hora de usar un gran volumen de datos, como es en este caso. Por otra parte, al utilizar los arboles AVL se nos resultara no tan complejo de implementar como otras estructuras de datos y la facilidad de la búsqueda de elementos dentro de esta estructura de datos no es tan complicada tampoco.</w:t>
+        <w:t xml:space="preserve">Log n), lo que seria de gran ayuda  ala hora </w:t>
+      </w:r>
+      <w:r>
+        <w:lastRenderedPageBreak/>
+        <w:t>de usar un gran volumen de datos, como es en este caso. Por otra parte, al utilizar los arboles AVL se nos resultara no tan complejo de implementar como otras estructuras de datos y la facilidad de la búsqueda de elementos dentro de esta estructura de datos no es tan complicada tampoco.</w:t>
       </w:r>
     </w:p>
     <w:p>
@@ -11177,8 +13834,6 @@
       <w:r>
         <w:t>:</w:t>
       </w:r>
-      <w:bookmarkStart w:id="17" w:name="_GoBack"/>
-      <w:bookmarkEnd w:id="17"/>
     </w:p>
     <w:p>
       <w:pPr>
@@ -11204,7 +13859,7 @@
     <w:p>
       <w:pPr>
         <w:rPr>
-          <w:lang w:val="en-US" w:eastAsia="ja-JP"/>
+          <w:lang w:eastAsia="ja-JP"/>
         </w:rPr>
       </w:pPr>
     </w:p>
@@ -11614,6 +14269,7 @@
           <w:rFonts w:eastAsiaTheme="minorEastAsia"/>
           <w:lang w:val="en-US"/>
         </w:rPr>
+        <w:lastRenderedPageBreak/>
         <w:t xml:space="preserve">A) </w:t>
       </w:r>
       <w:proofErr w:type="spellStart"/>
@@ -12893,6 +15549,7 @@
                 <w:b/>
                 <w:lang w:val="en-US"/>
               </w:rPr>
+              <w:lastRenderedPageBreak/>
               <w:t xml:space="preserve">Alternative 1 </w:t>
             </w:r>
           </w:p>
@@ -13228,15 +15885,11 @@
               <w:spacing w:after="0" w:line="259" w:lineRule="auto"/>
               <w:ind w:left="0" w:right="0" w:firstLine="0"/>
               <w:jc w:val="left"/>
-              <w:rPr>
-                <w:lang w:val="en-US"/>
-              </w:rPr>
-            </w:pPr>
-            <w:r>
-              <w:rPr>
-                <w:b/>
-                <w:sz w:val="18"/>
-                <w:lang w:val="en-US"/>
+            </w:pPr>
+            <w:r>
+              <w:rPr>
+                <w:b/>
+                <w:sz w:val="18"/>
               </w:rPr>
               <w:t xml:space="preserve"> </w:t>
             </w:r>
@@ -13459,16 +16112,12 @@
               <w:spacing w:after="244" w:line="259" w:lineRule="auto"/>
               <w:ind w:left="0" w:right="0" w:firstLine="0"/>
               <w:jc w:val="left"/>
-              <w:rPr>
-                <w:lang w:val="en-US"/>
-              </w:rPr>
             </w:pPr>
             <w:proofErr w:type="spellStart"/>
             <w:r>
               <w:rPr>
                 <w:b/>
                 <w:sz w:val="18"/>
-                <w:lang w:val="en-US"/>
               </w:rPr>
               <w:t>Arlbol</w:t>
             </w:r>
@@ -13477,35 +16126,22 @@
               <w:rPr>
                 <w:b/>
                 <w:sz w:val="18"/>
-                <w:lang w:val="en-US"/>
               </w:rPr>
               <w:t xml:space="preserve"> </w:t>
             </w:r>
-            <w:proofErr w:type="spellStart"/>
             <w:proofErr w:type="gramStart"/>
             <w:r>
               <w:rPr>
                 <w:b/>
                 <w:sz w:val="18"/>
-                <w:lang w:val="en-US"/>
-              </w:rPr>
-              <w:t>Rojo</w:t>
-            </w:r>
-            <w:proofErr w:type="spellEnd"/>
-            <w:r>
-              <w:rPr>
-                <w:b/>
-                <w:sz w:val="18"/>
-                <w:lang w:val="en-US"/>
-              </w:rPr>
-              <w:t xml:space="preserve">  y</w:t>
+              </w:rPr>
+              <w:t>Rojo  y</w:t>
             </w:r>
             <w:proofErr w:type="gramEnd"/>
             <w:r>
               <w:rPr>
                 <w:b/>
                 <w:sz w:val="18"/>
-                <w:lang w:val="en-US"/>
               </w:rPr>
               <w:t xml:space="preserve"> Negro</w:t>
             </w:r>
@@ -13513,7 +16149,6 @@
               <w:rPr>
                 <w:b/>
                 <w:sz w:val="18"/>
-                <w:lang w:val="en-US"/>
               </w:rPr>
               <w:t xml:space="preserve">: </w:t>
             </w:r>
@@ -13522,7 +16157,6 @@
                 <w:b/>
                 <w:color w:val="FF0000"/>
                 <w:sz w:val="18"/>
-                <w:lang w:val="en-US"/>
               </w:rPr>
               <w:t>2</w:t>
             </w:r>
@@ -13530,7 +16164,6 @@
               <w:rPr>
                 <w:b/>
                 <w:sz w:val="18"/>
-                <w:lang w:val="en-US"/>
               </w:rPr>
               <w:t xml:space="preserve"> </w:t>
             </w:r>
@@ -13540,41 +16173,27 @@
               <w:spacing w:after="244" w:line="259" w:lineRule="auto"/>
               <w:ind w:left="0" w:right="0" w:firstLine="0"/>
               <w:jc w:val="left"/>
-              <w:rPr>
-                <w:lang w:val="en-US"/>
-              </w:rPr>
-            </w:pPr>
-            <w:r>
-              <w:rPr>
-                <w:b/>
-                <w:sz w:val="18"/>
-                <w:lang w:val="en-US"/>
-              </w:rPr>
-              <w:t xml:space="preserve">Arbol </w:t>
-            </w:r>
+            </w:pPr>
             <w:proofErr w:type="spellStart"/>
             <w:r>
               <w:rPr>
                 <w:b/>
                 <w:sz w:val="18"/>
-                <w:lang w:val="en-US"/>
-              </w:rPr>
-              <w:t>Binario</w:t>
+              </w:rPr>
+              <w:t>Arbol</w:t>
             </w:r>
             <w:proofErr w:type="spellEnd"/>
             <w:r>
               <w:rPr>
                 <w:b/>
                 <w:sz w:val="18"/>
-                <w:lang w:val="en-US"/>
-              </w:rPr>
-              <w:t>:</w:t>
-            </w:r>
-            <w:r>
-              <w:rPr>
-                <w:b/>
-                <w:sz w:val="18"/>
-                <w:lang w:val="en-US"/>
+              </w:rPr>
+              <w:t xml:space="preserve"> Binario:</w:t>
+            </w:r>
+            <w:r>
+              <w:rPr>
+                <w:b/>
+                <w:sz w:val="18"/>
               </w:rPr>
               <w:t xml:space="preserve"> </w:t>
             </w:r>
@@ -13583,7 +16202,6 @@
                 <w:b/>
                 <w:color w:val="FF0000"/>
                 <w:sz w:val="18"/>
-                <w:lang w:val="en-US"/>
               </w:rPr>
               <w:t xml:space="preserve">3 </w:t>
             </w:r>
@@ -13593,15 +16211,11 @@
               <w:spacing w:after="244" w:line="259" w:lineRule="auto"/>
               <w:ind w:left="0" w:right="0" w:firstLine="0"/>
               <w:jc w:val="left"/>
-              <w:rPr>
-                <w:lang w:val="en-US"/>
-              </w:rPr>
-            </w:pPr>
-            <w:r>
-              <w:rPr>
-                <w:b/>
-                <w:sz w:val="18"/>
-                <w:lang w:val="en-US"/>
+            </w:pPr>
+            <w:r>
+              <w:rPr>
+                <w:b/>
+                <w:sz w:val="18"/>
               </w:rPr>
               <w:t xml:space="preserve"> </w:t>
             </w:r>
@@ -13611,9 +16225,6 @@
               <w:spacing w:after="0" w:line="259" w:lineRule="auto"/>
               <w:ind w:left="0" w:right="0" w:firstLine="0"/>
               <w:jc w:val="left"/>
-              <w:rPr>
-                <w:lang w:val="en-US"/>
-              </w:rPr>
             </w:pPr>
           </w:p>
         </w:tc>
@@ -14881,15 +17492,11 @@
               <w:spacing w:after="0" w:line="259" w:lineRule="auto"/>
               <w:ind w:left="0" w:right="0" w:firstLine="0"/>
               <w:jc w:val="left"/>
-              <w:rPr>
-                <w:lang w:val="en-US"/>
-              </w:rPr>
-            </w:pPr>
-            <w:r>
-              <w:rPr>
-                <w:b/>
-                <w:sz w:val="18"/>
-                <w:lang w:val="en-US"/>
+            </w:pPr>
+            <w:r>
+              <w:rPr>
+                <w:b/>
+                <w:sz w:val="18"/>
               </w:rPr>
               <w:t xml:space="preserve"> </w:t>
             </w:r>
@@ -14924,7 +17531,6 @@
                 <w:b/>
                 <w:lang w:val="en-US"/>
               </w:rPr>
-              <w:lastRenderedPageBreak/>
               <w:t xml:space="preserve">Alternative 4 </w:t>
             </w:r>
           </w:p>
@@ -15089,56 +17695,40 @@
                 <w:color w:val="FF0000"/>
                 <w:sz w:val="18"/>
                 <w:szCs w:val="18"/>
-                <w:lang w:val="en-US"/>
-              </w:rPr>
-            </w:pPr>
-            <w:proofErr w:type="spellStart"/>
+              </w:rPr>
+            </w:pPr>
             <w:r>
               <w:rPr>
                 <w:b/>
                 <w:sz w:val="18"/>
                 <w:szCs w:val="18"/>
-                <w:lang w:val="en-US"/>
-              </w:rPr>
-              <w:t>Tablas</w:t>
-            </w:r>
-            <w:proofErr w:type="spellEnd"/>
+              </w:rPr>
+              <w:t xml:space="preserve">Tablas Hash: </w:t>
+            </w:r>
+            <w:proofErr w:type="gramStart"/>
             <w:r>
               <w:rPr>
                 <w:b/>
                 <w:sz w:val="18"/>
                 <w:szCs w:val="18"/>
-                <w:lang w:val="en-US"/>
-              </w:rPr>
-              <w:t xml:space="preserve"> Hash: </w:t>
-            </w:r>
-            <w:proofErr w:type="gramStart"/>
+              </w:rPr>
+              <w:t>O(</w:t>
+            </w:r>
+            <w:proofErr w:type="gramEnd"/>
             <w:r>
               <w:rPr>
                 <w:b/>
                 <w:sz w:val="18"/>
                 <w:szCs w:val="18"/>
-                <w:lang w:val="en-US"/>
-              </w:rPr>
-              <w:t>O(</w:t>
-            </w:r>
-            <w:proofErr w:type="gramEnd"/>
-            <w:r>
-              <w:rPr>
-                <w:b/>
+              </w:rPr>
+              <w:t xml:space="preserve">1): </w:t>
+            </w:r>
+            <w:r>
+              <w:rPr>
+                <w:b/>
+                <w:color w:val="FF0000"/>
                 <w:sz w:val="18"/>
                 <w:szCs w:val="18"/>
-                <w:lang w:val="en-US"/>
-              </w:rPr>
-              <w:t xml:space="preserve">1): </w:t>
-            </w:r>
-            <w:r>
-              <w:rPr>
-                <w:b/>
-                <w:color w:val="FF0000"/>
-                <w:sz w:val="18"/>
-                <w:szCs w:val="18"/>
-                <w:lang w:val="en-US"/>
               </w:rPr>
               <w:t>1</w:t>
             </w:r>
@@ -15153,7 +17743,6 @@
                 <w:color w:val="FF0000"/>
                 <w:sz w:val="18"/>
                 <w:szCs w:val="18"/>
-                <w:lang w:val="en-US"/>
               </w:rPr>
             </w:pPr>
           </w:p>
@@ -15232,7 +17821,6 @@
               <w:rPr>
                 <w:b/>
                 <w:sz w:val="18"/>
-                <w:lang w:val="en-US"/>
               </w:rPr>
             </w:pPr>
           </w:p>
@@ -15241,9 +17829,6 @@
               <w:spacing w:after="0" w:line="259" w:lineRule="auto"/>
               <w:ind w:left="0" w:right="0" w:firstLine="0"/>
               <w:jc w:val="left"/>
-              <w:rPr>
-                <w:lang w:val="en-US"/>
-              </w:rPr>
             </w:pPr>
           </w:p>
           <w:p>
@@ -15251,9 +17836,6 @@
               <w:spacing w:after="0" w:line="259" w:lineRule="auto"/>
               <w:ind w:left="0" w:right="0" w:firstLine="0"/>
               <w:jc w:val="left"/>
-              <w:rPr>
-                <w:lang w:val="en-US"/>
-              </w:rPr>
             </w:pPr>
           </w:p>
           <w:p>
@@ -15261,9 +17843,6 @@
               <w:spacing w:after="0" w:line="259" w:lineRule="auto"/>
               <w:ind w:left="0" w:right="0" w:firstLine="0"/>
               <w:jc w:val="left"/>
-              <w:rPr>
-                <w:lang w:val="en-US"/>
-              </w:rPr>
             </w:pPr>
           </w:p>
         </w:tc>
@@ -15556,6 +18135,7 @@
                 <w:b/>
                 <w:lang w:val="en-US"/>
               </w:rPr>
+              <w:lastRenderedPageBreak/>
               <w:t xml:space="preserve">Alternative 5 </w:t>
             </w:r>
           </w:p>
@@ -16758,7 +19338,6 @@
               <w:rPr>
                 <w:b/>
                 <w:sz w:val="18"/>
-                <w:lang w:val="en-US"/>
               </w:rPr>
             </w:pPr>
           </w:p>
@@ -16862,16 +19441,12 @@
               <w:spacing w:after="244" w:line="259" w:lineRule="auto"/>
               <w:ind w:left="0" w:right="0" w:firstLine="0"/>
               <w:jc w:val="left"/>
-              <w:rPr>
-                <w:lang w:val="en-US"/>
-              </w:rPr>
             </w:pPr>
             <w:proofErr w:type="spellStart"/>
             <w:r>
               <w:rPr>
                 <w:b/>
                 <w:sz w:val="18"/>
-                <w:lang w:val="en-US"/>
               </w:rPr>
               <w:t>Arvol</w:t>
             </w:r>
@@ -16880,7 +19455,6 @@
               <w:rPr>
                 <w:b/>
                 <w:sz w:val="18"/>
-                <w:lang w:val="en-US"/>
               </w:rPr>
               <w:t xml:space="preserve"> AVL: </w:t>
             </w:r>
@@ -16889,7 +19463,6 @@
                 <w:b/>
                 <w:color w:val="FF0000"/>
                 <w:sz w:val="18"/>
-                <w:lang w:val="en-US"/>
               </w:rPr>
               <w:t>3</w:t>
             </w:r>
@@ -17147,19 +19720,7 @@
         <w:rPr>
           <w:b/>
         </w:rPr>
-        <w:t xml:space="preserve">Alternativa </w:t>
-      </w:r>
-      <w:r>
-        <w:rPr>
-          <w:b/>
-        </w:rPr>
-        <w:t>6</w:t>
-      </w:r>
-      <w:r>
-        <w:rPr>
-          <w:b/>
-        </w:rPr>
-        <w:t xml:space="preserve">: </w:t>
+        <w:t xml:space="preserve">Alternativa 6: </w:t>
       </w:r>
     </w:p>
     <w:p>
@@ -17169,7 +19730,6 @@
         <w:jc w:val="left"/>
       </w:pPr>
       <w:r>
-        <w:lastRenderedPageBreak/>
         <w:t>Categoria1(</w:t>
       </w:r>
       <w:proofErr w:type="gramStart"/>
@@ -17212,6 +19772,9 @@
       <w:pPr>
         <w:spacing w:before="240"/>
         <w:ind w:left="0" w:firstLine="0"/>
+        <w:rPr>
+          <w:b/>
+        </w:rPr>
       </w:pPr>
       <w:r>
         <w:t xml:space="preserve">En esta fase lo que procedimos a hacer fue evaluar la mejor </w:t>
@@ -17250,12 +19813,24 @@
         <w:t>otras alternativas. Con base en el puntaje obtenido lograremos escoger la mejor solución entre las tres restantes y así poder implementar con todos sus requerimientos correspondientes.</w:t>
       </w:r>
       <w:r>
-        <w:t xml:space="preserve"> La mejor solución escogida dependiendo a los criterios de evaluación, es la opción que haya obtenido mayor puntaje, en este caso es la alternativa </w:t>
-      </w:r>
-      <w:r>
+        <w:t xml:space="preserve"> </w:t>
+      </w:r>
+      <w:r>
+        <w:rPr>
+          <w:b/>
+        </w:rPr>
+        <w:t xml:space="preserve">La mejor solución escogida dependiendo a los criterios de evaluación, es la opción que haya obtenido mayor puntaje, en este caso es la alternativa </w:t>
+      </w:r>
+      <w:r>
+        <w:rPr>
+          <w:b/>
+        </w:rPr>
         <w:t>número</w:t>
       </w:r>
       <w:r>
+        <w:rPr>
+          <w:b/>
+        </w:rPr>
         <w:t xml:space="preserve"> 6.</w:t>
       </w:r>
     </w:p>
@@ -17275,6 +19850,7 @@
           <w:sz w:val="24"/>
           <w:szCs w:val="24"/>
         </w:rPr>
+        <w:lastRenderedPageBreak/>
         <w:t>Fase 8.  Diseño preliminar de cada idea no descartada: (Modelos de Simulación)</w:t>
       </w:r>
     </w:p>
@@ -17358,7 +19934,7 @@
                     <pic:cNvPicPr/>
                   </pic:nvPicPr>
                   <pic:blipFill rotWithShape="1">
-                    <a:blip r:embed="rId16">
+                    <a:blip r:embed="rId18">
                       <a:extLst>
                         <a:ext uri="{28A0092B-C50C-407E-A947-70E740481C1C}">
                           <a14:useLocalDpi xmlns:a14="http://schemas.microsoft.com/office/drawing/2010/main" val="0"/>
@@ -17558,7 +20134,7 @@
                     <pic:cNvPicPr/>
                   </pic:nvPicPr>
                   <pic:blipFill rotWithShape="1">
-                    <a:blip r:embed="rId17">
+                    <a:blip r:embed="rId19">
                       <a:extLst>
                         <a:ext uri="{28A0092B-C50C-407E-A947-70E740481C1C}">
                           <a14:useLocalDpi xmlns:a14="http://schemas.microsoft.com/office/drawing/2010/main" val="0"/>
@@ -17622,7 +20198,6 @@
           <w:sz w:val="24"/>
           <w:szCs w:val="24"/>
         </w:rPr>
-        <w:lastRenderedPageBreak/>
         <w:t>Alternativa 6:</w:t>
       </w:r>
     </w:p>
@@ -17639,6 +20214,7 @@
         <w:rPr>
           <w:noProof/>
         </w:rPr>
+        <w:lastRenderedPageBreak/>
         <w:drawing>
           <wp:anchor distT="0" distB="0" distL="114300" distR="114300" simplePos="0" relativeHeight="251696128" behindDoc="0" locked="0" layoutInCell="1" allowOverlap="1" wp14:anchorId="42BEE251" wp14:editId="17F7479D">
             <wp:simplePos x="0" y="0"/>
@@ -17671,7 +20247,7 @@
                     <pic:cNvPicPr/>
                   </pic:nvPicPr>
                   <pic:blipFill rotWithShape="1">
-                    <a:blip r:embed="rId18">
+                    <a:blip r:embed="rId20">
                       <a:extLst>
                         <a:ext uri="{28A0092B-C50C-407E-A947-70E740481C1C}">
                           <a14:useLocalDpi xmlns:a14="http://schemas.microsoft.com/office/drawing/2010/main" val="0"/>
@@ -17882,7 +20458,7 @@
                     <pic:cNvPicPr/>
                   </pic:nvPicPr>
                   <pic:blipFill rotWithShape="1">
-                    <a:blip r:embed="rId19">
+                    <a:blip r:embed="rId21">
                       <a:extLst>
                         <a:ext uri="{28A0092B-C50C-407E-A947-70E740481C1C}">
                           <a14:useLocalDpi xmlns:a14="http://schemas.microsoft.com/office/drawing/2010/main" val="0"/>
@@ -18016,7 +20592,7 @@
           <w:lang w:val="es-CO"/>
         </w:rPr>
       </w:pPr>
-      <w:bookmarkStart w:id="18" w:name="_Toc527662351"/>
+      <w:bookmarkStart w:id="19" w:name="_Toc527662351"/>
       <w:r>
         <w:rPr>
           <w:lang w:val="es-CO"/>
@@ -18047,7 +20623,7 @@
         </w:rPr>
         <w:t>:</w:t>
       </w:r>
-      <w:bookmarkEnd w:id="18"/>
+      <w:bookmarkEnd w:id="19"/>
     </w:p>
     <w:p>
       <w:pPr>
@@ -18130,7 +20706,6 @@
         <w:pStyle w:val="Subtitle"/>
       </w:pPr>
       <w:r>
-        <w:lastRenderedPageBreak/>
         <w:t>Diagrama del paquete del modelo:</w:t>
       </w:r>
     </w:p>
@@ -18145,12 +20720,13 @@
           <w:noProof/>
           <w:lang w:val="en-US"/>
         </w:rPr>
+        <w:lastRenderedPageBreak/>
         <w:drawing>
           <wp:inline distT="0" distB="0" distL="0" distR="0" wp14:anchorId="332127B7" wp14:editId="3913F89C">
             <wp:extent cx="6991350" cy="2724150"/>
             <wp:effectExtent l="0" t="0" r="0" b="0"/>
             <wp:docPr id="3" name="Imagen 3">
-              <a:hlinkClick xmlns:a="http://schemas.openxmlformats.org/drawingml/2006/main" r:id="rId20"/>
+              <a:hlinkClick xmlns:a="http://schemas.openxmlformats.org/drawingml/2006/main" r:id="rId22"/>
             </wp:docPr>
             <wp:cNvGraphicFramePr>
               <a:graphicFrameLocks xmlns:a="http://schemas.openxmlformats.org/drawingml/2006/main" noChangeAspect="1"/>
@@ -18160,14 +20736,14 @@
                 <pic:pic xmlns:pic="http://schemas.openxmlformats.org/drawingml/2006/picture">
                   <pic:nvPicPr>
                     <pic:cNvPr id="3" name="Imagen 3">
-                      <a:hlinkClick r:id="rId20"/>
+                      <a:hlinkClick r:id="rId22"/>
                     </pic:cNvPr>
                     <pic:cNvPicPr>
                       <a:picLocks noChangeAspect="1" noChangeArrowheads="1"/>
                     </pic:cNvPicPr>
                   </pic:nvPicPr>
                   <pic:blipFill>
-                    <a:blip r:embed="rId21" cstate="print">
+                    <a:blip r:embed="rId23" cstate="print">
                       <a:extLst>
                         <a:ext uri="{28A0092B-C50C-407E-A947-70E740481C1C}">
                           <a14:useLocalDpi xmlns:a14="http://schemas.microsoft.com/office/drawing/2010/main" val="0"/>
@@ -18234,7 +20810,7 @@
           <w:lang w:val="es-CO"/>
         </w:rPr>
       </w:pPr>
-      <w:bookmarkStart w:id="19" w:name="_Toc527662352"/>
+      <w:bookmarkStart w:id="20" w:name="_Toc527662352"/>
       <w:r>
         <w:rPr>
           <w:sz w:val="28"/>
@@ -18242,7 +20818,7 @@
         </w:rPr>
         <w:t>Fuentes:</w:t>
       </w:r>
-      <w:bookmarkEnd w:id="19"/>
+      <w:bookmarkEnd w:id="20"/>
     </w:p>
     <w:p>
       <w:pPr>
@@ -18258,7 +20834,7 @@
         </w:rPr>
         <w:t>https://rua.ua.es/dspace/bitstream/10045/16037/7/ped-09_10-tema3_5.pdf</w:t>
       </w:r>
-      <w:hyperlink r:id="rId22" w:history="1">
+      <w:hyperlink r:id="rId24" w:history="1">
         <w:r>
           <w:rPr>
             <w:b/>
@@ -18270,7 +20846,7 @@
       </w:hyperlink>
     </w:p>
     <w:p>
-      <w:hyperlink r:id="rId23" w:history="1">
+      <w:hyperlink r:id="rId25" w:history="1">
         <w:r>
           <w:rPr>
             <w:rStyle w:val="Hyperlink"/>
@@ -22294,6 +24870,7 @@
   <w:style w:type="character" w:default="1" w:styleId="DefaultParagraphFont">
     <w:name w:val="Default Paragraph Font"/>
     <w:uiPriority w:val="1"/>
+    <w:semiHidden/>
     <w:unhideWhenUsed/>
   </w:style>
   <w:style w:type="table" w:default="1" w:styleId="TableNormal">
@@ -23050,7 +25627,7 @@
 </file>
 
 <file path=customXml/itemProps1.xml><?xml version="1.0" encoding="utf-8"?>
-<ds:datastoreItem xmlns:ds="http://schemas.openxmlformats.org/officeDocument/2006/customXml" ds:itemID="{55B182EE-0B09-4589-BDCB-4CF06A1B7D86}">
+<ds:datastoreItem xmlns:ds="http://schemas.openxmlformats.org/officeDocument/2006/customXml" ds:itemID="{5F0F3604-7639-45B2-80CD-8E375FDAB630}">
   <ds:schemaRefs>
     <ds:schemaRef ds:uri="http://schemas.openxmlformats.org/officeDocument/2006/bibliography"/>
   </ds:schemaRefs>

</xml_diff>

<commit_message>
Working in the last paperwork
</commit_message>
<xml_diff>
--- a/Laboratories/Laboratory3/docs/Método de la Ingeniería.docx
+++ b/Laboratories/Laboratory3/docs/Método de la Ingeniería.docx
@@ -14237,7 +14237,10 @@
         <w:t>)</w:t>
       </w:r>
       <w:r>
-        <w:t>. Las operaciones estadísticas que se van a implementar las cuales son cuadro serán buscadas por medio de las estructuras de datos anteriormente mencionadas y sus respuestas serán mostradas por medio de una lista con sus respectivos tiempos de demora en cada operación.</w:t>
+        <w:t>. Las operaciones estadísticas que se van a implementar las cuales son cuadro serán buscadas por medio de las estructuras de datos anteriormente mencionadas y sus respuestas serán mostradas por medio de una lista con sus respectivos tiempos de demora en cada operación</w:t>
+      </w:r>
+      <w:r>
+        <w:t>.</w:t>
       </w:r>
       <w:bookmarkStart w:id="20" w:name="_GoBack"/>
       <w:bookmarkEnd w:id="20"/>
@@ -25910,7 +25913,7 @@
 </file>
 
 <file path=customXml/itemProps1.xml><?xml version="1.0" encoding="utf-8"?>
-<ds:datastoreItem xmlns:ds="http://schemas.openxmlformats.org/officeDocument/2006/customXml" ds:itemID="{89DF4817-35CA-4DA3-933D-E4A305B6E22F}">
+<ds:datastoreItem xmlns:ds="http://schemas.openxmlformats.org/officeDocument/2006/customXml" ds:itemID="{6C9D56C2-90B8-4CD9-BE2B-3D318AF09539}">
   <ds:schemaRefs>
     <ds:schemaRef ds:uri="http://schemas.openxmlformats.org/officeDocument/2006/bibliography"/>
   </ds:schemaRefs>

</xml_diff>